<commit_message>
Added steps and instructions in Labs doc
</commit_message>
<xml_diff>
--- a/Lab#2 - Building a DSL/Lab#2 - Building a DSL.docx
+++ b/Lab#2 - Building a DSL/Lab#2 - Building a DSL.docx
@@ -743,17 +743,25 @@
     <w:p>
       <w:pPr>
         <w:pStyle w:val="Heading2"/>
-        <w:rPr>
-          <w:b/>
-          <w:bCs/>
-          <w:color w:val="4472C4" w:themeColor="accent1"/>
-        </w:rPr>
       </w:pPr>
       <w:r>
         <w:t>Setting up</w:t>
       </w:r>
       <w:r>
         <w:tab/>
+      </w:r>
+    </w:p>
+    <w:p>
+      <w:pPr>
+        <w:rPr>
+          <w:rStyle w:val="IntenseEmphasis"/>
+        </w:rPr>
+      </w:pPr>
+      <w:r>
+        <w:rPr>
+          <w:rStyle w:val="IntenseEmphasis"/>
+        </w:rPr>
+        <w:t>Cloning out Application Under Test</w:t>
       </w:r>
     </w:p>
     <w:p>
@@ -925,6 +933,7 @@
         <w:rPr>
           <w:color w:val="0000FF"/>
         </w:rPr>
+        <w:lastRenderedPageBreak/>
         <w:t>az</w:t>
       </w:r>
       <w:r>
@@ -1007,7 +1016,6 @@
         </w:rPr>
       </w:pPr>
       <w:r>
-        <w:lastRenderedPageBreak/>
         <w:t xml:space="preserve">Then </w:t>
       </w:r>
       <w:r>
@@ -1217,12 +1225,129 @@
         </w:drawing>
       </w:r>
     </w:p>
-    <w:p/>
+    <w:p>
+      <w:pPr>
+        <w:rPr>
+          <w:rStyle w:val="IntenseEmphasis"/>
+        </w:rPr>
+      </w:pPr>
+      <w:r>
+        <w:rPr>
+          <w:rStyle w:val="IntenseEmphasis"/>
+        </w:rPr>
+        <w:t>Cloning the Labs Repository</w:t>
+      </w:r>
+    </w:p>
+    <w:p>
+      <w:r>
+        <w:t xml:space="preserve">Download and clone the repository </w:t>
+      </w:r>
+    </w:p>
+    <w:p>
+      <w:pPr>
+        <w:pStyle w:val="Code"/>
+      </w:pPr>
+      <w:r>
+        <w:t xml:space="preserve">git clone </w:t>
+      </w:r>
+      <w:hyperlink r:id="rId12" w:history="1">
+        <w:r>
+          <w:rPr>
+            <w:rStyle w:val="Hyperlink"/>
+          </w:rPr>
+          <w:t>https://github.com/Gwayaboy/</w:t>
+        </w:r>
+        <w:r>
+          <w:rPr>
+            <w:rStyle w:val="Hyperlink"/>
+          </w:rPr>
+          <w:t>RedBull</w:t>
+        </w:r>
+        <w:r>
+          <w:rPr>
+            <w:rStyle w:val="Hyperlink"/>
+          </w:rPr>
+          <w:t>U</w:t>
+        </w:r>
+        <w:r>
+          <w:rPr>
+            <w:rStyle w:val="Hyperlink"/>
+          </w:rPr>
+          <w:t>I</w:t>
+        </w:r>
+        <w:r>
+          <w:rPr>
+            <w:rStyle w:val="Hyperlink"/>
+          </w:rPr>
+          <w:t>TestingWorkshop</w:t>
+        </w:r>
+      </w:hyperlink>
+    </w:p>
+    <w:p>
+      <w:r>
+        <w:t>Or clone navigate to the URL above and choose clone with Visual Studio:</w:t>
+      </w:r>
+    </w:p>
+    <w:p>
+      <w:pPr>
+        <w:rPr>
+          <w:rStyle w:val="IntenseEmphasis"/>
+        </w:rPr>
+      </w:pPr>
+      <w:r>
+        <w:rPr>
+          <w:noProof/>
+        </w:rPr>
+        <w:drawing>
+          <wp:inline distT="0" distB="0" distL="0" distR="0" wp14:anchorId="02E9C6E5" wp14:editId="112A53F1">
+            <wp:extent cx="5731510" cy="1461770"/>
+            <wp:effectExtent l="0" t="0" r="2540" b="5080"/>
+            <wp:docPr id="2" name="Picture 2"/>
+            <wp:cNvGraphicFramePr>
+              <a:graphicFrameLocks xmlns:a="http://schemas.openxmlformats.org/drawingml/2006/main" noChangeAspect="1"/>
+            </wp:cNvGraphicFramePr>
+            <a:graphic xmlns:a="http://schemas.openxmlformats.org/drawingml/2006/main">
+              <a:graphicData uri="http://schemas.openxmlformats.org/drawingml/2006/picture">
+                <pic:pic xmlns:pic="http://schemas.openxmlformats.org/drawingml/2006/picture">
+                  <pic:nvPicPr>
+                    <pic:cNvPr id="1" name=""/>
+                    <pic:cNvPicPr/>
+                  </pic:nvPicPr>
+                  <pic:blipFill>
+                    <a:blip r:embed="rId13"/>
+                    <a:stretch>
+                      <a:fillRect/>
+                    </a:stretch>
+                  </pic:blipFill>
+                  <pic:spPr>
+                    <a:xfrm>
+                      <a:off x="0" y="0"/>
+                      <a:ext cx="5731510" cy="1461770"/>
+                    </a:xfrm>
+                    <a:prstGeom prst="rect">
+                      <a:avLst/>
+                    </a:prstGeom>
+                  </pic:spPr>
+                </pic:pic>
+              </a:graphicData>
+            </a:graphic>
+          </wp:inline>
+        </w:drawing>
+      </w:r>
+    </w:p>
+    <w:p>
+      <w:pPr>
+        <w:rPr>
+          <w:rStyle w:val="IntenseEmphasis"/>
+        </w:rPr>
+      </w:pPr>
+    </w:p>
     <w:p>
       <w:pPr>
         <w:pStyle w:val="Heading3"/>
       </w:pPr>
       <w:r>
+        <w:lastRenderedPageBreak/>
         <w:t xml:space="preserve">Exercise 1: </w:t>
       </w:r>
       <w:r>
@@ -1267,7 +1392,25 @@
         </w:numPr>
       </w:pPr>
       <w:r>
-        <w:t xml:space="preserve">Break down test in separate scenarios flow </w:t>
+        <w:t xml:space="preserve">Break down </w:t>
+      </w:r>
+      <w:r>
+        <w:t xml:space="preserve">long running </w:t>
+      </w:r>
+      <w:r>
+        <w:t>test</w:t>
+      </w:r>
+      <w:r>
+        <w:t>s</w:t>
+      </w:r>
+      <w:r>
+        <w:t xml:space="preserve"> in</w:t>
+      </w:r>
+      <w:r>
+        <w:t xml:space="preserve">to </w:t>
+      </w:r>
+      <w:r>
+        <w:t xml:space="preserve">separate scenarios flow </w:t>
       </w:r>
     </w:p>
     <w:p>
@@ -1279,13 +1422,4011 @@
       </w:r>
       <w:r>
         <w:t>Create Page Objects</w:t>
+      </w:r>
+    </w:p>
+    <w:p>
+      <w:pPr>
+        <w:ind w:left="360"/>
+        <w:rPr>
+          <w:i/>
+          <w:iCs/>
+          <w:color w:val="7F7F7F" w:themeColor="text1" w:themeTint="80"/>
+        </w:rPr>
+      </w:pPr>
+      <w:r>
+        <w:rPr>
+          <w:i/>
+          <w:iCs/>
+          <w:color w:val="7F7F7F" w:themeColor="text1" w:themeTint="80"/>
+        </w:rPr>
+        <w:t xml:space="preserve">The Page Object pattern is as a way of encapsulating the interaction with an individual page in your application in a single object. It makes heavy use of </w:t>
+      </w:r>
+      <w:r>
+        <w:rPr>
+          <w:i/>
+          <w:iCs/>
+          <w:color w:val="7F7F7F" w:themeColor="text1" w:themeTint="80"/>
+        </w:rPr>
+        <w:t>O</w:t>
+      </w:r>
+      <w:r>
+        <w:rPr>
+          <w:i/>
+          <w:iCs/>
+          <w:color w:val="7F7F7F" w:themeColor="text1" w:themeTint="80"/>
+        </w:rPr>
+        <w:t>bject-Oriented</w:t>
+      </w:r>
+      <w:r>
+        <w:rPr>
+          <w:i/>
+          <w:iCs/>
+          <w:color w:val="7F7F7F" w:themeColor="text1" w:themeTint="80"/>
+        </w:rPr>
+        <w:t xml:space="preserve"> principles to enable code reuse and improve maintenance. </w:t>
+      </w:r>
+      <w:r>
+        <w:rPr>
+          <w:i/>
+          <w:iCs/>
+          <w:color w:val="7F7F7F" w:themeColor="text1" w:themeTint="80"/>
+        </w:rPr>
+        <w:t>Your test s</w:t>
+      </w:r>
+      <w:r>
+        <w:rPr>
+          <w:i/>
+          <w:iCs/>
+          <w:color w:val="7F7F7F" w:themeColor="text1" w:themeTint="80"/>
+        </w:rPr>
+        <w:t xml:space="preserve">cripts are very </w:t>
+      </w:r>
+      <w:r>
+        <w:rPr>
+          <w:i/>
+          <w:iCs/>
+          <w:color w:val="7F7F7F" w:themeColor="text1" w:themeTint="80"/>
+        </w:rPr>
+        <w:t>procedural,</w:t>
+      </w:r>
+      <w:r>
+        <w:rPr>
+          <w:i/>
+          <w:iCs/>
+          <w:color w:val="7F7F7F" w:themeColor="text1" w:themeTint="80"/>
+        </w:rPr>
+        <w:t xml:space="preserve"> and the detail</w:t>
+      </w:r>
+      <w:r>
+        <w:rPr>
+          <w:i/>
+          <w:iCs/>
+          <w:color w:val="7F7F7F" w:themeColor="text1" w:themeTint="80"/>
+        </w:rPr>
+        <w:t>s</w:t>
+      </w:r>
+      <w:r>
+        <w:rPr>
+          <w:i/>
+          <w:iCs/>
+          <w:color w:val="7F7F7F" w:themeColor="text1" w:themeTint="80"/>
+        </w:rPr>
+        <w:t xml:space="preserve"> </w:t>
+      </w:r>
+      <w:r>
+        <w:rPr>
+          <w:i/>
+          <w:iCs/>
+          <w:color w:val="7F7F7F" w:themeColor="text1" w:themeTint="80"/>
+        </w:rPr>
+        <w:t>are</w:t>
+      </w:r>
+      <w:r>
+        <w:rPr>
+          <w:i/>
+          <w:iCs/>
+          <w:color w:val="7F7F7F" w:themeColor="text1" w:themeTint="80"/>
+        </w:rPr>
+        <w:t xml:space="preserve"> handled in Page Object</w:t>
+      </w:r>
+      <w:r>
+        <w:rPr>
+          <w:i/>
+          <w:iCs/>
+          <w:color w:val="7F7F7F" w:themeColor="text1" w:themeTint="80"/>
+        </w:rPr>
+        <w:t>s</w:t>
+      </w:r>
+      <w:r>
+        <w:rPr>
+          <w:i/>
+          <w:iCs/>
+          <w:color w:val="7F7F7F" w:themeColor="text1" w:themeTint="80"/>
+        </w:rPr>
+        <w:t xml:space="preserve">. Scripts are the </w:t>
+      </w:r>
+      <w:r>
+        <w:rPr>
+          <w:b/>
+          <w:bCs/>
+          <w:i/>
+          <w:iCs/>
+          <w:color w:val="7F7F7F" w:themeColor="text1" w:themeTint="80"/>
+        </w:rPr>
+        <w:t>What</w:t>
+      </w:r>
+      <w:r>
+        <w:rPr>
+          <w:i/>
+          <w:iCs/>
+          <w:color w:val="7F7F7F" w:themeColor="text1" w:themeTint="80"/>
+        </w:rPr>
+        <w:t xml:space="preserve"> and Page Objects are the </w:t>
+      </w:r>
+      <w:r>
+        <w:rPr>
+          <w:b/>
+          <w:bCs/>
+          <w:i/>
+          <w:iCs/>
+          <w:color w:val="7F7F7F" w:themeColor="text1" w:themeTint="80"/>
+        </w:rPr>
+        <w:t>How</w:t>
+      </w:r>
+      <w:r>
+        <w:rPr>
+          <w:i/>
+          <w:iCs/>
+          <w:color w:val="7F7F7F" w:themeColor="text1" w:themeTint="80"/>
+        </w:rPr>
+        <w:t>.</w:t>
+      </w:r>
+    </w:p>
+    <w:p>
+      <w:pPr>
+        <w:pStyle w:val="ListParagraph"/>
+        <w:numPr>
+          <w:ilvl w:val="0"/>
+          <w:numId w:val="14"/>
+        </w:numPr>
+      </w:pPr>
+      <w:r>
+        <w:t xml:space="preserve">Expand the Step 1 folder under the solution and notice there is a </w:t>
+      </w:r>
+      <w:r>
+        <w:rPr>
+          <w:i/>
+          <w:iCs/>
+        </w:rPr>
+        <w:t>I</w:t>
+      </w:r>
+      <w:r>
+        <w:rPr>
+          <w:i/>
+          <w:iCs/>
+        </w:rPr>
+        <w:t>ntroducingPageObjects</w:t>
+      </w:r>
+      <w:r>
+        <w:rPr>
+          <w:i/>
+          <w:iCs/>
+        </w:rPr>
+        <w:t>.txt</w:t>
+      </w:r>
+      <w:r>
+        <w:t xml:space="preserve"> file. You can read that file at the end of this exercise to gain </w:t>
+      </w:r>
+      <w:r>
+        <w:t>more</w:t>
+      </w:r>
+      <w:r>
+        <w:t xml:space="preserve"> perspective on the purpose and principles of Page Object</w:t>
+      </w:r>
+      <w:r>
+        <w:t xml:space="preserve"> pattern.</w:t>
+      </w:r>
+    </w:p>
+    <w:p>
+      <w:pPr>
+        <w:pStyle w:val="ListParagraph"/>
+        <w:ind w:left="1080"/>
+      </w:pPr>
+    </w:p>
+    <w:p>
+      <w:pPr>
+        <w:pStyle w:val="ListParagraph"/>
+        <w:numPr>
+          <w:ilvl w:val="0"/>
+          <w:numId w:val="14"/>
+        </w:numPr>
+      </w:pPr>
+      <w:r>
+        <w:t>First, let’s add an abstract Page class at the root of the solution, this will be our base page object which all our page will inherit fro</w:t>
+      </w:r>
+      <w:r>
+        <w:t xml:space="preserve">m. This page will encapsulate selenium’s </w:t>
+      </w:r>
+      <w:r>
+        <w:rPr>
+          <w:rFonts w:ascii="Consolas" w:hAnsi="Consolas" w:cs="Consolas"/>
+          <w:color w:val="70AD47" w:themeColor="accent6"/>
+          <w:sz w:val="19"/>
+          <w:szCs w:val="19"/>
+        </w:rPr>
+        <w:t>IWebDriver</w:t>
+      </w:r>
+      <w:r>
+        <w:rPr>
+          <w:rFonts w:ascii="Consolas" w:hAnsi="Consolas" w:cs="Consolas"/>
+          <w:color w:val="70AD47" w:themeColor="accent6"/>
+          <w:sz w:val="19"/>
+          <w:szCs w:val="19"/>
+        </w:rPr>
+        <w:t xml:space="preserve"> </w:t>
+      </w:r>
+      <w:r>
+        <w:rPr>
+          <w:rFonts w:ascii="Consolas" w:hAnsi="Consolas" w:cs="Consolas"/>
+          <w:color w:val="000000"/>
+          <w:sz w:val="19"/>
+          <w:szCs w:val="19"/>
+        </w:rPr>
+        <w:t>instance</w:t>
+      </w:r>
+    </w:p>
+    <w:p>
+      <w:pPr>
+        <w:pStyle w:val="ListParagraph"/>
+        <w:ind w:left="1080"/>
+      </w:pPr>
+    </w:p>
+    <w:p>
+      <w:pPr>
+        <w:pStyle w:val="ListParagraph"/>
+        <w:numPr>
+          <w:ilvl w:val="0"/>
+          <w:numId w:val="14"/>
+        </w:numPr>
+      </w:pPr>
+      <w:r>
+        <w:t xml:space="preserve">Let’s add a protected WebDriver Property and </w:t>
+      </w:r>
+      <w:r>
+        <w:t xml:space="preserve">a </w:t>
+      </w:r>
+      <w:r>
+        <w:t xml:space="preserve">couple of </w:t>
+      </w:r>
+      <w:r>
+        <w:t xml:space="preserve">public </w:t>
+      </w:r>
+      <w:r>
+        <w:t xml:space="preserve">properties </w:t>
+      </w:r>
+      <w:r>
+        <w:t>for our pages like Title and Url.</w:t>
+      </w:r>
+    </w:p>
+    <w:p>
+      <w:pPr>
+        <w:shd w:val="clear" w:color="auto" w:fill="E7E6E6" w:themeFill="background2"/>
+        <w:autoSpaceDE w:val="0"/>
+        <w:autoSpaceDN w:val="0"/>
+        <w:adjustRightInd w:val="0"/>
+        <w:spacing w:after="0" w:line="240" w:lineRule="auto"/>
+        <w:ind w:left="720"/>
+        <w:rPr>
+          <w:rFonts w:ascii="Consolas" w:hAnsi="Consolas" w:cs="Consolas"/>
+          <w:color w:val="000000"/>
+          <w:sz w:val="19"/>
+          <w:szCs w:val="19"/>
+        </w:rPr>
+      </w:pPr>
+      <w:r>
+        <w:rPr>
+          <w:rFonts w:ascii="Consolas" w:hAnsi="Consolas" w:cs="Consolas"/>
+          <w:color w:val="0000FF"/>
+          <w:sz w:val="19"/>
+          <w:szCs w:val="19"/>
+        </w:rPr>
+        <w:t>public</w:t>
+      </w:r>
+      <w:r>
+        <w:rPr>
+          <w:rFonts w:ascii="Consolas" w:hAnsi="Consolas" w:cs="Consolas"/>
+          <w:color w:val="000000"/>
+          <w:sz w:val="19"/>
+          <w:szCs w:val="19"/>
+        </w:rPr>
+        <w:t xml:space="preserve"> </w:t>
+      </w:r>
+      <w:r>
+        <w:rPr>
+          <w:rFonts w:ascii="Consolas" w:hAnsi="Consolas" w:cs="Consolas"/>
+          <w:color w:val="0000FF"/>
+          <w:sz w:val="19"/>
+          <w:szCs w:val="19"/>
+        </w:rPr>
+        <w:t>abstract</w:t>
+      </w:r>
+      <w:r>
+        <w:rPr>
+          <w:rFonts w:ascii="Consolas" w:hAnsi="Consolas" w:cs="Consolas"/>
+          <w:color w:val="000000"/>
+          <w:sz w:val="19"/>
+          <w:szCs w:val="19"/>
+        </w:rPr>
+        <w:t xml:space="preserve"> </w:t>
+      </w:r>
+      <w:r>
+        <w:rPr>
+          <w:rFonts w:ascii="Consolas" w:hAnsi="Consolas" w:cs="Consolas"/>
+          <w:color w:val="0000FF"/>
+          <w:sz w:val="19"/>
+          <w:szCs w:val="19"/>
+        </w:rPr>
+        <w:t>class</w:t>
+      </w:r>
+      <w:r>
+        <w:rPr>
+          <w:rFonts w:ascii="Consolas" w:hAnsi="Consolas" w:cs="Consolas"/>
+          <w:color w:val="000000"/>
+          <w:sz w:val="19"/>
+          <w:szCs w:val="19"/>
+        </w:rPr>
+        <w:t xml:space="preserve"> </w:t>
+      </w:r>
+      <w:r>
+        <w:rPr>
+          <w:rFonts w:ascii="Consolas" w:hAnsi="Consolas" w:cs="Consolas"/>
+          <w:color w:val="2B91AF"/>
+          <w:sz w:val="19"/>
+          <w:szCs w:val="19"/>
+        </w:rPr>
+        <w:t>Page</w:t>
+      </w:r>
+    </w:p>
+    <w:p>
+      <w:pPr>
+        <w:shd w:val="clear" w:color="auto" w:fill="E7E6E6" w:themeFill="background2"/>
+        <w:autoSpaceDE w:val="0"/>
+        <w:autoSpaceDN w:val="0"/>
+        <w:adjustRightInd w:val="0"/>
+        <w:spacing w:after="0" w:line="240" w:lineRule="auto"/>
+        <w:ind w:left="720"/>
+        <w:rPr>
+          <w:rFonts w:ascii="Consolas" w:hAnsi="Consolas" w:cs="Consolas"/>
+          <w:color w:val="000000"/>
+          <w:sz w:val="19"/>
+          <w:szCs w:val="19"/>
+        </w:rPr>
+      </w:pPr>
+      <w:r>
+        <w:rPr>
+          <w:rFonts w:ascii="Consolas" w:hAnsi="Consolas" w:cs="Consolas"/>
+          <w:color w:val="000000"/>
+          <w:sz w:val="19"/>
+          <w:szCs w:val="19"/>
+        </w:rPr>
+        <w:t>{</w:t>
+      </w:r>
+    </w:p>
+    <w:p>
+      <w:pPr>
+        <w:shd w:val="clear" w:color="auto" w:fill="E7E6E6" w:themeFill="background2"/>
+        <w:autoSpaceDE w:val="0"/>
+        <w:autoSpaceDN w:val="0"/>
+        <w:adjustRightInd w:val="0"/>
+        <w:spacing w:after="0" w:line="240" w:lineRule="auto"/>
+        <w:ind w:left="720"/>
+        <w:rPr>
+          <w:rFonts w:ascii="Consolas" w:hAnsi="Consolas" w:cs="Consolas"/>
+          <w:color w:val="000000"/>
+          <w:sz w:val="19"/>
+          <w:szCs w:val="19"/>
+        </w:rPr>
+      </w:pPr>
+      <w:r>
+        <w:rPr>
+          <w:rFonts w:ascii="Consolas" w:hAnsi="Consolas" w:cs="Consolas"/>
+          <w:color w:val="0000FF"/>
+          <w:sz w:val="19"/>
+          <w:szCs w:val="19"/>
+        </w:rPr>
+        <w:t xml:space="preserve">   </w:t>
+      </w:r>
+      <w:r>
+        <w:rPr>
+          <w:rFonts w:ascii="Consolas" w:hAnsi="Consolas" w:cs="Consolas"/>
+          <w:color w:val="0000FF"/>
+          <w:sz w:val="19"/>
+          <w:szCs w:val="19"/>
+        </w:rPr>
+        <w:t>protected</w:t>
+      </w:r>
+      <w:r>
+        <w:rPr>
+          <w:rFonts w:ascii="Consolas" w:hAnsi="Consolas" w:cs="Consolas"/>
+          <w:color w:val="000000"/>
+          <w:sz w:val="19"/>
+          <w:szCs w:val="19"/>
+        </w:rPr>
+        <w:t xml:space="preserve"> </w:t>
+      </w:r>
+      <w:r>
+        <w:rPr>
+          <w:rFonts w:ascii="Consolas" w:hAnsi="Consolas" w:cs="Consolas"/>
+          <w:color w:val="70AD47" w:themeColor="accent6"/>
+          <w:sz w:val="19"/>
+          <w:szCs w:val="19"/>
+        </w:rPr>
+        <w:t xml:space="preserve">IWebDriver </w:t>
+      </w:r>
+      <w:r>
+        <w:rPr>
+          <w:rFonts w:ascii="Consolas" w:hAnsi="Consolas" w:cs="Consolas"/>
+          <w:color w:val="000000"/>
+          <w:sz w:val="19"/>
+          <w:szCs w:val="19"/>
+        </w:rPr>
+        <w:t xml:space="preserve">WebDriver { </w:t>
+      </w:r>
+      <w:r>
+        <w:rPr>
+          <w:rFonts w:ascii="Consolas" w:hAnsi="Consolas" w:cs="Consolas"/>
+          <w:color w:val="0000FF"/>
+          <w:sz w:val="19"/>
+          <w:szCs w:val="19"/>
+        </w:rPr>
+        <w:t>get</w:t>
+      </w:r>
+      <w:r>
+        <w:rPr>
+          <w:rFonts w:ascii="Consolas" w:hAnsi="Consolas" w:cs="Consolas"/>
+          <w:color w:val="000000"/>
+          <w:sz w:val="19"/>
+          <w:szCs w:val="19"/>
+        </w:rPr>
+        <w:t xml:space="preserve">; </w:t>
+      </w:r>
+      <w:r>
+        <w:rPr>
+          <w:rFonts w:ascii="Consolas" w:hAnsi="Consolas" w:cs="Consolas"/>
+          <w:color w:val="0000FF"/>
+          <w:sz w:val="19"/>
+          <w:szCs w:val="19"/>
+        </w:rPr>
+        <w:t>private</w:t>
+      </w:r>
+      <w:r>
+        <w:rPr>
+          <w:rFonts w:ascii="Consolas" w:hAnsi="Consolas" w:cs="Consolas"/>
+          <w:color w:val="000000"/>
+          <w:sz w:val="19"/>
+          <w:szCs w:val="19"/>
+        </w:rPr>
+        <w:t xml:space="preserve"> </w:t>
+      </w:r>
+      <w:r>
+        <w:rPr>
+          <w:rFonts w:ascii="Consolas" w:hAnsi="Consolas" w:cs="Consolas"/>
+          <w:color w:val="0000FF"/>
+          <w:sz w:val="19"/>
+          <w:szCs w:val="19"/>
+        </w:rPr>
+        <w:t>set</w:t>
+      </w:r>
+      <w:r>
+        <w:rPr>
+          <w:rFonts w:ascii="Consolas" w:hAnsi="Consolas" w:cs="Consolas"/>
+          <w:color w:val="000000"/>
+          <w:sz w:val="19"/>
+          <w:szCs w:val="19"/>
+        </w:rPr>
+        <w:t>; }</w:t>
+      </w:r>
+    </w:p>
+    <w:p>
+      <w:pPr>
+        <w:shd w:val="clear" w:color="auto" w:fill="E7E6E6" w:themeFill="background2"/>
+        <w:autoSpaceDE w:val="0"/>
+        <w:autoSpaceDN w:val="0"/>
+        <w:adjustRightInd w:val="0"/>
+        <w:spacing w:after="0" w:line="240" w:lineRule="auto"/>
+        <w:ind w:left="720"/>
+        <w:rPr>
+          <w:rFonts w:ascii="Consolas" w:hAnsi="Consolas" w:cs="Consolas"/>
+          <w:color w:val="000000"/>
+          <w:sz w:val="19"/>
+          <w:szCs w:val="19"/>
+        </w:rPr>
+      </w:pPr>
+    </w:p>
+    <w:p>
+      <w:pPr>
+        <w:shd w:val="clear" w:color="auto" w:fill="E7E6E6" w:themeFill="background2"/>
+        <w:autoSpaceDE w:val="0"/>
+        <w:autoSpaceDN w:val="0"/>
+        <w:adjustRightInd w:val="0"/>
+        <w:spacing w:after="0" w:line="240" w:lineRule="auto"/>
+        <w:ind w:left="720"/>
+        <w:rPr>
+          <w:rFonts w:ascii="Consolas" w:hAnsi="Consolas" w:cs="Consolas"/>
+          <w:color w:val="000000"/>
+          <w:sz w:val="19"/>
+          <w:szCs w:val="19"/>
+        </w:rPr>
+      </w:pPr>
+      <w:r>
+        <w:rPr>
+          <w:rFonts w:ascii="Consolas" w:hAnsi="Consolas" w:cs="Consolas"/>
+          <w:color w:val="0000FF"/>
+          <w:sz w:val="19"/>
+          <w:szCs w:val="19"/>
+        </w:rPr>
+        <w:t xml:space="preserve">   </w:t>
+      </w:r>
+      <w:r>
+        <w:rPr>
+          <w:rFonts w:ascii="Consolas" w:hAnsi="Consolas" w:cs="Consolas"/>
+          <w:color w:val="0000FF"/>
+          <w:sz w:val="19"/>
+          <w:szCs w:val="19"/>
+        </w:rPr>
+        <w:t>public</w:t>
+      </w:r>
+      <w:r>
+        <w:rPr>
+          <w:rFonts w:ascii="Consolas" w:hAnsi="Consolas" w:cs="Consolas"/>
+          <w:color w:val="000000"/>
+          <w:sz w:val="19"/>
+          <w:szCs w:val="19"/>
+        </w:rPr>
+        <w:t xml:space="preserve"> </w:t>
+      </w:r>
+      <w:r>
+        <w:rPr>
+          <w:rFonts w:ascii="Consolas" w:hAnsi="Consolas" w:cs="Consolas"/>
+          <w:color w:val="0000FF"/>
+          <w:sz w:val="19"/>
+          <w:szCs w:val="19"/>
+        </w:rPr>
+        <w:t>string</w:t>
+      </w:r>
+      <w:r>
+        <w:rPr>
+          <w:rFonts w:ascii="Consolas" w:hAnsi="Consolas" w:cs="Consolas"/>
+          <w:color w:val="000000"/>
+          <w:sz w:val="19"/>
+          <w:szCs w:val="19"/>
+        </w:rPr>
+        <w:t xml:space="preserve"> Title =&gt; WebDriver.Title;</w:t>
+      </w:r>
+    </w:p>
+    <w:p>
+      <w:pPr>
+        <w:shd w:val="clear" w:color="auto" w:fill="E7E6E6" w:themeFill="background2"/>
+        <w:autoSpaceDE w:val="0"/>
+        <w:autoSpaceDN w:val="0"/>
+        <w:adjustRightInd w:val="0"/>
+        <w:spacing w:after="0" w:line="240" w:lineRule="auto"/>
+        <w:ind w:left="720"/>
+        <w:rPr>
+          <w:rFonts w:ascii="Consolas" w:hAnsi="Consolas" w:cs="Consolas"/>
+          <w:color w:val="000000"/>
+          <w:sz w:val="19"/>
+          <w:szCs w:val="19"/>
+        </w:rPr>
+      </w:pPr>
+    </w:p>
+    <w:p>
+      <w:pPr>
+        <w:shd w:val="clear" w:color="auto" w:fill="E7E6E6" w:themeFill="background2"/>
+        <w:autoSpaceDE w:val="0"/>
+        <w:autoSpaceDN w:val="0"/>
+        <w:adjustRightInd w:val="0"/>
+        <w:spacing w:after="0" w:line="240" w:lineRule="auto"/>
+        <w:ind w:left="720"/>
+        <w:rPr>
+          <w:rFonts w:ascii="Consolas" w:hAnsi="Consolas" w:cs="Consolas"/>
+          <w:color w:val="000000"/>
+          <w:sz w:val="19"/>
+          <w:szCs w:val="19"/>
+        </w:rPr>
+      </w:pPr>
+      <w:r>
+        <w:rPr>
+          <w:rFonts w:ascii="Consolas" w:hAnsi="Consolas" w:cs="Consolas"/>
+          <w:color w:val="0000FF"/>
+          <w:sz w:val="19"/>
+          <w:szCs w:val="19"/>
+        </w:rPr>
+        <w:t xml:space="preserve">   </w:t>
+      </w:r>
+      <w:r>
+        <w:rPr>
+          <w:rFonts w:ascii="Consolas" w:hAnsi="Consolas" w:cs="Consolas"/>
+          <w:color w:val="0000FF"/>
+          <w:sz w:val="19"/>
+          <w:szCs w:val="19"/>
+        </w:rPr>
+        <w:t>public</w:t>
+      </w:r>
+      <w:r>
+        <w:rPr>
+          <w:rFonts w:ascii="Consolas" w:hAnsi="Consolas" w:cs="Consolas"/>
+          <w:color w:val="000000"/>
+          <w:sz w:val="19"/>
+          <w:szCs w:val="19"/>
+        </w:rPr>
+        <w:t xml:space="preserve"> </w:t>
+      </w:r>
+      <w:r>
+        <w:rPr>
+          <w:rFonts w:ascii="Consolas" w:hAnsi="Consolas" w:cs="Consolas"/>
+          <w:color w:val="0000FF"/>
+          <w:sz w:val="19"/>
+          <w:szCs w:val="19"/>
+        </w:rPr>
+        <w:t>string</w:t>
+      </w:r>
+      <w:r>
+        <w:rPr>
+          <w:rFonts w:ascii="Consolas" w:hAnsi="Consolas" w:cs="Consolas"/>
+          <w:color w:val="000000"/>
+          <w:sz w:val="19"/>
+          <w:szCs w:val="19"/>
+        </w:rPr>
+        <w:t xml:space="preserve"> Url =&gt; WebDriver.Url;</w:t>
+      </w:r>
+    </w:p>
+    <w:p>
+      <w:pPr>
+        <w:shd w:val="clear" w:color="auto" w:fill="E7E6E6" w:themeFill="background2"/>
+        <w:tabs>
+          <w:tab w:val="left" w:pos="1167"/>
+        </w:tabs>
+        <w:autoSpaceDE w:val="0"/>
+        <w:autoSpaceDN w:val="0"/>
+        <w:adjustRightInd w:val="0"/>
+        <w:spacing w:after="0" w:line="240" w:lineRule="auto"/>
+        <w:ind w:left="720"/>
+      </w:pPr>
+      <w:r>
+        <w:rPr>
+          <w:rFonts w:ascii="Consolas" w:hAnsi="Consolas" w:cs="Consolas"/>
+          <w:color w:val="000000"/>
+          <w:sz w:val="19"/>
+          <w:szCs w:val="19"/>
+        </w:rPr>
+        <w:t>}</w:t>
+      </w:r>
+      <w:r>
+        <w:rPr>
+          <w:rFonts w:ascii="Consolas" w:hAnsi="Consolas" w:cs="Consolas"/>
+          <w:color w:val="000000"/>
+          <w:sz w:val="19"/>
+          <w:szCs w:val="19"/>
+        </w:rPr>
+        <w:tab/>
+      </w:r>
+    </w:p>
+    <w:p/>
+    <w:p>
+      <w:pPr>
+        <w:pStyle w:val="ListParagraph"/>
+        <w:numPr>
+          <w:ilvl w:val="0"/>
+          <w:numId w:val="14"/>
+        </w:numPr>
+      </w:pPr>
+      <w:r>
+        <w:t xml:space="preserve">In our base </w:t>
+      </w:r>
+      <w:r>
+        <w:rPr>
+          <w:rFonts w:ascii="Consolas" w:hAnsi="Consolas" w:cs="Consolas"/>
+          <w:color w:val="2B91AF"/>
+          <w:sz w:val="19"/>
+          <w:szCs w:val="19"/>
+        </w:rPr>
+        <w:t>Page</w:t>
+      </w:r>
+      <w:r>
+        <w:t xml:space="preserve"> we will also need a static internal generic method which will be responsible for navigating</w:t>
+      </w:r>
+      <w:r>
+        <w:t xml:space="preserve"> and creating</w:t>
+      </w:r>
+      <w:r>
+        <w:t xml:space="preserve"> </w:t>
+      </w:r>
+      <w:r>
+        <w:t xml:space="preserve">our </w:t>
+      </w:r>
+      <w:r>
+        <w:t>initial page</w:t>
+      </w:r>
+      <w:r>
+        <w:t xml:space="preserve"> object.</w:t>
+      </w:r>
+    </w:p>
+    <w:p>
+      <w:pPr>
+        <w:pStyle w:val="ListParagraph"/>
+        <w:ind w:left="1080"/>
+      </w:pPr>
+      <w:r>
+        <w:t xml:space="preserve">We will also guard our method against null </w:t>
+      </w:r>
+      <w:r>
+        <w:t xml:space="preserve">WebDriver </w:t>
+      </w:r>
+      <w:r>
+        <w:t xml:space="preserve">and empty </w:t>
+      </w:r>
+      <w:r>
+        <w:t>or null start-up URL</w:t>
+      </w:r>
+    </w:p>
+    <w:p>
+      <w:pPr>
+        <w:shd w:val="clear" w:color="auto" w:fill="E7E6E6" w:themeFill="background2"/>
+        <w:autoSpaceDE w:val="0"/>
+        <w:autoSpaceDN w:val="0"/>
+        <w:adjustRightInd w:val="0"/>
+        <w:spacing w:after="0" w:line="240" w:lineRule="auto"/>
+        <w:ind w:left="720"/>
+        <w:rPr>
+          <w:rFonts w:ascii="Consolas" w:hAnsi="Consolas" w:cs="Consolas"/>
+          <w:color w:val="000000"/>
+          <w:sz w:val="19"/>
+          <w:szCs w:val="19"/>
+        </w:rPr>
+      </w:pPr>
+      <w:r>
+        <w:rPr>
+          <w:rFonts w:ascii="Consolas" w:hAnsi="Consolas" w:cs="Consolas"/>
+          <w:color w:val="0000FF"/>
+          <w:sz w:val="19"/>
+          <w:szCs w:val="19"/>
+        </w:rPr>
+        <w:t>internal</w:t>
+      </w:r>
+      <w:r>
+        <w:rPr>
+          <w:rFonts w:ascii="Consolas" w:hAnsi="Consolas" w:cs="Consolas"/>
+          <w:color w:val="000000"/>
+          <w:sz w:val="19"/>
+          <w:szCs w:val="19"/>
+        </w:rPr>
+        <w:t xml:space="preserve"> </w:t>
+      </w:r>
+      <w:r>
+        <w:rPr>
+          <w:rFonts w:ascii="Consolas" w:hAnsi="Consolas" w:cs="Consolas"/>
+          <w:color w:val="0000FF"/>
+          <w:sz w:val="19"/>
+          <w:szCs w:val="19"/>
+        </w:rPr>
+        <w:t>static</w:t>
+      </w:r>
+      <w:r>
+        <w:rPr>
+          <w:rFonts w:ascii="Consolas" w:hAnsi="Consolas" w:cs="Consolas"/>
+          <w:color w:val="000000"/>
+          <w:sz w:val="19"/>
+          <w:szCs w:val="19"/>
+        </w:rPr>
+        <w:t xml:space="preserve"> </w:t>
+      </w:r>
+      <w:r>
+        <w:rPr>
+          <w:rFonts w:ascii="Consolas" w:hAnsi="Consolas" w:cs="Consolas"/>
+          <w:color w:val="2B91AF"/>
+          <w:sz w:val="19"/>
+          <w:szCs w:val="19"/>
+        </w:rPr>
+        <w:t>TPage</w:t>
+      </w:r>
+      <w:r>
+        <w:rPr>
+          <w:rFonts w:ascii="Consolas" w:hAnsi="Consolas" w:cs="Consolas"/>
+          <w:color w:val="000000"/>
+          <w:sz w:val="19"/>
+          <w:szCs w:val="19"/>
+        </w:rPr>
+        <w:t xml:space="preserve"> </w:t>
+      </w:r>
+      <w:r>
+        <w:rPr>
+          <w:rFonts w:ascii="Consolas" w:hAnsi="Consolas" w:cs="Consolas"/>
+          <w:color w:val="000000"/>
+          <w:sz w:val="19"/>
+          <w:szCs w:val="19"/>
+        </w:rPr>
+        <w:t>NavigateToInitial&lt;</w:t>
+      </w:r>
+      <w:r>
+        <w:rPr>
+          <w:rFonts w:ascii="Consolas" w:hAnsi="Consolas" w:cs="Consolas"/>
+          <w:color w:val="2B91AF"/>
+          <w:sz w:val="19"/>
+          <w:szCs w:val="19"/>
+        </w:rPr>
+        <w:t>TPage</w:t>
+      </w:r>
+      <w:r>
+        <w:rPr>
+          <w:rFonts w:ascii="Consolas" w:hAnsi="Consolas" w:cs="Consolas"/>
+          <w:color w:val="000000"/>
+          <w:sz w:val="19"/>
+          <w:szCs w:val="19"/>
+        </w:rPr>
+        <w:t>&gt;(</w:t>
+      </w:r>
+      <w:r>
+        <w:rPr>
+          <w:rFonts w:ascii="Consolas" w:hAnsi="Consolas" w:cs="Consolas"/>
+          <w:color w:val="70AD47" w:themeColor="accent6"/>
+          <w:sz w:val="19"/>
+          <w:szCs w:val="19"/>
+        </w:rPr>
+        <w:t xml:space="preserve">IWebDriver </w:t>
+      </w:r>
+      <w:r>
+        <w:rPr>
+          <w:rFonts w:ascii="Consolas" w:hAnsi="Consolas" w:cs="Consolas"/>
+          <w:color w:val="000000"/>
+          <w:sz w:val="19"/>
+          <w:szCs w:val="19"/>
+        </w:rPr>
+        <w:t>driver</w:t>
+      </w:r>
+      <w:r>
+        <w:rPr>
+          <w:rFonts w:ascii="Consolas" w:hAnsi="Consolas" w:cs="Consolas"/>
+          <w:color w:val="000000"/>
+          <w:sz w:val="19"/>
+          <w:szCs w:val="19"/>
+        </w:rPr>
+        <w:t xml:space="preserve">, </w:t>
+      </w:r>
+      <w:r>
+        <w:rPr>
+          <w:rFonts w:ascii="Consolas" w:hAnsi="Consolas" w:cs="Consolas"/>
+          <w:color w:val="0000FF"/>
+          <w:sz w:val="19"/>
+          <w:szCs w:val="19"/>
+        </w:rPr>
+        <w:t>string</w:t>
+      </w:r>
+      <w:r>
+        <w:rPr>
+          <w:rFonts w:ascii="Consolas" w:hAnsi="Consolas" w:cs="Consolas"/>
+          <w:color w:val="000000"/>
+          <w:sz w:val="19"/>
+          <w:szCs w:val="19"/>
+        </w:rPr>
+        <w:t xml:space="preserve"> </w:t>
+      </w:r>
+      <w:r>
+        <w:rPr>
+          <w:rFonts w:ascii="Consolas" w:hAnsi="Consolas" w:cs="Consolas"/>
+          <w:color w:val="000000"/>
+          <w:sz w:val="19"/>
+          <w:szCs w:val="19"/>
+        </w:rPr>
+        <w:t>url</w:t>
+      </w:r>
+      <w:r>
+        <w:rPr>
+          <w:rFonts w:ascii="Consolas" w:hAnsi="Consolas" w:cs="Consolas"/>
+          <w:color w:val="000000"/>
+          <w:sz w:val="19"/>
+          <w:szCs w:val="19"/>
+        </w:rPr>
+        <w:t>)</w:t>
+      </w:r>
+    </w:p>
+    <w:p>
+      <w:pPr>
+        <w:shd w:val="clear" w:color="auto" w:fill="E7E6E6" w:themeFill="background2"/>
+        <w:autoSpaceDE w:val="0"/>
+        <w:autoSpaceDN w:val="0"/>
+        <w:adjustRightInd w:val="0"/>
+        <w:spacing w:after="0" w:line="240" w:lineRule="auto"/>
+        <w:ind w:left="720"/>
+        <w:rPr>
+          <w:rFonts w:ascii="Consolas" w:hAnsi="Consolas" w:cs="Consolas"/>
+          <w:color w:val="000000"/>
+          <w:sz w:val="19"/>
+          <w:szCs w:val="19"/>
+        </w:rPr>
+      </w:pPr>
+      <w:r>
+        <w:rPr>
+          <w:rFonts w:ascii="Consolas" w:hAnsi="Consolas" w:cs="Consolas"/>
+          <w:color w:val="0000FF"/>
+          <w:sz w:val="19"/>
+          <w:szCs w:val="19"/>
+        </w:rPr>
+        <w:t xml:space="preserve">  </w:t>
+      </w:r>
+      <w:r>
+        <w:rPr>
+          <w:rFonts w:ascii="Consolas" w:hAnsi="Consolas" w:cs="Consolas"/>
+          <w:color w:val="0000FF"/>
+          <w:sz w:val="19"/>
+          <w:szCs w:val="19"/>
+        </w:rPr>
+        <w:t>where</w:t>
+      </w:r>
+      <w:r>
+        <w:rPr>
+          <w:rFonts w:ascii="Consolas" w:hAnsi="Consolas" w:cs="Consolas"/>
+          <w:color w:val="000000"/>
+          <w:sz w:val="19"/>
+          <w:szCs w:val="19"/>
+        </w:rPr>
+        <w:t xml:space="preserve"> </w:t>
+      </w:r>
+      <w:r>
+        <w:rPr>
+          <w:rFonts w:ascii="Consolas" w:hAnsi="Consolas" w:cs="Consolas"/>
+          <w:color w:val="2B91AF"/>
+          <w:sz w:val="19"/>
+          <w:szCs w:val="19"/>
+        </w:rPr>
+        <w:t>TPage</w:t>
+      </w:r>
+      <w:r>
+        <w:rPr>
+          <w:rFonts w:ascii="Consolas" w:hAnsi="Consolas" w:cs="Consolas"/>
+          <w:color w:val="000000"/>
+          <w:sz w:val="19"/>
+          <w:szCs w:val="19"/>
+        </w:rPr>
+        <w:t xml:space="preserve">: </w:t>
+      </w:r>
+      <w:r>
+        <w:rPr>
+          <w:rFonts w:ascii="Consolas" w:hAnsi="Consolas" w:cs="Consolas"/>
+          <w:color w:val="2B91AF"/>
+          <w:sz w:val="19"/>
+          <w:szCs w:val="19"/>
+        </w:rPr>
+        <w:t>Page</w:t>
+      </w:r>
+      <w:r>
+        <w:rPr>
+          <w:rFonts w:ascii="Consolas" w:hAnsi="Consolas" w:cs="Consolas"/>
+          <w:color w:val="000000"/>
+          <w:sz w:val="19"/>
+          <w:szCs w:val="19"/>
+        </w:rPr>
+        <w:t xml:space="preserve">, </w:t>
+      </w:r>
+      <w:r>
+        <w:rPr>
+          <w:rFonts w:ascii="Consolas" w:hAnsi="Consolas" w:cs="Consolas"/>
+          <w:color w:val="0000FF"/>
+          <w:sz w:val="19"/>
+          <w:szCs w:val="19"/>
+        </w:rPr>
+        <w:t>new</w:t>
+      </w:r>
+      <w:r>
+        <w:rPr>
+          <w:rFonts w:ascii="Consolas" w:hAnsi="Consolas" w:cs="Consolas"/>
+          <w:color w:val="000000"/>
+          <w:sz w:val="19"/>
+          <w:szCs w:val="19"/>
+        </w:rPr>
+        <w:t>()</w:t>
+      </w:r>
+    </w:p>
+    <w:p>
+      <w:pPr>
+        <w:shd w:val="clear" w:color="auto" w:fill="E7E6E6" w:themeFill="background2"/>
+        <w:autoSpaceDE w:val="0"/>
+        <w:autoSpaceDN w:val="0"/>
+        <w:adjustRightInd w:val="0"/>
+        <w:spacing w:after="0" w:line="240" w:lineRule="auto"/>
+        <w:ind w:left="720"/>
+        <w:rPr>
+          <w:rFonts w:ascii="Consolas" w:hAnsi="Consolas" w:cs="Consolas"/>
+          <w:color w:val="000000"/>
+          <w:sz w:val="19"/>
+          <w:szCs w:val="19"/>
+        </w:rPr>
+      </w:pPr>
+      <w:r>
+        <w:rPr>
+          <w:rFonts w:ascii="Consolas" w:hAnsi="Consolas" w:cs="Consolas"/>
+          <w:color w:val="000000"/>
+          <w:sz w:val="19"/>
+          <w:szCs w:val="19"/>
+        </w:rPr>
+        <w:t>{</w:t>
+      </w:r>
+    </w:p>
+    <w:p>
+      <w:pPr>
+        <w:shd w:val="clear" w:color="auto" w:fill="E7E6E6" w:themeFill="background2"/>
+        <w:autoSpaceDE w:val="0"/>
+        <w:autoSpaceDN w:val="0"/>
+        <w:adjustRightInd w:val="0"/>
+        <w:spacing w:after="0" w:line="240" w:lineRule="auto"/>
+        <w:ind w:left="720"/>
+        <w:rPr>
+          <w:rFonts w:ascii="Consolas" w:hAnsi="Consolas" w:cs="Consolas"/>
+          <w:color w:val="000000"/>
+          <w:sz w:val="19"/>
+          <w:szCs w:val="19"/>
+        </w:rPr>
+      </w:pPr>
+      <w:r>
+        <w:rPr>
+          <w:rFonts w:ascii="Consolas" w:hAnsi="Consolas" w:cs="Consolas"/>
+          <w:color w:val="000000"/>
+          <w:sz w:val="19"/>
+          <w:szCs w:val="19"/>
+        </w:rPr>
+        <w:t xml:space="preserve">   </w:t>
+      </w:r>
+      <w:r>
+        <w:rPr>
+          <w:rFonts w:ascii="Consolas" w:hAnsi="Consolas" w:cs="Consolas"/>
+          <w:color w:val="0000FF"/>
+          <w:sz w:val="19"/>
+          <w:szCs w:val="19"/>
+        </w:rPr>
+        <w:t>if</w:t>
+      </w:r>
+      <w:r>
+        <w:rPr>
+          <w:rFonts w:ascii="Consolas" w:hAnsi="Consolas" w:cs="Consolas"/>
+          <w:color w:val="000000"/>
+          <w:sz w:val="19"/>
+          <w:szCs w:val="19"/>
+        </w:rPr>
+        <w:t xml:space="preserve"> (</w:t>
+      </w:r>
+      <w:r>
+        <w:rPr>
+          <w:rFonts w:ascii="Consolas" w:hAnsi="Consolas" w:cs="Consolas"/>
+          <w:color w:val="000000"/>
+          <w:sz w:val="19"/>
+          <w:szCs w:val="19"/>
+        </w:rPr>
+        <w:t>driver</w:t>
+      </w:r>
+      <w:r>
+        <w:rPr>
+          <w:rFonts w:ascii="Consolas" w:hAnsi="Consolas" w:cs="Consolas"/>
+          <w:color w:val="000000"/>
+          <w:sz w:val="19"/>
+          <w:szCs w:val="19"/>
+        </w:rPr>
+        <w:t xml:space="preserve"> == </w:t>
+      </w:r>
+      <w:r>
+        <w:rPr>
+          <w:rFonts w:ascii="Consolas" w:hAnsi="Consolas" w:cs="Consolas"/>
+          <w:color w:val="0000FF"/>
+          <w:sz w:val="19"/>
+          <w:szCs w:val="19"/>
+        </w:rPr>
+        <w:t>null</w:t>
+      </w:r>
+      <w:r>
+        <w:rPr>
+          <w:rFonts w:ascii="Consolas" w:hAnsi="Consolas" w:cs="Consolas"/>
+          <w:color w:val="000000"/>
+          <w:sz w:val="19"/>
+          <w:szCs w:val="19"/>
+        </w:rPr>
+        <w:t xml:space="preserve">) </w:t>
+      </w:r>
+    </w:p>
+    <w:p>
+      <w:pPr>
+        <w:shd w:val="clear" w:color="auto" w:fill="E7E6E6" w:themeFill="background2"/>
+        <w:autoSpaceDE w:val="0"/>
+        <w:autoSpaceDN w:val="0"/>
+        <w:adjustRightInd w:val="0"/>
+        <w:spacing w:after="0" w:line="240" w:lineRule="auto"/>
+        <w:ind w:left="720" w:firstLine="720"/>
+        <w:rPr>
+          <w:rFonts w:ascii="Consolas" w:hAnsi="Consolas" w:cs="Consolas"/>
+          <w:color w:val="000000"/>
+          <w:sz w:val="19"/>
+          <w:szCs w:val="19"/>
+        </w:rPr>
+      </w:pPr>
+      <w:r>
+        <w:rPr>
+          <w:rFonts w:ascii="Consolas" w:hAnsi="Consolas" w:cs="Consolas"/>
+          <w:color w:val="0000FF"/>
+          <w:sz w:val="19"/>
+          <w:szCs w:val="19"/>
+        </w:rPr>
+        <w:t>throw</w:t>
+      </w:r>
+      <w:r>
+        <w:rPr>
+          <w:rFonts w:ascii="Consolas" w:hAnsi="Consolas" w:cs="Consolas"/>
+          <w:color w:val="000000"/>
+          <w:sz w:val="19"/>
+          <w:szCs w:val="19"/>
+        </w:rPr>
+        <w:t xml:space="preserve"> </w:t>
+      </w:r>
+      <w:r>
+        <w:rPr>
+          <w:rFonts w:ascii="Consolas" w:hAnsi="Consolas" w:cs="Consolas"/>
+          <w:color w:val="0000FF"/>
+          <w:sz w:val="19"/>
+          <w:szCs w:val="19"/>
+        </w:rPr>
+        <w:t>new</w:t>
+      </w:r>
+      <w:r>
+        <w:rPr>
+          <w:rFonts w:ascii="Consolas" w:hAnsi="Consolas" w:cs="Consolas"/>
+          <w:color w:val="000000"/>
+          <w:sz w:val="19"/>
+          <w:szCs w:val="19"/>
+        </w:rPr>
+        <w:t xml:space="preserve"> </w:t>
+      </w:r>
+      <w:r>
+        <w:rPr>
+          <w:rFonts w:ascii="Consolas" w:hAnsi="Consolas" w:cs="Consolas"/>
+          <w:color w:val="2B91AF"/>
+          <w:sz w:val="19"/>
+          <w:szCs w:val="19"/>
+        </w:rPr>
+        <w:t>ApplicationException</w:t>
+      </w:r>
+      <w:r>
+        <w:rPr>
+          <w:rFonts w:ascii="Consolas" w:hAnsi="Consolas" w:cs="Consolas"/>
+          <w:color w:val="000000"/>
+          <w:sz w:val="19"/>
+          <w:szCs w:val="19"/>
+        </w:rPr>
+        <w:t>(</w:t>
+      </w:r>
+      <w:r>
+        <w:rPr>
+          <w:rFonts w:ascii="Consolas" w:hAnsi="Consolas" w:cs="Consolas"/>
+          <w:color w:val="A31515"/>
+          <w:sz w:val="19"/>
+          <w:szCs w:val="19"/>
+        </w:rPr>
+        <w:t>"Please provide web driver to proceed"</w:t>
+      </w:r>
+      <w:r>
+        <w:rPr>
+          <w:rFonts w:ascii="Consolas" w:hAnsi="Consolas" w:cs="Consolas"/>
+          <w:color w:val="000000"/>
+          <w:sz w:val="19"/>
+          <w:szCs w:val="19"/>
+        </w:rPr>
+        <w:t>);</w:t>
+      </w:r>
+    </w:p>
+    <w:p>
+      <w:pPr>
+        <w:shd w:val="clear" w:color="auto" w:fill="E7E6E6" w:themeFill="background2"/>
+        <w:autoSpaceDE w:val="0"/>
+        <w:autoSpaceDN w:val="0"/>
+        <w:adjustRightInd w:val="0"/>
+        <w:spacing w:after="0" w:line="240" w:lineRule="auto"/>
+        <w:ind w:left="720"/>
+        <w:rPr>
+          <w:rFonts w:ascii="Consolas" w:hAnsi="Consolas" w:cs="Consolas"/>
+          <w:color w:val="000000"/>
+          <w:sz w:val="19"/>
+          <w:szCs w:val="19"/>
+        </w:rPr>
+      </w:pPr>
+    </w:p>
+    <w:p>
+      <w:pPr>
+        <w:shd w:val="clear" w:color="auto" w:fill="E7E6E6" w:themeFill="background2"/>
+        <w:autoSpaceDE w:val="0"/>
+        <w:autoSpaceDN w:val="0"/>
+        <w:adjustRightInd w:val="0"/>
+        <w:spacing w:after="0" w:line="240" w:lineRule="auto"/>
+        <w:ind w:left="720"/>
+        <w:rPr>
+          <w:rFonts w:ascii="Consolas" w:hAnsi="Consolas" w:cs="Consolas"/>
+          <w:color w:val="000000"/>
+          <w:sz w:val="19"/>
+          <w:szCs w:val="19"/>
+        </w:rPr>
+      </w:pPr>
+      <w:r>
+        <w:rPr>
+          <w:rFonts w:ascii="Consolas" w:hAnsi="Consolas" w:cs="Consolas"/>
+          <w:color w:val="0000FF"/>
+          <w:sz w:val="19"/>
+          <w:szCs w:val="19"/>
+        </w:rPr>
+        <w:t xml:space="preserve">   </w:t>
+      </w:r>
+      <w:r>
+        <w:rPr>
+          <w:rFonts w:ascii="Consolas" w:hAnsi="Consolas" w:cs="Consolas"/>
+          <w:color w:val="0000FF"/>
+          <w:sz w:val="19"/>
+          <w:szCs w:val="19"/>
+        </w:rPr>
+        <w:t>if</w:t>
+      </w:r>
+      <w:r>
+        <w:rPr>
+          <w:rFonts w:ascii="Consolas" w:hAnsi="Consolas" w:cs="Consolas"/>
+          <w:color w:val="000000"/>
+          <w:sz w:val="19"/>
+          <w:szCs w:val="19"/>
+        </w:rPr>
+        <w:t xml:space="preserve"> (</w:t>
+      </w:r>
+      <w:r>
+        <w:rPr>
+          <w:rFonts w:ascii="Consolas" w:hAnsi="Consolas" w:cs="Consolas"/>
+          <w:color w:val="0000FF"/>
+          <w:sz w:val="19"/>
+          <w:szCs w:val="19"/>
+        </w:rPr>
+        <w:t>string</w:t>
+      </w:r>
+      <w:r>
+        <w:rPr>
+          <w:rFonts w:ascii="Consolas" w:hAnsi="Consolas" w:cs="Consolas"/>
+          <w:color w:val="000000"/>
+          <w:sz w:val="19"/>
+          <w:szCs w:val="19"/>
+        </w:rPr>
+        <w:t>.IsNullOrWhiteSpace(</w:t>
+      </w:r>
+      <w:r>
+        <w:rPr>
+          <w:rFonts w:ascii="Consolas" w:hAnsi="Consolas" w:cs="Consolas"/>
+          <w:color w:val="000000"/>
+          <w:sz w:val="19"/>
+          <w:szCs w:val="19"/>
+        </w:rPr>
+        <w:t>url</w:t>
+      </w:r>
+      <w:r>
+        <w:rPr>
+          <w:rFonts w:ascii="Consolas" w:hAnsi="Consolas" w:cs="Consolas"/>
+          <w:color w:val="000000"/>
+          <w:sz w:val="19"/>
+          <w:szCs w:val="19"/>
+        </w:rPr>
+        <w:t xml:space="preserve">)) </w:t>
+      </w:r>
+    </w:p>
+    <w:p>
+      <w:pPr>
+        <w:shd w:val="clear" w:color="auto" w:fill="E7E6E6" w:themeFill="background2"/>
+        <w:autoSpaceDE w:val="0"/>
+        <w:autoSpaceDN w:val="0"/>
+        <w:adjustRightInd w:val="0"/>
+        <w:spacing w:after="0" w:line="240" w:lineRule="auto"/>
+        <w:ind w:left="720" w:firstLine="720"/>
+        <w:rPr>
+          <w:rFonts w:ascii="Consolas" w:hAnsi="Consolas" w:cs="Consolas"/>
+          <w:color w:val="000000"/>
+          <w:sz w:val="19"/>
+          <w:szCs w:val="19"/>
+        </w:rPr>
+      </w:pPr>
+      <w:r>
+        <w:rPr>
+          <w:rFonts w:ascii="Consolas" w:hAnsi="Consolas" w:cs="Consolas"/>
+          <w:color w:val="0000FF"/>
+          <w:sz w:val="19"/>
+          <w:szCs w:val="19"/>
+        </w:rPr>
+        <w:t>throw</w:t>
+      </w:r>
+      <w:r>
+        <w:rPr>
+          <w:rFonts w:ascii="Consolas" w:hAnsi="Consolas" w:cs="Consolas"/>
+          <w:color w:val="000000"/>
+          <w:sz w:val="19"/>
+          <w:szCs w:val="19"/>
+        </w:rPr>
+        <w:t xml:space="preserve"> </w:t>
+      </w:r>
+      <w:r>
+        <w:rPr>
+          <w:rFonts w:ascii="Consolas" w:hAnsi="Consolas" w:cs="Consolas"/>
+          <w:color w:val="0000FF"/>
+          <w:sz w:val="19"/>
+          <w:szCs w:val="19"/>
+        </w:rPr>
+        <w:t>new</w:t>
+      </w:r>
+      <w:r>
+        <w:rPr>
+          <w:rFonts w:ascii="Consolas" w:hAnsi="Consolas" w:cs="Consolas"/>
+          <w:color w:val="000000"/>
+          <w:sz w:val="19"/>
+          <w:szCs w:val="19"/>
+        </w:rPr>
+        <w:t xml:space="preserve"> </w:t>
+      </w:r>
+      <w:r>
+        <w:rPr>
+          <w:rFonts w:ascii="Consolas" w:hAnsi="Consolas" w:cs="Consolas"/>
+          <w:color w:val="2B91AF"/>
+          <w:sz w:val="19"/>
+          <w:szCs w:val="19"/>
+        </w:rPr>
+        <w:t>ApplicationException</w:t>
+      </w:r>
+      <w:r>
+        <w:rPr>
+          <w:rFonts w:ascii="Consolas" w:hAnsi="Consolas" w:cs="Consolas"/>
+          <w:color w:val="000000"/>
+          <w:sz w:val="19"/>
+          <w:szCs w:val="19"/>
+        </w:rPr>
+        <w:t>(</w:t>
+      </w:r>
+      <w:r>
+        <w:rPr>
+          <w:rFonts w:ascii="Consolas" w:hAnsi="Consolas" w:cs="Consolas"/>
+          <w:color w:val="A31515"/>
+          <w:sz w:val="19"/>
+          <w:szCs w:val="19"/>
+        </w:rPr>
+        <w:t xml:space="preserve">"Please provide with a </w:t>
+      </w:r>
+      <w:r>
+        <w:rPr>
+          <w:rFonts w:ascii="Consolas" w:hAnsi="Consolas" w:cs="Consolas"/>
+          <w:color w:val="A31515"/>
+          <w:sz w:val="19"/>
+          <w:szCs w:val="19"/>
+        </w:rPr>
+        <w:t>start-up</w:t>
+      </w:r>
+      <w:r>
+        <w:rPr>
+          <w:rFonts w:ascii="Consolas" w:hAnsi="Consolas" w:cs="Consolas"/>
+          <w:color w:val="A31515"/>
+          <w:sz w:val="19"/>
+          <w:szCs w:val="19"/>
+        </w:rPr>
+        <w:t xml:space="preserve"> url"</w:t>
+      </w:r>
+      <w:r>
+        <w:rPr>
+          <w:rFonts w:ascii="Consolas" w:hAnsi="Consolas" w:cs="Consolas"/>
+          <w:color w:val="000000"/>
+          <w:sz w:val="19"/>
+          <w:szCs w:val="19"/>
+        </w:rPr>
+        <w:t>);</w:t>
+      </w:r>
+    </w:p>
+    <w:p>
+      <w:pPr>
+        <w:shd w:val="clear" w:color="auto" w:fill="E7E6E6" w:themeFill="background2"/>
+        <w:autoSpaceDE w:val="0"/>
+        <w:autoSpaceDN w:val="0"/>
+        <w:adjustRightInd w:val="0"/>
+        <w:spacing w:after="0" w:line="240" w:lineRule="auto"/>
+        <w:ind w:left="720"/>
+        <w:rPr>
+          <w:rFonts w:ascii="Consolas" w:hAnsi="Consolas" w:cs="Consolas"/>
+          <w:color w:val="000000"/>
+          <w:sz w:val="19"/>
+          <w:szCs w:val="19"/>
+        </w:rPr>
+      </w:pPr>
+    </w:p>
+    <w:p>
+      <w:pPr>
+        <w:shd w:val="clear" w:color="auto" w:fill="E7E6E6" w:themeFill="background2"/>
+        <w:autoSpaceDE w:val="0"/>
+        <w:autoSpaceDN w:val="0"/>
+        <w:adjustRightInd w:val="0"/>
+        <w:spacing w:after="0" w:line="240" w:lineRule="auto"/>
+        <w:ind w:left="720"/>
+        <w:rPr>
+          <w:rFonts w:ascii="Consolas" w:hAnsi="Consolas" w:cs="Consolas"/>
+          <w:color w:val="000000"/>
+          <w:sz w:val="19"/>
+          <w:szCs w:val="19"/>
+        </w:rPr>
+      </w:pPr>
+      <w:r>
+        <w:rPr>
+          <w:rFonts w:ascii="Consolas" w:hAnsi="Consolas" w:cs="Consolas"/>
+          <w:color w:val="000000"/>
+          <w:sz w:val="19"/>
+          <w:szCs w:val="19"/>
+        </w:rPr>
+        <w:t xml:space="preserve">   </w:t>
+      </w:r>
+      <w:r>
+        <w:rPr>
+          <w:rFonts w:ascii="Consolas" w:hAnsi="Consolas" w:cs="Consolas"/>
+          <w:color w:val="000000"/>
+          <w:sz w:val="19"/>
+          <w:szCs w:val="19"/>
+        </w:rPr>
+        <w:t>driver</w:t>
+      </w:r>
+      <w:r>
+        <w:rPr>
+          <w:rFonts w:ascii="Consolas" w:hAnsi="Consolas" w:cs="Consolas"/>
+          <w:color w:val="000000"/>
+          <w:sz w:val="19"/>
+          <w:szCs w:val="19"/>
+        </w:rPr>
+        <w:t>.Navigate().GoToUrl(</w:t>
+      </w:r>
+      <w:r>
+        <w:rPr>
+          <w:rFonts w:ascii="Consolas" w:hAnsi="Consolas" w:cs="Consolas"/>
+          <w:color w:val="000000"/>
+          <w:sz w:val="19"/>
+          <w:szCs w:val="19"/>
+        </w:rPr>
+        <w:t>url</w:t>
+      </w:r>
+      <w:r>
+        <w:rPr>
+          <w:rFonts w:ascii="Consolas" w:hAnsi="Consolas" w:cs="Consolas"/>
+          <w:color w:val="000000"/>
+          <w:sz w:val="19"/>
+          <w:szCs w:val="19"/>
+        </w:rPr>
+        <w:t>);</w:t>
+      </w:r>
+    </w:p>
+    <w:p>
+      <w:pPr>
+        <w:shd w:val="clear" w:color="auto" w:fill="E7E6E6" w:themeFill="background2"/>
+        <w:autoSpaceDE w:val="0"/>
+        <w:autoSpaceDN w:val="0"/>
+        <w:adjustRightInd w:val="0"/>
+        <w:spacing w:after="0" w:line="240" w:lineRule="auto"/>
+        <w:ind w:left="720"/>
+        <w:rPr>
+          <w:rFonts w:ascii="Consolas" w:hAnsi="Consolas" w:cs="Consolas"/>
+          <w:color w:val="000000"/>
+          <w:sz w:val="19"/>
+          <w:szCs w:val="19"/>
+        </w:rPr>
+      </w:pPr>
+    </w:p>
+    <w:p>
+      <w:pPr>
+        <w:shd w:val="clear" w:color="auto" w:fill="E7E6E6" w:themeFill="background2"/>
+        <w:autoSpaceDE w:val="0"/>
+        <w:autoSpaceDN w:val="0"/>
+        <w:adjustRightInd w:val="0"/>
+        <w:spacing w:after="0" w:line="240" w:lineRule="auto"/>
+        <w:ind w:left="720"/>
+        <w:rPr>
+          <w:rFonts w:ascii="Consolas" w:hAnsi="Consolas" w:cs="Consolas"/>
+          <w:color w:val="000000"/>
+          <w:sz w:val="19"/>
+          <w:szCs w:val="19"/>
+        </w:rPr>
+      </w:pPr>
+      <w:r>
+        <w:rPr>
+          <w:rFonts w:ascii="Consolas" w:hAnsi="Consolas" w:cs="Consolas"/>
+          <w:color w:val="000000"/>
+          <w:sz w:val="19"/>
+          <w:szCs w:val="19"/>
+        </w:rPr>
+        <w:t xml:space="preserve">    </w:t>
+      </w:r>
+      <w:r>
+        <w:rPr>
+          <w:rFonts w:ascii="Consolas" w:hAnsi="Consolas" w:cs="Consolas"/>
+          <w:color w:val="0000FF"/>
+          <w:sz w:val="19"/>
+          <w:szCs w:val="19"/>
+        </w:rPr>
+        <w:t>return</w:t>
+      </w:r>
+      <w:r>
+        <w:rPr>
+          <w:rFonts w:ascii="Consolas" w:hAnsi="Consolas" w:cs="Consolas"/>
+          <w:color w:val="000000"/>
+          <w:sz w:val="19"/>
+          <w:szCs w:val="19"/>
+        </w:rPr>
+        <w:t xml:space="preserve"> </w:t>
+      </w:r>
+      <w:r>
+        <w:rPr>
+          <w:rFonts w:ascii="Consolas" w:hAnsi="Consolas" w:cs="Consolas"/>
+          <w:color w:val="0000FF"/>
+          <w:sz w:val="19"/>
+          <w:szCs w:val="19"/>
+        </w:rPr>
+        <w:t>new</w:t>
+      </w:r>
+      <w:r>
+        <w:rPr>
+          <w:rFonts w:ascii="Consolas" w:hAnsi="Consolas" w:cs="Consolas"/>
+          <w:color w:val="000000"/>
+          <w:sz w:val="19"/>
+          <w:szCs w:val="19"/>
+        </w:rPr>
+        <w:t xml:space="preserve"> </w:t>
+      </w:r>
+      <w:r>
+        <w:rPr>
+          <w:rFonts w:ascii="Consolas" w:hAnsi="Consolas" w:cs="Consolas"/>
+          <w:color w:val="2B91AF"/>
+          <w:sz w:val="19"/>
+          <w:szCs w:val="19"/>
+        </w:rPr>
+        <w:t>TPage</w:t>
+      </w:r>
+      <w:r>
+        <w:rPr>
+          <w:rFonts w:ascii="Consolas" w:hAnsi="Consolas" w:cs="Consolas"/>
+          <w:color w:val="000000"/>
+          <w:sz w:val="19"/>
+          <w:szCs w:val="19"/>
+        </w:rPr>
+        <w:t xml:space="preserve"> { WebDriver = </w:t>
+      </w:r>
+      <w:r>
+        <w:rPr>
+          <w:rFonts w:ascii="Consolas" w:hAnsi="Consolas" w:cs="Consolas"/>
+          <w:color w:val="000000"/>
+          <w:sz w:val="19"/>
+          <w:szCs w:val="19"/>
+        </w:rPr>
+        <w:t>d</w:t>
+      </w:r>
+      <w:r>
+        <w:rPr>
+          <w:rFonts w:ascii="Consolas" w:hAnsi="Consolas" w:cs="Consolas"/>
+          <w:color w:val="000000"/>
+          <w:sz w:val="19"/>
+          <w:szCs w:val="19"/>
+        </w:rPr>
+        <w:t>river</w:t>
+      </w:r>
+      <w:r>
+        <w:rPr>
+          <w:rFonts w:ascii="Consolas" w:hAnsi="Consolas" w:cs="Consolas"/>
+          <w:color w:val="000000"/>
+          <w:sz w:val="19"/>
+          <w:szCs w:val="19"/>
+        </w:rPr>
+        <w:t xml:space="preserve"> };</w:t>
+      </w:r>
+    </w:p>
+    <w:p>
+      <w:pPr>
+        <w:shd w:val="clear" w:color="auto" w:fill="E7E6E6" w:themeFill="background2"/>
+        <w:ind w:left="720"/>
+      </w:pPr>
+      <w:r>
+        <w:rPr>
+          <w:rFonts w:ascii="Consolas" w:hAnsi="Consolas" w:cs="Consolas"/>
+          <w:color w:val="000000"/>
+          <w:sz w:val="19"/>
+          <w:szCs w:val="19"/>
+        </w:rPr>
+        <w:t>}</w:t>
+      </w:r>
+    </w:p>
+    <w:p>
+      <w:pPr>
+        <w:pStyle w:val="ListParagraph"/>
+        <w:ind w:left="1080"/>
+        <w:rPr>
+          <w:i/>
+          <w:iCs/>
+          <w:color w:val="44546A" w:themeColor="text2"/>
+        </w:rPr>
+      </w:pPr>
+      <w:r>
+        <w:rPr>
+          <w:i/>
+          <w:iCs/>
+          <w:color w:val="44546A" w:themeColor="text2"/>
+        </w:rPr>
+        <w:t>Notice we have place</w:t>
+      </w:r>
+      <w:r>
+        <w:rPr>
+          <w:i/>
+          <w:iCs/>
+          <w:color w:val="44546A" w:themeColor="text2"/>
+        </w:rPr>
+        <w:t>d</w:t>
+      </w:r>
+      <w:r>
+        <w:rPr>
+          <w:i/>
+          <w:iCs/>
+          <w:color w:val="44546A" w:themeColor="text2"/>
+        </w:rPr>
+        <w:t xml:space="preserve"> some constraints on the generic </w:t>
+      </w:r>
+      <w:r>
+        <w:rPr>
+          <w:rFonts w:ascii="Consolas" w:hAnsi="Consolas" w:cs="Consolas"/>
+          <w:i/>
+          <w:iCs/>
+          <w:color w:val="2B91AF"/>
+          <w:sz w:val="19"/>
+          <w:szCs w:val="19"/>
+        </w:rPr>
+        <w:t>TPage</w:t>
+      </w:r>
+      <w:r>
+        <w:rPr>
+          <w:i/>
+          <w:iCs/>
+          <w:color w:val="44546A" w:themeColor="text2"/>
+        </w:rPr>
+        <w:t xml:space="preserve"> type to only return concrete children from </w:t>
+      </w:r>
+      <w:r>
+        <w:rPr>
+          <w:rFonts w:ascii="Consolas" w:hAnsi="Consolas" w:cs="Consolas"/>
+          <w:i/>
+          <w:iCs/>
+          <w:color w:val="2B91AF"/>
+          <w:sz w:val="19"/>
+          <w:szCs w:val="19"/>
+        </w:rPr>
+        <w:t>Page</w:t>
+      </w:r>
+      <w:r>
+        <w:rPr>
+          <w:i/>
+          <w:iCs/>
+          <w:color w:val="44546A" w:themeColor="text2"/>
+        </w:rPr>
+        <w:t xml:space="preserve"> with parameter-less constructors.</w:t>
+      </w:r>
+    </w:p>
+    <w:p>
+      <w:r>
+        <w:br w:type="page"/>
+      </w:r>
+    </w:p>
+    <w:p>
+      <w:pPr>
+        <w:pStyle w:val="ListParagraph"/>
+        <w:numPr>
+          <w:ilvl w:val="0"/>
+          <w:numId w:val="14"/>
+        </w:numPr>
+      </w:pPr>
+      <w:r>
+        <w:lastRenderedPageBreak/>
+        <w:t xml:space="preserve">Let’s now introduce our </w:t>
+      </w:r>
+      <w:r>
+        <w:t xml:space="preserve">first page </w:t>
+      </w:r>
+      <w:r>
+        <w:t xml:space="preserve">object which will encapsulate </w:t>
+      </w:r>
+      <w:r>
+        <w:t>our landing page.</w:t>
+      </w:r>
+    </w:p>
+    <w:p>
+      <w:pPr>
+        <w:pStyle w:val="ListParagraph"/>
+        <w:ind w:left="1080"/>
+      </w:pPr>
+      <w:r>
+        <w:t>U</w:t>
+      </w:r>
+      <w:r>
+        <w:t>nder Step 1 folder</w:t>
+      </w:r>
+      <w:r>
+        <w:t xml:space="preserve">, add a </w:t>
+      </w:r>
+      <w:r>
+        <w:t xml:space="preserve">Pages subfolder and add </w:t>
+      </w:r>
+      <w:r>
+        <w:t xml:space="preserve">in that folder our </w:t>
+      </w:r>
+      <w:r>
+        <w:rPr>
+          <w:rFonts w:ascii="Consolas" w:hAnsi="Consolas" w:cs="Consolas"/>
+          <w:color w:val="2B91AF"/>
+          <w:sz w:val="19"/>
+          <w:szCs w:val="19"/>
+        </w:rPr>
+        <w:t>HomePage</w:t>
+      </w:r>
+      <w:r>
+        <w:t xml:space="preserve"> </w:t>
+      </w:r>
+      <w:r>
+        <w:t xml:space="preserve">Page class which </w:t>
+      </w:r>
+      <w:r>
+        <w:t>inherit</w:t>
+      </w:r>
+      <w:r>
+        <w:t>s</w:t>
+      </w:r>
+      <w:r>
+        <w:t xml:space="preserve"> from our base Page.</w:t>
+      </w:r>
+    </w:p>
+    <w:p>
+      <w:pPr>
+        <w:pStyle w:val="ListParagraph"/>
+        <w:numPr>
+          <w:ilvl w:val="0"/>
+          <w:numId w:val="14"/>
+        </w:numPr>
+      </w:pPr>
+      <w:r>
+        <w:t>Then w</w:t>
+      </w:r>
+      <w:r>
+        <w:t xml:space="preserve">e will need </w:t>
+      </w:r>
+      <w:r>
+        <w:t>a</w:t>
+      </w:r>
+      <w:r>
+        <w:t xml:space="preserve"> factory class which will be responsible for creating WebDriver instance and navigating to an initial page</w:t>
+      </w:r>
+      <w:r>
+        <w:t>.</w:t>
+      </w:r>
+    </w:p>
+    <w:p>
+      <w:pPr>
+        <w:pStyle w:val="ListParagraph"/>
+        <w:ind w:left="1080"/>
+      </w:pPr>
+      <w:r>
+        <w:t>Add at the root of the solution a BrowserHost class as follow:</w:t>
+      </w:r>
+    </w:p>
+    <w:p>
+      <w:pPr>
+        <w:shd w:val="clear" w:color="auto" w:fill="E7E6E6" w:themeFill="background2"/>
+        <w:autoSpaceDE w:val="0"/>
+        <w:autoSpaceDN w:val="0"/>
+        <w:adjustRightInd w:val="0"/>
+        <w:spacing w:after="0" w:line="240" w:lineRule="auto"/>
+        <w:ind w:left="1080"/>
+        <w:rPr>
+          <w:rFonts w:ascii="Consolas" w:hAnsi="Consolas" w:cs="Consolas"/>
+          <w:color w:val="000000"/>
+          <w:sz w:val="19"/>
+          <w:szCs w:val="19"/>
+        </w:rPr>
+      </w:pPr>
+      <w:r>
+        <w:rPr>
+          <w:rFonts w:ascii="Consolas" w:hAnsi="Consolas" w:cs="Consolas"/>
+          <w:color w:val="0000FF"/>
+          <w:sz w:val="19"/>
+          <w:szCs w:val="19"/>
+        </w:rPr>
+        <w:t>public</w:t>
+      </w:r>
+      <w:r>
+        <w:rPr>
+          <w:rFonts w:ascii="Consolas" w:hAnsi="Consolas" w:cs="Consolas"/>
+          <w:color w:val="000000"/>
+          <w:sz w:val="19"/>
+          <w:szCs w:val="19"/>
+        </w:rPr>
+        <w:t xml:space="preserve"> </w:t>
+      </w:r>
+      <w:r>
+        <w:rPr>
+          <w:rFonts w:ascii="Consolas" w:hAnsi="Consolas" w:cs="Consolas"/>
+          <w:color w:val="0000FF"/>
+          <w:sz w:val="19"/>
+          <w:szCs w:val="19"/>
+        </w:rPr>
+        <w:t>class</w:t>
+      </w:r>
+      <w:r>
+        <w:rPr>
+          <w:rFonts w:ascii="Consolas" w:hAnsi="Consolas" w:cs="Consolas"/>
+          <w:color w:val="000000"/>
+          <w:sz w:val="19"/>
+          <w:szCs w:val="19"/>
+        </w:rPr>
+        <w:t xml:space="preserve"> </w:t>
+      </w:r>
+      <w:r>
+        <w:rPr>
+          <w:rFonts w:ascii="Consolas" w:hAnsi="Consolas" w:cs="Consolas"/>
+          <w:color w:val="2B91AF"/>
+          <w:sz w:val="19"/>
+          <w:szCs w:val="19"/>
+        </w:rPr>
+        <w:t>BrowserHost</w:t>
+      </w:r>
+    </w:p>
+    <w:p>
+      <w:pPr>
+        <w:shd w:val="clear" w:color="auto" w:fill="E7E6E6" w:themeFill="background2"/>
+        <w:autoSpaceDE w:val="0"/>
+        <w:autoSpaceDN w:val="0"/>
+        <w:adjustRightInd w:val="0"/>
+        <w:spacing w:after="0" w:line="240" w:lineRule="auto"/>
+        <w:ind w:left="1080"/>
+        <w:rPr>
+          <w:rFonts w:ascii="Consolas" w:hAnsi="Consolas" w:cs="Consolas"/>
+          <w:color w:val="000000"/>
+          <w:sz w:val="19"/>
+          <w:szCs w:val="19"/>
+        </w:rPr>
+      </w:pPr>
+      <w:r>
+        <w:rPr>
+          <w:rFonts w:ascii="Consolas" w:hAnsi="Consolas" w:cs="Consolas"/>
+          <w:color w:val="000000"/>
+          <w:sz w:val="19"/>
+          <w:szCs w:val="19"/>
+        </w:rPr>
+        <w:t>{</w:t>
+      </w:r>
+    </w:p>
+    <w:p>
+      <w:pPr>
+        <w:shd w:val="clear" w:color="auto" w:fill="E7E6E6" w:themeFill="background2"/>
+        <w:autoSpaceDE w:val="0"/>
+        <w:autoSpaceDN w:val="0"/>
+        <w:adjustRightInd w:val="0"/>
+        <w:spacing w:after="0" w:line="240" w:lineRule="auto"/>
+        <w:ind w:left="1080" w:firstLine="360"/>
+        <w:rPr>
+          <w:rFonts w:ascii="Consolas" w:hAnsi="Consolas" w:cs="Consolas"/>
+          <w:color w:val="000000"/>
+          <w:sz w:val="19"/>
+          <w:szCs w:val="19"/>
+        </w:rPr>
+      </w:pPr>
+      <w:r>
+        <w:rPr>
+          <w:rFonts w:ascii="Consolas" w:hAnsi="Consolas" w:cs="Consolas"/>
+          <w:color w:val="0000FF"/>
+          <w:sz w:val="19"/>
+          <w:szCs w:val="19"/>
+        </w:rPr>
+        <w:t>private</w:t>
+      </w:r>
+      <w:r>
+        <w:rPr>
+          <w:rFonts w:ascii="Consolas" w:hAnsi="Consolas" w:cs="Consolas"/>
+          <w:color w:val="000000"/>
+          <w:sz w:val="19"/>
+          <w:szCs w:val="19"/>
+        </w:rPr>
+        <w:t xml:space="preserve"> </w:t>
+      </w:r>
+      <w:r>
+        <w:rPr>
+          <w:rFonts w:ascii="Consolas" w:hAnsi="Consolas" w:cs="Consolas"/>
+          <w:color w:val="70AD47" w:themeColor="accent6"/>
+          <w:sz w:val="19"/>
+          <w:szCs w:val="19"/>
+        </w:rPr>
+        <w:t>IWebDriver</w:t>
+      </w:r>
+      <w:r>
+        <w:rPr>
+          <w:rFonts w:ascii="Consolas" w:hAnsi="Consolas" w:cs="Consolas"/>
+          <w:color w:val="000000"/>
+          <w:sz w:val="19"/>
+          <w:szCs w:val="19"/>
+        </w:rPr>
+        <w:t xml:space="preserve"> _webdriver;</w:t>
+      </w:r>
+    </w:p>
+    <w:p>
+      <w:pPr>
+        <w:shd w:val="clear" w:color="auto" w:fill="E7E6E6" w:themeFill="background2"/>
+        <w:autoSpaceDE w:val="0"/>
+        <w:autoSpaceDN w:val="0"/>
+        <w:adjustRightInd w:val="0"/>
+        <w:spacing w:after="0" w:line="240" w:lineRule="auto"/>
+        <w:ind w:left="1080"/>
+        <w:rPr>
+          <w:rFonts w:ascii="Consolas" w:hAnsi="Consolas" w:cs="Consolas"/>
+          <w:color w:val="000000"/>
+          <w:sz w:val="19"/>
+          <w:szCs w:val="19"/>
+        </w:rPr>
+      </w:pPr>
+    </w:p>
+    <w:p>
+      <w:pPr>
+        <w:shd w:val="clear" w:color="auto" w:fill="E7E6E6" w:themeFill="background2"/>
+        <w:autoSpaceDE w:val="0"/>
+        <w:autoSpaceDN w:val="0"/>
+        <w:adjustRightInd w:val="0"/>
+        <w:spacing w:after="0" w:line="240" w:lineRule="auto"/>
+        <w:ind w:left="1080"/>
+        <w:rPr>
+          <w:rFonts w:ascii="Consolas" w:hAnsi="Consolas" w:cs="Consolas"/>
+          <w:color w:val="000000"/>
+          <w:sz w:val="19"/>
+          <w:szCs w:val="19"/>
+        </w:rPr>
+      </w:pPr>
+      <w:r>
+        <w:rPr>
+          <w:rFonts w:ascii="Consolas" w:hAnsi="Consolas" w:cs="Consolas"/>
+          <w:color w:val="000000"/>
+          <w:sz w:val="19"/>
+          <w:szCs w:val="19"/>
+        </w:rPr>
+        <w:t xml:space="preserve">   </w:t>
+      </w:r>
+      <w:r>
+        <w:rPr>
+          <w:rFonts w:ascii="Consolas" w:hAnsi="Consolas" w:cs="Consolas"/>
+          <w:color w:val="000000"/>
+          <w:sz w:val="19"/>
+          <w:szCs w:val="19"/>
+        </w:rPr>
+        <w:tab/>
+      </w:r>
+      <w:r>
+        <w:rPr>
+          <w:rFonts w:ascii="Consolas" w:hAnsi="Consolas" w:cs="Consolas"/>
+          <w:color w:val="0000FF"/>
+          <w:sz w:val="19"/>
+          <w:szCs w:val="19"/>
+        </w:rPr>
+        <w:t>private</w:t>
+      </w:r>
+      <w:r>
+        <w:rPr>
+          <w:rFonts w:ascii="Consolas" w:hAnsi="Consolas" w:cs="Consolas"/>
+          <w:color w:val="000000"/>
+          <w:sz w:val="19"/>
+          <w:szCs w:val="19"/>
+        </w:rPr>
+        <w:t xml:space="preserve"> </w:t>
+      </w:r>
+      <w:r>
+        <w:rPr>
+          <w:rFonts w:ascii="Consolas" w:hAnsi="Consolas" w:cs="Consolas"/>
+          <w:color w:val="2B91AF"/>
+          <w:sz w:val="19"/>
+          <w:szCs w:val="19"/>
+        </w:rPr>
+        <w:t>BrowserHost</w:t>
+      </w:r>
+      <w:r>
+        <w:rPr>
+          <w:rFonts w:ascii="Consolas" w:hAnsi="Consolas" w:cs="Consolas"/>
+          <w:color w:val="000000"/>
+          <w:sz w:val="19"/>
+          <w:szCs w:val="19"/>
+        </w:rPr>
+        <w:t>(</w:t>
+      </w:r>
+      <w:r>
+        <w:rPr>
+          <w:rFonts w:ascii="Consolas" w:hAnsi="Consolas" w:cs="Consolas"/>
+          <w:color w:val="70AD47" w:themeColor="accent6"/>
+          <w:sz w:val="19"/>
+          <w:szCs w:val="19"/>
+        </w:rPr>
+        <w:t>IWebDriver</w:t>
+      </w:r>
+      <w:r>
+        <w:rPr>
+          <w:rFonts w:ascii="Consolas" w:hAnsi="Consolas" w:cs="Consolas"/>
+          <w:color w:val="000000"/>
+          <w:sz w:val="19"/>
+          <w:szCs w:val="19"/>
+        </w:rPr>
+        <w:t xml:space="preserve"> webDriver)</w:t>
+      </w:r>
+    </w:p>
+    <w:p>
+      <w:pPr>
+        <w:shd w:val="clear" w:color="auto" w:fill="E7E6E6" w:themeFill="background2"/>
+        <w:autoSpaceDE w:val="0"/>
+        <w:autoSpaceDN w:val="0"/>
+        <w:adjustRightInd w:val="0"/>
+        <w:spacing w:after="0" w:line="240" w:lineRule="auto"/>
+        <w:ind w:left="1080"/>
+        <w:rPr>
+          <w:rFonts w:ascii="Consolas" w:hAnsi="Consolas" w:cs="Consolas"/>
+          <w:color w:val="000000"/>
+          <w:sz w:val="19"/>
+          <w:szCs w:val="19"/>
+        </w:rPr>
+      </w:pPr>
+      <w:r>
+        <w:rPr>
+          <w:rFonts w:ascii="Consolas" w:hAnsi="Consolas" w:cs="Consolas"/>
+          <w:color w:val="000000"/>
+          <w:sz w:val="19"/>
+          <w:szCs w:val="19"/>
+        </w:rPr>
+        <w:t xml:space="preserve">   {</w:t>
+      </w:r>
+    </w:p>
+    <w:p>
+      <w:pPr>
+        <w:shd w:val="clear" w:color="auto" w:fill="E7E6E6" w:themeFill="background2"/>
+        <w:autoSpaceDE w:val="0"/>
+        <w:autoSpaceDN w:val="0"/>
+        <w:adjustRightInd w:val="0"/>
+        <w:spacing w:after="0" w:line="240" w:lineRule="auto"/>
+        <w:ind w:left="1080" w:firstLine="360"/>
+        <w:rPr>
+          <w:rFonts w:ascii="Consolas" w:hAnsi="Consolas" w:cs="Consolas"/>
+          <w:color w:val="000000"/>
+          <w:sz w:val="19"/>
+          <w:szCs w:val="19"/>
+        </w:rPr>
+      </w:pPr>
+      <w:r>
+        <w:rPr>
+          <w:rFonts w:ascii="Consolas" w:hAnsi="Consolas" w:cs="Consolas"/>
+          <w:color w:val="000000"/>
+          <w:sz w:val="19"/>
+          <w:szCs w:val="19"/>
+        </w:rPr>
+        <w:t xml:space="preserve">  </w:t>
+      </w:r>
+      <w:r>
+        <w:rPr>
+          <w:rFonts w:ascii="Consolas" w:hAnsi="Consolas" w:cs="Consolas"/>
+          <w:color w:val="000000"/>
+          <w:sz w:val="19"/>
+          <w:szCs w:val="19"/>
+        </w:rPr>
+        <w:t xml:space="preserve">_webdriver = </w:t>
+      </w:r>
+      <w:r>
+        <w:rPr>
+          <w:rFonts w:ascii="Consolas" w:hAnsi="Consolas" w:cs="Consolas"/>
+          <w:color w:val="000000"/>
+          <w:sz w:val="19"/>
+          <w:szCs w:val="19"/>
+        </w:rPr>
+        <w:t>webDriver;</w:t>
+      </w:r>
+    </w:p>
+    <w:p>
+      <w:pPr>
+        <w:shd w:val="clear" w:color="auto" w:fill="E7E6E6" w:themeFill="background2"/>
+        <w:autoSpaceDE w:val="0"/>
+        <w:autoSpaceDN w:val="0"/>
+        <w:adjustRightInd w:val="0"/>
+        <w:spacing w:after="0" w:line="240" w:lineRule="auto"/>
+        <w:ind w:left="1080"/>
+        <w:rPr>
+          <w:rFonts w:ascii="Consolas" w:hAnsi="Consolas" w:cs="Consolas"/>
+          <w:color w:val="000000"/>
+          <w:sz w:val="19"/>
+          <w:szCs w:val="19"/>
+        </w:rPr>
+      </w:pPr>
+      <w:r>
+        <w:rPr>
+          <w:rFonts w:ascii="Consolas" w:hAnsi="Consolas" w:cs="Consolas"/>
+          <w:color w:val="000000"/>
+          <w:sz w:val="19"/>
+          <w:szCs w:val="19"/>
+        </w:rPr>
+        <w:t xml:space="preserve">   </w:t>
+      </w:r>
+      <w:r>
+        <w:rPr>
+          <w:rFonts w:ascii="Consolas" w:hAnsi="Consolas" w:cs="Consolas"/>
+          <w:color w:val="000000"/>
+          <w:sz w:val="19"/>
+          <w:szCs w:val="19"/>
+        </w:rPr>
+        <w:t xml:space="preserve">  </w:t>
+      </w:r>
+      <w:r>
+        <w:rPr>
+          <w:rFonts w:ascii="Consolas" w:hAnsi="Consolas" w:cs="Consolas"/>
+          <w:color w:val="000000"/>
+          <w:sz w:val="19"/>
+          <w:szCs w:val="19"/>
+        </w:rPr>
+        <w:t>_webdriver.Manage().Window.Maximize();</w:t>
+      </w:r>
+    </w:p>
+    <w:p>
+      <w:pPr>
+        <w:shd w:val="clear" w:color="auto" w:fill="E7E6E6" w:themeFill="background2"/>
+        <w:autoSpaceDE w:val="0"/>
+        <w:autoSpaceDN w:val="0"/>
+        <w:adjustRightInd w:val="0"/>
+        <w:spacing w:after="0" w:line="240" w:lineRule="auto"/>
+        <w:ind w:left="1080" w:firstLine="360"/>
+        <w:rPr>
+          <w:rFonts w:ascii="Consolas" w:hAnsi="Consolas" w:cs="Consolas"/>
+          <w:color w:val="000000"/>
+          <w:sz w:val="19"/>
+          <w:szCs w:val="19"/>
+        </w:rPr>
+      </w:pPr>
+      <w:r>
+        <w:rPr>
+          <w:rFonts w:ascii="Consolas" w:hAnsi="Consolas" w:cs="Consolas"/>
+          <w:color w:val="000000"/>
+          <w:sz w:val="19"/>
+          <w:szCs w:val="19"/>
+        </w:rPr>
+        <w:t>}</w:t>
+      </w:r>
+    </w:p>
+    <w:p>
+      <w:pPr>
+        <w:shd w:val="clear" w:color="auto" w:fill="E7E6E6" w:themeFill="background2"/>
+        <w:autoSpaceDE w:val="0"/>
+        <w:autoSpaceDN w:val="0"/>
+        <w:adjustRightInd w:val="0"/>
+        <w:spacing w:after="0" w:line="240" w:lineRule="auto"/>
+        <w:ind w:left="1080"/>
+        <w:rPr>
+          <w:rFonts w:ascii="Consolas" w:hAnsi="Consolas" w:cs="Consolas"/>
+          <w:color w:val="000000"/>
+          <w:sz w:val="19"/>
+          <w:szCs w:val="19"/>
+        </w:rPr>
+      </w:pPr>
+    </w:p>
+    <w:p>
+      <w:pPr>
+        <w:shd w:val="clear" w:color="auto" w:fill="E7E6E6" w:themeFill="background2"/>
+        <w:autoSpaceDE w:val="0"/>
+        <w:autoSpaceDN w:val="0"/>
+        <w:adjustRightInd w:val="0"/>
+        <w:spacing w:after="0" w:line="240" w:lineRule="auto"/>
+        <w:ind w:left="1080" w:firstLine="360"/>
+        <w:rPr>
+          <w:rFonts w:ascii="Consolas" w:hAnsi="Consolas" w:cs="Consolas"/>
+          <w:color w:val="000000"/>
+          <w:sz w:val="19"/>
+          <w:szCs w:val="19"/>
+        </w:rPr>
+      </w:pPr>
+      <w:r>
+        <w:rPr>
+          <w:rFonts w:ascii="Consolas" w:hAnsi="Consolas" w:cs="Consolas"/>
+          <w:color w:val="0000FF"/>
+          <w:sz w:val="19"/>
+          <w:szCs w:val="19"/>
+        </w:rPr>
+        <w:t>public</w:t>
+      </w:r>
+      <w:r>
+        <w:rPr>
+          <w:rFonts w:ascii="Consolas" w:hAnsi="Consolas" w:cs="Consolas"/>
+          <w:color w:val="000000"/>
+          <w:sz w:val="19"/>
+          <w:szCs w:val="19"/>
+        </w:rPr>
+        <w:t xml:space="preserve"> </w:t>
+      </w:r>
+      <w:r>
+        <w:rPr>
+          <w:rFonts w:ascii="Consolas" w:hAnsi="Consolas" w:cs="Consolas"/>
+          <w:color w:val="2B91AF"/>
+          <w:sz w:val="19"/>
+          <w:szCs w:val="19"/>
+        </w:rPr>
+        <w:t>TPage</w:t>
+      </w:r>
+      <w:r>
+        <w:rPr>
+          <w:rFonts w:ascii="Consolas" w:hAnsi="Consolas" w:cs="Consolas"/>
+          <w:color w:val="000000"/>
+          <w:sz w:val="19"/>
+          <w:szCs w:val="19"/>
+        </w:rPr>
+        <w:t xml:space="preserve"> NavigateToInitial&lt;</w:t>
+      </w:r>
+      <w:r>
+        <w:rPr>
+          <w:rFonts w:ascii="Consolas" w:hAnsi="Consolas" w:cs="Consolas"/>
+          <w:color w:val="2B91AF"/>
+          <w:sz w:val="19"/>
+          <w:szCs w:val="19"/>
+        </w:rPr>
+        <w:t>TPage</w:t>
+      </w:r>
+      <w:r>
+        <w:rPr>
+          <w:rFonts w:ascii="Consolas" w:hAnsi="Consolas" w:cs="Consolas"/>
+          <w:color w:val="000000"/>
+          <w:sz w:val="19"/>
+          <w:szCs w:val="19"/>
+        </w:rPr>
+        <w:t>&gt;(</w:t>
+      </w:r>
+      <w:r>
+        <w:rPr>
+          <w:rFonts w:ascii="Consolas" w:hAnsi="Consolas" w:cs="Consolas"/>
+          <w:color w:val="0000FF"/>
+          <w:sz w:val="19"/>
+          <w:szCs w:val="19"/>
+        </w:rPr>
+        <w:t>string</w:t>
+      </w:r>
+      <w:r>
+        <w:rPr>
+          <w:rFonts w:ascii="Consolas" w:hAnsi="Consolas" w:cs="Consolas"/>
+          <w:color w:val="000000"/>
+          <w:sz w:val="19"/>
+          <w:szCs w:val="19"/>
+        </w:rPr>
+        <w:t xml:space="preserve"> url)</w:t>
+      </w:r>
+    </w:p>
+    <w:p>
+      <w:pPr>
+        <w:shd w:val="clear" w:color="auto" w:fill="E7E6E6" w:themeFill="background2"/>
+        <w:autoSpaceDE w:val="0"/>
+        <w:autoSpaceDN w:val="0"/>
+        <w:adjustRightInd w:val="0"/>
+        <w:spacing w:after="0" w:line="240" w:lineRule="auto"/>
+        <w:ind w:left="1080" w:firstLine="360"/>
+        <w:rPr>
+          <w:rFonts w:ascii="Consolas" w:hAnsi="Consolas" w:cs="Consolas"/>
+          <w:color w:val="000000"/>
+          <w:sz w:val="19"/>
+          <w:szCs w:val="19"/>
+        </w:rPr>
+      </w:pPr>
+      <w:r>
+        <w:rPr>
+          <w:rFonts w:ascii="Consolas" w:hAnsi="Consolas" w:cs="Consolas"/>
+          <w:color w:val="0000FF"/>
+          <w:sz w:val="19"/>
+          <w:szCs w:val="19"/>
+        </w:rPr>
+        <w:t xml:space="preserve">  </w:t>
+      </w:r>
+      <w:r>
+        <w:rPr>
+          <w:rFonts w:ascii="Consolas" w:hAnsi="Consolas" w:cs="Consolas"/>
+          <w:color w:val="0000FF"/>
+          <w:sz w:val="19"/>
+          <w:szCs w:val="19"/>
+        </w:rPr>
+        <w:t>where</w:t>
+      </w:r>
+      <w:r>
+        <w:rPr>
+          <w:rFonts w:ascii="Consolas" w:hAnsi="Consolas" w:cs="Consolas"/>
+          <w:color w:val="000000"/>
+          <w:sz w:val="19"/>
+          <w:szCs w:val="19"/>
+        </w:rPr>
+        <w:t xml:space="preserve"> </w:t>
+      </w:r>
+      <w:r>
+        <w:rPr>
+          <w:rFonts w:ascii="Consolas" w:hAnsi="Consolas" w:cs="Consolas"/>
+          <w:color w:val="2B91AF"/>
+          <w:sz w:val="19"/>
+          <w:szCs w:val="19"/>
+        </w:rPr>
+        <w:t>TPage</w:t>
+      </w:r>
+      <w:r>
+        <w:rPr>
+          <w:rFonts w:ascii="Consolas" w:hAnsi="Consolas" w:cs="Consolas"/>
+          <w:color w:val="000000"/>
+          <w:sz w:val="19"/>
+          <w:szCs w:val="19"/>
+        </w:rPr>
+        <w:t xml:space="preserve"> : </w:t>
+      </w:r>
+      <w:r>
+        <w:rPr>
+          <w:rFonts w:ascii="Consolas" w:hAnsi="Consolas" w:cs="Consolas"/>
+          <w:color w:val="2B91AF"/>
+          <w:sz w:val="19"/>
+          <w:szCs w:val="19"/>
+        </w:rPr>
+        <w:t>Page</w:t>
+      </w:r>
+      <w:r>
+        <w:rPr>
+          <w:rFonts w:ascii="Consolas" w:hAnsi="Consolas" w:cs="Consolas"/>
+          <w:color w:val="000000"/>
+          <w:sz w:val="19"/>
+          <w:szCs w:val="19"/>
+        </w:rPr>
+        <w:t xml:space="preserve">, </w:t>
+      </w:r>
+      <w:r>
+        <w:rPr>
+          <w:rFonts w:ascii="Consolas" w:hAnsi="Consolas" w:cs="Consolas"/>
+          <w:color w:val="0000FF"/>
+          <w:sz w:val="19"/>
+          <w:szCs w:val="19"/>
+        </w:rPr>
+        <w:t>new</w:t>
+      </w:r>
+      <w:r>
+        <w:rPr>
+          <w:rFonts w:ascii="Consolas" w:hAnsi="Consolas" w:cs="Consolas"/>
+          <w:color w:val="000000"/>
+          <w:sz w:val="19"/>
+          <w:szCs w:val="19"/>
+        </w:rPr>
+        <w:t>()</w:t>
+      </w:r>
+    </w:p>
+    <w:p>
+      <w:pPr>
+        <w:shd w:val="clear" w:color="auto" w:fill="E7E6E6" w:themeFill="background2"/>
+        <w:autoSpaceDE w:val="0"/>
+        <w:autoSpaceDN w:val="0"/>
+        <w:adjustRightInd w:val="0"/>
+        <w:spacing w:after="0" w:line="240" w:lineRule="auto"/>
+        <w:ind w:left="1080"/>
+        <w:rPr>
+          <w:rFonts w:ascii="Consolas" w:hAnsi="Consolas" w:cs="Consolas"/>
+          <w:color w:val="000000"/>
+          <w:sz w:val="19"/>
+          <w:szCs w:val="19"/>
+        </w:rPr>
+      </w:pPr>
+      <w:r>
+        <w:rPr>
+          <w:rFonts w:ascii="Consolas" w:hAnsi="Consolas" w:cs="Consolas"/>
+          <w:color w:val="000000"/>
+          <w:sz w:val="19"/>
+          <w:szCs w:val="19"/>
+        </w:rPr>
+        <w:t xml:space="preserve">   {</w:t>
+      </w:r>
+    </w:p>
+    <w:p>
+      <w:pPr>
+        <w:shd w:val="clear" w:color="auto" w:fill="E7E6E6" w:themeFill="background2"/>
+        <w:autoSpaceDE w:val="0"/>
+        <w:autoSpaceDN w:val="0"/>
+        <w:adjustRightInd w:val="0"/>
+        <w:spacing w:after="0" w:line="240" w:lineRule="auto"/>
+        <w:ind w:left="1080" w:firstLine="360"/>
+        <w:rPr>
+          <w:rFonts w:ascii="Consolas" w:hAnsi="Consolas" w:cs="Consolas"/>
+          <w:color w:val="000000"/>
+          <w:sz w:val="19"/>
+          <w:szCs w:val="19"/>
+        </w:rPr>
+      </w:pPr>
+      <w:r>
+        <w:rPr>
+          <w:rFonts w:ascii="Consolas" w:hAnsi="Consolas" w:cs="Consolas"/>
+          <w:color w:val="000000"/>
+          <w:sz w:val="19"/>
+          <w:szCs w:val="19"/>
+        </w:rPr>
+        <w:t xml:space="preserve">  </w:t>
+      </w:r>
+      <w:r>
+        <w:rPr>
+          <w:rFonts w:ascii="Consolas" w:hAnsi="Consolas" w:cs="Consolas"/>
+          <w:color w:val="0000FF"/>
+          <w:sz w:val="19"/>
+          <w:szCs w:val="19"/>
+        </w:rPr>
+        <w:t>return</w:t>
+      </w:r>
+      <w:r>
+        <w:rPr>
+          <w:rFonts w:ascii="Consolas" w:hAnsi="Consolas" w:cs="Consolas"/>
+          <w:color w:val="000000"/>
+          <w:sz w:val="19"/>
+          <w:szCs w:val="19"/>
+        </w:rPr>
+        <w:t xml:space="preserve"> </w:t>
+      </w:r>
+      <w:r>
+        <w:rPr>
+          <w:rFonts w:ascii="Consolas" w:hAnsi="Consolas" w:cs="Consolas"/>
+          <w:color w:val="2B91AF"/>
+          <w:sz w:val="19"/>
+          <w:szCs w:val="19"/>
+        </w:rPr>
+        <w:t>Page</w:t>
+      </w:r>
+      <w:r>
+        <w:rPr>
+          <w:rFonts w:ascii="Consolas" w:hAnsi="Consolas" w:cs="Consolas"/>
+          <w:color w:val="000000"/>
+          <w:sz w:val="19"/>
+          <w:szCs w:val="19"/>
+        </w:rPr>
+        <w:t>.</w:t>
+      </w:r>
+      <w:r>
+        <w:rPr>
+          <w:rFonts w:ascii="Consolas" w:hAnsi="Consolas" w:cs="Consolas"/>
+          <w:color w:val="BF8F00" w:themeColor="accent4" w:themeShade="BF"/>
+          <w:sz w:val="19"/>
+          <w:szCs w:val="19"/>
+        </w:rPr>
+        <w:t>NavigateToInitial</w:t>
+      </w:r>
+      <w:r>
+        <w:rPr>
+          <w:rFonts w:ascii="Consolas" w:hAnsi="Consolas" w:cs="Consolas"/>
+          <w:color w:val="000000"/>
+          <w:sz w:val="19"/>
+          <w:szCs w:val="19"/>
+        </w:rPr>
+        <w:t>&lt;</w:t>
+      </w:r>
+      <w:r>
+        <w:rPr>
+          <w:rFonts w:ascii="Consolas" w:hAnsi="Consolas" w:cs="Consolas"/>
+          <w:color w:val="2B91AF"/>
+          <w:sz w:val="19"/>
+          <w:szCs w:val="19"/>
+        </w:rPr>
+        <w:t>TPage</w:t>
+      </w:r>
+      <w:r>
+        <w:rPr>
+          <w:rFonts w:ascii="Consolas" w:hAnsi="Consolas" w:cs="Consolas"/>
+          <w:color w:val="000000"/>
+          <w:sz w:val="19"/>
+          <w:szCs w:val="19"/>
+        </w:rPr>
+        <w:t>&gt;(_webdriver, url);</w:t>
+      </w:r>
+    </w:p>
+    <w:p>
+      <w:pPr>
+        <w:shd w:val="clear" w:color="auto" w:fill="E7E6E6" w:themeFill="background2"/>
+        <w:autoSpaceDE w:val="0"/>
+        <w:autoSpaceDN w:val="0"/>
+        <w:adjustRightInd w:val="0"/>
+        <w:spacing w:after="0" w:line="240" w:lineRule="auto"/>
+        <w:ind w:left="1080"/>
+        <w:rPr>
+          <w:rFonts w:ascii="Consolas" w:hAnsi="Consolas" w:cs="Consolas"/>
+          <w:color w:val="000000"/>
+          <w:sz w:val="19"/>
+          <w:szCs w:val="19"/>
+        </w:rPr>
+      </w:pPr>
+      <w:r>
+        <w:rPr>
+          <w:rFonts w:ascii="Consolas" w:hAnsi="Consolas" w:cs="Consolas"/>
+          <w:color w:val="000000"/>
+          <w:sz w:val="19"/>
+          <w:szCs w:val="19"/>
+        </w:rPr>
+        <w:t xml:space="preserve">   }</w:t>
+      </w:r>
+    </w:p>
+    <w:p>
+      <w:pPr>
+        <w:shd w:val="clear" w:color="auto" w:fill="E7E6E6" w:themeFill="background2"/>
+        <w:autoSpaceDE w:val="0"/>
+        <w:autoSpaceDN w:val="0"/>
+        <w:adjustRightInd w:val="0"/>
+        <w:spacing w:after="0" w:line="240" w:lineRule="auto"/>
+        <w:ind w:left="1080"/>
+        <w:rPr>
+          <w:rFonts w:ascii="Consolas" w:hAnsi="Consolas" w:cs="Consolas"/>
+          <w:color w:val="000000"/>
+          <w:sz w:val="19"/>
+          <w:szCs w:val="19"/>
+        </w:rPr>
+      </w:pPr>
+    </w:p>
+    <w:p>
+      <w:pPr>
+        <w:shd w:val="clear" w:color="auto" w:fill="E7E6E6" w:themeFill="background2"/>
+        <w:autoSpaceDE w:val="0"/>
+        <w:autoSpaceDN w:val="0"/>
+        <w:adjustRightInd w:val="0"/>
+        <w:spacing w:after="0" w:line="240" w:lineRule="auto"/>
+        <w:ind w:left="1080" w:firstLine="360"/>
+        <w:rPr>
+          <w:rFonts w:ascii="Consolas" w:hAnsi="Consolas" w:cs="Consolas"/>
+          <w:color w:val="000000"/>
+          <w:sz w:val="19"/>
+          <w:szCs w:val="19"/>
+        </w:rPr>
+      </w:pPr>
+      <w:r>
+        <w:rPr>
+          <w:rFonts w:ascii="Consolas" w:hAnsi="Consolas" w:cs="Consolas"/>
+          <w:color w:val="0000FF"/>
+          <w:sz w:val="19"/>
+          <w:szCs w:val="19"/>
+        </w:rPr>
+        <w:t>public</w:t>
+      </w:r>
+      <w:r>
+        <w:rPr>
+          <w:rFonts w:ascii="Consolas" w:hAnsi="Consolas" w:cs="Consolas"/>
+          <w:color w:val="000000"/>
+          <w:sz w:val="19"/>
+          <w:szCs w:val="19"/>
+        </w:rPr>
+        <w:t xml:space="preserve"> </w:t>
+      </w:r>
+      <w:r>
+        <w:rPr>
+          <w:rFonts w:ascii="Consolas" w:hAnsi="Consolas" w:cs="Consolas"/>
+          <w:color w:val="0000FF"/>
+          <w:sz w:val="19"/>
+          <w:szCs w:val="19"/>
+        </w:rPr>
+        <w:t>static</w:t>
+      </w:r>
+      <w:r>
+        <w:rPr>
+          <w:rFonts w:ascii="Consolas" w:hAnsi="Consolas" w:cs="Consolas"/>
+          <w:color w:val="000000"/>
+          <w:sz w:val="19"/>
+          <w:szCs w:val="19"/>
+        </w:rPr>
+        <w:t xml:space="preserve"> </w:t>
+      </w:r>
+      <w:r>
+        <w:rPr>
+          <w:rFonts w:ascii="Consolas" w:hAnsi="Consolas" w:cs="Consolas"/>
+          <w:color w:val="2B91AF"/>
+          <w:sz w:val="19"/>
+          <w:szCs w:val="19"/>
+        </w:rPr>
+        <w:t>BrowserHost</w:t>
+      </w:r>
+      <w:r>
+        <w:rPr>
+          <w:rFonts w:ascii="Consolas" w:hAnsi="Consolas" w:cs="Consolas"/>
+          <w:color w:val="000000"/>
+          <w:sz w:val="19"/>
+          <w:szCs w:val="19"/>
+        </w:rPr>
+        <w:t xml:space="preserve"> Chrome()</w:t>
+      </w:r>
+    </w:p>
+    <w:p>
+      <w:pPr>
+        <w:shd w:val="clear" w:color="auto" w:fill="E7E6E6" w:themeFill="background2"/>
+        <w:autoSpaceDE w:val="0"/>
+        <w:autoSpaceDN w:val="0"/>
+        <w:adjustRightInd w:val="0"/>
+        <w:spacing w:after="0" w:line="240" w:lineRule="auto"/>
+        <w:ind w:left="1080"/>
+        <w:rPr>
+          <w:rFonts w:ascii="Consolas" w:hAnsi="Consolas" w:cs="Consolas"/>
+          <w:color w:val="000000"/>
+          <w:sz w:val="19"/>
+          <w:szCs w:val="19"/>
+        </w:rPr>
+      </w:pPr>
+      <w:r>
+        <w:rPr>
+          <w:rFonts w:ascii="Consolas" w:hAnsi="Consolas" w:cs="Consolas"/>
+          <w:color w:val="000000"/>
+          <w:sz w:val="19"/>
+          <w:szCs w:val="19"/>
+        </w:rPr>
+        <w:t xml:space="preserve">   {</w:t>
+      </w:r>
+    </w:p>
+    <w:p>
+      <w:pPr>
+        <w:shd w:val="clear" w:color="auto" w:fill="E7E6E6" w:themeFill="background2"/>
+        <w:autoSpaceDE w:val="0"/>
+        <w:autoSpaceDN w:val="0"/>
+        <w:adjustRightInd w:val="0"/>
+        <w:spacing w:after="0" w:line="240" w:lineRule="auto"/>
+        <w:ind w:left="1080" w:firstLine="360"/>
+        <w:rPr>
+          <w:rFonts w:ascii="Consolas" w:hAnsi="Consolas" w:cs="Consolas"/>
+          <w:color w:val="000000"/>
+          <w:sz w:val="19"/>
+          <w:szCs w:val="19"/>
+        </w:rPr>
+      </w:pPr>
+      <w:r>
+        <w:rPr>
+          <w:rFonts w:ascii="Consolas" w:hAnsi="Consolas" w:cs="Consolas"/>
+          <w:color w:val="000000"/>
+          <w:sz w:val="19"/>
+          <w:szCs w:val="19"/>
+        </w:rPr>
+        <w:t xml:space="preserve"> </w:t>
+      </w:r>
+      <w:r>
+        <w:rPr>
+          <w:rFonts w:ascii="Consolas" w:hAnsi="Consolas" w:cs="Consolas"/>
+          <w:color w:val="000000"/>
+          <w:sz w:val="19"/>
+          <w:szCs w:val="19"/>
+        </w:rPr>
+        <w:t xml:space="preserve"> </w:t>
+      </w:r>
+      <w:r>
+        <w:rPr>
+          <w:rFonts w:ascii="Consolas" w:hAnsi="Consolas" w:cs="Consolas"/>
+          <w:color w:val="0000FF"/>
+          <w:sz w:val="19"/>
+          <w:szCs w:val="19"/>
+        </w:rPr>
+        <w:t>var</w:t>
+      </w:r>
+      <w:r>
+        <w:rPr>
+          <w:rFonts w:ascii="Consolas" w:hAnsi="Consolas" w:cs="Consolas"/>
+          <w:color w:val="000000"/>
+          <w:sz w:val="19"/>
+          <w:szCs w:val="19"/>
+        </w:rPr>
+        <w:t xml:space="preserve"> options = </w:t>
+      </w:r>
+      <w:r>
+        <w:rPr>
+          <w:rFonts w:ascii="Consolas" w:hAnsi="Consolas" w:cs="Consolas"/>
+          <w:color w:val="0000FF"/>
+          <w:sz w:val="19"/>
+          <w:szCs w:val="19"/>
+        </w:rPr>
+        <w:t>new</w:t>
+      </w:r>
+      <w:r>
+        <w:rPr>
+          <w:rFonts w:ascii="Consolas" w:hAnsi="Consolas" w:cs="Consolas"/>
+          <w:color w:val="000000"/>
+          <w:sz w:val="19"/>
+          <w:szCs w:val="19"/>
+        </w:rPr>
+        <w:t xml:space="preserve"> </w:t>
+      </w:r>
+      <w:r>
+        <w:rPr>
+          <w:rFonts w:ascii="Consolas" w:hAnsi="Consolas" w:cs="Consolas"/>
+          <w:color w:val="2B91AF"/>
+          <w:sz w:val="19"/>
+          <w:szCs w:val="19"/>
+        </w:rPr>
+        <w:t>ChromeOptions</w:t>
+      </w:r>
+      <w:r>
+        <w:rPr>
+          <w:rFonts w:ascii="Consolas" w:hAnsi="Consolas" w:cs="Consolas"/>
+          <w:color w:val="000000"/>
+          <w:sz w:val="19"/>
+          <w:szCs w:val="19"/>
+        </w:rPr>
+        <w:t>();</w:t>
+      </w:r>
+    </w:p>
+    <w:p>
+      <w:pPr>
+        <w:shd w:val="clear" w:color="auto" w:fill="E7E6E6" w:themeFill="background2"/>
+        <w:autoSpaceDE w:val="0"/>
+        <w:autoSpaceDN w:val="0"/>
+        <w:adjustRightInd w:val="0"/>
+        <w:spacing w:after="0" w:line="240" w:lineRule="auto"/>
+        <w:ind w:left="1080"/>
+        <w:rPr>
+          <w:rFonts w:ascii="Consolas" w:hAnsi="Consolas" w:cs="Consolas"/>
+          <w:color w:val="000000"/>
+          <w:sz w:val="19"/>
+          <w:szCs w:val="19"/>
+        </w:rPr>
+      </w:pPr>
+      <w:r>
+        <w:rPr>
+          <w:rFonts w:ascii="Consolas" w:hAnsi="Consolas" w:cs="Consolas"/>
+          <w:color w:val="000000"/>
+          <w:sz w:val="19"/>
+          <w:szCs w:val="19"/>
+        </w:rPr>
+        <w:t xml:space="preserve">     </w:t>
+      </w:r>
+      <w:r>
+        <w:rPr>
+          <w:rFonts w:ascii="Consolas" w:hAnsi="Consolas" w:cs="Consolas"/>
+          <w:color w:val="000000"/>
+          <w:sz w:val="19"/>
+          <w:szCs w:val="19"/>
+        </w:rPr>
+        <w:t xml:space="preserve"> </w:t>
+      </w:r>
+      <w:r>
+        <w:rPr>
+          <w:rFonts w:ascii="Consolas" w:hAnsi="Consolas" w:cs="Consolas"/>
+          <w:color w:val="000000"/>
+          <w:sz w:val="19"/>
+          <w:szCs w:val="19"/>
+        </w:rPr>
+        <w:t>options.AddArgument(</w:t>
+      </w:r>
+      <w:r>
+        <w:rPr>
+          <w:rFonts w:ascii="Consolas" w:hAnsi="Consolas" w:cs="Consolas"/>
+          <w:color w:val="A31515"/>
+          <w:sz w:val="19"/>
+          <w:szCs w:val="19"/>
+        </w:rPr>
+        <w:t>"test-type"</w:t>
+      </w:r>
+      <w:r>
+        <w:rPr>
+          <w:rFonts w:ascii="Consolas" w:hAnsi="Consolas" w:cs="Consolas"/>
+          <w:color w:val="000000"/>
+          <w:sz w:val="19"/>
+          <w:szCs w:val="19"/>
+        </w:rPr>
+        <w:t>);</w:t>
+      </w:r>
+    </w:p>
+    <w:p>
+      <w:pPr>
+        <w:shd w:val="clear" w:color="auto" w:fill="E7E6E6" w:themeFill="background2"/>
+        <w:autoSpaceDE w:val="0"/>
+        <w:autoSpaceDN w:val="0"/>
+        <w:adjustRightInd w:val="0"/>
+        <w:spacing w:after="0" w:line="240" w:lineRule="auto"/>
+        <w:ind w:left="1080" w:firstLine="360"/>
+        <w:rPr>
+          <w:rFonts w:ascii="Consolas" w:hAnsi="Consolas" w:cs="Consolas"/>
+          <w:color w:val="000000"/>
+          <w:sz w:val="19"/>
+          <w:szCs w:val="19"/>
+        </w:rPr>
+      </w:pPr>
+      <w:r>
+        <w:rPr>
+          <w:rFonts w:ascii="Consolas" w:hAnsi="Consolas" w:cs="Consolas"/>
+          <w:color w:val="000000"/>
+          <w:sz w:val="19"/>
+          <w:szCs w:val="19"/>
+        </w:rPr>
+        <w:t xml:space="preserve">  </w:t>
+      </w:r>
+      <w:r>
+        <w:rPr>
+          <w:rFonts w:ascii="Consolas" w:hAnsi="Consolas" w:cs="Consolas"/>
+          <w:color w:val="0000FF"/>
+          <w:sz w:val="19"/>
+          <w:szCs w:val="19"/>
+        </w:rPr>
+        <w:t>var</w:t>
+      </w:r>
+      <w:r>
+        <w:rPr>
+          <w:rFonts w:ascii="Consolas" w:hAnsi="Consolas" w:cs="Consolas"/>
+          <w:color w:val="000000"/>
+          <w:sz w:val="19"/>
+          <w:szCs w:val="19"/>
+        </w:rPr>
+        <w:t xml:space="preserve"> directory = </w:t>
+      </w:r>
+      <w:r>
+        <w:rPr>
+          <w:rFonts w:ascii="Consolas" w:hAnsi="Consolas" w:cs="Consolas"/>
+          <w:color w:val="2B91AF"/>
+          <w:sz w:val="19"/>
+          <w:szCs w:val="19"/>
+        </w:rPr>
+        <w:t>Directory</w:t>
+      </w:r>
+      <w:r>
+        <w:rPr>
+          <w:rFonts w:ascii="Consolas" w:hAnsi="Consolas" w:cs="Consolas"/>
+          <w:color w:val="000000"/>
+          <w:sz w:val="19"/>
+          <w:szCs w:val="19"/>
+        </w:rPr>
+        <w:t>.</w:t>
+      </w:r>
+      <w:r>
+        <w:rPr>
+          <w:rFonts w:ascii="Consolas" w:hAnsi="Consolas" w:cs="Consolas"/>
+          <w:color w:val="BF8F00" w:themeColor="accent4" w:themeShade="BF"/>
+          <w:sz w:val="19"/>
+          <w:szCs w:val="19"/>
+        </w:rPr>
+        <w:t>GetCurrentDirectory</w:t>
+      </w:r>
+      <w:r>
+        <w:rPr>
+          <w:rFonts w:ascii="Consolas" w:hAnsi="Consolas" w:cs="Consolas"/>
+          <w:color w:val="000000"/>
+          <w:sz w:val="19"/>
+          <w:szCs w:val="19"/>
+        </w:rPr>
+        <w:t>()</w:t>
+      </w:r>
+      <w:r>
+        <w:rPr>
+          <w:rFonts w:ascii="Consolas" w:hAnsi="Consolas" w:cs="Consolas"/>
+          <w:color w:val="000000"/>
+          <w:sz w:val="19"/>
+          <w:szCs w:val="19"/>
+        </w:rPr>
+        <w:t>;</w:t>
+      </w:r>
+    </w:p>
+    <w:p>
+      <w:pPr>
+        <w:shd w:val="clear" w:color="auto" w:fill="E7E6E6" w:themeFill="background2"/>
+        <w:autoSpaceDE w:val="0"/>
+        <w:autoSpaceDN w:val="0"/>
+        <w:adjustRightInd w:val="0"/>
+        <w:spacing w:after="0" w:line="240" w:lineRule="auto"/>
+        <w:ind w:left="1080"/>
+        <w:rPr>
+          <w:rFonts w:ascii="Consolas" w:hAnsi="Consolas" w:cs="Consolas"/>
+          <w:color w:val="000000"/>
+          <w:sz w:val="19"/>
+          <w:szCs w:val="19"/>
+        </w:rPr>
+      </w:pPr>
+    </w:p>
+    <w:p>
+      <w:pPr>
+        <w:shd w:val="clear" w:color="auto" w:fill="E7E6E6" w:themeFill="background2"/>
+        <w:autoSpaceDE w:val="0"/>
+        <w:autoSpaceDN w:val="0"/>
+        <w:adjustRightInd w:val="0"/>
+        <w:spacing w:after="0" w:line="240" w:lineRule="auto"/>
+        <w:ind w:left="1080" w:firstLine="360"/>
+        <w:rPr>
+          <w:rFonts w:ascii="Consolas" w:hAnsi="Consolas" w:cs="Consolas"/>
+          <w:color w:val="000000"/>
+          <w:sz w:val="19"/>
+          <w:szCs w:val="19"/>
+        </w:rPr>
+      </w:pPr>
+      <w:r>
+        <w:rPr>
+          <w:rFonts w:ascii="Consolas" w:hAnsi="Consolas" w:cs="Consolas"/>
+          <w:color w:val="000000"/>
+          <w:sz w:val="19"/>
+          <w:szCs w:val="19"/>
+        </w:rPr>
+        <w:t xml:space="preserve">  </w:t>
+      </w:r>
+      <w:r>
+        <w:rPr>
+          <w:rFonts w:ascii="Consolas" w:hAnsi="Consolas" w:cs="Consolas"/>
+          <w:color w:val="0000FF"/>
+          <w:sz w:val="19"/>
+          <w:szCs w:val="19"/>
+        </w:rPr>
+        <w:t>return</w:t>
+      </w:r>
+      <w:r>
+        <w:rPr>
+          <w:rFonts w:ascii="Consolas" w:hAnsi="Consolas" w:cs="Consolas"/>
+          <w:color w:val="000000"/>
+          <w:sz w:val="19"/>
+          <w:szCs w:val="19"/>
+        </w:rPr>
+        <w:t xml:space="preserve"> </w:t>
+      </w:r>
+      <w:r>
+        <w:rPr>
+          <w:rFonts w:ascii="Consolas" w:hAnsi="Consolas" w:cs="Consolas"/>
+          <w:color w:val="0000FF"/>
+          <w:sz w:val="19"/>
+          <w:szCs w:val="19"/>
+        </w:rPr>
+        <w:t>new</w:t>
+      </w:r>
+      <w:r>
+        <w:rPr>
+          <w:rFonts w:ascii="Consolas" w:hAnsi="Consolas" w:cs="Consolas"/>
+          <w:color w:val="000000"/>
+          <w:sz w:val="19"/>
+          <w:szCs w:val="19"/>
+        </w:rPr>
+        <w:t xml:space="preserve"> </w:t>
+      </w:r>
+      <w:r>
+        <w:rPr>
+          <w:rFonts w:ascii="Consolas" w:hAnsi="Consolas" w:cs="Consolas"/>
+          <w:color w:val="2B91AF"/>
+          <w:sz w:val="19"/>
+          <w:szCs w:val="19"/>
+        </w:rPr>
+        <w:t>BrowserHost</w:t>
+      </w:r>
+      <w:r>
+        <w:rPr>
+          <w:rFonts w:ascii="Consolas" w:hAnsi="Consolas" w:cs="Consolas"/>
+          <w:color w:val="000000"/>
+          <w:sz w:val="19"/>
+          <w:szCs w:val="19"/>
+        </w:rPr>
+        <w:t>(</w:t>
+      </w:r>
+      <w:r>
+        <w:rPr>
+          <w:rFonts w:ascii="Consolas" w:hAnsi="Consolas" w:cs="Consolas"/>
+          <w:color w:val="0000FF"/>
+          <w:sz w:val="19"/>
+          <w:szCs w:val="19"/>
+        </w:rPr>
+        <w:t>new</w:t>
+      </w:r>
+      <w:r>
+        <w:rPr>
+          <w:rFonts w:ascii="Consolas" w:hAnsi="Consolas" w:cs="Consolas"/>
+          <w:color w:val="000000"/>
+          <w:sz w:val="19"/>
+          <w:szCs w:val="19"/>
+        </w:rPr>
+        <w:t xml:space="preserve"> </w:t>
+      </w:r>
+      <w:r>
+        <w:rPr>
+          <w:rFonts w:ascii="Consolas" w:hAnsi="Consolas" w:cs="Consolas"/>
+          <w:color w:val="2B91AF"/>
+          <w:sz w:val="19"/>
+          <w:szCs w:val="19"/>
+        </w:rPr>
+        <w:t>ChromeDriver</w:t>
+      </w:r>
+      <w:r>
+        <w:rPr>
+          <w:rFonts w:ascii="Consolas" w:hAnsi="Consolas" w:cs="Consolas"/>
+          <w:color w:val="000000"/>
+          <w:sz w:val="19"/>
+          <w:szCs w:val="19"/>
+        </w:rPr>
+        <w:t>(</w:t>
+      </w:r>
+      <w:r>
+        <w:rPr>
+          <w:rFonts w:ascii="Consolas" w:hAnsi="Consolas" w:cs="Consolas"/>
+          <w:color w:val="000000"/>
+          <w:sz w:val="19"/>
+          <w:szCs w:val="19"/>
+        </w:rPr>
+        <w:t>directory</w:t>
+      </w:r>
+      <w:r>
+        <w:rPr>
+          <w:rFonts w:ascii="Consolas" w:hAnsi="Consolas" w:cs="Consolas"/>
+          <w:color w:val="000000"/>
+          <w:sz w:val="19"/>
+          <w:szCs w:val="19"/>
+        </w:rPr>
+        <w:t>, options));</w:t>
+      </w:r>
+    </w:p>
+    <w:p>
+      <w:pPr>
+        <w:shd w:val="clear" w:color="auto" w:fill="E7E6E6" w:themeFill="background2"/>
+        <w:autoSpaceDE w:val="0"/>
+        <w:autoSpaceDN w:val="0"/>
+        <w:adjustRightInd w:val="0"/>
+        <w:spacing w:after="0" w:line="240" w:lineRule="auto"/>
+        <w:ind w:left="1080" w:firstLine="360"/>
+        <w:rPr>
+          <w:rFonts w:ascii="Consolas" w:hAnsi="Consolas" w:cs="Consolas"/>
+          <w:color w:val="000000"/>
+          <w:sz w:val="19"/>
+          <w:szCs w:val="19"/>
+        </w:rPr>
+      </w:pPr>
+      <w:r>
+        <w:rPr>
+          <w:rFonts w:ascii="Consolas" w:hAnsi="Consolas" w:cs="Consolas"/>
+          <w:color w:val="000000"/>
+          <w:sz w:val="19"/>
+          <w:szCs w:val="19"/>
+        </w:rPr>
+        <w:t>}</w:t>
+      </w:r>
+    </w:p>
+    <w:p>
+      <w:pPr>
+        <w:shd w:val="clear" w:color="auto" w:fill="E7E6E6" w:themeFill="background2"/>
+        <w:autoSpaceDE w:val="0"/>
+        <w:autoSpaceDN w:val="0"/>
+        <w:adjustRightInd w:val="0"/>
+        <w:spacing w:after="0" w:line="240" w:lineRule="auto"/>
+        <w:ind w:left="1080"/>
+        <w:rPr>
+          <w:rFonts w:ascii="Consolas" w:hAnsi="Consolas" w:cs="Consolas"/>
+          <w:color w:val="000000"/>
+          <w:sz w:val="19"/>
+          <w:szCs w:val="19"/>
+        </w:rPr>
+      </w:pPr>
+    </w:p>
+    <w:p>
+      <w:pPr>
+        <w:shd w:val="clear" w:color="auto" w:fill="E7E6E6" w:themeFill="background2"/>
+        <w:autoSpaceDE w:val="0"/>
+        <w:autoSpaceDN w:val="0"/>
+        <w:adjustRightInd w:val="0"/>
+        <w:spacing w:after="0" w:line="240" w:lineRule="auto"/>
+        <w:ind w:left="1080"/>
+        <w:rPr>
+          <w:rFonts w:ascii="Consolas" w:hAnsi="Consolas" w:cs="Consolas"/>
+          <w:color w:val="000000"/>
+          <w:sz w:val="19"/>
+          <w:szCs w:val="19"/>
+        </w:rPr>
+      </w:pPr>
+      <w:r>
+        <w:rPr>
+          <w:rFonts w:ascii="Consolas" w:hAnsi="Consolas" w:cs="Consolas"/>
+          <w:color w:val="000000"/>
+          <w:sz w:val="19"/>
+          <w:szCs w:val="19"/>
+        </w:rPr>
+        <w:t>}</w:t>
+      </w:r>
+    </w:p>
+    <w:p/>
+    <w:p>
+      <w:pPr>
+        <w:pStyle w:val="ListParagraph"/>
+        <w:numPr>
+          <w:ilvl w:val="0"/>
+          <w:numId w:val="14"/>
+        </w:numPr>
+      </w:pPr>
+      <w:r>
+        <w:t xml:space="preserve">Next, </w:t>
+      </w:r>
+      <w:r>
+        <w:t xml:space="preserve">Let’s implement </w:t>
+      </w:r>
+      <w:r>
+        <w:t xml:space="preserve">make </w:t>
+      </w:r>
+      <w:r>
+        <w:rPr>
+          <w:rFonts w:ascii="Consolas" w:hAnsi="Consolas" w:cs="Consolas"/>
+          <w:color w:val="2B91AF"/>
+          <w:sz w:val="19"/>
+          <w:szCs w:val="19"/>
+        </w:rPr>
+        <w:t>BrowserHost</w:t>
+      </w:r>
+      <w:r>
+        <w:t xml:space="preserve"> </w:t>
       </w:r>
       <w:bookmarkStart w:id="0" w:name="_GoBack"/>
       <w:bookmarkEnd w:id="0"/>
-    </w:p>
-    <w:p/>
-    <w:p/>
-    <w:p/>
+      <w:r>
+        <w:t xml:space="preserve">implement </w:t>
+      </w:r>
+      <w:r>
+        <w:rPr>
+          <w:color w:val="70AD47" w:themeColor="accent6"/>
+        </w:rPr>
+        <w:t>IDisposable</w:t>
+      </w:r>
+      <w:r>
+        <w:t xml:space="preserve"> </w:t>
+      </w:r>
+      <w:r>
+        <w:t xml:space="preserve">and implement the disposable </w:t>
+      </w:r>
+      <w:r>
+        <w:t>pattern as follow:</w:t>
+      </w:r>
+    </w:p>
+    <w:p>
+      <w:pPr>
+        <w:shd w:val="clear" w:color="auto" w:fill="E7E6E6" w:themeFill="background2"/>
+        <w:autoSpaceDE w:val="0"/>
+        <w:autoSpaceDN w:val="0"/>
+        <w:adjustRightInd w:val="0"/>
+        <w:spacing w:after="0" w:line="240" w:lineRule="auto"/>
+        <w:ind w:left="1080" w:firstLine="360"/>
+        <w:rPr>
+          <w:rFonts w:ascii="Consolas" w:hAnsi="Consolas" w:cs="Consolas"/>
+          <w:color w:val="000000"/>
+          <w:sz w:val="19"/>
+          <w:szCs w:val="19"/>
+        </w:rPr>
+      </w:pPr>
+      <w:r>
+        <w:rPr>
+          <w:rFonts w:ascii="Consolas" w:hAnsi="Consolas" w:cs="Consolas"/>
+          <w:color w:val="808080"/>
+          <w:sz w:val="19"/>
+          <w:szCs w:val="19"/>
+        </w:rPr>
+        <w:t>#region</w:t>
+      </w:r>
+      <w:r>
+        <w:rPr>
+          <w:rFonts w:ascii="Consolas" w:hAnsi="Consolas" w:cs="Consolas"/>
+          <w:color w:val="000000"/>
+          <w:sz w:val="19"/>
+          <w:szCs w:val="19"/>
+        </w:rPr>
+        <w:t xml:space="preserve"> IDisposable Support</w:t>
+      </w:r>
+    </w:p>
+    <w:p>
+      <w:pPr>
+        <w:shd w:val="clear" w:color="auto" w:fill="E7E6E6" w:themeFill="background2"/>
+        <w:autoSpaceDE w:val="0"/>
+        <w:autoSpaceDN w:val="0"/>
+        <w:adjustRightInd w:val="0"/>
+        <w:spacing w:after="0" w:line="240" w:lineRule="auto"/>
+        <w:ind w:left="1080"/>
+        <w:rPr>
+          <w:rFonts w:ascii="Consolas" w:hAnsi="Consolas" w:cs="Consolas"/>
+          <w:color w:val="000000"/>
+          <w:sz w:val="19"/>
+          <w:szCs w:val="19"/>
+        </w:rPr>
+      </w:pPr>
+    </w:p>
+    <w:p>
+      <w:pPr>
+        <w:shd w:val="clear" w:color="auto" w:fill="E7E6E6" w:themeFill="background2"/>
+        <w:autoSpaceDE w:val="0"/>
+        <w:autoSpaceDN w:val="0"/>
+        <w:adjustRightInd w:val="0"/>
+        <w:spacing w:after="0" w:line="240" w:lineRule="auto"/>
+        <w:ind w:left="1080"/>
+        <w:rPr>
+          <w:rFonts w:ascii="Consolas" w:hAnsi="Consolas" w:cs="Consolas"/>
+          <w:color w:val="000000"/>
+          <w:sz w:val="19"/>
+          <w:szCs w:val="19"/>
+        </w:rPr>
+      </w:pPr>
+      <w:r>
+        <w:rPr>
+          <w:rFonts w:ascii="Consolas" w:hAnsi="Consolas" w:cs="Consolas"/>
+          <w:color w:val="000000"/>
+          <w:sz w:val="19"/>
+          <w:szCs w:val="19"/>
+        </w:rPr>
+        <w:t xml:space="preserve">   </w:t>
+      </w:r>
+      <w:r>
+        <w:rPr>
+          <w:rFonts w:ascii="Consolas" w:hAnsi="Consolas" w:cs="Consolas"/>
+          <w:color w:val="0000FF"/>
+          <w:sz w:val="19"/>
+          <w:szCs w:val="19"/>
+        </w:rPr>
+        <w:t>private</w:t>
+      </w:r>
+      <w:r>
+        <w:rPr>
+          <w:rFonts w:ascii="Consolas" w:hAnsi="Consolas" w:cs="Consolas"/>
+          <w:color w:val="000000"/>
+          <w:sz w:val="19"/>
+          <w:szCs w:val="19"/>
+        </w:rPr>
+        <w:t xml:space="preserve"> </w:t>
+      </w:r>
+      <w:r>
+        <w:rPr>
+          <w:rFonts w:ascii="Consolas" w:hAnsi="Consolas" w:cs="Consolas"/>
+          <w:color w:val="0000FF"/>
+          <w:sz w:val="19"/>
+          <w:szCs w:val="19"/>
+        </w:rPr>
+        <w:t>bool</w:t>
+      </w:r>
+      <w:r>
+        <w:rPr>
+          <w:rFonts w:ascii="Consolas" w:hAnsi="Consolas" w:cs="Consolas"/>
+          <w:color w:val="000000"/>
+          <w:sz w:val="19"/>
+          <w:szCs w:val="19"/>
+        </w:rPr>
+        <w:t xml:space="preserve"> disposedValue = </w:t>
+      </w:r>
+      <w:r>
+        <w:rPr>
+          <w:rFonts w:ascii="Consolas" w:hAnsi="Consolas" w:cs="Consolas"/>
+          <w:color w:val="0000FF"/>
+          <w:sz w:val="19"/>
+          <w:szCs w:val="19"/>
+        </w:rPr>
+        <w:t>false</w:t>
+      </w:r>
+      <w:r>
+        <w:rPr>
+          <w:rFonts w:ascii="Consolas" w:hAnsi="Consolas" w:cs="Consolas"/>
+          <w:color w:val="000000"/>
+          <w:sz w:val="19"/>
+          <w:szCs w:val="19"/>
+        </w:rPr>
+        <w:t xml:space="preserve">; </w:t>
+      </w:r>
+      <w:r>
+        <w:rPr>
+          <w:rFonts w:ascii="Consolas" w:hAnsi="Consolas" w:cs="Consolas"/>
+          <w:color w:val="008000"/>
+          <w:sz w:val="19"/>
+          <w:szCs w:val="19"/>
+        </w:rPr>
+        <w:t>// To detect redundant calls</w:t>
+      </w:r>
+    </w:p>
+    <w:p>
+      <w:pPr>
+        <w:shd w:val="clear" w:color="auto" w:fill="E7E6E6" w:themeFill="background2"/>
+        <w:autoSpaceDE w:val="0"/>
+        <w:autoSpaceDN w:val="0"/>
+        <w:adjustRightInd w:val="0"/>
+        <w:spacing w:after="0" w:line="240" w:lineRule="auto"/>
+        <w:ind w:left="1080"/>
+        <w:rPr>
+          <w:rFonts w:ascii="Consolas" w:hAnsi="Consolas" w:cs="Consolas"/>
+          <w:color w:val="000000"/>
+          <w:sz w:val="19"/>
+          <w:szCs w:val="19"/>
+        </w:rPr>
+      </w:pPr>
+    </w:p>
+    <w:p>
+      <w:pPr>
+        <w:shd w:val="clear" w:color="auto" w:fill="E7E6E6" w:themeFill="background2"/>
+        <w:autoSpaceDE w:val="0"/>
+        <w:autoSpaceDN w:val="0"/>
+        <w:adjustRightInd w:val="0"/>
+        <w:spacing w:after="0" w:line="240" w:lineRule="auto"/>
+        <w:ind w:left="1080"/>
+        <w:rPr>
+          <w:rFonts w:ascii="Consolas" w:hAnsi="Consolas" w:cs="Consolas"/>
+          <w:color w:val="000000"/>
+          <w:sz w:val="19"/>
+          <w:szCs w:val="19"/>
+        </w:rPr>
+      </w:pPr>
+      <w:r>
+        <w:rPr>
+          <w:rFonts w:ascii="Consolas" w:hAnsi="Consolas" w:cs="Consolas"/>
+          <w:color w:val="000000"/>
+          <w:sz w:val="19"/>
+          <w:szCs w:val="19"/>
+        </w:rPr>
+        <w:t xml:space="preserve">   </w:t>
+      </w:r>
+      <w:r>
+        <w:rPr>
+          <w:rFonts w:ascii="Consolas" w:hAnsi="Consolas" w:cs="Consolas"/>
+          <w:color w:val="0000FF"/>
+          <w:sz w:val="19"/>
+          <w:szCs w:val="19"/>
+        </w:rPr>
+        <w:t>protected</w:t>
+      </w:r>
+      <w:r>
+        <w:rPr>
+          <w:rFonts w:ascii="Consolas" w:hAnsi="Consolas" w:cs="Consolas"/>
+          <w:color w:val="000000"/>
+          <w:sz w:val="19"/>
+          <w:szCs w:val="19"/>
+        </w:rPr>
+        <w:t xml:space="preserve"> </w:t>
+      </w:r>
+      <w:r>
+        <w:rPr>
+          <w:rFonts w:ascii="Consolas" w:hAnsi="Consolas" w:cs="Consolas"/>
+          <w:color w:val="0000FF"/>
+          <w:sz w:val="19"/>
+          <w:szCs w:val="19"/>
+        </w:rPr>
+        <w:t>virtual</w:t>
+      </w:r>
+      <w:r>
+        <w:rPr>
+          <w:rFonts w:ascii="Consolas" w:hAnsi="Consolas" w:cs="Consolas"/>
+          <w:color w:val="000000"/>
+          <w:sz w:val="19"/>
+          <w:szCs w:val="19"/>
+        </w:rPr>
+        <w:t xml:space="preserve"> </w:t>
+      </w:r>
+      <w:r>
+        <w:rPr>
+          <w:rFonts w:ascii="Consolas" w:hAnsi="Consolas" w:cs="Consolas"/>
+          <w:color w:val="0000FF"/>
+          <w:sz w:val="19"/>
+          <w:szCs w:val="19"/>
+        </w:rPr>
+        <w:t>void</w:t>
+      </w:r>
+      <w:r>
+        <w:rPr>
+          <w:rFonts w:ascii="Consolas" w:hAnsi="Consolas" w:cs="Consolas"/>
+          <w:color w:val="000000"/>
+          <w:sz w:val="19"/>
+          <w:szCs w:val="19"/>
+        </w:rPr>
+        <w:t xml:space="preserve"> Dispose(</w:t>
+      </w:r>
+      <w:r>
+        <w:rPr>
+          <w:rFonts w:ascii="Consolas" w:hAnsi="Consolas" w:cs="Consolas"/>
+          <w:color w:val="0000FF"/>
+          <w:sz w:val="19"/>
+          <w:szCs w:val="19"/>
+        </w:rPr>
+        <w:t>bool</w:t>
+      </w:r>
+      <w:r>
+        <w:rPr>
+          <w:rFonts w:ascii="Consolas" w:hAnsi="Consolas" w:cs="Consolas"/>
+          <w:color w:val="000000"/>
+          <w:sz w:val="19"/>
+          <w:szCs w:val="19"/>
+        </w:rPr>
+        <w:t xml:space="preserve"> disposing)</w:t>
+      </w:r>
+    </w:p>
+    <w:p>
+      <w:pPr>
+        <w:shd w:val="clear" w:color="auto" w:fill="E7E6E6" w:themeFill="background2"/>
+        <w:autoSpaceDE w:val="0"/>
+        <w:autoSpaceDN w:val="0"/>
+        <w:adjustRightInd w:val="0"/>
+        <w:spacing w:after="0" w:line="240" w:lineRule="auto"/>
+        <w:ind w:left="1080"/>
+        <w:rPr>
+          <w:rFonts w:ascii="Consolas" w:hAnsi="Consolas" w:cs="Consolas"/>
+          <w:color w:val="000000"/>
+          <w:sz w:val="19"/>
+          <w:szCs w:val="19"/>
+        </w:rPr>
+      </w:pPr>
+      <w:r>
+        <w:rPr>
+          <w:rFonts w:ascii="Consolas" w:hAnsi="Consolas" w:cs="Consolas"/>
+          <w:color w:val="000000"/>
+          <w:sz w:val="19"/>
+          <w:szCs w:val="19"/>
+        </w:rPr>
+        <w:t xml:space="preserve">   {</w:t>
+      </w:r>
+    </w:p>
+    <w:p>
+      <w:pPr>
+        <w:shd w:val="clear" w:color="auto" w:fill="E7E6E6" w:themeFill="background2"/>
+        <w:autoSpaceDE w:val="0"/>
+        <w:autoSpaceDN w:val="0"/>
+        <w:adjustRightInd w:val="0"/>
+        <w:spacing w:after="0" w:line="240" w:lineRule="auto"/>
+        <w:ind w:left="1080"/>
+        <w:rPr>
+          <w:rFonts w:ascii="Consolas" w:hAnsi="Consolas" w:cs="Consolas"/>
+          <w:color w:val="000000"/>
+          <w:sz w:val="19"/>
+          <w:szCs w:val="19"/>
+        </w:rPr>
+      </w:pPr>
+      <w:r>
+        <w:rPr>
+          <w:rFonts w:ascii="Consolas" w:hAnsi="Consolas" w:cs="Consolas"/>
+          <w:color w:val="000000"/>
+          <w:sz w:val="19"/>
+          <w:szCs w:val="19"/>
+        </w:rPr>
+        <w:t xml:space="preserve">       </w:t>
+      </w:r>
+      <w:r>
+        <w:rPr>
+          <w:rFonts w:ascii="Consolas" w:hAnsi="Consolas" w:cs="Consolas"/>
+          <w:color w:val="0000FF"/>
+          <w:sz w:val="19"/>
+          <w:szCs w:val="19"/>
+        </w:rPr>
+        <w:t>if</w:t>
+      </w:r>
+      <w:r>
+        <w:rPr>
+          <w:rFonts w:ascii="Consolas" w:hAnsi="Consolas" w:cs="Consolas"/>
+          <w:color w:val="000000"/>
+          <w:sz w:val="19"/>
+          <w:szCs w:val="19"/>
+        </w:rPr>
+        <w:t xml:space="preserve"> (!disposedValue &amp;&amp; disposing &amp;&amp; (_webdriver != </w:t>
+      </w:r>
+      <w:r>
+        <w:rPr>
+          <w:rFonts w:ascii="Consolas" w:hAnsi="Consolas" w:cs="Consolas"/>
+          <w:color w:val="0000FF"/>
+          <w:sz w:val="19"/>
+          <w:szCs w:val="19"/>
+        </w:rPr>
+        <w:t>null</w:t>
+      </w:r>
+      <w:r>
+        <w:rPr>
+          <w:rFonts w:ascii="Consolas" w:hAnsi="Consolas" w:cs="Consolas"/>
+          <w:color w:val="000000"/>
+          <w:sz w:val="19"/>
+          <w:szCs w:val="19"/>
+        </w:rPr>
+        <w:t>))</w:t>
+      </w:r>
+    </w:p>
+    <w:p>
+      <w:pPr>
+        <w:shd w:val="clear" w:color="auto" w:fill="E7E6E6" w:themeFill="background2"/>
+        <w:autoSpaceDE w:val="0"/>
+        <w:autoSpaceDN w:val="0"/>
+        <w:adjustRightInd w:val="0"/>
+        <w:spacing w:after="0" w:line="240" w:lineRule="auto"/>
+        <w:ind w:left="1080"/>
+        <w:rPr>
+          <w:rFonts w:ascii="Consolas" w:hAnsi="Consolas" w:cs="Consolas"/>
+          <w:color w:val="000000"/>
+          <w:sz w:val="19"/>
+          <w:szCs w:val="19"/>
+        </w:rPr>
+      </w:pPr>
+      <w:r>
+        <w:rPr>
+          <w:rFonts w:ascii="Consolas" w:hAnsi="Consolas" w:cs="Consolas"/>
+          <w:color w:val="000000"/>
+          <w:sz w:val="19"/>
+          <w:szCs w:val="19"/>
+        </w:rPr>
+        <w:t xml:space="preserve">       {</w:t>
+      </w:r>
+    </w:p>
+    <w:p>
+      <w:pPr>
+        <w:shd w:val="clear" w:color="auto" w:fill="E7E6E6" w:themeFill="background2"/>
+        <w:autoSpaceDE w:val="0"/>
+        <w:autoSpaceDN w:val="0"/>
+        <w:adjustRightInd w:val="0"/>
+        <w:spacing w:after="0" w:line="240" w:lineRule="auto"/>
+        <w:ind w:left="1080"/>
+        <w:rPr>
+          <w:rFonts w:ascii="Consolas" w:hAnsi="Consolas" w:cs="Consolas"/>
+          <w:color w:val="000000"/>
+          <w:sz w:val="19"/>
+          <w:szCs w:val="19"/>
+        </w:rPr>
+      </w:pPr>
+      <w:r>
+        <w:rPr>
+          <w:rFonts w:ascii="Consolas" w:hAnsi="Consolas" w:cs="Consolas"/>
+          <w:color w:val="000000"/>
+          <w:sz w:val="19"/>
+          <w:szCs w:val="19"/>
+        </w:rPr>
+        <w:t xml:space="preserve">           _webdriver.Quit();</w:t>
+      </w:r>
+    </w:p>
+    <w:p>
+      <w:pPr>
+        <w:shd w:val="clear" w:color="auto" w:fill="E7E6E6" w:themeFill="background2"/>
+        <w:autoSpaceDE w:val="0"/>
+        <w:autoSpaceDN w:val="0"/>
+        <w:adjustRightInd w:val="0"/>
+        <w:spacing w:after="0" w:line="240" w:lineRule="auto"/>
+        <w:ind w:left="1080"/>
+        <w:rPr>
+          <w:rFonts w:ascii="Consolas" w:hAnsi="Consolas" w:cs="Consolas"/>
+          <w:color w:val="000000"/>
+          <w:sz w:val="19"/>
+          <w:szCs w:val="19"/>
+        </w:rPr>
+      </w:pPr>
+      <w:r>
+        <w:rPr>
+          <w:rFonts w:ascii="Consolas" w:hAnsi="Consolas" w:cs="Consolas"/>
+          <w:color w:val="000000"/>
+          <w:sz w:val="19"/>
+          <w:szCs w:val="19"/>
+        </w:rPr>
+        <w:t xml:space="preserve">           _webdriver.Dispose();</w:t>
+      </w:r>
+    </w:p>
+    <w:p>
+      <w:pPr>
+        <w:shd w:val="clear" w:color="auto" w:fill="E7E6E6" w:themeFill="background2"/>
+        <w:autoSpaceDE w:val="0"/>
+        <w:autoSpaceDN w:val="0"/>
+        <w:adjustRightInd w:val="0"/>
+        <w:spacing w:after="0" w:line="240" w:lineRule="auto"/>
+        <w:ind w:left="1080"/>
+        <w:rPr>
+          <w:rFonts w:ascii="Consolas" w:hAnsi="Consolas" w:cs="Consolas"/>
+          <w:color w:val="000000"/>
+          <w:sz w:val="19"/>
+          <w:szCs w:val="19"/>
+        </w:rPr>
+      </w:pPr>
+      <w:r>
+        <w:rPr>
+          <w:rFonts w:ascii="Consolas" w:hAnsi="Consolas" w:cs="Consolas"/>
+          <w:color w:val="000000"/>
+          <w:sz w:val="19"/>
+          <w:szCs w:val="19"/>
+        </w:rPr>
+        <w:t xml:space="preserve">           _webdriver = </w:t>
+      </w:r>
+      <w:r>
+        <w:rPr>
+          <w:rFonts w:ascii="Consolas" w:hAnsi="Consolas" w:cs="Consolas"/>
+          <w:color w:val="0000FF"/>
+          <w:sz w:val="19"/>
+          <w:szCs w:val="19"/>
+        </w:rPr>
+        <w:t>null</w:t>
+      </w:r>
+      <w:r>
+        <w:rPr>
+          <w:rFonts w:ascii="Consolas" w:hAnsi="Consolas" w:cs="Consolas"/>
+          <w:color w:val="000000"/>
+          <w:sz w:val="19"/>
+          <w:szCs w:val="19"/>
+        </w:rPr>
+        <w:t>;</w:t>
+      </w:r>
+    </w:p>
+    <w:p>
+      <w:pPr>
+        <w:shd w:val="clear" w:color="auto" w:fill="E7E6E6" w:themeFill="background2"/>
+        <w:autoSpaceDE w:val="0"/>
+        <w:autoSpaceDN w:val="0"/>
+        <w:adjustRightInd w:val="0"/>
+        <w:spacing w:after="0" w:line="240" w:lineRule="auto"/>
+        <w:ind w:left="1080"/>
+        <w:rPr>
+          <w:rFonts w:ascii="Consolas" w:hAnsi="Consolas" w:cs="Consolas"/>
+          <w:color w:val="000000"/>
+          <w:sz w:val="19"/>
+          <w:szCs w:val="19"/>
+        </w:rPr>
+      </w:pPr>
+      <w:r>
+        <w:rPr>
+          <w:rFonts w:ascii="Consolas" w:hAnsi="Consolas" w:cs="Consolas"/>
+          <w:color w:val="000000"/>
+          <w:sz w:val="19"/>
+          <w:szCs w:val="19"/>
+        </w:rPr>
+        <w:t xml:space="preserve">       }</w:t>
+      </w:r>
+    </w:p>
+    <w:p>
+      <w:pPr>
+        <w:shd w:val="clear" w:color="auto" w:fill="E7E6E6" w:themeFill="background2"/>
+        <w:autoSpaceDE w:val="0"/>
+        <w:autoSpaceDN w:val="0"/>
+        <w:adjustRightInd w:val="0"/>
+        <w:spacing w:after="0" w:line="240" w:lineRule="auto"/>
+        <w:ind w:left="1080"/>
+        <w:rPr>
+          <w:rFonts w:ascii="Consolas" w:hAnsi="Consolas" w:cs="Consolas"/>
+          <w:color w:val="000000"/>
+          <w:sz w:val="19"/>
+          <w:szCs w:val="19"/>
+        </w:rPr>
+      </w:pPr>
+      <w:r>
+        <w:rPr>
+          <w:rFonts w:ascii="Consolas" w:hAnsi="Consolas" w:cs="Consolas"/>
+          <w:color w:val="000000"/>
+          <w:sz w:val="19"/>
+          <w:szCs w:val="19"/>
+        </w:rPr>
+        <w:t xml:space="preserve">       disposedValue = </w:t>
+      </w:r>
+      <w:r>
+        <w:rPr>
+          <w:rFonts w:ascii="Consolas" w:hAnsi="Consolas" w:cs="Consolas"/>
+          <w:color w:val="0000FF"/>
+          <w:sz w:val="19"/>
+          <w:szCs w:val="19"/>
+        </w:rPr>
+        <w:t>true</w:t>
+      </w:r>
+      <w:r>
+        <w:rPr>
+          <w:rFonts w:ascii="Consolas" w:hAnsi="Consolas" w:cs="Consolas"/>
+          <w:color w:val="000000"/>
+          <w:sz w:val="19"/>
+          <w:szCs w:val="19"/>
+        </w:rPr>
+        <w:t>;</w:t>
+      </w:r>
+    </w:p>
+    <w:p>
+      <w:pPr>
+        <w:shd w:val="clear" w:color="auto" w:fill="E7E6E6" w:themeFill="background2"/>
+        <w:autoSpaceDE w:val="0"/>
+        <w:autoSpaceDN w:val="0"/>
+        <w:adjustRightInd w:val="0"/>
+        <w:spacing w:after="0" w:line="240" w:lineRule="auto"/>
+        <w:ind w:left="1080"/>
+        <w:rPr>
+          <w:rFonts w:ascii="Consolas" w:hAnsi="Consolas" w:cs="Consolas"/>
+          <w:color w:val="000000"/>
+          <w:sz w:val="19"/>
+          <w:szCs w:val="19"/>
+        </w:rPr>
+      </w:pPr>
+      <w:r>
+        <w:rPr>
+          <w:rFonts w:ascii="Consolas" w:hAnsi="Consolas" w:cs="Consolas"/>
+          <w:color w:val="000000"/>
+          <w:sz w:val="19"/>
+          <w:szCs w:val="19"/>
+        </w:rPr>
+        <w:t xml:space="preserve">   }</w:t>
+      </w:r>
+    </w:p>
+    <w:p>
+      <w:pPr>
+        <w:shd w:val="clear" w:color="auto" w:fill="E7E6E6" w:themeFill="background2"/>
+        <w:autoSpaceDE w:val="0"/>
+        <w:autoSpaceDN w:val="0"/>
+        <w:adjustRightInd w:val="0"/>
+        <w:spacing w:after="0" w:line="240" w:lineRule="auto"/>
+        <w:ind w:left="1080"/>
+        <w:rPr>
+          <w:rFonts w:ascii="Consolas" w:hAnsi="Consolas" w:cs="Consolas"/>
+          <w:color w:val="000000"/>
+          <w:sz w:val="19"/>
+          <w:szCs w:val="19"/>
+        </w:rPr>
+      </w:pPr>
+      <w:r>
+        <w:rPr>
+          <w:rFonts w:ascii="Consolas" w:hAnsi="Consolas" w:cs="Consolas"/>
+          <w:color w:val="000000"/>
+          <w:sz w:val="19"/>
+          <w:szCs w:val="19"/>
+        </w:rPr>
+        <w:t xml:space="preserve">   </w:t>
+      </w:r>
+    </w:p>
+    <w:p>
+      <w:pPr>
+        <w:shd w:val="clear" w:color="auto" w:fill="E7E6E6" w:themeFill="background2"/>
+        <w:autoSpaceDE w:val="0"/>
+        <w:autoSpaceDN w:val="0"/>
+        <w:adjustRightInd w:val="0"/>
+        <w:spacing w:after="0" w:line="240" w:lineRule="auto"/>
+        <w:ind w:left="1080"/>
+        <w:rPr>
+          <w:rFonts w:ascii="Consolas" w:hAnsi="Consolas" w:cs="Consolas"/>
+          <w:color w:val="000000"/>
+          <w:sz w:val="19"/>
+          <w:szCs w:val="19"/>
+        </w:rPr>
+      </w:pPr>
+      <w:r>
+        <w:rPr>
+          <w:rFonts w:ascii="Consolas" w:hAnsi="Consolas" w:cs="Consolas"/>
+          <w:color w:val="000000"/>
+          <w:sz w:val="19"/>
+          <w:szCs w:val="19"/>
+        </w:rPr>
+        <w:t xml:space="preserve">   </w:t>
+      </w:r>
+      <w:r>
+        <w:rPr>
+          <w:rFonts w:ascii="Consolas" w:hAnsi="Consolas" w:cs="Consolas"/>
+          <w:color w:val="008000"/>
+          <w:sz w:val="19"/>
+          <w:szCs w:val="19"/>
+        </w:rPr>
+        <w:t xml:space="preserve">// This code </w:t>
+      </w:r>
+      <w:r>
+        <w:rPr>
+          <w:rFonts w:ascii="Consolas" w:hAnsi="Consolas" w:cs="Consolas"/>
+          <w:color w:val="008000"/>
+          <w:sz w:val="19"/>
+          <w:szCs w:val="19"/>
+        </w:rPr>
+        <w:t xml:space="preserve">is </w:t>
+      </w:r>
+      <w:r>
+        <w:rPr>
+          <w:rFonts w:ascii="Consolas" w:hAnsi="Consolas" w:cs="Consolas"/>
+          <w:color w:val="008000"/>
+          <w:sz w:val="19"/>
+          <w:szCs w:val="19"/>
+        </w:rPr>
+        <w:t>added to correctly implement the disposable pattern.</w:t>
+      </w:r>
+    </w:p>
+    <w:p>
+      <w:pPr>
+        <w:shd w:val="clear" w:color="auto" w:fill="E7E6E6" w:themeFill="background2"/>
+        <w:autoSpaceDE w:val="0"/>
+        <w:autoSpaceDN w:val="0"/>
+        <w:adjustRightInd w:val="0"/>
+        <w:spacing w:after="0" w:line="240" w:lineRule="auto"/>
+        <w:ind w:left="1080"/>
+        <w:rPr>
+          <w:rFonts w:ascii="Consolas" w:hAnsi="Consolas" w:cs="Consolas"/>
+          <w:color w:val="000000"/>
+          <w:sz w:val="19"/>
+          <w:szCs w:val="19"/>
+        </w:rPr>
+      </w:pPr>
+      <w:r>
+        <w:rPr>
+          <w:rFonts w:ascii="Consolas" w:hAnsi="Consolas" w:cs="Consolas"/>
+          <w:color w:val="000000"/>
+          <w:sz w:val="19"/>
+          <w:szCs w:val="19"/>
+        </w:rPr>
+        <w:t xml:space="preserve">   </w:t>
+      </w:r>
+      <w:r>
+        <w:rPr>
+          <w:rFonts w:ascii="Consolas" w:hAnsi="Consolas" w:cs="Consolas"/>
+          <w:color w:val="0000FF"/>
+          <w:sz w:val="19"/>
+          <w:szCs w:val="19"/>
+        </w:rPr>
+        <w:t>public</w:t>
+      </w:r>
+      <w:r>
+        <w:rPr>
+          <w:rFonts w:ascii="Consolas" w:hAnsi="Consolas" w:cs="Consolas"/>
+          <w:color w:val="000000"/>
+          <w:sz w:val="19"/>
+          <w:szCs w:val="19"/>
+        </w:rPr>
+        <w:t xml:space="preserve"> </w:t>
+      </w:r>
+      <w:r>
+        <w:rPr>
+          <w:rFonts w:ascii="Consolas" w:hAnsi="Consolas" w:cs="Consolas"/>
+          <w:color w:val="0000FF"/>
+          <w:sz w:val="19"/>
+          <w:szCs w:val="19"/>
+        </w:rPr>
+        <w:t>void</w:t>
+      </w:r>
+      <w:r>
+        <w:rPr>
+          <w:rFonts w:ascii="Consolas" w:hAnsi="Consolas" w:cs="Consolas"/>
+          <w:color w:val="000000"/>
+          <w:sz w:val="19"/>
+          <w:szCs w:val="19"/>
+        </w:rPr>
+        <w:t xml:space="preserve"> Dispose()</w:t>
+      </w:r>
+    </w:p>
+    <w:p>
+      <w:pPr>
+        <w:shd w:val="clear" w:color="auto" w:fill="E7E6E6" w:themeFill="background2"/>
+        <w:autoSpaceDE w:val="0"/>
+        <w:autoSpaceDN w:val="0"/>
+        <w:adjustRightInd w:val="0"/>
+        <w:spacing w:after="0" w:line="240" w:lineRule="auto"/>
+        <w:ind w:left="1080"/>
+        <w:rPr>
+          <w:rFonts w:ascii="Consolas" w:hAnsi="Consolas" w:cs="Consolas"/>
+          <w:color w:val="000000"/>
+          <w:sz w:val="19"/>
+          <w:szCs w:val="19"/>
+        </w:rPr>
+      </w:pPr>
+      <w:r>
+        <w:rPr>
+          <w:rFonts w:ascii="Consolas" w:hAnsi="Consolas" w:cs="Consolas"/>
+          <w:color w:val="000000"/>
+          <w:sz w:val="19"/>
+          <w:szCs w:val="19"/>
+        </w:rPr>
+        <w:t xml:space="preserve">   {</w:t>
+      </w:r>
+    </w:p>
+    <w:p>
+      <w:pPr>
+        <w:shd w:val="clear" w:color="auto" w:fill="E7E6E6" w:themeFill="background2"/>
+        <w:autoSpaceDE w:val="0"/>
+        <w:autoSpaceDN w:val="0"/>
+        <w:adjustRightInd w:val="0"/>
+        <w:spacing w:after="0" w:line="240" w:lineRule="auto"/>
+        <w:ind w:left="1080"/>
+        <w:rPr>
+          <w:rFonts w:ascii="Consolas" w:hAnsi="Consolas" w:cs="Consolas"/>
+          <w:color w:val="000000"/>
+          <w:sz w:val="19"/>
+          <w:szCs w:val="19"/>
+        </w:rPr>
+      </w:pPr>
+      <w:r>
+        <w:rPr>
+          <w:rFonts w:ascii="Consolas" w:hAnsi="Consolas" w:cs="Consolas"/>
+          <w:color w:val="000000"/>
+          <w:sz w:val="19"/>
+          <w:szCs w:val="19"/>
+        </w:rPr>
+        <w:t xml:space="preserve">       Dispose(</w:t>
+      </w:r>
+      <w:r>
+        <w:rPr>
+          <w:rFonts w:ascii="Consolas" w:hAnsi="Consolas" w:cs="Consolas"/>
+          <w:color w:val="0000FF"/>
+          <w:sz w:val="19"/>
+          <w:szCs w:val="19"/>
+        </w:rPr>
+        <w:t>true</w:t>
+      </w:r>
+      <w:r>
+        <w:rPr>
+          <w:rFonts w:ascii="Consolas" w:hAnsi="Consolas" w:cs="Consolas"/>
+          <w:color w:val="000000"/>
+          <w:sz w:val="19"/>
+          <w:szCs w:val="19"/>
+        </w:rPr>
+        <w:t>);</w:t>
+      </w:r>
+    </w:p>
+    <w:p>
+      <w:pPr>
+        <w:shd w:val="clear" w:color="auto" w:fill="E7E6E6" w:themeFill="background2"/>
+        <w:tabs>
+          <w:tab w:val="left" w:pos="1967"/>
+        </w:tabs>
+        <w:autoSpaceDE w:val="0"/>
+        <w:autoSpaceDN w:val="0"/>
+        <w:adjustRightInd w:val="0"/>
+        <w:spacing w:after="0" w:line="240" w:lineRule="auto"/>
+        <w:ind w:left="1080"/>
+        <w:rPr>
+          <w:rFonts w:ascii="Consolas" w:hAnsi="Consolas" w:cs="Consolas"/>
+          <w:color w:val="000000"/>
+          <w:sz w:val="19"/>
+          <w:szCs w:val="19"/>
+        </w:rPr>
+      </w:pPr>
+      <w:r>
+        <w:rPr>
+          <w:rFonts w:ascii="Consolas" w:hAnsi="Consolas" w:cs="Consolas"/>
+          <w:color w:val="000000"/>
+          <w:sz w:val="19"/>
+          <w:szCs w:val="19"/>
+        </w:rPr>
+        <w:t xml:space="preserve">   }</w:t>
+      </w:r>
+    </w:p>
+    <w:p>
+      <w:pPr>
+        <w:shd w:val="clear" w:color="auto" w:fill="E7E6E6" w:themeFill="background2"/>
+        <w:tabs>
+          <w:tab w:val="left" w:pos="1967"/>
+        </w:tabs>
+        <w:autoSpaceDE w:val="0"/>
+        <w:autoSpaceDN w:val="0"/>
+        <w:adjustRightInd w:val="0"/>
+        <w:spacing w:after="0" w:line="240" w:lineRule="auto"/>
+        <w:ind w:left="1080"/>
+        <w:rPr>
+          <w:rFonts w:ascii="Consolas" w:hAnsi="Consolas" w:cs="Consolas"/>
+          <w:color w:val="000000"/>
+          <w:sz w:val="19"/>
+          <w:szCs w:val="19"/>
+        </w:rPr>
+      </w:pPr>
+      <w:r>
+        <w:rPr>
+          <w:rFonts w:ascii="Consolas" w:hAnsi="Consolas" w:cs="Consolas"/>
+          <w:color w:val="000000"/>
+          <w:sz w:val="19"/>
+          <w:szCs w:val="19"/>
+        </w:rPr>
+        <w:tab/>
+      </w:r>
+    </w:p>
+    <w:p>
+      <w:pPr>
+        <w:shd w:val="clear" w:color="auto" w:fill="E7E6E6" w:themeFill="background2"/>
+        <w:autoSpaceDE w:val="0"/>
+        <w:autoSpaceDN w:val="0"/>
+        <w:adjustRightInd w:val="0"/>
+        <w:spacing w:after="0" w:line="240" w:lineRule="auto"/>
+        <w:ind w:left="1080"/>
+      </w:pPr>
+      <w:r>
+        <w:rPr>
+          <w:rFonts w:ascii="Consolas" w:hAnsi="Consolas" w:cs="Consolas"/>
+          <w:color w:val="000000"/>
+          <w:sz w:val="19"/>
+          <w:szCs w:val="19"/>
+        </w:rPr>
+        <w:t xml:space="preserve">   </w:t>
+      </w:r>
+      <w:r>
+        <w:rPr>
+          <w:rFonts w:ascii="Consolas" w:hAnsi="Consolas" w:cs="Consolas"/>
+          <w:color w:val="808080"/>
+          <w:sz w:val="19"/>
+          <w:szCs w:val="19"/>
+        </w:rPr>
+        <w:t>#endregion</w:t>
+      </w:r>
+    </w:p>
+    <w:p>
+      <w:pPr>
+        <w:pStyle w:val="ListParagraph"/>
+        <w:numPr>
+          <w:ilvl w:val="0"/>
+          <w:numId w:val="14"/>
+        </w:numPr>
+      </w:pPr>
+      <w:r>
+        <w:lastRenderedPageBreak/>
+        <w:t xml:space="preserve">We can now start refactoring our </w:t>
+      </w:r>
+      <w:r>
+        <w:rPr>
+          <w:rFonts w:ascii="Consolas" w:hAnsi="Consolas" w:cs="Consolas"/>
+          <w:color w:val="000000"/>
+          <w:sz w:val="19"/>
+          <w:szCs w:val="19"/>
+        </w:rPr>
+        <w:t>functional test about buying a Mug of T</w:t>
+      </w:r>
+      <w:r>
+        <w:rPr>
+          <w:rFonts w:ascii="Consolas" w:hAnsi="Consolas" w:cs="Consolas"/>
+          <w:color w:val="000000"/>
+          <w:sz w:val="19"/>
+          <w:szCs w:val="19"/>
+        </w:rPr>
+        <w:t>.</w:t>
+      </w:r>
+    </w:p>
+    <w:p>
+      <w:pPr>
+        <w:pStyle w:val="ListParagraph"/>
+        <w:ind w:left="1080"/>
+      </w:pPr>
+    </w:p>
     <w:sectPr>
       <w:pgSz w:w="11906" w:h="16838"/>
       <w:pgMar w:top="1440" w:right="1440" w:bottom="1440" w:left="1440" w:header="708" w:footer="708" w:gutter="0"/>
@@ -1633,6 +5774,264 @@
     </w:lvl>
   </w:abstractNum>
   <w:abstractNum w:abstractNumId="3" w15:restartNumberingAfterBreak="0">
+    <w:nsid w:val="39BD3858"/>
+    <w:multiLevelType w:val="hybridMultilevel"/>
+    <w:tmpl w:val="7DE88D1C"/>
+    <w:lvl w:ilvl="0" w:tplc="0809000F">
+      <w:start w:val="1"/>
+      <w:numFmt w:val="decimal"/>
+      <w:lvlText w:val="%1."/>
+      <w:lvlJc w:val="left"/>
+      <w:pPr>
+        <w:ind w:left="720" w:hanging="360"/>
+      </w:pPr>
+    </w:lvl>
+    <w:lvl w:ilvl="1" w:tplc="08090019" w:tentative="1">
+      <w:start w:val="1"/>
+      <w:numFmt w:val="lowerLetter"/>
+      <w:lvlText w:val="%2."/>
+      <w:lvlJc w:val="left"/>
+      <w:pPr>
+        <w:ind w:left="1440" w:hanging="360"/>
+      </w:pPr>
+    </w:lvl>
+    <w:lvl w:ilvl="2" w:tplc="0809001B" w:tentative="1">
+      <w:start w:val="1"/>
+      <w:numFmt w:val="lowerRoman"/>
+      <w:lvlText w:val="%3."/>
+      <w:lvlJc w:val="right"/>
+      <w:pPr>
+        <w:ind w:left="2160" w:hanging="180"/>
+      </w:pPr>
+    </w:lvl>
+    <w:lvl w:ilvl="3" w:tplc="0809000F" w:tentative="1">
+      <w:start w:val="1"/>
+      <w:numFmt w:val="decimal"/>
+      <w:lvlText w:val="%4."/>
+      <w:lvlJc w:val="left"/>
+      <w:pPr>
+        <w:ind w:left="2880" w:hanging="360"/>
+      </w:pPr>
+    </w:lvl>
+    <w:lvl w:ilvl="4" w:tplc="08090019" w:tentative="1">
+      <w:start w:val="1"/>
+      <w:numFmt w:val="lowerLetter"/>
+      <w:lvlText w:val="%5."/>
+      <w:lvlJc w:val="left"/>
+      <w:pPr>
+        <w:ind w:left="3600" w:hanging="360"/>
+      </w:pPr>
+    </w:lvl>
+    <w:lvl w:ilvl="5" w:tplc="0809001B" w:tentative="1">
+      <w:start w:val="1"/>
+      <w:numFmt w:val="lowerRoman"/>
+      <w:lvlText w:val="%6."/>
+      <w:lvlJc w:val="right"/>
+      <w:pPr>
+        <w:ind w:left="4320" w:hanging="180"/>
+      </w:pPr>
+    </w:lvl>
+    <w:lvl w:ilvl="6" w:tplc="0809000F" w:tentative="1">
+      <w:start w:val="1"/>
+      <w:numFmt w:val="decimal"/>
+      <w:lvlText w:val="%7."/>
+      <w:lvlJc w:val="left"/>
+      <w:pPr>
+        <w:ind w:left="5040" w:hanging="360"/>
+      </w:pPr>
+    </w:lvl>
+    <w:lvl w:ilvl="7" w:tplc="08090019" w:tentative="1">
+      <w:start w:val="1"/>
+      <w:numFmt w:val="lowerLetter"/>
+      <w:lvlText w:val="%8."/>
+      <w:lvlJc w:val="left"/>
+      <w:pPr>
+        <w:ind w:left="5760" w:hanging="360"/>
+      </w:pPr>
+    </w:lvl>
+    <w:lvl w:ilvl="8" w:tplc="0809001B" w:tentative="1">
+      <w:start w:val="1"/>
+      <w:numFmt w:val="lowerRoman"/>
+      <w:lvlText w:val="%9."/>
+      <w:lvlJc w:val="right"/>
+      <w:pPr>
+        <w:ind w:left="6480" w:hanging="180"/>
+      </w:pPr>
+    </w:lvl>
+  </w:abstractNum>
+  <w:abstractNum w:abstractNumId="4" w15:restartNumberingAfterBreak="0">
+    <w:nsid w:val="47BB0CCA"/>
+    <w:multiLevelType w:val="hybridMultilevel"/>
+    <w:tmpl w:val="AF6E8666"/>
+    <w:lvl w:ilvl="0" w:tplc="0809000F">
+      <w:start w:val="1"/>
+      <w:numFmt w:val="decimal"/>
+      <w:lvlText w:val="%1."/>
+      <w:lvlJc w:val="left"/>
+      <w:pPr>
+        <w:ind w:left="1080" w:hanging="360"/>
+      </w:pPr>
+    </w:lvl>
+    <w:lvl w:ilvl="1" w:tplc="08090019" w:tentative="1">
+      <w:start w:val="1"/>
+      <w:numFmt w:val="lowerLetter"/>
+      <w:lvlText w:val="%2."/>
+      <w:lvlJc w:val="left"/>
+      <w:pPr>
+        <w:ind w:left="1800" w:hanging="360"/>
+      </w:pPr>
+    </w:lvl>
+    <w:lvl w:ilvl="2" w:tplc="0809001B" w:tentative="1">
+      <w:start w:val="1"/>
+      <w:numFmt w:val="lowerRoman"/>
+      <w:lvlText w:val="%3."/>
+      <w:lvlJc w:val="right"/>
+      <w:pPr>
+        <w:ind w:left="2520" w:hanging="180"/>
+      </w:pPr>
+    </w:lvl>
+    <w:lvl w:ilvl="3" w:tplc="0809000F" w:tentative="1">
+      <w:start w:val="1"/>
+      <w:numFmt w:val="decimal"/>
+      <w:lvlText w:val="%4."/>
+      <w:lvlJc w:val="left"/>
+      <w:pPr>
+        <w:ind w:left="3240" w:hanging="360"/>
+      </w:pPr>
+    </w:lvl>
+    <w:lvl w:ilvl="4" w:tplc="08090019" w:tentative="1">
+      <w:start w:val="1"/>
+      <w:numFmt w:val="lowerLetter"/>
+      <w:lvlText w:val="%5."/>
+      <w:lvlJc w:val="left"/>
+      <w:pPr>
+        <w:ind w:left="3960" w:hanging="360"/>
+      </w:pPr>
+    </w:lvl>
+    <w:lvl w:ilvl="5" w:tplc="0809001B" w:tentative="1">
+      <w:start w:val="1"/>
+      <w:numFmt w:val="lowerRoman"/>
+      <w:lvlText w:val="%6."/>
+      <w:lvlJc w:val="right"/>
+      <w:pPr>
+        <w:ind w:left="4680" w:hanging="180"/>
+      </w:pPr>
+    </w:lvl>
+    <w:lvl w:ilvl="6" w:tplc="0809000F" w:tentative="1">
+      <w:start w:val="1"/>
+      <w:numFmt w:val="decimal"/>
+      <w:lvlText w:val="%7."/>
+      <w:lvlJc w:val="left"/>
+      <w:pPr>
+        <w:ind w:left="5400" w:hanging="360"/>
+      </w:pPr>
+    </w:lvl>
+    <w:lvl w:ilvl="7" w:tplc="08090019" w:tentative="1">
+      <w:start w:val="1"/>
+      <w:numFmt w:val="lowerLetter"/>
+      <w:lvlText w:val="%8."/>
+      <w:lvlJc w:val="left"/>
+      <w:pPr>
+        <w:ind w:left="6120" w:hanging="360"/>
+      </w:pPr>
+    </w:lvl>
+    <w:lvl w:ilvl="8" w:tplc="0809001B" w:tentative="1">
+      <w:start w:val="1"/>
+      <w:numFmt w:val="lowerRoman"/>
+      <w:lvlText w:val="%9."/>
+      <w:lvlJc w:val="right"/>
+      <w:pPr>
+        <w:ind w:left="6840" w:hanging="180"/>
+      </w:pPr>
+    </w:lvl>
+  </w:abstractNum>
+  <w:abstractNum w:abstractNumId="5" w15:restartNumberingAfterBreak="0">
+    <w:nsid w:val="4A682DDB"/>
+    <w:multiLevelType w:val="hybridMultilevel"/>
+    <w:tmpl w:val="2834E082"/>
+    <w:lvl w:ilvl="0" w:tplc="803CF776">
+      <w:start w:val="1"/>
+      <w:numFmt w:val="decimal"/>
+      <w:lvlText w:val="%1."/>
+      <w:lvlJc w:val="left"/>
+      <w:pPr>
+        <w:ind w:left="1080" w:hanging="360"/>
+      </w:pPr>
+    </w:lvl>
+    <w:lvl w:ilvl="1" w:tplc="08090019" w:tentative="1">
+      <w:start w:val="1"/>
+      <w:numFmt w:val="lowerLetter"/>
+      <w:lvlText w:val="%2."/>
+      <w:lvlJc w:val="left"/>
+      <w:pPr>
+        <w:ind w:left="1800" w:hanging="360"/>
+      </w:pPr>
+    </w:lvl>
+    <w:lvl w:ilvl="2" w:tplc="0809001B" w:tentative="1">
+      <w:start w:val="1"/>
+      <w:numFmt w:val="lowerRoman"/>
+      <w:lvlText w:val="%3."/>
+      <w:lvlJc w:val="right"/>
+      <w:pPr>
+        <w:ind w:left="2520" w:hanging="180"/>
+      </w:pPr>
+    </w:lvl>
+    <w:lvl w:ilvl="3" w:tplc="0809000F" w:tentative="1">
+      <w:start w:val="1"/>
+      <w:numFmt w:val="decimal"/>
+      <w:lvlText w:val="%4."/>
+      <w:lvlJc w:val="left"/>
+      <w:pPr>
+        <w:ind w:left="3240" w:hanging="360"/>
+      </w:pPr>
+    </w:lvl>
+    <w:lvl w:ilvl="4" w:tplc="08090019" w:tentative="1">
+      <w:start w:val="1"/>
+      <w:numFmt w:val="lowerLetter"/>
+      <w:lvlText w:val="%5."/>
+      <w:lvlJc w:val="left"/>
+      <w:pPr>
+        <w:ind w:left="3960" w:hanging="360"/>
+      </w:pPr>
+    </w:lvl>
+    <w:lvl w:ilvl="5" w:tplc="0809001B" w:tentative="1">
+      <w:start w:val="1"/>
+      <w:numFmt w:val="lowerRoman"/>
+      <w:lvlText w:val="%6."/>
+      <w:lvlJc w:val="right"/>
+      <w:pPr>
+        <w:ind w:left="4680" w:hanging="180"/>
+      </w:pPr>
+    </w:lvl>
+    <w:lvl w:ilvl="6" w:tplc="0809000F" w:tentative="1">
+      <w:start w:val="1"/>
+      <w:numFmt w:val="decimal"/>
+      <w:lvlText w:val="%7."/>
+      <w:lvlJc w:val="left"/>
+      <w:pPr>
+        <w:ind w:left="5400" w:hanging="360"/>
+      </w:pPr>
+    </w:lvl>
+    <w:lvl w:ilvl="7" w:tplc="08090019" w:tentative="1">
+      <w:start w:val="1"/>
+      <w:numFmt w:val="lowerLetter"/>
+      <w:lvlText w:val="%8."/>
+      <w:lvlJc w:val="left"/>
+      <w:pPr>
+        <w:ind w:left="6120" w:hanging="360"/>
+      </w:pPr>
+    </w:lvl>
+    <w:lvl w:ilvl="8" w:tplc="0809001B" w:tentative="1">
+      <w:start w:val="1"/>
+      <w:numFmt w:val="lowerRoman"/>
+      <w:lvlText w:val="%9."/>
+      <w:lvlJc w:val="right"/>
+      <w:pPr>
+        <w:ind w:left="6840" w:hanging="180"/>
+      </w:pPr>
+    </w:lvl>
+  </w:abstractNum>
+  <w:abstractNum w:abstractNumId="6" w15:restartNumberingAfterBreak="0">
     <w:nsid w:val="4AF14231"/>
     <w:multiLevelType w:val="hybridMultilevel"/>
     <w:tmpl w:val="11E606D4"/>
@@ -1744,7 +6143,7 @@
       </w:rPr>
     </w:lvl>
   </w:abstractNum>
-  <w:abstractNum w:abstractNumId="4" w15:restartNumberingAfterBreak="0">
+  <w:abstractNum w:abstractNumId="7" w15:restartNumberingAfterBreak="0">
     <w:nsid w:val="4F6D576B"/>
     <w:multiLevelType w:val="hybridMultilevel"/>
     <w:tmpl w:val="0A2C814E"/>
@@ -1833,7 +6232,7 @@
       </w:pPr>
     </w:lvl>
   </w:abstractNum>
-  <w:abstractNum w:abstractNumId="5" w15:restartNumberingAfterBreak="0">
+  <w:abstractNum w:abstractNumId="8" w15:restartNumberingAfterBreak="0">
     <w:nsid w:val="545202E6"/>
     <w:multiLevelType w:val="hybridMultilevel"/>
     <w:tmpl w:val="CD3ACFA0"/>
@@ -1919,7 +6318,7 @@
       </w:pPr>
     </w:lvl>
   </w:abstractNum>
-  <w:abstractNum w:abstractNumId="6" w15:restartNumberingAfterBreak="0">
+  <w:abstractNum w:abstractNumId="9" w15:restartNumberingAfterBreak="0">
     <w:nsid w:val="554C0F7B"/>
     <w:multiLevelType w:val="hybridMultilevel"/>
     <w:tmpl w:val="CF2EAA2E"/>
@@ -2005,7 +6404,7 @@
       </w:pPr>
     </w:lvl>
   </w:abstractNum>
-  <w:abstractNum w:abstractNumId="7" w15:restartNumberingAfterBreak="0">
+  <w:abstractNum w:abstractNumId="10" w15:restartNumberingAfterBreak="0">
     <w:nsid w:val="5769307B"/>
     <w:multiLevelType w:val="multilevel"/>
     <w:tmpl w:val="586EFE2A"/>
@@ -2154,7 +6553,7 @@
       </w:rPr>
     </w:lvl>
   </w:abstractNum>
-  <w:abstractNum w:abstractNumId="8" w15:restartNumberingAfterBreak="0">
+  <w:abstractNum w:abstractNumId="11" w15:restartNumberingAfterBreak="0">
     <w:nsid w:val="5F586CDC"/>
     <w:multiLevelType w:val="hybridMultilevel"/>
     <w:tmpl w:val="93C2E516"/>
@@ -2245,7 +6644,7 @@
       </w:pPr>
     </w:lvl>
   </w:abstractNum>
-  <w:abstractNum w:abstractNumId="9" w15:restartNumberingAfterBreak="0">
+  <w:abstractNum w:abstractNumId="12" w15:restartNumberingAfterBreak="0">
     <w:nsid w:val="66545F0D"/>
     <w:multiLevelType w:val="hybridMultilevel"/>
     <w:tmpl w:val="71FA090A"/>
@@ -2331,7 +6730,7 @@
       </w:pPr>
     </w:lvl>
   </w:abstractNum>
-  <w:abstractNum w:abstractNumId="10" w15:restartNumberingAfterBreak="0">
+  <w:abstractNum w:abstractNumId="13" w15:restartNumberingAfterBreak="0">
     <w:nsid w:val="72A864F3"/>
     <w:multiLevelType w:val="hybridMultilevel"/>
     <w:tmpl w:val="026068BA"/>
@@ -2417,7 +6816,7 @@
       </w:pPr>
     </w:lvl>
   </w:abstractNum>
-  <w:abstractNum w:abstractNumId="11" w15:restartNumberingAfterBreak="0">
+  <w:abstractNum w:abstractNumId="14" w15:restartNumberingAfterBreak="0">
     <w:nsid w:val="745D5DD0"/>
     <w:multiLevelType w:val="hybridMultilevel"/>
     <w:tmpl w:val="497808DA"/>
@@ -2503,7 +6902,96 @@
       </w:pPr>
     </w:lvl>
   </w:abstractNum>
-  <w:abstractNum w:abstractNumId="12" w15:restartNumberingAfterBreak="0">
+  <w:abstractNum w:abstractNumId="15" w15:restartNumberingAfterBreak="0">
+    <w:nsid w:val="790C0392"/>
+    <w:multiLevelType w:val="hybridMultilevel"/>
+    <w:tmpl w:val="3FDEA542"/>
+    <w:lvl w:ilvl="0" w:tplc="0809000F">
+      <w:start w:val="1"/>
+      <w:numFmt w:val="decimal"/>
+      <w:lvlText w:val="%1."/>
+      <w:lvlJc w:val="left"/>
+      <w:pPr>
+        <w:ind w:left="720" w:hanging="360"/>
+      </w:pPr>
+      <w:rPr>
+        <w:rFonts w:hint="default"/>
+      </w:rPr>
+    </w:lvl>
+    <w:lvl w:ilvl="1" w:tplc="08090019" w:tentative="1">
+      <w:start w:val="1"/>
+      <w:numFmt w:val="lowerLetter"/>
+      <w:lvlText w:val="%2."/>
+      <w:lvlJc w:val="left"/>
+      <w:pPr>
+        <w:ind w:left="1440" w:hanging="360"/>
+      </w:pPr>
+    </w:lvl>
+    <w:lvl w:ilvl="2" w:tplc="0809001B" w:tentative="1">
+      <w:start w:val="1"/>
+      <w:numFmt w:val="lowerRoman"/>
+      <w:lvlText w:val="%3."/>
+      <w:lvlJc w:val="right"/>
+      <w:pPr>
+        <w:ind w:left="2160" w:hanging="180"/>
+      </w:pPr>
+    </w:lvl>
+    <w:lvl w:ilvl="3" w:tplc="0809000F" w:tentative="1">
+      <w:start w:val="1"/>
+      <w:numFmt w:val="decimal"/>
+      <w:lvlText w:val="%4."/>
+      <w:lvlJc w:val="left"/>
+      <w:pPr>
+        <w:ind w:left="2880" w:hanging="360"/>
+      </w:pPr>
+    </w:lvl>
+    <w:lvl w:ilvl="4" w:tplc="08090019" w:tentative="1">
+      <w:start w:val="1"/>
+      <w:numFmt w:val="lowerLetter"/>
+      <w:lvlText w:val="%5."/>
+      <w:lvlJc w:val="left"/>
+      <w:pPr>
+        <w:ind w:left="3600" w:hanging="360"/>
+      </w:pPr>
+    </w:lvl>
+    <w:lvl w:ilvl="5" w:tplc="0809001B" w:tentative="1">
+      <w:start w:val="1"/>
+      <w:numFmt w:val="lowerRoman"/>
+      <w:lvlText w:val="%6."/>
+      <w:lvlJc w:val="right"/>
+      <w:pPr>
+        <w:ind w:left="4320" w:hanging="180"/>
+      </w:pPr>
+    </w:lvl>
+    <w:lvl w:ilvl="6" w:tplc="0809000F" w:tentative="1">
+      <w:start w:val="1"/>
+      <w:numFmt w:val="decimal"/>
+      <w:lvlText w:val="%7."/>
+      <w:lvlJc w:val="left"/>
+      <w:pPr>
+        <w:ind w:left="5040" w:hanging="360"/>
+      </w:pPr>
+    </w:lvl>
+    <w:lvl w:ilvl="7" w:tplc="08090019" w:tentative="1">
+      <w:start w:val="1"/>
+      <w:numFmt w:val="lowerLetter"/>
+      <w:lvlText w:val="%8."/>
+      <w:lvlJc w:val="left"/>
+      <w:pPr>
+        <w:ind w:left="5760" w:hanging="360"/>
+      </w:pPr>
+    </w:lvl>
+    <w:lvl w:ilvl="8" w:tplc="0809001B" w:tentative="1">
+      <w:start w:val="1"/>
+      <w:numFmt w:val="lowerRoman"/>
+      <w:lvlText w:val="%9."/>
+      <w:lvlJc w:val="right"/>
+      <w:pPr>
+        <w:ind w:left="6480" w:hanging="180"/>
+      </w:pPr>
+    </w:lvl>
+  </w:abstractNum>
+  <w:abstractNum w:abstractNumId="16" w15:restartNumberingAfterBreak="0">
     <w:nsid w:val="792A1900"/>
     <w:multiLevelType w:val="hybridMultilevel"/>
     <w:tmpl w:val="497808DA"/>
@@ -2590,28 +7078,28 @@
     </w:lvl>
   </w:abstractNum>
   <w:num w:numId="1">
-    <w:abstractNumId w:val="7"/>
+    <w:abstractNumId w:val="10"/>
   </w:num>
   <w:num w:numId="2">
-    <w:abstractNumId w:val="5"/>
+    <w:abstractNumId w:val="8"/>
   </w:num>
   <w:num w:numId="3">
-    <w:abstractNumId w:val="9"/>
+    <w:abstractNumId w:val="12"/>
   </w:num>
   <w:num w:numId="4">
     <w:abstractNumId w:val="2"/>
   </w:num>
   <w:num w:numId="5">
-    <w:abstractNumId w:val="12"/>
+    <w:abstractNumId w:val="16"/>
   </w:num>
   <w:num w:numId="6">
-    <w:abstractNumId w:val="10"/>
+    <w:abstractNumId w:val="13"/>
   </w:num>
   <w:num w:numId="7">
-    <w:abstractNumId w:val="6"/>
+    <w:abstractNumId w:val="9"/>
   </w:num>
   <w:num w:numId="8">
-    <w:abstractNumId w:val="11"/>
+    <w:abstractNumId w:val="14"/>
   </w:num>
   <w:num w:numId="9">
     <w:abstractNumId w:val="1"/>
@@ -2620,13 +7108,25 @@
     <w:abstractNumId w:val="0"/>
   </w:num>
   <w:num w:numId="11">
+    <w:abstractNumId w:val="6"/>
+  </w:num>
+  <w:num w:numId="12">
+    <w:abstractNumId w:val="7"/>
+  </w:num>
+  <w:num w:numId="13">
+    <w:abstractNumId w:val="11"/>
+  </w:num>
+  <w:num w:numId="14">
+    <w:abstractNumId w:val="5"/>
+  </w:num>
+  <w:num w:numId="15">
     <w:abstractNumId w:val="3"/>
   </w:num>
-  <w:num w:numId="12">
+  <w:num w:numId="16">
     <w:abstractNumId w:val="4"/>
   </w:num>
-  <w:num w:numId="13">
-    <w:abstractNumId w:val="8"/>
+  <w:num w:numId="17">
+    <w:abstractNumId w:val="15"/>
   </w:num>
 </w:numbering>
 </file>

</xml_diff>

<commit_message>
polished up plumbing instruction and after code
</commit_message>
<xml_diff>
--- a/Lab#2 - Building a DSL/Lab#2 - Building a DSL.docx
+++ b/Lab#2 - Building a DSL/Lab#2 - Building a DSL.docx
@@ -765,6 +765,9 @@
       </w:r>
     </w:p>
     <w:p>
+      <w:pPr>
+        <w:ind w:left="360"/>
+      </w:pPr>
       <w:r>
         <w:t xml:space="preserve">All the demos use the open source </w:t>
       </w:r>
@@ -816,6 +819,7 @@
     <w:p>
       <w:pPr>
         <w:pStyle w:val="Code"/>
+        <w:ind w:left="720"/>
       </w:pPr>
       <w:r>
         <w:t xml:space="preserve">git clone </w:t>
@@ -848,6 +852,9 @@
       </w:r>
     </w:p>
     <w:p>
+      <w:pPr>
+        <w:ind w:left="720"/>
+      </w:pPr>
       <w:r>
         <w:rPr>
           <w:rStyle w:val="IntenseEmphasis"/>
@@ -928,94 +935,161 @@
     <w:p>
       <w:pPr>
         <w:pStyle w:val="Code"/>
-      </w:pPr>
+        <w:ind w:left="720"/>
+      </w:pPr>
+      <w:proofErr w:type="spellStart"/>
       <w:r>
         <w:rPr>
           <w:color w:val="0000FF"/>
         </w:rPr>
+        <w:t>az</w:t>
+      </w:r>
+      <w:proofErr w:type="spellEnd"/>
+      <w:r>
+        <w:t xml:space="preserve"> </w:t>
+      </w:r>
+      <w:proofErr w:type="spellStart"/>
+      <w:r>
+        <w:t>aks</w:t>
+      </w:r>
+      <w:proofErr w:type="spellEnd"/>
+      <w:r>
+        <w:t xml:space="preserve"> </w:t>
+      </w:r>
+      <w:r>
+        <w:rPr>
+          <w:color w:val="0000FF"/>
+        </w:rPr>
+        <w:t>create</w:t>
+      </w:r>
+      <w:r>
+        <w:t xml:space="preserve"> </w:t>
+      </w:r>
+      <w:r>
+        <w:rPr>
+          <w:color w:val="0070C0"/>
+        </w:rPr>
+        <w:t>-g</w:t>
+      </w:r>
+      <w:r>
+        <w:t xml:space="preserve"> </w:t>
+      </w:r>
+      <w:r>
+        <w:rPr>
+          <w:color w:val="833C0B" w:themeColor="accent2" w:themeShade="80"/>
+        </w:rPr>
+        <w:t>&lt;</w:t>
+      </w:r>
+      <w:proofErr w:type="spellStart"/>
+      <w:r>
+        <w:rPr>
+          <w:color w:val="833C0B" w:themeColor="accent2" w:themeShade="80"/>
+        </w:rPr>
+        <w:t>resourceGroupName</w:t>
+      </w:r>
+      <w:proofErr w:type="spellEnd"/>
+      <w:r>
+        <w:rPr>
+          <w:color w:val="833C0B" w:themeColor="accent2" w:themeShade="80"/>
+        </w:rPr>
+        <w:t>&gt;</w:t>
+      </w:r>
+      <w:r>
+        <w:t xml:space="preserve"> </w:t>
+      </w:r>
+      <w:r>
+        <w:rPr>
+          <w:color w:val="0070C0"/>
+        </w:rPr>
+        <w:t>-n</w:t>
+      </w:r>
+      <w:r>
+        <w:t xml:space="preserve"> </w:t>
+      </w:r>
+      <w:r>
+        <w:rPr>
+          <w:color w:val="833C0B" w:themeColor="accent2" w:themeShade="80"/>
+        </w:rPr>
+        <w:t>&lt;</w:t>
+      </w:r>
+      <w:proofErr w:type="spellStart"/>
+      <w:r>
+        <w:rPr>
+          <w:color w:val="833C0B" w:themeColor="accent2" w:themeShade="80"/>
+        </w:rPr>
+        <w:t>AKSClusterName</w:t>
+      </w:r>
+      <w:proofErr w:type="spellEnd"/>
+      <w:r>
+        <w:rPr>
+          <w:color w:val="833C0B" w:themeColor="accent2" w:themeShade="80"/>
+        </w:rPr>
+        <w:t>&gt;</w:t>
+      </w:r>
+      <w:r>
+        <w:t xml:space="preserve"> </w:t>
+      </w:r>
+      <w:r>
+        <w:rPr>
+          <w:color w:val="0070C0"/>
+        </w:rPr>
+        <w:t>--location</w:t>
+      </w:r>
+      <w:r>
+        <w:t xml:space="preserve"> </w:t>
+      </w:r>
+      <w:r>
+        <w:rPr>
+          <w:color w:val="833C0B" w:themeColor="accent2" w:themeShade="80"/>
+        </w:rPr>
+        <w:t>&lt;region&gt;</w:t>
+      </w:r>
+      <w:r>
+        <w:t xml:space="preserve"> </w:t>
+      </w:r>
+      <w:r>
+        <w:rPr>
+          <w:color w:val="0070C0"/>
+        </w:rPr>
+        <w:t>--disable-</w:t>
+      </w:r>
+      <w:proofErr w:type="spellStart"/>
+      <w:r>
+        <w:rPr>
+          <w:color w:val="0070C0"/>
+        </w:rPr>
+        <w:t>rbac</w:t>
+      </w:r>
+      <w:proofErr w:type="spellEnd"/>
+      <w:r>
+        <w:rPr>
+          <w:color w:val="0070C0"/>
+        </w:rPr>
+        <w:t xml:space="preserve"> --generate-</w:t>
+      </w:r>
+      <w:proofErr w:type="spellStart"/>
+      <w:r>
+        <w:rPr>
+          <w:color w:val="0070C0"/>
+        </w:rPr>
+        <w:t>ssh</w:t>
+      </w:r>
+      <w:proofErr w:type="spellEnd"/>
+      <w:r>
+        <w:rPr>
+          <w:color w:val="0070C0"/>
+        </w:rPr>
+        <w:t>-keys</w:t>
+      </w:r>
+    </w:p>
+    <w:p>
+      <w:pPr>
+        <w:rPr>
+          <w:rStyle w:val="IntenseEmphasis"/>
+        </w:rPr>
+      </w:pPr>
+      <w:r>
         <w:lastRenderedPageBreak/>
-        <w:t>az</w:t>
-      </w:r>
-      <w:r>
-        <w:t xml:space="preserve"> aks </w:t>
-      </w:r>
-      <w:r>
-        <w:rPr>
-          <w:color w:val="0000FF"/>
-        </w:rPr>
-        <w:t>create</w:t>
-      </w:r>
-      <w:r>
-        <w:t xml:space="preserve"> </w:t>
-      </w:r>
-      <w:r>
-        <w:rPr>
-          <w:color w:val="0070C0"/>
-        </w:rPr>
-        <w:t>-g</w:t>
-      </w:r>
-      <w:r>
-        <w:t xml:space="preserve"> </w:t>
-      </w:r>
-      <w:r>
-        <w:rPr>
-          <w:color w:val="833C0B" w:themeColor="accent2" w:themeShade="80"/>
-        </w:rPr>
-        <w:t>&lt;resourceGroupName&gt;</w:t>
-      </w:r>
-      <w:r>
-        <w:t xml:space="preserve"> </w:t>
-      </w:r>
-      <w:r>
-        <w:rPr>
-          <w:color w:val="0070C0"/>
-        </w:rPr>
-        <w:t>-n</w:t>
-      </w:r>
-      <w:r>
-        <w:t xml:space="preserve"> </w:t>
-      </w:r>
-      <w:r>
-        <w:rPr>
-          <w:color w:val="833C0B" w:themeColor="accent2" w:themeShade="80"/>
-        </w:rPr>
-        <w:t>&lt;AKSClusterName&gt;</w:t>
-      </w:r>
-      <w:r>
-        <w:t xml:space="preserve"> </w:t>
-      </w:r>
-      <w:r>
-        <w:rPr>
-          <w:color w:val="0070C0"/>
-        </w:rPr>
-        <w:t>--location</w:t>
-      </w:r>
-      <w:r>
-        <w:t xml:space="preserve"> </w:t>
-      </w:r>
-      <w:r>
-        <w:rPr>
-          <w:color w:val="833C0B" w:themeColor="accent2" w:themeShade="80"/>
-        </w:rPr>
-        <w:t>&lt;region&gt;</w:t>
-      </w:r>
-      <w:r>
-        <w:t xml:space="preserve"> </w:t>
-      </w:r>
-      <w:r>
-        <w:rPr>
-          <w:color w:val="0070C0"/>
-        </w:rPr>
-        <w:t>--disable-rbac --generate-ssh-keys</w:t>
-      </w:r>
-    </w:p>
-    <w:p>
-      <w:pPr>
-        <w:rPr>
-          <w:rStyle w:val="IntenseEmphasis"/>
-        </w:rPr>
-      </w:pPr>
-      <w:r>
         <w:t xml:space="preserve">Then </w:t>
       </w:r>
       <w:r>
@@ -1320,6 +1394,19 @@
     </w:p>
     <w:p>
       <w:pPr>
+        <w:rPr>
+          <w:rFonts w:asciiTheme="majorHAnsi" w:eastAsiaTheme="majorEastAsia" w:hAnsiTheme="majorHAnsi" w:cstheme="majorBidi"/>
+          <w:color w:val="1F3763" w:themeColor="accent1" w:themeShade="7F"/>
+          <w:sz w:val="24"/>
+          <w:szCs w:val="24"/>
+        </w:rPr>
+      </w:pPr>
+      <w:r>
+        <w:br w:type="page"/>
+      </w:r>
+    </w:p>
+    <w:p>
+      <w:pPr>
         <w:pStyle w:val="Heading3"/>
       </w:pPr>
       <w:r>
@@ -1330,12 +1417,24 @@
         <w:rPr>
           <w:iCs/>
         </w:rPr>
-        <w:t>Refactoring with Page Objects</w:t>
+        <w:t xml:space="preserve">Refactoring </w:t>
       </w:r>
       <w:r>
         <w:rPr>
           <w:iCs/>
         </w:rPr>
+        <w:t xml:space="preserve">BrittleTest </w:t>
+      </w:r>
+      <w:r>
+        <w:rPr>
+          <w:iCs/>
+        </w:rPr>
+        <w:t>with Page Objects</w:t>
+      </w:r>
+      <w:r>
+        <w:rPr>
+          <w:iCs/>
+        </w:rPr>
         <w:t xml:space="preserve"> </w:t>
       </w:r>
     </w:p>
@@ -1345,6 +1444,11 @@
       </w:pPr>
       <w:r>
         <w:t>Introduction</w:t>
+      </w:r>
+    </w:p>
+    <w:p>
+      <w:r>
+        <w:t>In this exercise we will:</w:t>
       </w:r>
     </w:p>
     <w:p>
@@ -1356,16 +1460,19 @@
         </w:numPr>
       </w:pPr>
       <w:r>
-        <w:t xml:space="preserve">Refactoring and shuffle code around to </w:t>
-      </w:r>
-      <w:r>
-        <w:t xml:space="preserve">encapsulate and </w:t>
+        <w:t>Refactor</w:t>
       </w:r>
       <w:r>
         <w:t xml:space="preserve"> </w:t>
       </w:r>
       <w:r>
-        <w:t>facilitate Page Object flows</w:t>
+        <w:t xml:space="preserve">Test fixtures to </w:t>
+      </w:r>
+      <w:r>
+        <w:t>facilitate Page Object</w:t>
+      </w:r>
+      <w:r>
+        <w:t xml:space="preserve"> creation with factories and simple fluent API.</w:t>
       </w:r>
     </w:p>
     <w:p>
@@ -1377,7 +1484,45 @@
         </w:numPr>
       </w:pPr>
       <w:r>
-        <w:t>Encapsulate the page interaction into Page Objects</w:t>
+        <w:t>Break down</w:t>
+      </w:r>
+      <w:r>
+        <w:t xml:space="preserve"> </w:t>
+      </w:r>
+      <w:r>
+        <w:t xml:space="preserve">long running </w:t>
+      </w:r>
+      <w:r>
+        <w:rPr>
+          <w:rFonts w:ascii="Consolas" w:hAnsi="Consolas" w:cs="Consolas"/>
+          <w:i/>
+          <w:iCs/>
+          <w:color w:val="2B91AF"/>
+          <w:sz w:val="19"/>
+          <w:szCs w:val="19"/>
+        </w:rPr>
+        <w:t>BritteTest</w:t>
+      </w:r>
+      <w:r>
+        <w:t xml:space="preserve"> user journey </w:t>
+      </w:r>
+      <w:r>
+        <w:t>in</w:t>
+      </w:r>
+      <w:r>
+        <w:t xml:space="preserve">to </w:t>
+      </w:r>
+      <w:r>
+        <w:t xml:space="preserve">separate </w:t>
+      </w:r>
+      <w:r>
+        <w:t xml:space="preserve">functional </w:t>
+      </w:r>
+      <w:r>
+        <w:t>flow</w:t>
+      </w:r>
+      <w:r>
+        <w:t>s</w:t>
       </w:r>
     </w:p>
     <w:p>
@@ -1389,25 +1534,7 @@
         </w:numPr>
       </w:pPr>
       <w:r>
-        <w:t xml:space="preserve">Break down </w:t>
-      </w:r>
-      <w:r>
-        <w:t xml:space="preserve">long running </w:t>
-      </w:r>
-      <w:r>
-        <w:t>test</w:t>
-      </w:r>
-      <w:r>
-        <w:t>s</w:t>
-      </w:r>
-      <w:r>
-        <w:t xml:space="preserve"> in</w:t>
-      </w:r>
-      <w:r>
-        <w:t xml:space="preserve">to </w:t>
-      </w:r>
-      <w:r>
-        <w:t xml:space="preserve">separate scenarios flow </w:t>
+        <w:t>Encapsulate the page interaction into Page Objects</w:t>
       </w:r>
     </w:p>
     <w:p>
@@ -1427,7 +1554,10 @@
         <w:t xml:space="preserve">code to facilitate </w:t>
       </w:r>
       <w:r>
-        <w:t>Page Objects</w:t>
+        <w:t>Page Object</w:t>
+      </w:r>
+      <w:r>
+        <w:t xml:space="preserve"> Creation</w:t>
       </w:r>
       <w:r>
         <w:t xml:space="preserve"> </w:t>
@@ -1605,7 +1735,46 @@
         </w:numPr>
       </w:pPr>
       <w:r>
-        <w:t>First, let’s add an abstract Page class at the root of the solution, this will be our base page object which all our page will inherit fro</w:t>
+        <w:t>Build the solution to restore all NuGet package dependencies.</w:t>
+      </w:r>
+    </w:p>
+    <w:p>
+      <w:pPr>
+        <w:pStyle w:val="ListParagraph"/>
+        <w:ind w:left="1080"/>
+      </w:pPr>
+    </w:p>
+    <w:p>
+      <w:pPr>
+        <w:pStyle w:val="ListParagraph"/>
+        <w:numPr>
+          <w:ilvl w:val="0"/>
+          <w:numId w:val="14"/>
+        </w:numPr>
+      </w:pPr>
+      <w:r>
+        <w:t xml:space="preserve">First, let’s add </w:t>
+      </w:r>
+      <w:r>
+        <w:t xml:space="preserve">create a Page subfolder under Step 1 and </w:t>
+      </w:r>
+      <w:r>
+        <w:t xml:space="preserve">add a new </w:t>
+      </w:r>
+      <w:r>
+        <w:t xml:space="preserve">abstract </w:t>
+      </w:r>
+      <w:r>
+        <w:rPr>
+          <w:rFonts w:ascii="Consolas" w:hAnsi="Consolas" w:cs="Consolas"/>
+          <w:color w:val="2B91AF"/>
+          <w:sz w:val="19"/>
+          <w:szCs w:val="19"/>
+        </w:rPr>
+        <w:t>Page</w:t>
+      </w:r>
+      <w:r>
+        <w:t xml:space="preserve"> class at the root of the solution, this will be our base page object which all our page will inherit fro</w:t>
       </w:r>
       <w:r>
         <w:t xml:space="preserve">m. This page will encapsulate selenium’s </w:t>
@@ -2954,8 +3123,7 @@
     </w:p>
     <w:p>
       <w:pPr>
-        <w:pStyle w:val="ListParagraph"/>
-        <w:ind w:left="1080"/>
+        <w:ind w:left="720"/>
         <w:rPr>
           <w:i/>
           <w:iCs/>
@@ -3007,11 +3175,6 @@
           <w:color w:val="44546A" w:themeColor="text2"/>
         </w:rPr>
         <w:t xml:space="preserve"> with parameter-less constructors.</w:t>
-      </w:r>
-    </w:p>
-    <w:p>
-      <w:r>
-        <w:br w:type="page"/>
       </w:r>
     </w:p>
     <w:p>
@@ -3023,17 +3186,38 @@
         </w:numPr>
       </w:pPr>
       <w:r>
+        <w:br w:type="page"/>
+      </w:r>
+      <w:r>
         <w:lastRenderedPageBreak/>
-        <w:t xml:space="preserve">Let’s now introduce our </w:t>
-      </w:r>
-      <w:r>
-        <w:t xml:space="preserve">first page </w:t>
-      </w:r>
-      <w:r>
-        <w:t xml:space="preserve">object which will encapsulate </w:t>
-      </w:r>
-      <w:r>
-        <w:t>our landing page.</w:t>
+        <w:t xml:space="preserve">Let’s now introduce our first </w:t>
+      </w:r>
+      <w:r>
+        <w:t xml:space="preserve">(empty) </w:t>
+      </w:r>
+      <w:r>
+        <w:t>page object which will encapsulate our landing page.</w:t>
+      </w:r>
+      <w:r>
+        <w:t xml:space="preserve"> </w:t>
+      </w:r>
+      <w:r>
+        <w:t xml:space="preserve">Under Step 1 folder, add a Pages subfolder and add in that folder our </w:t>
+      </w:r>
+      <w:r>
+        <w:rPr>
+          <w:rFonts w:ascii="Consolas" w:hAnsi="Consolas" w:cs="Consolas"/>
+          <w:color w:val="2B91AF"/>
+          <w:sz w:val="19"/>
+          <w:szCs w:val="19"/>
+        </w:rPr>
+        <w:t>HomePage</w:t>
+      </w:r>
+      <w:r>
+        <w:t xml:space="preserve"> Page class which inherits from our base Page</w:t>
+      </w:r>
+      <w:r>
+        <w:t>.</w:t>
       </w:r>
     </w:p>
     <w:p>
@@ -3041,45 +3225,6 @@
         <w:pStyle w:val="ListParagraph"/>
         <w:ind w:left="1080"/>
       </w:pPr>
-      <w:r>
-        <w:t>U</w:t>
-      </w:r>
-      <w:r>
-        <w:t>nder Step 1 folder</w:t>
-      </w:r>
-      <w:r>
-        <w:t xml:space="preserve">, add a </w:t>
-      </w:r>
-      <w:r>
-        <w:t xml:space="preserve">Pages subfolder and add </w:t>
-      </w:r>
-      <w:r>
-        <w:t xml:space="preserve">in that folder our </w:t>
-      </w:r>
-      <w:r>
-        <w:rPr>
-          <w:rFonts w:ascii="Consolas" w:hAnsi="Consolas" w:cs="Consolas"/>
-          <w:color w:val="2B91AF"/>
-          <w:sz w:val="19"/>
-          <w:szCs w:val="19"/>
-        </w:rPr>
-        <w:t>HomePage</w:t>
-      </w:r>
-      <w:r>
-        <w:t xml:space="preserve"> </w:t>
-      </w:r>
-      <w:r>
-        <w:t xml:space="preserve">Page class which </w:t>
-      </w:r>
-      <w:r>
-        <w:t>inherit</w:t>
-      </w:r>
-      <w:r>
-        <w:t>s</w:t>
-      </w:r>
-      <w:r>
-        <w:t xml:space="preserve"> from our base Page.</w:t>
-      </w:r>
     </w:p>
     <w:p>
       <w:pPr>
@@ -3104,14 +3249,17 @@
       <w:r>
         <w:t>.</w:t>
       </w:r>
-    </w:p>
-    <w:p>
-      <w:pPr>
-        <w:pStyle w:val="ListParagraph"/>
-        <w:ind w:left="1080"/>
-      </w:pPr>
-      <w:r>
-        <w:t xml:space="preserve">Add at the root of the solution a </w:t>
+      <w:r>
+        <w:t xml:space="preserve"> At the root of the solution a</w:t>
+      </w:r>
+      <w:r>
+        <w:t xml:space="preserve">dd </w:t>
+      </w:r>
+      <w:r>
+        <w:t>a Configuration folder and within it a</w:t>
+      </w:r>
+      <w:r>
+        <w:t xml:space="preserve"> </w:t>
       </w:r>
       <w:r>
         <w:rPr>
@@ -4370,7 +4518,84 @@
         <w:t>}</w:t>
       </w:r>
     </w:p>
-    <w:p/>
+    <w:p>
+      <w:pPr>
+        <w:pStyle w:val="ListParagraph"/>
+        <w:ind w:left="1080"/>
+        <w:rPr>
+          <w:i/>
+          <w:iCs/>
+          <w:color w:val="44546A" w:themeColor="text2"/>
+        </w:rPr>
+      </w:pPr>
+    </w:p>
+    <w:p>
+      <w:pPr>
+        <w:pStyle w:val="ListParagraph"/>
+        <w:ind w:left="1080"/>
+        <w:rPr>
+          <w:i/>
+          <w:iCs/>
+          <w:color w:val="44546A" w:themeColor="text2"/>
+        </w:rPr>
+      </w:pPr>
+      <w:r>
+        <w:rPr>
+          <w:i/>
+          <w:iCs/>
+          <w:color w:val="44546A" w:themeColor="text2"/>
+        </w:rPr>
+        <w:t>W</w:t>
+      </w:r>
+      <w:r>
+        <w:rPr>
+          <w:i/>
+          <w:iCs/>
+          <w:color w:val="44546A" w:themeColor="text2"/>
+        </w:rPr>
+        <w:t xml:space="preserve">e </w:t>
+      </w:r>
+      <w:r>
+        <w:rPr>
+          <w:i/>
+          <w:iCs/>
+          <w:color w:val="44546A" w:themeColor="text2"/>
+        </w:rPr>
+        <w:t>also take advantage here to maximise the actual browser’s window</w:t>
+      </w:r>
+      <w:r>
+        <w:rPr>
+          <w:i/>
+          <w:iCs/>
+          <w:color w:val="44546A" w:themeColor="text2"/>
+        </w:rPr>
+        <w:t xml:space="preserve"> (or</w:t>
+      </w:r>
+      <w:r>
+        <w:rPr>
+          <w:i/>
+          <w:iCs/>
+          <w:color w:val="44546A" w:themeColor="text2"/>
+        </w:rPr>
+        <w:t xml:space="preserve"> centralise any other global operation on the web driver) </w:t>
+      </w:r>
+      <w:r>
+        <w:rPr>
+          <w:i/>
+          <w:iCs/>
+          <w:color w:val="44546A" w:themeColor="text2"/>
+        </w:rPr>
+        <w:t xml:space="preserve"> </w:t>
+      </w:r>
+      <w:bookmarkStart w:id="0" w:name="_GoBack"/>
+      <w:bookmarkEnd w:id="0"/>
+    </w:p>
+    <w:p>
+      <w:pPr>
+        <w:pStyle w:val="ListParagraph"/>
+        <w:ind w:left="1080"/>
+      </w:pPr>
+    </w:p>
     <w:p>
       <w:pPr>
         <w:pStyle w:val="ListParagraph"/>
@@ -4385,8 +4610,6 @@
       <w:r>
         <w:t xml:space="preserve">Let’s </w:t>
       </w:r>
-      <w:bookmarkStart w:id="0" w:name="_GoBack"/>
-      <w:bookmarkEnd w:id="0"/>
       <w:r>
         <w:t xml:space="preserve">make </w:t>
       </w:r>
@@ -4448,22 +4671,6 @@
         </w:rPr>
         <w:t xml:space="preserve"> IDisposable Support</w:t>
       </w:r>
-    </w:p>
-    <w:p>
-      <w:pPr>
-        <w:shd w:val="clear" w:color="auto" w:fill="E7E6E6" w:themeFill="background2"/>
-        <w:autoSpaceDE w:val="0"/>
-        <w:autoSpaceDN w:val="0"/>
-        <w:adjustRightInd w:val="0"/>
-        <w:spacing w:after="0" w:line="240" w:lineRule="auto"/>
-        <w:ind w:left="1080"/>
-        <w:rPr>
-          <w:rFonts w:ascii="Consolas" w:hAnsi="Consolas" w:cs="Consolas"/>
-          <w:color w:val="000000"/>
-          <w:sz w:val="19"/>
-          <w:szCs w:val="19"/>
-        </w:rPr>
-      </w:pPr>
     </w:p>
     <w:p>
       <w:pPr>
@@ -5178,25 +5385,6 @@
         </w:rPr>
         <w:t xml:space="preserve">   }</w:t>
       </w:r>
-    </w:p>
-    <w:p>
-      <w:pPr>
-        <w:shd w:val="clear" w:color="auto" w:fill="E7E6E6" w:themeFill="background2"/>
-        <w:tabs>
-          <w:tab w:val="left" w:pos="1967"/>
-        </w:tabs>
-        <w:autoSpaceDE w:val="0"/>
-        <w:autoSpaceDN w:val="0"/>
-        <w:adjustRightInd w:val="0"/>
-        <w:spacing w:after="0" w:line="240" w:lineRule="auto"/>
-        <w:ind w:left="1080"/>
-        <w:rPr>
-          <w:rFonts w:ascii="Consolas" w:hAnsi="Consolas" w:cs="Consolas"/>
-          <w:color w:val="000000"/>
-          <w:sz w:val="19"/>
-          <w:szCs w:val="19"/>
-        </w:rPr>
-      </w:pPr>
       <w:r>
         <w:rPr>
           <w:rFonts w:ascii="Consolas" w:hAnsi="Consolas" w:cs="Consolas"/>
@@ -5237,6 +5425,1540 @@
     </w:p>
     <w:p>
       <w:pPr>
+        <w:pStyle w:val="ListParagraph"/>
+        <w:ind w:left="1080"/>
+      </w:pPr>
+    </w:p>
+    <w:p>
+      <w:pPr>
+        <w:pStyle w:val="ListParagraph"/>
+        <w:numPr>
+          <w:ilvl w:val="0"/>
+          <w:numId w:val="14"/>
+        </w:numPr>
+      </w:pPr>
+      <w:r>
+        <w:t xml:space="preserve">Finally, we will introduce a </w:t>
+      </w:r>
+      <w:r>
+        <w:rPr>
+          <w:rFonts w:ascii="Consolas" w:hAnsi="Consolas" w:cs="Consolas"/>
+          <w:color w:val="2B91AF"/>
+          <w:sz w:val="19"/>
+          <w:szCs w:val="19"/>
+        </w:rPr>
+        <w:t>FunctionalUITestClass</w:t>
+      </w:r>
+      <w:r>
+        <w:t xml:space="preserve"> </w:t>
+      </w:r>
+      <w:r>
+        <w:t xml:space="preserve">abstract base class </w:t>
+      </w:r>
+      <w:r>
+        <w:t>to take away some of the set up and tear down in creating / closing gracefully an instance of the WebDriver</w:t>
+      </w:r>
+      <w:r>
+        <w:t xml:space="preserve"> through </w:t>
+      </w:r>
+      <w:r>
+        <w:rPr>
+          <w:rFonts w:ascii="Consolas" w:hAnsi="Consolas" w:cs="Consolas"/>
+          <w:color w:val="2B91AF"/>
+          <w:sz w:val="19"/>
+          <w:szCs w:val="19"/>
+        </w:rPr>
+        <w:t>BrowserHost</w:t>
+      </w:r>
+      <w:r>
+        <w:rPr>
+          <w:rFonts w:ascii="Consolas" w:hAnsi="Consolas" w:cs="Consolas"/>
+          <w:color w:val="2B91AF"/>
+          <w:sz w:val="19"/>
+          <w:szCs w:val="19"/>
+        </w:rPr>
+        <w:t>.</w:t>
+      </w:r>
+    </w:p>
+    <w:p>
+      <w:pPr>
+        <w:pStyle w:val="ListParagraph"/>
+        <w:ind w:left="1080"/>
+      </w:pPr>
+      <w:r>
+        <w:t>All our UI functional test class</w:t>
+      </w:r>
+      <w:r>
+        <w:t xml:space="preserve">es will be inheriting from that </w:t>
+      </w:r>
+      <w:r>
+        <w:t xml:space="preserve">class </w:t>
+      </w:r>
+      <w:r>
+        <w:t>to help reducing noise</w:t>
+      </w:r>
+      <w:r>
+        <w:t xml:space="preserve"> to a minimum.</w:t>
+      </w:r>
+    </w:p>
+    <w:p>
+      <w:pPr>
+        <w:pStyle w:val="ListParagraph"/>
+        <w:ind w:left="1080"/>
+      </w:pPr>
+    </w:p>
+    <w:p>
+      <w:pPr>
+        <w:ind w:left="1080"/>
+        <w:rPr>
+          <w:i/>
+          <w:iCs/>
+          <w:color w:val="44546A" w:themeColor="text2"/>
+        </w:rPr>
+      </w:pPr>
+      <w:r>
+        <w:rPr>
+          <w:i/>
+          <w:iCs/>
+          <w:color w:val="44546A" w:themeColor="text2"/>
+        </w:rPr>
+        <w:t>Please n</w:t>
+      </w:r>
+      <w:r>
+        <w:rPr>
+          <w:i/>
+          <w:iCs/>
+          <w:color w:val="44546A" w:themeColor="text2"/>
+        </w:rPr>
+        <w:t xml:space="preserve">otice we </w:t>
+      </w:r>
+      <w:r>
+        <w:rPr>
+          <w:i/>
+          <w:iCs/>
+          <w:color w:val="44546A" w:themeColor="text2"/>
+        </w:rPr>
+        <w:t>have Browser protected property which holds an instance</w:t>
+      </w:r>
+      <w:r>
+        <w:rPr>
+          <w:i/>
+          <w:iCs/>
+          <w:color w:val="44546A" w:themeColor="text2"/>
+        </w:rPr>
+        <w:t xml:space="preserve"> of </w:t>
+      </w:r>
+      <w:r>
+        <w:rPr>
+          <w:i/>
+          <w:iCs/>
+          <w:color w:val="44546A" w:themeColor="text2"/>
+        </w:rPr>
+        <w:t xml:space="preserve"> </w:t>
+      </w:r>
+      <w:r>
+        <w:rPr>
+          <w:rFonts w:ascii="Consolas" w:hAnsi="Consolas" w:cs="Consolas"/>
+          <w:i/>
+          <w:iCs/>
+          <w:color w:val="2B91AF"/>
+          <w:sz w:val="19"/>
+          <w:szCs w:val="19"/>
+        </w:rPr>
+        <w:t>BrowserHost</w:t>
+      </w:r>
+      <w:r>
+        <w:rPr>
+          <w:i/>
+          <w:iCs/>
+          <w:color w:val="44546A" w:themeColor="text2"/>
+        </w:rPr>
+        <w:t xml:space="preserve">. This base class also </w:t>
+      </w:r>
+      <w:r>
+        <w:rPr>
+          <w:i/>
+          <w:iCs/>
+          <w:color w:val="44546A" w:themeColor="text2"/>
+        </w:rPr>
+        <w:t>have a mandatory constructor which accepts a delegate factory</w:t>
+      </w:r>
+      <w:r>
+        <w:rPr>
+          <w:i/>
+          <w:iCs/>
+          <w:color w:val="44546A" w:themeColor="text2"/>
+        </w:rPr>
+        <w:t xml:space="preserve"> function</w:t>
+      </w:r>
+      <w:r>
+        <w:rPr>
+          <w:i/>
+          <w:iCs/>
+          <w:color w:val="44546A" w:themeColor="text2"/>
+        </w:rPr>
+        <w:t xml:space="preserve"> to create instance of </w:t>
+      </w:r>
+      <w:r>
+        <w:rPr>
+          <w:rFonts w:ascii="Consolas" w:hAnsi="Consolas" w:cs="Consolas"/>
+          <w:i/>
+          <w:iCs/>
+          <w:color w:val="2B91AF"/>
+          <w:sz w:val="19"/>
+          <w:szCs w:val="19"/>
+        </w:rPr>
+        <w:t>BrowserHost</w:t>
+      </w:r>
+      <w:r>
+        <w:rPr>
+          <w:rFonts w:ascii="Consolas" w:hAnsi="Consolas" w:cs="Consolas"/>
+          <w:color w:val="2B91AF"/>
+          <w:sz w:val="19"/>
+          <w:szCs w:val="19"/>
+        </w:rPr>
+        <w:t xml:space="preserve"> </w:t>
+      </w:r>
+      <w:r>
+        <w:rPr>
+          <w:i/>
+          <w:iCs/>
+          <w:color w:val="44546A" w:themeColor="text2"/>
+        </w:rPr>
+        <w:t>on t</w:t>
+      </w:r>
+      <w:r>
+        <w:rPr>
+          <w:i/>
+          <w:iCs/>
+          <w:color w:val="44546A" w:themeColor="text2"/>
+        </w:rPr>
+        <w:t xml:space="preserve">est initialise. </w:t>
+      </w:r>
+    </w:p>
+    <w:p>
+      <w:pPr>
+        <w:shd w:val="clear" w:color="auto" w:fill="E7E6E6" w:themeFill="background2"/>
+        <w:autoSpaceDE w:val="0"/>
+        <w:autoSpaceDN w:val="0"/>
+        <w:adjustRightInd w:val="0"/>
+        <w:spacing w:after="0" w:line="240" w:lineRule="auto"/>
+        <w:ind w:left="1080"/>
+        <w:rPr>
+          <w:rFonts w:ascii="Consolas" w:hAnsi="Consolas" w:cs="Consolas"/>
+          <w:color w:val="000000"/>
+          <w:sz w:val="19"/>
+          <w:szCs w:val="19"/>
+        </w:rPr>
+      </w:pPr>
+      <w:r>
+        <w:rPr>
+          <w:rFonts w:ascii="Consolas" w:hAnsi="Consolas" w:cs="Consolas"/>
+          <w:color w:val="0000FF"/>
+          <w:sz w:val="19"/>
+          <w:szCs w:val="19"/>
+        </w:rPr>
+        <w:t xml:space="preserve">  </w:t>
+      </w:r>
+      <w:r>
+        <w:rPr>
+          <w:rFonts w:ascii="Consolas" w:hAnsi="Consolas" w:cs="Consolas"/>
+          <w:color w:val="0000FF"/>
+          <w:sz w:val="19"/>
+          <w:szCs w:val="19"/>
+        </w:rPr>
+        <w:t>public</w:t>
+      </w:r>
+      <w:r>
+        <w:rPr>
+          <w:rFonts w:ascii="Consolas" w:hAnsi="Consolas" w:cs="Consolas"/>
+          <w:color w:val="000000"/>
+          <w:sz w:val="19"/>
+          <w:szCs w:val="19"/>
+        </w:rPr>
+        <w:t xml:space="preserve"> </w:t>
+      </w:r>
+      <w:r>
+        <w:rPr>
+          <w:rFonts w:ascii="Consolas" w:hAnsi="Consolas" w:cs="Consolas"/>
+          <w:color w:val="0000FF"/>
+          <w:sz w:val="19"/>
+          <w:szCs w:val="19"/>
+        </w:rPr>
+        <w:t>abstract</w:t>
+      </w:r>
+      <w:r>
+        <w:rPr>
+          <w:rFonts w:ascii="Consolas" w:hAnsi="Consolas" w:cs="Consolas"/>
+          <w:color w:val="000000"/>
+          <w:sz w:val="19"/>
+          <w:szCs w:val="19"/>
+        </w:rPr>
+        <w:t xml:space="preserve"> </w:t>
+      </w:r>
+      <w:r>
+        <w:rPr>
+          <w:rFonts w:ascii="Consolas" w:hAnsi="Consolas" w:cs="Consolas"/>
+          <w:color w:val="0000FF"/>
+          <w:sz w:val="19"/>
+          <w:szCs w:val="19"/>
+        </w:rPr>
+        <w:t>class</w:t>
+      </w:r>
+      <w:r>
+        <w:rPr>
+          <w:rFonts w:ascii="Consolas" w:hAnsi="Consolas" w:cs="Consolas"/>
+          <w:color w:val="000000"/>
+          <w:sz w:val="19"/>
+          <w:szCs w:val="19"/>
+        </w:rPr>
+        <w:t xml:space="preserve"> </w:t>
+      </w:r>
+      <w:r>
+        <w:rPr>
+          <w:rFonts w:ascii="Consolas" w:hAnsi="Consolas" w:cs="Consolas"/>
+          <w:color w:val="2B91AF"/>
+          <w:sz w:val="19"/>
+          <w:szCs w:val="19"/>
+        </w:rPr>
+        <w:t>FunctionalUITest</w:t>
+      </w:r>
+    </w:p>
+    <w:p>
+      <w:pPr>
+        <w:shd w:val="clear" w:color="auto" w:fill="E7E6E6" w:themeFill="background2"/>
+        <w:autoSpaceDE w:val="0"/>
+        <w:autoSpaceDN w:val="0"/>
+        <w:adjustRightInd w:val="0"/>
+        <w:spacing w:after="0" w:line="240" w:lineRule="auto"/>
+        <w:ind w:left="1080"/>
+        <w:rPr>
+          <w:rFonts w:ascii="Consolas" w:hAnsi="Consolas" w:cs="Consolas"/>
+          <w:color w:val="000000"/>
+          <w:sz w:val="19"/>
+          <w:szCs w:val="19"/>
+        </w:rPr>
+      </w:pPr>
+      <w:r>
+        <w:rPr>
+          <w:rFonts w:ascii="Consolas" w:hAnsi="Consolas" w:cs="Consolas"/>
+          <w:color w:val="000000"/>
+          <w:sz w:val="19"/>
+          <w:szCs w:val="19"/>
+        </w:rPr>
+        <w:t xml:space="preserve">  {</w:t>
+      </w:r>
+    </w:p>
+    <w:p>
+      <w:pPr>
+        <w:shd w:val="clear" w:color="auto" w:fill="E7E6E6" w:themeFill="background2"/>
+        <w:autoSpaceDE w:val="0"/>
+        <w:autoSpaceDN w:val="0"/>
+        <w:adjustRightInd w:val="0"/>
+        <w:spacing w:after="0" w:line="240" w:lineRule="auto"/>
+        <w:ind w:left="1080"/>
+        <w:rPr>
+          <w:rFonts w:ascii="Consolas" w:hAnsi="Consolas" w:cs="Consolas"/>
+          <w:color w:val="000000"/>
+          <w:sz w:val="19"/>
+          <w:szCs w:val="19"/>
+        </w:rPr>
+      </w:pPr>
+      <w:r>
+        <w:rPr>
+          <w:rFonts w:ascii="Consolas" w:hAnsi="Consolas" w:cs="Consolas"/>
+          <w:color w:val="000000"/>
+          <w:sz w:val="19"/>
+          <w:szCs w:val="19"/>
+        </w:rPr>
+        <w:t xml:space="preserve">  </w:t>
+      </w:r>
+      <w:r>
+        <w:rPr>
+          <w:rFonts w:ascii="Consolas" w:hAnsi="Consolas" w:cs="Consolas"/>
+          <w:color w:val="000000"/>
+          <w:sz w:val="19"/>
+          <w:szCs w:val="19"/>
+        </w:rPr>
+        <w:t xml:space="preserve">  </w:t>
+      </w:r>
+      <w:r>
+        <w:rPr>
+          <w:rFonts w:ascii="Consolas" w:hAnsi="Consolas" w:cs="Consolas"/>
+          <w:color w:val="0000FF"/>
+          <w:sz w:val="19"/>
+          <w:szCs w:val="19"/>
+        </w:rPr>
+        <w:t>private</w:t>
+      </w:r>
+      <w:r>
+        <w:rPr>
+          <w:rFonts w:ascii="Consolas" w:hAnsi="Consolas" w:cs="Consolas"/>
+          <w:color w:val="000000"/>
+          <w:sz w:val="19"/>
+          <w:szCs w:val="19"/>
+        </w:rPr>
+        <w:t xml:space="preserve"> </w:t>
+      </w:r>
+      <w:r>
+        <w:rPr>
+          <w:rFonts w:ascii="Consolas" w:hAnsi="Consolas" w:cs="Consolas"/>
+          <w:color w:val="0000FF"/>
+          <w:sz w:val="19"/>
+          <w:szCs w:val="19"/>
+        </w:rPr>
+        <w:t>readonly</w:t>
+      </w:r>
+      <w:r>
+        <w:rPr>
+          <w:rFonts w:ascii="Consolas" w:hAnsi="Consolas" w:cs="Consolas"/>
+          <w:color w:val="000000"/>
+          <w:sz w:val="19"/>
+          <w:szCs w:val="19"/>
+        </w:rPr>
+        <w:t xml:space="preserve"> </w:t>
+      </w:r>
+      <w:r>
+        <w:rPr>
+          <w:rFonts w:ascii="Consolas" w:hAnsi="Consolas" w:cs="Consolas"/>
+          <w:color w:val="2B91AF"/>
+          <w:sz w:val="19"/>
+          <w:szCs w:val="19"/>
+        </w:rPr>
+        <w:t>Func</w:t>
+      </w:r>
+      <w:r>
+        <w:rPr>
+          <w:rFonts w:ascii="Consolas" w:hAnsi="Consolas" w:cs="Consolas"/>
+          <w:color w:val="000000"/>
+          <w:sz w:val="19"/>
+          <w:szCs w:val="19"/>
+        </w:rPr>
+        <w:t>&lt;</w:t>
+      </w:r>
+      <w:r>
+        <w:rPr>
+          <w:rFonts w:ascii="Consolas" w:hAnsi="Consolas" w:cs="Consolas"/>
+          <w:color w:val="2B91AF"/>
+          <w:sz w:val="19"/>
+          <w:szCs w:val="19"/>
+        </w:rPr>
+        <w:t>BrowserHost</w:t>
+      </w:r>
+      <w:r>
+        <w:rPr>
+          <w:rFonts w:ascii="Consolas" w:hAnsi="Consolas" w:cs="Consolas"/>
+          <w:color w:val="000000"/>
+          <w:sz w:val="19"/>
+          <w:szCs w:val="19"/>
+        </w:rPr>
+        <w:t>&gt; _browserHostFactory;</w:t>
+      </w:r>
+    </w:p>
+    <w:p>
+      <w:pPr>
+        <w:shd w:val="clear" w:color="auto" w:fill="E7E6E6" w:themeFill="background2"/>
+        <w:autoSpaceDE w:val="0"/>
+        <w:autoSpaceDN w:val="0"/>
+        <w:adjustRightInd w:val="0"/>
+        <w:spacing w:after="0" w:line="240" w:lineRule="auto"/>
+        <w:ind w:left="1080"/>
+        <w:rPr>
+          <w:rFonts w:ascii="Consolas" w:hAnsi="Consolas" w:cs="Consolas"/>
+          <w:color w:val="000000"/>
+          <w:sz w:val="19"/>
+          <w:szCs w:val="19"/>
+        </w:rPr>
+      </w:pPr>
+      <w:r>
+        <w:rPr>
+          <w:rFonts w:ascii="Consolas" w:hAnsi="Consolas" w:cs="Consolas"/>
+          <w:color w:val="000000"/>
+          <w:sz w:val="19"/>
+          <w:szCs w:val="19"/>
+        </w:rPr>
+        <w:t xml:space="preserve">    </w:t>
+      </w:r>
+      <w:r>
+        <w:rPr>
+          <w:rFonts w:ascii="Consolas" w:hAnsi="Consolas" w:cs="Consolas"/>
+          <w:color w:val="0000FF"/>
+          <w:sz w:val="19"/>
+          <w:szCs w:val="19"/>
+        </w:rPr>
+        <w:t>protected</w:t>
+      </w:r>
+      <w:r>
+        <w:rPr>
+          <w:rFonts w:ascii="Consolas" w:hAnsi="Consolas" w:cs="Consolas"/>
+          <w:color w:val="000000"/>
+          <w:sz w:val="19"/>
+          <w:szCs w:val="19"/>
+        </w:rPr>
+        <w:t xml:space="preserve"> </w:t>
+      </w:r>
+      <w:r>
+        <w:rPr>
+          <w:rFonts w:ascii="Consolas" w:hAnsi="Consolas" w:cs="Consolas"/>
+          <w:color w:val="2B91AF"/>
+          <w:sz w:val="19"/>
+          <w:szCs w:val="19"/>
+        </w:rPr>
+        <w:t>BrowserHost</w:t>
+      </w:r>
+      <w:r>
+        <w:rPr>
+          <w:rFonts w:ascii="Consolas" w:hAnsi="Consolas" w:cs="Consolas"/>
+          <w:color w:val="000000"/>
+          <w:sz w:val="19"/>
+          <w:szCs w:val="19"/>
+        </w:rPr>
+        <w:t xml:space="preserve"> Browser { </w:t>
+      </w:r>
+      <w:r>
+        <w:rPr>
+          <w:rFonts w:ascii="Consolas" w:hAnsi="Consolas" w:cs="Consolas"/>
+          <w:color w:val="0000FF"/>
+          <w:sz w:val="19"/>
+          <w:szCs w:val="19"/>
+        </w:rPr>
+        <w:t>get</w:t>
+      </w:r>
+      <w:r>
+        <w:rPr>
+          <w:rFonts w:ascii="Consolas" w:hAnsi="Consolas" w:cs="Consolas"/>
+          <w:color w:val="000000"/>
+          <w:sz w:val="19"/>
+          <w:szCs w:val="19"/>
+        </w:rPr>
+        <w:t xml:space="preserve">; </w:t>
+      </w:r>
+      <w:r>
+        <w:rPr>
+          <w:rFonts w:ascii="Consolas" w:hAnsi="Consolas" w:cs="Consolas"/>
+          <w:color w:val="0000FF"/>
+          <w:sz w:val="19"/>
+          <w:szCs w:val="19"/>
+        </w:rPr>
+        <w:t>private</w:t>
+      </w:r>
+      <w:r>
+        <w:rPr>
+          <w:rFonts w:ascii="Consolas" w:hAnsi="Consolas" w:cs="Consolas"/>
+          <w:color w:val="000000"/>
+          <w:sz w:val="19"/>
+          <w:szCs w:val="19"/>
+        </w:rPr>
+        <w:t xml:space="preserve"> </w:t>
+      </w:r>
+      <w:r>
+        <w:rPr>
+          <w:rFonts w:ascii="Consolas" w:hAnsi="Consolas" w:cs="Consolas"/>
+          <w:color w:val="0000FF"/>
+          <w:sz w:val="19"/>
+          <w:szCs w:val="19"/>
+        </w:rPr>
+        <w:t>set</w:t>
+      </w:r>
+      <w:r>
+        <w:rPr>
+          <w:rFonts w:ascii="Consolas" w:hAnsi="Consolas" w:cs="Consolas"/>
+          <w:color w:val="000000"/>
+          <w:sz w:val="19"/>
+          <w:szCs w:val="19"/>
+        </w:rPr>
+        <w:t>; }</w:t>
+      </w:r>
+    </w:p>
+    <w:p>
+      <w:pPr>
+        <w:shd w:val="clear" w:color="auto" w:fill="E7E6E6" w:themeFill="background2"/>
+        <w:autoSpaceDE w:val="0"/>
+        <w:autoSpaceDN w:val="0"/>
+        <w:adjustRightInd w:val="0"/>
+        <w:spacing w:after="0" w:line="240" w:lineRule="auto"/>
+        <w:ind w:left="1080"/>
+        <w:rPr>
+          <w:rFonts w:ascii="Consolas" w:hAnsi="Consolas" w:cs="Consolas"/>
+          <w:color w:val="000000"/>
+          <w:sz w:val="19"/>
+          <w:szCs w:val="19"/>
+        </w:rPr>
+      </w:pPr>
+    </w:p>
+    <w:p>
+      <w:pPr>
+        <w:shd w:val="clear" w:color="auto" w:fill="E7E6E6" w:themeFill="background2"/>
+        <w:autoSpaceDE w:val="0"/>
+        <w:autoSpaceDN w:val="0"/>
+        <w:adjustRightInd w:val="0"/>
+        <w:spacing w:after="0" w:line="240" w:lineRule="auto"/>
+        <w:ind w:left="1080"/>
+        <w:rPr>
+          <w:rFonts w:ascii="Consolas" w:hAnsi="Consolas" w:cs="Consolas"/>
+          <w:color w:val="000000"/>
+          <w:sz w:val="19"/>
+          <w:szCs w:val="19"/>
+        </w:rPr>
+      </w:pPr>
+      <w:r>
+        <w:rPr>
+          <w:rFonts w:ascii="Consolas" w:hAnsi="Consolas" w:cs="Consolas"/>
+          <w:color w:val="000000"/>
+          <w:sz w:val="19"/>
+          <w:szCs w:val="19"/>
+        </w:rPr>
+        <w:t xml:space="preserve">    </w:t>
+      </w:r>
+      <w:r>
+        <w:rPr>
+          <w:rFonts w:ascii="Consolas" w:hAnsi="Consolas" w:cs="Consolas"/>
+          <w:color w:val="0000FF"/>
+          <w:sz w:val="19"/>
+          <w:szCs w:val="19"/>
+        </w:rPr>
+        <w:t>public</w:t>
+      </w:r>
+      <w:r>
+        <w:rPr>
+          <w:rFonts w:ascii="Consolas" w:hAnsi="Consolas" w:cs="Consolas"/>
+          <w:color w:val="000000"/>
+          <w:sz w:val="19"/>
+          <w:szCs w:val="19"/>
+        </w:rPr>
+        <w:t xml:space="preserve"> </w:t>
+      </w:r>
+      <w:r>
+        <w:rPr>
+          <w:rFonts w:ascii="Consolas" w:hAnsi="Consolas" w:cs="Consolas"/>
+          <w:color w:val="2B91AF"/>
+          <w:sz w:val="19"/>
+          <w:szCs w:val="19"/>
+        </w:rPr>
+        <w:t>FunctionalUITest</w:t>
+      </w:r>
+      <w:r>
+        <w:rPr>
+          <w:rFonts w:ascii="Consolas" w:hAnsi="Consolas" w:cs="Consolas"/>
+          <w:color w:val="000000"/>
+          <w:sz w:val="19"/>
+          <w:szCs w:val="19"/>
+        </w:rPr>
+        <w:t>(</w:t>
+      </w:r>
+      <w:r>
+        <w:rPr>
+          <w:rFonts w:ascii="Consolas" w:hAnsi="Consolas" w:cs="Consolas"/>
+          <w:color w:val="2B91AF"/>
+          <w:sz w:val="19"/>
+          <w:szCs w:val="19"/>
+        </w:rPr>
+        <w:t>Func</w:t>
+      </w:r>
+      <w:r>
+        <w:rPr>
+          <w:rFonts w:ascii="Consolas" w:hAnsi="Consolas" w:cs="Consolas"/>
+          <w:color w:val="000000"/>
+          <w:sz w:val="19"/>
+          <w:szCs w:val="19"/>
+        </w:rPr>
+        <w:t>&lt;BrowserHost&gt; browserHostFactory)</w:t>
+      </w:r>
+    </w:p>
+    <w:p>
+      <w:pPr>
+        <w:shd w:val="clear" w:color="auto" w:fill="E7E6E6" w:themeFill="background2"/>
+        <w:autoSpaceDE w:val="0"/>
+        <w:autoSpaceDN w:val="0"/>
+        <w:adjustRightInd w:val="0"/>
+        <w:spacing w:after="0" w:line="240" w:lineRule="auto"/>
+        <w:ind w:left="1080"/>
+        <w:rPr>
+          <w:rFonts w:ascii="Consolas" w:hAnsi="Consolas" w:cs="Consolas"/>
+          <w:color w:val="000000"/>
+          <w:sz w:val="19"/>
+          <w:szCs w:val="19"/>
+        </w:rPr>
+      </w:pPr>
+      <w:r>
+        <w:rPr>
+          <w:rFonts w:ascii="Consolas" w:hAnsi="Consolas" w:cs="Consolas"/>
+          <w:color w:val="000000"/>
+          <w:sz w:val="19"/>
+          <w:szCs w:val="19"/>
+        </w:rPr>
+        <w:t xml:space="preserve">    {</w:t>
+      </w:r>
+    </w:p>
+    <w:p>
+      <w:pPr>
+        <w:shd w:val="clear" w:color="auto" w:fill="E7E6E6" w:themeFill="background2"/>
+        <w:autoSpaceDE w:val="0"/>
+        <w:autoSpaceDN w:val="0"/>
+        <w:adjustRightInd w:val="0"/>
+        <w:spacing w:after="0" w:line="240" w:lineRule="auto"/>
+        <w:ind w:left="1080"/>
+        <w:rPr>
+          <w:rFonts w:ascii="Consolas" w:hAnsi="Consolas" w:cs="Consolas"/>
+          <w:color w:val="000000"/>
+          <w:sz w:val="19"/>
+          <w:szCs w:val="19"/>
+        </w:rPr>
+      </w:pPr>
+      <w:r>
+        <w:rPr>
+          <w:rFonts w:ascii="Consolas" w:hAnsi="Consolas" w:cs="Consolas"/>
+          <w:color w:val="000000"/>
+          <w:sz w:val="19"/>
+          <w:szCs w:val="19"/>
+        </w:rPr>
+        <w:t xml:space="preserve">    </w:t>
+      </w:r>
+      <w:r>
+        <w:rPr>
+          <w:rFonts w:ascii="Consolas" w:hAnsi="Consolas" w:cs="Consolas"/>
+          <w:color w:val="000000"/>
+          <w:sz w:val="19"/>
+          <w:szCs w:val="19"/>
+        </w:rPr>
+        <w:t xml:space="preserve">  </w:t>
+      </w:r>
+      <w:r>
+        <w:rPr>
+          <w:rFonts w:ascii="Consolas" w:hAnsi="Consolas" w:cs="Consolas"/>
+          <w:color w:val="000000"/>
+          <w:sz w:val="19"/>
+          <w:szCs w:val="19"/>
+        </w:rPr>
+        <w:t>_browserHostFactory = browserHostFactory;</w:t>
+      </w:r>
+    </w:p>
+    <w:p>
+      <w:pPr>
+        <w:shd w:val="clear" w:color="auto" w:fill="E7E6E6" w:themeFill="background2"/>
+        <w:autoSpaceDE w:val="0"/>
+        <w:autoSpaceDN w:val="0"/>
+        <w:adjustRightInd w:val="0"/>
+        <w:spacing w:after="0" w:line="240" w:lineRule="auto"/>
+        <w:ind w:left="1080"/>
+        <w:rPr>
+          <w:rFonts w:ascii="Consolas" w:hAnsi="Consolas" w:cs="Consolas"/>
+          <w:color w:val="000000"/>
+          <w:sz w:val="19"/>
+          <w:szCs w:val="19"/>
+        </w:rPr>
+      </w:pPr>
+      <w:r>
+        <w:rPr>
+          <w:rFonts w:ascii="Consolas" w:hAnsi="Consolas" w:cs="Consolas"/>
+          <w:color w:val="000000"/>
+          <w:sz w:val="19"/>
+          <w:szCs w:val="19"/>
+        </w:rPr>
+        <w:t xml:space="preserve">    }</w:t>
+      </w:r>
+    </w:p>
+    <w:p>
+      <w:pPr>
+        <w:shd w:val="clear" w:color="auto" w:fill="E7E6E6" w:themeFill="background2"/>
+        <w:autoSpaceDE w:val="0"/>
+        <w:autoSpaceDN w:val="0"/>
+        <w:adjustRightInd w:val="0"/>
+        <w:spacing w:after="0" w:line="240" w:lineRule="auto"/>
+        <w:ind w:left="1080"/>
+        <w:rPr>
+          <w:rFonts w:ascii="Consolas" w:hAnsi="Consolas" w:cs="Consolas"/>
+          <w:color w:val="000000"/>
+          <w:sz w:val="19"/>
+          <w:szCs w:val="19"/>
+        </w:rPr>
+      </w:pPr>
+    </w:p>
+    <w:p>
+      <w:pPr>
+        <w:shd w:val="clear" w:color="auto" w:fill="E7E6E6" w:themeFill="background2"/>
+        <w:autoSpaceDE w:val="0"/>
+        <w:autoSpaceDN w:val="0"/>
+        <w:adjustRightInd w:val="0"/>
+        <w:spacing w:after="0" w:line="240" w:lineRule="auto"/>
+        <w:ind w:left="1080"/>
+        <w:rPr>
+          <w:rFonts w:ascii="Consolas" w:hAnsi="Consolas" w:cs="Consolas"/>
+          <w:color w:val="000000"/>
+          <w:sz w:val="19"/>
+          <w:szCs w:val="19"/>
+        </w:rPr>
+      </w:pPr>
+      <w:r>
+        <w:rPr>
+          <w:rFonts w:ascii="Consolas" w:hAnsi="Consolas" w:cs="Consolas"/>
+          <w:color w:val="000000"/>
+          <w:sz w:val="19"/>
+          <w:szCs w:val="19"/>
+        </w:rPr>
+        <w:t xml:space="preserve">    </w:t>
+      </w:r>
+      <w:r>
+        <w:rPr>
+          <w:rFonts w:ascii="Consolas" w:hAnsi="Consolas" w:cs="Consolas"/>
+          <w:color w:val="000000"/>
+          <w:sz w:val="19"/>
+          <w:szCs w:val="19"/>
+        </w:rPr>
+        <w:t>[</w:t>
+      </w:r>
+      <w:r>
+        <w:rPr>
+          <w:rFonts w:ascii="Consolas" w:hAnsi="Consolas" w:cs="Consolas"/>
+          <w:color w:val="2B91AF"/>
+          <w:sz w:val="19"/>
+          <w:szCs w:val="19"/>
+        </w:rPr>
+        <w:t>TestInitialize</w:t>
+      </w:r>
+      <w:r>
+        <w:rPr>
+          <w:rFonts w:ascii="Consolas" w:hAnsi="Consolas" w:cs="Consolas"/>
+          <w:color w:val="000000"/>
+          <w:sz w:val="19"/>
+          <w:szCs w:val="19"/>
+        </w:rPr>
+        <w:t>]</w:t>
+      </w:r>
+    </w:p>
+    <w:p>
+      <w:pPr>
+        <w:shd w:val="clear" w:color="auto" w:fill="E7E6E6" w:themeFill="background2"/>
+        <w:autoSpaceDE w:val="0"/>
+        <w:autoSpaceDN w:val="0"/>
+        <w:adjustRightInd w:val="0"/>
+        <w:spacing w:after="0" w:line="240" w:lineRule="auto"/>
+        <w:ind w:left="1080"/>
+        <w:rPr>
+          <w:rFonts w:ascii="Consolas" w:hAnsi="Consolas" w:cs="Consolas"/>
+          <w:color w:val="000000"/>
+          <w:sz w:val="19"/>
+          <w:szCs w:val="19"/>
+        </w:rPr>
+      </w:pPr>
+      <w:r>
+        <w:rPr>
+          <w:rFonts w:ascii="Consolas" w:hAnsi="Consolas" w:cs="Consolas"/>
+          <w:color w:val="000000"/>
+          <w:sz w:val="19"/>
+          <w:szCs w:val="19"/>
+        </w:rPr>
+        <w:t xml:space="preserve">   </w:t>
+      </w:r>
+      <w:r>
+        <w:rPr>
+          <w:rFonts w:ascii="Consolas" w:hAnsi="Consolas" w:cs="Consolas"/>
+          <w:color w:val="000000"/>
+          <w:sz w:val="19"/>
+          <w:szCs w:val="19"/>
+        </w:rPr>
+        <w:t xml:space="preserve"> </w:t>
+      </w:r>
+      <w:r>
+        <w:rPr>
+          <w:rFonts w:ascii="Consolas" w:hAnsi="Consolas" w:cs="Consolas"/>
+          <w:color w:val="0000FF"/>
+          <w:sz w:val="19"/>
+          <w:szCs w:val="19"/>
+        </w:rPr>
+        <w:t>public</w:t>
+      </w:r>
+      <w:r>
+        <w:rPr>
+          <w:rFonts w:ascii="Consolas" w:hAnsi="Consolas" w:cs="Consolas"/>
+          <w:color w:val="000000"/>
+          <w:sz w:val="19"/>
+          <w:szCs w:val="19"/>
+        </w:rPr>
+        <w:t xml:space="preserve"> </w:t>
+      </w:r>
+      <w:r>
+        <w:rPr>
+          <w:rFonts w:ascii="Consolas" w:hAnsi="Consolas" w:cs="Consolas"/>
+          <w:color w:val="0000FF"/>
+          <w:sz w:val="19"/>
+          <w:szCs w:val="19"/>
+        </w:rPr>
+        <w:t>virtual</w:t>
+      </w:r>
+      <w:r>
+        <w:rPr>
+          <w:rFonts w:ascii="Consolas" w:hAnsi="Consolas" w:cs="Consolas"/>
+          <w:color w:val="000000"/>
+          <w:sz w:val="19"/>
+          <w:szCs w:val="19"/>
+        </w:rPr>
+        <w:t xml:space="preserve"> </w:t>
+      </w:r>
+      <w:r>
+        <w:rPr>
+          <w:rFonts w:ascii="Consolas" w:hAnsi="Consolas" w:cs="Consolas"/>
+          <w:color w:val="0000FF"/>
+          <w:sz w:val="19"/>
+          <w:szCs w:val="19"/>
+        </w:rPr>
+        <w:t>void</w:t>
+      </w:r>
+      <w:r>
+        <w:rPr>
+          <w:rFonts w:ascii="Consolas" w:hAnsi="Consolas" w:cs="Consolas"/>
+          <w:color w:val="000000"/>
+          <w:sz w:val="19"/>
+          <w:szCs w:val="19"/>
+        </w:rPr>
+        <w:t xml:space="preserve"> RunBeforeEachTests()</w:t>
+      </w:r>
+    </w:p>
+    <w:p>
+      <w:pPr>
+        <w:shd w:val="clear" w:color="auto" w:fill="E7E6E6" w:themeFill="background2"/>
+        <w:autoSpaceDE w:val="0"/>
+        <w:autoSpaceDN w:val="0"/>
+        <w:adjustRightInd w:val="0"/>
+        <w:spacing w:after="0" w:line="240" w:lineRule="auto"/>
+        <w:ind w:left="1080"/>
+        <w:rPr>
+          <w:rFonts w:ascii="Consolas" w:hAnsi="Consolas" w:cs="Consolas"/>
+          <w:color w:val="000000"/>
+          <w:sz w:val="19"/>
+          <w:szCs w:val="19"/>
+        </w:rPr>
+      </w:pPr>
+      <w:r>
+        <w:rPr>
+          <w:rFonts w:ascii="Consolas" w:hAnsi="Consolas" w:cs="Consolas"/>
+          <w:color w:val="000000"/>
+          <w:sz w:val="19"/>
+          <w:szCs w:val="19"/>
+        </w:rPr>
+        <w:t xml:space="preserve">    {</w:t>
+      </w:r>
+    </w:p>
+    <w:p>
+      <w:pPr>
+        <w:shd w:val="clear" w:color="auto" w:fill="E7E6E6" w:themeFill="background2"/>
+        <w:autoSpaceDE w:val="0"/>
+        <w:autoSpaceDN w:val="0"/>
+        <w:adjustRightInd w:val="0"/>
+        <w:spacing w:after="0" w:line="240" w:lineRule="auto"/>
+        <w:ind w:left="1080"/>
+        <w:rPr>
+          <w:rFonts w:ascii="Consolas" w:hAnsi="Consolas" w:cs="Consolas"/>
+          <w:color w:val="000000"/>
+          <w:sz w:val="19"/>
+          <w:szCs w:val="19"/>
+        </w:rPr>
+      </w:pPr>
+      <w:r>
+        <w:rPr>
+          <w:rFonts w:ascii="Consolas" w:hAnsi="Consolas" w:cs="Consolas"/>
+          <w:color w:val="000000"/>
+          <w:sz w:val="19"/>
+          <w:szCs w:val="19"/>
+        </w:rPr>
+        <w:t xml:space="preserve">    </w:t>
+      </w:r>
+      <w:r>
+        <w:rPr>
+          <w:rFonts w:ascii="Consolas" w:hAnsi="Consolas" w:cs="Consolas"/>
+          <w:color w:val="000000"/>
+          <w:sz w:val="19"/>
+          <w:szCs w:val="19"/>
+        </w:rPr>
+        <w:t xml:space="preserve">  </w:t>
+      </w:r>
+      <w:r>
+        <w:rPr>
+          <w:rFonts w:ascii="Consolas" w:hAnsi="Consolas" w:cs="Consolas"/>
+          <w:color w:val="000000"/>
+          <w:sz w:val="19"/>
+          <w:szCs w:val="19"/>
+        </w:rPr>
+        <w:t>Browser = _browserHostFactory();</w:t>
+      </w:r>
+    </w:p>
+    <w:p>
+      <w:pPr>
+        <w:shd w:val="clear" w:color="auto" w:fill="E7E6E6" w:themeFill="background2"/>
+        <w:autoSpaceDE w:val="0"/>
+        <w:autoSpaceDN w:val="0"/>
+        <w:adjustRightInd w:val="0"/>
+        <w:spacing w:after="0" w:line="240" w:lineRule="auto"/>
+        <w:ind w:left="1080"/>
+        <w:rPr>
+          <w:rFonts w:ascii="Consolas" w:hAnsi="Consolas" w:cs="Consolas"/>
+          <w:color w:val="000000"/>
+          <w:sz w:val="19"/>
+          <w:szCs w:val="19"/>
+        </w:rPr>
+      </w:pPr>
+      <w:r>
+        <w:rPr>
+          <w:rFonts w:ascii="Consolas" w:hAnsi="Consolas" w:cs="Consolas"/>
+          <w:color w:val="000000"/>
+          <w:sz w:val="19"/>
+          <w:szCs w:val="19"/>
+        </w:rPr>
+        <w:t xml:space="preserve">    }</w:t>
+      </w:r>
+    </w:p>
+    <w:p>
+      <w:pPr>
+        <w:shd w:val="clear" w:color="auto" w:fill="E7E6E6" w:themeFill="background2"/>
+        <w:autoSpaceDE w:val="0"/>
+        <w:autoSpaceDN w:val="0"/>
+        <w:adjustRightInd w:val="0"/>
+        <w:spacing w:after="0" w:line="240" w:lineRule="auto"/>
+        <w:ind w:left="1080"/>
+        <w:rPr>
+          <w:rFonts w:ascii="Consolas" w:hAnsi="Consolas" w:cs="Consolas"/>
+          <w:color w:val="000000"/>
+          <w:sz w:val="19"/>
+          <w:szCs w:val="19"/>
+        </w:rPr>
+      </w:pPr>
+    </w:p>
+    <w:p>
+      <w:pPr>
+        <w:shd w:val="clear" w:color="auto" w:fill="E7E6E6" w:themeFill="background2"/>
+        <w:autoSpaceDE w:val="0"/>
+        <w:autoSpaceDN w:val="0"/>
+        <w:adjustRightInd w:val="0"/>
+        <w:spacing w:after="0" w:line="240" w:lineRule="auto"/>
+        <w:ind w:left="1080"/>
+        <w:rPr>
+          <w:rFonts w:ascii="Consolas" w:hAnsi="Consolas" w:cs="Consolas"/>
+          <w:color w:val="000000"/>
+          <w:sz w:val="19"/>
+          <w:szCs w:val="19"/>
+        </w:rPr>
+      </w:pPr>
+      <w:r>
+        <w:rPr>
+          <w:rFonts w:ascii="Consolas" w:hAnsi="Consolas" w:cs="Consolas"/>
+          <w:color w:val="000000"/>
+          <w:sz w:val="19"/>
+          <w:szCs w:val="19"/>
+        </w:rPr>
+        <w:t xml:space="preserve">    [</w:t>
+      </w:r>
+      <w:r>
+        <w:rPr>
+          <w:rFonts w:ascii="Consolas" w:hAnsi="Consolas" w:cs="Consolas"/>
+          <w:color w:val="2B91AF"/>
+          <w:sz w:val="19"/>
+          <w:szCs w:val="19"/>
+        </w:rPr>
+        <w:t>TestCleanup</w:t>
+      </w:r>
+      <w:r>
+        <w:rPr>
+          <w:rFonts w:ascii="Consolas" w:hAnsi="Consolas" w:cs="Consolas"/>
+          <w:color w:val="000000"/>
+          <w:sz w:val="19"/>
+          <w:szCs w:val="19"/>
+        </w:rPr>
+        <w:t>]</w:t>
+      </w:r>
+    </w:p>
+    <w:p>
+      <w:pPr>
+        <w:shd w:val="clear" w:color="auto" w:fill="E7E6E6" w:themeFill="background2"/>
+        <w:autoSpaceDE w:val="0"/>
+        <w:autoSpaceDN w:val="0"/>
+        <w:adjustRightInd w:val="0"/>
+        <w:spacing w:after="0" w:line="240" w:lineRule="auto"/>
+        <w:ind w:left="1080"/>
+        <w:rPr>
+          <w:rFonts w:ascii="Consolas" w:hAnsi="Consolas" w:cs="Consolas"/>
+          <w:color w:val="000000"/>
+          <w:sz w:val="19"/>
+          <w:szCs w:val="19"/>
+        </w:rPr>
+      </w:pPr>
+      <w:r>
+        <w:rPr>
+          <w:rFonts w:ascii="Consolas" w:hAnsi="Consolas" w:cs="Consolas"/>
+          <w:color w:val="000000"/>
+          <w:sz w:val="19"/>
+          <w:szCs w:val="19"/>
+        </w:rPr>
+        <w:t xml:space="preserve">    </w:t>
+      </w:r>
+      <w:r>
+        <w:rPr>
+          <w:rFonts w:ascii="Consolas" w:hAnsi="Consolas" w:cs="Consolas"/>
+          <w:color w:val="0000FF"/>
+          <w:sz w:val="19"/>
+          <w:szCs w:val="19"/>
+        </w:rPr>
+        <w:t>public</w:t>
+      </w:r>
+      <w:r>
+        <w:rPr>
+          <w:rFonts w:ascii="Consolas" w:hAnsi="Consolas" w:cs="Consolas"/>
+          <w:color w:val="000000"/>
+          <w:sz w:val="19"/>
+          <w:szCs w:val="19"/>
+        </w:rPr>
+        <w:t xml:space="preserve"> </w:t>
+      </w:r>
+      <w:r>
+        <w:rPr>
+          <w:rFonts w:ascii="Consolas" w:hAnsi="Consolas" w:cs="Consolas"/>
+          <w:color w:val="0000FF"/>
+          <w:sz w:val="19"/>
+          <w:szCs w:val="19"/>
+        </w:rPr>
+        <w:t>virtual</w:t>
+      </w:r>
+      <w:r>
+        <w:rPr>
+          <w:rFonts w:ascii="Consolas" w:hAnsi="Consolas" w:cs="Consolas"/>
+          <w:color w:val="000000"/>
+          <w:sz w:val="19"/>
+          <w:szCs w:val="19"/>
+        </w:rPr>
+        <w:t xml:space="preserve"> </w:t>
+      </w:r>
+      <w:r>
+        <w:rPr>
+          <w:rFonts w:ascii="Consolas" w:hAnsi="Consolas" w:cs="Consolas"/>
+          <w:color w:val="0000FF"/>
+          <w:sz w:val="19"/>
+          <w:szCs w:val="19"/>
+        </w:rPr>
+        <w:t>void</w:t>
+      </w:r>
+      <w:r>
+        <w:rPr>
+          <w:rFonts w:ascii="Consolas" w:hAnsi="Consolas" w:cs="Consolas"/>
+          <w:color w:val="000000"/>
+          <w:sz w:val="19"/>
+          <w:szCs w:val="19"/>
+        </w:rPr>
+        <w:t xml:space="preserve"> RunAfterEachTests()</w:t>
+      </w:r>
+    </w:p>
+    <w:p>
+      <w:pPr>
+        <w:shd w:val="clear" w:color="auto" w:fill="E7E6E6" w:themeFill="background2"/>
+        <w:autoSpaceDE w:val="0"/>
+        <w:autoSpaceDN w:val="0"/>
+        <w:adjustRightInd w:val="0"/>
+        <w:spacing w:after="0" w:line="240" w:lineRule="auto"/>
+        <w:ind w:left="1080"/>
+        <w:rPr>
+          <w:rFonts w:ascii="Consolas" w:hAnsi="Consolas" w:cs="Consolas"/>
+          <w:color w:val="000000"/>
+          <w:sz w:val="19"/>
+          <w:szCs w:val="19"/>
+        </w:rPr>
+      </w:pPr>
+      <w:r>
+        <w:rPr>
+          <w:rFonts w:ascii="Consolas" w:hAnsi="Consolas" w:cs="Consolas"/>
+          <w:color w:val="000000"/>
+          <w:sz w:val="19"/>
+          <w:szCs w:val="19"/>
+        </w:rPr>
+        <w:t xml:space="preserve">    {</w:t>
+      </w:r>
+    </w:p>
+    <w:p>
+      <w:pPr>
+        <w:shd w:val="clear" w:color="auto" w:fill="E7E6E6" w:themeFill="background2"/>
+        <w:autoSpaceDE w:val="0"/>
+        <w:autoSpaceDN w:val="0"/>
+        <w:adjustRightInd w:val="0"/>
+        <w:spacing w:after="0" w:line="240" w:lineRule="auto"/>
+        <w:ind w:left="1080"/>
+        <w:rPr>
+          <w:rFonts w:ascii="Consolas" w:hAnsi="Consolas" w:cs="Consolas"/>
+          <w:color w:val="000000"/>
+          <w:sz w:val="19"/>
+          <w:szCs w:val="19"/>
+        </w:rPr>
+      </w:pPr>
+      <w:r>
+        <w:rPr>
+          <w:rFonts w:ascii="Consolas" w:hAnsi="Consolas" w:cs="Consolas"/>
+          <w:color w:val="000000"/>
+          <w:sz w:val="19"/>
+          <w:szCs w:val="19"/>
+        </w:rPr>
+        <w:t xml:space="preserve">    </w:t>
+      </w:r>
+      <w:r>
+        <w:rPr>
+          <w:rFonts w:ascii="Consolas" w:hAnsi="Consolas" w:cs="Consolas"/>
+          <w:color w:val="000000"/>
+          <w:sz w:val="19"/>
+          <w:szCs w:val="19"/>
+        </w:rPr>
+        <w:t xml:space="preserve">  </w:t>
+      </w:r>
+      <w:r>
+        <w:rPr>
+          <w:rFonts w:ascii="Consolas" w:hAnsi="Consolas" w:cs="Consolas"/>
+          <w:color w:val="0000FF"/>
+          <w:sz w:val="19"/>
+          <w:szCs w:val="19"/>
+        </w:rPr>
+        <w:t>if</w:t>
+      </w:r>
+      <w:r>
+        <w:rPr>
+          <w:rFonts w:ascii="Consolas" w:hAnsi="Consolas" w:cs="Consolas"/>
+          <w:color w:val="000000"/>
+          <w:sz w:val="19"/>
+          <w:szCs w:val="19"/>
+        </w:rPr>
+        <w:t xml:space="preserve"> (Browser != </w:t>
+      </w:r>
+      <w:r>
+        <w:rPr>
+          <w:rFonts w:ascii="Consolas" w:hAnsi="Consolas" w:cs="Consolas"/>
+          <w:color w:val="0000FF"/>
+          <w:sz w:val="19"/>
+          <w:szCs w:val="19"/>
+        </w:rPr>
+        <w:t>null</w:t>
+      </w:r>
+      <w:r>
+        <w:rPr>
+          <w:rFonts w:ascii="Consolas" w:hAnsi="Consolas" w:cs="Consolas"/>
+          <w:color w:val="000000"/>
+          <w:sz w:val="19"/>
+          <w:szCs w:val="19"/>
+        </w:rPr>
+        <w:t>)</w:t>
+      </w:r>
+    </w:p>
+    <w:p>
+      <w:pPr>
+        <w:shd w:val="clear" w:color="auto" w:fill="E7E6E6" w:themeFill="background2"/>
+        <w:autoSpaceDE w:val="0"/>
+        <w:autoSpaceDN w:val="0"/>
+        <w:adjustRightInd w:val="0"/>
+        <w:spacing w:after="0" w:line="240" w:lineRule="auto"/>
+        <w:ind w:left="1080"/>
+        <w:rPr>
+          <w:rFonts w:ascii="Consolas" w:hAnsi="Consolas" w:cs="Consolas"/>
+          <w:color w:val="000000"/>
+          <w:sz w:val="19"/>
+          <w:szCs w:val="19"/>
+        </w:rPr>
+      </w:pPr>
+      <w:r>
+        <w:rPr>
+          <w:rFonts w:ascii="Consolas" w:hAnsi="Consolas" w:cs="Consolas"/>
+          <w:color w:val="000000"/>
+          <w:sz w:val="19"/>
+          <w:szCs w:val="19"/>
+        </w:rPr>
+        <w:t xml:space="preserve">      {</w:t>
+      </w:r>
+    </w:p>
+    <w:p>
+      <w:pPr>
+        <w:shd w:val="clear" w:color="auto" w:fill="E7E6E6" w:themeFill="background2"/>
+        <w:autoSpaceDE w:val="0"/>
+        <w:autoSpaceDN w:val="0"/>
+        <w:adjustRightInd w:val="0"/>
+        <w:spacing w:after="0" w:line="240" w:lineRule="auto"/>
+        <w:ind w:left="1080"/>
+        <w:rPr>
+          <w:rFonts w:ascii="Consolas" w:hAnsi="Consolas" w:cs="Consolas"/>
+          <w:color w:val="000000"/>
+          <w:sz w:val="19"/>
+          <w:szCs w:val="19"/>
+        </w:rPr>
+      </w:pPr>
+      <w:r>
+        <w:rPr>
+          <w:rFonts w:ascii="Consolas" w:hAnsi="Consolas" w:cs="Consolas"/>
+          <w:color w:val="000000"/>
+          <w:sz w:val="19"/>
+          <w:szCs w:val="19"/>
+        </w:rPr>
+        <w:t xml:space="preserve">      </w:t>
+      </w:r>
+      <w:r>
+        <w:rPr>
+          <w:rFonts w:ascii="Consolas" w:hAnsi="Consolas" w:cs="Consolas"/>
+          <w:color w:val="000000"/>
+          <w:sz w:val="19"/>
+          <w:szCs w:val="19"/>
+        </w:rPr>
+        <w:t xml:space="preserve">  </w:t>
+      </w:r>
+      <w:r>
+        <w:rPr>
+          <w:rFonts w:ascii="Consolas" w:hAnsi="Consolas" w:cs="Consolas"/>
+          <w:color w:val="000000"/>
+          <w:sz w:val="19"/>
+          <w:szCs w:val="19"/>
+        </w:rPr>
+        <w:t>Browser.Dispose();</w:t>
+      </w:r>
+    </w:p>
+    <w:p>
+      <w:pPr>
+        <w:shd w:val="clear" w:color="auto" w:fill="E7E6E6" w:themeFill="background2"/>
+        <w:autoSpaceDE w:val="0"/>
+        <w:autoSpaceDN w:val="0"/>
+        <w:adjustRightInd w:val="0"/>
+        <w:spacing w:after="0" w:line="240" w:lineRule="auto"/>
+        <w:ind w:left="1080"/>
+        <w:rPr>
+          <w:rFonts w:ascii="Consolas" w:hAnsi="Consolas" w:cs="Consolas"/>
+          <w:color w:val="000000"/>
+          <w:sz w:val="19"/>
+          <w:szCs w:val="19"/>
+        </w:rPr>
+      </w:pPr>
+      <w:r>
+        <w:rPr>
+          <w:rFonts w:ascii="Consolas" w:hAnsi="Consolas" w:cs="Consolas"/>
+          <w:color w:val="000000"/>
+          <w:sz w:val="19"/>
+          <w:szCs w:val="19"/>
+        </w:rPr>
+        <w:t xml:space="preserve">        Browser = </w:t>
+      </w:r>
+      <w:r>
+        <w:rPr>
+          <w:rFonts w:ascii="Consolas" w:hAnsi="Consolas" w:cs="Consolas"/>
+          <w:color w:val="0000FF"/>
+          <w:sz w:val="19"/>
+          <w:szCs w:val="19"/>
+        </w:rPr>
+        <w:t>null</w:t>
+      </w:r>
+      <w:r>
+        <w:rPr>
+          <w:rFonts w:ascii="Consolas" w:hAnsi="Consolas" w:cs="Consolas"/>
+          <w:color w:val="000000"/>
+          <w:sz w:val="19"/>
+          <w:szCs w:val="19"/>
+        </w:rPr>
+        <w:t>;</w:t>
+      </w:r>
+    </w:p>
+    <w:p>
+      <w:pPr>
+        <w:shd w:val="clear" w:color="auto" w:fill="E7E6E6" w:themeFill="background2"/>
+        <w:autoSpaceDE w:val="0"/>
+        <w:autoSpaceDN w:val="0"/>
+        <w:adjustRightInd w:val="0"/>
+        <w:spacing w:after="0" w:line="240" w:lineRule="auto"/>
+        <w:ind w:left="1080"/>
+        <w:rPr>
+          <w:rFonts w:ascii="Consolas" w:hAnsi="Consolas" w:cs="Consolas"/>
+          <w:color w:val="000000"/>
+          <w:sz w:val="19"/>
+          <w:szCs w:val="19"/>
+        </w:rPr>
+      </w:pPr>
+      <w:r>
+        <w:rPr>
+          <w:rFonts w:ascii="Consolas" w:hAnsi="Consolas" w:cs="Consolas"/>
+          <w:color w:val="000000"/>
+          <w:sz w:val="19"/>
+          <w:szCs w:val="19"/>
+        </w:rPr>
+        <w:t xml:space="preserve">      }</w:t>
+      </w:r>
+    </w:p>
+    <w:p>
+      <w:pPr>
+        <w:shd w:val="clear" w:color="auto" w:fill="E7E6E6" w:themeFill="background2"/>
+        <w:autoSpaceDE w:val="0"/>
+        <w:autoSpaceDN w:val="0"/>
+        <w:adjustRightInd w:val="0"/>
+        <w:spacing w:after="0" w:line="240" w:lineRule="auto"/>
+        <w:ind w:left="1080"/>
+        <w:rPr>
+          <w:rFonts w:ascii="Consolas" w:hAnsi="Consolas" w:cs="Consolas"/>
+          <w:color w:val="000000"/>
+          <w:sz w:val="19"/>
+          <w:szCs w:val="19"/>
+        </w:rPr>
+      </w:pPr>
+      <w:r>
+        <w:rPr>
+          <w:rFonts w:ascii="Consolas" w:hAnsi="Consolas" w:cs="Consolas"/>
+          <w:color w:val="000000"/>
+          <w:sz w:val="19"/>
+          <w:szCs w:val="19"/>
+        </w:rPr>
+        <w:t xml:space="preserve">    }</w:t>
+      </w:r>
+    </w:p>
+    <w:p>
+      <w:pPr>
+        <w:shd w:val="clear" w:color="auto" w:fill="E7E6E6" w:themeFill="background2"/>
+        <w:autoSpaceDE w:val="0"/>
+        <w:autoSpaceDN w:val="0"/>
+        <w:adjustRightInd w:val="0"/>
+        <w:spacing w:after="0" w:line="240" w:lineRule="auto"/>
+        <w:ind w:left="1080"/>
+      </w:pPr>
+      <w:r>
+        <w:rPr>
+          <w:rFonts w:ascii="Consolas" w:hAnsi="Consolas" w:cs="Consolas"/>
+          <w:color w:val="000000"/>
+          <w:sz w:val="19"/>
+          <w:szCs w:val="19"/>
+        </w:rPr>
+        <w:t xml:space="preserve">  </w:t>
+      </w:r>
+      <w:r>
+        <w:rPr>
+          <w:rFonts w:ascii="Consolas" w:hAnsi="Consolas" w:cs="Consolas"/>
+          <w:color w:val="000000"/>
+          <w:sz w:val="19"/>
+          <w:szCs w:val="19"/>
+        </w:rPr>
+        <w:t>}</w:t>
+      </w:r>
+    </w:p>
+    <w:p>
+      <w:pPr>
+        <w:ind w:left="1080"/>
+      </w:pPr>
+    </w:p>
+    <w:p>
+      <w:pPr>
+        <w:ind w:left="1080"/>
+        <w:rPr>
+          <w:i/>
+          <w:iCs/>
+          <w:color w:val="44546A" w:themeColor="text2"/>
+        </w:rPr>
+      </w:pPr>
+      <w:r>
+        <w:rPr>
+          <w:i/>
+          <w:iCs/>
+          <w:color w:val="44546A" w:themeColor="text2"/>
+        </w:rPr>
+        <w:t>Also please take note that this currently will be creating and disposing of the WebDriver for each test method. This is optimised for isolating test methods from each other as we start from a clean browser station each time. This behaviour can be modified by creating a different base class and using the [</w:t>
+      </w:r>
+      <w:r>
+        <w:rPr>
+          <w:rFonts w:ascii="Consolas" w:hAnsi="Consolas" w:cs="Consolas"/>
+          <w:i/>
+          <w:iCs/>
+          <w:color w:val="2B91AF"/>
+          <w:sz w:val="19"/>
+          <w:szCs w:val="19"/>
+        </w:rPr>
+        <w:t>ClassInitialize</w:t>
+      </w:r>
+      <w:r>
+        <w:rPr>
+          <w:i/>
+          <w:iCs/>
+          <w:color w:val="44546A" w:themeColor="text2"/>
+        </w:rPr>
+        <w:t>] and [</w:t>
+      </w:r>
+      <w:r>
+        <w:rPr>
+          <w:rFonts w:ascii="Consolas" w:hAnsi="Consolas" w:cs="Consolas"/>
+          <w:i/>
+          <w:iCs/>
+          <w:color w:val="2B91AF"/>
+          <w:sz w:val="19"/>
+          <w:szCs w:val="19"/>
+        </w:rPr>
+        <w:t>Class</w:t>
+      </w:r>
+      <w:r>
+        <w:rPr>
+          <w:rFonts w:ascii="Consolas" w:hAnsi="Consolas" w:cs="Consolas"/>
+          <w:i/>
+          <w:iCs/>
+          <w:color w:val="2B91AF"/>
+          <w:sz w:val="19"/>
+          <w:szCs w:val="19"/>
+        </w:rPr>
+        <w:t>Cleanup</w:t>
+      </w:r>
+      <w:r>
+        <w:rPr>
+          <w:i/>
+          <w:iCs/>
+          <w:color w:val="44546A" w:themeColor="text2"/>
+        </w:rPr>
+        <w:t>] attributes  for class level initialisation once before and after all test methods.</w:t>
+      </w:r>
+    </w:p>
+    <w:p>
+      <w:pPr>
+        <w:ind w:left="1080"/>
+        <w:rPr>
+          <w:i/>
+          <w:iCs/>
+          <w:color w:val="44546A" w:themeColor="text2"/>
+        </w:rPr>
+      </w:pPr>
+      <w:r>
+        <w:rPr>
+          <w:i/>
+          <w:iCs/>
+          <w:color w:val="44546A" w:themeColor="text2"/>
+        </w:rPr>
+        <w:t xml:space="preserve">Lastly please notice we are using the Disposable pattern to gracefully dispose of the webdriver and inform garbage collection to free up the memory </w:t>
+      </w:r>
+      <w:r>
+        <w:rPr>
+          <w:rFonts w:ascii="Consolas" w:hAnsi="Consolas" w:cs="Consolas"/>
+          <w:i/>
+          <w:iCs/>
+          <w:color w:val="2B91AF"/>
+          <w:sz w:val="19"/>
+          <w:szCs w:val="19"/>
+        </w:rPr>
+        <w:t>BrowserHost</w:t>
+      </w:r>
+      <w:r>
+        <w:rPr>
+          <w:i/>
+          <w:iCs/>
+          <w:color w:val="44546A" w:themeColor="text2"/>
+        </w:rPr>
+        <w:t xml:space="preserve"> was occupying</w:t>
+      </w:r>
+    </w:p>
+    <w:p/>
+    <w:p>
+      <w:pPr>
+        <w:pStyle w:val="Heading4"/>
+      </w:pPr>
+    </w:p>
+    <w:p>
+      <w:pPr>
+        <w:rPr>
+          <w:rFonts w:asciiTheme="majorHAnsi" w:eastAsiaTheme="majorEastAsia" w:hAnsiTheme="majorHAnsi" w:cstheme="majorBidi"/>
+          <w:i/>
+          <w:iCs/>
+          <w:color w:val="2F5496" w:themeColor="accent1" w:themeShade="BF"/>
+        </w:rPr>
+      </w:pPr>
+      <w:r>
+        <w:br w:type="page"/>
+      </w:r>
+    </w:p>
+    <w:p>
+      <w:pPr>
         <w:pStyle w:val="Heading4"/>
       </w:pPr>
       <w:r>
@@ -5453,7 +7175,7 @@
     </w:p>
     <w:sectPr>
       <w:pgSz w:w="11906" w:h="16838"/>
-      <w:pgMar w:top="1440" w:right="1440" w:bottom="1440" w:left="1440" w:header="708" w:footer="708" w:gutter="0"/>
+      <w:pgMar w:top="993" w:right="1440" w:bottom="1440" w:left="1440" w:header="708" w:footer="708" w:gutter="0"/>
       <w:cols w:space="708"/>
       <w:docGrid w:linePitch="360"/>
     </w:sectPr>
@@ -5997,6 +7719,92 @@
     </w:lvl>
   </w:abstractNum>
   <w:abstractNum w:abstractNumId="5" w15:restartNumberingAfterBreak="0">
+    <w:nsid w:val="46335F08"/>
+    <w:multiLevelType w:val="hybridMultilevel"/>
+    <w:tmpl w:val="2834E082"/>
+    <w:lvl w:ilvl="0" w:tplc="803CF776">
+      <w:start w:val="1"/>
+      <w:numFmt w:val="decimal"/>
+      <w:lvlText w:val="%1."/>
+      <w:lvlJc w:val="left"/>
+      <w:pPr>
+        <w:ind w:left="1080" w:hanging="360"/>
+      </w:pPr>
+    </w:lvl>
+    <w:lvl w:ilvl="1" w:tplc="08090019" w:tentative="1">
+      <w:start w:val="1"/>
+      <w:numFmt w:val="lowerLetter"/>
+      <w:lvlText w:val="%2."/>
+      <w:lvlJc w:val="left"/>
+      <w:pPr>
+        <w:ind w:left="1800" w:hanging="360"/>
+      </w:pPr>
+    </w:lvl>
+    <w:lvl w:ilvl="2" w:tplc="0809001B" w:tentative="1">
+      <w:start w:val="1"/>
+      <w:numFmt w:val="lowerRoman"/>
+      <w:lvlText w:val="%3."/>
+      <w:lvlJc w:val="right"/>
+      <w:pPr>
+        <w:ind w:left="2520" w:hanging="180"/>
+      </w:pPr>
+    </w:lvl>
+    <w:lvl w:ilvl="3" w:tplc="0809000F" w:tentative="1">
+      <w:start w:val="1"/>
+      <w:numFmt w:val="decimal"/>
+      <w:lvlText w:val="%4."/>
+      <w:lvlJc w:val="left"/>
+      <w:pPr>
+        <w:ind w:left="3240" w:hanging="360"/>
+      </w:pPr>
+    </w:lvl>
+    <w:lvl w:ilvl="4" w:tplc="08090019" w:tentative="1">
+      <w:start w:val="1"/>
+      <w:numFmt w:val="lowerLetter"/>
+      <w:lvlText w:val="%5."/>
+      <w:lvlJc w:val="left"/>
+      <w:pPr>
+        <w:ind w:left="3960" w:hanging="360"/>
+      </w:pPr>
+    </w:lvl>
+    <w:lvl w:ilvl="5" w:tplc="0809001B" w:tentative="1">
+      <w:start w:val="1"/>
+      <w:numFmt w:val="lowerRoman"/>
+      <w:lvlText w:val="%6."/>
+      <w:lvlJc w:val="right"/>
+      <w:pPr>
+        <w:ind w:left="4680" w:hanging="180"/>
+      </w:pPr>
+    </w:lvl>
+    <w:lvl w:ilvl="6" w:tplc="0809000F" w:tentative="1">
+      <w:start w:val="1"/>
+      <w:numFmt w:val="decimal"/>
+      <w:lvlText w:val="%7."/>
+      <w:lvlJc w:val="left"/>
+      <w:pPr>
+        <w:ind w:left="5400" w:hanging="360"/>
+      </w:pPr>
+    </w:lvl>
+    <w:lvl w:ilvl="7" w:tplc="08090019" w:tentative="1">
+      <w:start w:val="1"/>
+      <w:numFmt w:val="lowerLetter"/>
+      <w:lvlText w:val="%8."/>
+      <w:lvlJc w:val="left"/>
+      <w:pPr>
+        <w:ind w:left="6120" w:hanging="360"/>
+      </w:pPr>
+    </w:lvl>
+    <w:lvl w:ilvl="8" w:tplc="0809001B" w:tentative="1">
+      <w:start w:val="1"/>
+      <w:numFmt w:val="lowerRoman"/>
+      <w:lvlText w:val="%9."/>
+      <w:lvlJc w:val="right"/>
+      <w:pPr>
+        <w:ind w:left="6840" w:hanging="180"/>
+      </w:pPr>
+    </w:lvl>
+  </w:abstractNum>
+  <w:abstractNum w:abstractNumId="6" w15:restartNumberingAfterBreak="0">
     <w:nsid w:val="47BB0CCA"/>
     <w:multiLevelType w:val="hybridMultilevel"/>
     <w:tmpl w:val="AF6E8666"/>
@@ -6082,11 +7890,11 @@
       </w:pPr>
     </w:lvl>
   </w:abstractNum>
-  <w:abstractNum w:abstractNumId="6" w15:restartNumberingAfterBreak="0">
+  <w:abstractNum w:abstractNumId="7" w15:restartNumberingAfterBreak="0">
     <w:nsid w:val="4A682DDB"/>
     <w:multiLevelType w:val="hybridMultilevel"/>
-    <w:tmpl w:val="2834E082"/>
-    <w:lvl w:ilvl="0" w:tplc="803CF776">
+    <w:tmpl w:val="520E6CC8"/>
+    <w:lvl w:ilvl="0" w:tplc="77F80880">
       <w:start w:val="1"/>
       <w:numFmt w:val="decimal"/>
       <w:lvlText w:val="%1."/>
@@ -6168,7 +7976,7 @@
       </w:pPr>
     </w:lvl>
   </w:abstractNum>
-  <w:abstractNum w:abstractNumId="7" w15:restartNumberingAfterBreak="0">
+  <w:abstractNum w:abstractNumId="8" w15:restartNumberingAfterBreak="0">
     <w:nsid w:val="4AF14231"/>
     <w:multiLevelType w:val="hybridMultilevel"/>
     <w:tmpl w:val="11E606D4"/>
@@ -6280,7 +8088,7 @@
       </w:rPr>
     </w:lvl>
   </w:abstractNum>
-  <w:abstractNum w:abstractNumId="8" w15:restartNumberingAfterBreak="0">
+  <w:abstractNum w:abstractNumId="9" w15:restartNumberingAfterBreak="0">
     <w:nsid w:val="4F6D576B"/>
     <w:multiLevelType w:val="hybridMultilevel"/>
     <w:tmpl w:val="0A2C814E"/>
@@ -6369,7 +8177,7 @@
       </w:pPr>
     </w:lvl>
   </w:abstractNum>
-  <w:abstractNum w:abstractNumId="9" w15:restartNumberingAfterBreak="0">
+  <w:abstractNum w:abstractNumId="10" w15:restartNumberingAfterBreak="0">
     <w:nsid w:val="545202E6"/>
     <w:multiLevelType w:val="hybridMultilevel"/>
     <w:tmpl w:val="CD3ACFA0"/>
@@ -6455,7 +8263,7 @@
       </w:pPr>
     </w:lvl>
   </w:abstractNum>
-  <w:abstractNum w:abstractNumId="10" w15:restartNumberingAfterBreak="0">
+  <w:abstractNum w:abstractNumId="11" w15:restartNumberingAfterBreak="0">
     <w:nsid w:val="554C0F7B"/>
     <w:multiLevelType w:val="hybridMultilevel"/>
     <w:tmpl w:val="CF2EAA2E"/>
@@ -6541,7 +8349,7 @@
       </w:pPr>
     </w:lvl>
   </w:abstractNum>
-  <w:abstractNum w:abstractNumId="11" w15:restartNumberingAfterBreak="0">
+  <w:abstractNum w:abstractNumId="12" w15:restartNumberingAfterBreak="0">
     <w:nsid w:val="5769307B"/>
     <w:multiLevelType w:val="multilevel"/>
     <w:tmpl w:val="586EFE2A"/>
@@ -6690,7 +8498,7 @@
       </w:rPr>
     </w:lvl>
   </w:abstractNum>
-  <w:abstractNum w:abstractNumId="12" w15:restartNumberingAfterBreak="0">
+  <w:abstractNum w:abstractNumId="13" w15:restartNumberingAfterBreak="0">
     <w:nsid w:val="59F13497"/>
     <w:multiLevelType w:val="hybridMultilevel"/>
     <w:tmpl w:val="7F4E4E80"/>
@@ -6803,7 +8611,7 @@
       </w:rPr>
     </w:lvl>
   </w:abstractNum>
-  <w:abstractNum w:abstractNumId="13" w15:restartNumberingAfterBreak="0">
+  <w:abstractNum w:abstractNumId="14" w15:restartNumberingAfterBreak="0">
     <w:nsid w:val="5F586CDC"/>
     <w:multiLevelType w:val="hybridMultilevel"/>
     <w:tmpl w:val="93C2E516"/>
@@ -6894,7 +8702,7 @@
       </w:pPr>
     </w:lvl>
   </w:abstractNum>
-  <w:abstractNum w:abstractNumId="14" w15:restartNumberingAfterBreak="0">
+  <w:abstractNum w:abstractNumId="15" w15:restartNumberingAfterBreak="0">
     <w:nsid w:val="66545F0D"/>
     <w:multiLevelType w:val="hybridMultilevel"/>
     <w:tmpl w:val="71FA090A"/>
@@ -6980,7 +8788,7 @@
       </w:pPr>
     </w:lvl>
   </w:abstractNum>
-  <w:abstractNum w:abstractNumId="15" w15:restartNumberingAfterBreak="0">
+  <w:abstractNum w:abstractNumId="16" w15:restartNumberingAfterBreak="0">
     <w:nsid w:val="6BC402AF"/>
     <w:multiLevelType w:val="hybridMultilevel"/>
     <w:tmpl w:val="2910D2B6"/>
@@ -7066,7 +8874,7 @@
       </w:pPr>
     </w:lvl>
   </w:abstractNum>
-  <w:abstractNum w:abstractNumId="16" w15:restartNumberingAfterBreak="0">
+  <w:abstractNum w:abstractNumId="17" w15:restartNumberingAfterBreak="0">
     <w:nsid w:val="72A864F3"/>
     <w:multiLevelType w:val="hybridMultilevel"/>
     <w:tmpl w:val="026068BA"/>
@@ -7152,7 +8960,7 @@
       </w:pPr>
     </w:lvl>
   </w:abstractNum>
-  <w:abstractNum w:abstractNumId="17" w15:restartNumberingAfterBreak="0">
+  <w:abstractNum w:abstractNumId="18" w15:restartNumberingAfterBreak="0">
     <w:nsid w:val="745D5DD0"/>
     <w:multiLevelType w:val="hybridMultilevel"/>
     <w:tmpl w:val="497808DA"/>
@@ -7238,7 +9046,7 @@
       </w:pPr>
     </w:lvl>
   </w:abstractNum>
-  <w:abstractNum w:abstractNumId="18" w15:restartNumberingAfterBreak="0">
+  <w:abstractNum w:abstractNumId="19" w15:restartNumberingAfterBreak="0">
     <w:nsid w:val="790C0392"/>
     <w:multiLevelType w:val="hybridMultilevel"/>
     <w:tmpl w:val="3FDEA542"/>
@@ -7327,7 +9135,7 @@
       </w:pPr>
     </w:lvl>
   </w:abstractNum>
-  <w:abstractNum w:abstractNumId="19" w15:restartNumberingAfterBreak="0">
+  <w:abstractNum w:abstractNumId="20" w15:restartNumberingAfterBreak="0">
     <w:nsid w:val="792A1900"/>
     <w:multiLevelType w:val="hybridMultilevel"/>
     <w:tmpl w:val="497808DA"/>
@@ -7414,28 +9222,28 @@
     </w:lvl>
   </w:abstractNum>
   <w:num w:numId="1">
-    <w:abstractNumId w:val="11"/>
+    <w:abstractNumId w:val="12"/>
   </w:num>
   <w:num w:numId="2">
-    <w:abstractNumId w:val="9"/>
+    <w:abstractNumId w:val="10"/>
   </w:num>
   <w:num w:numId="3">
-    <w:abstractNumId w:val="14"/>
+    <w:abstractNumId w:val="15"/>
   </w:num>
   <w:num w:numId="4">
     <w:abstractNumId w:val="3"/>
   </w:num>
   <w:num w:numId="5">
-    <w:abstractNumId w:val="19"/>
+    <w:abstractNumId w:val="20"/>
   </w:num>
   <w:num w:numId="6">
-    <w:abstractNumId w:val="16"/>
+    <w:abstractNumId w:val="17"/>
   </w:num>
   <w:num w:numId="7">
-    <w:abstractNumId w:val="10"/>
+    <w:abstractNumId w:val="11"/>
   </w:num>
   <w:num w:numId="8">
-    <w:abstractNumId w:val="17"/>
+    <w:abstractNumId w:val="18"/>
   </w:num>
   <w:num w:numId="9">
     <w:abstractNumId w:val="2"/>
@@ -7444,34 +9252,37 @@
     <w:abstractNumId w:val="0"/>
   </w:num>
   <w:num w:numId="11">
-    <w:abstractNumId w:val="7"/>
+    <w:abstractNumId w:val="8"/>
   </w:num>
   <w:num w:numId="12">
-    <w:abstractNumId w:val="8"/>
+    <w:abstractNumId w:val="9"/>
   </w:num>
   <w:num w:numId="13">
-    <w:abstractNumId w:val="13"/>
+    <w:abstractNumId w:val="14"/>
   </w:num>
   <w:num w:numId="14">
-    <w:abstractNumId w:val="6"/>
+    <w:abstractNumId w:val="7"/>
   </w:num>
   <w:num w:numId="15">
     <w:abstractNumId w:val="4"/>
   </w:num>
   <w:num w:numId="16">
-    <w:abstractNumId w:val="5"/>
+    <w:abstractNumId w:val="6"/>
   </w:num>
   <w:num w:numId="17">
-    <w:abstractNumId w:val="18"/>
+    <w:abstractNumId w:val="19"/>
   </w:num>
   <w:num w:numId="18">
     <w:abstractNumId w:val="1"/>
   </w:num>
   <w:num w:numId="19">
-    <w:abstractNumId w:val="12"/>
+    <w:abstractNumId w:val="13"/>
   </w:num>
   <w:num w:numId="20">
-    <w:abstractNumId w:val="15"/>
+    <w:abstractNumId w:val="16"/>
+  </w:num>
+  <w:num w:numId="21">
+    <w:abstractNumId w:val="5"/>
   </w:num>
 </w:numbering>
 </file>

</xml_diff>

<commit_message>
Added first scenario to verify adding item to basket
</commit_message>
<xml_diff>
--- a/Lab#2 - Building a DSL/Lab#2 - Building a DSL.docx
+++ b/Lab#2 - Building a DSL/Lab#2 - Building a DSL.docx
@@ -937,30 +937,38 @@
         <w:pStyle w:val="Code"/>
         <w:ind w:left="720"/>
       </w:pPr>
-      <w:proofErr w:type="spellStart"/>
       <w:r>
         <w:rPr>
           <w:color w:val="0000FF"/>
         </w:rPr>
         <w:t>az</w:t>
       </w:r>
-      <w:proofErr w:type="spellEnd"/>
+      <w:r>
+        <w:t xml:space="preserve"> aks </w:t>
+      </w:r>
+      <w:r>
+        <w:rPr>
+          <w:color w:val="0000FF"/>
+        </w:rPr>
+        <w:t>create</w:t>
+      </w:r>
       <w:r>
         <w:t xml:space="preserve"> </w:t>
       </w:r>
-      <w:proofErr w:type="spellStart"/>
-      <w:r>
-        <w:t>aks</w:t>
-      </w:r>
-      <w:proofErr w:type="spellEnd"/>
+      <w:r>
+        <w:rPr>
+          <w:color w:val="0070C0"/>
+        </w:rPr>
+        <w:t>-g</w:t>
+      </w:r>
       <w:r>
         <w:t xml:space="preserve"> </w:t>
       </w:r>
       <w:r>
         <w:rPr>
-          <w:color w:val="0000FF"/>
-        </w:rPr>
-        <w:t>create</w:t>
+          <w:color w:val="833C0B" w:themeColor="accent2" w:themeShade="80"/>
+        </w:rPr>
+        <w:t>&lt;resourceGroupName&gt;</w:t>
       </w:r>
       <w:r>
         <w:t xml:space="preserve"> </w:t>
@@ -969,7 +977,7 @@
         <w:rPr>
           <w:color w:val="0070C0"/>
         </w:rPr>
-        <w:t>-g</w:t>
+        <w:t>-n</w:t>
       </w:r>
       <w:r>
         <w:t xml:space="preserve"> </w:t>
@@ -978,21 +986,25 @@
         <w:rPr>
           <w:color w:val="833C0B" w:themeColor="accent2" w:themeShade="80"/>
         </w:rPr>
-        <w:t>&lt;</w:t>
-      </w:r>
-      <w:proofErr w:type="spellStart"/>
+        <w:t>&lt;AKSClusterName&gt;</w:t>
+      </w:r>
+      <w:r>
+        <w:t xml:space="preserve"> </w:t>
+      </w:r>
+      <w:r>
+        <w:rPr>
+          <w:color w:val="0070C0"/>
+        </w:rPr>
+        <w:t>--location</w:t>
+      </w:r>
+      <w:r>
+        <w:t xml:space="preserve"> </w:t>
+      </w:r>
       <w:r>
         <w:rPr>
           <w:color w:val="833C0B" w:themeColor="accent2" w:themeShade="80"/>
         </w:rPr>
-        <w:t>resourceGroupName</w:t>
-      </w:r>
-      <w:proofErr w:type="spellEnd"/>
-      <w:r>
-        <w:rPr>
-          <w:color w:val="833C0B" w:themeColor="accent2" w:themeShade="80"/>
-        </w:rPr>
-        <w:t>&gt;</w:t>
+        <w:t>&lt;region&gt;</w:t>
       </w:r>
       <w:r>
         <w:t xml:space="preserve"> </w:t>
@@ -1001,85 +1013,7 @@
         <w:rPr>
           <w:color w:val="0070C0"/>
         </w:rPr>
-        <w:t>-n</w:t>
-      </w:r>
-      <w:r>
-        <w:t xml:space="preserve"> </w:t>
-      </w:r>
-      <w:r>
-        <w:rPr>
-          <w:color w:val="833C0B" w:themeColor="accent2" w:themeShade="80"/>
-        </w:rPr>
-        <w:t>&lt;</w:t>
-      </w:r>
-      <w:proofErr w:type="spellStart"/>
-      <w:r>
-        <w:rPr>
-          <w:color w:val="833C0B" w:themeColor="accent2" w:themeShade="80"/>
-        </w:rPr>
-        <w:t>AKSClusterName</w:t>
-      </w:r>
-      <w:proofErr w:type="spellEnd"/>
-      <w:r>
-        <w:rPr>
-          <w:color w:val="833C0B" w:themeColor="accent2" w:themeShade="80"/>
-        </w:rPr>
-        <w:t>&gt;</w:t>
-      </w:r>
-      <w:r>
-        <w:t xml:space="preserve"> </w:t>
-      </w:r>
-      <w:r>
-        <w:rPr>
-          <w:color w:val="0070C0"/>
-        </w:rPr>
-        <w:t>--location</w:t>
-      </w:r>
-      <w:r>
-        <w:t xml:space="preserve"> </w:t>
-      </w:r>
-      <w:r>
-        <w:rPr>
-          <w:color w:val="833C0B" w:themeColor="accent2" w:themeShade="80"/>
-        </w:rPr>
-        <w:t>&lt;region&gt;</w:t>
-      </w:r>
-      <w:r>
-        <w:t xml:space="preserve"> </w:t>
-      </w:r>
-      <w:r>
-        <w:rPr>
-          <w:color w:val="0070C0"/>
-        </w:rPr>
-        <w:t>--disable-</w:t>
-      </w:r>
-      <w:proofErr w:type="spellStart"/>
-      <w:r>
-        <w:rPr>
-          <w:color w:val="0070C0"/>
-        </w:rPr>
-        <w:t>rbac</w:t>
-      </w:r>
-      <w:proofErr w:type="spellEnd"/>
-      <w:r>
-        <w:rPr>
-          <w:color w:val="0070C0"/>
-        </w:rPr>
-        <w:t xml:space="preserve"> --generate-</w:t>
-      </w:r>
-      <w:proofErr w:type="spellStart"/>
-      <w:r>
-        <w:rPr>
-          <w:color w:val="0070C0"/>
-        </w:rPr>
-        <w:t>ssh</w:t>
-      </w:r>
-      <w:proofErr w:type="spellEnd"/>
-      <w:r>
-        <w:rPr>
-          <w:color w:val="0070C0"/>
-        </w:rPr>
-        <w:t>-keys</w:t>
+        <w:t>--disable-rbac --generate-ssh-keys</w:t>
       </w:r>
     </w:p>
     <w:p>
@@ -3190,19 +3124,7 @@
       </w:r>
       <w:r>
         <w:lastRenderedPageBreak/>
-        <w:t xml:space="preserve">Let’s now introduce our first </w:t>
-      </w:r>
-      <w:r>
-        <w:t xml:space="preserve">(empty) </w:t>
-      </w:r>
-      <w:r>
-        <w:t>page object which will encapsulate our landing page.</w:t>
-      </w:r>
-      <w:r>
-        <w:t xml:space="preserve"> </w:t>
-      </w:r>
-      <w:r>
-        <w:t xml:space="preserve">Under Step 1 folder, add a Pages subfolder and add in that folder our </w:t>
+        <w:t xml:space="preserve">Let’s now introduce our first (empty) page object which will encapsulate our landing page. Under Step 1 folder, add a Pages subfolder and add in that folder our </w:t>
       </w:r>
       <w:r>
         <w:rPr>
@@ -3214,10 +3136,7 @@
         <w:t>HomePage</w:t>
       </w:r>
       <w:r>
-        <w:t xml:space="preserve"> Page class which inherits from our base Page</w:t>
-      </w:r>
-      <w:r>
-        <w:t>.</w:t>
+        <w:t xml:space="preserve"> Page class which inherits from our base Page.</w:t>
       </w:r>
     </w:p>
     <w:p>
@@ -4569,26 +4488,8 @@
           <w:iCs/>
           <w:color w:val="44546A" w:themeColor="text2"/>
         </w:rPr>
-        <w:t xml:space="preserve"> (or</w:t>
-      </w:r>
-      <w:r>
-        <w:rPr>
-          <w:i/>
-          <w:iCs/>
-          <w:color w:val="44546A" w:themeColor="text2"/>
-        </w:rPr>
-        <w:t xml:space="preserve"> centralise any other global operation on the web driver) </w:t>
-      </w:r>
-      <w:r>
-        <w:rPr>
-          <w:i/>
-          <w:iCs/>
-          <w:color w:val="44546A" w:themeColor="text2"/>
-        </w:rPr>
-        <w:t xml:space="preserve"> </w:t>
-      </w:r>
-      <w:bookmarkStart w:id="0" w:name="_GoBack"/>
-      <w:bookmarkEnd w:id="0"/>
+        <w:t xml:space="preserve"> (or centralise any other global operation on the web driver)  </w:t>
+      </w:r>
     </w:p>
     <w:p>
       <w:pPr>
@@ -4605,38 +4506,14 @@
         </w:numPr>
       </w:pPr>
       <w:r>
-        <w:t xml:space="preserve">Next, </w:t>
-      </w:r>
-      <w:r>
-        <w:t xml:space="preserve">Let’s </w:t>
-      </w:r>
-      <w:r>
-        <w:t xml:space="preserve">make </w:t>
-      </w:r>
-      <w:r>
-        <w:rPr>
-          <w:rFonts w:ascii="Consolas" w:hAnsi="Consolas" w:cs="Consolas"/>
-          <w:color w:val="2B91AF"/>
-          <w:sz w:val="19"/>
-          <w:szCs w:val="19"/>
-        </w:rPr>
-        <w:t>BrowserHost</w:t>
-      </w:r>
-      <w:r>
-        <w:t xml:space="preserve"> implement </w:t>
-      </w:r>
-      <w:r>
-        <w:rPr>
-          <w:color w:val="70AD47" w:themeColor="accent6"/>
-        </w:rPr>
-        <w:t>IDisposable</w:t>
-      </w:r>
-      <w:r>
-        <w:t xml:space="preserve"> and implement the disposable </w:t>
-      </w:r>
-      <w:r>
-        <w:t>pattern as follow:</w:t>
-      </w:r>
+        <w:t>We also need to add on our Page base class another (non-static) generic and protected method to facilitate navigating to another page by performing some action on a element on the actual page such as clicking or submitting a form</w:t>
+      </w:r>
+    </w:p>
+    <w:p>
+      <w:pPr>
+        <w:pStyle w:val="ListParagraph"/>
+        <w:ind w:left="1080"/>
+      </w:pPr>
     </w:p>
     <w:p>
       <w:pPr>
@@ -4645,31 +4522,159 @@
         <w:autoSpaceDN w:val="0"/>
         <w:adjustRightInd w:val="0"/>
         <w:spacing w:after="0" w:line="240" w:lineRule="auto"/>
-        <w:ind w:left="1080" w:firstLine="360"/>
-        <w:rPr>
-          <w:rFonts w:ascii="Consolas" w:hAnsi="Consolas" w:cs="Consolas"/>
-          <w:color w:val="000000"/>
-          <w:sz w:val="19"/>
-          <w:szCs w:val="19"/>
-        </w:rPr>
-      </w:pPr>
-      <w:r>
-        <w:rPr>
-          <w:rFonts w:ascii="Consolas" w:hAnsi="Consolas" w:cs="Consolas"/>
-          <w:color w:val="808080"/>
-          <w:sz w:val="19"/>
-          <w:szCs w:val="19"/>
-        </w:rPr>
-        <w:t>#region</w:t>
-      </w:r>
-      <w:r>
-        <w:rPr>
-          <w:rFonts w:ascii="Consolas" w:hAnsi="Consolas" w:cs="Consolas"/>
-          <w:color w:val="000000"/>
-          <w:sz w:val="19"/>
-          <w:szCs w:val="19"/>
-        </w:rPr>
-        <w:t xml:space="preserve"> IDisposable Support</w:t>
+        <w:ind w:left="1080"/>
+        <w:rPr>
+          <w:rFonts w:ascii="Consolas" w:hAnsi="Consolas" w:cs="Consolas"/>
+          <w:color w:val="000000"/>
+          <w:sz w:val="19"/>
+          <w:szCs w:val="19"/>
+        </w:rPr>
+      </w:pPr>
+      <w:r>
+        <w:rPr>
+          <w:rFonts w:ascii="Consolas" w:hAnsi="Consolas" w:cs="Consolas"/>
+          <w:color w:val="0000FF"/>
+          <w:sz w:val="19"/>
+          <w:szCs w:val="19"/>
+        </w:rPr>
+        <w:t>protected</w:t>
+      </w:r>
+      <w:r>
+        <w:rPr>
+          <w:rFonts w:ascii="Consolas" w:hAnsi="Consolas" w:cs="Consolas"/>
+          <w:color w:val="000000"/>
+          <w:sz w:val="19"/>
+          <w:szCs w:val="19"/>
+        </w:rPr>
+        <w:t xml:space="preserve"> </w:t>
+      </w:r>
+      <w:r>
+        <w:rPr>
+          <w:rFonts w:ascii="Consolas" w:hAnsi="Consolas" w:cs="Consolas"/>
+          <w:color w:val="2B91AF"/>
+          <w:sz w:val="19"/>
+          <w:szCs w:val="19"/>
+        </w:rPr>
+        <w:t>TPage</w:t>
+      </w:r>
+      <w:r>
+        <w:rPr>
+          <w:rFonts w:ascii="Consolas" w:hAnsi="Consolas" w:cs="Consolas"/>
+          <w:color w:val="000000"/>
+          <w:sz w:val="19"/>
+          <w:szCs w:val="19"/>
+        </w:rPr>
+        <w:t xml:space="preserve"> NavigateTo&lt;</w:t>
+      </w:r>
+      <w:r>
+        <w:rPr>
+          <w:rFonts w:ascii="Consolas" w:hAnsi="Consolas" w:cs="Consolas"/>
+          <w:color w:val="2B91AF"/>
+          <w:sz w:val="19"/>
+          <w:szCs w:val="19"/>
+        </w:rPr>
+        <w:t>TPage</w:t>
+      </w:r>
+      <w:r>
+        <w:rPr>
+          <w:rFonts w:ascii="Consolas" w:hAnsi="Consolas" w:cs="Consolas"/>
+          <w:color w:val="000000"/>
+          <w:sz w:val="19"/>
+          <w:szCs w:val="19"/>
+        </w:rPr>
+        <w:t>&gt;(</w:t>
+      </w:r>
+      <w:r>
+        <w:rPr>
+          <w:rFonts w:ascii="Consolas" w:hAnsi="Consolas" w:cs="Consolas"/>
+          <w:color w:val="2B91AF"/>
+          <w:sz w:val="19"/>
+          <w:szCs w:val="19"/>
+        </w:rPr>
+        <w:t>By</w:t>
+      </w:r>
+      <w:r>
+        <w:rPr>
+          <w:rFonts w:ascii="Consolas" w:hAnsi="Consolas" w:cs="Consolas"/>
+          <w:color w:val="000000"/>
+          <w:sz w:val="19"/>
+          <w:szCs w:val="19"/>
+        </w:rPr>
+        <w:t xml:space="preserve"> byLocator, </w:t>
+      </w:r>
+      <w:r>
+        <w:rPr>
+          <w:rFonts w:ascii="Consolas" w:hAnsi="Consolas" w:cs="Consolas"/>
+          <w:color w:val="2B91AF"/>
+          <w:sz w:val="19"/>
+          <w:szCs w:val="19"/>
+        </w:rPr>
+        <w:t>Action</w:t>
+      </w:r>
+      <w:r>
+        <w:rPr>
+          <w:rFonts w:ascii="Consolas" w:hAnsi="Consolas" w:cs="Consolas"/>
+          <w:color w:val="000000"/>
+          <w:sz w:val="19"/>
+          <w:szCs w:val="19"/>
+        </w:rPr>
+        <w:t xml:space="preserve">&lt;IWebElement&gt; performAction = </w:t>
+      </w:r>
+      <w:r>
+        <w:rPr>
+          <w:rFonts w:ascii="Consolas" w:hAnsi="Consolas" w:cs="Consolas"/>
+          <w:color w:val="0000FF"/>
+          <w:sz w:val="19"/>
+          <w:szCs w:val="19"/>
+        </w:rPr>
+        <w:t>null</w:t>
+      </w:r>
+      <w:r>
+        <w:rPr>
+          <w:rFonts w:ascii="Consolas" w:hAnsi="Consolas" w:cs="Consolas"/>
+          <w:color w:val="000000"/>
+          <w:sz w:val="19"/>
+          <w:szCs w:val="19"/>
+        </w:rPr>
+        <w:t xml:space="preserve">) </w:t>
+      </w:r>
+      <w:bookmarkStart w:id="0" w:name="_GoBack"/>
+      <w:bookmarkEnd w:id="0"/>
+      <w:r>
+        <w:rPr>
+          <w:rFonts w:ascii="Consolas" w:hAnsi="Consolas" w:cs="Consolas"/>
+          <w:color w:val="0000FF"/>
+          <w:sz w:val="19"/>
+          <w:szCs w:val="19"/>
+        </w:rPr>
+        <w:t>where</w:t>
+      </w:r>
+      <w:r>
+        <w:rPr>
+          <w:rFonts w:ascii="Consolas" w:hAnsi="Consolas" w:cs="Consolas"/>
+          <w:color w:val="000000"/>
+          <w:sz w:val="19"/>
+          <w:szCs w:val="19"/>
+        </w:rPr>
+        <w:t xml:space="preserve"> TPage : Page, </w:t>
+      </w:r>
+      <w:r>
+        <w:rPr>
+          <w:rFonts w:ascii="Consolas" w:hAnsi="Consolas" w:cs="Consolas"/>
+          <w:color w:val="0000FF"/>
+          <w:sz w:val="19"/>
+          <w:szCs w:val="19"/>
+        </w:rPr>
+        <w:t>new</w:t>
+      </w:r>
+      <w:r>
+        <w:rPr>
+          <w:rFonts w:ascii="Consolas" w:hAnsi="Consolas" w:cs="Consolas"/>
+          <w:color w:val="000000"/>
+          <w:sz w:val="19"/>
+          <w:szCs w:val="19"/>
+        </w:rPr>
+        <w:t>()</w:t>
       </w:r>
     </w:p>
     <w:p>
@@ -4694,70 +4699,7 @@
           <w:sz w:val="19"/>
           <w:szCs w:val="19"/>
         </w:rPr>
-        <w:t xml:space="preserve">   </w:t>
-      </w:r>
-      <w:r>
-        <w:rPr>
-          <w:rFonts w:ascii="Consolas" w:hAnsi="Consolas" w:cs="Consolas"/>
-          <w:color w:val="0000FF"/>
-          <w:sz w:val="19"/>
-          <w:szCs w:val="19"/>
-        </w:rPr>
-        <w:t>private</w:t>
-      </w:r>
-      <w:r>
-        <w:rPr>
-          <w:rFonts w:ascii="Consolas" w:hAnsi="Consolas" w:cs="Consolas"/>
-          <w:color w:val="000000"/>
-          <w:sz w:val="19"/>
-          <w:szCs w:val="19"/>
-        </w:rPr>
-        <w:t xml:space="preserve"> </w:t>
-      </w:r>
-      <w:r>
-        <w:rPr>
-          <w:rFonts w:ascii="Consolas" w:hAnsi="Consolas" w:cs="Consolas"/>
-          <w:color w:val="0000FF"/>
-          <w:sz w:val="19"/>
-          <w:szCs w:val="19"/>
-        </w:rPr>
-        <w:t>bool</w:t>
-      </w:r>
-      <w:r>
-        <w:rPr>
-          <w:rFonts w:ascii="Consolas" w:hAnsi="Consolas" w:cs="Consolas"/>
-          <w:color w:val="000000"/>
-          <w:sz w:val="19"/>
-          <w:szCs w:val="19"/>
-        </w:rPr>
-        <w:t xml:space="preserve"> disposedValue = </w:t>
-      </w:r>
-      <w:r>
-        <w:rPr>
-          <w:rFonts w:ascii="Consolas" w:hAnsi="Consolas" w:cs="Consolas"/>
-          <w:color w:val="0000FF"/>
-          <w:sz w:val="19"/>
-          <w:szCs w:val="19"/>
-        </w:rPr>
-        <w:t>false</w:t>
-      </w:r>
-      <w:r>
-        <w:rPr>
-          <w:rFonts w:ascii="Consolas" w:hAnsi="Consolas" w:cs="Consolas"/>
-          <w:color w:val="000000"/>
-          <w:sz w:val="19"/>
-          <w:szCs w:val="19"/>
-        </w:rPr>
-        <w:t xml:space="preserve">; </w:t>
-      </w:r>
-      <w:r>
-        <w:rPr>
-          <w:rFonts w:ascii="Consolas" w:hAnsi="Consolas" w:cs="Consolas"/>
-          <w:color w:val="008000"/>
-          <w:sz w:val="19"/>
-          <w:szCs w:val="19"/>
-        </w:rPr>
-        <w:t>// To detect redundant calls</w:t>
+        <w:t xml:space="preserve">{ </w:t>
       </w:r>
     </w:p>
     <w:p>
@@ -4775,6 +4717,33 @@
           <w:szCs w:val="19"/>
         </w:rPr>
       </w:pPr>
+      <w:r>
+        <w:rPr>
+          <w:rFonts w:ascii="Consolas" w:hAnsi="Consolas" w:cs="Consolas"/>
+          <w:color w:val="000000"/>
+          <w:sz w:val="19"/>
+          <w:szCs w:val="19"/>
+        </w:rPr>
+        <w:t xml:space="preserve">  </w:t>
+      </w:r>
+      <w:r>
+        <w:rPr>
+          <w:rFonts w:ascii="Consolas" w:hAnsi="Consolas" w:cs="Consolas"/>
+          <w:color w:val="0000FF"/>
+          <w:sz w:val="19"/>
+          <w:szCs w:val="19"/>
+        </w:rPr>
+        <w:t>var</w:t>
+      </w:r>
+      <w:r>
+        <w:rPr>
+          <w:rFonts w:ascii="Consolas" w:hAnsi="Consolas" w:cs="Consolas"/>
+          <w:color w:val="000000"/>
+          <w:sz w:val="19"/>
+          <w:szCs w:val="19"/>
+        </w:rPr>
+        <w:t xml:space="preserve"> action = performAction ?? (e =&gt; e.Click());</w:t>
+      </w:r>
     </w:p>
     <w:p>
       <w:pPr>
@@ -4794,83 +4763,20 @@
       <w:r>
         <w:rPr>
           <w:rFonts w:ascii="Consolas" w:hAnsi="Consolas" w:cs="Consolas"/>
-          <w:color w:val="000000"/>
-          <w:sz w:val="19"/>
-          <w:szCs w:val="19"/>
-        </w:rPr>
-        <w:t xml:space="preserve">   </w:t>
-      </w:r>
-      <w:r>
-        <w:rPr>
-          <w:rFonts w:ascii="Consolas" w:hAnsi="Consolas" w:cs="Consolas"/>
           <w:color w:val="0000FF"/>
           <w:sz w:val="19"/>
           <w:szCs w:val="19"/>
         </w:rPr>
-        <w:t>protected</w:t>
-      </w:r>
-      <w:r>
-        <w:rPr>
-          <w:rFonts w:ascii="Consolas" w:hAnsi="Consolas" w:cs="Consolas"/>
-          <w:color w:val="000000"/>
-          <w:sz w:val="19"/>
-          <w:szCs w:val="19"/>
-        </w:rPr>
-        <w:t xml:space="preserve"> </w:t>
-      </w:r>
-      <w:r>
-        <w:rPr>
-          <w:rFonts w:ascii="Consolas" w:hAnsi="Consolas" w:cs="Consolas"/>
-          <w:color w:val="0000FF"/>
-          <w:sz w:val="19"/>
-          <w:szCs w:val="19"/>
-        </w:rPr>
-        <w:t>virtual</w:t>
-      </w:r>
-      <w:r>
-        <w:rPr>
-          <w:rFonts w:ascii="Consolas" w:hAnsi="Consolas" w:cs="Consolas"/>
-          <w:color w:val="000000"/>
-          <w:sz w:val="19"/>
-          <w:szCs w:val="19"/>
-        </w:rPr>
-        <w:t xml:space="preserve"> </w:t>
-      </w:r>
-      <w:r>
-        <w:rPr>
-          <w:rFonts w:ascii="Consolas" w:hAnsi="Consolas" w:cs="Consolas"/>
-          <w:color w:val="0000FF"/>
-          <w:sz w:val="19"/>
-          <w:szCs w:val="19"/>
-        </w:rPr>
-        <w:t>void</w:t>
-      </w:r>
-      <w:r>
-        <w:rPr>
-          <w:rFonts w:ascii="Consolas" w:hAnsi="Consolas" w:cs="Consolas"/>
-          <w:color w:val="000000"/>
-          <w:sz w:val="19"/>
-          <w:szCs w:val="19"/>
-        </w:rPr>
-        <w:t xml:space="preserve"> Dispose(</w:t>
-      </w:r>
-      <w:r>
-        <w:rPr>
-          <w:rFonts w:ascii="Consolas" w:hAnsi="Consolas" w:cs="Consolas"/>
-          <w:color w:val="0000FF"/>
-          <w:sz w:val="19"/>
-          <w:szCs w:val="19"/>
-        </w:rPr>
-        <w:t>bool</w:t>
-      </w:r>
-      <w:r>
-        <w:rPr>
-          <w:rFonts w:ascii="Consolas" w:hAnsi="Consolas" w:cs="Consolas"/>
-          <w:color w:val="000000"/>
-          <w:sz w:val="19"/>
-          <w:szCs w:val="19"/>
-        </w:rPr>
-        <w:t xml:space="preserve"> disposing)</w:t>
+        <w:t xml:space="preserve">  </w:t>
+      </w:r>
+      <w:r>
+        <w:rPr>
+          <w:rFonts w:ascii="Consolas" w:hAnsi="Consolas" w:cs="Consolas"/>
+          <w:color w:val="000000"/>
+          <w:sz w:val="19"/>
+          <w:szCs w:val="19"/>
+        </w:rPr>
+        <w:t>action(WebDriver.FindElement(byLocator));</w:t>
       </w:r>
     </w:p>
     <w:p>
@@ -4895,7 +4801,7 @@
           <w:sz w:val="19"/>
           <w:szCs w:val="19"/>
         </w:rPr>
-        <w:t xml:space="preserve">   {</w:t>
+        <w:t xml:space="preserve">  </w:t>
       </w:r>
     </w:p>
     <w:p>
@@ -4920,6 +4826,392 @@
           <w:sz w:val="19"/>
           <w:szCs w:val="19"/>
         </w:rPr>
+        <w:t xml:space="preserve">  </w:t>
+      </w:r>
+      <w:r>
+        <w:rPr>
+          <w:rFonts w:ascii="Consolas" w:hAnsi="Consolas" w:cs="Consolas"/>
+          <w:color w:val="0000FF"/>
+          <w:sz w:val="19"/>
+          <w:szCs w:val="19"/>
+        </w:rPr>
+        <w:t>return</w:t>
+      </w:r>
+      <w:r>
+        <w:rPr>
+          <w:rFonts w:ascii="Consolas" w:hAnsi="Consolas" w:cs="Consolas"/>
+          <w:color w:val="000000"/>
+          <w:sz w:val="19"/>
+          <w:szCs w:val="19"/>
+        </w:rPr>
+        <w:t xml:space="preserve"> </w:t>
+      </w:r>
+      <w:r>
+        <w:rPr>
+          <w:rFonts w:ascii="Consolas" w:hAnsi="Consolas" w:cs="Consolas"/>
+          <w:color w:val="0000FF"/>
+          <w:sz w:val="19"/>
+          <w:szCs w:val="19"/>
+        </w:rPr>
+        <w:t>new</w:t>
+      </w:r>
+      <w:r>
+        <w:rPr>
+          <w:rFonts w:ascii="Consolas" w:hAnsi="Consolas" w:cs="Consolas"/>
+          <w:color w:val="000000"/>
+          <w:sz w:val="19"/>
+          <w:szCs w:val="19"/>
+        </w:rPr>
+        <w:t xml:space="preserve"> TPage { WebDriver = WebDriver };</w:t>
+      </w:r>
+    </w:p>
+    <w:p>
+      <w:pPr>
+        <w:pStyle w:val="ListParagraph"/>
+        <w:shd w:val="clear" w:color="auto" w:fill="E7E6E6" w:themeFill="background2"/>
+        <w:ind w:left="1080"/>
+      </w:pPr>
+      <w:r>
+        <w:rPr>
+          <w:rFonts w:ascii="Consolas" w:hAnsi="Consolas" w:cs="Consolas"/>
+          <w:color w:val="000000"/>
+          <w:sz w:val="19"/>
+          <w:szCs w:val="19"/>
+        </w:rPr>
+        <w:t>}</w:t>
+      </w:r>
+    </w:p>
+    <w:p>
+      <w:pPr>
+        <w:pStyle w:val="ListParagraph"/>
+        <w:ind w:left="1080"/>
+      </w:pPr>
+    </w:p>
+    <w:p>
+      <w:pPr>
+        <w:pStyle w:val="ListParagraph"/>
+        <w:numPr>
+          <w:ilvl w:val="0"/>
+          <w:numId w:val="14"/>
+        </w:numPr>
+      </w:pPr>
+      <w:r>
+        <w:t xml:space="preserve">Next, </w:t>
+      </w:r>
+      <w:r>
+        <w:t xml:space="preserve">Let’s </w:t>
+      </w:r>
+      <w:r>
+        <w:t xml:space="preserve">make </w:t>
+      </w:r>
+      <w:r>
+        <w:rPr>
+          <w:rFonts w:ascii="Consolas" w:hAnsi="Consolas" w:cs="Consolas"/>
+          <w:color w:val="2B91AF"/>
+          <w:sz w:val="19"/>
+          <w:szCs w:val="19"/>
+        </w:rPr>
+        <w:t>BrowserHost</w:t>
+      </w:r>
+      <w:r>
+        <w:t xml:space="preserve"> implement </w:t>
+      </w:r>
+      <w:r>
+        <w:rPr>
+          <w:color w:val="70AD47" w:themeColor="accent6"/>
+        </w:rPr>
+        <w:t>IDisposable</w:t>
+      </w:r>
+      <w:r>
+        <w:t xml:space="preserve"> and implement the disposable </w:t>
+      </w:r>
+      <w:r>
+        <w:t>pattern as follow:</w:t>
+      </w:r>
+    </w:p>
+    <w:p>
+      <w:pPr>
+        <w:shd w:val="clear" w:color="auto" w:fill="E7E6E6" w:themeFill="background2"/>
+        <w:autoSpaceDE w:val="0"/>
+        <w:autoSpaceDN w:val="0"/>
+        <w:adjustRightInd w:val="0"/>
+        <w:spacing w:after="0" w:line="240" w:lineRule="auto"/>
+        <w:ind w:left="1080" w:firstLine="360"/>
+        <w:rPr>
+          <w:rFonts w:ascii="Consolas" w:hAnsi="Consolas" w:cs="Consolas"/>
+          <w:color w:val="000000"/>
+          <w:sz w:val="19"/>
+          <w:szCs w:val="19"/>
+        </w:rPr>
+      </w:pPr>
+      <w:r>
+        <w:rPr>
+          <w:rFonts w:ascii="Consolas" w:hAnsi="Consolas" w:cs="Consolas"/>
+          <w:color w:val="808080"/>
+          <w:sz w:val="19"/>
+          <w:szCs w:val="19"/>
+        </w:rPr>
+        <w:t>#region</w:t>
+      </w:r>
+      <w:r>
+        <w:rPr>
+          <w:rFonts w:ascii="Consolas" w:hAnsi="Consolas" w:cs="Consolas"/>
+          <w:color w:val="000000"/>
+          <w:sz w:val="19"/>
+          <w:szCs w:val="19"/>
+        </w:rPr>
+        <w:t xml:space="preserve"> IDisposable Support</w:t>
+      </w:r>
+    </w:p>
+    <w:p>
+      <w:pPr>
+        <w:shd w:val="clear" w:color="auto" w:fill="E7E6E6" w:themeFill="background2"/>
+        <w:autoSpaceDE w:val="0"/>
+        <w:autoSpaceDN w:val="0"/>
+        <w:adjustRightInd w:val="0"/>
+        <w:spacing w:after="0" w:line="240" w:lineRule="auto"/>
+        <w:ind w:left="1080"/>
+        <w:rPr>
+          <w:rFonts w:ascii="Consolas" w:hAnsi="Consolas" w:cs="Consolas"/>
+          <w:color w:val="000000"/>
+          <w:sz w:val="19"/>
+          <w:szCs w:val="19"/>
+        </w:rPr>
+      </w:pPr>
+      <w:r>
+        <w:rPr>
+          <w:rFonts w:ascii="Consolas" w:hAnsi="Consolas" w:cs="Consolas"/>
+          <w:color w:val="000000"/>
+          <w:sz w:val="19"/>
+          <w:szCs w:val="19"/>
+        </w:rPr>
+        <w:t xml:space="preserve">   </w:t>
+      </w:r>
+      <w:r>
+        <w:rPr>
+          <w:rFonts w:ascii="Consolas" w:hAnsi="Consolas" w:cs="Consolas"/>
+          <w:color w:val="0000FF"/>
+          <w:sz w:val="19"/>
+          <w:szCs w:val="19"/>
+        </w:rPr>
+        <w:t>private</w:t>
+      </w:r>
+      <w:r>
+        <w:rPr>
+          <w:rFonts w:ascii="Consolas" w:hAnsi="Consolas" w:cs="Consolas"/>
+          <w:color w:val="000000"/>
+          <w:sz w:val="19"/>
+          <w:szCs w:val="19"/>
+        </w:rPr>
+        <w:t xml:space="preserve"> </w:t>
+      </w:r>
+      <w:r>
+        <w:rPr>
+          <w:rFonts w:ascii="Consolas" w:hAnsi="Consolas" w:cs="Consolas"/>
+          <w:color w:val="0000FF"/>
+          <w:sz w:val="19"/>
+          <w:szCs w:val="19"/>
+        </w:rPr>
+        <w:t>bool</w:t>
+      </w:r>
+      <w:r>
+        <w:rPr>
+          <w:rFonts w:ascii="Consolas" w:hAnsi="Consolas" w:cs="Consolas"/>
+          <w:color w:val="000000"/>
+          <w:sz w:val="19"/>
+          <w:szCs w:val="19"/>
+        </w:rPr>
+        <w:t xml:space="preserve"> disposedValue = </w:t>
+      </w:r>
+      <w:r>
+        <w:rPr>
+          <w:rFonts w:ascii="Consolas" w:hAnsi="Consolas" w:cs="Consolas"/>
+          <w:color w:val="0000FF"/>
+          <w:sz w:val="19"/>
+          <w:szCs w:val="19"/>
+        </w:rPr>
+        <w:t>false</w:t>
+      </w:r>
+      <w:r>
+        <w:rPr>
+          <w:rFonts w:ascii="Consolas" w:hAnsi="Consolas" w:cs="Consolas"/>
+          <w:color w:val="000000"/>
+          <w:sz w:val="19"/>
+          <w:szCs w:val="19"/>
+        </w:rPr>
+        <w:t xml:space="preserve">; </w:t>
+      </w:r>
+      <w:r>
+        <w:rPr>
+          <w:rFonts w:ascii="Consolas" w:hAnsi="Consolas" w:cs="Consolas"/>
+          <w:color w:val="008000"/>
+          <w:sz w:val="19"/>
+          <w:szCs w:val="19"/>
+        </w:rPr>
+        <w:t>// To detect redundant calls</w:t>
+      </w:r>
+    </w:p>
+    <w:p>
+      <w:pPr>
+        <w:shd w:val="clear" w:color="auto" w:fill="E7E6E6" w:themeFill="background2"/>
+        <w:autoSpaceDE w:val="0"/>
+        <w:autoSpaceDN w:val="0"/>
+        <w:adjustRightInd w:val="0"/>
+        <w:spacing w:after="0" w:line="240" w:lineRule="auto"/>
+        <w:ind w:left="1080"/>
+        <w:rPr>
+          <w:rFonts w:ascii="Consolas" w:hAnsi="Consolas" w:cs="Consolas"/>
+          <w:color w:val="000000"/>
+          <w:sz w:val="19"/>
+          <w:szCs w:val="19"/>
+        </w:rPr>
+      </w:pPr>
+    </w:p>
+    <w:p>
+      <w:pPr>
+        <w:shd w:val="clear" w:color="auto" w:fill="E7E6E6" w:themeFill="background2"/>
+        <w:autoSpaceDE w:val="0"/>
+        <w:autoSpaceDN w:val="0"/>
+        <w:adjustRightInd w:val="0"/>
+        <w:spacing w:after="0" w:line="240" w:lineRule="auto"/>
+        <w:ind w:left="1080"/>
+        <w:rPr>
+          <w:rFonts w:ascii="Consolas" w:hAnsi="Consolas" w:cs="Consolas"/>
+          <w:color w:val="000000"/>
+          <w:sz w:val="19"/>
+          <w:szCs w:val="19"/>
+        </w:rPr>
+      </w:pPr>
+      <w:r>
+        <w:rPr>
+          <w:rFonts w:ascii="Consolas" w:hAnsi="Consolas" w:cs="Consolas"/>
+          <w:color w:val="000000"/>
+          <w:sz w:val="19"/>
+          <w:szCs w:val="19"/>
+        </w:rPr>
+        <w:t xml:space="preserve">   </w:t>
+      </w:r>
+      <w:r>
+        <w:rPr>
+          <w:rFonts w:ascii="Consolas" w:hAnsi="Consolas" w:cs="Consolas"/>
+          <w:color w:val="0000FF"/>
+          <w:sz w:val="19"/>
+          <w:szCs w:val="19"/>
+        </w:rPr>
+        <w:t>protected</w:t>
+      </w:r>
+      <w:r>
+        <w:rPr>
+          <w:rFonts w:ascii="Consolas" w:hAnsi="Consolas" w:cs="Consolas"/>
+          <w:color w:val="000000"/>
+          <w:sz w:val="19"/>
+          <w:szCs w:val="19"/>
+        </w:rPr>
+        <w:t xml:space="preserve"> </w:t>
+      </w:r>
+      <w:r>
+        <w:rPr>
+          <w:rFonts w:ascii="Consolas" w:hAnsi="Consolas" w:cs="Consolas"/>
+          <w:color w:val="0000FF"/>
+          <w:sz w:val="19"/>
+          <w:szCs w:val="19"/>
+        </w:rPr>
+        <w:t>virtual</w:t>
+      </w:r>
+      <w:r>
+        <w:rPr>
+          <w:rFonts w:ascii="Consolas" w:hAnsi="Consolas" w:cs="Consolas"/>
+          <w:color w:val="000000"/>
+          <w:sz w:val="19"/>
+          <w:szCs w:val="19"/>
+        </w:rPr>
+        <w:t xml:space="preserve"> </w:t>
+      </w:r>
+      <w:r>
+        <w:rPr>
+          <w:rFonts w:ascii="Consolas" w:hAnsi="Consolas" w:cs="Consolas"/>
+          <w:color w:val="0000FF"/>
+          <w:sz w:val="19"/>
+          <w:szCs w:val="19"/>
+        </w:rPr>
+        <w:t>void</w:t>
+      </w:r>
+      <w:r>
+        <w:rPr>
+          <w:rFonts w:ascii="Consolas" w:hAnsi="Consolas" w:cs="Consolas"/>
+          <w:color w:val="000000"/>
+          <w:sz w:val="19"/>
+          <w:szCs w:val="19"/>
+        </w:rPr>
+        <w:t xml:space="preserve"> Dispose(</w:t>
+      </w:r>
+      <w:r>
+        <w:rPr>
+          <w:rFonts w:ascii="Consolas" w:hAnsi="Consolas" w:cs="Consolas"/>
+          <w:color w:val="0000FF"/>
+          <w:sz w:val="19"/>
+          <w:szCs w:val="19"/>
+        </w:rPr>
+        <w:t>bool</w:t>
+      </w:r>
+      <w:r>
+        <w:rPr>
+          <w:rFonts w:ascii="Consolas" w:hAnsi="Consolas" w:cs="Consolas"/>
+          <w:color w:val="000000"/>
+          <w:sz w:val="19"/>
+          <w:szCs w:val="19"/>
+        </w:rPr>
+        <w:t xml:space="preserve"> disposing)</w:t>
+      </w:r>
+    </w:p>
+    <w:p>
+      <w:pPr>
+        <w:shd w:val="clear" w:color="auto" w:fill="E7E6E6" w:themeFill="background2"/>
+        <w:autoSpaceDE w:val="0"/>
+        <w:autoSpaceDN w:val="0"/>
+        <w:adjustRightInd w:val="0"/>
+        <w:spacing w:after="0" w:line="240" w:lineRule="auto"/>
+        <w:ind w:left="1080"/>
+        <w:rPr>
+          <w:rFonts w:ascii="Consolas" w:hAnsi="Consolas" w:cs="Consolas"/>
+          <w:color w:val="000000"/>
+          <w:sz w:val="19"/>
+          <w:szCs w:val="19"/>
+        </w:rPr>
+      </w:pPr>
+      <w:r>
+        <w:rPr>
+          <w:rFonts w:ascii="Consolas" w:hAnsi="Consolas" w:cs="Consolas"/>
+          <w:color w:val="000000"/>
+          <w:sz w:val="19"/>
+          <w:szCs w:val="19"/>
+        </w:rPr>
+        <w:t xml:space="preserve">   {</w:t>
+      </w:r>
+    </w:p>
+    <w:p>
+      <w:pPr>
+        <w:shd w:val="clear" w:color="auto" w:fill="E7E6E6" w:themeFill="background2"/>
+        <w:autoSpaceDE w:val="0"/>
+        <w:autoSpaceDN w:val="0"/>
+        <w:adjustRightInd w:val="0"/>
+        <w:spacing w:after="0" w:line="240" w:lineRule="auto"/>
+        <w:ind w:left="1080"/>
+        <w:rPr>
+          <w:rFonts w:ascii="Consolas" w:hAnsi="Consolas" w:cs="Consolas"/>
+          <w:color w:val="000000"/>
+          <w:sz w:val="19"/>
+          <w:szCs w:val="19"/>
+        </w:rPr>
+      </w:pPr>
+      <w:r>
+        <w:rPr>
+          <w:rFonts w:ascii="Consolas" w:hAnsi="Consolas" w:cs="Consolas"/>
+          <w:color w:val="000000"/>
+          <w:sz w:val="19"/>
+          <w:szCs w:val="19"/>
+        </w:rPr>
+        <w:lastRenderedPageBreak/>
         <w:t xml:space="preserve">       </w:t>
       </w:r>
       <w:r>
@@ -5456,7 +5748,19 @@
         <w:t xml:space="preserve">abstract base class </w:t>
       </w:r>
       <w:r>
-        <w:t>to take away some of the set up and tear down in creating / closing gracefully an instance of the WebDriver</w:t>
+        <w:t>to take away some of the set up and tear down</w:t>
+      </w:r>
+      <w:r>
+        <w:t xml:space="preserve"> boiler plate code for</w:t>
+      </w:r>
+      <w:r>
+        <w:t xml:space="preserve"> creating </w:t>
+      </w:r>
+      <w:r>
+        <w:t>or</w:t>
+      </w:r>
+      <w:r>
+        <w:t xml:space="preserve"> closing gracefully an instance of the WebDriver</w:t>
       </w:r>
       <w:r>
         <w:t xml:space="preserve"> through </w:t>
@@ -5522,7 +5826,7 @@
           <w:iCs/>
           <w:color w:val="44546A" w:themeColor="text2"/>
         </w:rPr>
-        <w:t>Please n</w:t>
+        <w:t xml:space="preserve">Please </w:t>
       </w:r>
       <w:r>
         <w:rPr>
@@ -5530,7 +5834,15 @@
           <w:iCs/>
           <w:color w:val="44546A" w:themeColor="text2"/>
         </w:rPr>
-        <w:t xml:space="preserve">otice we </w:t>
+        <w:t>note,</w:t>
+      </w:r>
+      <w:r>
+        <w:rPr>
+          <w:i/>
+          <w:iCs/>
+          <w:color w:val="44546A" w:themeColor="text2"/>
+        </w:rPr>
+        <w:t xml:space="preserve"> we </w:t>
       </w:r>
       <w:r>
         <w:rPr>
@@ -5658,16 +5970,7 @@
           <w:sz w:val="19"/>
           <w:szCs w:val="19"/>
         </w:rPr>
-        <w:t xml:space="preserve">  </w:t>
-      </w:r>
-      <w:r>
-        <w:rPr>
-          <w:rFonts w:ascii="Consolas" w:hAnsi="Consolas" w:cs="Consolas"/>
-          <w:color w:val="0000FF"/>
-          <w:sz w:val="19"/>
-          <w:szCs w:val="19"/>
-        </w:rPr>
-        <w:t>public</w:t>
+        <w:t xml:space="preserve">  public</w:t>
       </w:r>
       <w:r>
         <w:rPr>
@@ -5771,16 +6074,7 @@
           <w:sz w:val="19"/>
           <w:szCs w:val="19"/>
         </w:rPr>
-        <w:t xml:space="preserve">  </w:t>
-      </w:r>
-      <w:r>
-        <w:rPr>
-          <w:rFonts w:ascii="Consolas" w:hAnsi="Consolas" w:cs="Consolas"/>
-          <w:color w:val="000000"/>
-          <w:sz w:val="19"/>
-          <w:szCs w:val="19"/>
-        </w:rPr>
-        <w:t xml:space="preserve">  </w:t>
+        <w:t xml:space="preserve">    </w:t>
       </w:r>
       <w:r>
         <w:rPr>
@@ -6112,25 +6406,7 @@
           <w:sz w:val="19"/>
           <w:szCs w:val="19"/>
         </w:rPr>
-        <w:t xml:space="preserve">    </w:t>
-      </w:r>
-      <w:r>
-        <w:rPr>
-          <w:rFonts w:ascii="Consolas" w:hAnsi="Consolas" w:cs="Consolas"/>
-          <w:color w:val="000000"/>
-          <w:sz w:val="19"/>
-          <w:szCs w:val="19"/>
-        </w:rPr>
-        <w:t xml:space="preserve">  </w:t>
-      </w:r>
-      <w:r>
-        <w:rPr>
-          <w:rFonts w:ascii="Consolas" w:hAnsi="Consolas" w:cs="Consolas"/>
-          <w:color w:val="000000"/>
-          <w:sz w:val="19"/>
-          <w:szCs w:val="19"/>
-        </w:rPr>
-        <w:t>_browserHostFactory = browserHostFactory;</w:t>
+        <w:t xml:space="preserve">      _browserHostFactory = browserHostFactory;</w:t>
       </w:r>
     </w:p>
     <w:p>
@@ -6248,16 +6524,7 @@
           <w:sz w:val="19"/>
           <w:szCs w:val="19"/>
         </w:rPr>
-        <w:t xml:space="preserve">   </w:t>
-      </w:r>
-      <w:r>
-        <w:rPr>
-          <w:rFonts w:ascii="Consolas" w:hAnsi="Consolas" w:cs="Consolas"/>
-          <w:color w:val="000000"/>
-          <w:sz w:val="19"/>
-          <w:szCs w:val="19"/>
-        </w:rPr>
-        <w:t xml:space="preserve"> </w:t>
+        <w:t xml:space="preserve">    </w:t>
       </w:r>
       <w:r>
         <w:rPr>
@@ -6361,25 +6628,7 @@
           <w:sz w:val="19"/>
           <w:szCs w:val="19"/>
         </w:rPr>
-        <w:t xml:space="preserve">    </w:t>
-      </w:r>
-      <w:r>
-        <w:rPr>
-          <w:rFonts w:ascii="Consolas" w:hAnsi="Consolas" w:cs="Consolas"/>
-          <w:color w:val="000000"/>
-          <w:sz w:val="19"/>
-          <w:szCs w:val="19"/>
-        </w:rPr>
-        <w:t xml:space="preserve">  </w:t>
-      </w:r>
-      <w:r>
-        <w:rPr>
-          <w:rFonts w:ascii="Consolas" w:hAnsi="Consolas" w:cs="Consolas"/>
-          <w:color w:val="000000"/>
-          <w:sz w:val="19"/>
-          <w:szCs w:val="19"/>
-        </w:rPr>
-        <w:t>Browser = _browserHostFactory();</w:t>
+        <w:t xml:space="preserve">      Browser = _browserHostFactory();</w:t>
       </w:r>
     </w:p>
     <w:p>
@@ -6592,16 +6841,7 @@
           <w:sz w:val="19"/>
           <w:szCs w:val="19"/>
         </w:rPr>
-        <w:t xml:space="preserve">    </w:t>
-      </w:r>
-      <w:r>
-        <w:rPr>
-          <w:rFonts w:ascii="Consolas" w:hAnsi="Consolas" w:cs="Consolas"/>
-          <w:color w:val="000000"/>
-          <w:sz w:val="19"/>
-          <w:szCs w:val="19"/>
-        </w:rPr>
-        <w:t xml:space="preserve">  </w:t>
+        <w:t xml:space="preserve">      </w:t>
       </w:r>
       <w:r>
         <w:rPr>
@@ -6687,25 +6927,7 @@
           <w:sz w:val="19"/>
           <w:szCs w:val="19"/>
         </w:rPr>
-        <w:t xml:space="preserve">      </w:t>
-      </w:r>
-      <w:r>
-        <w:rPr>
-          <w:rFonts w:ascii="Consolas" w:hAnsi="Consolas" w:cs="Consolas"/>
-          <w:color w:val="000000"/>
-          <w:sz w:val="19"/>
-          <w:szCs w:val="19"/>
-        </w:rPr>
-        <w:t xml:space="preserve">  </w:t>
-      </w:r>
-      <w:r>
-        <w:rPr>
-          <w:rFonts w:ascii="Consolas" w:hAnsi="Consolas" w:cs="Consolas"/>
-          <w:color w:val="000000"/>
-          <w:sz w:val="19"/>
-          <w:szCs w:val="19"/>
-        </w:rPr>
-        <w:t>Browser.Dispose();</w:t>
+        <w:t xml:space="preserve">        Browser.Dispose();</w:t>
       </w:r>
     </w:p>
     <w:p>
@@ -6849,7 +7071,42 @@
           <w:iCs/>
           <w:color w:val="44546A" w:themeColor="text2"/>
         </w:rPr>
-        <w:t>Also please take note that this currently will be creating and disposing of the WebDriver for each test method. This is optimised for isolating test methods from each other as we start from a clean browser station each time. This behaviour can be modified by creating a different base class and using the [</w:t>
+        <w:t xml:space="preserve">Also please note that this currently will be creating and disposing of the WebDriver for each test method. This is optimised for isolating test methods from each other as we start from a clean browser </w:t>
+      </w:r>
+      <w:r>
+        <w:rPr>
+          <w:i/>
+          <w:iCs/>
+          <w:color w:val="44546A" w:themeColor="text2"/>
+        </w:rPr>
+        <w:t>session</w:t>
+      </w:r>
+      <w:r>
+        <w:rPr>
+          <w:i/>
+          <w:iCs/>
+          <w:color w:val="44546A" w:themeColor="text2"/>
+        </w:rPr>
+        <w:t xml:space="preserve"> each time. </w:t>
+      </w:r>
+    </w:p>
+    <w:p>
+      <w:pPr>
+        <w:ind w:left="1080"/>
+        <w:rPr>
+          <w:i/>
+          <w:iCs/>
+          <w:color w:val="44546A" w:themeColor="text2"/>
+        </w:rPr>
+      </w:pPr>
+      <w:r>
+        <w:rPr>
+          <w:i/>
+          <w:iCs/>
+          <w:color w:val="44546A" w:themeColor="text2"/>
+        </w:rPr>
+        <w:lastRenderedPageBreak/>
+        <w:t>This behaviour can be modified by creating a different base class and using the [</w:t>
       </w:r>
       <w:r>
         <w:rPr>
@@ -6963,19 +7220,7 @@
       </w:pPr>
       <w:r>
         <w:lastRenderedPageBreak/>
-        <w:t>Tasks 1.</w:t>
-      </w:r>
-      <w:r>
-        <w:t>2</w:t>
-      </w:r>
-      <w:r>
-        <w:t xml:space="preserve">: </w:t>
-      </w:r>
-      <w:r>
-        <w:t xml:space="preserve">Breaking Down BrittleTest and </w:t>
-      </w:r>
-      <w:r>
-        <w:t xml:space="preserve">Plumbing code to facilitate Page Objects </w:t>
+        <w:t xml:space="preserve">Tasks 1.2: Breaking Down BrittleTest and Plumbing code to facilitate Page Objects </w:t>
       </w:r>
     </w:p>
     <w:p>
@@ -6986,67 +7231,161 @@
     </w:p>
     <w:p>
       <w:pPr>
+        <w:ind w:left="360"/>
+      </w:pPr>
+      <w:r>
+        <w:t xml:space="preserve">We can now start refactoring our </w:t>
+      </w:r>
+      <w:r>
+        <w:rPr>
+          <w:rFonts w:ascii="Consolas" w:hAnsi="Consolas" w:cs="Consolas"/>
+          <w:color w:val="000000"/>
+          <w:sz w:val="19"/>
+          <w:szCs w:val="19"/>
+        </w:rPr>
+        <w:t>functional test about buying a Mug of T</w:t>
+      </w:r>
+      <w:r>
+        <w:rPr>
+          <w:rFonts w:ascii="Consolas" w:hAnsi="Consolas" w:cs="Consolas"/>
+          <w:color w:val="000000"/>
+          <w:sz w:val="19"/>
+          <w:szCs w:val="19"/>
+        </w:rPr>
+        <w:t xml:space="preserve"> by </w:t>
+      </w:r>
+      <w:r>
+        <w:t>break</w:t>
+      </w:r>
+      <w:r>
+        <w:t>ing</w:t>
+      </w:r>
+      <w:r>
+        <w:t xml:space="preserve"> down </w:t>
+      </w:r>
+      <w:r>
+        <w:rPr>
+          <w:rFonts w:ascii="Consolas" w:hAnsi="Consolas" w:cs="Consolas"/>
+          <w:color w:val="2B91AF"/>
+          <w:sz w:val="19"/>
+          <w:szCs w:val="19"/>
+        </w:rPr>
+        <w:t>BrittleTest</w:t>
+      </w:r>
+      <w:r>
+        <w:rPr>
+          <w:rFonts w:ascii="Consolas" w:hAnsi="Consolas" w:cs="Consolas"/>
+          <w:color w:val="000000"/>
+          <w:sz w:val="19"/>
+          <w:szCs w:val="19"/>
+        </w:rPr>
+        <w:t xml:space="preserve"> </w:t>
+      </w:r>
+      <w:r>
+        <w:t>which mix a few things</w:t>
+      </w:r>
+      <w:r>
+        <w:t xml:space="preserve"> </w:t>
+      </w:r>
+      <w:r>
+        <w:t xml:space="preserve"> </w:t>
+      </w:r>
+      <w:r>
+        <w:t>functional flows</w:t>
+      </w:r>
+    </w:p>
+    <w:p>
+      <w:pPr>
+        <w:pStyle w:val="ListParagraph"/>
+        <w:numPr>
+          <w:ilvl w:val="0"/>
+          <w:numId w:val="22"/>
+        </w:numPr>
+      </w:pPr>
+      <w:r>
+        <w:t>Search for a Mug&lt;T&gt;</w:t>
+      </w:r>
+    </w:p>
+    <w:p>
+      <w:pPr>
+        <w:pStyle w:val="ListParagraph"/>
+        <w:numPr>
+          <w:ilvl w:val="0"/>
+          <w:numId w:val="22"/>
+        </w:numPr>
+      </w:pPr>
+      <w:r>
+        <w:t>Add to Basket and Head to Checkout</w:t>
+      </w:r>
+    </w:p>
+    <w:p>
+      <w:pPr>
+        <w:pStyle w:val="ListParagraph"/>
+        <w:numPr>
+          <w:ilvl w:val="0"/>
+          <w:numId w:val="22"/>
+        </w:numPr>
+      </w:pPr>
+      <w:r>
+        <w:t>Checkout, Place Order and Verify Order has been placed</w:t>
+      </w:r>
+    </w:p>
+    <w:p>
+      <w:pPr>
         <w:ind w:left="720"/>
-      </w:pPr>
-      <w:r>
-        <w:t xml:space="preserve">We can now start refactoring our </w:t>
-      </w:r>
-      <w:r>
-        <w:rPr>
-          <w:rFonts w:ascii="Consolas" w:hAnsi="Consolas" w:cs="Consolas"/>
-          <w:color w:val="000000"/>
-          <w:sz w:val="19"/>
-          <w:szCs w:val="19"/>
-        </w:rPr>
-        <w:t>functional test about buying a Mug of T</w:t>
-      </w:r>
-      <w:r>
-        <w:rPr>
-          <w:rFonts w:ascii="Consolas" w:hAnsi="Consolas" w:cs="Consolas"/>
-          <w:color w:val="000000"/>
-          <w:sz w:val="19"/>
-          <w:szCs w:val="19"/>
-        </w:rPr>
-        <w:t xml:space="preserve"> by </w:t>
-      </w:r>
-      <w:r>
-        <w:t>break</w:t>
-      </w:r>
-      <w:r>
-        <w:t>ing</w:t>
-      </w:r>
-      <w:r>
-        <w:t xml:space="preserve"> down </w:t>
-      </w:r>
-      <w:r>
-        <w:rPr>
-          <w:rFonts w:ascii="Consolas" w:hAnsi="Consolas" w:cs="Consolas"/>
-          <w:color w:val="2B91AF"/>
-          <w:sz w:val="19"/>
-          <w:szCs w:val="19"/>
-        </w:rPr>
-        <w:t>BrittleTest</w:t>
-      </w:r>
-      <w:r>
-        <w:rPr>
-          <w:rFonts w:ascii="Consolas" w:hAnsi="Consolas" w:cs="Consolas"/>
-          <w:color w:val="000000"/>
-          <w:sz w:val="19"/>
-          <w:szCs w:val="19"/>
-        </w:rPr>
-        <w:t xml:space="preserve"> </w:t>
-      </w:r>
-      <w:r>
-        <w:t>which mix a few things</w:t>
-      </w:r>
-      <w:r>
-        <w:t xml:space="preserve"> </w:t>
-      </w:r>
-      <w:r>
-        <w:t xml:space="preserve"> </w:t>
-      </w:r>
-      <w:r>
-        <w:t>functional flows</w:t>
+        <w:rPr>
+          <w:i/>
+          <w:iCs/>
+        </w:rPr>
+      </w:pPr>
+      <w:r>
+        <w:rPr>
+          <w:i/>
+          <w:iCs/>
+        </w:rPr>
+        <w:t xml:space="preserve">Using our Page Objects DSL, we will focus on confirming you can add a Mug&lt;T&gt; to the </w:t>
+      </w:r>
+      <w:r>
+        <w:rPr>
+          <w:i/>
+          <w:iCs/>
+        </w:rPr>
+        <w:t>basket</w:t>
+      </w:r>
+      <w:r>
+        <w:rPr>
+          <w:i/>
+          <w:iCs/>
+        </w:rPr>
+        <w:t xml:space="preserve"> (providing it exists in our product catalogue), and head to checkout</w:t>
+      </w:r>
+      <w:r>
+        <w:rPr>
+          <w:i/>
+          <w:iCs/>
+        </w:rPr>
+        <w:t>. Then we</w:t>
+      </w:r>
+      <w:r>
+        <w:rPr>
+          <w:i/>
+          <w:iCs/>
+        </w:rPr>
+        <w:t xml:space="preserve"> will </w:t>
+      </w:r>
+      <w:r>
+        <w:rPr>
+          <w:i/>
+          <w:iCs/>
+        </w:rPr>
+        <w:t xml:space="preserve">introduce separate test </w:t>
+      </w:r>
+      <w:r>
+        <w:rPr>
+          <w:i/>
+          <w:iCs/>
+        </w:rPr>
+        <w:t>for searching for an item through the product catalogue and lastly proving there’s many items in the basked we can place an order.</w:t>
       </w:r>
     </w:p>
     <w:p>
@@ -7058,8 +7397,488 @@
         </w:numPr>
       </w:pPr>
       <w:r>
-        <w:t>Search for a Mug&lt;T&gt;</w:t>
-      </w:r>
+        <w:t xml:space="preserve">Let’s start by </w:t>
+      </w:r>
+      <w:r>
+        <w:t>add</w:t>
+      </w:r>
+      <w:r>
+        <w:t>ing</w:t>
+      </w:r>
+      <w:r>
+        <w:t xml:space="preserve"> a new </w:t>
+      </w:r>
+      <w:r>
+        <w:t>AddingToBasketAndCheckingOutTests</w:t>
+      </w:r>
+      <w:r>
+        <w:t xml:space="preserve"> Test c</w:t>
+      </w:r>
+      <w:r>
+        <w:t xml:space="preserve">lass inheriting from </w:t>
+      </w:r>
+      <w:r>
+        <w:rPr>
+          <w:rFonts w:ascii="Consolas" w:hAnsi="Consolas" w:cs="Consolas"/>
+          <w:color w:val="2B91AF"/>
+          <w:sz w:val="19"/>
+          <w:szCs w:val="19"/>
+        </w:rPr>
+        <w:t>FunctionalUITest</w:t>
+      </w:r>
+      <w:r>
+        <w:rPr>
+          <w:rFonts w:ascii="Consolas" w:hAnsi="Consolas" w:cs="Consolas"/>
+          <w:color w:val="2B91AF"/>
+          <w:sz w:val="19"/>
+          <w:szCs w:val="19"/>
+        </w:rPr>
+        <w:t xml:space="preserve"> </w:t>
+      </w:r>
+      <w:r>
+        <w:t xml:space="preserve">to represent our </w:t>
+      </w:r>
+      <w:r>
+        <w:rPr>
+          <w:i/>
+          <w:iCs/>
+        </w:rPr>
+        <w:t>“Add to Basket and Head to Checkout”</w:t>
+      </w:r>
+      <w:r>
+        <w:t xml:space="preserve"> scenario</w:t>
+      </w:r>
+      <w:r>
+        <w:t>.</w:t>
+      </w:r>
+    </w:p>
+    <w:p>
+      <w:pPr>
+        <w:shd w:val="clear" w:color="auto" w:fill="E7E6E6" w:themeFill="background2"/>
+        <w:autoSpaceDE w:val="0"/>
+        <w:autoSpaceDN w:val="0"/>
+        <w:adjustRightInd w:val="0"/>
+        <w:spacing w:after="0" w:line="240" w:lineRule="auto"/>
+        <w:ind w:left="1440"/>
+        <w:rPr>
+          <w:rFonts w:ascii="Consolas" w:hAnsi="Consolas" w:cs="Consolas"/>
+          <w:color w:val="000000"/>
+          <w:sz w:val="19"/>
+          <w:szCs w:val="19"/>
+        </w:rPr>
+      </w:pPr>
+      <w:r>
+        <w:rPr>
+          <w:rFonts w:ascii="Consolas" w:hAnsi="Consolas" w:cs="Consolas"/>
+          <w:color w:val="000000"/>
+          <w:sz w:val="19"/>
+          <w:szCs w:val="19"/>
+        </w:rPr>
+        <w:t>[</w:t>
+      </w:r>
+      <w:r>
+        <w:rPr>
+          <w:rFonts w:ascii="Consolas" w:hAnsi="Consolas" w:cs="Consolas"/>
+          <w:color w:val="2B91AF"/>
+          <w:sz w:val="19"/>
+          <w:szCs w:val="19"/>
+        </w:rPr>
+        <w:t>TestClass</w:t>
+      </w:r>
+      <w:r>
+        <w:rPr>
+          <w:rFonts w:ascii="Consolas" w:hAnsi="Consolas" w:cs="Consolas"/>
+          <w:color w:val="000000"/>
+          <w:sz w:val="19"/>
+          <w:szCs w:val="19"/>
+        </w:rPr>
+        <w:t>]</w:t>
+      </w:r>
+    </w:p>
+    <w:p>
+      <w:pPr>
+        <w:shd w:val="clear" w:color="auto" w:fill="E7E6E6" w:themeFill="background2"/>
+        <w:autoSpaceDE w:val="0"/>
+        <w:autoSpaceDN w:val="0"/>
+        <w:adjustRightInd w:val="0"/>
+        <w:spacing w:after="0" w:line="240" w:lineRule="auto"/>
+        <w:ind w:left="1440"/>
+        <w:rPr>
+          <w:rFonts w:ascii="Consolas" w:hAnsi="Consolas" w:cs="Consolas"/>
+          <w:color w:val="000000"/>
+          <w:sz w:val="19"/>
+          <w:szCs w:val="19"/>
+        </w:rPr>
+      </w:pPr>
+      <w:r>
+        <w:rPr>
+          <w:rFonts w:ascii="Consolas" w:hAnsi="Consolas" w:cs="Consolas"/>
+          <w:color w:val="0000FF"/>
+          <w:sz w:val="19"/>
+          <w:szCs w:val="19"/>
+        </w:rPr>
+        <w:t>public</w:t>
+      </w:r>
+      <w:r>
+        <w:rPr>
+          <w:rFonts w:ascii="Consolas" w:hAnsi="Consolas" w:cs="Consolas"/>
+          <w:color w:val="000000"/>
+          <w:sz w:val="19"/>
+          <w:szCs w:val="19"/>
+        </w:rPr>
+        <w:t xml:space="preserve"> </w:t>
+      </w:r>
+      <w:r>
+        <w:rPr>
+          <w:rFonts w:ascii="Consolas" w:hAnsi="Consolas" w:cs="Consolas"/>
+          <w:color w:val="0000FF"/>
+          <w:sz w:val="19"/>
+          <w:szCs w:val="19"/>
+        </w:rPr>
+        <w:t>class</w:t>
+      </w:r>
+      <w:r>
+        <w:rPr>
+          <w:rFonts w:ascii="Consolas" w:hAnsi="Consolas" w:cs="Consolas"/>
+          <w:color w:val="000000"/>
+          <w:sz w:val="19"/>
+          <w:szCs w:val="19"/>
+        </w:rPr>
+        <w:t xml:space="preserve"> </w:t>
+      </w:r>
+      <w:r>
+        <w:rPr>
+          <w:rFonts w:ascii="Consolas" w:hAnsi="Consolas" w:cs="Consolas"/>
+          <w:color w:val="2B91AF"/>
+          <w:sz w:val="19"/>
+          <w:szCs w:val="19"/>
+        </w:rPr>
+        <w:t>AddingToBasketAndCheckingOutTests</w:t>
+      </w:r>
+      <w:r>
+        <w:rPr>
+          <w:rFonts w:ascii="Consolas" w:hAnsi="Consolas" w:cs="Consolas"/>
+          <w:color w:val="000000"/>
+          <w:sz w:val="19"/>
+          <w:szCs w:val="19"/>
+        </w:rPr>
+        <w:t xml:space="preserve"> : </w:t>
+      </w:r>
+      <w:r>
+        <w:rPr>
+          <w:rFonts w:ascii="Consolas" w:hAnsi="Consolas" w:cs="Consolas"/>
+          <w:color w:val="2B91AF"/>
+          <w:sz w:val="19"/>
+          <w:szCs w:val="19"/>
+        </w:rPr>
+        <w:t>FunctionalUITest</w:t>
+      </w:r>
+    </w:p>
+    <w:p>
+      <w:pPr>
+        <w:shd w:val="clear" w:color="auto" w:fill="E7E6E6" w:themeFill="background2"/>
+        <w:autoSpaceDE w:val="0"/>
+        <w:autoSpaceDN w:val="0"/>
+        <w:adjustRightInd w:val="0"/>
+        <w:spacing w:after="0" w:line="240" w:lineRule="auto"/>
+        <w:ind w:left="1440"/>
+        <w:rPr>
+          <w:rFonts w:ascii="Consolas" w:hAnsi="Consolas" w:cs="Consolas"/>
+          <w:color w:val="000000"/>
+          <w:sz w:val="19"/>
+          <w:szCs w:val="19"/>
+        </w:rPr>
+      </w:pPr>
+      <w:r>
+        <w:rPr>
+          <w:rFonts w:ascii="Consolas" w:hAnsi="Consolas" w:cs="Consolas"/>
+          <w:color w:val="000000"/>
+          <w:sz w:val="19"/>
+          <w:szCs w:val="19"/>
+        </w:rPr>
+        <w:t>{</w:t>
+      </w:r>
+    </w:p>
+    <w:p>
+      <w:pPr>
+        <w:shd w:val="clear" w:color="auto" w:fill="E7E6E6" w:themeFill="background2"/>
+        <w:autoSpaceDE w:val="0"/>
+        <w:autoSpaceDN w:val="0"/>
+        <w:adjustRightInd w:val="0"/>
+        <w:spacing w:after="0" w:line="240" w:lineRule="auto"/>
+        <w:ind w:left="1440"/>
+        <w:rPr>
+          <w:rFonts w:ascii="Consolas" w:hAnsi="Consolas" w:cs="Consolas"/>
+          <w:color w:val="000000"/>
+          <w:sz w:val="19"/>
+          <w:szCs w:val="19"/>
+        </w:rPr>
+      </w:pPr>
+      <w:r>
+        <w:rPr>
+          <w:rFonts w:ascii="Consolas" w:hAnsi="Consolas" w:cs="Consolas"/>
+          <w:color w:val="000000"/>
+          <w:sz w:val="19"/>
+          <w:szCs w:val="19"/>
+        </w:rPr>
+        <w:t xml:space="preserve">  </w:t>
+      </w:r>
+      <w:r>
+        <w:rPr>
+          <w:rFonts w:ascii="Consolas" w:hAnsi="Consolas" w:cs="Consolas"/>
+          <w:color w:val="0000FF"/>
+          <w:sz w:val="19"/>
+          <w:szCs w:val="19"/>
+        </w:rPr>
+        <w:t>public</w:t>
+      </w:r>
+      <w:r>
+        <w:rPr>
+          <w:rFonts w:ascii="Consolas" w:hAnsi="Consolas" w:cs="Consolas"/>
+          <w:color w:val="000000"/>
+          <w:sz w:val="19"/>
+          <w:szCs w:val="19"/>
+        </w:rPr>
+        <w:t xml:space="preserve"> </w:t>
+      </w:r>
+      <w:r>
+        <w:rPr>
+          <w:rFonts w:ascii="Consolas" w:hAnsi="Consolas" w:cs="Consolas"/>
+          <w:color w:val="2B91AF"/>
+          <w:sz w:val="19"/>
+          <w:szCs w:val="19"/>
+        </w:rPr>
+        <w:t>AddingToBasketAndCheckingOutTests</w:t>
+      </w:r>
+      <w:r>
+        <w:rPr>
+          <w:rFonts w:ascii="Consolas" w:hAnsi="Consolas" w:cs="Consolas"/>
+          <w:color w:val="000000"/>
+          <w:sz w:val="19"/>
+          <w:szCs w:val="19"/>
+        </w:rPr>
+        <w:t xml:space="preserve">() : </w:t>
+      </w:r>
+      <w:r>
+        <w:rPr>
+          <w:rFonts w:ascii="Consolas" w:hAnsi="Consolas" w:cs="Consolas"/>
+          <w:color w:val="0000FF"/>
+          <w:sz w:val="19"/>
+          <w:szCs w:val="19"/>
+        </w:rPr>
+        <w:t>base</w:t>
+      </w:r>
+      <w:r>
+        <w:rPr>
+          <w:rFonts w:ascii="Consolas" w:hAnsi="Consolas" w:cs="Consolas"/>
+          <w:color w:val="000000"/>
+          <w:sz w:val="19"/>
+          <w:szCs w:val="19"/>
+        </w:rPr>
+        <w:t>(</w:t>
+      </w:r>
+      <w:r>
+        <w:rPr>
+          <w:rFonts w:ascii="Consolas" w:hAnsi="Consolas" w:cs="Consolas"/>
+          <w:color w:val="2B91AF"/>
+          <w:sz w:val="19"/>
+          <w:szCs w:val="19"/>
+        </w:rPr>
+        <w:t>BrowserHost</w:t>
+      </w:r>
+      <w:r>
+        <w:rPr>
+          <w:rFonts w:ascii="Consolas" w:hAnsi="Consolas" w:cs="Consolas"/>
+          <w:color w:val="000000"/>
+          <w:sz w:val="19"/>
+          <w:szCs w:val="19"/>
+        </w:rPr>
+        <w:t>.</w:t>
+      </w:r>
+      <w:r>
+        <w:rPr>
+          <w:rFonts w:ascii="Consolas" w:hAnsi="Consolas" w:cs="Consolas"/>
+          <w:color w:val="ED7D31" w:themeColor="accent2"/>
+          <w:sz w:val="19"/>
+          <w:szCs w:val="19"/>
+        </w:rPr>
+        <w:t>Chrome</w:t>
+      </w:r>
+      <w:r>
+        <w:rPr>
+          <w:rFonts w:ascii="Consolas" w:hAnsi="Consolas" w:cs="Consolas"/>
+          <w:color w:val="000000"/>
+          <w:sz w:val="19"/>
+          <w:szCs w:val="19"/>
+        </w:rPr>
+        <w:t xml:space="preserve">) </w:t>
+      </w:r>
+      <w:r>
+        <w:rPr>
+          <w:rFonts w:ascii="Consolas" w:hAnsi="Consolas" w:cs="Consolas"/>
+          <w:color w:val="000000"/>
+          <w:sz w:val="19"/>
+          <w:szCs w:val="19"/>
+        </w:rPr>
+        <w:t xml:space="preserve">   </w:t>
+      </w:r>
+    </w:p>
+    <w:p>
+      <w:pPr>
+        <w:shd w:val="clear" w:color="auto" w:fill="E7E6E6" w:themeFill="background2"/>
+        <w:autoSpaceDE w:val="0"/>
+        <w:autoSpaceDN w:val="0"/>
+        <w:adjustRightInd w:val="0"/>
+        <w:spacing w:after="0" w:line="240" w:lineRule="auto"/>
+        <w:ind w:left="1440"/>
+        <w:rPr>
+          <w:rFonts w:ascii="Consolas" w:hAnsi="Consolas" w:cs="Consolas"/>
+          <w:color w:val="000000"/>
+          <w:sz w:val="19"/>
+          <w:szCs w:val="19"/>
+        </w:rPr>
+      </w:pPr>
+      <w:r>
+        <w:rPr>
+          <w:rFonts w:ascii="Consolas" w:hAnsi="Consolas" w:cs="Consolas"/>
+          <w:color w:val="0000FF"/>
+          <w:sz w:val="19"/>
+          <w:szCs w:val="19"/>
+        </w:rPr>
+        <w:t xml:space="preserve">  </w:t>
+      </w:r>
+      <w:r>
+        <w:rPr>
+          <w:rFonts w:ascii="Consolas" w:hAnsi="Consolas" w:cs="Consolas"/>
+          <w:color w:val="000000"/>
+          <w:sz w:val="19"/>
+          <w:szCs w:val="19"/>
+        </w:rPr>
+        <w:t>{ }</w:t>
+      </w:r>
+    </w:p>
+    <w:p>
+      <w:pPr>
+        <w:shd w:val="clear" w:color="auto" w:fill="E7E6E6" w:themeFill="background2"/>
+        <w:autoSpaceDE w:val="0"/>
+        <w:autoSpaceDN w:val="0"/>
+        <w:adjustRightInd w:val="0"/>
+        <w:spacing w:after="0" w:line="240" w:lineRule="auto"/>
+        <w:ind w:left="1440"/>
+        <w:rPr>
+          <w:rFonts w:ascii="Consolas" w:hAnsi="Consolas" w:cs="Consolas"/>
+          <w:color w:val="000000"/>
+          <w:sz w:val="19"/>
+          <w:szCs w:val="19"/>
+        </w:rPr>
+      </w:pPr>
+    </w:p>
+    <w:p>
+      <w:pPr>
+        <w:shd w:val="clear" w:color="auto" w:fill="E7E6E6" w:themeFill="background2"/>
+        <w:ind w:left="1440"/>
+      </w:pPr>
+      <w:r>
+        <w:rPr>
+          <w:rFonts w:ascii="Consolas" w:hAnsi="Consolas" w:cs="Consolas"/>
+          <w:color w:val="000000"/>
+          <w:sz w:val="19"/>
+          <w:szCs w:val="19"/>
+        </w:rPr>
+        <w:t>}</w:t>
+      </w:r>
+    </w:p>
+    <w:p>
+      <w:pPr>
+        <w:ind w:left="1440"/>
+        <w:rPr>
+          <w:i/>
+          <w:iCs/>
+          <w:color w:val="44546A" w:themeColor="text2"/>
+        </w:rPr>
+      </w:pPr>
+      <w:r>
+        <w:rPr>
+          <w:i/>
+          <w:iCs/>
+          <w:color w:val="44546A" w:themeColor="text2"/>
+        </w:rPr>
+        <w:t>Our new test class</w:t>
+      </w:r>
+      <w:r>
+        <w:rPr>
+          <w:i/>
+          <w:iCs/>
+          <w:color w:val="44546A" w:themeColor="text2"/>
+        </w:rPr>
+        <w:t xml:space="preserve"> represents a set of scenarios around Adding </w:t>
+      </w:r>
+      <w:r>
+        <w:rPr>
+          <w:i/>
+          <w:iCs/>
+          <w:color w:val="44546A" w:themeColor="text2"/>
+        </w:rPr>
+        <w:t xml:space="preserve">known </w:t>
+      </w:r>
+      <w:r>
+        <w:rPr>
+          <w:i/>
+          <w:iCs/>
+          <w:color w:val="44546A" w:themeColor="text2"/>
+        </w:rPr>
+        <w:t xml:space="preserve">items to basket and </w:t>
+      </w:r>
+      <w:r>
+        <w:rPr>
+          <w:i/>
+          <w:iCs/>
+          <w:color w:val="44546A" w:themeColor="text2"/>
+        </w:rPr>
+        <w:t xml:space="preserve">heading to checkout and can specify through </w:t>
+      </w:r>
+      <w:r>
+        <w:rPr>
+          <w:rFonts w:ascii="Consolas" w:hAnsi="Consolas" w:cs="Consolas"/>
+          <w:i/>
+          <w:iCs/>
+          <w:color w:val="2B91AF"/>
+          <w:sz w:val="19"/>
+          <w:szCs w:val="19"/>
+        </w:rPr>
+        <w:t>FunctionalUITest</w:t>
+      </w:r>
+      <w:r>
+        <w:rPr>
+          <w:rFonts w:ascii="Consolas" w:hAnsi="Consolas" w:cs="Consolas"/>
+          <w:color w:val="2B91AF"/>
+          <w:sz w:val="19"/>
+          <w:szCs w:val="19"/>
+        </w:rPr>
+        <w:t xml:space="preserve"> </w:t>
+      </w:r>
+      <w:r>
+        <w:rPr>
+          <w:i/>
+          <w:iCs/>
+          <w:color w:val="44546A" w:themeColor="text2"/>
+        </w:rPr>
+        <w:t>in a fluent way which browser to use</w:t>
+      </w:r>
+      <w:r>
+        <w:rPr>
+          <w:i/>
+          <w:iCs/>
+          <w:color w:val="44546A" w:themeColor="text2"/>
+        </w:rPr>
+        <w:t>.</w:t>
+      </w:r>
+    </w:p>
+    <w:p>
+      <w:pPr>
+        <w:pStyle w:val="ListParagraph"/>
+        <w:ind w:left="1440"/>
+      </w:pPr>
     </w:p>
     <w:p>
       <w:pPr>
@@ -7068,10 +7887,408 @@
           <w:ilvl w:val="0"/>
           <w:numId w:val="19"/>
         </w:numPr>
-      </w:pPr>
-      <w:r>
-        <w:t>Add to Basket and Head to Checkout</w:t>
-      </w:r>
+        <w:rPr>
+          <w:rFonts w:ascii="Consolas" w:hAnsi="Consolas" w:cs="Consolas"/>
+          <w:color w:val="000000"/>
+          <w:sz w:val="19"/>
+          <w:szCs w:val="19"/>
+        </w:rPr>
+      </w:pPr>
+      <w:r>
+        <w:t xml:space="preserve">Add a new </w:t>
+      </w:r>
+      <w:r>
+        <w:rPr>
+          <w:rFonts w:ascii="Consolas" w:hAnsi="Consolas" w:cs="Consolas"/>
+          <w:color w:val="000000"/>
+          <w:sz w:val="19"/>
+          <w:szCs w:val="19"/>
+          <w:shd w:val="clear" w:color="auto" w:fill="E7E6E6" w:themeFill="background2"/>
+        </w:rPr>
+        <w:t>Can_add_selected_item_basket</w:t>
+      </w:r>
+      <w:r>
+        <w:rPr>
+          <w:shd w:val="clear" w:color="auto" w:fill="E7E6E6" w:themeFill="background2"/>
+        </w:rPr>
+        <w:t>()</w:t>
+      </w:r>
+      <w:r>
+        <w:t xml:space="preserve"> test method </w:t>
+      </w:r>
+      <w:r>
+        <w:t xml:space="preserve">and </w:t>
+      </w:r>
+      <w:r>
+        <w:t xml:space="preserve">the following arrange statement </w:t>
+      </w:r>
+      <w:r>
+        <w:t xml:space="preserve">to navigate to our initial </w:t>
+      </w:r>
+      <w:r>
+        <w:rPr>
+          <w:rFonts w:ascii="Consolas" w:hAnsi="Consolas" w:cs="Consolas"/>
+          <w:color w:val="2B91AF"/>
+          <w:sz w:val="19"/>
+          <w:szCs w:val="19"/>
+        </w:rPr>
+        <w:t>HomePage</w:t>
+      </w:r>
+      <w:r>
+        <w:t>.</w:t>
+      </w:r>
+    </w:p>
+    <w:p>
+      <w:pPr>
+        <w:shd w:val="clear" w:color="auto" w:fill="E7E6E6" w:themeFill="background2"/>
+        <w:autoSpaceDE w:val="0"/>
+        <w:autoSpaceDN w:val="0"/>
+        <w:adjustRightInd w:val="0"/>
+        <w:spacing w:after="0" w:line="240" w:lineRule="auto"/>
+        <w:ind w:left="1440"/>
+        <w:rPr>
+          <w:rFonts w:ascii="Consolas" w:hAnsi="Consolas" w:cs="Consolas"/>
+          <w:color w:val="000000"/>
+          <w:sz w:val="19"/>
+          <w:szCs w:val="19"/>
+        </w:rPr>
+      </w:pPr>
+      <w:r>
+        <w:rPr>
+          <w:rFonts w:ascii="Consolas" w:hAnsi="Consolas" w:cs="Consolas"/>
+          <w:color w:val="000000"/>
+          <w:sz w:val="19"/>
+          <w:szCs w:val="19"/>
+        </w:rPr>
+        <w:t>[</w:t>
+      </w:r>
+      <w:r>
+        <w:rPr>
+          <w:rFonts w:ascii="Consolas" w:hAnsi="Consolas" w:cs="Consolas"/>
+          <w:color w:val="2B91AF"/>
+          <w:sz w:val="19"/>
+          <w:szCs w:val="19"/>
+        </w:rPr>
+        <w:t>TestMethod</w:t>
+      </w:r>
+      <w:r>
+        <w:rPr>
+          <w:rFonts w:ascii="Consolas" w:hAnsi="Consolas" w:cs="Consolas"/>
+          <w:color w:val="000000"/>
+          <w:sz w:val="19"/>
+          <w:szCs w:val="19"/>
+        </w:rPr>
+        <w:t>]</w:t>
+      </w:r>
+    </w:p>
+    <w:p>
+      <w:pPr>
+        <w:shd w:val="clear" w:color="auto" w:fill="E7E6E6" w:themeFill="background2"/>
+        <w:autoSpaceDE w:val="0"/>
+        <w:autoSpaceDN w:val="0"/>
+        <w:adjustRightInd w:val="0"/>
+        <w:spacing w:after="0" w:line="240" w:lineRule="auto"/>
+        <w:ind w:left="1440"/>
+        <w:rPr>
+          <w:rFonts w:ascii="Consolas" w:hAnsi="Consolas" w:cs="Consolas"/>
+          <w:color w:val="000000"/>
+          <w:sz w:val="19"/>
+          <w:szCs w:val="19"/>
+        </w:rPr>
+      </w:pPr>
+      <w:r>
+        <w:rPr>
+          <w:rFonts w:ascii="Consolas" w:hAnsi="Consolas" w:cs="Consolas"/>
+          <w:color w:val="0000FF"/>
+          <w:sz w:val="19"/>
+          <w:szCs w:val="19"/>
+        </w:rPr>
+        <w:t>public</w:t>
+      </w:r>
+      <w:r>
+        <w:rPr>
+          <w:rFonts w:ascii="Consolas" w:hAnsi="Consolas" w:cs="Consolas"/>
+          <w:color w:val="000000"/>
+          <w:sz w:val="19"/>
+          <w:szCs w:val="19"/>
+        </w:rPr>
+        <w:t xml:space="preserve"> </w:t>
+      </w:r>
+      <w:r>
+        <w:rPr>
+          <w:rFonts w:ascii="Consolas" w:hAnsi="Consolas" w:cs="Consolas"/>
+          <w:color w:val="0000FF"/>
+          <w:sz w:val="19"/>
+          <w:szCs w:val="19"/>
+        </w:rPr>
+        <w:t>void</w:t>
+      </w:r>
+      <w:r>
+        <w:rPr>
+          <w:rFonts w:ascii="Consolas" w:hAnsi="Consolas" w:cs="Consolas"/>
+          <w:color w:val="000000"/>
+          <w:sz w:val="19"/>
+          <w:szCs w:val="19"/>
+        </w:rPr>
+        <w:t xml:space="preserve"> Can_add_selected_item_basket()</w:t>
+      </w:r>
+    </w:p>
+    <w:p>
+      <w:pPr>
+        <w:shd w:val="clear" w:color="auto" w:fill="E7E6E6" w:themeFill="background2"/>
+        <w:autoSpaceDE w:val="0"/>
+        <w:autoSpaceDN w:val="0"/>
+        <w:adjustRightInd w:val="0"/>
+        <w:spacing w:after="0" w:line="240" w:lineRule="auto"/>
+        <w:ind w:left="1440"/>
+        <w:rPr>
+          <w:rFonts w:ascii="Consolas" w:hAnsi="Consolas" w:cs="Consolas"/>
+          <w:color w:val="000000"/>
+          <w:sz w:val="19"/>
+          <w:szCs w:val="19"/>
+        </w:rPr>
+      </w:pPr>
+      <w:r>
+        <w:rPr>
+          <w:rFonts w:ascii="Consolas" w:hAnsi="Consolas" w:cs="Consolas"/>
+          <w:color w:val="000000"/>
+          <w:sz w:val="19"/>
+          <w:szCs w:val="19"/>
+        </w:rPr>
+        <w:t>{</w:t>
+      </w:r>
+    </w:p>
+    <w:p>
+      <w:pPr>
+        <w:shd w:val="clear" w:color="auto" w:fill="E7E6E6" w:themeFill="background2"/>
+        <w:autoSpaceDE w:val="0"/>
+        <w:autoSpaceDN w:val="0"/>
+        <w:adjustRightInd w:val="0"/>
+        <w:spacing w:after="0" w:line="240" w:lineRule="auto"/>
+        <w:ind w:left="1440"/>
+        <w:rPr>
+          <w:rFonts w:ascii="Consolas" w:hAnsi="Consolas" w:cs="Consolas"/>
+          <w:color w:val="000000"/>
+          <w:sz w:val="19"/>
+          <w:szCs w:val="19"/>
+        </w:rPr>
+      </w:pPr>
+      <w:r>
+        <w:rPr>
+          <w:rFonts w:ascii="Consolas" w:hAnsi="Consolas" w:cs="Consolas"/>
+          <w:color w:val="000000"/>
+          <w:sz w:val="19"/>
+          <w:szCs w:val="19"/>
+        </w:rPr>
+        <w:t xml:space="preserve">  </w:t>
+      </w:r>
+      <w:r>
+        <w:rPr>
+          <w:rFonts w:ascii="Consolas" w:hAnsi="Consolas" w:cs="Consolas"/>
+          <w:color w:val="008000"/>
+          <w:sz w:val="19"/>
+          <w:szCs w:val="19"/>
+        </w:rPr>
+        <w:t>//Arrange</w:t>
+      </w:r>
+    </w:p>
+    <w:p>
+      <w:pPr>
+        <w:shd w:val="clear" w:color="auto" w:fill="E7E6E6" w:themeFill="background2"/>
+        <w:autoSpaceDE w:val="0"/>
+        <w:autoSpaceDN w:val="0"/>
+        <w:adjustRightInd w:val="0"/>
+        <w:spacing w:after="0" w:line="240" w:lineRule="auto"/>
+        <w:ind w:left="1440"/>
+        <w:rPr>
+          <w:rFonts w:ascii="Consolas" w:hAnsi="Consolas" w:cs="Consolas"/>
+          <w:color w:val="000000"/>
+          <w:sz w:val="19"/>
+          <w:szCs w:val="19"/>
+        </w:rPr>
+      </w:pPr>
+      <w:r>
+        <w:rPr>
+          <w:rFonts w:ascii="Consolas" w:hAnsi="Consolas" w:cs="Consolas"/>
+          <w:color w:val="000000"/>
+          <w:sz w:val="19"/>
+          <w:szCs w:val="19"/>
+        </w:rPr>
+        <w:t xml:space="preserve">  </w:t>
+      </w:r>
+      <w:r>
+        <w:rPr>
+          <w:rFonts w:ascii="Consolas" w:hAnsi="Consolas" w:cs="Consolas"/>
+          <w:color w:val="0000FF"/>
+          <w:sz w:val="19"/>
+          <w:szCs w:val="19"/>
+        </w:rPr>
+        <w:t>var</w:t>
+      </w:r>
+      <w:r>
+        <w:rPr>
+          <w:rFonts w:ascii="Consolas" w:hAnsi="Consolas" w:cs="Consolas"/>
+          <w:color w:val="000000"/>
+          <w:sz w:val="19"/>
+          <w:szCs w:val="19"/>
+        </w:rPr>
+        <w:t xml:space="preserve"> homePage = </w:t>
+      </w:r>
+    </w:p>
+    <w:p>
+      <w:pPr>
+        <w:shd w:val="clear" w:color="auto" w:fill="E7E6E6" w:themeFill="background2"/>
+        <w:autoSpaceDE w:val="0"/>
+        <w:autoSpaceDN w:val="0"/>
+        <w:adjustRightInd w:val="0"/>
+        <w:spacing w:after="0" w:line="240" w:lineRule="auto"/>
+        <w:ind w:left="1440"/>
+        <w:rPr>
+          <w:rFonts w:ascii="Consolas" w:hAnsi="Consolas" w:cs="Consolas"/>
+          <w:color w:val="000000"/>
+          <w:sz w:val="19"/>
+          <w:szCs w:val="19"/>
+        </w:rPr>
+      </w:pPr>
+      <w:r>
+        <w:rPr>
+          <w:rFonts w:ascii="Consolas" w:hAnsi="Consolas" w:cs="Consolas"/>
+          <w:color w:val="0000FF"/>
+          <w:sz w:val="19"/>
+          <w:szCs w:val="19"/>
+        </w:rPr>
+        <w:t xml:space="preserve">   </w:t>
+      </w:r>
+      <w:r>
+        <w:rPr>
+          <w:rFonts w:ascii="Consolas" w:hAnsi="Consolas" w:cs="Consolas"/>
+          <w:color w:val="000000"/>
+          <w:sz w:val="19"/>
+          <w:szCs w:val="19"/>
+        </w:rPr>
+        <w:t>Browser.</w:t>
+      </w:r>
+      <w:r>
+        <w:rPr>
+          <w:rFonts w:ascii="Consolas" w:hAnsi="Consolas" w:cs="Consolas"/>
+          <w:color w:val="ED7D31" w:themeColor="accent2"/>
+          <w:sz w:val="19"/>
+          <w:szCs w:val="19"/>
+        </w:rPr>
+        <w:t>NavigateToInitial</w:t>
+      </w:r>
+      <w:r>
+        <w:rPr>
+          <w:rFonts w:ascii="Consolas" w:hAnsi="Consolas" w:cs="Consolas"/>
+          <w:color w:val="000000"/>
+          <w:sz w:val="19"/>
+          <w:szCs w:val="19"/>
+        </w:rPr>
+        <w:t>&lt;</w:t>
+      </w:r>
+      <w:r>
+        <w:rPr>
+          <w:rFonts w:ascii="Consolas" w:hAnsi="Consolas" w:cs="Consolas"/>
+          <w:color w:val="2B91AF"/>
+          <w:sz w:val="19"/>
+          <w:szCs w:val="19"/>
+        </w:rPr>
+        <w:t>HomePage</w:t>
+      </w:r>
+      <w:r>
+        <w:rPr>
+          <w:rFonts w:ascii="Consolas" w:hAnsi="Consolas" w:cs="Consolas"/>
+          <w:color w:val="000000"/>
+          <w:sz w:val="19"/>
+          <w:szCs w:val="19"/>
+        </w:rPr>
+        <w:t>&gt;(</w:t>
+      </w:r>
+      <w:r>
+        <w:rPr>
+          <w:rFonts w:ascii="Consolas" w:hAnsi="Consolas" w:cs="Consolas"/>
+          <w:color w:val="A31515"/>
+          <w:sz w:val="19"/>
+          <w:szCs w:val="19"/>
+        </w:rPr>
+        <w:t>"</w:t>
+      </w:r>
+      <w:r>
+        <w:rPr>
+          <w:rFonts w:ascii="Consolas" w:hAnsi="Consolas" w:cs="Consolas"/>
+          <w:color w:val="5B9BD5" w:themeColor="accent5"/>
+          <w:sz w:val="19"/>
+          <w:szCs w:val="19"/>
+          <w:u w:val="single"/>
+        </w:rPr>
+        <w:t>http://localhost:5106</w:t>
+      </w:r>
+      <w:r>
+        <w:rPr>
+          <w:rFonts w:ascii="Consolas" w:hAnsi="Consolas" w:cs="Consolas"/>
+          <w:color w:val="A31515"/>
+          <w:sz w:val="19"/>
+          <w:szCs w:val="19"/>
+        </w:rPr>
+        <w:t>"</w:t>
+      </w:r>
+      <w:r>
+        <w:rPr>
+          <w:rFonts w:ascii="Consolas" w:hAnsi="Consolas" w:cs="Consolas"/>
+          <w:color w:val="000000"/>
+          <w:sz w:val="19"/>
+          <w:szCs w:val="19"/>
+        </w:rPr>
+        <w:t>);</w:t>
+      </w:r>
+    </w:p>
+    <w:p>
+      <w:pPr>
+        <w:shd w:val="clear" w:color="auto" w:fill="E7E6E6" w:themeFill="background2"/>
+        <w:tabs>
+          <w:tab w:val="left" w:pos="3278"/>
+        </w:tabs>
+        <w:autoSpaceDE w:val="0"/>
+        <w:autoSpaceDN w:val="0"/>
+        <w:adjustRightInd w:val="0"/>
+        <w:spacing w:after="0" w:line="240" w:lineRule="auto"/>
+        <w:ind w:left="1440"/>
+        <w:rPr>
+          <w:rFonts w:ascii="Consolas" w:hAnsi="Consolas" w:cs="Consolas"/>
+          <w:color w:val="ED7D31" w:themeColor="accent2"/>
+          <w:sz w:val="19"/>
+          <w:szCs w:val="19"/>
+        </w:rPr>
+      </w:pPr>
+      <w:r>
+        <w:rPr>
+          <w:rFonts w:ascii="Consolas" w:hAnsi="Consolas" w:cs="Consolas"/>
+          <w:color w:val="000000"/>
+          <w:sz w:val="19"/>
+          <w:szCs w:val="19"/>
+        </w:rPr>
+        <w:t>}</w:t>
+      </w:r>
+      <w:r>
+        <w:rPr>
+          <w:rFonts w:ascii="Consolas" w:hAnsi="Consolas" w:cs="Consolas"/>
+          <w:color w:val="000000"/>
+          <w:sz w:val="19"/>
+          <w:szCs w:val="19"/>
+        </w:rPr>
+        <w:tab/>
+      </w:r>
+    </w:p>
+    <w:p>
+      <w:pPr>
+        <w:ind w:left="1080"/>
+        <w:rPr>
+          <w:rFonts w:ascii="Consolas" w:hAnsi="Consolas" w:cs="Consolas"/>
+          <w:color w:val="000000"/>
+          <w:sz w:val="19"/>
+          <w:szCs w:val="19"/>
+        </w:rPr>
+      </w:pPr>
     </w:p>
     <w:p>
       <w:pPr>
@@ -7081,86 +8298,6 @@
           <w:numId w:val="19"/>
         </w:numPr>
       </w:pPr>
-      <w:r>
-        <w:t>Checkout, Place Order and Verify Order has been placed</w:t>
-      </w:r>
-    </w:p>
-    <w:p>
-      <w:pPr>
-        <w:ind w:left="720"/>
-      </w:pPr>
-      <w:r>
-        <w:t xml:space="preserve">Using our Page Objects DSL, we will focus on </w:t>
-      </w:r>
-      <w:r>
-        <w:t xml:space="preserve">confirming you can add </w:t>
-      </w:r>
-      <w:r>
-        <w:t xml:space="preserve">a Mug&lt;T&gt; to </w:t>
-      </w:r>
-      <w:r>
-        <w:t xml:space="preserve">the </w:t>
-      </w:r>
-      <w:r>
-        <w:t>basket</w:t>
-      </w:r>
-      <w:r>
-        <w:t xml:space="preserve"> (providing it exists in our product catalogue)</w:t>
-      </w:r>
-      <w:r>
-        <w:t>, and head to checkout</w:t>
-      </w:r>
-      <w:r>
-        <w:t>. Then we</w:t>
-      </w:r>
-      <w:r>
-        <w:t xml:space="preserve"> will </w:t>
-      </w:r>
-      <w:r>
-        <w:t>introduce separate test</w:t>
-      </w:r>
-      <w:r>
-        <w:t xml:space="preserve"> </w:t>
-      </w:r>
-      <w:r>
-        <w:t>for searching for an item through the product catalogue and lastly proving there’s many items in the basked we can place an order.</w:t>
-      </w:r>
-    </w:p>
-    <w:p>
-      <w:pPr>
-        <w:pStyle w:val="ListParagraph"/>
-        <w:numPr>
-          <w:ilvl w:val="0"/>
-          <w:numId w:val="20"/>
-        </w:numPr>
-      </w:pPr>
-      <w:r>
-        <w:t xml:space="preserve">Let’s start by </w:t>
-      </w:r>
-      <w:r>
-        <w:t>add</w:t>
-      </w:r>
-      <w:r>
-        <w:t>ing</w:t>
-      </w:r>
-      <w:r>
-        <w:t xml:space="preserve"> a new </w:t>
-      </w:r>
-      <w:r>
-        <w:rPr>
-          <w:rFonts w:ascii="Consolas" w:hAnsi="Consolas" w:cs="Consolas"/>
-          <w:color w:val="2B91AF"/>
-          <w:sz w:val="19"/>
-          <w:szCs w:val="19"/>
-        </w:rPr>
-        <w:t>AddingToBasketAndCheckingOutTests</w:t>
-      </w:r>
-      <w:r>
-        <w:t xml:space="preserve"> Test class </w:t>
-      </w:r>
-      <w:r>
-        <w:t>file</w:t>
-      </w:r>
     </w:p>
     <w:p>
       <w:pPr>
@@ -7348,6 +8485,119 @@
     </w:lvl>
   </w:abstractNum>
   <w:abstractNum w:abstractNumId="1" w15:restartNumberingAfterBreak="0">
+    <w:nsid w:val="1DCB3C7E"/>
+    <w:multiLevelType w:val="hybridMultilevel"/>
+    <w:tmpl w:val="E2F2E624"/>
+    <w:lvl w:ilvl="0" w:tplc="08090001">
+      <w:start w:val="1"/>
+      <w:numFmt w:val="bullet"/>
+      <w:lvlText w:val=""/>
+      <w:lvlJc w:val="left"/>
+      <w:pPr>
+        <w:ind w:left="1080" w:hanging="360"/>
+      </w:pPr>
+      <w:rPr>
+        <w:rFonts w:ascii="Symbol" w:hAnsi="Symbol" w:hint="default"/>
+      </w:rPr>
+    </w:lvl>
+    <w:lvl w:ilvl="1" w:tplc="08090003">
+      <w:start w:val="1"/>
+      <w:numFmt w:val="bullet"/>
+      <w:lvlText w:val="o"/>
+      <w:lvlJc w:val="left"/>
+      <w:pPr>
+        <w:ind w:left="1800" w:hanging="360"/>
+      </w:pPr>
+      <w:rPr>
+        <w:rFonts w:ascii="Courier New" w:hAnsi="Courier New" w:cs="Courier New" w:hint="default"/>
+      </w:rPr>
+    </w:lvl>
+    <w:lvl w:ilvl="2" w:tplc="08090005">
+      <w:start w:val="1"/>
+      <w:numFmt w:val="bullet"/>
+      <w:lvlText w:val=""/>
+      <w:lvlJc w:val="left"/>
+      <w:pPr>
+        <w:ind w:left="2520" w:hanging="360"/>
+      </w:pPr>
+      <w:rPr>
+        <w:rFonts w:ascii="Wingdings" w:hAnsi="Wingdings" w:hint="default"/>
+      </w:rPr>
+    </w:lvl>
+    <w:lvl w:ilvl="3" w:tplc="08090001" w:tentative="1">
+      <w:start w:val="1"/>
+      <w:numFmt w:val="bullet"/>
+      <w:lvlText w:val=""/>
+      <w:lvlJc w:val="left"/>
+      <w:pPr>
+        <w:ind w:left="3240" w:hanging="360"/>
+      </w:pPr>
+      <w:rPr>
+        <w:rFonts w:ascii="Symbol" w:hAnsi="Symbol" w:hint="default"/>
+      </w:rPr>
+    </w:lvl>
+    <w:lvl w:ilvl="4" w:tplc="08090003" w:tentative="1">
+      <w:start w:val="1"/>
+      <w:numFmt w:val="bullet"/>
+      <w:lvlText w:val="o"/>
+      <w:lvlJc w:val="left"/>
+      <w:pPr>
+        <w:ind w:left="3960" w:hanging="360"/>
+      </w:pPr>
+      <w:rPr>
+        <w:rFonts w:ascii="Courier New" w:hAnsi="Courier New" w:cs="Courier New" w:hint="default"/>
+      </w:rPr>
+    </w:lvl>
+    <w:lvl w:ilvl="5" w:tplc="08090005" w:tentative="1">
+      <w:start w:val="1"/>
+      <w:numFmt w:val="bullet"/>
+      <w:lvlText w:val=""/>
+      <w:lvlJc w:val="left"/>
+      <w:pPr>
+        <w:ind w:left="4680" w:hanging="360"/>
+      </w:pPr>
+      <w:rPr>
+        <w:rFonts w:ascii="Wingdings" w:hAnsi="Wingdings" w:hint="default"/>
+      </w:rPr>
+    </w:lvl>
+    <w:lvl w:ilvl="6" w:tplc="08090001" w:tentative="1">
+      <w:start w:val="1"/>
+      <w:numFmt w:val="bullet"/>
+      <w:lvlText w:val=""/>
+      <w:lvlJc w:val="left"/>
+      <w:pPr>
+        <w:ind w:left="5400" w:hanging="360"/>
+      </w:pPr>
+      <w:rPr>
+        <w:rFonts w:ascii="Symbol" w:hAnsi="Symbol" w:hint="default"/>
+      </w:rPr>
+    </w:lvl>
+    <w:lvl w:ilvl="7" w:tplc="08090003" w:tentative="1">
+      <w:start w:val="1"/>
+      <w:numFmt w:val="bullet"/>
+      <w:lvlText w:val="o"/>
+      <w:lvlJc w:val="left"/>
+      <w:pPr>
+        <w:ind w:left="6120" w:hanging="360"/>
+      </w:pPr>
+      <w:rPr>
+        <w:rFonts w:ascii="Courier New" w:hAnsi="Courier New" w:cs="Courier New" w:hint="default"/>
+      </w:rPr>
+    </w:lvl>
+    <w:lvl w:ilvl="8" w:tplc="08090005" w:tentative="1">
+      <w:start w:val="1"/>
+      <w:numFmt w:val="bullet"/>
+      <w:lvlText w:val=""/>
+      <w:lvlJc w:val="left"/>
+      <w:pPr>
+        <w:ind w:left="6840" w:hanging="360"/>
+      </w:pPr>
+      <w:rPr>
+        <w:rFonts w:ascii="Wingdings" w:hAnsi="Wingdings" w:hint="default"/>
+      </w:rPr>
+    </w:lvl>
+  </w:abstractNum>
+  <w:abstractNum w:abstractNumId="2" w15:restartNumberingAfterBreak="0">
     <w:nsid w:val="337965AD"/>
     <w:multiLevelType w:val="hybridMultilevel"/>
     <w:tmpl w:val="F26CDE74"/>
@@ -7460,7 +8710,7 @@
       </w:rPr>
     </w:lvl>
   </w:abstractNum>
-  <w:abstractNum w:abstractNumId="2" w15:restartNumberingAfterBreak="0">
+  <w:abstractNum w:abstractNumId="3" w15:restartNumberingAfterBreak="0">
     <w:nsid w:val="34A55A33"/>
     <w:multiLevelType w:val="hybridMultilevel"/>
     <w:tmpl w:val="30EC37CA"/>
@@ -7546,7 +8796,7 @@
       </w:pPr>
     </w:lvl>
   </w:abstractNum>
-  <w:abstractNum w:abstractNumId="3" w15:restartNumberingAfterBreak="0">
+  <w:abstractNum w:abstractNumId="4" w15:restartNumberingAfterBreak="0">
     <w:nsid w:val="382107D2"/>
     <w:multiLevelType w:val="hybridMultilevel"/>
     <w:tmpl w:val="8B908700"/>
@@ -7632,7 +8882,7 @@
       </w:pPr>
     </w:lvl>
   </w:abstractNum>
-  <w:abstractNum w:abstractNumId="4" w15:restartNumberingAfterBreak="0">
+  <w:abstractNum w:abstractNumId="5" w15:restartNumberingAfterBreak="0">
     <w:nsid w:val="39BD3858"/>
     <w:multiLevelType w:val="hybridMultilevel"/>
     <w:tmpl w:val="7DE88D1C"/>
@@ -7718,7 +8968,7 @@
       </w:pPr>
     </w:lvl>
   </w:abstractNum>
-  <w:abstractNum w:abstractNumId="5" w15:restartNumberingAfterBreak="0">
+  <w:abstractNum w:abstractNumId="6" w15:restartNumberingAfterBreak="0">
     <w:nsid w:val="46335F08"/>
     <w:multiLevelType w:val="hybridMultilevel"/>
     <w:tmpl w:val="2834E082"/>
@@ -7804,7 +9054,7 @@
       </w:pPr>
     </w:lvl>
   </w:abstractNum>
-  <w:abstractNum w:abstractNumId="6" w15:restartNumberingAfterBreak="0">
+  <w:abstractNum w:abstractNumId="7" w15:restartNumberingAfterBreak="0">
     <w:nsid w:val="47BB0CCA"/>
     <w:multiLevelType w:val="hybridMultilevel"/>
     <w:tmpl w:val="AF6E8666"/>
@@ -7890,7 +9140,7 @@
       </w:pPr>
     </w:lvl>
   </w:abstractNum>
-  <w:abstractNum w:abstractNumId="7" w15:restartNumberingAfterBreak="0">
+  <w:abstractNum w:abstractNumId="8" w15:restartNumberingAfterBreak="0">
     <w:nsid w:val="4A682DDB"/>
     <w:multiLevelType w:val="hybridMultilevel"/>
     <w:tmpl w:val="520E6CC8"/>
@@ -7976,7 +9226,7 @@
       </w:pPr>
     </w:lvl>
   </w:abstractNum>
-  <w:abstractNum w:abstractNumId="8" w15:restartNumberingAfterBreak="0">
+  <w:abstractNum w:abstractNumId="9" w15:restartNumberingAfterBreak="0">
     <w:nsid w:val="4AF14231"/>
     <w:multiLevelType w:val="hybridMultilevel"/>
     <w:tmpl w:val="11E606D4"/>
@@ -8088,7 +9338,7 @@
       </w:rPr>
     </w:lvl>
   </w:abstractNum>
-  <w:abstractNum w:abstractNumId="9" w15:restartNumberingAfterBreak="0">
+  <w:abstractNum w:abstractNumId="10" w15:restartNumberingAfterBreak="0">
     <w:nsid w:val="4F6D576B"/>
     <w:multiLevelType w:val="hybridMultilevel"/>
     <w:tmpl w:val="0A2C814E"/>
@@ -8177,7 +9427,7 @@
       </w:pPr>
     </w:lvl>
   </w:abstractNum>
-  <w:abstractNum w:abstractNumId="10" w15:restartNumberingAfterBreak="0">
+  <w:abstractNum w:abstractNumId="11" w15:restartNumberingAfterBreak="0">
     <w:nsid w:val="545202E6"/>
     <w:multiLevelType w:val="hybridMultilevel"/>
     <w:tmpl w:val="CD3ACFA0"/>
@@ -8263,7 +9513,7 @@
       </w:pPr>
     </w:lvl>
   </w:abstractNum>
-  <w:abstractNum w:abstractNumId="11" w15:restartNumberingAfterBreak="0">
+  <w:abstractNum w:abstractNumId="12" w15:restartNumberingAfterBreak="0">
     <w:nsid w:val="554C0F7B"/>
     <w:multiLevelType w:val="hybridMultilevel"/>
     <w:tmpl w:val="CF2EAA2E"/>
@@ -8349,7 +9599,7 @@
       </w:pPr>
     </w:lvl>
   </w:abstractNum>
-  <w:abstractNum w:abstractNumId="12" w15:restartNumberingAfterBreak="0">
+  <w:abstractNum w:abstractNumId="13" w15:restartNumberingAfterBreak="0">
     <w:nsid w:val="5769307B"/>
     <w:multiLevelType w:val="multilevel"/>
     <w:tmpl w:val="586EFE2A"/>
@@ -8498,120 +9748,120 @@
       </w:rPr>
     </w:lvl>
   </w:abstractNum>
-  <w:abstractNum w:abstractNumId="13" w15:restartNumberingAfterBreak="0">
+  <w:abstractNum w:abstractNumId="14" w15:restartNumberingAfterBreak="0">
     <w:nsid w:val="59F13497"/>
     <w:multiLevelType w:val="hybridMultilevel"/>
-    <w:tmpl w:val="7F4E4E80"/>
-    <w:lvl w:ilvl="0" w:tplc="08090001">
+    <w:tmpl w:val="BF42BC06"/>
+    <w:lvl w:ilvl="0" w:tplc="730E7B6E">
+      <w:start w:val="1"/>
+      <w:numFmt w:val="decimal"/>
+      <w:lvlText w:val="%1."/>
+      <w:lvlJc w:val="left"/>
+      <w:pPr>
+        <w:ind w:left="1440" w:hanging="360"/>
+      </w:pPr>
+      <w:rPr>
+        <w:rFonts w:hint="default"/>
+      </w:rPr>
+    </w:lvl>
+    <w:lvl w:ilvl="1" w:tplc="08090003">
+      <w:start w:val="1"/>
+      <w:numFmt w:val="bullet"/>
+      <w:lvlText w:val="o"/>
+      <w:lvlJc w:val="left"/>
+      <w:pPr>
+        <w:ind w:left="2160" w:hanging="360"/>
+      </w:pPr>
+      <w:rPr>
+        <w:rFonts w:ascii="Courier New" w:hAnsi="Courier New" w:cs="Courier New" w:hint="default"/>
+      </w:rPr>
+    </w:lvl>
+    <w:lvl w:ilvl="2" w:tplc="08090005">
+      <w:start w:val="1"/>
+      <w:numFmt w:val="bullet"/>
+      <w:lvlText w:val=""/>
+      <w:lvlJc w:val="left"/>
+      <w:pPr>
+        <w:ind w:left="2880" w:hanging="360"/>
+      </w:pPr>
+      <w:rPr>
+        <w:rFonts w:ascii="Wingdings" w:hAnsi="Wingdings" w:hint="default"/>
+      </w:rPr>
+    </w:lvl>
+    <w:lvl w:ilvl="3" w:tplc="08090001" w:tentative="1">
       <w:start w:val="1"/>
       <w:numFmt w:val="bullet"/>
       <w:lvlText w:val=""/>
       <w:lvlJc w:val="left"/>
       <w:pPr>
-        <w:ind w:left="1440" w:hanging="360"/>
+        <w:ind w:left="3600" w:hanging="360"/>
       </w:pPr>
       <w:rPr>
         <w:rFonts w:ascii="Symbol" w:hAnsi="Symbol" w:hint="default"/>
       </w:rPr>
     </w:lvl>
-    <w:lvl w:ilvl="1" w:tplc="08090003" w:tentative="1">
+    <w:lvl w:ilvl="4" w:tplc="08090003" w:tentative="1">
       <w:start w:val="1"/>
       <w:numFmt w:val="bullet"/>
       <w:lvlText w:val="o"/>
       <w:lvlJc w:val="left"/>
       <w:pPr>
-        <w:ind w:left="2160" w:hanging="360"/>
+        <w:ind w:left="4320" w:hanging="360"/>
       </w:pPr>
       <w:rPr>
         <w:rFonts w:ascii="Courier New" w:hAnsi="Courier New" w:cs="Courier New" w:hint="default"/>
       </w:rPr>
     </w:lvl>
-    <w:lvl w:ilvl="2" w:tplc="08090005" w:tentative="1">
+    <w:lvl w:ilvl="5" w:tplc="08090005" w:tentative="1">
       <w:start w:val="1"/>
       <w:numFmt w:val="bullet"/>
       <w:lvlText w:val=""/>
       <w:lvlJc w:val="left"/>
       <w:pPr>
-        <w:ind w:left="2880" w:hanging="360"/>
+        <w:ind w:left="5040" w:hanging="360"/>
       </w:pPr>
       <w:rPr>
         <w:rFonts w:ascii="Wingdings" w:hAnsi="Wingdings" w:hint="default"/>
       </w:rPr>
     </w:lvl>
-    <w:lvl w:ilvl="3" w:tplc="08090001" w:tentative="1">
+    <w:lvl w:ilvl="6" w:tplc="08090001" w:tentative="1">
       <w:start w:val="1"/>
       <w:numFmt w:val="bullet"/>
       <w:lvlText w:val=""/>
       <w:lvlJc w:val="left"/>
       <w:pPr>
-        <w:ind w:left="3600" w:hanging="360"/>
+        <w:ind w:left="5760" w:hanging="360"/>
       </w:pPr>
       <w:rPr>
         <w:rFonts w:ascii="Symbol" w:hAnsi="Symbol" w:hint="default"/>
       </w:rPr>
     </w:lvl>
-    <w:lvl w:ilvl="4" w:tplc="08090003" w:tentative="1">
+    <w:lvl w:ilvl="7" w:tplc="08090003" w:tentative="1">
       <w:start w:val="1"/>
       <w:numFmt w:val="bullet"/>
       <w:lvlText w:val="o"/>
       <w:lvlJc w:val="left"/>
       <w:pPr>
-        <w:ind w:left="4320" w:hanging="360"/>
+        <w:ind w:left="6480" w:hanging="360"/>
       </w:pPr>
       <w:rPr>
         <w:rFonts w:ascii="Courier New" w:hAnsi="Courier New" w:cs="Courier New" w:hint="default"/>
       </w:rPr>
     </w:lvl>
-    <w:lvl w:ilvl="5" w:tplc="08090005" w:tentative="1">
+    <w:lvl w:ilvl="8" w:tplc="08090005" w:tentative="1">
       <w:start w:val="1"/>
       <w:numFmt w:val="bullet"/>
       <w:lvlText w:val=""/>
       <w:lvlJc w:val="left"/>
       <w:pPr>
-        <w:ind w:left="5040" w:hanging="360"/>
+        <w:ind w:left="7200" w:hanging="360"/>
       </w:pPr>
       <w:rPr>
         <w:rFonts w:ascii="Wingdings" w:hAnsi="Wingdings" w:hint="default"/>
       </w:rPr>
     </w:lvl>
-    <w:lvl w:ilvl="6" w:tplc="08090001" w:tentative="1">
-      <w:start w:val="1"/>
-      <w:numFmt w:val="bullet"/>
-      <w:lvlText w:val=""/>
-      <w:lvlJc w:val="left"/>
-      <w:pPr>
-        <w:ind w:left="5760" w:hanging="360"/>
-      </w:pPr>
-      <w:rPr>
-        <w:rFonts w:ascii="Symbol" w:hAnsi="Symbol" w:hint="default"/>
-      </w:rPr>
-    </w:lvl>
-    <w:lvl w:ilvl="7" w:tplc="08090003" w:tentative="1">
-      <w:start w:val="1"/>
-      <w:numFmt w:val="bullet"/>
-      <w:lvlText w:val="o"/>
-      <w:lvlJc w:val="left"/>
-      <w:pPr>
-        <w:ind w:left="6480" w:hanging="360"/>
-      </w:pPr>
-      <w:rPr>
-        <w:rFonts w:ascii="Courier New" w:hAnsi="Courier New" w:cs="Courier New" w:hint="default"/>
-      </w:rPr>
-    </w:lvl>
-    <w:lvl w:ilvl="8" w:tplc="08090005" w:tentative="1">
-      <w:start w:val="1"/>
-      <w:numFmt w:val="bullet"/>
-      <w:lvlText w:val=""/>
-      <w:lvlJc w:val="left"/>
-      <w:pPr>
-        <w:ind w:left="7200" w:hanging="360"/>
-      </w:pPr>
-      <w:rPr>
-        <w:rFonts w:ascii="Wingdings" w:hAnsi="Wingdings" w:hint="default"/>
-      </w:rPr>
-    </w:lvl>
   </w:abstractNum>
-  <w:abstractNum w:abstractNumId="14" w15:restartNumberingAfterBreak="0">
+  <w:abstractNum w:abstractNumId="15" w15:restartNumberingAfterBreak="0">
     <w:nsid w:val="5F586CDC"/>
     <w:multiLevelType w:val="hybridMultilevel"/>
     <w:tmpl w:val="93C2E516"/>
@@ -8702,7 +9952,7 @@
       </w:pPr>
     </w:lvl>
   </w:abstractNum>
-  <w:abstractNum w:abstractNumId="15" w15:restartNumberingAfterBreak="0">
+  <w:abstractNum w:abstractNumId="16" w15:restartNumberingAfterBreak="0">
     <w:nsid w:val="66545F0D"/>
     <w:multiLevelType w:val="hybridMultilevel"/>
     <w:tmpl w:val="71FA090A"/>
@@ -8788,7 +10038,7 @@
       </w:pPr>
     </w:lvl>
   </w:abstractNum>
-  <w:abstractNum w:abstractNumId="16" w15:restartNumberingAfterBreak="0">
+  <w:abstractNum w:abstractNumId="17" w15:restartNumberingAfterBreak="0">
     <w:nsid w:val="6BC402AF"/>
     <w:multiLevelType w:val="hybridMultilevel"/>
     <w:tmpl w:val="2910D2B6"/>
@@ -8874,7 +10124,7 @@
       </w:pPr>
     </w:lvl>
   </w:abstractNum>
-  <w:abstractNum w:abstractNumId="17" w15:restartNumberingAfterBreak="0">
+  <w:abstractNum w:abstractNumId="18" w15:restartNumberingAfterBreak="0">
     <w:nsid w:val="72A864F3"/>
     <w:multiLevelType w:val="hybridMultilevel"/>
     <w:tmpl w:val="026068BA"/>
@@ -8960,7 +10210,7 @@
       </w:pPr>
     </w:lvl>
   </w:abstractNum>
-  <w:abstractNum w:abstractNumId="18" w15:restartNumberingAfterBreak="0">
+  <w:abstractNum w:abstractNumId="19" w15:restartNumberingAfterBreak="0">
     <w:nsid w:val="745D5DD0"/>
     <w:multiLevelType w:val="hybridMultilevel"/>
     <w:tmpl w:val="497808DA"/>
@@ -9046,7 +10296,7 @@
       </w:pPr>
     </w:lvl>
   </w:abstractNum>
-  <w:abstractNum w:abstractNumId="19" w15:restartNumberingAfterBreak="0">
+  <w:abstractNum w:abstractNumId="20" w15:restartNumberingAfterBreak="0">
     <w:nsid w:val="790C0392"/>
     <w:multiLevelType w:val="hybridMultilevel"/>
     <w:tmpl w:val="3FDEA542"/>
@@ -9135,7 +10385,7 @@
       </w:pPr>
     </w:lvl>
   </w:abstractNum>
-  <w:abstractNum w:abstractNumId="20" w15:restartNumberingAfterBreak="0">
+  <w:abstractNum w:abstractNumId="21" w15:restartNumberingAfterBreak="0">
     <w:nsid w:val="792A1900"/>
     <w:multiLevelType w:val="hybridMultilevel"/>
     <w:tmpl w:val="497808DA"/>
@@ -9222,67 +10472,70 @@
     </w:lvl>
   </w:abstractNum>
   <w:num w:numId="1">
+    <w:abstractNumId w:val="13"/>
+  </w:num>
+  <w:num w:numId="2">
+    <w:abstractNumId w:val="11"/>
+  </w:num>
+  <w:num w:numId="3">
+    <w:abstractNumId w:val="16"/>
+  </w:num>
+  <w:num w:numId="4">
+    <w:abstractNumId w:val="4"/>
+  </w:num>
+  <w:num w:numId="5">
+    <w:abstractNumId w:val="21"/>
+  </w:num>
+  <w:num w:numId="6">
+    <w:abstractNumId w:val="18"/>
+  </w:num>
+  <w:num w:numId="7">
     <w:abstractNumId w:val="12"/>
   </w:num>
-  <w:num w:numId="2">
-    <w:abstractNumId w:val="10"/>
-  </w:num>
-  <w:num w:numId="3">
-    <w:abstractNumId w:val="15"/>
-  </w:num>
-  <w:num w:numId="4">
-    <w:abstractNumId w:val="3"/>
-  </w:num>
-  <w:num w:numId="5">
-    <w:abstractNumId w:val="20"/>
-  </w:num>
-  <w:num w:numId="6">
-    <w:abstractNumId w:val="17"/>
-  </w:num>
-  <w:num w:numId="7">
-    <w:abstractNumId w:val="11"/>
-  </w:num>
   <w:num w:numId="8">
-    <w:abstractNumId w:val="18"/>
+    <w:abstractNumId w:val="19"/>
   </w:num>
   <w:num w:numId="9">
-    <w:abstractNumId w:val="2"/>
+    <w:abstractNumId w:val="3"/>
   </w:num>
   <w:num w:numId="10">
     <w:abstractNumId w:val="0"/>
   </w:num>
   <w:num w:numId="11">
+    <w:abstractNumId w:val="9"/>
+  </w:num>
+  <w:num w:numId="12">
+    <w:abstractNumId w:val="10"/>
+  </w:num>
+  <w:num w:numId="13">
+    <w:abstractNumId w:val="15"/>
+  </w:num>
+  <w:num w:numId="14">
     <w:abstractNumId w:val="8"/>
   </w:num>
-  <w:num w:numId="12">
-    <w:abstractNumId w:val="9"/>
+  <w:num w:numId="15">
+    <w:abstractNumId w:val="5"/>
   </w:num>
-  <w:num w:numId="13">
+  <w:num w:numId="16">
+    <w:abstractNumId w:val="7"/>
+  </w:num>
+  <w:num w:numId="17">
+    <w:abstractNumId w:val="20"/>
+  </w:num>
+  <w:num w:numId="18">
+    <w:abstractNumId w:val="2"/>
+  </w:num>
+  <w:num w:numId="19">
     <w:abstractNumId w:val="14"/>
   </w:num>
-  <w:num w:numId="14">
-    <w:abstractNumId w:val="7"/>
+  <w:num w:numId="20">
+    <w:abstractNumId w:val="17"/>
   </w:num>
-  <w:num w:numId="15">
-    <w:abstractNumId w:val="4"/>
-  </w:num>
-  <w:num w:numId="16">
+  <w:num w:numId="21">
     <w:abstractNumId w:val="6"/>
   </w:num>
-  <w:num w:numId="17">
-    <w:abstractNumId w:val="19"/>
-  </w:num>
-  <w:num w:numId="18">
+  <w:num w:numId="22">
     <w:abstractNumId w:val="1"/>
-  </w:num>
-  <w:num w:numId="19">
-    <w:abstractNumId w:val="13"/>
-  </w:num>
-  <w:num w:numId="20">
-    <w:abstractNumId w:val="16"/>
-  </w:num>
-  <w:num w:numId="21">
-    <w:abstractNumId w:val="5"/>
   </w:num>
 </w:numbering>
 </file>
@@ -9777,6 +11030,7 @@
   <w:style w:type="character" w:default="1" w:styleId="DefaultParagraphFont">
     <w:name w:val="Default Paragraph Font"/>
     <w:uiPriority w:val="1"/>
+    <w:semiHidden/>
     <w:unhideWhenUsed/>
   </w:style>
   <w:style w:type="table" w:default="1" w:styleId="TableNormal">

</xml_diff>

<commit_message>
updated doc for minor corrections
</commit_message>
<xml_diff>
--- a/Lab#2 - Building a DSL/Lab#2 - Building a DSL.docx
+++ b/Lab#2 - Building a DSL/Lab#2 - Building a DSL.docx
@@ -731,7 +731,15 @@
         <w:t xml:space="preserve">in a rush due to tight deadline by a contractor who left the organisation. </w:t>
       </w:r>
       <w:r>
-        <w:t xml:space="preserve">You are now in charge on maintain these and extends these as a </w:t>
+        <w:t xml:space="preserve">You are now in charge on maintain these and extends these as </w:t>
+      </w:r>
+      <w:proofErr w:type="gramStart"/>
+      <w:r>
+        <w:t>a</w:t>
+      </w:r>
+      <w:proofErr w:type="gramEnd"/>
+      <w:r>
+        <w:t xml:space="preserve"> </w:t>
       </w:r>
       <w:r>
         <w:t>Automation</w:t>
@@ -937,14 +945,24 @@
         <w:pStyle w:val="Code"/>
         <w:ind w:left="720"/>
       </w:pPr>
+      <w:proofErr w:type="spellStart"/>
       <w:r>
         <w:rPr>
           <w:color w:val="0000FF"/>
         </w:rPr>
         <w:t>az</w:t>
       </w:r>
-      <w:r>
-        <w:t xml:space="preserve"> aks </w:t>
+      <w:proofErr w:type="spellEnd"/>
+      <w:r>
+        <w:t xml:space="preserve"> </w:t>
+      </w:r>
+      <w:proofErr w:type="spellStart"/>
+      <w:r>
+        <w:t>aks</w:t>
+      </w:r>
+      <w:proofErr w:type="spellEnd"/>
+      <w:r>
+        <w:t xml:space="preserve"> </w:t>
       </w:r>
       <w:r>
         <w:rPr>
@@ -968,7 +986,21 @@
         <w:rPr>
           <w:color w:val="833C0B" w:themeColor="accent2" w:themeShade="80"/>
         </w:rPr>
-        <w:t>&lt;resourceGroupName&gt;</w:t>
+        <w:t>&lt;</w:t>
+      </w:r>
+      <w:proofErr w:type="spellStart"/>
+      <w:r>
+        <w:rPr>
+          <w:color w:val="833C0B" w:themeColor="accent2" w:themeShade="80"/>
+        </w:rPr>
+        <w:t>resourceGroupName</w:t>
+      </w:r>
+      <w:proofErr w:type="spellEnd"/>
+      <w:r>
+        <w:rPr>
+          <w:color w:val="833C0B" w:themeColor="accent2" w:themeShade="80"/>
+        </w:rPr>
+        <w:t>&gt;</w:t>
       </w:r>
       <w:r>
         <w:t xml:space="preserve"> </w:t>
@@ -986,7 +1018,21 @@
         <w:rPr>
           <w:color w:val="833C0B" w:themeColor="accent2" w:themeShade="80"/>
         </w:rPr>
-        <w:t>&lt;AKSClusterName&gt;</w:t>
+        <w:t>&lt;</w:t>
+      </w:r>
+      <w:proofErr w:type="spellStart"/>
+      <w:r>
+        <w:rPr>
+          <w:color w:val="833C0B" w:themeColor="accent2" w:themeShade="80"/>
+        </w:rPr>
+        <w:t>AKSClusterName</w:t>
+      </w:r>
+      <w:proofErr w:type="spellEnd"/>
+      <w:r>
+        <w:rPr>
+          <w:color w:val="833C0B" w:themeColor="accent2" w:themeShade="80"/>
+        </w:rPr>
+        <w:t>&gt;</w:t>
       </w:r>
       <w:r>
         <w:t xml:space="preserve"> </w:t>
@@ -1013,7 +1059,35 @@
         <w:rPr>
           <w:color w:val="0070C0"/>
         </w:rPr>
-        <w:t>--disable-rbac --generate-ssh-keys</w:t>
+        <w:t>--disable-</w:t>
+      </w:r>
+      <w:proofErr w:type="spellStart"/>
+      <w:r>
+        <w:rPr>
+          <w:color w:val="0070C0"/>
+        </w:rPr>
+        <w:t>rbac</w:t>
+      </w:r>
+      <w:proofErr w:type="spellEnd"/>
+      <w:r>
+        <w:rPr>
+          <w:color w:val="0070C0"/>
+        </w:rPr>
+        <w:t xml:space="preserve"> --generate-</w:t>
+      </w:r>
+      <w:proofErr w:type="spellStart"/>
+      <w:r>
+        <w:rPr>
+          <w:color w:val="0070C0"/>
+        </w:rPr>
+        <w:t>ssh</w:t>
+      </w:r>
+      <w:proofErr w:type="spellEnd"/>
+      <w:r>
+        <w:rPr>
+          <w:color w:val="0070C0"/>
+        </w:rPr>
+        <w:t>-keys</w:t>
       </w:r>
     </w:p>
     <w:p>
@@ -4488,7 +4562,39 @@
           <w:iCs/>
           <w:color w:val="44546A" w:themeColor="text2"/>
         </w:rPr>
-        <w:t xml:space="preserve"> (or centralise any other global operation on the web driver)  </w:t>
+        <w:t xml:space="preserve"> (or centralise any other global operation</w:t>
+      </w:r>
+      <w:r>
+        <w:rPr>
+          <w:i/>
+          <w:iCs/>
+          <w:color w:val="44546A" w:themeColor="text2"/>
+        </w:rPr>
+        <w:t xml:space="preserve"> we need to do</w:t>
+      </w:r>
+      <w:r>
+        <w:rPr>
+          <w:i/>
+          <w:iCs/>
+          <w:color w:val="44546A" w:themeColor="text2"/>
+        </w:rPr>
+        <w:t xml:space="preserve"> on the web driver</w:t>
+      </w:r>
+      <w:r>
+        <w:rPr>
+          <w:i/>
+          <w:iCs/>
+          <w:color w:val="44546A" w:themeColor="text2"/>
+        </w:rPr>
+        <w:t xml:space="preserve"> such explicit wait time, etc. </w:t>
+      </w:r>
+      <w:r>
+        <w:rPr>
+          <w:i/>
+          <w:iCs/>
+          <w:color w:val="44546A" w:themeColor="text2"/>
+        </w:rPr>
+        <w:t xml:space="preserve">)  </w:t>
       </w:r>
     </w:p>
     <w:p>
@@ -4506,14 +4612,44 @@
         </w:numPr>
       </w:pPr>
       <w:r>
-        <w:t>We also need to add on our Page base class another (non-static) generic and protected method to facilitate navigating to another page by performing some action on a element on the actual page such as clicking or submitting a form</w:t>
-      </w:r>
-    </w:p>
-    <w:p>
-      <w:pPr>
-        <w:pStyle w:val="ListParagraph"/>
-        <w:ind w:left="1080"/>
-      </w:pPr>
+        <w:t xml:space="preserve">We also need to add </w:t>
+      </w:r>
+      <w:r>
+        <w:t>to</w:t>
+      </w:r>
+      <w:r>
+        <w:t xml:space="preserve"> our Page base class another (non-static) generic and protected method to facilitate navigating </w:t>
+      </w:r>
+      <w:r>
+        <w:t xml:space="preserve">from page to </w:t>
+      </w:r>
+      <w:r>
+        <w:t xml:space="preserve">page </w:t>
+      </w:r>
+      <w:r>
+        <w:t xml:space="preserve">when </w:t>
+      </w:r>
+      <w:r>
+        <w:t xml:space="preserve">performing </w:t>
+      </w:r>
+      <w:r>
+        <w:t>an</w:t>
+      </w:r>
+      <w:r>
+        <w:t xml:space="preserve"> action on a</w:t>
+      </w:r>
+      <w:r>
+        <w:t>n</w:t>
+      </w:r>
+      <w:r>
+        <w:t xml:space="preserve"> element </w:t>
+      </w:r>
+      <w:r>
+        <w:t xml:space="preserve">from a given page </w:t>
+      </w:r>
+      <w:r>
+        <w:t>such as clicking or submitting a form</w:t>
+      </w:r>
     </w:p>
     <w:p>
       <w:pPr>
@@ -4618,7 +4754,25 @@
           <w:sz w:val="19"/>
           <w:szCs w:val="19"/>
         </w:rPr>
-        <w:t xml:space="preserve">&lt;IWebElement&gt; performAction = </w:t>
+        <w:t>&lt;</w:t>
+      </w:r>
+      <w:r>
+        <w:rPr>
+          <w:rFonts w:ascii="Consolas" w:hAnsi="Consolas" w:cs="Consolas"/>
+          <w:color w:val="70AD47" w:themeColor="accent6"/>
+          <w:sz w:val="19"/>
+          <w:szCs w:val="19"/>
+        </w:rPr>
+        <w:t>IWebElement</w:t>
+      </w:r>
+      <w:r>
+        <w:rPr>
+          <w:rFonts w:ascii="Consolas" w:hAnsi="Consolas" w:cs="Consolas"/>
+          <w:color w:val="000000"/>
+          <w:sz w:val="19"/>
+          <w:szCs w:val="19"/>
+        </w:rPr>
+        <w:t xml:space="preserve">&gt; performAction = </w:t>
       </w:r>
       <w:r>
         <w:rPr>
@@ -4638,8 +4792,6 @@
         </w:rPr>
         <w:t xml:space="preserve">) </w:t>
       </w:r>
-      <w:bookmarkStart w:id="0" w:name="_GoBack"/>
-      <w:bookmarkEnd w:id="0"/>
       <w:r>
         <w:rPr>
           <w:rFonts w:ascii="Consolas" w:hAnsi="Consolas" w:cs="Consolas"/>
@@ -4656,7 +4808,43 @@
           <w:sz w:val="19"/>
           <w:szCs w:val="19"/>
         </w:rPr>
-        <w:t xml:space="preserve"> TPage : Page, </w:t>
+        <w:t xml:space="preserve"> </w:t>
+      </w:r>
+      <w:r>
+        <w:rPr>
+          <w:rFonts w:ascii="Consolas" w:hAnsi="Consolas" w:cs="Consolas"/>
+          <w:color w:val="2B91AF"/>
+          <w:sz w:val="19"/>
+          <w:szCs w:val="19"/>
+        </w:rPr>
+        <w:t>TPage</w:t>
+      </w:r>
+      <w:r>
+        <w:rPr>
+          <w:rFonts w:ascii="Consolas" w:hAnsi="Consolas" w:cs="Consolas"/>
+          <w:color w:val="000000"/>
+          <w:sz w:val="19"/>
+          <w:szCs w:val="19"/>
+        </w:rPr>
+        <w:t xml:space="preserve"> : </w:t>
+      </w:r>
+      <w:r>
+        <w:rPr>
+          <w:rFonts w:ascii="Consolas" w:hAnsi="Consolas" w:cs="Consolas"/>
+          <w:color w:val="2B91AF"/>
+          <w:sz w:val="19"/>
+          <w:szCs w:val="19"/>
+        </w:rPr>
+        <w:t>Page</w:t>
+      </w:r>
+      <w:r>
+        <w:rPr>
+          <w:rFonts w:ascii="Consolas" w:hAnsi="Consolas" w:cs="Consolas"/>
+          <w:color w:val="000000"/>
+          <w:sz w:val="19"/>
+          <w:szCs w:val="19"/>
+        </w:rPr>
+        <w:t xml:space="preserve">, </w:t>
       </w:r>
       <w:r>
         <w:rPr>
@@ -4733,16 +4921,45 @@
           <w:sz w:val="19"/>
           <w:szCs w:val="19"/>
         </w:rPr>
-        <w:t>var</w:t>
-      </w:r>
-      <w:r>
-        <w:rPr>
-          <w:rFonts w:ascii="Consolas" w:hAnsi="Consolas" w:cs="Consolas"/>
-          <w:color w:val="000000"/>
-          <w:sz w:val="19"/>
-          <w:szCs w:val="19"/>
-        </w:rPr>
-        <w:t xml:space="preserve"> action = performAction ?? (e =&gt; e.Click());</w:t>
+        <w:t>v</w:t>
+      </w:r>
+      <w:bookmarkStart w:id="0" w:name="_GoBack"/>
+      <w:bookmarkEnd w:id="0"/>
+      <w:r>
+        <w:rPr>
+          <w:rFonts w:ascii="Consolas" w:hAnsi="Consolas" w:cs="Consolas"/>
+          <w:color w:val="0000FF"/>
+          <w:sz w:val="19"/>
+          <w:szCs w:val="19"/>
+        </w:rPr>
+        <w:t>ar</w:t>
+      </w:r>
+      <w:r>
+        <w:rPr>
+          <w:rFonts w:ascii="Consolas" w:hAnsi="Consolas" w:cs="Consolas"/>
+          <w:color w:val="000000"/>
+          <w:sz w:val="19"/>
+          <w:szCs w:val="19"/>
+        </w:rPr>
+        <w:t xml:space="preserve"> webElement = </w:t>
+      </w:r>
+      <w:r>
+        <w:rPr>
+          <w:rFonts w:ascii="Consolas" w:hAnsi="Consolas" w:cs="Consolas"/>
+          <w:color w:val="000000"/>
+          <w:sz w:val="19"/>
+          <w:szCs w:val="19"/>
+        </w:rPr>
+        <w:t>WebDriver.FindElement(byLocator)</w:t>
+      </w:r>
+      <w:r>
+        <w:rPr>
+          <w:rFonts w:ascii="Consolas" w:hAnsi="Consolas" w:cs="Consolas"/>
+          <w:color w:val="000000"/>
+          <w:sz w:val="19"/>
+          <w:szCs w:val="19"/>
+        </w:rPr>
+        <w:t>;</w:t>
       </w:r>
     </w:p>
     <w:p>
@@ -4763,20 +4980,29 @@
       <w:r>
         <w:rPr>
           <w:rFonts w:ascii="Consolas" w:hAnsi="Consolas" w:cs="Consolas"/>
+          <w:color w:val="000000"/>
+          <w:sz w:val="19"/>
+          <w:szCs w:val="19"/>
+        </w:rPr>
+        <w:t xml:space="preserve">  </w:t>
+      </w:r>
+      <w:r>
+        <w:rPr>
+          <w:rFonts w:ascii="Consolas" w:hAnsi="Consolas" w:cs="Consolas"/>
           <w:color w:val="0000FF"/>
           <w:sz w:val="19"/>
           <w:szCs w:val="19"/>
         </w:rPr>
-        <w:t xml:space="preserve">  </w:t>
-      </w:r>
-      <w:r>
-        <w:rPr>
-          <w:rFonts w:ascii="Consolas" w:hAnsi="Consolas" w:cs="Consolas"/>
-          <w:color w:val="000000"/>
-          <w:sz w:val="19"/>
-          <w:szCs w:val="19"/>
-        </w:rPr>
-        <w:t>action(WebDriver.FindElement(byLocator));</w:t>
+        <w:t>var</w:t>
+      </w:r>
+      <w:r>
+        <w:rPr>
+          <w:rFonts w:ascii="Consolas" w:hAnsi="Consolas" w:cs="Consolas"/>
+          <w:color w:val="000000"/>
+          <w:sz w:val="19"/>
+          <w:szCs w:val="19"/>
+        </w:rPr>
+        <w:t xml:space="preserve"> action = performAction ?? (e =&gt; e.Click());</w:t>
       </w:r>
     </w:p>
     <w:p>
@@ -4797,11 +5023,38 @@
       <w:r>
         <w:rPr>
           <w:rFonts w:ascii="Consolas" w:hAnsi="Consolas" w:cs="Consolas"/>
-          <w:color w:val="000000"/>
+          <w:color w:val="0000FF"/>
           <w:sz w:val="19"/>
           <w:szCs w:val="19"/>
         </w:rPr>
         <w:t xml:space="preserve">  </w:t>
+      </w:r>
+      <w:r>
+        <w:rPr>
+          <w:rFonts w:ascii="Consolas" w:hAnsi="Consolas" w:cs="Consolas"/>
+          <w:color w:val="000000"/>
+          <w:sz w:val="19"/>
+          <w:szCs w:val="19"/>
+        </w:rPr>
+        <w:t>action(</w:t>
+      </w:r>
+      <w:r>
+        <w:rPr>
+          <w:rFonts w:ascii="Consolas" w:hAnsi="Consolas" w:cs="Consolas"/>
+          <w:color w:val="000000"/>
+          <w:sz w:val="19"/>
+          <w:szCs w:val="19"/>
+        </w:rPr>
+        <w:t>w</w:t>
+      </w:r>
+      <w:r>
+        <w:rPr>
+          <w:rFonts w:ascii="Consolas" w:hAnsi="Consolas" w:cs="Consolas"/>
+          <w:color w:val="000000"/>
+          <w:sz w:val="19"/>
+          <w:szCs w:val="19"/>
+        </w:rPr>
+        <w:t>ebElement);</w:t>
       </w:r>
     </w:p>
     <w:p>
@@ -4828,6 +5081,31 @@
         </w:rPr>
         <w:t xml:space="preserve">  </w:t>
       </w:r>
+    </w:p>
+    <w:p>
+      <w:pPr>
+        <w:shd w:val="clear" w:color="auto" w:fill="E7E6E6" w:themeFill="background2"/>
+        <w:autoSpaceDE w:val="0"/>
+        <w:autoSpaceDN w:val="0"/>
+        <w:adjustRightInd w:val="0"/>
+        <w:spacing w:after="0" w:line="240" w:lineRule="auto"/>
+        <w:ind w:left="1080"/>
+        <w:rPr>
+          <w:rFonts w:ascii="Consolas" w:hAnsi="Consolas" w:cs="Consolas"/>
+          <w:color w:val="000000"/>
+          <w:sz w:val="19"/>
+          <w:szCs w:val="19"/>
+        </w:rPr>
+      </w:pPr>
+      <w:r>
+        <w:rPr>
+          <w:rFonts w:ascii="Consolas" w:hAnsi="Consolas" w:cs="Consolas"/>
+          <w:color w:val="000000"/>
+          <w:sz w:val="19"/>
+          <w:szCs w:val="19"/>
+        </w:rPr>
+        <w:t xml:space="preserve">  </w:t>
+      </w:r>
       <w:r>
         <w:rPr>
           <w:rFonts w:ascii="Consolas" w:hAnsi="Consolas" w:cs="Consolas"/>
@@ -4885,7 +5163,111 @@
       <w:pPr>
         <w:pStyle w:val="ListParagraph"/>
         <w:ind w:left="1080"/>
-      </w:pPr>
+        <w:rPr>
+          <w:i/>
+          <w:iCs/>
+          <w:color w:val="44546A" w:themeColor="text2"/>
+        </w:rPr>
+      </w:pPr>
+      <w:r>
+        <w:rPr>
+          <w:i/>
+          <w:iCs/>
+          <w:color w:val="44546A" w:themeColor="text2"/>
+        </w:rPr>
+        <w:t>You can see that the method above has 3 goals:</w:t>
+      </w:r>
+    </w:p>
+    <w:p>
+      <w:pPr>
+        <w:pStyle w:val="ListParagraph"/>
+        <w:numPr>
+          <w:ilvl w:val="0"/>
+          <w:numId w:val="24"/>
+        </w:numPr>
+        <w:rPr>
+          <w:i/>
+          <w:iCs/>
+          <w:color w:val="44546A" w:themeColor="text2"/>
+        </w:rPr>
+      </w:pPr>
+      <w:r>
+        <w:rPr>
+          <w:i/>
+          <w:iCs/>
+          <w:color w:val="44546A" w:themeColor="text2"/>
+        </w:rPr>
+        <w:t>Finding a web element by the specified locator passed as a parameter</w:t>
+      </w:r>
+    </w:p>
+    <w:p>
+      <w:pPr>
+        <w:pStyle w:val="ListParagraph"/>
+        <w:numPr>
+          <w:ilvl w:val="0"/>
+          <w:numId w:val="24"/>
+        </w:numPr>
+        <w:rPr>
+          <w:i/>
+          <w:iCs/>
+          <w:color w:val="44546A" w:themeColor="text2"/>
+        </w:rPr>
+      </w:pPr>
+      <w:r>
+        <w:rPr>
+          <w:i/>
+          <w:iCs/>
+          <w:color w:val="44546A" w:themeColor="text2"/>
+        </w:rPr>
+        <w:t xml:space="preserve">Performing an action on the web element found </w:t>
+      </w:r>
+      <w:r>
+        <w:rPr>
+          <w:i/>
+          <w:iCs/>
+          <w:color w:val="44546A" w:themeColor="text2"/>
+        </w:rPr>
+        <w:t>(</w:t>
+      </w:r>
+      <w:r>
+        <w:rPr>
+          <w:i/>
+          <w:iCs/>
+          <w:color w:val="44546A" w:themeColor="text2"/>
+        </w:rPr>
+        <w:t>which will be by default clicking on it</w:t>
+      </w:r>
+      <w:r>
+        <w:rPr>
+          <w:i/>
+          <w:iCs/>
+          <w:color w:val="44546A" w:themeColor="text2"/>
+        </w:rPr>
+        <w:t>) the action can also be specified as a parameter</w:t>
+      </w:r>
+    </w:p>
+    <w:p>
+      <w:pPr>
+        <w:pStyle w:val="ListParagraph"/>
+        <w:numPr>
+          <w:ilvl w:val="0"/>
+          <w:numId w:val="24"/>
+        </w:numPr>
+      </w:pPr>
+      <w:r>
+        <w:rPr>
+          <w:i/>
+          <w:iCs/>
+          <w:color w:val="44546A" w:themeColor="text2"/>
+        </w:rPr>
+        <w:t>Creating and returning the resulting page passing around  the current web driver</w:t>
+      </w:r>
+      <w:r>
+        <w:t xml:space="preserve"> </w:t>
+      </w:r>
+      <w:r>
+        <w:br w:type="page"/>
+      </w:r>
     </w:p>
     <w:p>
       <w:pPr>
@@ -4896,6 +5278,7 @@
         </w:numPr>
       </w:pPr>
       <w:r>
+        <w:lastRenderedPageBreak/>
         <w:t xml:space="preserve">Next, </w:t>
       </w:r>
       <w:r>
@@ -5211,7 +5594,6 @@
           <w:sz w:val="19"/>
           <w:szCs w:val="19"/>
         </w:rPr>
-        <w:lastRenderedPageBreak/>
         <w:t xml:space="preserve">       </w:t>
       </w:r>
       <w:r>
@@ -6356,7 +6738,25 @@
           <w:sz w:val="19"/>
           <w:szCs w:val="19"/>
         </w:rPr>
-        <w:t>&lt;BrowserHost&gt; browserHostFactory)</w:t>
+        <w:t>&lt;</w:t>
+      </w:r>
+      <w:r>
+        <w:rPr>
+          <w:rFonts w:ascii="Consolas" w:hAnsi="Consolas" w:cs="Consolas"/>
+          <w:color w:val="2B91AF"/>
+          <w:sz w:val="19"/>
+          <w:szCs w:val="19"/>
+        </w:rPr>
+        <w:t>BrowserHost</w:t>
+      </w:r>
+      <w:r>
+        <w:rPr>
+          <w:rFonts w:ascii="Consolas" w:hAnsi="Consolas" w:cs="Consolas"/>
+          <w:color w:val="000000"/>
+          <w:sz w:val="19"/>
+          <w:szCs w:val="19"/>
+        </w:rPr>
+        <w:t>&gt; browserHostFactory)</w:t>
       </w:r>
     </w:p>
     <w:p>
@@ -7105,7 +7505,6 @@
           <w:iCs/>
           <w:color w:val="44546A" w:themeColor="text2"/>
         </w:rPr>
-        <w:lastRenderedPageBreak/>
         <w:t>This behaviour can be modified by creating a different base class and using the [</w:t>
       </w:r>
       <w:r>
@@ -7195,31 +7594,11 @@
         <w:t xml:space="preserve"> was occupying</w:t>
       </w:r>
     </w:p>
-    <w:p/>
     <w:p>
       <w:pPr>
         <w:pStyle w:val="Heading4"/>
       </w:pPr>
-    </w:p>
-    <w:p>
-      <w:pPr>
-        <w:rPr>
-          <w:rFonts w:asciiTheme="majorHAnsi" w:eastAsiaTheme="majorEastAsia" w:hAnsiTheme="majorHAnsi" w:cstheme="majorBidi"/>
-          <w:i/>
-          <w:iCs/>
-          <w:color w:val="2F5496" w:themeColor="accent1" w:themeShade="BF"/>
-        </w:rPr>
-      </w:pPr>
-      <w:r>
-        <w:br w:type="page"/>
-      </w:r>
-    </w:p>
-    <w:p>
-      <w:pPr>
-        <w:pStyle w:val="Heading4"/>
-      </w:pPr>
-      <w:r>
-        <w:lastRenderedPageBreak/>
+      <w:r>
         <w:t xml:space="preserve">Tasks 1.2: Breaking Down BrittleTest and Plumbing code to facilitate Page Objects </w:t>
       </w:r>
     </w:p>
@@ -8293,16 +8672,933 @@
     <w:p>
       <w:pPr>
         <w:pStyle w:val="ListParagraph"/>
+        <w:ind w:left="1440"/>
+      </w:pPr>
+      <w:r>
+        <w:lastRenderedPageBreak/>
+        <w:t>The original filters the items by type first and rely on finding item by index (second result of the search).</w:t>
+      </w:r>
+    </w:p>
+    <w:p>
+      <w:pPr>
+        <w:pStyle w:val="ListParagraph"/>
+        <w:ind w:left="1440"/>
+      </w:pPr>
+      <w:r>
+        <w:t>A few conversations with the developers can quickly highlight that each product has a unique (hidden) id which can be used to directly to</w:t>
+      </w:r>
+      <w:r>
+        <w:t xml:space="preserve"> </w:t>
+      </w:r>
+      <w:r>
+        <w:t>select an</w:t>
+      </w:r>
+      <w:r>
+        <w:t xml:space="preserve">d add an </w:t>
+      </w:r>
+      <w:r>
+        <w:t xml:space="preserve">item </w:t>
+      </w:r>
+      <w:r>
+        <w:t xml:space="preserve">to the basket </w:t>
+      </w:r>
+      <w:r>
+        <w:t>from the list of available products on the landing page.</w:t>
+      </w:r>
+    </w:p>
+    <w:p>
+      <w:pPr>
+        <w:pStyle w:val="ListParagraph"/>
+        <w:ind w:left="1440"/>
+      </w:pPr>
+      <w:r>
+        <w:t>Another principle of Page Objects is that any action on the actual web page results of either staying on the same page or navigating to another page.</w:t>
+      </w:r>
+    </w:p>
+    <w:p>
+      <w:pPr>
+        <w:pStyle w:val="ListParagraph"/>
         <w:numPr>
           <w:ilvl w:val="0"/>
           <w:numId w:val="19"/>
         </w:numPr>
       </w:pPr>
-    </w:p>
-    <w:p>
-      <w:pPr>
-        <w:ind w:left="720"/>
-      </w:pPr>
+      <w:r>
+        <w:t xml:space="preserve">In this case adding the selected item to the basket will redirect to the </w:t>
+      </w:r>
+      <w:r>
+        <w:rPr>
+          <w:rFonts w:ascii="Consolas" w:hAnsi="Consolas" w:cs="Consolas"/>
+          <w:color w:val="2B91AF"/>
+          <w:sz w:val="19"/>
+          <w:szCs w:val="19"/>
+        </w:rPr>
+        <w:t>BasketPage</w:t>
+      </w:r>
+    </w:p>
+    <w:p>
+      <w:pPr>
+        <w:pStyle w:val="ListParagraph"/>
+        <w:ind w:left="1440"/>
+      </w:pPr>
+    </w:p>
+    <w:p>
+      <w:pPr>
+        <w:pStyle w:val="ListParagraph"/>
+        <w:numPr>
+          <w:ilvl w:val="0"/>
+          <w:numId w:val="19"/>
+        </w:numPr>
+      </w:pPr>
+      <w:r>
+        <w:t>A</w:t>
+      </w:r>
+      <w:r>
+        <w:t xml:space="preserve">dd an act statement to add </w:t>
+      </w:r>
+      <w:r>
+        <w:t xml:space="preserve">an know item to </w:t>
+      </w:r>
+      <w:r>
+        <w:t xml:space="preserve">the basket by </w:t>
+      </w:r>
+      <w:r>
+        <w:t xml:space="preserve">its </w:t>
+      </w:r>
+      <w:r>
+        <w:t>product Id.</w:t>
+      </w:r>
+    </w:p>
+    <w:p>
+      <w:pPr>
+        <w:shd w:val="clear" w:color="auto" w:fill="E7E6E6" w:themeFill="background2"/>
+        <w:autoSpaceDE w:val="0"/>
+        <w:autoSpaceDN w:val="0"/>
+        <w:adjustRightInd w:val="0"/>
+        <w:spacing w:after="0" w:line="240" w:lineRule="auto"/>
+        <w:ind w:left="1440"/>
+        <w:rPr>
+          <w:rFonts w:ascii="Consolas" w:hAnsi="Consolas" w:cs="Consolas"/>
+          <w:color w:val="000000"/>
+          <w:sz w:val="19"/>
+          <w:szCs w:val="19"/>
+        </w:rPr>
+      </w:pPr>
+      <w:r>
+        <w:rPr>
+          <w:rFonts w:ascii="Consolas" w:hAnsi="Consolas" w:cs="Consolas"/>
+          <w:color w:val="008000"/>
+          <w:sz w:val="19"/>
+          <w:szCs w:val="19"/>
+        </w:rPr>
+        <w:t>//Act</w:t>
+      </w:r>
+    </w:p>
+    <w:p>
+      <w:pPr>
+        <w:shd w:val="clear" w:color="auto" w:fill="E7E6E6" w:themeFill="background2"/>
+        <w:ind w:left="1440"/>
+      </w:pPr>
+      <w:r>
+        <w:rPr>
+          <w:rFonts w:ascii="Consolas" w:hAnsi="Consolas" w:cs="Consolas"/>
+          <w:color w:val="0000FF"/>
+          <w:sz w:val="19"/>
+          <w:szCs w:val="19"/>
+        </w:rPr>
+        <w:t>var</w:t>
+      </w:r>
+      <w:r>
+        <w:rPr>
+          <w:rFonts w:ascii="Consolas" w:hAnsi="Consolas" w:cs="Consolas"/>
+          <w:color w:val="000000"/>
+          <w:sz w:val="19"/>
+          <w:szCs w:val="19"/>
+        </w:rPr>
+        <w:t xml:space="preserve"> </w:t>
+      </w:r>
+      <w:r>
+        <w:rPr>
+          <w:rFonts w:ascii="Consolas" w:hAnsi="Consolas" w:cs="Consolas"/>
+          <w:color w:val="000000"/>
+          <w:sz w:val="19"/>
+          <w:szCs w:val="19"/>
+        </w:rPr>
+        <w:t>actual</w:t>
+      </w:r>
+      <w:r>
+        <w:rPr>
+          <w:rFonts w:ascii="Consolas" w:hAnsi="Consolas" w:cs="Consolas"/>
+          <w:color w:val="000000"/>
+          <w:sz w:val="19"/>
+          <w:szCs w:val="19"/>
+        </w:rPr>
+        <w:t>Page = homePage.AddToBasketByProductId(</w:t>
+      </w:r>
+      <w:r>
+        <w:rPr>
+          <w:rFonts w:ascii="Consolas" w:hAnsi="Consolas" w:cs="Consolas"/>
+          <w:color w:val="70AD47" w:themeColor="accent6"/>
+          <w:sz w:val="19"/>
+          <w:szCs w:val="19"/>
+        </w:rPr>
+        <w:t>2</w:t>
+      </w:r>
+      <w:r>
+        <w:rPr>
+          <w:rFonts w:ascii="Consolas" w:hAnsi="Consolas" w:cs="Consolas"/>
+          <w:color w:val="000000"/>
+          <w:sz w:val="19"/>
+          <w:szCs w:val="19"/>
+        </w:rPr>
+        <w:t>);</w:t>
+      </w:r>
+    </w:p>
+    <w:p>
+      <w:pPr>
+        <w:ind w:left="1440"/>
+        <w:rPr>
+          <w:i/>
+          <w:iCs/>
+          <w:color w:val="44546A" w:themeColor="text2"/>
+        </w:rPr>
+      </w:pPr>
+      <w:r>
+        <w:rPr>
+          <w:i/>
+          <w:iCs/>
+          <w:color w:val="44546A" w:themeColor="text2"/>
+        </w:rPr>
+        <w:t xml:space="preserve">The </w:t>
+      </w:r>
+      <w:r>
+        <w:rPr>
+          <w:rFonts w:ascii="Consolas" w:hAnsi="Consolas" w:cs="Consolas"/>
+          <w:color w:val="2B91AF"/>
+          <w:sz w:val="19"/>
+          <w:szCs w:val="19"/>
+        </w:rPr>
+        <w:t>HomePage</w:t>
+      </w:r>
+      <w:r>
+        <w:rPr>
+          <w:i/>
+          <w:iCs/>
+          <w:color w:val="44546A" w:themeColor="text2"/>
+        </w:rPr>
+        <w:t xml:space="preserve"> doesn’t have yet an  </w:t>
+      </w:r>
+      <w:r>
+        <w:rPr>
+          <w:color w:val="000000" w:themeColor="text1"/>
+          <w:shd w:val="clear" w:color="auto" w:fill="E7E6E6" w:themeFill="background2"/>
+        </w:rPr>
+        <w:t>AddToBasketByProductId</w:t>
+      </w:r>
+      <w:r>
+        <w:rPr>
+          <w:color w:val="000000" w:themeColor="text1"/>
+          <w:shd w:val="clear" w:color="auto" w:fill="E7E6E6" w:themeFill="background2"/>
+        </w:rPr>
+        <w:t>(</w:t>
+      </w:r>
+      <w:r>
+        <w:rPr>
+          <w:color w:val="002060"/>
+          <w:shd w:val="clear" w:color="auto" w:fill="E7E6E6" w:themeFill="background2"/>
+        </w:rPr>
+        <w:t>int</w:t>
+      </w:r>
+      <w:r>
+        <w:rPr>
+          <w:color w:val="000000" w:themeColor="text1"/>
+          <w:shd w:val="clear" w:color="auto" w:fill="E7E6E6" w:themeFill="background2"/>
+        </w:rPr>
+        <w:t xml:space="preserve"> </w:t>
+      </w:r>
+      <w:r>
+        <w:rPr>
+          <w:color w:val="5B9BD5" w:themeColor="accent5"/>
+          <w:shd w:val="clear" w:color="auto" w:fill="E7E6E6" w:themeFill="background2"/>
+        </w:rPr>
+        <w:t>productid</w:t>
+      </w:r>
+      <w:r>
+        <w:rPr>
+          <w:color w:val="000000" w:themeColor="text1"/>
+          <w:shd w:val="clear" w:color="auto" w:fill="E7E6E6" w:themeFill="background2"/>
+        </w:rPr>
+        <w:t>)</w:t>
+      </w:r>
+      <w:r>
+        <w:rPr>
+          <w:i/>
+          <w:iCs/>
+          <w:color w:val="44546A" w:themeColor="text2"/>
+        </w:rPr>
+        <w:t xml:space="preserve"> method.</w:t>
+      </w:r>
+      <w:r>
+        <w:rPr>
+          <w:i/>
+          <w:iCs/>
+          <w:color w:val="44546A" w:themeColor="text2"/>
+        </w:rPr>
+        <w:t xml:space="preserve"> </w:t>
+      </w:r>
+      <w:r>
+        <w:rPr>
+          <w:i/>
+          <w:iCs/>
+          <w:color w:val="44546A" w:themeColor="text2"/>
+        </w:rPr>
+        <w:t>Neither do</w:t>
+      </w:r>
+      <w:r>
+        <w:rPr>
+          <w:i/>
+          <w:iCs/>
+          <w:color w:val="44546A" w:themeColor="text2"/>
+        </w:rPr>
+        <w:t>es is there a</w:t>
+      </w:r>
+      <w:r>
+        <w:rPr>
+          <w:i/>
+          <w:iCs/>
+          <w:color w:val="44546A" w:themeColor="text2"/>
+        </w:rPr>
+        <w:t xml:space="preserve"> </w:t>
+      </w:r>
+      <w:r>
+        <w:rPr>
+          <w:rFonts w:ascii="Consolas" w:hAnsi="Consolas" w:cs="Consolas"/>
+          <w:color w:val="2B91AF"/>
+          <w:sz w:val="19"/>
+          <w:szCs w:val="19"/>
+        </w:rPr>
+        <w:t>BasketPage</w:t>
+      </w:r>
+      <w:r>
+        <w:rPr>
+          <w:i/>
+          <w:iCs/>
+          <w:color w:val="44546A" w:themeColor="text2"/>
+        </w:rPr>
+        <w:t xml:space="preserve"> yet.</w:t>
+      </w:r>
+    </w:p>
+    <w:p>
+      <w:pPr>
+        <w:pStyle w:val="ListParagraph"/>
+        <w:numPr>
+          <w:ilvl w:val="0"/>
+          <w:numId w:val="19"/>
+        </w:numPr>
+      </w:pPr>
+      <w:r>
+        <w:t xml:space="preserve"> </w:t>
+      </w:r>
+      <w:r>
+        <w:t>W</w:t>
+      </w:r>
+      <w:r>
+        <w:t xml:space="preserve">e can </w:t>
+      </w:r>
+      <w:r>
+        <w:t xml:space="preserve">generate the method for us </w:t>
+      </w:r>
+      <w:r>
+        <w:t>by using Resharper or visual studio Ctrl+. contextual menu</w:t>
+      </w:r>
+      <w:r>
+        <w:t xml:space="preserve"> and modify as follow</w:t>
+      </w:r>
+    </w:p>
+    <w:p>
+      <w:pPr>
+        <w:pStyle w:val="ListParagraph"/>
+        <w:ind w:left="1440"/>
+      </w:pPr>
+    </w:p>
+    <w:p>
+      <w:pPr>
+        <w:shd w:val="clear" w:color="auto" w:fill="E7E6E6" w:themeFill="background2"/>
+        <w:autoSpaceDE w:val="0"/>
+        <w:autoSpaceDN w:val="0"/>
+        <w:adjustRightInd w:val="0"/>
+        <w:spacing w:after="0" w:line="240" w:lineRule="auto"/>
+        <w:ind w:left="1440"/>
+        <w:rPr>
+          <w:rFonts w:ascii="Consolas" w:hAnsi="Consolas" w:cs="Consolas"/>
+          <w:color w:val="000000"/>
+          <w:sz w:val="19"/>
+          <w:szCs w:val="19"/>
+        </w:rPr>
+      </w:pPr>
+      <w:r>
+        <w:rPr>
+          <w:rFonts w:ascii="Consolas" w:hAnsi="Consolas" w:cs="Consolas"/>
+          <w:color w:val="0000FF"/>
+          <w:sz w:val="19"/>
+          <w:szCs w:val="19"/>
+        </w:rPr>
+        <w:t>public</w:t>
+      </w:r>
+      <w:r>
+        <w:rPr>
+          <w:rFonts w:ascii="Consolas" w:hAnsi="Consolas" w:cs="Consolas"/>
+          <w:color w:val="000000"/>
+          <w:sz w:val="19"/>
+          <w:szCs w:val="19"/>
+        </w:rPr>
+        <w:t xml:space="preserve"> </w:t>
+      </w:r>
+      <w:r>
+        <w:rPr>
+          <w:rFonts w:ascii="Consolas" w:hAnsi="Consolas" w:cs="Consolas"/>
+          <w:color w:val="0000FF"/>
+          <w:sz w:val="19"/>
+          <w:szCs w:val="19"/>
+        </w:rPr>
+        <w:t>class</w:t>
+      </w:r>
+      <w:r>
+        <w:rPr>
+          <w:rFonts w:ascii="Consolas" w:hAnsi="Consolas" w:cs="Consolas"/>
+          <w:color w:val="000000"/>
+          <w:sz w:val="19"/>
+          <w:szCs w:val="19"/>
+        </w:rPr>
+        <w:t xml:space="preserve"> </w:t>
+      </w:r>
+      <w:r>
+        <w:rPr>
+          <w:rFonts w:ascii="Consolas" w:hAnsi="Consolas" w:cs="Consolas"/>
+          <w:color w:val="2B91AF"/>
+          <w:sz w:val="19"/>
+          <w:szCs w:val="19"/>
+        </w:rPr>
+        <w:t>HomePage</w:t>
+      </w:r>
+      <w:r>
+        <w:rPr>
+          <w:rFonts w:ascii="Consolas" w:hAnsi="Consolas" w:cs="Consolas"/>
+          <w:color w:val="000000"/>
+          <w:sz w:val="19"/>
+          <w:szCs w:val="19"/>
+        </w:rPr>
+        <w:t xml:space="preserve"> : </w:t>
+      </w:r>
+      <w:r>
+        <w:rPr>
+          <w:rFonts w:ascii="Consolas" w:hAnsi="Consolas" w:cs="Consolas"/>
+          <w:color w:val="2B91AF"/>
+          <w:sz w:val="19"/>
+          <w:szCs w:val="19"/>
+        </w:rPr>
+        <w:t>Page</w:t>
+      </w:r>
+    </w:p>
+    <w:p>
+      <w:pPr>
+        <w:shd w:val="clear" w:color="auto" w:fill="E7E6E6" w:themeFill="background2"/>
+        <w:autoSpaceDE w:val="0"/>
+        <w:autoSpaceDN w:val="0"/>
+        <w:adjustRightInd w:val="0"/>
+        <w:spacing w:after="0" w:line="240" w:lineRule="auto"/>
+        <w:ind w:left="1440"/>
+        <w:rPr>
+          <w:rFonts w:ascii="Consolas" w:hAnsi="Consolas" w:cs="Consolas"/>
+          <w:color w:val="000000"/>
+          <w:sz w:val="19"/>
+          <w:szCs w:val="19"/>
+        </w:rPr>
+      </w:pPr>
+      <w:r>
+        <w:rPr>
+          <w:rFonts w:ascii="Consolas" w:hAnsi="Consolas" w:cs="Consolas"/>
+          <w:color w:val="000000"/>
+          <w:sz w:val="19"/>
+          <w:szCs w:val="19"/>
+        </w:rPr>
+        <w:t>{</w:t>
+      </w:r>
+    </w:p>
+    <w:p>
+      <w:pPr>
+        <w:shd w:val="clear" w:color="auto" w:fill="E7E6E6" w:themeFill="background2"/>
+        <w:autoSpaceDE w:val="0"/>
+        <w:autoSpaceDN w:val="0"/>
+        <w:adjustRightInd w:val="0"/>
+        <w:spacing w:after="0" w:line="240" w:lineRule="auto"/>
+        <w:ind w:left="1440"/>
+        <w:rPr>
+          <w:rFonts w:ascii="Consolas" w:hAnsi="Consolas" w:cs="Consolas"/>
+          <w:color w:val="000000"/>
+          <w:sz w:val="19"/>
+          <w:szCs w:val="19"/>
+        </w:rPr>
+      </w:pPr>
+      <w:r>
+        <w:rPr>
+          <w:rFonts w:ascii="Consolas" w:hAnsi="Consolas" w:cs="Consolas"/>
+          <w:color w:val="000000"/>
+          <w:sz w:val="19"/>
+          <w:szCs w:val="19"/>
+        </w:rPr>
+        <w:t xml:space="preserve">  </w:t>
+      </w:r>
+      <w:r>
+        <w:rPr>
+          <w:rFonts w:ascii="Consolas" w:hAnsi="Consolas" w:cs="Consolas"/>
+          <w:color w:val="0000FF"/>
+          <w:sz w:val="19"/>
+          <w:szCs w:val="19"/>
+        </w:rPr>
+        <w:t>public</w:t>
+      </w:r>
+      <w:r>
+        <w:rPr>
+          <w:rFonts w:ascii="Consolas" w:hAnsi="Consolas" w:cs="Consolas"/>
+          <w:color w:val="000000"/>
+          <w:sz w:val="19"/>
+          <w:szCs w:val="19"/>
+        </w:rPr>
+        <w:t xml:space="preserve"> </w:t>
+      </w:r>
+      <w:r>
+        <w:rPr>
+          <w:rFonts w:ascii="Consolas" w:hAnsi="Consolas" w:cs="Consolas"/>
+          <w:color w:val="2B91AF"/>
+          <w:sz w:val="19"/>
+          <w:szCs w:val="19"/>
+        </w:rPr>
+        <w:t>BasketPage</w:t>
+      </w:r>
+      <w:r>
+        <w:rPr>
+          <w:rFonts w:ascii="Consolas" w:hAnsi="Consolas" w:cs="Consolas"/>
+          <w:color w:val="000000"/>
+          <w:sz w:val="19"/>
+          <w:szCs w:val="19"/>
+        </w:rPr>
+        <w:t xml:space="preserve"> AddToBasketByProductId(</w:t>
+      </w:r>
+      <w:r>
+        <w:rPr>
+          <w:rFonts w:ascii="Consolas" w:hAnsi="Consolas" w:cs="Consolas"/>
+          <w:color w:val="0000FF"/>
+          <w:sz w:val="19"/>
+          <w:szCs w:val="19"/>
+        </w:rPr>
+        <w:t>int</w:t>
+      </w:r>
+      <w:r>
+        <w:rPr>
+          <w:rFonts w:ascii="Consolas" w:hAnsi="Consolas" w:cs="Consolas"/>
+          <w:color w:val="000000"/>
+          <w:sz w:val="19"/>
+          <w:szCs w:val="19"/>
+        </w:rPr>
+        <w:t xml:space="preserve"> </w:t>
+      </w:r>
+      <w:r>
+        <w:rPr>
+          <w:rFonts w:ascii="Consolas" w:hAnsi="Consolas" w:cs="Consolas"/>
+          <w:color w:val="5B9BD5" w:themeColor="accent5"/>
+          <w:sz w:val="19"/>
+          <w:szCs w:val="19"/>
+        </w:rPr>
+        <w:t>productId</w:t>
+      </w:r>
+      <w:r>
+        <w:rPr>
+          <w:rFonts w:ascii="Consolas" w:hAnsi="Consolas" w:cs="Consolas"/>
+          <w:color w:val="000000"/>
+          <w:sz w:val="19"/>
+          <w:szCs w:val="19"/>
+        </w:rPr>
+        <w:t>)</w:t>
+      </w:r>
+    </w:p>
+    <w:p>
+      <w:pPr>
+        <w:shd w:val="clear" w:color="auto" w:fill="E7E6E6" w:themeFill="background2"/>
+        <w:autoSpaceDE w:val="0"/>
+        <w:autoSpaceDN w:val="0"/>
+        <w:adjustRightInd w:val="0"/>
+        <w:spacing w:after="0" w:line="240" w:lineRule="auto"/>
+        <w:ind w:left="1440"/>
+        <w:rPr>
+          <w:rFonts w:ascii="Consolas" w:hAnsi="Consolas" w:cs="Consolas"/>
+          <w:color w:val="000000"/>
+          <w:sz w:val="19"/>
+          <w:szCs w:val="19"/>
+        </w:rPr>
+      </w:pPr>
+      <w:r>
+        <w:rPr>
+          <w:rFonts w:ascii="Consolas" w:hAnsi="Consolas" w:cs="Consolas"/>
+          <w:color w:val="000000"/>
+          <w:sz w:val="19"/>
+          <w:szCs w:val="19"/>
+        </w:rPr>
+        <w:t xml:space="preserve">  {</w:t>
+      </w:r>
+    </w:p>
+    <w:p>
+      <w:pPr>
+        <w:shd w:val="clear" w:color="auto" w:fill="E7E6E6" w:themeFill="background2"/>
+        <w:autoSpaceDE w:val="0"/>
+        <w:autoSpaceDN w:val="0"/>
+        <w:adjustRightInd w:val="0"/>
+        <w:spacing w:after="0" w:line="240" w:lineRule="auto"/>
+        <w:ind w:left="1440"/>
+        <w:rPr>
+          <w:rFonts w:ascii="Consolas" w:hAnsi="Consolas" w:cs="Consolas"/>
+          <w:color w:val="000000"/>
+          <w:sz w:val="19"/>
+          <w:szCs w:val="19"/>
+        </w:rPr>
+      </w:pPr>
+      <w:r>
+        <w:rPr>
+          <w:rFonts w:ascii="Consolas" w:hAnsi="Consolas" w:cs="Consolas"/>
+          <w:color w:val="000000"/>
+          <w:sz w:val="19"/>
+          <w:szCs w:val="19"/>
+        </w:rPr>
+        <w:t xml:space="preserve">    </w:t>
+      </w:r>
+      <w:r>
+        <w:rPr>
+          <w:rFonts w:ascii="Consolas" w:hAnsi="Consolas" w:cs="Consolas"/>
+          <w:color w:val="0000FF"/>
+          <w:sz w:val="19"/>
+          <w:szCs w:val="19"/>
+        </w:rPr>
+        <w:t>v</w:t>
+      </w:r>
+      <w:r>
+        <w:rPr>
+          <w:rFonts w:ascii="Consolas" w:hAnsi="Consolas" w:cs="Consolas"/>
+          <w:color w:val="0000FF"/>
+          <w:sz w:val="19"/>
+          <w:szCs w:val="19"/>
+        </w:rPr>
+        <w:t>ar</w:t>
+      </w:r>
+      <w:r>
+        <w:rPr>
+          <w:rFonts w:ascii="Consolas" w:hAnsi="Consolas" w:cs="Consolas"/>
+          <w:color w:val="0000FF"/>
+          <w:sz w:val="19"/>
+          <w:szCs w:val="19"/>
+        </w:rPr>
+        <w:t xml:space="preserve"> </w:t>
+      </w:r>
+      <w:r>
+        <w:rPr>
+          <w:rFonts w:ascii="Consolas" w:hAnsi="Consolas" w:cs="Consolas"/>
+          <w:color w:val="000000"/>
+          <w:sz w:val="19"/>
+          <w:szCs w:val="19"/>
+        </w:rPr>
+        <w:t>s</w:t>
+      </w:r>
+      <w:r>
+        <w:rPr>
+          <w:rFonts w:ascii="Consolas" w:hAnsi="Consolas" w:cs="Consolas"/>
+          <w:color w:val="000000"/>
+          <w:sz w:val="19"/>
+          <w:szCs w:val="19"/>
+        </w:rPr>
+        <w:t>elector</w:t>
+      </w:r>
+      <w:r>
+        <w:rPr>
+          <w:rFonts w:ascii="Consolas" w:hAnsi="Consolas" w:cs="Consolas"/>
+          <w:color w:val="0000FF"/>
+          <w:sz w:val="19"/>
+          <w:szCs w:val="19"/>
+        </w:rPr>
+        <w:t xml:space="preserve"> = </w:t>
+      </w:r>
+      <w:r>
+        <w:rPr>
+          <w:rFonts w:ascii="Consolas" w:hAnsi="Consolas" w:cs="Consolas"/>
+          <w:color w:val="000000"/>
+          <w:sz w:val="19"/>
+          <w:szCs w:val="19"/>
+        </w:rPr>
+        <w:t>(</w:t>
+      </w:r>
+      <w:r>
+        <w:rPr>
+          <w:rFonts w:ascii="Consolas" w:hAnsi="Consolas" w:cs="Consolas"/>
+          <w:color w:val="A31515"/>
+          <w:sz w:val="19"/>
+          <w:szCs w:val="19"/>
+        </w:rPr>
+        <w:t>$"//*[@type=\"hidden\"][@value=</w:t>
+      </w:r>
+      <w:r>
+        <w:rPr>
+          <w:rFonts w:ascii="Consolas" w:hAnsi="Consolas" w:cs="Consolas"/>
+          <w:color w:val="000000"/>
+          <w:sz w:val="19"/>
+          <w:szCs w:val="19"/>
+        </w:rPr>
+        <w:t>{</w:t>
+      </w:r>
+      <w:r>
+        <w:rPr>
+          <w:rFonts w:ascii="Consolas" w:hAnsi="Consolas" w:cs="Consolas"/>
+          <w:color w:val="5B9BD5" w:themeColor="accent5"/>
+          <w:sz w:val="19"/>
+          <w:szCs w:val="19"/>
+        </w:rPr>
+        <w:t>productId</w:t>
+      </w:r>
+      <w:r>
+        <w:rPr>
+          <w:rFonts w:ascii="Consolas" w:hAnsi="Consolas" w:cs="Consolas"/>
+          <w:color w:val="000000"/>
+          <w:sz w:val="19"/>
+          <w:szCs w:val="19"/>
+        </w:rPr>
+        <w:t>}</w:t>
+      </w:r>
+      <w:r>
+        <w:rPr>
+          <w:rFonts w:ascii="Consolas" w:hAnsi="Consolas" w:cs="Consolas"/>
+          <w:color w:val="A31515"/>
+          <w:sz w:val="19"/>
+          <w:szCs w:val="19"/>
+        </w:rPr>
+        <w:t>]"</w:t>
+      </w:r>
+      <w:r>
+        <w:rPr>
+          <w:rFonts w:ascii="Consolas" w:hAnsi="Consolas" w:cs="Consolas"/>
+          <w:sz w:val="19"/>
+          <w:szCs w:val="19"/>
+        </w:rPr>
+        <w:t>;</w:t>
+      </w:r>
+    </w:p>
+    <w:p>
+      <w:pPr>
+        <w:shd w:val="clear" w:color="auto" w:fill="E7E6E6" w:themeFill="background2"/>
+        <w:autoSpaceDE w:val="0"/>
+        <w:autoSpaceDN w:val="0"/>
+        <w:adjustRightInd w:val="0"/>
+        <w:spacing w:after="0" w:line="240" w:lineRule="auto"/>
+        <w:ind w:left="1440"/>
+        <w:rPr>
+          <w:rFonts w:ascii="Consolas" w:hAnsi="Consolas" w:cs="Consolas"/>
+          <w:color w:val="000000"/>
+          <w:sz w:val="19"/>
+          <w:szCs w:val="19"/>
+        </w:rPr>
+      </w:pPr>
+      <w:r>
+        <w:rPr>
+          <w:rFonts w:ascii="Consolas" w:hAnsi="Consolas" w:cs="Consolas"/>
+          <w:color w:val="000000"/>
+          <w:sz w:val="19"/>
+          <w:szCs w:val="19"/>
+        </w:rPr>
+        <w:t xml:space="preserve">  </w:t>
+      </w:r>
+      <w:r>
+        <w:rPr>
+          <w:rFonts w:ascii="Consolas" w:hAnsi="Consolas" w:cs="Consolas"/>
+          <w:color w:val="000000"/>
+          <w:sz w:val="19"/>
+          <w:szCs w:val="19"/>
+        </w:rPr>
+        <w:t xml:space="preserve">  </w:t>
+      </w:r>
+      <w:r>
+        <w:rPr>
+          <w:rFonts w:ascii="Consolas" w:hAnsi="Consolas" w:cs="Consolas"/>
+          <w:color w:val="0000FF"/>
+          <w:sz w:val="19"/>
+          <w:szCs w:val="19"/>
+        </w:rPr>
+        <w:t>return</w:t>
+      </w:r>
+      <w:r>
+        <w:rPr>
+          <w:rFonts w:ascii="Consolas" w:hAnsi="Consolas" w:cs="Consolas"/>
+          <w:color w:val="000000"/>
+          <w:sz w:val="19"/>
+          <w:szCs w:val="19"/>
+        </w:rPr>
+        <w:t xml:space="preserve"> NavigateTo&lt;BasketPage&gt;(</w:t>
+      </w:r>
+      <w:r>
+        <w:rPr>
+          <w:rFonts w:ascii="Consolas" w:hAnsi="Consolas" w:cs="Consolas"/>
+          <w:color w:val="2B91AF"/>
+          <w:sz w:val="19"/>
+          <w:szCs w:val="19"/>
+        </w:rPr>
+        <w:t>By</w:t>
+      </w:r>
+      <w:r>
+        <w:rPr>
+          <w:rFonts w:ascii="Consolas" w:hAnsi="Consolas" w:cs="Consolas"/>
+          <w:color w:val="000000"/>
+          <w:sz w:val="19"/>
+          <w:szCs w:val="19"/>
+        </w:rPr>
+        <w:t>.</w:t>
+      </w:r>
+      <w:r>
+        <w:rPr>
+          <w:rFonts w:ascii="Consolas" w:hAnsi="Consolas" w:cs="Consolas"/>
+          <w:color w:val="ED7D31" w:themeColor="accent2"/>
+          <w:sz w:val="19"/>
+          <w:szCs w:val="19"/>
+        </w:rPr>
+        <w:t>XPath</w:t>
+      </w:r>
+      <w:r>
+        <w:rPr>
+          <w:rFonts w:ascii="Consolas" w:hAnsi="Consolas" w:cs="Consolas"/>
+          <w:color w:val="000000"/>
+          <w:sz w:val="19"/>
+          <w:szCs w:val="19"/>
+        </w:rPr>
+        <w:t>(s</w:t>
+      </w:r>
+      <w:r>
+        <w:rPr>
+          <w:rFonts w:ascii="Consolas" w:hAnsi="Consolas" w:cs="Consolas"/>
+          <w:color w:val="000000"/>
+          <w:sz w:val="19"/>
+          <w:szCs w:val="19"/>
+        </w:rPr>
+        <w:t>elector</w:t>
+      </w:r>
+      <w:r>
+        <w:rPr>
+          <w:rFonts w:ascii="Consolas" w:hAnsi="Consolas" w:cs="Consolas"/>
+          <w:color w:val="000000"/>
+          <w:sz w:val="19"/>
+          <w:szCs w:val="19"/>
+        </w:rPr>
+        <w:t xml:space="preserve">), </w:t>
+      </w:r>
+      <w:r>
+        <w:rPr>
+          <w:rFonts w:ascii="Consolas" w:hAnsi="Consolas" w:cs="Consolas"/>
+          <w:color w:val="5B9BD5" w:themeColor="accent5"/>
+          <w:sz w:val="19"/>
+          <w:szCs w:val="19"/>
+        </w:rPr>
+        <w:t xml:space="preserve">e </w:t>
+      </w:r>
+      <w:r>
+        <w:rPr>
+          <w:rFonts w:ascii="Consolas" w:hAnsi="Consolas" w:cs="Consolas"/>
+          <w:color w:val="000000"/>
+          <w:sz w:val="19"/>
+          <w:szCs w:val="19"/>
+        </w:rPr>
+        <w:t xml:space="preserve">=&gt; </w:t>
+      </w:r>
+      <w:proofErr w:type="spellStart"/>
+      <w:r>
+        <w:rPr>
+          <w:rFonts w:ascii="Consolas" w:hAnsi="Consolas" w:cs="Consolas"/>
+          <w:color w:val="5B9BD5" w:themeColor="accent5"/>
+          <w:sz w:val="19"/>
+          <w:szCs w:val="19"/>
+        </w:rPr>
+        <w:t>e</w:t>
+      </w:r>
+      <w:r>
+        <w:rPr>
+          <w:rFonts w:ascii="Consolas" w:hAnsi="Consolas" w:cs="Consolas"/>
+          <w:color w:val="000000"/>
+          <w:sz w:val="19"/>
+          <w:szCs w:val="19"/>
+        </w:rPr>
+        <w:t>.Submit</w:t>
+      </w:r>
+      <w:proofErr w:type="spellEnd"/>
+      <w:r>
+        <w:rPr>
+          <w:rFonts w:ascii="Consolas" w:hAnsi="Consolas" w:cs="Consolas"/>
+          <w:color w:val="000000"/>
+          <w:sz w:val="19"/>
+          <w:szCs w:val="19"/>
+        </w:rPr>
+        <w:t>());</w:t>
+      </w:r>
+    </w:p>
+    <w:p>
+      <w:pPr>
+        <w:shd w:val="clear" w:color="auto" w:fill="E7E6E6" w:themeFill="background2"/>
+        <w:autoSpaceDE w:val="0"/>
+        <w:autoSpaceDN w:val="0"/>
+        <w:adjustRightInd w:val="0"/>
+        <w:spacing w:after="0" w:line="240" w:lineRule="auto"/>
+        <w:ind w:left="1440"/>
+        <w:rPr>
+          <w:rFonts w:ascii="Consolas" w:hAnsi="Consolas" w:cs="Consolas"/>
+          <w:color w:val="000000"/>
+          <w:sz w:val="19"/>
+          <w:szCs w:val="19"/>
+        </w:rPr>
+      </w:pPr>
+      <w:r>
+        <w:rPr>
+          <w:rFonts w:ascii="Consolas" w:hAnsi="Consolas" w:cs="Consolas"/>
+          <w:color w:val="0000FF"/>
+          <w:sz w:val="19"/>
+          <w:szCs w:val="19"/>
+        </w:rPr>
+        <w:t xml:space="preserve">  </w:t>
+      </w:r>
+      <w:r>
+        <w:rPr>
+          <w:rFonts w:ascii="Consolas" w:hAnsi="Consolas" w:cs="Consolas"/>
+          <w:color w:val="000000"/>
+          <w:sz w:val="19"/>
+          <w:szCs w:val="19"/>
+        </w:rPr>
+        <w:t>}</w:t>
+      </w:r>
+    </w:p>
+    <w:p>
+      <w:pPr>
+        <w:shd w:val="clear" w:color="auto" w:fill="E7E6E6" w:themeFill="background2"/>
+        <w:autoSpaceDE w:val="0"/>
+        <w:autoSpaceDN w:val="0"/>
+        <w:adjustRightInd w:val="0"/>
+        <w:spacing w:after="0" w:line="240" w:lineRule="auto"/>
+        <w:ind w:left="1440"/>
+        <w:rPr>
+          <w:rFonts w:ascii="Consolas" w:hAnsi="Consolas" w:cs="Consolas"/>
+          <w:color w:val="000000"/>
+          <w:sz w:val="19"/>
+          <w:szCs w:val="19"/>
+        </w:rPr>
+      </w:pPr>
+      <w:r>
+        <w:rPr>
+          <w:rFonts w:ascii="Consolas" w:hAnsi="Consolas" w:cs="Consolas"/>
+          <w:color w:val="000000"/>
+          <w:sz w:val="19"/>
+          <w:szCs w:val="19"/>
+        </w:rPr>
+        <w:t>}</w:t>
+      </w:r>
     </w:p>
     <w:p>
       <w:pPr>
@@ -8373,6 +9669,119 @@
 <file path=word/numbering.xml><?xml version="1.0" encoding="utf-8"?>
 <w:numbering xmlns:wpc="http://schemas.microsoft.com/office/word/2010/wordprocessingCanvas" xmlns:cx="http://schemas.microsoft.com/office/drawing/2014/chartex" xmlns:cx1="http://schemas.microsoft.com/office/drawing/2015/9/8/chartex" xmlns:cx2="http://schemas.microsoft.com/office/drawing/2015/10/21/chartex" xmlns:cx3="http://schemas.microsoft.com/office/drawing/2016/5/9/chartex" xmlns:cx4="http://schemas.microsoft.com/office/drawing/2016/5/10/chartex" xmlns:cx5="http://schemas.microsoft.com/office/drawing/2016/5/11/chartex" xmlns:cx6="http://schemas.microsoft.com/office/drawing/2016/5/12/chartex" xmlns:cx7="http://schemas.microsoft.com/office/drawing/2016/5/13/chartex" xmlns:cx8="http://schemas.microsoft.com/office/drawing/2016/5/14/chartex" xmlns:mc="http://schemas.openxmlformats.org/markup-compatibility/2006" xmlns:aink="http://schemas.microsoft.com/office/drawing/2016/ink" xmlns:am3d="http://schemas.microsoft.com/office/drawing/2017/model3d" xmlns:o="urn:schemas-microsoft-com:office:office" xmlns:r="http://schemas.openxmlformats.org/officeDocument/2006/relationships" xmlns:m="http://schemas.openxmlformats.org/officeDocument/2006/math" xmlns:v="urn:schemas-microsoft-com:vml" xmlns:wp14="http://schemas.microsoft.com/office/word/2010/wordprocessingDrawing" xmlns:wp="http://schemas.openxmlformats.org/drawingml/2006/wordprocessingDrawing" xmlns:w10="urn:schemas-microsoft-com:office:word" xmlns:w="http://schemas.openxmlformats.org/wordprocessingml/2006/main" xmlns:w14="http://schemas.microsoft.com/office/word/2010/wordml" xmlns:w15="http://schemas.microsoft.com/office/word/2012/wordml" xmlns:w16cid="http://schemas.microsoft.com/office/word/2016/wordml/cid" xmlns:w16se="http://schemas.microsoft.com/office/word/2015/wordml/symex" xmlns:wpg="http://schemas.microsoft.com/office/word/2010/wordprocessingGroup" xmlns:wpi="http://schemas.microsoft.com/office/word/2010/wordprocessingInk" xmlns:wne="http://schemas.microsoft.com/office/word/2006/wordml" xmlns:wps="http://schemas.microsoft.com/office/word/2010/wordprocessingShape" mc:Ignorable="w14 w15 w16se w16cid wp14">
   <w:abstractNum w:abstractNumId="0" w15:restartNumberingAfterBreak="0">
+    <w:nsid w:val="05262F58"/>
+    <w:multiLevelType w:val="hybridMultilevel"/>
+    <w:tmpl w:val="0A580D76"/>
+    <w:lvl w:ilvl="0" w:tplc="08090001">
+      <w:start w:val="1"/>
+      <w:numFmt w:val="bullet"/>
+      <w:lvlText w:val=""/>
+      <w:lvlJc w:val="left"/>
+      <w:pPr>
+        <w:ind w:left="1800" w:hanging="360"/>
+      </w:pPr>
+      <w:rPr>
+        <w:rFonts w:ascii="Symbol" w:hAnsi="Symbol" w:hint="default"/>
+      </w:rPr>
+    </w:lvl>
+    <w:lvl w:ilvl="1" w:tplc="08090003" w:tentative="1">
+      <w:start w:val="1"/>
+      <w:numFmt w:val="bullet"/>
+      <w:lvlText w:val="o"/>
+      <w:lvlJc w:val="left"/>
+      <w:pPr>
+        <w:ind w:left="2520" w:hanging="360"/>
+      </w:pPr>
+      <w:rPr>
+        <w:rFonts w:ascii="Courier New" w:hAnsi="Courier New" w:cs="Courier New" w:hint="default"/>
+      </w:rPr>
+    </w:lvl>
+    <w:lvl w:ilvl="2" w:tplc="08090005" w:tentative="1">
+      <w:start w:val="1"/>
+      <w:numFmt w:val="bullet"/>
+      <w:lvlText w:val=""/>
+      <w:lvlJc w:val="left"/>
+      <w:pPr>
+        <w:ind w:left="3240" w:hanging="360"/>
+      </w:pPr>
+      <w:rPr>
+        <w:rFonts w:ascii="Wingdings" w:hAnsi="Wingdings" w:hint="default"/>
+      </w:rPr>
+    </w:lvl>
+    <w:lvl w:ilvl="3" w:tplc="08090001" w:tentative="1">
+      <w:start w:val="1"/>
+      <w:numFmt w:val="bullet"/>
+      <w:lvlText w:val=""/>
+      <w:lvlJc w:val="left"/>
+      <w:pPr>
+        <w:ind w:left="3960" w:hanging="360"/>
+      </w:pPr>
+      <w:rPr>
+        <w:rFonts w:ascii="Symbol" w:hAnsi="Symbol" w:hint="default"/>
+      </w:rPr>
+    </w:lvl>
+    <w:lvl w:ilvl="4" w:tplc="08090003" w:tentative="1">
+      <w:start w:val="1"/>
+      <w:numFmt w:val="bullet"/>
+      <w:lvlText w:val="o"/>
+      <w:lvlJc w:val="left"/>
+      <w:pPr>
+        <w:ind w:left="4680" w:hanging="360"/>
+      </w:pPr>
+      <w:rPr>
+        <w:rFonts w:ascii="Courier New" w:hAnsi="Courier New" w:cs="Courier New" w:hint="default"/>
+      </w:rPr>
+    </w:lvl>
+    <w:lvl w:ilvl="5" w:tplc="08090005" w:tentative="1">
+      <w:start w:val="1"/>
+      <w:numFmt w:val="bullet"/>
+      <w:lvlText w:val=""/>
+      <w:lvlJc w:val="left"/>
+      <w:pPr>
+        <w:ind w:left="5400" w:hanging="360"/>
+      </w:pPr>
+      <w:rPr>
+        <w:rFonts w:ascii="Wingdings" w:hAnsi="Wingdings" w:hint="default"/>
+      </w:rPr>
+    </w:lvl>
+    <w:lvl w:ilvl="6" w:tplc="08090001" w:tentative="1">
+      <w:start w:val="1"/>
+      <w:numFmt w:val="bullet"/>
+      <w:lvlText w:val=""/>
+      <w:lvlJc w:val="left"/>
+      <w:pPr>
+        <w:ind w:left="6120" w:hanging="360"/>
+      </w:pPr>
+      <w:rPr>
+        <w:rFonts w:ascii="Symbol" w:hAnsi="Symbol" w:hint="default"/>
+      </w:rPr>
+    </w:lvl>
+    <w:lvl w:ilvl="7" w:tplc="08090003" w:tentative="1">
+      <w:start w:val="1"/>
+      <w:numFmt w:val="bullet"/>
+      <w:lvlText w:val="o"/>
+      <w:lvlJc w:val="left"/>
+      <w:pPr>
+        <w:ind w:left="6840" w:hanging="360"/>
+      </w:pPr>
+      <w:rPr>
+        <w:rFonts w:ascii="Courier New" w:hAnsi="Courier New" w:cs="Courier New" w:hint="default"/>
+      </w:rPr>
+    </w:lvl>
+    <w:lvl w:ilvl="8" w:tplc="08090005" w:tentative="1">
+      <w:start w:val="1"/>
+      <w:numFmt w:val="bullet"/>
+      <w:lvlText w:val=""/>
+      <w:lvlJc w:val="left"/>
+      <w:pPr>
+        <w:ind w:left="7560" w:hanging="360"/>
+      </w:pPr>
+      <w:rPr>
+        <w:rFonts w:ascii="Wingdings" w:hAnsi="Wingdings" w:hint="default"/>
+      </w:rPr>
+    </w:lvl>
+  </w:abstractNum>
+  <w:abstractNum w:abstractNumId="1" w15:restartNumberingAfterBreak="0">
     <w:nsid w:val="08780FED"/>
     <w:multiLevelType w:val="hybridMultilevel"/>
     <w:tmpl w:val="B3EE36D4"/>
@@ -8484,7 +9893,7 @@
       </w:rPr>
     </w:lvl>
   </w:abstractNum>
-  <w:abstractNum w:abstractNumId="1" w15:restartNumberingAfterBreak="0">
+  <w:abstractNum w:abstractNumId="2" w15:restartNumberingAfterBreak="0">
     <w:nsid w:val="1DCB3C7E"/>
     <w:multiLevelType w:val="hybridMultilevel"/>
     <w:tmpl w:val="E2F2E624"/>
@@ -8597,7 +10006,120 @@
       </w:rPr>
     </w:lvl>
   </w:abstractNum>
-  <w:abstractNum w:abstractNumId="2" w15:restartNumberingAfterBreak="0">
+  <w:abstractNum w:abstractNumId="3" w15:restartNumberingAfterBreak="0">
+    <w:nsid w:val="2C7239DE"/>
+    <w:multiLevelType w:val="hybridMultilevel"/>
+    <w:tmpl w:val="8B303506"/>
+    <w:lvl w:ilvl="0" w:tplc="08090001">
+      <w:start w:val="1"/>
+      <w:numFmt w:val="bullet"/>
+      <w:lvlText w:val=""/>
+      <w:lvlJc w:val="left"/>
+      <w:pPr>
+        <w:ind w:left="720" w:hanging="360"/>
+      </w:pPr>
+      <w:rPr>
+        <w:rFonts w:ascii="Symbol" w:hAnsi="Symbol" w:hint="default"/>
+      </w:rPr>
+    </w:lvl>
+    <w:lvl w:ilvl="1" w:tplc="08090003" w:tentative="1">
+      <w:start w:val="1"/>
+      <w:numFmt w:val="bullet"/>
+      <w:lvlText w:val="o"/>
+      <w:lvlJc w:val="left"/>
+      <w:pPr>
+        <w:ind w:left="1440" w:hanging="360"/>
+      </w:pPr>
+      <w:rPr>
+        <w:rFonts w:ascii="Courier New" w:hAnsi="Courier New" w:cs="Courier New" w:hint="default"/>
+      </w:rPr>
+    </w:lvl>
+    <w:lvl w:ilvl="2" w:tplc="08090005" w:tentative="1">
+      <w:start w:val="1"/>
+      <w:numFmt w:val="bullet"/>
+      <w:lvlText w:val=""/>
+      <w:lvlJc w:val="left"/>
+      <w:pPr>
+        <w:ind w:left="2160" w:hanging="360"/>
+      </w:pPr>
+      <w:rPr>
+        <w:rFonts w:ascii="Wingdings" w:hAnsi="Wingdings" w:hint="default"/>
+      </w:rPr>
+    </w:lvl>
+    <w:lvl w:ilvl="3" w:tplc="08090001" w:tentative="1">
+      <w:start w:val="1"/>
+      <w:numFmt w:val="bullet"/>
+      <w:lvlText w:val=""/>
+      <w:lvlJc w:val="left"/>
+      <w:pPr>
+        <w:ind w:left="2880" w:hanging="360"/>
+      </w:pPr>
+      <w:rPr>
+        <w:rFonts w:ascii="Symbol" w:hAnsi="Symbol" w:hint="default"/>
+      </w:rPr>
+    </w:lvl>
+    <w:lvl w:ilvl="4" w:tplc="08090003" w:tentative="1">
+      <w:start w:val="1"/>
+      <w:numFmt w:val="bullet"/>
+      <w:lvlText w:val="o"/>
+      <w:lvlJc w:val="left"/>
+      <w:pPr>
+        <w:ind w:left="3600" w:hanging="360"/>
+      </w:pPr>
+      <w:rPr>
+        <w:rFonts w:ascii="Courier New" w:hAnsi="Courier New" w:cs="Courier New" w:hint="default"/>
+      </w:rPr>
+    </w:lvl>
+    <w:lvl w:ilvl="5" w:tplc="08090005" w:tentative="1">
+      <w:start w:val="1"/>
+      <w:numFmt w:val="bullet"/>
+      <w:lvlText w:val=""/>
+      <w:lvlJc w:val="left"/>
+      <w:pPr>
+        <w:ind w:left="4320" w:hanging="360"/>
+      </w:pPr>
+      <w:rPr>
+        <w:rFonts w:ascii="Wingdings" w:hAnsi="Wingdings" w:hint="default"/>
+      </w:rPr>
+    </w:lvl>
+    <w:lvl w:ilvl="6" w:tplc="08090001" w:tentative="1">
+      <w:start w:val="1"/>
+      <w:numFmt w:val="bullet"/>
+      <w:lvlText w:val=""/>
+      <w:lvlJc w:val="left"/>
+      <w:pPr>
+        <w:ind w:left="5040" w:hanging="360"/>
+      </w:pPr>
+      <w:rPr>
+        <w:rFonts w:ascii="Symbol" w:hAnsi="Symbol" w:hint="default"/>
+      </w:rPr>
+    </w:lvl>
+    <w:lvl w:ilvl="7" w:tplc="08090003" w:tentative="1">
+      <w:start w:val="1"/>
+      <w:numFmt w:val="bullet"/>
+      <w:lvlText w:val="o"/>
+      <w:lvlJc w:val="left"/>
+      <w:pPr>
+        <w:ind w:left="5760" w:hanging="360"/>
+      </w:pPr>
+      <w:rPr>
+        <w:rFonts w:ascii="Courier New" w:hAnsi="Courier New" w:cs="Courier New" w:hint="default"/>
+      </w:rPr>
+    </w:lvl>
+    <w:lvl w:ilvl="8" w:tplc="08090005" w:tentative="1">
+      <w:start w:val="1"/>
+      <w:numFmt w:val="bullet"/>
+      <w:lvlText w:val=""/>
+      <w:lvlJc w:val="left"/>
+      <w:pPr>
+        <w:ind w:left="6480" w:hanging="360"/>
+      </w:pPr>
+      <w:rPr>
+        <w:rFonts w:ascii="Wingdings" w:hAnsi="Wingdings" w:hint="default"/>
+      </w:rPr>
+    </w:lvl>
+  </w:abstractNum>
+  <w:abstractNum w:abstractNumId="4" w15:restartNumberingAfterBreak="0">
     <w:nsid w:val="337965AD"/>
     <w:multiLevelType w:val="hybridMultilevel"/>
     <w:tmpl w:val="F26CDE74"/>
@@ -8710,7 +10232,7 @@
       </w:rPr>
     </w:lvl>
   </w:abstractNum>
-  <w:abstractNum w:abstractNumId="3" w15:restartNumberingAfterBreak="0">
+  <w:abstractNum w:abstractNumId="5" w15:restartNumberingAfterBreak="0">
     <w:nsid w:val="34A55A33"/>
     <w:multiLevelType w:val="hybridMultilevel"/>
     <w:tmpl w:val="30EC37CA"/>
@@ -8796,7 +10318,7 @@
       </w:pPr>
     </w:lvl>
   </w:abstractNum>
-  <w:abstractNum w:abstractNumId="4" w15:restartNumberingAfterBreak="0">
+  <w:abstractNum w:abstractNumId="6" w15:restartNumberingAfterBreak="0">
     <w:nsid w:val="382107D2"/>
     <w:multiLevelType w:val="hybridMultilevel"/>
     <w:tmpl w:val="8B908700"/>
@@ -8882,7 +10404,7 @@
       </w:pPr>
     </w:lvl>
   </w:abstractNum>
-  <w:abstractNum w:abstractNumId="5" w15:restartNumberingAfterBreak="0">
+  <w:abstractNum w:abstractNumId="7" w15:restartNumberingAfterBreak="0">
     <w:nsid w:val="39BD3858"/>
     <w:multiLevelType w:val="hybridMultilevel"/>
     <w:tmpl w:val="7DE88D1C"/>
@@ -8968,7 +10490,7 @@
       </w:pPr>
     </w:lvl>
   </w:abstractNum>
-  <w:abstractNum w:abstractNumId="6" w15:restartNumberingAfterBreak="0">
+  <w:abstractNum w:abstractNumId="8" w15:restartNumberingAfterBreak="0">
     <w:nsid w:val="46335F08"/>
     <w:multiLevelType w:val="hybridMultilevel"/>
     <w:tmpl w:val="2834E082"/>
@@ -9054,7 +10576,7 @@
       </w:pPr>
     </w:lvl>
   </w:abstractNum>
-  <w:abstractNum w:abstractNumId="7" w15:restartNumberingAfterBreak="0">
+  <w:abstractNum w:abstractNumId="9" w15:restartNumberingAfterBreak="0">
     <w:nsid w:val="47BB0CCA"/>
     <w:multiLevelType w:val="hybridMultilevel"/>
     <w:tmpl w:val="AF6E8666"/>
@@ -9140,7 +10662,7 @@
       </w:pPr>
     </w:lvl>
   </w:abstractNum>
-  <w:abstractNum w:abstractNumId="8" w15:restartNumberingAfterBreak="0">
+  <w:abstractNum w:abstractNumId="10" w15:restartNumberingAfterBreak="0">
     <w:nsid w:val="4A682DDB"/>
     <w:multiLevelType w:val="hybridMultilevel"/>
     <w:tmpl w:val="520E6CC8"/>
@@ -9226,7 +10748,7 @@
       </w:pPr>
     </w:lvl>
   </w:abstractNum>
-  <w:abstractNum w:abstractNumId="9" w15:restartNumberingAfterBreak="0">
+  <w:abstractNum w:abstractNumId="11" w15:restartNumberingAfterBreak="0">
     <w:nsid w:val="4AF14231"/>
     <w:multiLevelType w:val="hybridMultilevel"/>
     <w:tmpl w:val="11E606D4"/>
@@ -9338,7 +10860,7 @@
       </w:rPr>
     </w:lvl>
   </w:abstractNum>
-  <w:abstractNum w:abstractNumId="10" w15:restartNumberingAfterBreak="0">
+  <w:abstractNum w:abstractNumId="12" w15:restartNumberingAfterBreak="0">
     <w:nsid w:val="4F6D576B"/>
     <w:multiLevelType w:val="hybridMultilevel"/>
     <w:tmpl w:val="0A2C814E"/>
@@ -9427,7 +10949,7 @@
       </w:pPr>
     </w:lvl>
   </w:abstractNum>
-  <w:abstractNum w:abstractNumId="11" w15:restartNumberingAfterBreak="0">
+  <w:abstractNum w:abstractNumId="13" w15:restartNumberingAfterBreak="0">
     <w:nsid w:val="545202E6"/>
     <w:multiLevelType w:val="hybridMultilevel"/>
     <w:tmpl w:val="CD3ACFA0"/>
@@ -9513,7 +11035,7 @@
       </w:pPr>
     </w:lvl>
   </w:abstractNum>
-  <w:abstractNum w:abstractNumId="12" w15:restartNumberingAfterBreak="0">
+  <w:abstractNum w:abstractNumId="14" w15:restartNumberingAfterBreak="0">
     <w:nsid w:val="554C0F7B"/>
     <w:multiLevelType w:val="hybridMultilevel"/>
     <w:tmpl w:val="CF2EAA2E"/>
@@ -9599,7 +11121,7 @@
       </w:pPr>
     </w:lvl>
   </w:abstractNum>
-  <w:abstractNum w:abstractNumId="13" w15:restartNumberingAfterBreak="0">
+  <w:abstractNum w:abstractNumId="15" w15:restartNumberingAfterBreak="0">
     <w:nsid w:val="5769307B"/>
     <w:multiLevelType w:val="multilevel"/>
     <w:tmpl w:val="586EFE2A"/>
@@ -9748,10 +11270,10 @@
       </w:rPr>
     </w:lvl>
   </w:abstractNum>
-  <w:abstractNum w:abstractNumId="14" w15:restartNumberingAfterBreak="0">
+  <w:abstractNum w:abstractNumId="16" w15:restartNumberingAfterBreak="0">
     <w:nsid w:val="59F13497"/>
     <w:multiLevelType w:val="hybridMultilevel"/>
-    <w:tmpl w:val="BF42BC06"/>
+    <w:tmpl w:val="2146F708"/>
     <w:lvl w:ilvl="0" w:tplc="730E7B6E">
       <w:start w:val="1"/>
       <w:numFmt w:val="decimal"/>
@@ -9861,7 +11383,7 @@
       </w:rPr>
     </w:lvl>
   </w:abstractNum>
-  <w:abstractNum w:abstractNumId="15" w15:restartNumberingAfterBreak="0">
+  <w:abstractNum w:abstractNumId="17" w15:restartNumberingAfterBreak="0">
     <w:nsid w:val="5F586CDC"/>
     <w:multiLevelType w:val="hybridMultilevel"/>
     <w:tmpl w:val="93C2E516"/>
@@ -9952,7 +11474,7 @@
       </w:pPr>
     </w:lvl>
   </w:abstractNum>
-  <w:abstractNum w:abstractNumId="16" w15:restartNumberingAfterBreak="0">
+  <w:abstractNum w:abstractNumId="18" w15:restartNumberingAfterBreak="0">
     <w:nsid w:val="66545F0D"/>
     <w:multiLevelType w:val="hybridMultilevel"/>
     <w:tmpl w:val="71FA090A"/>
@@ -10038,7 +11560,7 @@
       </w:pPr>
     </w:lvl>
   </w:abstractNum>
-  <w:abstractNum w:abstractNumId="17" w15:restartNumberingAfterBreak="0">
+  <w:abstractNum w:abstractNumId="19" w15:restartNumberingAfterBreak="0">
     <w:nsid w:val="6BC402AF"/>
     <w:multiLevelType w:val="hybridMultilevel"/>
     <w:tmpl w:val="2910D2B6"/>
@@ -10124,7 +11646,7 @@
       </w:pPr>
     </w:lvl>
   </w:abstractNum>
-  <w:abstractNum w:abstractNumId="18" w15:restartNumberingAfterBreak="0">
+  <w:abstractNum w:abstractNumId="20" w15:restartNumberingAfterBreak="0">
     <w:nsid w:val="72A864F3"/>
     <w:multiLevelType w:val="hybridMultilevel"/>
     <w:tmpl w:val="026068BA"/>
@@ -10210,7 +11732,7 @@
       </w:pPr>
     </w:lvl>
   </w:abstractNum>
-  <w:abstractNum w:abstractNumId="19" w15:restartNumberingAfterBreak="0">
+  <w:abstractNum w:abstractNumId="21" w15:restartNumberingAfterBreak="0">
     <w:nsid w:val="745D5DD0"/>
     <w:multiLevelType w:val="hybridMultilevel"/>
     <w:tmpl w:val="497808DA"/>
@@ -10296,7 +11818,7 @@
       </w:pPr>
     </w:lvl>
   </w:abstractNum>
-  <w:abstractNum w:abstractNumId="20" w15:restartNumberingAfterBreak="0">
+  <w:abstractNum w:abstractNumId="22" w15:restartNumberingAfterBreak="0">
     <w:nsid w:val="790C0392"/>
     <w:multiLevelType w:val="hybridMultilevel"/>
     <w:tmpl w:val="3FDEA542"/>
@@ -10385,7 +11907,7 @@
       </w:pPr>
     </w:lvl>
   </w:abstractNum>
-  <w:abstractNum w:abstractNumId="21" w15:restartNumberingAfterBreak="0">
+  <w:abstractNum w:abstractNumId="23" w15:restartNumberingAfterBreak="0">
     <w:nsid w:val="792A1900"/>
     <w:multiLevelType w:val="hybridMultilevel"/>
     <w:tmpl w:val="497808DA"/>
@@ -10472,70 +11994,76 @@
     </w:lvl>
   </w:abstractNum>
   <w:num w:numId="1">
+    <w:abstractNumId w:val="15"/>
+  </w:num>
+  <w:num w:numId="2">
     <w:abstractNumId w:val="13"/>
   </w:num>
-  <w:num w:numId="2">
+  <w:num w:numId="3">
+    <w:abstractNumId w:val="18"/>
+  </w:num>
+  <w:num w:numId="4">
+    <w:abstractNumId w:val="6"/>
+  </w:num>
+  <w:num w:numId="5">
+    <w:abstractNumId w:val="23"/>
+  </w:num>
+  <w:num w:numId="6">
+    <w:abstractNumId w:val="20"/>
+  </w:num>
+  <w:num w:numId="7">
+    <w:abstractNumId w:val="14"/>
+  </w:num>
+  <w:num w:numId="8">
+    <w:abstractNumId w:val="21"/>
+  </w:num>
+  <w:num w:numId="9">
+    <w:abstractNumId w:val="5"/>
+  </w:num>
+  <w:num w:numId="10">
+    <w:abstractNumId w:val="1"/>
+  </w:num>
+  <w:num w:numId="11">
     <w:abstractNumId w:val="11"/>
   </w:num>
-  <w:num w:numId="3">
+  <w:num w:numId="12">
+    <w:abstractNumId w:val="12"/>
+  </w:num>
+  <w:num w:numId="13">
+    <w:abstractNumId w:val="17"/>
+  </w:num>
+  <w:num w:numId="14">
+    <w:abstractNumId w:val="10"/>
+  </w:num>
+  <w:num w:numId="15">
+    <w:abstractNumId w:val="7"/>
+  </w:num>
+  <w:num w:numId="16">
+    <w:abstractNumId w:val="9"/>
+  </w:num>
+  <w:num w:numId="17">
+    <w:abstractNumId w:val="22"/>
+  </w:num>
+  <w:num w:numId="18">
+    <w:abstractNumId w:val="4"/>
+  </w:num>
+  <w:num w:numId="19">
     <w:abstractNumId w:val="16"/>
   </w:num>
-  <w:num w:numId="4">
-    <w:abstractNumId w:val="4"/>
-  </w:num>
-  <w:num w:numId="5">
-    <w:abstractNumId w:val="21"/>
-  </w:num>
-  <w:num w:numId="6">
-    <w:abstractNumId w:val="18"/>
-  </w:num>
-  <w:num w:numId="7">
-    <w:abstractNumId w:val="12"/>
-  </w:num>
-  <w:num w:numId="8">
+  <w:num w:numId="20">
     <w:abstractNumId w:val="19"/>
   </w:num>
-  <w:num w:numId="9">
+  <w:num w:numId="21">
+    <w:abstractNumId w:val="8"/>
+  </w:num>
+  <w:num w:numId="22">
+    <w:abstractNumId w:val="2"/>
+  </w:num>
+  <w:num w:numId="23">
     <w:abstractNumId w:val="3"/>
   </w:num>
-  <w:num w:numId="10">
+  <w:num w:numId="24">
     <w:abstractNumId w:val="0"/>
-  </w:num>
-  <w:num w:numId="11">
-    <w:abstractNumId w:val="9"/>
-  </w:num>
-  <w:num w:numId="12">
-    <w:abstractNumId w:val="10"/>
-  </w:num>
-  <w:num w:numId="13">
-    <w:abstractNumId w:val="15"/>
-  </w:num>
-  <w:num w:numId="14">
-    <w:abstractNumId w:val="8"/>
-  </w:num>
-  <w:num w:numId="15">
-    <w:abstractNumId w:val="5"/>
-  </w:num>
-  <w:num w:numId="16">
-    <w:abstractNumId w:val="7"/>
-  </w:num>
-  <w:num w:numId="17">
-    <w:abstractNumId w:val="20"/>
-  </w:num>
-  <w:num w:numId="18">
-    <w:abstractNumId w:val="2"/>
-  </w:num>
-  <w:num w:numId="19">
-    <w:abstractNumId w:val="14"/>
-  </w:num>
-  <w:num w:numId="20">
-    <w:abstractNumId w:val="17"/>
-  </w:num>
-  <w:num w:numId="21">
-    <w:abstractNumId w:val="6"/>
-  </w:num>
-  <w:num w:numId="22">
-    <w:abstractNumId w:val="1"/>
   </w:num>
 </w:numbering>
 </file>

</xml_diff>

<commit_message>
Tidy brittle test method for clarity
</commit_message>
<xml_diff>
--- a/Lab#2 - Building a DSL/Lab#2 - Building a DSL.docx
+++ b/Lab#2 - Building a DSL/Lab#2 - Building a DSL.docx
@@ -731,15 +731,7 @@
         <w:t xml:space="preserve">in a rush due to tight deadline by a contractor who left the organisation. </w:t>
       </w:r>
       <w:r>
-        <w:t xml:space="preserve">You are now in charge on maintain these and extends these as </w:t>
-      </w:r>
-      <w:proofErr w:type="gramStart"/>
-      <w:r>
-        <w:t>a</w:t>
-      </w:r>
-      <w:proofErr w:type="gramEnd"/>
-      <w:r>
-        <w:t xml:space="preserve"> </w:t>
+        <w:t xml:space="preserve">You are now in charge on maintain these and extends these as a </w:t>
       </w:r>
       <w:r>
         <w:t>Automation</w:t>
@@ -945,30 +937,38 @@
         <w:pStyle w:val="Code"/>
         <w:ind w:left="720"/>
       </w:pPr>
-      <w:proofErr w:type="spellStart"/>
       <w:r>
         <w:rPr>
           <w:color w:val="0000FF"/>
         </w:rPr>
         <w:t>az</w:t>
       </w:r>
-      <w:proofErr w:type="spellEnd"/>
+      <w:r>
+        <w:t xml:space="preserve"> aks </w:t>
+      </w:r>
+      <w:r>
+        <w:rPr>
+          <w:color w:val="0000FF"/>
+        </w:rPr>
+        <w:t>create</w:t>
+      </w:r>
       <w:r>
         <w:t xml:space="preserve"> </w:t>
       </w:r>
-      <w:proofErr w:type="spellStart"/>
-      <w:r>
-        <w:t>aks</w:t>
-      </w:r>
-      <w:proofErr w:type="spellEnd"/>
+      <w:r>
+        <w:rPr>
+          <w:color w:val="0070C0"/>
+        </w:rPr>
+        <w:t>-g</w:t>
+      </w:r>
       <w:r>
         <w:t xml:space="preserve"> </w:t>
       </w:r>
       <w:r>
         <w:rPr>
-          <w:color w:val="0000FF"/>
-        </w:rPr>
-        <w:t>create</w:t>
+          <w:color w:val="833C0B" w:themeColor="accent2" w:themeShade="80"/>
+        </w:rPr>
+        <w:t>&lt;resourceGroupName&gt;</w:t>
       </w:r>
       <w:r>
         <w:t xml:space="preserve"> </w:t>
@@ -977,7 +977,7 @@
         <w:rPr>
           <w:color w:val="0070C0"/>
         </w:rPr>
-        <w:t>-g</w:t>
+        <w:t>-n</w:t>
       </w:r>
       <w:r>
         <w:t xml:space="preserve"> </w:t>
@@ -986,21 +986,25 @@
         <w:rPr>
           <w:color w:val="833C0B" w:themeColor="accent2" w:themeShade="80"/>
         </w:rPr>
-        <w:t>&lt;</w:t>
-      </w:r>
-      <w:proofErr w:type="spellStart"/>
+        <w:t>&lt;AKSClusterName&gt;</w:t>
+      </w:r>
+      <w:r>
+        <w:t xml:space="preserve"> </w:t>
+      </w:r>
+      <w:r>
+        <w:rPr>
+          <w:color w:val="0070C0"/>
+        </w:rPr>
+        <w:t>--location</w:t>
+      </w:r>
+      <w:r>
+        <w:t xml:space="preserve"> </w:t>
+      </w:r>
       <w:r>
         <w:rPr>
           <w:color w:val="833C0B" w:themeColor="accent2" w:themeShade="80"/>
         </w:rPr>
-        <w:t>resourceGroupName</w:t>
-      </w:r>
-      <w:proofErr w:type="spellEnd"/>
-      <w:r>
-        <w:rPr>
-          <w:color w:val="833C0B" w:themeColor="accent2" w:themeShade="80"/>
-        </w:rPr>
-        <w:t>&gt;</w:t>
+        <w:t>&lt;region&gt;</w:t>
       </w:r>
       <w:r>
         <w:t xml:space="preserve"> </w:t>
@@ -1009,85 +1013,7 @@
         <w:rPr>
           <w:color w:val="0070C0"/>
         </w:rPr>
-        <w:t>-n</w:t>
-      </w:r>
-      <w:r>
-        <w:t xml:space="preserve"> </w:t>
-      </w:r>
-      <w:r>
-        <w:rPr>
-          <w:color w:val="833C0B" w:themeColor="accent2" w:themeShade="80"/>
-        </w:rPr>
-        <w:t>&lt;</w:t>
-      </w:r>
-      <w:proofErr w:type="spellStart"/>
-      <w:r>
-        <w:rPr>
-          <w:color w:val="833C0B" w:themeColor="accent2" w:themeShade="80"/>
-        </w:rPr>
-        <w:t>AKSClusterName</w:t>
-      </w:r>
-      <w:proofErr w:type="spellEnd"/>
-      <w:r>
-        <w:rPr>
-          <w:color w:val="833C0B" w:themeColor="accent2" w:themeShade="80"/>
-        </w:rPr>
-        <w:t>&gt;</w:t>
-      </w:r>
-      <w:r>
-        <w:t xml:space="preserve"> </w:t>
-      </w:r>
-      <w:r>
-        <w:rPr>
-          <w:color w:val="0070C0"/>
-        </w:rPr>
-        <w:t>--location</w:t>
-      </w:r>
-      <w:r>
-        <w:t xml:space="preserve"> </w:t>
-      </w:r>
-      <w:r>
-        <w:rPr>
-          <w:color w:val="833C0B" w:themeColor="accent2" w:themeShade="80"/>
-        </w:rPr>
-        <w:t>&lt;region&gt;</w:t>
-      </w:r>
-      <w:r>
-        <w:t xml:space="preserve"> </w:t>
-      </w:r>
-      <w:r>
-        <w:rPr>
-          <w:color w:val="0070C0"/>
-        </w:rPr>
-        <w:t>--disable-</w:t>
-      </w:r>
-      <w:proofErr w:type="spellStart"/>
-      <w:r>
-        <w:rPr>
-          <w:color w:val="0070C0"/>
-        </w:rPr>
-        <w:t>rbac</w:t>
-      </w:r>
-      <w:proofErr w:type="spellEnd"/>
-      <w:r>
-        <w:rPr>
-          <w:color w:val="0070C0"/>
-        </w:rPr>
-        <w:t xml:space="preserve"> --generate-</w:t>
-      </w:r>
-      <w:proofErr w:type="spellStart"/>
-      <w:r>
-        <w:rPr>
-          <w:color w:val="0070C0"/>
-        </w:rPr>
-        <w:t>ssh</w:t>
-      </w:r>
-      <w:proofErr w:type="spellEnd"/>
-      <w:r>
-        <w:rPr>
-          <w:color w:val="0070C0"/>
-        </w:rPr>
-        <w:t>-keys</w:t>
+        <w:t>--disable-rbac --generate-ssh-keys</w:t>
       </w:r>
     </w:p>
     <w:p>
@@ -1743,8 +1669,34 @@
         </w:numPr>
       </w:pPr>
       <w:r>
-        <w:t>Build the solution to restore all NuGet package dependencies.</w:t>
-      </w:r>
+        <w:t>Build the solution to restore all NuGet package dependencies</w:t>
+      </w:r>
+      <w:r>
+        <w:t xml:space="preserve"> and run </w:t>
+      </w:r>
+      <w:r>
+        <w:rPr>
+          <w:rFonts w:ascii="Consolas" w:hAnsi="Consolas" w:cs="Consolas"/>
+          <w:color w:val="000000"/>
+          <w:sz w:val="19"/>
+          <w:szCs w:val="19"/>
+        </w:rPr>
+        <w:t>Registered_User_Can_buy_a_cup_of_T</w:t>
+      </w:r>
+      <w:r>
+        <w:rPr>
+          <w:rFonts w:ascii="Consolas" w:hAnsi="Consolas" w:cs="Consolas"/>
+          <w:color w:val="000000"/>
+          <w:sz w:val="19"/>
+          <w:szCs w:val="19"/>
+        </w:rPr>
+        <w:t xml:space="preserve"> test method of </w:t>
+      </w:r>
+      <w:r>
+        <w:t>BrittleTests from the TestExplorer</w:t>
+      </w:r>
+      <w:bookmarkStart w:id="0" w:name="_GoBack"/>
+      <w:bookmarkEnd w:id="0"/>
     </w:p>
     <w:p>
       <w:pPr>
@@ -3144,6 +3096,7 @@
           <w:iCs/>
           <w:color w:val="44546A" w:themeColor="text2"/>
         </w:rPr>
+        <w:lastRenderedPageBreak/>
         <w:t xml:space="preserve">Notice we have placed some constraints on the generic </w:t>
       </w:r>
       <w:r>
@@ -4921,18 +4874,7 @@
           <w:sz w:val="19"/>
           <w:szCs w:val="19"/>
         </w:rPr>
-        <w:t>v</w:t>
-      </w:r>
-      <w:bookmarkStart w:id="0" w:name="_GoBack"/>
-      <w:bookmarkEnd w:id="0"/>
-      <w:r>
-        <w:rPr>
-          <w:rFonts w:ascii="Consolas" w:hAnsi="Consolas" w:cs="Consolas"/>
-          <w:color w:val="0000FF"/>
-          <w:sz w:val="19"/>
-          <w:szCs w:val="19"/>
-        </w:rPr>
-        <w:t>ar</w:t>
+        <w:t>var</w:t>
       </w:r>
       <w:r>
         <w:rPr>
@@ -5140,7 +5082,25 @@
           <w:sz w:val="19"/>
           <w:szCs w:val="19"/>
         </w:rPr>
-        <w:t xml:space="preserve"> TPage { WebDriver = WebDriver };</w:t>
+        <w:t xml:space="preserve"> </w:t>
+      </w:r>
+      <w:r>
+        <w:rPr>
+          <w:rFonts w:ascii="Consolas" w:hAnsi="Consolas" w:cs="Consolas"/>
+          <w:color w:val="2B91AF"/>
+          <w:sz w:val="19"/>
+          <w:szCs w:val="19"/>
+        </w:rPr>
+        <w:t>TPage</w:t>
+      </w:r>
+      <w:r>
+        <w:rPr>
+          <w:rFonts w:ascii="Consolas" w:hAnsi="Consolas" w:cs="Consolas"/>
+          <w:color w:val="000000"/>
+          <w:sz w:val="19"/>
+          <w:szCs w:val="19"/>
+        </w:rPr>
+        <w:t xml:space="preserve"> { WebDriver = WebDriver };</w:t>
       </w:r>
     </w:p>
     <w:p>
@@ -5197,7 +5157,15 @@
           <w:iCs/>
           <w:color w:val="44546A" w:themeColor="text2"/>
         </w:rPr>
-        <w:t>Finding a web element by the specified locator passed as a parameter</w:t>
+        <w:t>Finding a web element by the specified locator passed as a</w:t>
+      </w:r>
+      <w:r>
+        <w:rPr>
+          <w:i/>
+          <w:iCs/>
+          <w:color w:val="44546A" w:themeColor="text2"/>
+        </w:rPr>
+        <w:t>n argument</w:t>
       </w:r>
     </w:p>
     <w:p>
@@ -5243,7 +5211,15 @@
           <w:iCs/>
           <w:color w:val="44546A" w:themeColor="text2"/>
         </w:rPr>
-        <w:t>) the action can also be specified as a parameter</w:t>
+        <w:t>) the action can also be specified as a</w:t>
+      </w:r>
+      <w:r>
+        <w:rPr>
+          <w:i/>
+          <w:iCs/>
+          <w:color w:val="44546A" w:themeColor="text2"/>
+        </w:rPr>
+        <w:t>n argument</w:t>
       </w:r>
     </w:p>
     <w:p>
@@ -5253,14 +5229,51 @@
           <w:ilvl w:val="0"/>
           <w:numId w:val="24"/>
         </w:numPr>
-      </w:pPr>
-      <w:r>
         <w:rPr>
           <w:i/>
           <w:iCs/>
           <w:color w:val="44546A" w:themeColor="text2"/>
         </w:rPr>
-        <w:t>Creating and returning the resulting page passing around  the current web driver</w:t>
+      </w:pPr>
+      <w:r>
+        <w:rPr>
+          <w:i/>
+          <w:iCs/>
+          <w:color w:val="44546A" w:themeColor="text2"/>
+        </w:rPr>
+        <w:t>Creating and returning the resulting</w:t>
+      </w:r>
+      <w:r>
+        <w:rPr>
+          <w:i/>
+          <w:iCs/>
+          <w:color w:val="44546A" w:themeColor="text2"/>
+        </w:rPr>
+        <w:t xml:space="preserve"> (strongly typed)</w:t>
+      </w:r>
+      <w:r>
+        <w:rPr>
+          <w:i/>
+          <w:iCs/>
+          <w:color w:val="44546A" w:themeColor="text2"/>
+        </w:rPr>
+        <w:t xml:space="preserve"> page </w:t>
+      </w:r>
+      <w:r>
+        <w:rPr>
+          <w:i/>
+          <w:iCs/>
+          <w:color w:val="44546A" w:themeColor="text2"/>
+        </w:rPr>
+        <w:t xml:space="preserve">with </w:t>
+      </w:r>
+      <w:r>
+        <w:rPr>
+          <w:i/>
+          <w:iCs/>
+          <w:color w:val="44546A" w:themeColor="text2"/>
+        </w:rPr>
+        <w:t>the current web driver</w:t>
       </w:r>
       <w:r>
         <w:t xml:space="preserve"> </w:t>
@@ -8671,49 +8684,206 @@
     </w:p>
     <w:p>
       <w:pPr>
+        <w:ind w:left="1440"/>
+        <w:rPr>
+          <w:i/>
+          <w:iCs/>
+          <w:color w:val="44546A" w:themeColor="text2"/>
+        </w:rPr>
+      </w:pPr>
+      <w:r>
+        <w:rPr>
+          <w:i/>
+          <w:iCs/>
+          <w:color w:val="44546A" w:themeColor="text2"/>
+        </w:rPr>
+        <w:lastRenderedPageBreak/>
+        <w:t>The original</w:t>
+      </w:r>
+      <w:r>
+        <w:rPr>
+          <w:i/>
+          <w:iCs/>
+          <w:color w:val="44546A" w:themeColor="text2"/>
+        </w:rPr>
+        <w:t xml:space="preserve"> UI Test</w:t>
+      </w:r>
+      <w:r>
+        <w:rPr>
+          <w:i/>
+          <w:iCs/>
+          <w:color w:val="44546A" w:themeColor="text2"/>
+        </w:rPr>
+        <w:t xml:space="preserve"> filters items by type first and rely on finding</w:t>
+      </w:r>
+      <w:r>
+        <w:rPr>
+          <w:i/>
+          <w:iCs/>
+          <w:color w:val="44546A" w:themeColor="text2"/>
+        </w:rPr>
+        <w:t xml:space="preserve"> an</w:t>
+      </w:r>
+      <w:r>
+        <w:rPr>
+          <w:i/>
+          <w:iCs/>
+          <w:color w:val="44546A" w:themeColor="text2"/>
+        </w:rPr>
+        <w:t xml:space="preserve"> item by</w:t>
+      </w:r>
+      <w:r>
+        <w:rPr>
+          <w:i/>
+          <w:iCs/>
+          <w:color w:val="44546A" w:themeColor="text2"/>
+        </w:rPr>
+        <w:t xml:space="preserve"> its </w:t>
+      </w:r>
+      <w:r>
+        <w:rPr>
+          <w:i/>
+          <w:iCs/>
+          <w:color w:val="44546A" w:themeColor="text2"/>
+        </w:rPr>
+        <w:t xml:space="preserve"> index (second result of the search).</w:t>
+      </w:r>
+    </w:p>
+    <w:p>
+      <w:pPr>
+        <w:ind w:left="1440"/>
+        <w:rPr>
+          <w:i/>
+          <w:iCs/>
+          <w:color w:val="44546A" w:themeColor="text2"/>
+        </w:rPr>
+      </w:pPr>
+      <w:r>
+        <w:rPr>
+          <w:i/>
+          <w:iCs/>
+          <w:color w:val="44546A" w:themeColor="text2"/>
+        </w:rPr>
+        <w:t>A few conversations with the developers can quickly highlight that each product has a unique (hidden) id which can be used to directly to</w:t>
+      </w:r>
+      <w:r>
+        <w:rPr>
+          <w:i/>
+          <w:iCs/>
+          <w:color w:val="44546A" w:themeColor="text2"/>
+        </w:rPr>
+        <w:t xml:space="preserve"> </w:t>
+      </w:r>
+      <w:r>
+        <w:rPr>
+          <w:i/>
+          <w:iCs/>
+          <w:color w:val="44546A" w:themeColor="text2"/>
+        </w:rPr>
+        <w:t xml:space="preserve">select </w:t>
+      </w:r>
+      <w:r>
+        <w:rPr>
+          <w:i/>
+          <w:iCs/>
+          <w:color w:val="44546A" w:themeColor="text2"/>
+        </w:rPr>
+        <w:t xml:space="preserve">an item </w:t>
+      </w:r>
+      <w:r>
+        <w:rPr>
+          <w:i/>
+          <w:iCs/>
+          <w:color w:val="44546A" w:themeColor="text2"/>
+        </w:rPr>
+        <w:t>from the list of available products on the landing page.</w:t>
+      </w:r>
+      <w:r>
+        <w:rPr>
+          <w:i/>
+          <w:iCs/>
+          <w:color w:val="44546A" w:themeColor="text2"/>
+        </w:rPr>
+        <w:t xml:space="preserve"> This item can then be </w:t>
+      </w:r>
+      <w:r>
+        <w:rPr>
+          <w:i/>
+          <w:iCs/>
+          <w:color w:val="44546A" w:themeColor="text2"/>
+        </w:rPr>
+        <w:t>add</w:t>
+      </w:r>
+      <w:r>
+        <w:rPr>
+          <w:i/>
+          <w:iCs/>
+          <w:color w:val="44546A" w:themeColor="text2"/>
+        </w:rPr>
+        <w:t xml:space="preserve">ed </w:t>
+      </w:r>
+      <w:r>
+        <w:rPr>
+          <w:i/>
+          <w:iCs/>
+          <w:color w:val="44546A" w:themeColor="text2"/>
+        </w:rPr>
+        <w:t xml:space="preserve">to the basket </w:t>
+      </w:r>
+      <w:r>
+        <w:rPr>
+          <w:i/>
+          <w:iCs/>
+          <w:color w:val="44546A" w:themeColor="text2"/>
+        </w:rPr>
+        <w:t>by submitting the form th</w:t>
+      </w:r>
+      <w:r>
+        <w:rPr>
+          <w:i/>
+          <w:iCs/>
+          <w:color w:val="44546A" w:themeColor="text2"/>
+        </w:rPr>
+        <w:t>at</w:t>
+      </w:r>
+      <w:r>
+        <w:rPr>
+          <w:i/>
+          <w:iCs/>
+          <w:color w:val="44546A" w:themeColor="text2"/>
+        </w:rPr>
+        <w:t xml:space="preserve"> hidden </w:t>
+      </w:r>
+      <w:r>
+        <w:rPr>
+          <w:i/>
+          <w:iCs/>
+          <w:color w:val="44546A" w:themeColor="text2"/>
+        </w:rPr>
+        <w:t xml:space="preserve">web </w:t>
+      </w:r>
+      <w:r>
+        <w:rPr>
+          <w:i/>
+          <w:iCs/>
+          <w:color w:val="44546A" w:themeColor="text2"/>
+        </w:rPr>
+        <w:t>element belongs to</w:t>
+      </w:r>
+      <w:r>
+        <w:rPr>
+          <w:i/>
+          <w:iCs/>
+          <w:color w:val="44546A" w:themeColor="text2"/>
+        </w:rPr>
+        <w:t>.</w:t>
+      </w:r>
+    </w:p>
+    <w:p>
+      <w:pPr>
         <w:pStyle w:val="ListParagraph"/>
         <w:ind w:left="1440"/>
       </w:pPr>
-      <w:r>
-        <w:lastRenderedPageBreak/>
-        <w:t>The original filters the items by type first and rely on finding item by index (second result of the search).</w:t>
-      </w:r>
-    </w:p>
-    <w:p>
-      <w:pPr>
-        <w:pStyle w:val="ListParagraph"/>
-        <w:ind w:left="1440"/>
-      </w:pPr>
-      <w:r>
-        <w:t>A few conversations with the developers can quickly highlight that each product has a unique (hidden) id which can be used to directly to</w:t>
-      </w:r>
-      <w:r>
-        <w:t xml:space="preserve"> </w:t>
-      </w:r>
-      <w:r>
-        <w:t>select an</w:t>
-      </w:r>
-      <w:r>
-        <w:t xml:space="preserve">d add an </w:t>
-      </w:r>
-      <w:r>
-        <w:t xml:space="preserve">item </w:t>
-      </w:r>
-      <w:r>
-        <w:t xml:space="preserve">to the basket </w:t>
-      </w:r>
-      <w:r>
-        <w:t>from the list of available products on the landing page.</w:t>
-      </w:r>
-    </w:p>
-    <w:p>
-      <w:pPr>
-        <w:pStyle w:val="ListParagraph"/>
-        <w:ind w:left="1440"/>
-      </w:pPr>
-      <w:r>
-        <w:t>Another principle of Page Objects is that any action on the actual web page results of either staying on the same page or navigating to another page.</w:t>
-      </w:r>
     </w:p>
     <w:p>
       <w:pPr>
@@ -8724,16 +8894,7 @@
         </w:numPr>
       </w:pPr>
       <w:r>
-        <w:t xml:space="preserve">In this case adding the selected item to the basket will redirect to the </w:t>
-      </w:r>
-      <w:r>
-        <w:rPr>
-          <w:rFonts w:ascii="Consolas" w:hAnsi="Consolas" w:cs="Consolas"/>
-          <w:color w:val="2B91AF"/>
-          <w:sz w:val="19"/>
-          <w:szCs w:val="19"/>
-        </w:rPr>
-        <w:t>BasketPage</w:t>
+        <w:t>Another principle of Page Objects is that any action on the actual web page results of either staying on the same page or navigating to another page.</w:t>
       </w:r>
     </w:p>
     <w:p>
@@ -8741,23 +8902,65 @@
         <w:pStyle w:val="ListParagraph"/>
         <w:ind w:left="1440"/>
       </w:pPr>
+      <w:r>
+        <w:t xml:space="preserve">In this case adding the selected item to the basket will redirect to the </w:t>
+      </w:r>
+      <w:r>
+        <w:rPr>
+          <w:rFonts w:ascii="Consolas" w:hAnsi="Consolas" w:cs="Consolas"/>
+          <w:color w:val="2B91AF"/>
+          <w:sz w:val="19"/>
+          <w:szCs w:val="19"/>
+        </w:rPr>
+        <w:t>BasketPage</w:t>
+      </w:r>
+      <w:r>
+        <w:t>.</w:t>
+      </w:r>
     </w:p>
     <w:p>
       <w:pPr>
         <w:pStyle w:val="ListParagraph"/>
-        <w:numPr>
-          <w:ilvl w:val="0"/>
-          <w:numId w:val="19"/>
-        </w:numPr>
-      </w:pPr>
+        <w:ind w:left="1440"/>
+      </w:pPr>
+    </w:p>
+    <w:p>
+      <w:pPr>
+        <w:pStyle w:val="ListParagraph"/>
+        <w:ind w:left="1440"/>
+      </w:pPr>
+      <w:r>
+        <w:t xml:space="preserve">In that sense, let’s now </w:t>
+      </w:r>
       <w:r>
         <w:t>A</w:t>
       </w:r>
       <w:r>
-        <w:t xml:space="preserve">dd an act statement to add </w:t>
-      </w:r>
-      <w:r>
-        <w:t xml:space="preserve">an know item to </w:t>
+        <w:t xml:space="preserve">dd an </w:t>
+      </w:r>
+      <w:r>
+        <w:t>a</w:t>
+      </w:r>
+      <w:r>
+        <w:t xml:space="preserve">ct statement </w:t>
+      </w:r>
+      <w:r>
+        <w:t>for</w:t>
+      </w:r>
+      <w:r>
+        <w:t xml:space="preserve"> add</w:t>
+      </w:r>
+      <w:r>
+        <w:t>ing</w:t>
+      </w:r>
+      <w:r>
+        <w:t xml:space="preserve"> </w:t>
+      </w:r>
+      <w:r>
+        <w:t>the</w:t>
+      </w:r>
+      <w:r>
+        <w:t xml:space="preserve"> know item to </w:t>
       </w:r>
       <w:r>
         <w:t xml:space="preserve">the basket by </w:t>
@@ -9511,7 +9714,6 @@
         </w:rPr>
         <w:t xml:space="preserve">=&gt; </w:t>
       </w:r>
-      <w:proofErr w:type="spellStart"/>
       <w:r>
         <w:rPr>
           <w:rFonts w:ascii="Consolas" w:hAnsi="Consolas" w:cs="Consolas"/>
@@ -9528,17 +9730,7 @@
           <w:sz w:val="19"/>
           <w:szCs w:val="19"/>
         </w:rPr>
-        <w:t>.Submit</w:t>
-      </w:r>
-      <w:proofErr w:type="spellEnd"/>
-      <w:r>
-        <w:rPr>
-          <w:rFonts w:ascii="Consolas" w:hAnsi="Consolas" w:cs="Consolas"/>
-          <w:color w:val="000000"/>
-          <w:sz w:val="19"/>
-          <w:szCs w:val="19"/>
-        </w:rPr>
-        <w:t>());</w:t>
+        <w:t>.Submit());</w:t>
       </w:r>
     </w:p>
     <w:p>

</xml_diff>

<commit_message>
update after branch lab#2 doc
</commit_message>
<xml_diff>
--- a/Lab#2 - Building a DSL/Lab#2 - Building a DSL.docx
+++ b/Lab#2 - Building a DSL/Lab#2 - Building a DSL.docx
@@ -6,6 +6,8 @@
       <w:pPr>
         <w:pStyle w:val="Heading1"/>
       </w:pPr>
+      <w:bookmarkStart w:id="0" w:name="_GoBack"/>
+      <w:bookmarkEnd w:id="0"/>
       <w:r>
         <w:t>Lab Module 2 – Build a Domain Specific Language</w:t>
       </w:r>
@@ -731,7 +733,15 @@
         <w:t xml:space="preserve">in a rush due to tight deadline by a contractor who left the organisation. </w:t>
       </w:r>
       <w:r>
-        <w:t xml:space="preserve">You are now in charge on maintain these and extends these as a </w:t>
+        <w:t xml:space="preserve">You are now in charge on maintain these and extends these as </w:t>
+      </w:r>
+      <w:proofErr w:type="gramStart"/>
+      <w:r>
+        <w:t>a</w:t>
+      </w:r>
+      <w:proofErr w:type="gramEnd"/>
+      <w:r>
+        <w:t xml:space="preserve"> </w:t>
       </w:r>
       <w:r>
         <w:t>Automation</w:t>
@@ -772,7 +782,15 @@
         <w:t xml:space="preserve">All the demos use the open source </w:t>
       </w:r>
       <w:r>
-        <w:t>ASP.NET Core 2.2 reference application eShopOnWeb.</w:t>
+        <w:t xml:space="preserve">ASP.NET Core 2.2 reference application </w:t>
+      </w:r>
+      <w:proofErr w:type="spellStart"/>
+      <w:r>
+        <w:t>eShopOnWeb</w:t>
+      </w:r>
+      <w:proofErr w:type="spellEnd"/>
+      <w:r>
+        <w:t>.</w:t>
       </w:r>
       <w:r>
         <w:t xml:space="preserve"> </w:t>
@@ -836,8 +854,13 @@
         <w:br/>
       </w:r>
       <w:r>
-        <w:t>cd eShopOnWeb</w:t>
-      </w:r>
+        <w:t xml:space="preserve">cd </w:t>
+      </w:r>
+      <w:proofErr w:type="spellStart"/>
+      <w:r>
+        <w:t>eShopOnWeb</w:t>
+      </w:r>
+      <w:proofErr w:type="spellEnd"/>
       <w:r>
         <w:br/>
       </w:r>
@@ -937,14 +960,24 @@
         <w:pStyle w:val="Code"/>
         <w:ind w:left="720"/>
       </w:pPr>
+      <w:proofErr w:type="spellStart"/>
       <w:r>
         <w:rPr>
           <w:color w:val="0000FF"/>
         </w:rPr>
         <w:t>az</w:t>
       </w:r>
-      <w:r>
-        <w:t xml:space="preserve"> aks </w:t>
+      <w:proofErr w:type="spellEnd"/>
+      <w:r>
+        <w:t xml:space="preserve"> </w:t>
+      </w:r>
+      <w:proofErr w:type="spellStart"/>
+      <w:r>
+        <w:t>aks</w:t>
+      </w:r>
+      <w:proofErr w:type="spellEnd"/>
+      <w:r>
+        <w:t xml:space="preserve"> </w:t>
       </w:r>
       <w:r>
         <w:rPr>
@@ -968,7 +1001,21 @@
         <w:rPr>
           <w:color w:val="833C0B" w:themeColor="accent2" w:themeShade="80"/>
         </w:rPr>
-        <w:t>&lt;resourceGroupName&gt;</w:t>
+        <w:t>&lt;</w:t>
+      </w:r>
+      <w:proofErr w:type="spellStart"/>
+      <w:r>
+        <w:rPr>
+          <w:color w:val="833C0B" w:themeColor="accent2" w:themeShade="80"/>
+        </w:rPr>
+        <w:t>resourceGroupName</w:t>
+      </w:r>
+      <w:proofErr w:type="spellEnd"/>
+      <w:r>
+        <w:rPr>
+          <w:color w:val="833C0B" w:themeColor="accent2" w:themeShade="80"/>
+        </w:rPr>
+        <w:t>&gt;</w:t>
       </w:r>
       <w:r>
         <w:t xml:space="preserve"> </w:t>
@@ -986,7 +1033,21 @@
         <w:rPr>
           <w:color w:val="833C0B" w:themeColor="accent2" w:themeShade="80"/>
         </w:rPr>
-        <w:t>&lt;AKSClusterName&gt;</w:t>
+        <w:t>&lt;</w:t>
+      </w:r>
+      <w:proofErr w:type="spellStart"/>
+      <w:r>
+        <w:rPr>
+          <w:color w:val="833C0B" w:themeColor="accent2" w:themeShade="80"/>
+        </w:rPr>
+        <w:t>AKSClusterName</w:t>
+      </w:r>
+      <w:proofErr w:type="spellEnd"/>
+      <w:r>
+        <w:rPr>
+          <w:color w:val="833C0B" w:themeColor="accent2" w:themeShade="80"/>
+        </w:rPr>
+        <w:t>&gt;</w:t>
       </w:r>
       <w:r>
         <w:t xml:space="preserve"> </w:t>
@@ -1013,7 +1074,35 @@
         <w:rPr>
           <w:color w:val="0070C0"/>
         </w:rPr>
-        <w:t>--disable-rbac --generate-ssh-keys</w:t>
+        <w:t>--disable-</w:t>
+      </w:r>
+      <w:proofErr w:type="spellStart"/>
+      <w:r>
+        <w:rPr>
+          <w:color w:val="0070C0"/>
+        </w:rPr>
+        <w:t>rbac</w:t>
+      </w:r>
+      <w:proofErr w:type="spellEnd"/>
+      <w:r>
+        <w:rPr>
+          <w:color w:val="0070C0"/>
+        </w:rPr>
+        <w:t xml:space="preserve"> --generate-</w:t>
+      </w:r>
+      <w:proofErr w:type="spellStart"/>
+      <w:r>
+        <w:rPr>
+          <w:color w:val="0070C0"/>
+        </w:rPr>
+        <w:t>ssh</w:t>
+      </w:r>
+      <w:proofErr w:type="spellEnd"/>
+      <w:r>
+        <w:rPr>
+          <w:color w:val="0070C0"/>
+        </w:rPr>
+        <w:t>-keys</w:t>
       </w:r>
     </w:p>
     <w:p>
@@ -1353,11 +1442,19 @@
         </w:rPr>
         <w:t xml:space="preserve">Refactoring </w:t>
       </w:r>
-      <w:r>
-        <w:rPr>
-          <w:iCs/>
-        </w:rPr>
-        <w:t xml:space="preserve">BrittleTest </w:t>
+      <w:proofErr w:type="spellStart"/>
+      <w:r>
+        <w:rPr>
+          <w:iCs/>
+        </w:rPr>
+        <w:t>BrittleTest</w:t>
+      </w:r>
+      <w:proofErr w:type="spellEnd"/>
+      <w:r>
+        <w:rPr>
+          <w:iCs/>
+        </w:rPr>
+        <w:t xml:space="preserve"> </w:t>
       </w:r>
       <w:r>
         <w:rPr>
@@ -1426,6 +1523,7 @@
       <w:r>
         <w:t xml:space="preserve">long running </w:t>
       </w:r>
+      <w:proofErr w:type="spellStart"/>
       <w:r>
         <w:rPr>
           <w:rFonts w:ascii="Consolas" w:hAnsi="Consolas" w:cs="Consolas"/>
@@ -1437,6 +1535,7 @@
         </w:rPr>
         <w:t>BritteTest</w:t>
       </w:r>
+      <w:proofErr w:type="spellEnd"/>
       <w:r>
         <w:t xml:space="preserve"> user journey </w:t>
       </w:r>
@@ -1674,6 +1773,7 @@
       <w:r>
         <w:t xml:space="preserve"> and run </w:t>
       </w:r>
+      <w:proofErr w:type="spellStart"/>
       <w:r>
         <w:rPr>
           <w:rFonts w:ascii="Consolas" w:hAnsi="Consolas" w:cs="Consolas"/>
@@ -1683,6 +1783,7 @@
         </w:rPr>
         <w:t>Registered_User_Can_buy_a_cup_of_T</w:t>
       </w:r>
+      <w:proofErr w:type="spellEnd"/>
       <w:r>
         <w:rPr>
           <w:rFonts w:ascii="Consolas" w:hAnsi="Consolas" w:cs="Consolas"/>
@@ -1692,11 +1793,19 @@
         </w:rPr>
         <w:t xml:space="preserve"> test method of </w:t>
       </w:r>
-      <w:r>
-        <w:t>BrittleTests from the TestExplorer</w:t>
-      </w:r>
-      <w:bookmarkStart w:id="0" w:name="_GoBack"/>
-      <w:bookmarkEnd w:id="0"/>
+      <w:proofErr w:type="spellStart"/>
+      <w:r>
+        <w:t>BrittleTests</w:t>
+      </w:r>
+      <w:proofErr w:type="spellEnd"/>
+      <w:r>
+        <w:t xml:space="preserve"> from the </w:t>
+      </w:r>
+      <w:proofErr w:type="spellStart"/>
+      <w:r>
+        <w:t>TestExplorer</w:t>
+      </w:r>
+      <w:proofErr w:type="spellEnd"/>
     </w:p>
     <w:p>
       <w:pPr>
@@ -1739,6 +1848,7 @@
       <w:r>
         <w:t xml:space="preserve">m. This page will encapsulate selenium’s </w:t>
       </w:r>
+      <w:proofErr w:type="spellStart"/>
       <w:r>
         <w:rPr>
           <w:rFonts w:ascii="Consolas" w:hAnsi="Consolas" w:cs="Consolas"/>
@@ -1748,6 +1858,7 @@
         </w:rPr>
         <w:t>IWebDriver</w:t>
       </w:r>
+      <w:proofErr w:type="spellEnd"/>
       <w:r>
         <w:rPr>
           <w:rFonts w:ascii="Consolas" w:hAnsi="Consolas" w:cs="Consolas"/>
@@ -1797,7 +1908,15 @@
         <w:t xml:space="preserve">properties </w:t>
       </w:r>
       <w:r>
-        <w:t>for our pages like Title and Url.</w:t>
+        <w:t xml:space="preserve">for our pages like Title and </w:t>
+      </w:r>
+      <w:proofErr w:type="spellStart"/>
+      <w:r>
+        <w:t>Url</w:t>
+      </w:r>
+      <w:proofErr w:type="spellEnd"/>
+      <w:r>
+        <w:t>.</w:t>
       </w:r>
     </w:p>
     <w:p>
@@ -1946,6 +2065,7 @@
         </w:rPr>
         <w:t xml:space="preserve"> </w:t>
       </w:r>
+      <w:proofErr w:type="spellStart"/>
       <w:r>
         <w:rPr>
           <w:rFonts w:ascii="Consolas" w:hAnsi="Consolas" w:cs="Consolas"/>
@@ -1953,7 +2073,17 @@
           <w:sz w:val="19"/>
           <w:szCs w:val="19"/>
         </w:rPr>
-        <w:t xml:space="preserve">IWebDriver </w:t>
+        <w:t>IWebDriver</w:t>
+      </w:r>
+      <w:proofErr w:type="spellEnd"/>
+      <w:r>
+        <w:rPr>
+          <w:rFonts w:ascii="Consolas" w:hAnsi="Consolas" w:cs="Consolas"/>
+          <w:color w:val="70AD47" w:themeColor="accent6"/>
+          <w:sz w:val="19"/>
+          <w:szCs w:val="19"/>
+        </w:rPr>
+        <w:t xml:space="preserve"> </w:t>
       </w:r>
       <w:r>
         <w:rPr>
@@ -2093,7 +2223,27 @@
           <w:sz w:val="19"/>
           <w:szCs w:val="19"/>
         </w:rPr>
-        <w:t xml:space="preserve"> Title =&gt; WebDriver.Title;</w:t>
+        <w:t xml:space="preserve"> Title =&gt; </w:t>
+      </w:r>
+      <w:proofErr w:type="spellStart"/>
+      <w:r>
+        <w:rPr>
+          <w:rFonts w:ascii="Consolas" w:hAnsi="Consolas" w:cs="Consolas"/>
+          <w:color w:val="000000"/>
+          <w:sz w:val="19"/>
+          <w:szCs w:val="19"/>
+        </w:rPr>
+        <w:t>WebDriver.Title</w:t>
+      </w:r>
+      <w:proofErr w:type="spellEnd"/>
+      <w:r>
+        <w:rPr>
+          <w:rFonts w:ascii="Consolas" w:hAnsi="Consolas" w:cs="Consolas"/>
+          <w:color w:val="000000"/>
+          <w:sz w:val="19"/>
+          <w:szCs w:val="19"/>
+        </w:rPr>
+        <w:t>;</w:t>
       </w:r>
     </w:p>
     <w:p>
@@ -2170,7 +2320,47 @@
           <w:sz w:val="19"/>
           <w:szCs w:val="19"/>
         </w:rPr>
-        <w:t xml:space="preserve"> Url =&gt; WebDriver.Url;</w:t>
+        <w:t xml:space="preserve"> </w:t>
+      </w:r>
+      <w:proofErr w:type="spellStart"/>
+      <w:r>
+        <w:rPr>
+          <w:rFonts w:ascii="Consolas" w:hAnsi="Consolas" w:cs="Consolas"/>
+          <w:color w:val="000000"/>
+          <w:sz w:val="19"/>
+          <w:szCs w:val="19"/>
+        </w:rPr>
+        <w:t>Url</w:t>
+      </w:r>
+      <w:proofErr w:type="spellEnd"/>
+      <w:r>
+        <w:rPr>
+          <w:rFonts w:ascii="Consolas" w:hAnsi="Consolas" w:cs="Consolas"/>
+          <w:color w:val="000000"/>
+          <w:sz w:val="19"/>
+          <w:szCs w:val="19"/>
+        </w:rPr>
+        <w:t xml:space="preserve"> =&gt; </w:t>
+      </w:r>
+      <w:proofErr w:type="spellStart"/>
+      <w:r>
+        <w:rPr>
+          <w:rFonts w:ascii="Consolas" w:hAnsi="Consolas" w:cs="Consolas"/>
+          <w:color w:val="000000"/>
+          <w:sz w:val="19"/>
+          <w:szCs w:val="19"/>
+        </w:rPr>
+        <w:t>WebDriver.Url</w:t>
+      </w:r>
+      <w:proofErr w:type="spellEnd"/>
+      <w:r>
+        <w:rPr>
+          <w:rFonts w:ascii="Consolas" w:hAnsi="Consolas" w:cs="Consolas"/>
+          <w:color w:val="000000"/>
+          <w:sz w:val="19"/>
+          <w:szCs w:val="19"/>
+        </w:rPr>
+        <w:t>;</w:t>
       </w:r>
     </w:p>
     <w:p>
@@ -2329,8 +2519,29 @@
           <w:sz w:val="19"/>
           <w:szCs w:val="19"/>
         </w:rPr>
-        <w:t xml:space="preserve"> NavigateToInitial&lt;</w:t>
-      </w:r>
+        <w:t xml:space="preserve"> </w:t>
+      </w:r>
+      <w:proofErr w:type="spellStart"/>
+      <w:r>
+        <w:rPr>
+          <w:rFonts w:ascii="Consolas" w:hAnsi="Consolas" w:cs="Consolas"/>
+          <w:color w:val="000000"/>
+          <w:sz w:val="19"/>
+          <w:szCs w:val="19"/>
+        </w:rPr>
+        <w:t>NavigateToInitial</w:t>
+      </w:r>
+      <w:proofErr w:type="spellEnd"/>
+      <w:r>
+        <w:rPr>
+          <w:rFonts w:ascii="Consolas" w:hAnsi="Consolas" w:cs="Consolas"/>
+          <w:color w:val="000000"/>
+          <w:sz w:val="19"/>
+          <w:szCs w:val="19"/>
+        </w:rPr>
+        <w:t>&lt;</w:t>
+      </w:r>
+      <w:proofErr w:type="spellStart"/>
       <w:r>
         <w:rPr>
           <w:rFonts w:ascii="Consolas" w:hAnsi="Consolas" w:cs="Consolas"/>
@@ -2340,6 +2551,7 @@
         </w:rPr>
         <w:t>TPage</w:t>
       </w:r>
+      <w:proofErr w:type="spellEnd"/>
       <w:r>
         <w:rPr>
           <w:rFonts w:ascii="Consolas" w:hAnsi="Consolas" w:cs="Consolas"/>
@@ -2349,6 +2561,7 @@
         </w:rPr>
         <w:t>&gt;(</w:t>
       </w:r>
+      <w:proofErr w:type="spellStart"/>
       <w:r>
         <w:rPr>
           <w:rFonts w:ascii="Consolas" w:hAnsi="Consolas" w:cs="Consolas"/>
@@ -2356,7 +2569,17 @@
           <w:sz w:val="19"/>
           <w:szCs w:val="19"/>
         </w:rPr>
-        <w:t xml:space="preserve">IWebDriver </w:t>
+        <w:t>IWebDriver</w:t>
+      </w:r>
+      <w:proofErr w:type="spellEnd"/>
+      <w:r>
+        <w:rPr>
+          <w:rFonts w:ascii="Consolas" w:hAnsi="Consolas" w:cs="Consolas"/>
+          <w:color w:val="70AD47" w:themeColor="accent6"/>
+          <w:sz w:val="19"/>
+          <w:szCs w:val="19"/>
+        </w:rPr>
+        <w:t xml:space="preserve"> </w:t>
       </w:r>
       <w:r>
         <w:rPr>
@@ -2394,6 +2617,7 @@
         </w:rPr>
         <w:t xml:space="preserve"> </w:t>
       </w:r>
+      <w:proofErr w:type="spellStart"/>
       <w:r>
         <w:rPr>
           <w:rFonts w:ascii="Consolas" w:hAnsi="Consolas" w:cs="Consolas"/>
@@ -2403,6 +2627,7 @@
         </w:rPr>
         <w:t>url</w:t>
       </w:r>
+      <w:proofErr w:type="spellEnd"/>
       <w:r>
         <w:rPr>
           <w:rFonts w:ascii="Consolas" w:hAnsi="Consolas" w:cs="Consolas"/>
@@ -2665,6 +2890,7 @@
         </w:rPr>
         <w:t xml:space="preserve"> </w:t>
       </w:r>
+      <w:proofErr w:type="spellStart"/>
       <w:r>
         <w:rPr>
           <w:rFonts w:ascii="Consolas" w:hAnsi="Consolas" w:cs="Consolas"/>
@@ -2674,6 +2900,7 @@
         </w:rPr>
         <w:t>ApplicationException</w:t>
       </w:r>
+      <w:proofErr w:type="spellEnd"/>
       <w:r>
         <w:rPr>
           <w:rFonts w:ascii="Consolas" w:hAnsi="Consolas" w:cs="Consolas"/>
@@ -2751,6 +2978,7 @@
         </w:rPr>
         <w:t xml:space="preserve"> (</w:t>
       </w:r>
+      <w:proofErr w:type="spellStart"/>
       <w:r>
         <w:rPr>
           <w:rFonts w:ascii="Consolas" w:hAnsi="Consolas" w:cs="Consolas"/>
@@ -2767,8 +2995,19 @@
           <w:sz w:val="19"/>
           <w:szCs w:val="19"/>
         </w:rPr>
-        <w:t>.IsNullOrWhiteSpace(</w:t>
-      </w:r>
+        <w:t>.IsNullOrWhiteSpace</w:t>
+      </w:r>
+      <w:proofErr w:type="spellEnd"/>
+      <w:r>
+        <w:rPr>
+          <w:rFonts w:ascii="Consolas" w:hAnsi="Consolas" w:cs="Consolas"/>
+          <w:color w:val="000000"/>
+          <w:sz w:val="19"/>
+          <w:szCs w:val="19"/>
+        </w:rPr>
+        <w:t>(</w:t>
+      </w:r>
+      <w:proofErr w:type="spellStart"/>
       <w:r>
         <w:rPr>
           <w:rFonts w:ascii="Consolas" w:hAnsi="Consolas" w:cs="Consolas"/>
@@ -2778,6 +3017,7 @@
         </w:rPr>
         <w:t>url</w:t>
       </w:r>
+      <w:proofErr w:type="spellEnd"/>
       <w:r>
         <w:rPr>
           <w:rFonts w:ascii="Consolas" w:hAnsi="Consolas" w:cs="Consolas"/>
@@ -2839,6 +3079,7 @@
         </w:rPr>
         <w:t xml:space="preserve"> </w:t>
       </w:r>
+      <w:proofErr w:type="spellStart"/>
       <w:r>
         <w:rPr>
           <w:rFonts w:ascii="Consolas" w:hAnsi="Consolas" w:cs="Consolas"/>
@@ -2848,6 +3089,7 @@
         </w:rPr>
         <w:t>ApplicationException</w:t>
       </w:r>
+      <w:proofErr w:type="spellEnd"/>
       <w:r>
         <w:rPr>
           <w:rFonts w:ascii="Consolas" w:hAnsi="Consolas" w:cs="Consolas"/>
@@ -2864,7 +3106,27 @@
           <w:sz w:val="19"/>
           <w:szCs w:val="19"/>
         </w:rPr>
-        <w:t>"Please provide with a start-up url"</w:t>
+        <w:t xml:space="preserve">"Please provide with a start-up </w:t>
+      </w:r>
+      <w:proofErr w:type="spellStart"/>
+      <w:r>
+        <w:rPr>
+          <w:rFonts w:ascii="Consolas" w:hAnsi="Consolas" w:cs="Consolas"/>
+          <w:color w:val="A31515"/>
+          <w:sz w:val="19"/>
+          <w:szCs w:val="19"/>
+        </w:rPr>
+        <w:t>url</w:t>
+      </w:r>
+      <w:proofErr w:type="spellEnd"/>
+      <w:r>
+        <w:rPr>
+          <w:rFonts w:ascii="Consolas" w:hAnsi="Consolas" w:cs="Consolas"/>
+          <w:color w:val="A31515"/>
+          <w:sz w:val="19"/>
+          <w:szCs w:val="19"/>
+        </w:rPr>
+        <w:t>"</w:t>
       </w:r>
       <w:r>
         <w:rPr>
@@ -2914,17 +3176,58 @@
           <w:sz w:val="19"/>
           <w:szCs w:val="19"/>
         </w:rPr>
-        <w:t xml:space="preserve">   driver</w:t>
-      </w:r>
-      <w:r>
-        <w:rPr>
-          <w:rFonts w:ascii="Consolas" w:hAnsi="Consolas" w:cs="Consolas"/>
-          <w:color w:val="000000"/>
-          <w:sz w:val="19"/>
-          <w:szCs w:val="19"/>
-        </w:rPr>
-        <w:t>.Navigate().GoToUrl(</w:t>
-      </w:r>
+        <w:t xml:space="preserve">   </w:t>
+      </w:r>
+      <w:proofErr w:type="spellStart"/>
+      <w:r>
+        <w:rPr>
+          <w:rFonts w:ascii="Consolas" w:hAnsi="Consolas" w:cs="Consolas"/>
+          <w:color w:val="000000"/>
+          <w:sz w:val="19"/>
+          <w:szCs w:val="19"/>
+        </w:rPr>
+        <w:t>driver</w:t>
+      </w:r>
+      <w:r>
+        <w:rPr>
+          <w:rFonts w:ascii="Consolas" w:hAnsi="Consolas" w:cs="Consolas"/>
+          <w:color w:val="000000"/>
+          <w:sz w:val="19"/>
+          <w:szCs w:val="19"/>
+        </w:rPr>
+        <w:t>.Navigate</w:t>
+      </w:r>
+      <w:proofErr w:type="spellEnd"/>
+      <w:r>
+        <w:rPr>
+          <w:rFonts w:ascii="Consolas" w:hAnsi="Consolas" w:cs="Consolas"/>
+          <w:color w:val="000000"/>
+          <w:sz w:val="19"/>
+          <w:szCs w:val="19"/>
+        </w:rPr>
+        <w:t>().</w:t>
+      </w:r>
+      <w:proofErr w:type="spellStart"/>
+      <w:r>
+        <w:rPr>
+          <w:rFonts w:ascii="Consolas" w:hAnsi="Consolas" w:cs="Consolas"/>
+          <w:color w:val="000000"/>
+          <w:sz w:val="19"/>
+          <w:szCs w:val="19"/>
+        </w:rPr>
+        <w:t>GoToUrl</w:t>
+      </w:r>
+      <w:proofErr w:type="spellEnd"/>
+      <w:r>
+        <w:rPr>
+          <w:rFonts w:ascii="Consolas" w:hAnsi="Consolas" w:cs="Consolas"/>
+          <w:color w:val="000000"/>
+          <w:sz w:val="19"/>
+          <w:szCs w:val="19"/>
+        </w:rPr>
+        <w:t>(</w:t>
+      </w:r>
+      <w:proofErr w:type="spellStart"/>
       <w:r>
         <w:rPr>
           <w:rFonts w:ascii="Consolas" w:hAnsi="Consolas" w:cs="Consolas"/>
@@ -2934,6 +3237,7 @@
         </w:rPr>
         <w:t>url</w:t>
       </w:r>
+      <w:proofErr w:type="spellEnd"/>
       <w:r>
         <w:rPr>
           <w:rFonts w:ascii="Consolas" w:hAnsi="Consolas" w:cs="Consolas"/>
@@ -3207,6 +3511,7 @@
       <w:r>
         <w:t xml:space="preserve"> </w:t>
       </w:r>
+      <w:proofErr w:type="spellStart"/>
       <w:r>
         <w:rPr>
           <w:rFonts w:ascii="Consolas" w:hAnsi="Consolas" w:cs="Consolas"/>
@@ -3216,6 +3521,7 @@
         </w:rPr>
         <w:t>BrowserHost</w:t>
       </w:r>
+      <w:proofErr w:type="spellEnd"/>
       <w:r>
         <w:t xml:space="preserve"> class as follow:</w:t>
       </w:r>
@@ -3271,6 +3577,7 @@
         </w:rPr>
         <w:t xml:space="preserve"> </w:t>
       </w:r>
+      <w:proofErr w:type="spellStart"/>
       <w:r>
         <w:rPr>
           <w:rFonts w:ascii="Consolas" w:hAnsi="Consolas" w:cs="Consolas"/>
@@ -3280,6 +3587,7 @@
         </w:rPr>
         <w:t>BrowserHost</w:t>
       </w:r>
+      <w:proofErr w:type="spellEnd"/>
     </w:p>
     <w:p>
       <w:pPr>
@@ -3339,6 +3647,7 @@
         </w:rPr>
         <w:t xml:space="preserve"> </w:t>
       </w:r>
+      <w:proofErr w:type="spellStart"/>
       <w:r>
         <w:rPr>
           <w:rFonts w:ascii="Consolas" w:hAnsi="Consolas" w:cs="Consolas"/>
@@ -3348,14 +3657,35 @@
         </w:rPr>
         <w:t>IWebDriver</w:t>
       </w:r>
-      <w:r>
-        <w:rPr>
-          <w:rFonts w:ascii="Consolas" w:hAnsi="Consolas" w:cs="Consolas"/>
-          <w:color w:val="000000"/>
-          <w:sz w:val="19"/>
-          <w:szCs w:val="19"/>
-        </w:rPr>
-        <w:t xml:space="preserve"> _webdriver;</w:t>
+      <w:proofErr w:type="spellEnd"/>
+      <w:r>
+        <w:rPr>
+          <w:rFonts w:ascii="Consolas" w:hAnsi="Consolas" w:cs="Consolas"/>
+          <w:color w:val="000000"/>
+          <w:sz w:val="19"/>
+          <w:szCs w:val="19"/>
+        </w:rPr>
+        <w:t xml:space="preserve"> _</w:t>
+      </w:r>
+      <w:proofErr w:type="spellStart"/>
+      <w:r>
+        <w:rPr>
+          <w:rFonts w:ascii="Consolas" w:hAnsi="Consolas" w:cs="Consolas"/>
+          <w:color w:val="000000"/>
+          <w:sz w:val="19"/>
+          <w:szCs w:val="19"/>
+        </w:rPr>
+        <w:t>webdriver</w:t>
+      </w:r>
+      <w:proofErr w:type="spellEnd"/>
+      <w:r>
+        <w:rPr>
+          <w:rFonts w:ascii="Consolas" w:hAnsi="Consolas" w:cs="Consolas"/>
+          <w:color w:val="000000"/>
+          <w:sz w:val="19"/>
+          <w:szCs w:val="19"/>
+        </w:rPr>
+        <w:t>;</w:t>
       </w:r>
     </w:p>
     <w:p>
@@ -3425,6 +3755,7 @@
         </w:rPr>
         <w:t xml:space="preserve"> </w:t>
       </w:r>
+      <w:proofErr w:type="spellStart"/>
       <w:r>
         <w:rPr>
           <w:rFonts w:ascii="Consolas" w:hAnsi="Consolas" w:cs="Consolas"/>
@@ -3434,6 +3765,7 @@
         </w:rPr>
         <w:t>BrowserHost</w:t>
       </w:r>
+      <w:proofErr w:type="spellEnd"/>
       <w:r>
         <w:rPr>
           <w:rFonts w:ascii="Consolas" w:hAnsi="Consolas" w:cs="Consolas"/>
@@ -3443,6 +3775,7 @@
         </w:rPr>
         <w:t>(</w:t>
       </w:r>
+      <w:proofErr w:type="spellStart"/>
       <w:r>
         <w:rPr>
           <w:rFonts w:ascii="Consolas" w:hAnsi="Consolas" w:cs="Consolas"/>
@@ -3452,14 +3785,35 @@
         </w:rPr>
         <w:t>IWebDriver</w:t>
       </w:r>
-      <w:r>
-        <w:rPr>
-          <w:rFonts w:ascii="Consolas" w:hAnsi="Consolas" w:cs="Consolas"/>
-          <w:color w:val="000000"/>
-          <w:sz w:val="19"/>
-          <w:szCs w:val="19"/>
-        </w:rPr>
-        <w:t xml:space="preserve"> webDriver)</w:t>
+      <w:proofErr w:type="spellEnd"/>
+      <w:r>
+        <w:rPr>
+          <w:rFonts w:ascii="Consolas" w:hAnsi="Consolas" w:cs="Consolas"/>
+          <w:color w:val="000000"/>
+          <w:sz w:val="19"/>
+          <w:szCs w:val="19"/>
+        </w:rPr>
+        <w:t xml:space="preserve"> </w:t>
+      </w:r>
+      <w:proofErr w:type="spellStart"/>
+      <w:r>
+        <w:rPr>
+          <w:rFonts w:ascii="Consolas" w:hAnsi="Consolas" w:cs="Consolas"/>
+          <w:color w:val="000000"/>
+          <w:sz w:val="19"/>
+          <w:szCs w:val="19"/>
+        </w:rPr>
+        <w:t>webDriver</w:t>
+      </w:r>
+      <w:proofErr w:type="spellEnd"/>
+      <w:r>
+        <w:rPr>
+          <w:rFonts w:ascii="Consolas" w:hAnsi="Consolas" w:cs="Consolas"/>
+          <w:color w:val="000000"/>
+          <w:sz w:val="19"/>
+          <w:szCs w:val="19"/>
+        </w:rPr>
+        <w:t>)</w:t>
       </w:r>
     </w:p>
     <w:p>
@@ -3509,16 +3863,47 @@
           <w:sz w:val="19"/>
           <w:szCs w:val="19"/>
         </w:rPr>
-        <w:t xml:space="preserve">  _webdriver = </w:t>
-      </w:r>
-      <w:r>
-        <w:rPr>
-          <w:rFonts w:ascii="Consolas" w:hAnsi="Consolas" w:cs="Consolas"/>
-          <w:color w:val="000000"/>
-          <w:sz w:val="19"/>
-          <w:szCs w:val="19"/>
-        </w:rPr>
-        <w:t>webDriver;</w:t>
+        <w:t xml:space="preserve">  _</w:t>
+      </w:r>
+      <w:proofErr w:type="spellStart"/>
+      <w:r>
+        <w:rPr>
+          <w:rFonts w:ascii="Consolas" w:hAnsi="Consolas" w:cs="Consolas"/>
+          <w:color w:val="000000"/>
+          <w:sz w:val="19"/>
+          <w:szCs w:val="19"/>
+        </w:rPr>
+        <w:t>webdriver</w:t>
+      </w:r>
+      <w:proofErr w:type="spellEnd"/>
+      <w:r>
+        <w:rPr>
+          <w:rFonts w:ascii="Consolas" w:hAnsi="Consolas" w:cs="Consolas"/>
+          <w:color w:val="000000"/>
+          <w:sz w:val="19"/>
+          <w:szCs w:val="19"/>
+        </w:rPr>
+        <w:t xml:space="preserve"> = </w:t>
+      </w:r>
+      <w:proofErr w:type="spellStart"/>
+      <w:r>
+        <w:rPr>
+          <w:rFonts w:ascii="Consolas" w:hAnsi="Consolas" w:cs="Consolas"/>
+          <w:color w:val="000000"/>
+          <w:sz w:val="19"/>
+          <w:szCs w:val="19"/>
+        </w:rPr>
+        <w:t>webDriver</w:t>
+      </w:r>
+      <w:proofErr w:type="spellEnd"/>
+      <w:r>
+        <w:rPr>
+          <w:rFonts w:ascii="Consolas" w:hAnsi="Consolas" w:cs="Consolas"/>
+          <w:color w:val="000000"/>
+          <w:sz w:val="19"/>
+          <w:szCs w:val="19"/>
+        </w:rPr>
+        <w:t>;</w:t>
       </w:r>
     </w:p>
     <w:p>
@@ -3543,7 +3928,47 @@
           <w:sz w:val="19"/>
           <w:szCs w:val="19"/>
         </w:rPr>
-        <w:t xml:space="preserve">     _webdriver.Manage().Window.Maximize();</w:t>
+        <w:t xml:space="preserve">     _</w:t>
+      </w:r>
+      <w:proofErr w:type="spellStart"/>
+      <w:r>
+        <w:rPr>
+          <w:rFonts w:ascii="Consolas" w:hAnsi="Consolas" w:cs="Consolas"/>
+          <w:color w:val="000000"/>
+          <w:sz w:val="19"/>
+          <w:szCs w:val="19"/>
+        </w:rPr>
+        <w:t>webdriver.Manage</w:t>
+      </w:r>
+      <w:proofErr w:type="spellEnd"/>
+      <w:r>
+        <w:rPr>
+          <w:rFonts w:ascii="Consolas" w:hAnsi="Consolas" w:cs="Consolas"/>
+          <w:color w:val="000000"/>
+          <w:sz w:val="19"/>
+          <w:szCs w:val="19"/>
+        </w:rPr>
+        <w:t>().</w:t>
+      </w:r>
+      <w:proofErr w:type="spellStart"/>
+      <w:r>
+        <w:rPr>
+          <w:rFonts w:ascii="Consolas" w:hAnsi="Consolas" w:cs="Consolas"/>
+          <w:color w:val="000000"/>
+          <w:sz w:val="19"/>
+          <w:szCs w:val="19"/>
+        </w:rPr>
+        <w:t>Window.Maximize</w:t>
+      </w:r>
+      <w:proofErr w:type="spellEnd"/>
+      <w:r>
+        <w:rPr>
+          <w:rFonts w:ascii="Consolas" w:hAnsi="Consolas" w:cs="Consolas"/>
+          <w:color w:val="000000"/>
+          <w:sz w:val="19"/>
+          <w:szCs w:val="19"/>
+        </w:rPr>
+        <w:t>();</w:t>
       </w:r>
     </w:p>
     <w:p>
@@ -3636,7 +4061,27 @@
           <w:sz w:val="19"/>
           <w:szCs w:val="19"/>
         </w:rPr>
-        <w:t xml:space="preserve"> NavigateToInitial&lt;</w:t>
+        <w:t xml:space="preserve"> </w:t>
+      </w:r>
+      <w:proofErr w:type="spellStart"/>
+      <w:r>
+        <w:rPr>
+          <w:rFonts w:ascii="Consolas" w:hAnsi="Consolas" w:cs="Consolas"/>
+          <w:color w:val="000000"/>
+          <w:sz w:val="19"/>
+          <w:szCs w:val="19"/>
+        </w:rPr>
+        <w:t>NavigateToInitial</w:t>
+      </w:r>
+      <w:proofErr w:type="spellEnd"/>
+      <w:r>
+        <w:rPr>
+          <w:rFonts w:ascii="Consolas" w:hAnsi="Consolas" w:cs="Consolas"/>
+          <w:color w:val="000000"/>
+          <w:sz w:val="19"/>
+          <w:szCs w:val="19"/>
+        </w:rPr>
+        <w:t>&lt;</w:t>
       </w:r>
       <w:r>
         <w:rPr>
@@ -3672,7 +4117,27 @@
           <w:sz w:val="19"/>
           <w:szCs w:val="19"/>
         </w:rPr>
-        <w:t xml:space="preserve"> url)</w:t>
+        <w:t xml:space="preserve"> </w:t>
+      </w:r>
+      <w:proofErr w:type="spellStart"/>
+      <w:r>
+        <w:rPr>
+          <w:rFonts w:ascii="Consolas" w:hAnsi="Consolas" w:cs="Consolas"/>
+          <w:color w:val="000000"/>
+          <w:sz w:val="19"/>
+          <w:szCs w:val="19"/>
+        </w:rPr>
+        <w:t>url</w:t>
+      </w:r>
+      <w:proofErr w:type="spellEnd"/>
+      <w:r>
+        <w:rPr>
+          <w:rFonts w:ascii="Consolas" w:hAnsi="Consolas" w:cs="Consolas"/>
+          <w:color w:val="000000"/>
+          <w:sz w:val="19"/>
+          <w:szCs w:val="19"/>
+        </w:rPr>
+        <w:t>)</w:t>
       </w:r>
     </w:p>
     <w:p>
@@ -3830,6 +4295,7 @@
         </w:rPr>
         <w:t xml:space="preserve"> </w:t>
       </w:r>
+      <w:proofErr w:type="spellStart"/>
       <w:r>
         <w:rPr>
           <w:rFonts w:ascii="Consolas" w:hAnsi="Consolas" w:cs="Consolas"/>
@@ -3857,6 +4323,7 @@
         </w:rPr>
         <w:t>NavigateToInitial</w:t>
       </w:r>
+      <w:proofErr w:type="spellEnd"/>
       <w:r>
         <w:rPr>
           <w:rFonts w:ascii="Consolas" w:hAnsi="Consolas" w:cs="Consolas"/>
@@ -3866,6 +4333,7 @@
         </w:rPr>
         <w:t>&lt;</w:t>
       </w:r>
+      <w:proofErr w:type="spellStart"/>
       <w:r>
         <w:rPr>
           <w:rFonts w:ascii="Consolas" w:hAnsi="Consolas" w:cs="Consolas"/>
@@ -3875,14 +4343,55 @@
         </w:rPr>
         <w:t>TPage</w:t>
       </w:r>
-      <w:r>
-        <w:rPr>
-          <w:rFonts w:ascii="Consolas" w:hAnsi="Consolas" w:cs="Consolas"/>
-          <w:color w:val="000000"/>
-          <w:sz w:val="19"/>
-          <w:szCs w:val="19"/>
-        </w:rPr>
-        <w:t>&gt;(_webdriver, url);</w:t>
+      <w:proofErr w:type="spellEnd"/>
+      <w:r>
+        <w:rPr>
+          <w:rFonts w:ascii="Consolas" w:hAnsi="Consolas" w:cs="Consolas"/>
+          <w:color w:val="000000"/>
+          <w:sz w:val="19"/>
+          <w:szCs w:val="19"/>
+        </w:rPr>
+        <w:t>&gt;(_</w:t>
+      </w:r>
+      <w:proofErr w:type="spellStart"/>
+      <w:r>
+        <w:rPr>
+          <w:rFonts w:ascii="Consolas" w:hAnsi="Consolas" w:cs="Consolas"/>
+          <w:color w:val="000000"/>
+          <w:sz w:val="19"/>
+          <w:szCs w:val="19"/>
+        </w:rPr>
+        <w:t>webdriver</w:t>
+      </w:r>
+      <w:proofErr w:type="spellEnd"/>
+      <w:r>
+        <w:rPr>
+          <w:rFonts w:ascii="Consolas" w:hAnsi="Consolas" w:cs="Consolas"/>
+          <w:color w:val="000000"/>
+          <w:sz w:val="19"/>
+          <w:szCs w:val="19"/>
+        </w:rPr>
+        <w:t xml:space="preserve">, </w:t>
+      </w:r>
+      <w:proofErr w:type="spellStart"/>
+      <w:r>
+        <w:rPr>
+          <w:rFonts w:ascii="Consolas" w:hAnsi="Consolas" w:cs="Consolas"/>
+          <w:color w:val="000000"/>
+          <w:sz w:val="19"/>
+          <w:szCs w:val="19"/>
+        </w:rPr>
+        <w:t>url</w:t>
+      </w:r>
+      <w:proofErr w:type="spellEnd"/>
+      <w:r>
+        <w:rPr>
+          <w:rFonts w:ascii="Consolas" w:hAnsi="Consolas" w:cs="Consolas"/>
+          <w:color w:val="000000"/>
+          <w:sz w:val="19"/>
+          <w:szCs w:val="19"/>
+        </w:rPr>
+        <w:t>);</w:t>
       </w:r>
     </w:p>
     <w:p>
@@ -3977,6 +4486,7 @@
         </w:rPr>
         <w:t xml:space="preserve"> </w:t>
       </w:r>
+      <w:proofErr w:type="spellStart"/>
       <w:r>
         <w:rPr>
           <w:rFonts w:ascii="Consolas" w:hAnsi="Consolas" w:cs="Consolas"/>
@@ -3986,6 +4496,7 @@
         </w:rPr>
         <w:t>BrowserHost</w:t>
       </w:r>
+      <w:proofErr w:type="spellEnd"/>
       <w:r>
         <w:rPr>
           <w:rFonts w:ascii="Consolas" w:hAnsi="Consolas" w:cs="Consolas"/>
@@ -4108,6 +4619,7 @@
         </w:rPr>
         <w:t xml:space="preserve"> </w:t>
       </w:r>
+      <w:proofErr w:type="spellStart"/>
       <w:r>
         <w:rPr>
           <w:rFonts w:ascii="Consolas" w:hAnsi="Consolas" w:cs="Consolas"/>
@@ -4117,6 +4629,7 @@
         </w:rPr>
         <w:t>ChromeOptions</w:t>
       </w:r>
+      <w:proofErr w:type="spellEnd"/>
       <w:r>
         <w:rPr>
           <w:rFonts w:ascii="Consolas" w:hAnsi="Consolas" w:cs="Consolas"/>
@@ -4160,14 +4673,25 @@
         </w:rPr>
         <w:t xml:space="preserve"> </w:t>
       </w:r>
-      <w:r>
-        <w:rPr>
-          <w:rFonts w:ascii="Consolas" w:hAnsi="Consolas" w:cs="Consolas"/>
-          <w:color w:val="000000"/>
-          <w:sz w:val="19"/>
-          <w:szCs w:val="19"/>
-        </w:rPr>
-        <w:t>options.AddArgument(</w:t>
+      <w:proofErr w:type="spellStart"/>
+      <w:r>
+        <w:rPr>
+          <w:rFonts w:ascii="Consolas" w:hAnsi="Consolas" w:cs="Consolas"/>
+          <w:color w:val="000000"/>
+          <w:sz w:val="19"/>
+          <w:szCs w:val="19"/>
+        </w:rPr>
+        <w:t>options.AddArgument</w:t>
+      </w:r>
+      <w:proofErr w:type="spellEnd"/>
+      <w:r>
+        <w:rPr>
+          <w:rFonts w:ascii="Consolas" w:hAnsi="Consolas" w:cs="Consolas"/>
+          <w:color w:val="000000"/>
+          <w:sz w:val="19"/>
+          <w:szCs w:val="19"/>
+        </w:rPr>
+        <w:t>(</w:t>
       </w:r>
       <w:r>
         <w:rPr>
@@ -4230,6 +4754,7 @@
         </w:rPr>
         <w:t xml:space="preserve"> directory = </w:t>
       </w:r>
+      <w:proofErr w:type="spellStart"/>
       <w:r>
         <w:rPr>
           <w:rFonts w:ascii="Consolas" w:hAnsi="Consolas" w:cs="Consolas"/>
@@ -4257,6 +4782,7 @@
         </w:rPr>
         <w:t>GetCurrentDirectory</w:t>
       </w:r>
+      <w:proofErr w:type="spellEnd"/>
       <w:r>
         <w:rPr>
           <w:rFonts w:ascii="Consolas" w:hAnsi="Consolas" w:cs="Consolas"/>
@@ -4343,6 +4869,7 @@
         </w:rPr>
         <w:t xml:space="preserve"> </w:t>
       </w:r>
+      <w:proofErr w:type="spellStart"/>
       <w:r>
         <w:rPr>
           <w:rFonts w:ascii="Consolas" w:hAnsi="Consolas" w:cs="Consolas"/>
@@ -4352,6 +4879,7 @@
         </w:rPr>
         <w:t>BrowserHost</w:t>
       </w:r>
+      <w:proofErr w:type="spellEnd"/>
       <w:r>
         <w:rPr>
           <w:rFonts w:ascii="Consolas" w:hAnsi="Consolas" w:cs="Consolas"/>
@@ -4379,6 +4907,7 @@
         </w:rPr>
         <w:t xml:space="preserve"> </w:t>
       </w:r>
+      <w:proofErr w:type="spellStart"/>
       <w:r>
         <w:rPr>
           <w:rFonts w:ascii="Consolas" w:hAnsi="Consolas" w:cs="Consolas"/>
@@ -4388,6 +4917,7 @@
         </w:rPr>
         <w:t>ChromeDriver</w:t>
       </w:r>
+      <w:proofErr w:type="spellEnd"/>
       <w:r>
         <w:rPr>
           <w:rFonts w:ascii="Consolas" w:hAnsi="Consolas" w:cs="Consolas"/>
@@ -4689,7 +5219,27 @@
           <w:sz w:val="19"/>
           <w:szCs w:val="19"/>
         </w:rPr>
-        <w:t xml:space="preserve"> byLocator, </w:t>
+        <w:t xml:space="preserve"> </w:t>
+      </w:r>
+      <w:proofErr w:type="spellStart"/>
+      <w:r>
+        <w:rPr>
+          <w:rFonts w:ascii="Consolas" w:hAnsi="Consolas" w:cs="Consolas"/>
+          <w:color w:val="000000"/>
+          <w:sz w:val="19"/>
+          <w:szCs w:val="19"/>
+        </w:rPr>
+        <w:t>byLocator</w:t>
+      </w:r>
+      <w:proofErr w:type="spellEnd"/>
+      <w:r>
+        <w:rPr>
+          <w:rFonts w:ascii="Consolas" w:hAnsi="Consolas" w:cs="Consolas"/>
+          <w:color w:val="000000"/>
+          <w:sz w:val="19"/>
+          <w:szCs w:val="19"/>
+        </w:rPr>
+        <w:t xml:space="preserve">, </w:t>
       </w:r>
       <w:r>
         <w:rPr>
@@ -4709,6 +5259,7 @@
         </w:rPr>
         <w:t>&lt;</w:t>
       </w:r>
+      <w:proofErr w:type="spellStart"/>
       <w:r>
         <w:rPr>
           <w:rFonts w:ascii="Consolas" w:hAnsi="Consolas" w:cs="Consolas"/>
@@ -4718,14 +5269,35 @@
         </w:rPr>
         <w:t>IWebElement</w:t>
       </w:r>
-      <w:r>
-        <w:rPr>
-          <w:rFonts w:ascii="Consolas" w:hAnsi="Consolas" w:cs="Consolas"/>
-          <w:color w:val="000000"/>
-          <w:sz w:val="19"/>
-          <w:szCs w:val="19"/>
-        </w:rPr>
-        <w:t xml:space="preserve">&gt; performAction = </w:t>
+      <w:proofErr w:type="spellEnd"/>
+      <w:r>
+        <w:rPr>
+          <w:rFonts w:ascii="Consolas" w:hAnsi="Consolas" w:cs="Consolas"/>
+          <w:color w:val="000000"/>
+          <w:sz w:val="19"/>
+          <w:szCs w:val="19"/>
+        </w:rPr>
+        <w:t xml:space="preserve">&gt; </w:t>
+      </w:r>
+      <w:proofErr w:type="spellStart"/>
+      <w:r>
+        <w:rPr>
+          <w:rFonts w:ascii="Consolas" w:hAnsi="Consolas" w:cs="Consolas"/>
+          <w:color w:val="000000"/>
+          <w:sz w:val="19"/>
+          <w:szCs w:val="19"/>
+        </w:rPr>
+        <w:t>performAction</w:t>
+      </w:r>
+      <w:proofErr w:type="spellEnd"/>
+      <w:r>
+        <w:rPr>
+          <w:rFonts w:ascii="Consolas" w:hAnsi="Consolas" w:cs="Consolas"/>
+          <w:color w:val="000000"/>
+          <w:sz w:val="19"/>
+          <w:szCs w:val="19"/>
+        </w:rPr>
+        <w:t xml:space="preserve"> = </w:t>
       </w:r>
       <w:r>
         <w:rPr>
@@ -4883,25 +5455,67 @@
           <w:sz w:val="19"/>
           <w:szCs w:val="19"/>
         </w:rPr>
-        <w:t xml:space="preserve"> webElement = </w:t>
-      </w:r>
-      <w:r>
-        <w:rPr>
-          <w:rFonts w:ascii="Consolas" w:hAnsi="Consolas" w:cs="Consolas"/>
-          <w:color w:val="000000"/>
-          <w:sz w:val="19"/>
-          <w:szCs w:val="19"/>
-        </w:rPr>
-        <w:t>WebDriver.FindElement(byLocator)</w:t>
-      </w:r>
-      <w:r>
-        <w:rPr>
-          <w:rFonts w:ascii="Consolas" w:hAnsi="Consolas" w:cs="Consolas"/>
-          <w:color w:val="000000"/>
-          <w:sz w:val="19"/>
-          <w:szCs w:val="19"/>
-        </w:rPr>
-        <w:t>;</w:t>
+        <w:t xml:space="preserve"> </w:t>
+      </w:r>
+      <w:proofErr w:type="spellStart"/>
+      <w:r>
+        <w:rPr>
+          <w:rFonts w:ascii="Consolas" w:hAnsi="Consolas" w:cs="Consolas"/>
+          <w:color w:val="000000"/>
+          <w:sz w:val="19"/>
+          <w:szCs w:val="19"/>
+        </w:rPr>
+        <w:t>webElement</w:t>
+      </w:r>
+      <w:proofErr w:type="spellEnd"/>
+      <w:r>
+        <w:rPr>
+          <w:rFonts w:ascii="Consolas" w:hAnsi="Consolas" w:cs="Consolas"/>
+          <w:color w:val="000000"/>
+          <w:sz w:val="19"/>
+          <w:szCs w:val="19"/>
+        </w:rPr>
+        <w:t xml:space="preserve"> = </w:t>
+      </w:r>
+      <w:proofErr w:type="spellStart"/>
+      <w:r>
+        <w:rPr>
+          <w:rFonts w:ascii="Consolas" w:hAnsi="Consolas" w:cs="Consolas"/>
+          <w:color w:val="000000"/>
+          <w:sz w:val="19"/>
+          <w:szCs w:val="19"/>
+        </w:rPr>
+        <w:t>WebDriver.FindElement</w:t>
+      </w:r>
+      <w:proofErr w:type="spellEnd"/>
+      <w:r>
+        <w:rPr>
+          <w:rFonts w:ascii="Consolas" w:hAnsi="Consolas" w:cs="Consolas"/>
+          <w:color w:val="000000"/>
+          <w:sz w:val="19"/>
+          <w:szCs w:val="19"/>
+        </w:rPr>
+        <w:t>(</w:t>
+      </w:r>
+      <w:proofErr w:type="spellStart"/>
+      <w:r>
+        <w:rPr>
+          <w:rFonts w:ascii="Consolas" w:hAnsi="Consolas" w:cs="Consolas"/>
+          <w:color w:val="000000"/>
+          <w:sz w:val="19"/>
+          <w:szCs w:val="19"/>
+        </w:rPr>
+        <w:t>byLocator</w:t>
+      </w:r>
+      <w:proofErr w:type="spellEnd"/>
+      <w:r>
+        <w:rPr>
+          <w:rFonts w:ascii="Consolas" w:hAnsi="Consolas" w:cs="Consolas"/>
+          <w:color w:val="000000"/>
+          <w:sz w:val="19"/>
+          <w:szCs w:val="19"/>
+        </w:rPr>
+        <w:t>);</w:t>
       </w:r>
     </w:p>
     <w:p>
@@ -4944,7 +5558,47 @@
           <w:sz w:val="19"/>
           <w:szCs w:val="19"/>
         </w:rPr>
-        <w:t xml:space="preserve"> action = performAction ?? (e =&gt; e.Click());</w:t>
+        <w:t xml:space="preserve"> action = </w:t>
+      </w:r>
+      <w:proofErr w:type="spellStart"/>
+      <w:r>
+        <w:rPr>
+          <w:rFonts w:ascii="Consolas" w:hAnsi="Consolas" w:cs="Consolas"/>
+          <w:color w:val="000000"/>
+          <w:sz w:val="19"/>
+          <w:szCs w:val="19"/>
+        </w:rPr>
+        <w:t>performAction</w:t>
+      </w:r>
+      <w:proofErr w:type="spellEnd"/>
+      <w:r>
+        <w:rPr>
+          <w:rFonts w:ascii="Consolas" w:hAnsi="Consolas" w:cs="Consolas"/>
+          <w:color w:val="000000"/>
+          <w:sz w:val="19"/>
+          <w:szCs w:val="19"/>
+        </w:rPr>
+        <w:t xml:space="preserve"> ?? (e =&gt; </w:t>
+      </w:r>
+      <w:proofErr w:type="spellStart"/>
+      <w:r>
+        <w:rPr>
+          <w:rFonts w:ascii="Consolas" w:hAnsi="Consolas" w:cs="Consolas"/>
+          <w:color w:val="000000"/>
+          <w:sz w:val="19"/>
+          <w:szCs w:val="19"/>
+        </w:rPr>
+        <w:t>e.Click</w:t>
+      </w:r>
+      <w:proofErr w:type="spellEnd"/>
+      <w:r>
+        <w:rPr>
+          <w:rFonts w:ascii="Consolas" w:hAnsi="Consolas" w:cs="Consolas"/>
+          <w:color w:val="000000"/>
+          <w:sz w:val="19"/>
+          <w:szCs w:val="19"/>
+        </w:rPr>
+        <w:t>());</w:t>
       </w:r>
     </w:p>
     <w:p>
@@ -4980,6 +5634,7 @@
         </w:rPr>
         <w:t>action(</w:t>
       </w:r>
+      <w:proofErr w:type="spellStart"/>
       <w:r>
         <w:rPr>
           <w:rFonts w:ascii="Consolas" w:hAnsi="Consolas" w:cs="Consolas"/>
@@ -4996,7 +5651,17 @@
           <w:sz w:val="19"/>
           <w:szCs w:val="19"/>
         </w:rPr>
-        <w:t>ebElement);</w:t>
+        <w:t>ebElement</w:t>
+      </w:r>
+      <w:proofErr w:type="spellEnd"/>
+      <w:r>
+        <w:rPr>
+          <w:rFonts w:ascii="Consolas" w:hAnsi="Consolas" w:cs="Consolas"/>
+          <w:color w:val="000000"/>
+          <w:sz w:val="19"/>
+          <w:szCs w:val="19"/>
+        </w:rPr>
+        <w:t>);</w:t>
       </w:r>
     </w:p>
     <w:p>
@@ -5300,6 +5965,7 @@
       <w:r>
         <w:t xml:space="preserve">make </w:t>
       </w:r>
+      <w:proofErr w:type="spellStart"/>
       <w:r>
         <w:rPr>
           <w:rFonts w:ascii="Consolas" w:hAnsi="Consolas" w:cs="Consolas"/>
@@ -5309,15 +5975,18 @@
         </w:rPr>
         <w:t>BrowserHost</w:t>
       </w:r>
+      <w:proofErr w:type="spellEnd"/>
       <w:r>
         <w:t xml:space="preserve"> implement </w:t>
       </w:r>
+      <w:proofErr w:type="spellStart"/>
       <w:r>
         <w:rPr>
           <w:color w:val="70AD47" w:themeColor="accent6"/>
         </w:rPr>
         <w:t>IDisposable</w:t>
       </w:r>
+      <w:proofErr w:type="spellEnd"/>
       <w:r>
         <w:t xml:space="preserve"> and implement the disposable </w:t>
       </w:r>
@@ -5356,7 +6025,27 @@
           <w:sz w:val="19"/>
           <w:szCs w:val="19"/>
         </w:rPr>
-        <w:t xml:space="preserve"> IDisposable Support</w:t>
+        <w:t xml:space="preserve"> </w:t>
+      </w:r>
+      <w:proofErr w:type="spellStart"/>
+      <w:r>
+        <w:rPr>
+          <w:rFonts w:ascii="Consolas" w:hAnsi="Consolas" w:cs="Consolas"/>
+          <w:color w:val="000000"/>
+          <w:sz w:val="19"/>
+          <w:szCs w:val="19"/>
+        </w:rPr>
+        <w:t>IDisposable</w:t>
+      </w:r>
+      <w:proofErr w:type="spellEnd"/>
+      <w:r>
+        <w:rPr>
+          <w:rFonts w:ascii="Consolas" w:hAnsi="Consolas" w:cs="Consolas"/>
+          <w:color w:val="000000"/>
+          <w:sz w:val="19"/>
+          <w:szCs w:val="19"/>
+        </w:rPr>
+        <w:t xml:space="preserve"> Support</w:t>
       </w:r>
     </w:p>
     <w:p>
@@ -5417,7 +6106,27 @@
           <w:sz w:val="19"/>
           <w:szCs w:val="19"/>
         </w:rPr>
-        <w:t xml:space="preserve"> disposedValue = </w:t>
+        <w:t xml:space="preserve"> </w:t>
+      </w:r>
+      <w:proofErr w:type="spellStart"/>
+      <w:r>
+        <w:rPr>
+          <w:rFonts w:ascii="Consolas" w:hAnsi="Consolas" w:cs="Consolas"/>
+          <w:color w:val="000000"/>
+          <w:sz w:val="19"/>
+          <w:szCs w:val="19"/>
+        </w:rPr>
+        <w:t>disposedValue</w:t>
+      </w:r>
+      <w:proofErr w:type="spellEnd"/>
+      <w:r>
+        <w:rPr>
+          <w:rFonts w:ascii="Consolas" w:hAnsi="Consolas" w:cs="Consolas"/>
+          <w:color w:val="000000"/>
+          <w:sz w:val="19"/>
+          <w:szCs w:val="19"/>
+        </w:rPr>
+        <w:t xml:space="preserve"> = </w:t>
       </w:r>
       <w:r>
         <w:rPr>
@@ -5625,7 +6334,47 @@
           <w:sz w:val="19"/>
           <w:szCs w:val="19"/>
         </w:rPr>
-        <w:t xml:space="preserve"> (!disposedValue &amp;&amp; disposing &amp;&amp; (_webdriver != </w:t>
+        <w:t xml:space="preserve"> (!</w:t>
+      </w:r>
+      <w:proofErr w:type="spellStart"/>
+      <w:r>
+        <w:rPr>
+          <w:rFonts w:ascii="Consolas" w:hAnsi="Consolas" w:cs="Consolas"/>
+          <w:color w:val="000000"/>
+          <w:sz w:val="19"/>
+          <w:szCs w:val="19"/>
+        </w:rPr>
+        <w:t>disposedValue</w:t>
+      </w:r>
+      <w:proofErr w:type="spellEnd"/>
+      <w:r>
+        <w:rPr>
+          <w:rFonts w:ascii="Consolas" w:hAnsi="Consolas" w:cs="Consolas"/>
+          <w:color w:val="000000"/>
+          <w:sz w:val="19"/>
+          <w:szCs w:val="19"/>
+        </w:rPr>
+        <w:t xml:space="preserve"> &amp;&amp; disposing &amp;&amp; (_</w:t>
+      </w:r>
+      <w:proofErr w:type="spellStart"/>
+      <w:r>
+        <w:rPr>
+          <w:rFonts w:ascii="Consolas" w:hAnsi="Consolas" w:cs="Consolas"/>
+          <w:color w:val="000000"/>
+          <w:sz w:val="19"/>
+          <w:szCs w:val="19"/>
+        </w:rPr>
+        <w:t>webdriver</w:t>
+      </w:r>
+      <w:proofErr w:type="spellEnd"/>
+      <w:r>
+        <w:rPr>
+          <w:rFonts w:ascii="Consolas" w:hAnsi="Consolas" w:cs="Consolas"/>
+          <w:color w:val="000000"/>
+          <w:sz w:val="19"/>
+          <w:szCs w:val="19"/>
+        </w:rPr>
+        <w:t xml:space="preserve"> != </w:t>
       </w:r>
       <w:r>
         <w:rPr>
@@ -5693,7 +6442,27 @@
           <w:sz w:val="19"/>
           <w:szCs w:val="19"/>
         </w:rPr>
-        <w:t xml:space="preserve">           _webdriver.Quit();</w:t>
+        <w:t xml:space="preserve">           _</w:t>
+      </w:r>
+      <w:proofErr w:type="spellStart"/>
+      <w:r>
+        <w:rPr>
+          <w:rFonts w:ascii="Consolas" w:hAnsi="Consolas" w:cs="Consolas"/>
+          <w:color w:val="000000"/>
+          <w:sz w:val="19"/>
+          <w:szCs w:val="19"/>
+        </w:rPr>
+        <w:t>webdriver.Quit</w:t>
+      </w:r>
+      <w:proofErr w:type="spellEnd"/>
+      <w:r>
+        <w:rPr>
+          <w:rFonts w:ascii="Consolas" w:hAnsi="Consolas" w:cs="Consolas"/>
+          <w:color w:val="000000"/>
+          <w:sz w:val="19"/>
+          <w:szCs w:val="19"/>
+        </w:rPr>
+        <w:t>();</w:t>
       </w:r>
     </w:p>
     <w:p>
@@ -5718,7 +6487,27 @@
           <w:sz w:val="19"/>
           <w:szCs w:val="19"/>
         </w:rPr>
-        <w:t xml:space="preserve">           _webdriver.Dispose();</w:t>
+        <w:t xml:space="preserve">           _</w:t>
+      </w:r>
+      <w:proofErr w:type="spellStart"/>
+      <w:r>
+        <w:rPr>
+          <w:rFonts w:ascii="Consolas" w:hAnsi="Consolas" w:cs="Consolas"/>
+          <w:color w:val="000000"/>
+          <w:sz w:val="19"/>
+          <w:szCs w:val="19"/>
+        </w:rPr>
+        <w:t>webdriver.Dispose</w:t>
+      </w:r>
+      <w:proofErr w:type="spellEnd"/>
+      <w:r>
+        <w:rPr>
+          <w:rFonts w:ascii="Consolas" w:hAnsi="Consolas" w:cs="Consolas"/>
+          <w:color w:val="000000"/>
+          <w:sz w:val="19"/>
+          <w:szCs w:val="19"/>
+        </w:rPr>
+        <w:t>();</w:t>
       </w:r>
     </w:p>
     <w:p>
@@ -5743,7 +6532,27 @@
           <w:sz w:val="19"/>
           <w:szCs w:val="19"/>
         </w:rPr>
-        <w:t xml:space="preserve">           _webdriver = </w:t>
+        <w:t xml:space="preserve">           _</w:t>
+      </w:r>
+      <w:proofErr w:type="spellStart"/>
+      <w:r>
+        <w:rPr>
+          <w:rFonts w:ascii="Consolas" w:hAnsi="Consolas" w:cs="Consolas"/>
+          <w:color w:val="000000"/>
+          <w:sz w:val="19"/>
+          <w:szCs w:val="19"/>
+        </w:rPr>
+        <w:t>webdriver</w:t>
+      </w:r>
+      <w:proofErr w:type="spellEnd"/>
+      <w:r>
+        <w:rPr>
+          <w:rFonts w:ascii="Consolas" w:hAnsi="Consolas" w:cs="Consolas"/>
+          <w:color w:val="000000"/>
+          <w:sz w:val="19"/>
+          <w:szCs w:val="19"/>
+        </w:rPr>
+        <w:t xml:space="preserve"> = </w:t>
       </w:r>
       <w:r>
         <w:rPr>
@@ -5811,7 +6620,27 @@
           <w:sz w:val="19"/>
           <w:szCs w:val="19"/>
         </w:rPr>
-        <w:t xml:space="preserve">       disposedValue = </w:t>
+        <w:t xml:space="preserve">       </w:t>
+      </w:r>
+      <w:proofErr w:type="spellStart"/>
+      <w:r>
+        <w:rPr>
+          <w:rFonts w:ascii="Consolas" w:hAnsi="Consolas" w:cs="Consolas"/>
+          <w:color w:val="000000"/>
+          <w:sz w:val="19"/>
+          <w:szCs w:val="19"/>
+        </w:rPr>
+        <w:t>disposedValue</w:t>
+      </w:r>
+      <w:proofErr w:type="spellEnd"/>
+      <w:r>
+        <w:rPr>
+          <w:rFonts w:ascii="Consolas" w:hAnsi="Consolas" w:cs="Consolas"/>
+          <w:color w:val="000000"/>
+          <w:sz w:val="19"/>
+          <w:szCs w:val="19"/>
+        </w:rPr>
+        <w:t xml:space="preserve"> = </w:t>
       </w:r>
       <w:r>
         <w:rPr>
@@ -6107,8 +6936,19 @@
           <w:sz w:val="19"/>
           <w:szCs w:val="19"/>
         </w:rPr>
-        <w:t>#endregion</w:t>
-      </w:r>
+        <w:t>#</w:t>
+      </w:r>
+      <w:proofErr w:type="spellStart"/>
+      <w:r>
+        <w:rPr>
+          <w:rFonts w:ascii="Consolas" w:hAnsi="Consolas" w:cs="Consolas"/>
+          <w:color w:val="808080"/>
+          <w:sz w:val="19"/>
+          <w:szCs w:val="19"/>
+        </w:rPr>
+        <w:t>endregion</w:t>
+      </w:r>
+      <w:proofErr w:type="spellEnd"/>
     </w:p>
     <w:p>
       <w:pPr>
@@ -6127,6 +6967,7 @@
       <w:r>
         <w:t xml:space="preserve">Finally, we will introduce a </w:t>
       </w:r>
+      <w:proofErr w:type="spellStart"/>
       <w:r>
         <w:rPr>
           <w:rFonts w:ascii="Consolas" w:hAnsi="Consolas" w:cs="Consolas"/>
@@ -6136,6 +6977,7 @@
         </w:rPr>
         <w:t>FunctionalUITestClass</w:t>
       </w:r>
+      <w:proofErr w:type="spellEnd"/>
       <w:r>
         <w:t xml:space="preserve"> </w:t>
       </w:r>
@@ -6160,6 +7002,7 @@
       <w:r>
         <w:t xml:space="preserve"> through </w:t>
       </w:r>
+      <w:proofErr w:type="spellStart"/>
       <w:r>
         <w:rPr>
           <w:rFonts w:ascii="Consolas" w:hAnsi="Consolas" w:cs="Consolas"/>
@@ -6169,6 +7012,7 @@
         </w:rPr>
         <w:t>BrowserHost</w:t>
       </w:r>
+      <w:proofErr w:type="spellEnd"/>
       <w:r>
         <w:rPr>
           <w:rFonts w:ascii="Consolas" w:hAnsi="Consolas" w:cs="Consolas"/>
@@ -6263,6 +7107,7 @@
         </w:rPr>
         <w:t xml:space="preserve"> </w:t>
       </w:r>
+      <w:proofErr w:type="spellStart"/>
       <w:r>
         <w:rPr>
           <w:rFonts w:ascii="Consolas" w:hAnsi="Consolas" w:cs="Consolas"/>
@@ -6274,6 +7119,7 @@
         </w:rPr>
         <w:t>BrowserHost</w:t>
       </w:r>
+      <w:proofErr w:type="spellEnd"/>
       <w:r>
         <w:rPr>
           <w:i/>
@@ -6306,6 +7152,7 @@
         </w:rPr>
         <w:t xml:space="preserve"> to create instance of </w:t>
       </w:r>
+      <w:proofErr w:type="spellStart"/>
       <w:r>
         <w:rPr>
           <w:rFonts w:ascii="Consolas" w:hAnsi="Consolas" w:cs="Consolas"/>
@@ -6317,6 +7164,7 @@
         </w:rPr>
         <w:t>BrowserHost</w:t>
       </w:r>
+      <w:proofErr w:type="spellEnd"/>
       <w:r>
         <w:rPr>
           <w:rFonts w:ascii="Consolas" w:hAnsi="Consolas" w:cs="Consolas"/>
@@ -6412,6 +7260,7 @@
         </w:rPr>
         <w:t xml:space="preserve"> </w:t>
       </w:r>
+      <w:proofErr w:type="spellStart"/>
       <w:r>
         <w:rPr>
           <w:rFonts w:ascii="Consolas" w:hAnsi="Consolas" w:cs="Consolas"/>
@@ -6421,6 +7270,7 @@
         </w:rPr>
         <w:t>FunctionalUITest</w:t>
       </w:r>
+      <w:proofErr w:type="spellEnd"/>
     </w:p>
     <w:p>
       <w:pPr>
@@ -6489,6 +7339,7 @@
         </w:rPr>
         <w:t xml:space="preserve"> </w:t>
       </w:r>
+      <w:proofErr w:type="spellStart"/>
       <w:r>
         <w:rPr>
           <w:rFonts w:ascii="Consolas" w:hAnsi="Consolas" w:cs="Consolas"/>
@@ -6498,6 +7349,7 @@
         </w:rPr>
         <w:t>readonly</w:t>
       </w:r>
+      <w:proofErr w:type="spellEnd"/>
       <w:r>
         <w:rPr>
           <w:rFonts w:ascii="Consolas" w:hAnsi="Consolas" w:cs="Consolas"/>
@@ -6507,6 +7359,7 @@
         </w:rPr>
         <w:t xml:space="preserve"> </w:t>
       </w:r>
+      <w:proofErr w:type="spellStart"/>
       <w:r>
         <w:rPr>
           <w:rFonts w:ascii="Consolas" w:hAnsi="Consolas" w:cs="Consolas"/>
@@ -6516,6 +7369,7 @@
         </w:rPr>
         <w:t>Func</w:t>
       </w:r>
+      <w:proofErr w:type="spellEnd"/>
       <w:r>
         <w:rPr>
           <w:rFonts w:ascii="Consolas" w:hAnsi="Consolas" w:cs="Consolas"/>
@@ -6525,6 +7379,7 @@
         </w:rPr>
         <w:t>&lt;</w:t>
       </w:r>
+      <w:proofErr w:type="spellStart"/>
       <w:r>
         <w:rPr>
           <w:rFonts w:ascii="Consolas" w:hAnsi="Consolas" w:cs="Consolas"/>
@@ -6534,14 +7389,35 @@
         </w:rPr>
         <w:t>BrowserHost</w:t>
       </w:r>
-      <w:r>
-        <w:rPr>
-          <w:rFonts w:ascii="Consolas" w:hAnsi="Consolas" w:cs="Consolas"/>
-          <w:color w:val="000000"/>
-          <w:sz w:val="19"/>
-          <w:szCs w:val="19"/>
-        </w:rPr>
-        <w:t>&gt; _browserHostFactory;</w:t>
+      <w:proofErr w:type="spellEnd"/>
+      <w:r>
+        <w:rPr>
+          <w:rFonts w:ascii="Consolas" w:hAnsi="Consolas" w:cs="Consolas"/>
+          <w:color w:val="000000"/>
+          <w:sz w:val="19"/>
+          <w:szCs w:val="19"/>
+        </w:rPr>
+        <w:t>&gt; _</w:t>
+      </w:r>
+      <w:proofErr w:type="spellStart"/>
+      <w:r>
+        <w:rPr>
+          <w:rFonts w:ascii="Consolas" w:hAnsi="Consolas" w:cs="Consolas"/>
+          <w:color w:val="000000"/>
+          <w:sz w:val="19"/>
+          <w:szCs w:val="19"/>
+        </w:rPr>
+        <w:t>browserHostFactory</w:t>
+      </w:r>
+      <w:proofErr w:type="spellEnd"/>
+      <w:r>
+        <w:rPr>
+          <w:rFonts w:ascii="Consolas" w:hAnsi="Consolas" w:cs="Consolas"/>
+          <w:color w:val="000000"/>
+          <w:sz w:val="19"/>
+          <w:szCs w:val="19"/>
+        </w:rPr>
+        <w:t>;</w:t>
       </w:r>
     </w:p>
     <w:p>
@@ -6586,6 +7462,7 @@
         </w:rPr>
         <w:t xml:space="preserve"> </w:t>
       </w:r>
+      <w:proofErr w:type="spellStart"/>
       <w:r>
         <w:rPr>
           <w:rFonts w:ascii="Consolas" w:hAnsi="Consolas" w:cs="Consolas"/>
@@ -6595,6 +7472,7 @@
         </w:rPr>
         <w:t>BrowserHost</w:t>
       </w:r>
+      <w:proofErr w:type="spellEnd"/>
       <w:r>
         <w:rPr>
           <w:rFonts w:ascii="Consolas" w:hAnsi="Consolas" w:cs="Consolas"/>
@@ -6717,6 +7595,7 @@
         </w:rPr>
         <w:t xml:space="preserve"> </w:t>
       </w:r>
+      <w:proofErr w:type="spellStart"/>
       <w:r>
         <w:rPr>
           <w:rFonts w:ascii="Consolas" w:hAnsi="Consolas" w:cs="Consolas"/>
@@ -6726,6 +7605,7 @@
         </w:rPr>
         <w:t>FunctionalUITest</w:t>
       </w:r>
+      <w:proofErr w:type="spellEnd"/>
       <w:r>
         <w:rPr>
           <w:rFonts w:ascii="Consolas" w:hAnsi="Consolas" w:cs="Consolas"/>
@@ -6735,6 +7615,7 @@
         </w:rPr>
         <w:t>(</w:t>
       </w:r>
+      <w:proofErr w:type="spellStart"/>
       <w:r>
         <w:rPr>
           <w:rFonts w:ascii="Consolas" w:hAnsi="Consolas" w:cs="Consolas"/>
@@ -6744,6 +7625,7 @@
         </w:rPr>
         <w:t>Func</w:t>
       </w:r>
+      <w:proofErr w:type="spellEnd"/>
       <w:r>
         <w:rPr>
           <w:rFonts w:ascii="Consolas" w:hAnsi="Consolas" w:cs="Consolas"/>
@@ -6753,6 +7635,7 @@
         </w:rPr>
         <w:t>&lt;</w:t>
       </w:r>
+      <w:proofErr w:type="spellStart"/>
       <w:r>
         <w:rPr>
           <w:rFonts w:ascii="Consolas" w:hAnsi="Consolas" w:cs="Consolas"/>
@@ -6762,14 +7645,35 @@
         </w:rPr>
         <w:t>BrowserHost</w:t>
       </w:r>
-      <w:r>
-        <w:rPr>
-          <w:rFonts w:ascii="Consolas" w:hAnsi="Consolas" w:cs="Consolas"/>
-          <w:color w:val="000000"/>
-          <w:sz w:val="19"/>
-          <w:szCs w:val="19"/>
-        </w:rPr>
-        <w:t>&gt; browserHostFactory)</w:t>
+      <w:proofErr w:type="spellEnd"/>
+      <w:r>
+        <w:rPr>
+          <w:rFonts w:ascii="Consolas" w:hAnsi="Consolas" w:cs="Consolas"/>
+          <w:color w:val="000000"/>
+          <w:sz w:val="19"/>
+          <w:szCs w:val="19"/>
+        </w:rPr>
+        <w:t xml:space="preserve">&gt; </w:t>
+      </w:r>
+      <w:proofErr w:type="spellStart"/>
+      <w:r>
+        <w:rPr>
+          <w:rFonts w:ascii="Consolas" w:hAnsi="Consolas" w:cs="Consolas"/>
+          <w:color w:val="000000"/>
+          <w:sz w:val="19"/>
+          <w:szCs w:val="19"/>
+        </w:rPr>
+        <w:t>browserHostFactory</w:t>
+      </w:r>
+      <w:proofErr w:type="spellEnd"/>
+      <w:r>
+        <w:rPr>
+          <w:rFonts w:ascii="Consolas" w:hAnsi="Consolas" w:cs="Consolas"/>
+          <w:color w:val="000000"/>
+          <w:sz w:val="19"/>
+          <w:szCs w:val="19"/>
+        </w:rPr>
+        <w:t>)</w:t>
       </w:r>
     </w:p>
     <w:p>
@@ -6819,7 +7723,47 @@
           <w:sz w:val="19"/>
           <w:szCs w:val="19"/>
         </w:rPr>
-        <w:t xml:space="preserve">      _browserHostFactory = browserHostFactory;</w:t>
+        <w:t xml:space="preserve">      _</w:t>
+      </w:r>
+      <w:proofErr w:type="spellStart"/>
+      <w:r>
+        <w:rPr>
+          <w:rFonts w:ascii="Consolas" w:hAnsi="Consolas" w:cs="Consolas"/>
+          <w:color w:val="000000"/>
+          <w:sz w:val="19"/>
+          <w:szCs w:val="19"/>
+        </w:rPr>
+        <w:t>browserHostFactory</w:t>
+      </w:r>
+      <w:proofErr w:type="spellEnd"/>
+      <w:r>
+        <w:rPr>
+          <w:rFonts w:ascii="Consolas" w:hAnsi="Consolas" w:cs="Consolas"/>
+          <w:color w:val="000000"/>
+          <w:sz w:val="19"/>
+          <w:szCs w:val="19"/>
+        </w:rPr>
+        <w:t xml:space="preserve"> = </w:t>
+      </w:r>
+      <w:proofErr w:type="spellStart"/>
+      <w:r>
+        <w:rPr>
+          <w:rFonts w:ascii="Consolas" w:hAnsi="Consolas" w:cs="Consolas"/>
+          <w:color w:val="000000"/>
+          <w:sz w:val="19"/>
+          <w:szCs w:val="19"/>
+        </w:rPr>
+        <w:t>browserHostFactory</w:t>
+      </w:r>
+      <w:proofErr w:type="spellEnd"/>
+      <w:r>
+        <w:rPr>
+          <w:rFonts w:ascii="Consolas" w:hAnsi="Consolas" w:cs="Consolas"/>
+          <w:color w:val="000000"/>
+          <w:sz w:val="19"/>
+          <w:szCs w:val="19"/>
+        </w:rPr>
+        <w:t>;</w:t>
       </w:r>
     </w:p>
     <w:p>
@@ -6896,6 +7840,7 @@
         </w:rPr>
         <w:t>[</w:t>
       </w:r>
+      <w:proofErr w:type="spellStart"/>
       <w:r>
         <w:rPr>
           <w:rFonts w:ascii="Consolas" w:hAnsi="Consolas" w:cs="Consolas"/>
@@ -6905,6 +7850,7 @@
         </w:rPr>
         <w:t>TestInitialize</w:t>
       </w:r>
+      <w:proofErr w:type="spellEnd"/>
       <w:r>
         <w:rPr>
           <w:rFonts w:ascii="Consolas" w:hAnsi="Consolas" w:cs="Consolas"/>
@@ -6991,7 +7937,27 @@
           <w:sz w:val="19"/>
           <w:szCs w:val="19"/>
         </w:rPr>
-        <w:t xml:space="preserve"> RunBeforeEachTests()</w:t>
+        <w:t xml:space="preserve"> </w:t>
+      </w:r>
+      <w:proofErr w:type="spellStart"/>
+      <w:r>
+        <w:rPr>
+          <w:rFonts w:ascii="Consolas" w:hAnsi="Consolas" w:cs="Consolas"/>
+          <w:color w:val="000000"/>
+          <w:sz w:val="19"/>
+          <w:szCs w:val="19"/>
+        </w:rPr>
+        <w:t>RunBeforeEachTests</w:t>
+      </w:r>
+      <w:proofErr w:type="spellEnd"/>
+      <w:r>
+        <w:rPr>
+          <w:rFonts w:ascii="Consolas" w:hAnsi="Consolas" w:cs="Consolas"/>
+          <w:color w:val="000000"/>
+          <w:sz w:val="19"/>
+          <w:szCs w:val="19"/>
+        </w:rPr>
+        <w:t>()</w:t>
       </w:r>
     </w:p>
     <w:p>
@@ -7041,7 +8007,27 @@
           <w:sz w:val="19"/>
           <w:szCs w:val="19"/>
         </w:rPr>
-        <w:t xml:space="preserve">      Browser = _browserHostFactory();</w:t>
+        <w:t xml:space="preserve">      Browser = _</w:t>
+      </w:r>
+      <w:proofErr w:type="spellStart"/>
+      <w:r>
+        <w:rPr>
+          <w:rFonts w:ascii="Consolas" w:hAnsi="Consolas" w:cs="Consolas"/>
+          <w:color w:val="000000"/>
+          <w:sz w:val="19"/>
+          <w:szCs w:val="19"/>
+        </w:rPr>
+        <w:t>browserHostFactory</w:t>
+      </w:r>
+      <w:proofErr w:type="spellEnd"/>
+      <w:r>
+        <w:rPr>
+          <w:rFonts w:ascii="Consolas" w:hAnsi="Consolas" w:cs="Consolas"/>
+          <w:color w:val="000000"/>
+          <w:sz w:val="19"/>
+          <w:szCs w:val="19"/>
+        </w:rPr>
+        <w:t>();</w:t>
       </w:r>
     </w:p>
     <w:p>
@@ -7109,6 +8095,7 @@
         </w:rPr>
         <w:t xml:space="preserve">    [</w:t>
       </w:r>
+      <w:proofErr w:type="spellStart"/>
       <w:r>
         <w:rPr>
           <w:rFonts w:ascii="Consolas" w:hAnsi="Consolas" w:cs="Consolas"/>
@@ -7118,6 +8105,7 @@
         </w:rPr>
         <w:t>TestCleanup</w:t>
       </w:r>
+      <w:proofErr w:type="spellEnd"/>
       <w:r>
         <w:rPr>
           <w:rFonts w:ascii="Consolas" w:hAnsi="Consolas" w:cs="Consolas"/>
@@ -7204,7 +8192,27 @@
           <w:sz w:val="19"/>
           <w:szCs w:val="19"/>
         </w:rPr>
-        <w:t xml:space="preserve"> RunAfterEachTests()</w:t>
+        <w:t xml:space="preserve"> </w:t>
+      </w:r>
+      <w:proofErr w:type="spellStart"/>
+      <w:r>
+        <w:rPr>
+          <w:rFonts w:ascii="Consolas" w:hAnsi="Consolas" w:cs="Consolas"/>
+          <w:color w:val="000000"/>
+          <w:sz w:val="19"/>
+          <w:szCs w:val="19"/>
+        </w:rPr>
+        <w:t>RunAfterEachTests</w:t>
+      </w:r>
+      <w:proofErr w:type="spellEnd"/>
+      <w:r>
+        <w:rPr>
+          <w:rFonts w:ascii="Consolas" w:hAnsi="Consolas" w:cs="Consolas"/>
+          <w:color w:val="000000"/>
+          <w:sz w:val="19"/>
+          <w:szCs w:val="19"/>
+        </w:rPr>
+        <w:t>()</w:t>
       </w:r>
     </w:p>
     <w:p>
@@ -7340,7 +8348,27 @@
           <w:sz w:val="19"/>
           <w:szCs w:val="19"/>
         </w:rPr>
-        <w:t xml:space="preserve">        Browser.Dispose();</w:t>
+        <w:t xml:space="preserve">        </w:t>
+      </w:r>
+      <w:proofErr w:type="spellStart"/>
+      <w:r>
+        <w:rPr>
+          <w:rFonts w:ascii="Consolas" w:hAnsi="Consolas" w:cs="Consolas"/>
+          <w:color w:val="000000"/>
+          <w:sz w:val="19"/>
+          <w:szCs w:val="19"/>
+        </w:rPr>
+        <w:t>Browser.Dispose</w:t>
+      </w:r>
+      <w:proofErr w:type="spellEnd"/>
+      <w:r>
+        <w:rPr>
+          <w:rFonts w:ascii="Consolas" w:hAnsi="Consolas" w:cs="Consolas"/>
+          <w:color w:val="000000"/>
+          <w:sz w:val="19"/>
+          <w:szCs w:val="19"/>
+        </w:rPr>
+        <w:t>();</w:t>
       </w:r>
     </w:p>
     <w:p>
@@ -7520,6 +8548,7 @@
         </w:rPr>
         <w:t>This behaviour can be modified by creating a different base class and using the [</w:t>
       </w:r>
+      <w:proofErr w:type="spellStart"/>
       <w:r>
         <w:rPr>
           <w:rFonts w:ascii="Consolas" w:hAnsi="Consolas" w:cs="Consolas"/>
@@ -7531,6 +8560,7 @@
         </w:rPr>
         <w:t>ClassInitialize</w:t>
       </w:r>
+      <w:proofErr w:type="spellEnd"/>
       <w:r>
         <w:rPr>
           <w:i/>
@@ -7539,6 +8569,7 @@
         </w:rPr>
         <w:t>] and [</w:t>
       </w:r>
+      <w:proofErr w:type="spellStart"/>
       <w:r>
         <w:rPr>
           <w:rFonts w:ascii="Consolas" w:hAnsi="Consolas" w:cs="Consolas"/>
@@ -7561,6 +8592,7 @@
         </w:rPr>
         <w:t>Cleanup</w:t>
       </w:r>
+      <w:proofErr w:type="spellEnd"/>
       <w:r>
         <w:rPr>
           <w:i/>
@@ -7585,8 +8617,45 @@
           <w:iCs/>
           <w:color w:val="44546A" w:themeColor="text2"/>
         </w:rPr>
-        <w:t xml:space="preserve">Lastly please notice we are using the Disposable pattern to gracefully dispose of the webdriver and inform garbage collection to free up the memory </w:t>
-      </w:r>
+        <w:t xml:space="preserve">Lastly please notice we are using the Disposable pattern to gracefully dispose of the </w:t>
+      </w:r>
+      <w:proofErr w:type="spellStart"/>
+      <w:r>
+        <w:rPr>
+          <w:i/>
+          <w:iCs/>
+          <w:color w:val="44546A" w:themeColor="text2"/>
+        </w:rPr>
+        <w:t>webdriver</w:t>
+      </w:r>
+      <w:proofErr w:type="spellEnd"/>
+      <w:r>
+        <w:rPr>
+          <w:i/>
+          <w:iCs/>
+          <w:color w:val="44546A" w:themeColor="text2"/>
+        </w:rPr>
+        <w:t xml:space="preserve"> and inform </w:t>
+      </w:r>
+      <w:proofErr w:type="gramStart"/>
+      <w:r>
+        <w:rPr>
+          <w:i/>
+          <w:iCs/>
+          <w:color w:val="44546A" w:themeColor="text2"/>
+        </w:rPr>
+        <w:t>garbage</w:t>
+      </w:r>
+      <w:proofErr w:type="gramEnd"/>
+      <w:r>
+        <w:rPr>
+          <w:i/>
+          <w:iCs/>
+          <w:color w:val="44546A" w:themeColor="text2"/>
+        </w:rPr>
+        <w:t xml:space="preserve"> collection to free up the memory </w:t>
+      </w:r>
+      <w:proofErr w:type="spellStart"/>
       <w:r>
         <w:rPr>
           <w:rFonts w:ascii="Consolas" w:hAnsi="Consolas" w:cs="Consolas"/>
@@ -7598,6 +8667,7 @@
         </w:rPr>
         <w:t>BrowserHost</w:t>
       </w:r>
+      <w:proofErr w:type="spellEnd"/>
       <w:r>
         <w:rPr>
           <w:i/>
@@ -7612,7 +8682,15 @@
         <w:pStyle w:val="Heading4"/>
       </w:pPr>
       <w:r>
-        <w:t xml:space="preserve">Tasks 1.2: Breaking Down BrittleTest and Plumbing code to facilitate Page Objects </w:t>
+        <w:t xml:space="preserve">Tasks 1.2: Breaking Down </w:t>
+      </w:r>
+      <w:proofErr w:type="spellStart"/>
+      <w:r>
+        <w:t>BrittleTest</w:t>
+      </w:r>
+      <w:proofErr w:type="spellEnd"/>
+      <w:r>
+        <w:t xml:space="preserve"> and Plumbing code to facilitate Page Objects </w:t>
       </w:r>
     </w:p>
     <w:p>
@@ -7655,6 +8733,7 @@
       <w:r>
         <w:t xml:space="preserve"> down </w:t>
       </w:r>
+      <w:proofErr w:type="spellStart"/>
       <w:r>
         <w:rPr>
           <w:rFonts w:ascii="Consolas" w:hAnsi="Consolas" w:cs="Consolas"/>
@@ -7664,6 +8743,7 @@
         </w:rPr>
         <w:t>BrittleTest</w:t>
       </w:r>
+      <w:proofErr w:type="spellEnd"/>
       <w:r>
         <w:rPr>
           <w:rFonts w:ascii="Consolas" w:hAnsi="Consolas" w:cs="Consolas"/>
@@ -7800,15 +8880,18 @@
       <w:r>
         <w:t xml:space="preserve"> a new </w:t>
       </w:r>
+      <w:proofErr w:type="spellStart"/>
       <w:r>
         <w:t>AddingToBasketAndCheckingOutTests</w:t>
       </w:r>
+      <w:proofErr w:type="spellEnd"/>
       <w:r>
         <w:t xml:space="preserve"> Test c</w:t>
       </w:r>
       <w:r>
         <w:t xml:space="preserve">lass inheriting from </w:t>
       </w:r>
+      <w:proofErr w:type="spellStart"/>
       <w:r>
         <w:rPr>
           <w:rFonts w:ascii="Consolas" w:hAnsi="Consolas" w:cs="Consolas"/>
@@ -7818,6 +8901,7 @@
         </w:rPr>
         <w:t>FunctionalUITest</w:t>
       </w:r>
+      <w:proofErr w:type="spellEnd"/>
       <w:r>
         <w:rPr>
           <w:rFonts w:ascii="Consolas" w:hAnsi="Consolas" w:cs="Consolas"/>
@@ -7868,6 +8952,7 @@
         </w:rPr>
         <w:t>[</w:t>
       </w:r>
+      <w:proofErr w:type="spellStart"/>
       <w:r>
         <w:rPr>
           <w:rFonts w:ascii="Consolas" w:hAnsi="Consolas" w:cs="Consolas"/>
@@ -7877,6 +8962,7 @@
         </w:rPr>
         <w:t>TestClass</w:t>
       </w:r>
+      <w:proofErr w:type="spellEnd"/>
       <w:r>
         <w:rPr>
           <w:rFonts w:ascii="Consolas" w:hAnsi="Consolas" w:cs="Consolas"/>
@@ -7938,6 +9024,7 @@
         </w:rPr>
         <w:t xml:space="preserve"> </w:t>
       </w:r>
+      <w:proofErr w:type="spellStart"/>
       <w:r>
         <w:rPr>
           <w:rFonts w:ascii="Consolas" w:hAnsi="Consolas" w:cs="Consolas"/>
@@ -7947,6 +9034,7 @@
         </w:rPr>
         <w:t>AddingToBasketAndCheckingOutTests</w:t>
       </w:r>
+      <w:proofErr w:type="spellEnd"/>
       <w:r>
         <w:rPr>
           <w:rFonts w:ascii="Consolas" w:hAnsi="Consolas" w:cs="Consolas"/>
@@ -7956,6 +9044,7 @@
         </w:rPr>
         <w:t xml:space="preserve"> : </w:t>
       </w:r>
+      <w:proofErr w:type="spellStart"/>
       <w:r>
         <w:rPr>
           <w:rFonts w:ascii="Consolas" w:hAnsi="Consolas" w:cs="Consolas"/>
@@ -7965,6 +9054,7 @@
         </w:rPr>
         <w:t>FunctionalUITest</w:t>
       </w:r>
+      <w:proofErr w:type="spellEnd"/>
     </w:p>
     <w:p>
       <w:pPr>
@@ -8033,6 +9123,7 @@
         </w:rPr>
         <w:t xml:space="preserve"> </w:t>
       </w:r>
+      <w:proofErr w:type="spellStart"/>
       <w:r>
         <w:rPr>
           <w:rFonts w:ascii="Consolas" w:hAnsi="Consolas" w:cs="Consolas"/>
@@ -8042,6 +9133,7 @@
         </w:rPr>
         <w:t>AddingToBasketAndCheckingOutTests</w:t>
       </w:r>
+      <w:proofErr w:type="spellEnd"/>
       <w:r>
         <w:rPr>
           <w:rFonts w:ascii="Consolas" w:hAnsi="Consolas" w:cs="Consolas"/>
@@ -8069,6 +9161,7 @@
         </w:rPr>
         <w:t>(</w:t>
       </w:r>
+      <w:proofErr w:type="spellStart"/>
       <w:r>
         <w:rPr>
           <w:rFonts w:ascii="Consolas" w:hAnsi="Consolas" w:cs="Consolas"/>
@@ -8096,6 +9189,7 @@
         </w:rPr>
         <w:t>Chrome</w:t>
       </w:r>
+      <w:proofErr w:type="spellEnd"/>
       <w:r>
         <w:rPr>
           <w:rFonts w:ascii="Consolas" w:hAnsi="Consolas" w:cs="Consolas"/>
@@ -8229,6 +9323,7 @@
         </w:rPr>
         <w:t xml:space="preserve">heading to checkout and can specify through </w:t>
       </w:r>
+      <w:proofErr w:type="spellStart"/>
       <w:r>
         <w:rPr>
           <w:rFonts w:ascii="Consolas" w:hAnsi="Consolas" w:cs="Consolas"/>
@@ -8240,6 +9335,7 @@
         </w:rPr>
         <w:t>FunctionalUITest</w:t>
       </w:r>
+      <w:proofErr w:type="spellEnd"/>
       <w:r>
         <w:rPr>
           <w:rFonts w:ascii="Consolas" w:hAnsi="Consolas" w:cs="Consolas"/>
@@ -8289,6 +9385,7 @@
       <w:r>
         <w:t xml:space="preserve">Add a new </w:t>
       </w:r>
+      <w:proofErr w:type="spellStart"/>
       <w:r>
         <w:rPr>
           <w:rFonts w:ascii="Consolas" w:hAnsi="Consolas" w:cs="Consolas"/>
@@ -8299,6 +9396,7 @@
         </w:rPr>
         <w:t>Can_add_selected_item_basket</w:t>
       </w:r>
+      <w:proofErr w:type="spellEnd"/>
       <w:r>
         <w:rPr>
           <w:shd w:val="clear" w:color="auto" w:fill="E7E6E6" w:themeFill="background2"/>
@@ -8354,6 +9452,7 @@
         </w:rPr>
         <w:t>[</w:t>
       </w:r>
+      <w:proofErr w:type="spellStart"/>
       <w:r>
         <w:rPr>
           <w:rFonts w:ascii="Consolas" w:hAnsi="Consolas" w:cs="Consolas"/>
@@ -8363,6 +9462,7 @@
         </w:rPr>
         <w:t>TestMethod</w:t>
       </w:r>
+      <w:proofErr w:type="spellEnd"/>
       <w:r>
         <w:rPr>
           <w:rFonts w:ascii="Consolas" w:hAnsi="Consolas" w:cs="Consolas"/>
@@ -8422,7 +9522,27 @@
           <w:sz w:val="19"/>
           <w:szCs w:val="19"/>
         </w:rPr>
-        <w:t xml:space="preserve"> Can_add_selected_item_basket()</w:t>
+        <w:t xml:space="preserve"> </w:t>
+      </w:r>
+      <w:proofErr w:type="spellStart"/>
+      <w:r>
+        <w:rPr>
+          <w:rFonts w:ascii="Consolas" w:hAnsi="Consolas" w:cs="Consolas"/>
+          <w:color w:val="000000"/>
+          <w:sz w:val="19"/>
+          <w:szCs w:val="19"/>
+        </w:rPr>
+        <w:t>Can_add_selected_item_basket</w:t>
+      </w:r>
+      <w:proofErr w:type="spellEnd"/>
+      <w:r>
+        <w:rPr>
+          <w:rFonts w:ascii="Consolas" w:hAnsi="Consolas" w:cs="Consolas"/>
+          <w:color w:val="000000"/>
+          <w:sz w:val="19"/>
+          <w:szCs w:val="19"/>
+        </w:rPr>
+        <w:t>()</w:t>
       </w:r>
     </w:p>
     <w:p>
@@ -8524,7 +9644,27 @@
           <w:sz w:val="19"/>
           <w:szCs w:val="19"/>
         </w:rPr>
-        <w:t xml:space="preserve"> homePage = </w:t>
+        <w:t xml:space="preserve"> </w:t>
+      </w:r>
+      <w:proofErr w:type="spellStart"/>
+      <w:r>
+        <w:rPr>
+          <w:rFonts w:ascii="Consolas" w:hAnsi="Consolas" w:cs="Consolas"/>
+          <w:color w:val="000000"/>
+          <w:sz w:val="19"/>
+          <w:szCs w:val="19"/>
+        </w:rPr>
+        <w:t>homePage</w:t>
+      </w:r>
+      <w:proofErr w:type="spellEnd"/>
+      <w:r>
+        <w:rPr>
+          <w:rFonts w:ascii="Consolas" w:hAnsi="Consolas" w:cs="Consolas"/>
+          <w:color w:val="000000"/>
+          <w:sz w:val="19"/>
+          <w:szCs w:val="19"/>
+        </w:rPr>
+        <w:t xml:space="preserve"> = </w:t>
       </w:r>
     </w:p>
     <w:p>
@@ -8551,6 +9691,7 @@
         </w:rPr>
         <w:t xml:space="preserve">   </w:t>
       </w:r>
+      <w:proofErr w:type="spellStart"/>
       <w:r>
         <w:rPr>
           <w:rFonts w:ascii="Consolas" w:hAnsi="Consolas" w:cs="Consolas"/>
@@ -8569,6 +9710,7 @@
         </w:rPr>
         <w:t>NavigateToInitial</w:t>
       </w:r>
+      <w:proofErr w:type="spellEnd"/>
       <w:r>
         <w:rPr>
           <w:rFonts w:ascii="Consolas" w:hAnsi="Consolas" w:cs="Consolas"/>
@@ -9096,42 +10238,76 @@
           <w:color w:val="000000" w:themeColor="text1"/>
           <w:shd w:val="clear" w:color="auto" w:fill="E7E6E6" w:themeFill="background2"/>
         </w:rPr>
-        <w:t>AddToBasketByProductId</w:t>
+        <w:t>AddToBasketByProductId(</w:t>
+      </w:r>
+      <w:r>
+        <w:rPr>
+          <w:color w:val="002060"/>
+          <w:shd w:val="clear" w:color="auto" w:fill="E7E6E6" w:themeFill="background2"/>
+        </w:rPr>
+        <w:t>int</w:t>
       </w:r>
       <w:r>
         <w:rPr>
           <w:color w:val="000000" w:themeColor="text1"/>
           <w:shd w:val="clear" w:color="auto" w:fill="E7E6E6" w:themeFill="background2"/>
         </w:rPr>
-        <w:t>(</w:t>
-      </w:r>
-      <w:r>
-        <w:rPr>
-          <w:color w:val="002060"/>
+        <w:t xml:space="preserve"> </w:t>
+      </w:r>
+      <w:r>
+        <w:rPr>
+          <w:color w:val="5B9BD5" w:themeColor="accent5"/>
           <w:shd w:val="clear" w:color="auto" w:fill="E7E6E6" w:themeFill="background2"/>
         </w:rPr>
-        <w:t>int</w:t>
+        <w:t>productid</w:t>
       </w:r>
       <w:r>
         <w:rPr>
           <w:color w:val="000000" w:themeColor="text1"/>
           <w:shd w:val="clear" w:color="auto" w:fill="E7E6E6" w:themeFill="background2"/>
         </w:rPr>
+        <w:t>)</w:t>
+      </w:r>
+      <w:r>
+        <w:rPr>
+          <w:i/>
+          <w:iCs/>
+          <w:color w:val="44546A" w:themeColor="text2"/>
+        </w:rPr>
+        <w:t xml:space="preserve"> method.</w:t>
+      </w:r>
+      <w:r>
+        <w:rPr>
+          <w:i/>
+          <w:iCs/>
+          <w:color w:val="44546A" w:themeColor="text2"/>
+        </w:rPr>
+        <w:t xml:space="preserve"> Neither do</w:t>
+      </w:r>
+      <w:r>
+        <w:rPr>
+          <w:i/>
+          <w:iCs/>
+          <w:color w:val="44546A" w:themeColor="text2"/>
+        </w:rPr>
+        <w:t>es is there a</w:t>
+      </w:r>
+      <w:r>
+        <w:rPr>
+          <w:i/>
+          <w:iCs/>
+          <w:color w:val="44546A" w:themeColor="text2"/>
+        </w:rPr>
         <w:t xml:space="preserve"> </w:t>
       </w:r>
       <w:r>
         <w:rPr>
-          <w:color w:val="5B9BD5" w:themeColor="accent5"/>
-          <w:shd w:val="clear" w:color="auto" w:fill="E7E6E6" w:themeFill="background2"/>
-        </w:rPr>
-        <w:t>productid</w:t>
-      </w:r>
-      <w:r>
-        <w:rPr>
-          <w:color w:val="000000" w:themeColor="text1"/>
-          <w:shd w:val="clear" w:color="auto" w:fill="E7E6E6" w:themeFill="background2"/>
-        </w:rPr>
-        <w:t>)</w:t>
+          <w:rFonts w:ascii="Consolas" w:hAnsi="Consolas" w:cs="Consolas"/>
+          <w:color w:val="2B91AF"/>
+          <w:sz w:val="19"/>
+          <w:szCs w:val="19"/>
+        </w:rPr>
+        <w:t>BasketPage</w:t>
       </w:r>
       <w:r>
         <w:rPr>
@@ -9139,90 +10315,88 @@
           <w:iCs/>
           <w:color w:val="44546A" w:themeColor="text2"/>
         </w:rPr>
-        <w:t xml:space="preserve"> method.</w:t>
-      </w:r>
-      <w:r>
-        <w:rPr>
-          <w:i/>
-          <w:iCs/>
-          <w:color w:val="44546A" w:themeColor="text2"/>
-        </w:rPr>
+        <w:t xml:space="preserve"> yet.</w:t>
+      </w:r>
+    </w:p>
+    <w:p>
+      <w:pPr>
+        <w:ind w:left="1440"/>
+      </w:pPr>
+      <w:r>
+        <w:t>W</w:t>
+      </w:r>
+      <w:r>
+        <w:t xml:space="preserve">e can </w:t>
+      </w:r>
+      <w:r>
+        <w:t xml:space="preserve">generate the method for us </w:t>
+      </w:r>
+      <w:r>
+        <w:t xml:space="preserve">by using </w:t>
+      </w:r>
+      <w:r>
+        <w:t>ReSharper</w:t>
+      </w:r>
+      <w:r>
+        <w:t xml:space="preserve"> or </w:t>
+      </w:r>
+      <w:r>
+        <w:t>V</w:t>
+      </w:r>
+      <w:r>
+        <w:t xml:space="preserve">isual </w:t>
+      </w:r>
+      <w:r>
+        <w:t>S</w:t>
+      </w:r>
+      <w:r>
+        <w:t>tudio</w:t>
+      </w:r>
+      <w:r>
+        <w:t xml:space="preserve">’s keyboard shortcut </w:t>
+      </w:r>
+      <w:r>
+        <w:t>Ctrl</w:t>
+      </w:r>
+      <w:r>
         <w:t xml:space="preserve"> </w:t>
       </w:r>
       <w:r>
-        <w:rPr>
-          <w:i/>
-          <w:iCs/>
-          <w:color w:val="44546A" w:themeColor="text2"/>
-        </w:rPr>
-        <w:t>Neither do</w:t>
-      </w:r>
-      <w:r>
-        <w:rPr>
-          <w:i/>
-          <w:iCs/>
-          <w:color w:val="44546A" w:themeColor="text2"/>
-        </w:rPr>
-        <w:t>es is there a</w:t>
-      </w:r>
-      <w:r>
-        <w:rPr>
-          <w:i/>
-          <w:iCs/>
-          <w:color w:val="44546A" w:themeColor="text2"/>
-        </w:rPr>
+        <w:t>+</w:t>
+      </w:r>
+      <w:r>
         <w:t xml:space="preserve"> </w:t>
       </w:r>
       <w:r>
+        <w:t>. contextual menu</w:t>
+      </w:r>
+      <w:r>
+        <w:t xml:space="preserve"> and </w:t>
+      </w:r>
+      <w:r>
+        <w:t xml:space="preserve">implement the </w:t>
+      </w:r>
+      <w:r>
         <w:rPr>
           <w:rFonts w:ascii="Consolas" w:hAnsi="Consolas" w:cs="Consolas"/>
           <w:color w:val="2B91AF"/>
           <w:sz w:val="19"/>
           <w:szCs w:val="19"/>
         </w:rPr>
-        <w:t>BasketPage</w:t>
-      </w:r>
-      <w:r>
-        <w:rPr>
-          <w:i/>
-          <w:iCs/>
-          <w:color w:val="44546A" w:themeColor="text2"/>
-        </w:rPr>
-        <w:t xml:space="preserve"> yet.</w:t>
-      </w:r>
-    </w:p>
-    <w:p>
-      <w:pPr>
-        <w:pStyle w:val="ListParagraph"/>
-        <w:numPr>
-          <w:ilvl w:val="0"/>
-          <w:numId w:val="19"/>
-        </w:numPr>
-      </w:pPr>
-      <w:r>
-        <w:t xml:space="preserve"> </w:t>
-      </w:r>
-      <w:r>
-        <w:t>W</w:t>
-      </w:r>
-      <w:r>
-        <w:t xml:space="preserve">e can </w:t>
-      </w:r>
-      <w:r>
-        <w:t xml:space="preserve">generate the method for us </w:t>
-      </w:r>
-      <w:r>
-        <w:t>by using Resharper or visual studio Ctrl+. contextual menu</w:t>
-      </w:r>
-      <w:r>
-        <w:t xml:space="preserve"> and modify as follow</w:t>
-      </w:r>
-    </w:p>
-    <w:p>
-      <w:pPr>
-        <w:pStyle w:val="ListParagraph"/>
-        <w:ind w:left="1440"/>
-      </w:pPr>
+        <w:t>HomePage</w:t>
+      </w:r>
+      <w:r>
+        <w:t>’s</w:t>
+      </w:r>
+      <w:r>
+        <w:t xml:space="preserve"> method </w:t>
+      </w:r>
+      <w:r>
+        <w:t>as follow</w:t>
+      </w:r>
+      <w:r>
+        <w:t>:</w:t>
+      </w:r>
     </w:p>
     <w:p>
       <w:pPr>
@@ -9613,16 +10787,7 @@
           <w:sz w:val="19"/>
           <w:szCs w:val="19"/>
         </w:rPr>
-        <w:t xml:space="preserve">  </w:t>
-      </w:r>
-      <w:r>
-        <w:rPr>
-          <w:rFonts w:ascii="Consolas" w:hAnsi="Consolas" w:cs="Consolas"/>
-          <w:color w:val="000000"/>
-          <w:sz w:val="19"/>
-          <w:szCs w:val="19"/>
-        </w:rPr>
-        <w:t xml:space="preserve">  </w:t>
+        <w:t xml:space="preserve">    </w:t>
       </w:r>
       <w:r>
         <w:rPr>
@@ -9640,7 +10805,25 @@
           <w:sz w:val="19"/>
           <w:szCs w:val="19"/>
         </w:rPr>
-        <w:t xml:space="preserve"> NavigateTo&lt;BasketPage&gt;(</w:t>
+        <w:t xml:space="preserve"> NavigateTo&lt;</w:t>
+      </w:r>
+      <w:r>
+        <w:rPr>
+          <w:rFonts w:ascii="Consolas" w:hAnsi="Consolas" w:cs="Consolas"/>
+          <w:color w:val="FF0000"/>
+          <w:sz w:val="19"/>
+          <w:szCs w:val="19"/>
+        </w:rPr>
+        <w:t>BasketPage</w:t>
+      </w:r>
+      <w:r>
+        <w:rPr>
+          <w:rFonts w:ascii="Consolas" w:hAnsi="Consolas" w:cs="Consolas"/>
+          <w:color w:val="000000"/>
+          <w:sz w:val="19"/>
+          <w:szCs w:val="19"/>
+        </w:rPr>
+        <w:t>&gt;(</w:t>
       </w:r>
       <w:r>
         <w:rPr>
@@ -9791,6 +10974,176 @@
         </w:rPr>
         <w:t>}</w:t>
       </w:r>
+    </w:p>
+    <w:p>
+      <w:pPr>
+        <w:ind w:left="1440"/>
+        <w:rPr>
+          <w:i/>
+          <w:iCs/>
+          <w:color w:val="44546A" w:themeColor="text2"/>
+        </w:rPr>
+      </w:pPr>
+    </w:p>
+    <w:p>
+      <w:pPr>
+        <w:ind w:left="1440"/>
+        <w:rPr>
+          <w:i/>
+          <w:iCs/>
+          <w:color w:val="44546A" w:themeColor="text2"/>
+        </w:rPr>
+      </w:pPr>
+      <w:r>
+        <w:rPr>
+          <w:i/>
+          <w:iCs/>
+          <w:color w:val="44546A" w:themeColor="text2"/>
+        </w:rPr>
+        <w:t xml:space="preserve">We use </w:t>
+      </w:r>
+      <w:r>
+        <w:rPr>
+          <w:i/>
+          <w:iCs/>
+          <w:color w:val="44546A" w:themeColor="text2"/>
+        </w:rPr>
+        <w:t xml:space="preserve">our </w:t>
+      </w:r>
+      <w:r>
+        <w:rPr>
+          <w:i/>
+          <w:iCs/>
+          <w:color w:val="44546A" w:themeColor="text2"/>
+        </w:rPr>
+        <w:t xml:space="preserve">base </w:t>
+      </w:r>
+      <w:r>
+        <w:rPr>
+          <w:rFonts w:ascii="Consolas" w:hAnsi="Consolas" w:cs="Consolas"/>
+          <w:i/>
+          <w:iCs/>
+          <w:color w:val="2B91AF"/>
+          <w:sz w:val="19"/>
+          <w:szCs w:val="19"/>
+        </w:rPr>
+        <w:t>Page</w:t>
+      </w:r>
+      <w:r>
+        <w:rPr>
+          <w:rFonts w:ascii="Consolas" w:hAnsi="Consolas" w:cs="Consolas"/>
+          <w:i/>
+          <w:iCs/>
+          <w:color w:val="2B91AF"/>
+          <w:sz w:val="19"/>
+          <w:szCs w:val="19"/>
+        </w:rPr>
+        <w:t xml:space="preserve"> </w:t>
+      </w:r>
+      <w:r>
+        <w:rPr>
+          <w:i/>
+          <w:iCs/>
+          <w:color w:val="000000" w:themeColor="text1"/>
+          <w:shd w:val="clear" w:color="auto" w:fill="E7E6E6" w:themeFill="background2"/>
+        </w:rPr>
+        <w:t>NavigateTo&lt;</w:t>
+      </w:r>
+      <w:r>
+        <w:rPr>
+          <w:rFonts w:ascii="Consolas" w:hAnsi="Consolas" w:cs="Consolas"/>
+          <w:i/>
+          <w:iCs/>
+          <w:color w:val="2B91AF"/>
+          <w:sz w:val="19"/>
+          <w:szCs w:val="19"/>
+          <w:shd w:val="clear" w:color="auto" w:fill="E7E6E6" w:themeFill="background2"/>
+        </w:rPr>
+        <w:t>TPage</w:t>
+      </w:r>
+      <w:r>
+        <w:rPr>
+          <w:i/>
+          <w:iCs/>
+          <w:color w:val="000000" w:themeColor="text1"/>
+          <w:shd w:val="clear" w:color="auto" w:fill="E7E6E6" w:themeFill="background2"/>
+        </w:rPr>
+        <w:t>&gt;</w:t>
+      </w:r>
+      <w:r>
+        <w:rPr>
+          <w:i/>
+          <w:iCs/>
+          <w:color w:val="000000" w:themeColor="text1"/>
+        </w:rPr>
+        <w:t xml:space="preserve">  </w:t>
+      </w:r>
+      <w:r>
+        <w:rPr>
+          <w:i/>
+          <w:iCs/>
+          <w:color w:val="44546A" w:themeColor="text2"/>
+        </w:rPr>
+        <w:t xml:space="preserve">method both for finding the hidden input web element with XPath selector where its value matches the specified product id and also to submit the form that element belongs to. Please note that the mechanics of creating and the new </w:t>
+      </w:r>
+      <w:r>
+        <w:rPr>
+          <w:rFonts w:ascii="Consolas" w:hAnsi="Consolas" w:cs="Consolas"/>
+          <w:i/>
+          <w:iCs/>
+          <w:color w:val="2B91AF"/>
+          <w:sz w:val="19"/>
+          <w:szCs w:val="19"/>
+        </w:rPr>
+        <w:t>BasketPage</w:t>
+      </w:r>
+      <w:r>
+        <w:rPr>
+          <w:i/>
+          <w:iCs/>
+          <w:color w:val="44546A" w:themeColor="text2"/>
+        </w:rPr>
+        <w:t xml:space="preserve"> page objects is handled in that method for </w:t>
+      </w:r>
+    </w:p>
+    <w:p>
+      <w:pPr>
+        <w:ind w:left="1440"/>
+        <w:rPr>
+          <w:i/>
+          <w:iCs/>
+          <w:color w:val="000000" w:themeColor="text1"/>
+          <w:shd w:val="clear" w:color="auto" w:fill="E7E6E6" w:themeFill="background2"/>
+        </w:rPr>
+      </w:pPr>
+    </w:p>
+    <w:p>
+      <w:pPr>
+        <w:ind w:left="1440"/>
+        <w:rPr>
+          <w:i/>
+          <w:iCs/>
+          <w:color w:val="44546A" w:themeColor="text2"/>
+        </w:rPr>
+      </w:pPr>
+      <w:r>
+        <w:rPr>
+          <w:i/>
+          <w:iCs/>
+          <w:color w:val="44546A" w:themeColor="text2"/>
+        </w:rPr>
+        <w:t>The BasketPage doesn’t exists yet but we are driving the implementation of our SDL based on test scripts demands.</w:t>
+      </w:r>
+    </w:p>
+    <w:p>
+      <w:pPr>
+        <w:ind w:left="1440"/>
+        <w:rPr>
+          <w:i/>
+          <w:iCs/>
+          <w:color w:val="44546A" w:themeColor="text2"/>
+        </w:rPr>
+      </w:pPr>
     </w:p>
     <w:p>
       <w:pPr>
@@ -10683,6 +12036,92 @@
     </w:lvl>
   </w:abstractNum>
   <w:abstractNum w:abstractNumId="8" w15:restartNumberingAfterBreak="0">
+    <w:nsid w:val="41093A9F"/>
+    <w:multiLevelType w:val="hybridMultilevel"/>
+    <w:tmpl w:val="55529CD8"/>
+    <w:lvl w:ilvl="0" w:tplc="0809000F">
+      <w:start w:val="1"/>
+      <w:numFmt w:val="decimal"/>
+      <w:lvlText w:val="%1."/>
+      <w:lvlJc w:val="left"/>
+      <w:pPr>
+        <w:ind w:left="1080" w:hanging="360"/>
+      </w:pPr>
+    </w:lvl>
+    <w:lvl w:ilvl="1" w:tplc="08090019" w:tentative="1">
+      <w:start w:val="1"/>
+      <w:numFmt w:val="lowerLetter"/>
+      <w:lvlText w:val="%2."/>
+      <w:lvlJc w:val="left"/>
+      <w:pPr>
+        <w:ind w:left="1800" w:hanging="360"/>
+      </w:pPr>
+    </w:lvl>
+    <w:lvl w:ilvl="2" w:tplc="0809001B" w:tentative="1">
+      <w:start w:val="1"/>
+      <w:numFmt w:val="lowerRoman"/>
+      <w:lvlText w:val="%3."/>
+      <w:lvlJc w:val="right"/>
+      <w:pPr>
+        <w:ind w:left="2520" w:hanging="180"/>
+      </w:pPr>
+    </w:lvl>
+    <w:lvl w:ilvl="3" w:tplc="0809000F" w:tentative="1">
+      <w:start w:val="1"/>
+      <w:numFmt w:val="decimal"/>
+      <w:lvlText w:val="%4."/>
+      <w:lvlJc w:val="left"/>
+      <w:pPr>
+        <w:ind w:left="3240" w:hanging="360"/>
+      </w:pPr>
+    </w:lvl>
+    <w:lvl w:ilvl="4" w:tplc="08090019" w:tentative="1">
+      <w:start w:val="1"/>
+      <w:numFmt w:val="lowerLetter"/>
+      <w:lvlText w:val="%5."/>
+      <w:lvlJc w:val="left"/>
+      <w:pPr>
+        <w:ind w:left="3960" w:hanging="360"/>
+      </w:pPr>
+    </w:lvl>
+    <w:lvl w:ilvl="5" w:tplc="0809001B" w:tentative="1">
+      <w:start w:val="1"/>
+      <w:numFmt w:val="lowerRoman"/>
+      <w:lvlText w:val="%6."/>
+      <w:lvlJc w:val="right"/>
+      <w:pPr>
+        <w:ind w:left="4680" w:hanging="180"/>
+      </w:pPr>
+    </w:lvl>
+    <w:lvl w:ilvl="6" w:tplc="0809000F" w:tentative="1">
+      <w:start w:val="1"/>
+      <w:numFmt w:val="decimal"/>
+      <w:lvlText w:val="%7."/>
+      <w:lvlJc w:val="left"/>
+      <w:pPr>
+        <w:ind w:left="5400" w:hanging="360"/>
+      </w:pPr>
+    </w:lvl>
+    <w:lvl w:ilvl="7" w:tplc="08090019" w:tentative="1">
+      <w:start w:val="1"/>
+      <w:numFmt w:val="lowerLetter"/>
+      <w:lvlText w:val="%8."/>
+      <w:lvlJc w:val="left"/>
+      <w:pPr>
+        <w:ind w:left="6120" w:hanging="360"/>
+      </w:pPr>
+    </w:lvl>
+    <w:lvl w:ilvl="8" w:tplc="0809001B" w:tentative="1">
+      <w:start w:val="1"/>
+      <w:numFmt w:val="lowerRoman"/>
+      <w:lvlText w:val="%9."/>
+      <w:lvlJc w:val="right"/>
+      <w:pPr>
+        <w:ind w:left="6840" w:hanging="180"/>
+      </w:pPr>
+    </w:lvl>
+  </w:abstractNum>
+  <w:abstractNum w:abstractNumId="9" w15:restartNumberingAfterBreak="0">
     <w:nsid w:val="46335F08"/>
     <w:multiLevelType w:val="hybridMultilevel"/>
     <w:tmpl w:val="2834E082"/>
@@ -10768,7 +12207,7 @@
       </w:pPr>
     </w:lvl>
   </w:abstractNum>
-  <w:abstractNum w:abstractNumId="9" w15:restartNumberingAfterBreak="0">
+  <w:abstractNum w:abstractNumId="10" w15:restartNumberingAfterBreak="0">
     <w:nsid w:val="47BB0CCA"/>
     <w:multiLevelType w:val="hybridMultilevel"/>
     <w:tmpl w:val="AF6E8666"/>
@@ -10854,7 +12293,7 @@
       </w:pPr>
     </w:lvl>
   </w:abstractNum>
-  <w:abstractNum w:abstractNumId="10" w15:restartNumberingAfterBreak="0">
+  <w:abstractNum w:abstractNumId="11" w15:restartNumberingAfterBreak="0">
     <w:nsid w:val="4A682DDB"/>
     <w:multiLevelType w:val="hybridMultilevel"/>
     <w:tmpl w:val="520E6CC8"/>
@@ -10940,7 +12379,7 @@
       </w:pPr>
     </w:lvl>
   </w:abstractNum>
-  <w:abstractNum w:abstractNumId="11" w15:restartNumberingAfterBreak="0">
+  <w:abstractNum w:abstractNumId="12" w15:restartNumberingAfterBreak="0">
     <w:nsid w:val="4AF14231"/>
     <w:multiLevelType w:val="hybridMultilevel"/>
     <w:tmpl w:val="11E606D4"/>
@@ -11052,7 +12491,7 @@
       </w:rPr>
     </w:lvl>
   </w:abstractNum>
-  <w:abstractNum w:abstractNumId="12" w15:restartNumberingAfterBreak="0">
+  <w:abstractNum w:abstractNumId="13" w15:restartNumberingAfterBreak="0">
     <w:nsid w:val="4F6D576B"/>
     <w:multiLevelType w:val="hybridMultilevel"/>
     <w:tmpl w:val="0A2C814E"/>
@@ -11141,7 +12580,7 @@
       </w:pPr>
     </w:lvl>
   </w:abstractNum>
-  <w:abstractNum w:abstractNumId="13" w15:restartNumberingAfterBreak="0">
+  <w:abstractNum w:abstractNumId="14" w15:restartNumberingAfterBreak="0">
     <w:nsid w:val="545202E6"/>
     <w:multiLevelType w:val="hybridMultilevel"/>
     <w:tmpl w:val="CD3ACFA0"/>
@@ -11227,7 +12666,7 @@
       </w:pPr>
     </w:lvl>
   </w:abstractNum>
-  <w:abstractNum w:abstractNumId="14" w15:restartNumberingAfterBreak="0">
+  <w:abstractNum w:abstractNumId="15" w15:restartNumberingAfterBreak="0">
     <w:nsid w:val="554C0F7B"/>
     <w:multiLevelType w:val="hybridMultilevel"/>
     <w:tmpl w:val="CF2EAA2E"/>
@@ -11313,7 +12752,7 @@
       </w:pPr>
     </w:lvl>
   </w:abstractNum>
-  <w:abstractNum w:abstractNumId="15" w15:restartNumberingAfterBreak="0">
+  <w:abstractNum w:abstractNumId="16" w15:restartNumberingAfterBreak="0">
     <w:nsid w:val="5769307B"/>
     <w:multiLevelType w:val="multilevel"/>
     <w:tmpl w:val="586EFE2A"/>
@@ -11462,7 +12901,7 @@
       </w:rPr>
     </w:lvl>
   </w:abstractNum>
-  <w:abstractNum w:abstractNumId="16" w15:restartNumberingAfterBreak="0">
+  <w:abstractNum w:abstractNumId="17" w15:restartNumberingAfterBreak="0">
     <w:nsid w:val="59F13497"/>
     <w:multiLevelType w:val="hybridMultilevel"/>
     <w:tmpl w:val="2146F708"/>
@@ -11575,7 +13014,7 @@
       </w:rPr>
     </w:lvl>
   </w:abstractNum>
-  <w:abstractNum w:abstractNumId="17" w15:restartNumberingAfterBreak="0">
+  <w:abstractNum w:abstractNumId="18" w15:restartNumberingAfterBreak="0">
     <w:nsid w:val="5F586CDC"/>
     <w:multiLevelType w:val="hybridMultilevel"/>
     <w:tmpl w:val="93C2E516"/>
@@ -11666,7 +13105,7 @@
       </w:pPr>
     </w:lvl>
   </w:abstractNum>
-  <w:abstractNum w:abstractNumId="18" w15:restartNumberingAfterBreak="0">
+  <w:abstractNum w:abstractNumId="19" w15:restartNumberingAfterBreak="0">
     <w:nsid w:val="66545F0D"/>
     <w:multiLevelType w:val="hybridMultilevel"/>
     <w:tmpl w:val="71FA090A"/>
@@ -11752,7 +13191,7 @@
       </w:pPr>
     </w:lvl>
   </w:abstractNum>
-  <w:abstractNum w:abstractNumId="19" w15:restartNumberingAfterBreak="0">
+  <w:abstractNum w:abstractNumId="20" w15:restartNumberingAfterBreak="0">
     <w:nsid w:val="6BC402AF"/>
     <w:multiLevelType w:val="hybridMultilevel"/>
     <w:tmpl w:val="2910D2B6"/>
@@ -11838,7 +13277,7 @@
       </w:pPr>
     </w:lvl>
   </w:abstractNum>
-  <w:abstractNum w:abstractNumId="20" w15:restartNumberingAfterBreak="0">
+  <w:abstractNum w:abstractNumId="21" w15:restartNumberingAfterBreak="0">
     <w:nsid w:val="72A864F3"/>
     <w:multiLevelType w:val="hybridMultilevel"/>
     <w:tmpl w:val="026068BA"/>
@@ -11924,7 +13363,7 @@
       </w:pPr>
     </w:lvl>
   </w:abstractNum>
-  <w:abstractNum w:abstractNumId="21" w15:restartNumberingAfterBreak="0">
+  <w:abstractNum w:abstractNumId="22" w15:restartNumberingAfterBreak="0">
     <w:nsid w:val="745D5DD0"/>
     <w:multiLevelType w:val="hybridMultilevel"/>
     <w:tmpl w:val="497808DA"/>
@@ -12010,7 +13449,7 @@
       </w:pPr>
     </w:lvl>
   </w:abstractNum>
-  <w:abstractNum w:abstractNumId="22" w15:restartNumberingAfterBreak="0">
+  <w:abstractNum w:abstractNumId="23" w15:restartNumberingAfterBreak="0">
     <w:nsid w:val="790C0392"/>
     <w:multiLevelType w:val="hybridMultilevel"/>
     <w:tmpl w:val="3FDEA542"/>
@@ -12099,7 +13538,7 @@
       </w:pPr>
     </w:lvl>
   </w:abstractNum>
-  <w:abstractNum w:abstractNumId="23" w15:restartNumberingAfterBreak="0">
+  <w:abstractNum w:abstractNumId="24" w15:restartNumberingAfterBreak="0">
     <w:nsid w:val="792A1900"/>
     <w:multiLevelType w:val="hybridMultilevel"/>
     <w:tmpl w:val="497808DA"/>
@@ -12186,28 +13625,28 @@
     </w:lvl>
   </w:abstractNum>
   <w:num w:numId="1">
-    <w:abstractNumId w:val="15"/>
+    <w:abstractNumId w:val="16"/>
   </w:num>
   <w:num w:numId="2">
-    <w:abstractNumId w:val="13"/>
+    <w:abstractNumId w:val="14"/>
   </w:num>
   <w:num w:numId="3">
-    <w:abstractNumId w:val="18"/>
+    <w:abstractNumId w:val="19"/>
   </w:num>
   <w:num w:numId="4">
     <w:abstractNumId w:val="6"/>
   </w:num>
   <w:num w:numId="5">
-    <w:abstractNumId w:val="23"/>
+    <w:abstractNumId w:val="24"/>
   </w:num>
   <w:num w:numId="6">
-    <w:abstractNumId w:val="20"/>
+    <w:abstractNumId w:val="21"/>
   </w:num>
   <w:num w:numId="7">
-    <w:abstractNumId w:val="14"/>
+    <w:abstractNumId w:val="15"/>
   </w:num>
   <w:num w:numId="8">
-    <w:abstractNumId w:val="21"/>
+    <w:abstractNumId w:val="22"/>
   </w:num>
   <w:num w:numId="9">
     <w:abstractNumId w:val="5"/>
@@ -12216,37 +13655,37 @@
     <w:abstractNumId w:val="1"/>
   </w:num>
   <w:num w:numId="11">
-    <w:abstractNumId w:val="11"/>
+    <w:abstractNumId w:val="12"/>
   </w:num>
   <w:num w:numId="12">
-    <w:abstractNumId w:val="12"/>
+    <w:abstractNumId w:val="13"/>
   </w:num>
   <w:num w:numId="13">
-    <w:abstractNumId w:val="17"/>
+    <w:abstractNumId w:val="18"/>
   </w:num>
   <w:num w:numId="14">
-    <w:abstractNumId w:val="10"/>
+    <w:abstractNumId w:val="11"/>
   </w:num>
   <w:num w:numId="15">
     <w:abstractNumId w:val="7"/>
   </w:num>
   <w:num w:numId="16">
-    <w:abstractNumId w:val="9"/>
+    <w:abstractNumId w:val="10"/>
   </w:num>
   <w:num w:numId="17">
-    <w:abstractNumId w:val="22"/>
+    <w:abstractNumId w:val="23"/>
   </w:num>
   <w:num w:numId="18">
     <w:abstractNumId w:val="4"/>
   </w:num>
   <w:num w:numId="19">
-    <w:abstractNumId w:val="16"/>
+    <w:abstractNumId w:val="17"/>
   </w:num>
   <w:num w:numId="20">
-    <w:abstractNumId w:val="19"/>
+    <w:abstractNumId w:val="20"/>
   </w:num>
   <w:num w:numId="21">
-    <w:abstractNumId w:val="8"/>
+    <w:abstractNumId w:val="9"/>
   </w:num>
   <w:num w:numId="22">
     <w:abstractNumId w:val="2"/>
@@ -12256,6 +13695,9 @@
   </w:num>
   <w:num w:numId="24">
     <w:abstractNumId w:val="0"/>
+  </w:num>
+  <w:num w:numId="25">
+    <w:abstractNumId w:val="8"/>
   </w:num>
 </w:numbering>
 </file>

</xml_diff>

<commit_message>
Finished first part of the lab
</commit_message>
<xml_diff>
--- a/Lab#2 - Building a DSL/Lab#2 - Building a DSL.docx
+++ b/Lab#2 - Building a DSL/Lab#2 - Building a DSL.docx
@@ -731,7 +731,13 @@
         <w:t xml:space="preserve">in a rush due to tight deadline by a contractor who left the organisation. </w:t>
       </w:r>
       <w:r>
-        <w:t xml:space="preserve">You are now in charge on maintain these and extends these as a </w:t>
+        <w:t xml:space="preserve">You are now in charge on maintain these and extends these as </w:t>
+      </w:r>
+      <w:r>
+        <w:t>an</w:t>
+      </w:r>
+      <w:r>
+        <w:t xml:space="preserve"> </w:t>
       </w:r>
       <w:r>
         <w:t>Automation</w:t>
@@ -772,15 +778,7 @@
         <w:t xml:space="preserve">All the demos use the open source </w:t>
       </w:r>
       <w:r>
-        <w:t xml:space="preserve">ASP.NET Core 2.2 reference application </w:t>
-      </w:r>
-      <w:proofErr w:type="spellStart"/>
-      <w:r>
-        <w:t>eShopOnWeb</w:t>
-      </w:r>
-      <w:proofErr w:type="spellEnd"/>
-      <w:r>
-        <w:t>.</w:t>
+        <w:t>ASP.NET Core 2.2 reference application eShopOnWeb.</w:t>
       </w:r>
       <w:r>
         <w:t xml:space="preserve"> </w:t>
@@ -844,13 +842,8 @@
         <w:br/>
       </w:r>
       <w:r>
-        <w:t xml:space="preserve">cd </w:t>
-      </w:r>
-      <w:proofErr w:type="spellStart"/>
-      <w:r>
-        <w:t>eShopOnWeb</w:t>
-      </w:r>
-      <w:proofErr w:type="spellEnd"/>
+        <w:t>cd eShopOnWeb</w:t>
+      </w:r>
       <w:r>
         <w:br/>
       </w:r>
@@ -950,30 +943,38 @@
         <w:pStyle w:val="Code"/>
         <w:ind w:left="720"/>
       </w:pPr>
-      <w:proofErr w:type="spellStart"/>
       <w:r>
         <w:rPr>
           <w:color w:val="0000FF"/>
         </w:rPr>
         <w:t>az</w:t>
       </w:r>
-      <w:proofErr w:type="spellEnd"/>
+      <w:r>
+        <w:t xml:space="preserve"> aks </w:t>
+      </w:r>
+      <w:r>
+        <w:rPr>
+          <w:color w:val="0000FF"/>
+        </w:rPr>
+        <w:t>create</w:t>
+      </w:r>
       <w:r>
         <w:t xml:space="preserve"> </w:t>
       </w:r>
-      <w:proofErr w:type="spellStart"/>
-      <w:r>
-        <w:t>aks</w:t>
-      </w:r>
-      <w:proofErr w:type="spellEnd"/>
+      <w:r>
+        <w:rPr>
+          <w:color w:val="0070C0"/>
+        </w:rPr>
+        <w:t>-g</w:t>
+      </w:r>
       <w:r>
         <w:t xml:space="preserve"> </w:t>
       </w:r>
       <w:r>
         <w:rPr>
-          <w:color w:val="0000FF"/>
-        </w:rPr>
-        <w:t>create</w:t>
+          <w:color w:val="833C0B" w:themeColor="accent2" w:themeShade="80"/>
+        </w:rPr>
+        <w:t>&lt;resourceGroupName&gt;</w:t>
       </w:r>
       <w:r>
         <w:t xml:space="preserve"> </w:t>
@@ -982,7 +983,7 @@
         <w:rPr>
           <w:color w:val="0070C0"/>
         </w:rPr>
-        <w:t>-g</w:t>
+        <w:t>-n</w:t>
       </w:r>
       <w:r>
         <w:t xml:space="preserve"> </w:t>
@@ -991,21 +992,25 @@
         <w:rPr>
           <w:color w:val="833C0B" w:themeColor="accent2" w:themeShade="80"/>
         </w:rPr>
-        <w:t>&lt;</w:t>
-      </w:r>
-      <w:proofErr w:type="spellStart"/>
+        <w:t>&lt;AKSClusterName&gt;</w:t>
+      </w:r>
+      <w:r>
+        <w:t xml:space="preserve"> </w:t>
+      </w:r>
+      <w:r>
+        <w:rPr>
+          <w:color w:val="0070C0"/>
+        </w:rPr>
+        <w:t>--location</w:t>
+      </w:r>
+      <w:r>
+        <w:t xml:space="preserve"> </w:t>
+      </w:r>
       <w:r>
         <w:rPr>
           <w:color w:val="833C0B" w:themeColor="accent2" w:themeShade="80"/>
         </w:rPr>
-        <w:t>resourceGroupName</w:t>
-      </w:r>
-      <w:proofErr w:type="spellEnd"/>
-      <w:r>
-        <w:rPr>
-          <w:color w:val="833C0B" w:themeColor="accent2" w:themeShade="80"/>
-        </w:rPr>
-        <w:t>&gt;</w:t>
+        <w:t>&lt;region&gt;</w:t>
       </w:r>
       <w:r>
         <w:t xml:space="preserve"> </w:t>
@@ -1014,85 +1019,7 @@
         <w:rPr>
           <w:color w:val="0070C0"/>
         </w:rPr>
-        <w:t>-n</w:t>
-      </w:r>
-      <w:r>
-        <w:t xml:space="preserve"> </w:t>
-      </w:r>
-      <w:r>
-        <w:rPr>
-          <w:color w:val="833C0B" w:themeColor="accent2" w:themeShade="80"/>
-        </w:rPr>
-        <w:t>&lt;</w:t>
-      </w:r>
-      <w:proofErr w:type="spellStart"/>
-      <w:r>
-        <w:rPr>
-          <w:color w:val="833C0B" w:themeColor="accent2" w:themeShade="80"/>
-        </w:rPr>
-        <w:t>AKSClusterName</w:t>
-      </w:r>
-      <w:proofErr w:type="spellEnd"/>
-      <w:r>
-        <w:rPr>
-          <w:color w:val="833C0B" w:themeColor="accent2" w:themeShade="80"/>
-        </w:rPr>
-        <w:t>&gt;</w:t>
-      </w:r>
-      <w:r>
-        <w:t xml:space="preserve"> </w:t>
-      </w:r>
-      <w:r>
-        <w:rPr>
-          <w:color w:val="0070C0"/>
-        </w:rPr>
-        <w:t>--location</w:t>
-      </w:r>
-      <w:r>
-        <w:t xml:space="preserve"> </w:t>
-      </w:r>
-      <w:r>
-        <w:rPr>
-          <w:color w:val="833C0B" w:themeColor="accent2" w:themeShade="80"/>
-        </w:rPr>
-        <w:t>&lt;region&gt;</w:t>
-      </w:r>
-      <w:r>
-        <w:t xml:space="preserve"> </w:t>
-      </w:r>
-      <w:r>
-        <w:rPr>
-          <w:color w:val="0070C0"/>
-        </w:rPr>
-        <w:t>--disable-</w:t>
-      </w:r>
-      <w:proofErr w:type="spellStart"/>
-      <w:r>
-        <w:rPr>
-          <w:color w:val="0070C0"/>
-        </w:rPr>
-        <w:t>rbac</w:t>
-      </w:r>
-      <w:proofErr w:type="spellEnd"/>
-      <w:r>
-        <w:rPr>
-          <w:color w:val="0070C0"/>
-        </w:rPr>
-        <w:t xml:space="preserve"> --generate-</w:t>
-      </w:r>
-      <w:proofErr w:type="spellStart"/>
-      <w:r>
-        <w:rPr>
-          <w:color w:val="0070C0"/>
-        </w:rPr>
-        <w:t>ssh</w:t>
-      </w:r>
-      <w:proofErr w:type="spellEnd"/>
-      <w:r>
-        <w:rPr>
-          <w:color w:val="0070C0"/>
-        </w:rPr>
-        <w:t>-keys</w:t>
+        <w:t>--disable-rbac --generate-ssh-keys</w:t>
       </w:r>
     </w:p>
     <w:p>
@@ -1432,19 +1359,11 @@
         </w:rPr>
         <w:t xml:space="preserve">Refactoring </w:t>
       </w:r>
-      <w:proofErr w:type="spellStart"/>
-      <w:r>
-        <w:rPr>
-          <w:iCs/>
-        </w:rPr>
-        <w:t>BrittleTest</w:t>
-      </w:r>
-      <w:proofErr w:type="spellEnd"/>
-      <w:r>
-        <w:rPr>
-          <w:iCs/>
-        </w:rPr>
-        <w:t xml:space="preserve"> </w:t>
+      <w:r>
+        <w:rPr>
+          <w:iCs/>
+        </w:rPr>
+        <w:t xml:space="preserve">BrittleTest </w:t>
       </w:r>
       <w:r>
         <w:rPr>
@@ -1513,7 +1432,6 @@
       <w:r>
         <w:t xml:space="preserve">long running </w:t>
       </w:r>
-      <w:proofErr w:type="spellStart"/>
       <w:r>
         <w:rPr>
           <w:rFonts w:ascii="Consolas" w:hAnsi="Consolas" w:cs="Consolas"/>
@@ -1525,7 +1443,6 @@
         </w:rPr>
         <w:t>BritteTest</w:t>
       </w:r>
-      <w:proofErr w:type="spellEnd"/>
       <w:r>
         <w:t xml:space="preserve"> user journey </w:t>
       </w:r>
@@ -1763,39 +1680,18 @@
       <w:r>
         <w:t xml:space="preserve"> and run </w:t>
       </w:r>
-      <w:proofErr w:type="spellStart"/>
-      <w:r>
-        <w:rPr>
-          <w:rFonts w:ascii="Consolas" w:hAnsi="Consolas" w:cs="Consolas"/>
-          <w:color w:val="000000"/>
-          <w:sz w:val="19"/>
-          <w:szCs w:val="19"/>
-        </w:rPr>
-        <w:t>Registered_User_Can_buy_a_cup_of_T</w:t>
-      </w:r>
-      <w:proofErr w:type="spellEnd"/>
-      <w:r>
-        <w:rPr>
-          <w:rFonts w:ascii="Consolas" w:hAnsi="Consolas" w:cs="Consolas"/>
-          <w:color w:val="000000"/>
-          <w:sz w:val="19"/>
-          <w:szCs w:val="19"/>
-        </w:rPr>
-        <w:t xml:space="preserve"> test method of </w:t>
-      </w:r>
-      <w:proofErr w:type="spellStart"/>
-      <w:r>
-        <w:t>BrittleTests</w:t>
-      </w:r>
-      <w:proofErr w:type="spellEnd"/>
-      <w:r>
-        <w:t xml:space="preserve"> from the </w:t>
-      </w:r>
-      <w:proofErr w:type="spellStart"/>
-      <w:r>
-        <w:t>TestExplorer</w:t>
-      </w:r>
-      <w:proofErr w:type="spellEnd"/>
+      <w:r>
+        <w:rPr>
+          <w:rFonts w:ascii="Consolas" w:hAnsi="Consolas" w:cs="Consolas"/>
+          <w:color w:val="000000"/>
+          <w:sz w:val="19"/>
+          <w:szCs w:val="19"/>
+        </w:rPr>
+        <w:t xml:space="preserve">Registered_User_Can_buy_a_cup_of_T test method of </w:t>
+      </w:r>
+      <w:r>
+        <w:t>BrittleTests from the TestExplorer</w:t>
+      </w:r>
     </w:p>
     <w:p>
       <w:pPr>
@@ -1838,7 +1734,6 @@
       <w:r>
         <w:t xml:space="preserve">m. This page will encapsulate selenium’s </w:t>
       </w:r>
-      <w:proofErr w:type="spellStart"/>
       <w:r>
         <w:rPr>
           <w:rFonts w:ascii="Consolas" w:hAnsi="Consolas" w:cs="Consolas"/>
@@ -1848,7 +1743,6 @@
         </w:rPr>
         <w:t>IWebDriver</w:t>
       </w:r>
-      <w:proofErr w:type="spellEnd"/>
       <w:r>
         <w:rPr>
           <w:rFonts w:ascii="Consolas" w:hAnsi="Consolas" w:cs="Consolas"/>
@@ -1898,15 +1792,7 @@
         <w:t xml:space="preserve">properties </w:t>
       </w:r>
       <w:r>
-        <w:t xml:space="preserve">for our pages like Title and </w:t>
-      </w:r>
-      <w:proofErr w:type="spellStart"/>
-      <w:r>
-        <w:t>Url</w:t>
-      </w:r>
-      <w:proofErr w:type="spellEnd"/>
-      <w:r>
-        <w:t>.</w:t>
+        <w:t>for our pages like Title and Url.</w:t>
       </w:r>
     </w:p>
     <w:p>
@@ -2055,7 +1941,6 @@
         </w:rPr>
         <w:t xml:space="preserve"> </w:t>
       </w:r>
-      <w:proofErr w:type="spellStart"/>
       <w:r>
         <w:rPr>
           <w:rFonts w:ascii="Consolas" w:hAnsi="Consolas" w:cs="Consolas"/>
@@ -2063,17 +1948,7 @@
           <w:sz w:val="19"/>
           <w:szCs w:val="19"/>
         </w:rPr>
-        <w:t>IWebDriver</w:t>
-      </w:r>
-      <w:proofErr w:type="spellEnd"/>
-      <w:r>
-        <w:rPr>
-          <w:rFonts w:ascii="Consolas" w:hAnsi="Consolas" w:cs="Consolas"/>
-          <w:color w:val="70AD47" w:themeColor="accent6"/>
-          <w:sz w:val="19"/>
-          <w:szCs w:val="19"/>
-        </w:rPr>
-        <w:t xml:space="preserve"> </w:t>
+        <w:t xml:space="preserve">IWebDriver </w:t>
       </w:r>
       <w:r>
         <w:rPr>
@@ -2213,27 +2088,7 @@
           <w:sz w:val="19"/>
           <w:szCs w:val="19"/>
         </w:rPr>
-        <w:t xml:space="preserve"> Title =&gt; </w:t>
-      </w:r>
-      <w:proofErr w:type="spellStart"/>
-      <w:r>
-        <w:rPr>
-          <w:rFonts w:ascii="Consolas" w:hAnsi="Consolas" w:cs="Consolas"/>
-          <w:color w:val="000000"/>
-          <w:sz w:val="19"/>
-          <w:szCs w:val="19"/>
-        </w:rPr>
-        <w:t>WebDriver.Title</w:t>
-      </w:r>
-      <w:proofErr w:type="spellEnd"/>
-      <w:r>
-        <w:rPr>
-          <w:rFonts w:ascii="Consolas" w:hAnsi="Consolas" w:cs="Consolas"/>
-          <w:color w:val="000000"/>
-          <w:sz w:val="19"/>
-          <w:szCs w:val="19"/>
-        </w:rPr>
-        <w:t>;</w:t>
+        <w:t xml:space="preserve"> Title =&gt; WebDriver.Title;</w:t>
       </w:r>
     </w:p>
     <w:p>
@@ -2310,47 +2165,7 @@
           <w:sz w:val="19"/>
           <w:szCs w:val="19"/>
         </w:rPr>
-        <w:t xml:space="preserve"> </w:t>
-      </w:r>
-      <w:proofErr w:type="spellStart"/>
-      <w:r>
-        <w:rPr>
-          <w:rFonts w:ascii="Consolas" w:hAnsi="Consolas" w:cs="Consolas"/>
-          <w:color w:val="000000"/>
-          <w:sz w:val="19"/>
-          <w:szCs w:val="19"/>
-        </w:rPr>
-        <w:t>Url</w:t>
-      </w:r>
-      <w:proofErr w:type="spellEnd"/>
-      <w:r>
-        <w:rPr>
-          <w:rFonts w:ascii="Consolas" w:hAnsi="Consolas" w:cs="Consolas"/>
-          <w:color w:val="000000"/>
-          <w:sz w:val="19"/>
-          <w:szCs w:val="19"/>
-        </w:rPr>
-        <w:t xml:space="preserve"> =&gt; </w:t>
-      </w:r>
-      <w:proofErr w:type="spellStart"/>
-      <w:r>
-        <w:rPr>
-          <w:rFonts w:ascii="Consolas" w:hAnsi="Consolas" w:cs="Consolas"/>
-          <w:color w:val="000000"/>
-          <w:sz w:val="19"/>
-          <w:szCs w:val="19"/>
-        </w:rPr>
-        <w:t>WebDriver.Url</w:t>
-      </w:r>
-      <w:proofErr w:type="spellEnd"/>
-      <w:r>
-        <w:rPr>
-          <w:rFonts w:ascii="Consolas" w:hAnsi="Consolas" w:cs="Consolas"/>
-          <w:color w:val="000000"/>
-          <w:sz w:val="19"/>
-          <w:szCs w:val="19"/>
-        </w:rPr>
-        <w:t>;</w:t>
+        <w:t xml:space="preserve"> Url =&gt; WebDriver.Url;</w:t>
       </w:r>
     </w:p>
     <w:p>
@@ -2384,7 +2199,6 @@
         <w:tab/>
       </w:r>
     </w:p>
-    <w:p/>
     <w:p>
       <w:pPr>
         <w:pStyle w:val="ListParagraph"/>
@@ -2493,7 +2307,6 @@
         </w:rPr>
         <w:t xml:space="preserve"> </w:t>
       </w:r>
-      <w:proofErr w:type="spellStart"/>
       <w:r>
         <w:rPr>
           <w:rFonts w:ascii="Consolas" w:hAnsi="Consolas" w:cs="Consolas"/>
@@ -2503,7 +2316,69 @@
         </w:rPr>
         <w:t>TPage</w:t>
       </w:r>
-      <w:proofErr w:type="spellEnd"/>
+      <w:r>
+        <w:rPr>
+          <w:rFonts w:ascii="Consolas" w:hAnsi="Consolas" w:cs="Consolas"/>
+          <w:color w:val="000000"/>
+          <w:sz w:val="19"/>
+          <w:szCs w:val="19"/>
+        </w:rPr>
+        <w:t xml:space="preserve"> NavigateToInitial&lt;</w:t>
+      </w:r>
+      <w:r>
+        <w:rPr>
+          <w:rFonts w:ascii="Consolas" w:hAnsi="Consolas" w:cs="Consolas"/>
+          <w:color w:val="2B91AF"/>
+          <w:sz w:val="19"/>
+          <w:szCs w:val="19"/>
+        </w:rPr>
+        <w:t>TPage</w:t>
+      </w:r>
+      <w:r>
+        <w:rPr>
+          <w:rFonts w:ascii="Consolas" w:hAnsi="Consolas" w:cs="Consolas"/>
+          <w:color w:val="000000"/>
+          <w:sz w:val="19"/>
+          <w:szCs w:val="19"/>
+        </w:rPr>
+        <w:t>&gt;(</w:t>
+      </w:r>
+      <w:r>
+        <w:rPr>
+          <w:rFonts w:ascii="Consolas" w:hAnsi="Consolas" w:cs="Consolas"/>
+          <w:color w:val="70AD47" w:themeColor="accent6"/>
+          <w:sz w:val="19"/>
+          <w:szCs w:val="19"/>
+        </w:rPr>
+        <w:t xml:space="preserve">IWebDriver </w:t>
+      </w:r>
+      <w:r>
+        <w:rPr>
+          <w:rFonts w:ascii="Consolas" w:hAnsi="Consolas" w:cs="Consolas"/>
+          <w:color w:val="000000"/>
+          <w:sz w:val="19"/>
+          <w:szCs w:val="19"/>
+        </w:rPr>
+        <w:t>driver</w:t>
+      </w:r>
+      <w:r>
+        <w:rPr>
+          <w:rFonts w:ascii="Consolas" w:hAnsi="Consolas" w:cs="Consolas"/>
+          <w:color w:val="000000"/>
+          <w:sz w:val="19"/>
+          <w:szCs w:val="19"/>
+        </w:rPr>
+        <w:t xml:space="preserve">, </w:t>
+      </w:r>
+      <w:r>
+        <w:rPr>
+          <w:rFonts w:ascii="Consolas" w:hAnsi="Consolas" w:cs="Consolas"/>
+          <w:color w:val="0000FF"/>
+          <w:sz w:val="19"/>
+          <w:szCs w:val="19"/>
+        </w:rPr>
+        <w:t>string</w:t>
+      </w:r>
       <w:r>
         <w:rPr>
           <w:rFonts w:ascii="Consolas" w:hAnsi="Consolas" w:cs="Consolas"/>
@@ -2513,103 +2388,6 @@
         </w:rPr>
         <w:t xml:space="preserve"> </w:t>
       </w:r>
-      <w:proofErr w:type="spellStart"/>
-      <w:r>
-        <w:rPr>
-          <w:rFonts w:ascii="Consolas" w:hAnsi="Consolas" w:cs="Consolas"/>
-          <w:color w:val="000000"/>
-          <w:sz w:val="19"/>
-          <w:szCs w:val="19"/>
-        </w:rPr>
-        <w:t>NavigateToInitial</w:t>
-      </w:r>
-      <w:proofErr w:type="spellEnd"/>
-      <w:r>
-        <w:rPr>
-          <w:rFonts w:ascii="Consolas" w:hAnsi="Consolas" w:cs="Consolas"/>
-          <w:color w:val="000000"/>
-          <w:sz w:val="19"/>
-          <w:szCs w:val="19"/>
-        </w:rPr>
-        <w:t>&lt;</w:t>
-      </w:r>
-      <w:proofErr w:type="spellStart"/>
-      <w:r>
-        <w:rPr>
-          <w:rFonts w:ascii="Consolas" w:hAnsi="Consolas" w:cs="Consolas"/>
-          <w:color w:val="2B91AF"/>
-          <w:sz w:val="19"/>
-          <w:szCs w:val="19"/>
-        </w:rPr>
-        <w:t>TPage</w:t>
-      </w:r>
-      <w:proofErr w:type="spellEnd"/>
-      <w:r>
-        <w:rPr>
-          <w:rFonts w:ascii="Consolas" w:hAnsi="Consolas" w:cs="Consolas"/>
-          <w:color w:val="000000"/>
-          <w:sz w:val="19"/>
-          <w:szCs w:val="19"/>
-        </w:rPr>
-        <w:t>&gt;(</w:t>
-      </w:r>
-      <w:proofErr w:type="spellStart"/>
-      <w:r>
-        <w:rPr>
-          <w:rFonts w:ascii="Consolas" w:hAnsi="Consolas" w:cs="Consolas"/>
-          <w:color w:val="70AD47" w:themeColor="accent6"/>
-          <w:sz w:val="19"/>
-          <w:szCs w:val="19"/>
-        </w:rPr>
-        <w:t>IWebDriver</w:t>
-      </w:r>
-      <w:proofErr w:type="spellEnd"/>
-      <w:r>
-        <w:rPr>
-          <w:rFonts w:ascii="Consolas" w:hAnsi="Consolas" w:cs="Consolas"/>
-          <w:color w:val="70AD47" w:themeColor="accent6"/>
-          <w:sz w:val="19"/>
-          <w:szCs w:val="19"/>
-        </w:rPr>
-        <w:t xml:space="preserve"> </w:t>
-      </w:r>
-      <w:r>
-        <w:rPr>
-          <w:rFonts w:ascii="Consolas" w:hAnsi="Consolas" w:cs="Consolas"/>
-          <w:color w:val="000000"/>
-          <w:sz w:val="19"/>
-          <w:szCs w:val="19"/>
-        </w:rPr>
-        <w:t>driver</w:t>
-      </w:r>
-      <w:r>
-        <w:rPr>
-          <w:rFonts w:ascii="Consolas" w:hAnsi="Consolas" w:cs="Consolas"/>
-          <w:color w:val="000000"/>
-          <w:sz w:val="19"/>
-          <w:szCs w:val="19"/>
-        </w:rPr>
-        <w:t xml:space="preserve">, </w:t>
-      </w:r>
-      <w:r>
-        <w:rPr>
-          <w:rFonts w:ascii="Consolas" w:hAnsi="Consolas" w:cs="Consolas"/>
-          <w:color w:val="0000FF"/>
-          <w:sz w:val="19"/>
-          <w:szCs w:val="19"/>
-        </w:rPr>
-        <w:t>string</w:t>
-      </w:r>
-      <w:r>
-        <w:rPr>
-          <w:rFonts w:ascii="Consolas" w:hAnsi="Consolas" w:cs="Consolas"/>
-          <w:color w:val="000000"/>
-          <w:sz w:val="19"/>
-          <w:szCs w:val="19"/>
-        </w:rPr>
-        <w:t xml:space="preserve"> </w:t>
-      </w:r>
-      <w:proofErr w:type="spellStart"/>
       <w:r>
         <w:rPr>
           <w:rFonts w:ascii="Consolas" w:hAnsi="Consolas" w:cs="Consolas"/>
@@ -2619,7 +2397,6 @@
         </w:rPr>
         <w:t>url</w:t>
       </w:r>
-      <w:proofErr w:type="spellEnd"/>
       <w:r>
         <w:rPr>
           <w:rFonts w:ascii="Consolas" w:hAnsi="Consolas" w:cs="Consolas"/>
@@ -2882,7 +2659,6 @@
         </w:rPr>
         <w:t xml:space="preserve"> </w:t>
       </w:r>
-      <w:proofErr w:type="spellStart"/>
       <w:r>
         <w:rPr>
           <w:rFonts w:ascii="Consolas" w:hAnsi="Consolas" w:cs="Consolas"/>
@@ -2892,7 +2668,6 @@
         </w:rPr>
         <w:t>ApplicationException</w:t>
       </w:r>
-      <w:proofErr w:type="spellEnd"/>
       <w:r>
         <w:rPr>
           <w:rFonts w:ascii="Consolas" w:hAnsi="Consolas" w:cs="Consolas"/>
@@ -2970,7 +2745,6 @@
         </w:rPr>
         <w:t xml:space="preserve"> (</w:t>
       </w:r>
-      <w:proofErr w:type="spellStart"/>
       <w:r>
         <w:rPr>
           <w:rFonts w:ascii="Consolas" w:hAnsi="Consolas" w:cs="Consolas"/>
@@ -2987,9 +2761,17 @@
           <w:sz w:val="19"/>
           <w:szCs w:val="19"/>
         </w:rPr>
-        <w:t>.IsNullOrWhiteSpace</w:t>
-      </w:r>
-      <w:proofErr w:type="spellEnd"/>
+        <w:t>.</w:t>
+      </w:r>
+      <w:r>
+        <w:rPr>
+          <w:rFonts w:ascii="Consolas" w:hAnsi="Consolas" w:cs="Consolas"/>
+          <w:color w:val="FFC000" w:themeColor="accent4"/>
+          <w:sz w:val="19"/>
+          <w:szCs w:val="19"/>
+        </w:rPr>
+        <w:t>IsNullOrWhiteSpace</w:t>
+      </w:r>
       <w:r>
         <w:rPr>
           <w:rFonts w:ascii="Consolas" w:hAnsi="Consolas" w:cs="Consolas"/>
@@ -2999,7 +2781,6 @@
         </w:rPr>
         <w:t>(</w:t>
       </w:r>
-      <w:proofErr w:type="spellStart"/>
       <w:r>
         <w:rPr>
           <w:rFonts w:ascii="Consolas" w:hAnsi="Consolas" w:cs="Consolas"/>
@@ -3009,7 +2790,6 @@
         </w:rPr>
         <w:t>url</w:t>
       </w:r>
-      <w:proofErr w:type="spellEnd"/>
       <w:r>
         <w:rPr>
           <w:rFonts w:ascii="Consolas" w:hAnsi="Consolas" w:cs="Consolas"/>
@@ -3071,7 +2851,6 @@
         </w:rPr>
         <w:t xml:space="preserve"> </w:t>
       </w:r>
-      <w:proofErr w:type="spellStart"/>
       <w:r>
         <w:rPr>
           <w:rFonts w:ascii="Consolas" w:hAnsi="Consolas" w:cs="Consolas"/>
@@ -3081,7 +2860,6 @@
         </w:rPr>
         <w:t>ApplicationException</w:t>
       </w:r>
-      <w:proofErr w:type="spellEnd"/>
       <w:r>
         <w:rPr>
           <w:rFonts w:ascii="Consolas" w:hAnsi="Consolas" w:cs="Consolas"/>
@@ -3098,27 +2876,7 @@
           <w:sz w:val="19"/>
           <w:szCs w:val="19"/>
         </w:rPr>
-        <w:t xml:space="preserve">"Please provide with a start-up </w:t>
-      </w:r>
-      <w:proofErr w:type="spellStart"/>
-      <w:r>
-        <w:rPr>
-          <w:rFonts w:ascii="Consolas" w:hAnsi="Consolas" w:cs="Consolas"/>
-          <w:color w:val="A31515"/>
-          <w:sz w:val="19"/>
-          <w:szCs w:val="19"/>
-        </w:rPr>
-        <w:t>url</w:t>
-      </w:r>
-      <w:proofErr w:type="spellEnd"/>
-      <w:r>
-        <w:rPr>
-          <w:rFonts w:ascii="Consolas" w:hAnsi="Consolas" w:cs="Consolas"/>
-          <w:color w:val="A31515"/>
-          <w:sz w:val="19"/>
-          <w:szCs w:val="19"/>
-        </w:rPr>
-        <w:t>"</w:t>
+        <w:t>"Please provide with a start-up url"</w:t>
       </w:r>
       <w:r>
         <w:rPr>
@@ -3168,58 +2926,17 @@
           <w:sz w:val="19"/>
           <w:szCs w:val="19"/>
         </w:rPr>
-        <w:t xml:space="preserve">   </w:t>
-      </w:r>
-      <w:proofErr w:type="spellStart"/>
-      <w:r>
-        <w:rPr>
-          <w:rFonts w:ascii="Consolas" w:hAnsi="Consolas" w:cs="Consolas"/>
-          <w:color w:val="000000"/>
-          <w:sz w:val="19"/>
-          <w:szCs w:val="19"/>
-        </w:rPr>
-        <w:t>driver</w:t>
-      </w:r>
-      <w:r>
-        <w:rPr>
-          <w:rFonts w:ascii="Consolas" w:hAnsi="Consolas" w:cs="Consolas"/>
-          <w:color w:val="000000"/>
-          <w:sz w:val="19"/>
-          <w:szCs w:val="19"/>
-        </w:rPr>
-        <w:t>.Navigate</w:t>
-      </w:r>
-      <w:proofErr w:type="spellEnd"/>
-      <w:r>
-        <w:rPr>
-          <w:rFonts w:ascii="Consolas" w:hAnsi="Consolas" w:cs="Consolas"/>
-          <w:color w:val="000000"/>
-          <w:sz w:val="19"/>
-          <w:szCs w:val="19"/>
-        </w:rPr>
-        <w:t>().</w:t>
-      </w:r>
-      <w:proofErr w:type="spellStart"/>
-      <w:r>
-        <w:rPr>
-          <w:rFonts w:ascii="Consolas" w:hAnsi="Consolas" w:cs="Consolas"/>
-          <w:color w:val="000000"/>
-          <w:sz w:val="19"/>
-          <w:szCs w:val="19"/>
-        </w:rPr>
-        <w:t>GoToUrl</w:t>
-      </w:r>
-      <w:proofErr w:type="spellEnd"/>
-      <w:r>
-        <w:rPr>
-          <w:rFonts w:ascii="Consolas" w:hAnsi="Consolas" w:cs="Consolas"/>
-          <w:color w:val="000000"/>
-          <w:sz w:val="19"/>
-          <w:szCs w:val="19"/>
-        </w:rPr>
-        <w:t>(</w:t>
-      </w:r>
-      <w:proofErr w:type="spellStart"/>
+        <w:t xml:space="preserve">   driver</w:t>
+      </w:r>
+      <w:r>
+        <w:rPr>
+          <w:rFonts w:ascii="Consolas" w:hAnsi="Consolas" w:cs="Consolas"/>
+          <w:color w:val="000000"/>
+          <w:sz w:val="19"/>
+          <w:szCs w:val="19"/>
+        </w:rPr>
+        <w:t>.Navigate().GoToUrl(</w:t>
+      </w:r>
       <w:r>
         <w:rPr>
           <w:rFonts w:ascii="Consolas" w:hAnsi="Consolas" w:cs="Consolas"/>
@@ -3229,7 +2946,6 @@
         </w:rPr>
         <w:t>url</w:t>
       </w:r>
-      <w:proofErr w:type="spellEnd"/>
       <w:r>
         <w:rPr>
           <w:rFonts w:ascii="Consolas" w:hAnsi="Consolas" w:cs="Consolas"/>
@@ -3392,7 +3108,6 @@
           <w:iCs/>
           <w:color w:val="44546A" w:themeColor="text2"/>
         </w:rPr>
-        <w:lastRenderedPageBreak/>
         <w:t xml:space="preserve">Notice we have placed some constraints on the generic </w:t>
       </w:r>
       <w:r>
@@ -3503,7 +3218,6 @@
       <w:r>
         <w:t xml:space="preserve"> </w:t>
       </w:r>
-      <w:proofErr w:type="spellStart"/>
       <w:r>
         <w:rPr>
           <w:rFonts w:ascii="Consolas" w:hAnsi="Consolas" w:cs="Consolas"/>
@@ -3513,7 +3227,6 @@
         </w:rPr>
         <w:t>BrowserHost</w:t>
       </w:r>
-      <w:proofErr w:type="spellEnd"/>
       <w:r>
         <w:t xml:space="preserve"> class as follow:</w:t>
       </w:r>
@@ -3569,7 +3282,6 @@
         </w:rPr>
         <w:t xml:space="preserve"> </w:t>
       </w:r>
-      <w:proofErr w:type="spellStart"/>
       <w:r>
         <w:rPr>
           <w:rFonts w:ascii="Consolas" w:hAnsi="Consolas" w:cs="Consolas"/>
@@ -3579,7 +3291,6 @@
         </w:rPr>
         <w:t>BrowserHost</w:t>
       </w:r>
-      <w:proofErr w:type="spellEnd"/>
     </w:p>
     <w:p>
       <w:pPr>
@@ -3639,7 +3350,6 @@
         </w:rPr>
         <w:t xml:space="preserve"> </w:t>
       </w:r>
-      <w:proofErr w:type="spellStart"/>
       <w:r>
         <w:rPr>
           <w:rFonts w:ascii="Consolas" w:hAnsi="Consolas" w:cs="Consolas"/>
@@ -3649,35 +3359,14 @@
         </w:rPr>
         <w:t>IWebDriver</w:t>
       </w:r>
-      <w:proofErr w:type="spellEnd"/>
-      <w:r>
-        <w:rPr>
-          <w:rFonts w:ascii="Consolas" w:hAnsi="Consolas" w:cs="Consolas"/>
-          <w:color w:val="000000"/>
-          <w:sz w:val="19"/>
-          <w:szCs w:val="19"/>
-        </w:rPr>
-        <w:t xml:space="preserve"> _</w:t>
-      </w:r>
-      <w:proofErr w:type="spellStart"/>
-      <w:r>
-        <w:rPr>
-          <w:rFonts w:ascii="Consolas" w:hAnsi="Consolas" w:cs="Consolas"/>
-          <w:color w:val="000000"/>
-          <w:sz w:val="19"/>
-          <w:szCs w:val="19"/>
-        </w:rPr>
-        <w:t>webdriver</w:t>
-      </w:r>
-      <w:proofErr w:type="spellEnd"/>
-      <w:r>
-        <w:rPr>
-          <w:rFonts w:ascii="Consolas" w:hAnsi="Consolas" w:cs="Consolas"/>
-          <w:color w:val="000000"/>
-          <w:sz w:val="19"/>
-          <w:szCs w:val="19"/>
-        </w:rPr>
-        <w:t>;</w:t>
+      <w:r>
+        <w:rPr>
+          <w:rFonts w:ascii="Consolas" w:hAnsi="Consolas" w:cs="Consolas"/>
+          <w:color w:val="000000"/>
+          <w:sz w:val="19"/>
+          <w:szCs w:val="19"/>
+        </w:rPr>
+        <w:t xml:space="preserve"> _webdriver;</w:t>
       </w:r>
     </w:p>
     <w:p>
@@ -3747,7 +3436,6 @@
         </w:rPr>
         <w:t xml:space="preserve"> </w:t>
       </w:r>
-      <w:proofErr w:type="spellStart"/>
       <w:r>
         <w:rPr>
           <w:rFonts w:ascii="Consolas" w:hAnsi="Consolas" w:cs="Consolas"/>
@@ -3757,7 +3445,6 @@
         </w:rPr>
         <w:t>BrowserHost</w:t>
       </w:r>
-      <w:proofErr w:type="spellEnd"/>
       <w:r>
         <w:rPr>
           <w:rFonts w:ascii="Consolas" w:hAnsi="Consolas" w:cs="Consolas"/>
@@ -3767,7 +3454,6 @@
         </w:rPr>
         <w:t>(</w:t>
       </w:r>
-      <w:proofErr w:type="spellStart"/>
       <w:r>
         <w:rPr>
           <w:rFonts w:ascii="Consolas" w:hAnsi="Consolas" w:cs="Consolas"/>
@@ -3777,35 +3463,14 @@
         </w:rPr>
         <w:t>IWebDriver</w:t>
       </w:r>
-      <w:proofErr w:type="spellEnd"/>
-      <w:r>
-        <w:rPr>
-          <w:rFonts w:ascii="Consolas" w:hAnsi="Consolas" w:cs="Consolas"/>
-          <w:color w:val="000000"/>
-          <w:sz w:val="19"/>
-          <w:szCs w:val="19"/>
-        </w:rPr>
-        <w:t xml:space="preserve"> </w:t>
-      </w:r>
-      <w:proofErr w:type="spellStart"/>
-      <w:r>
-        <w:rPr>
-          <w:rFonts w:ascii="Consolas" w:hAnsi="Consolas" w:cs="Consolas"/>
-          <w:color w:val="000000"/>
-          <w:sz w:val="19"/>
-          <w:szCs w:val="19"/>
-        </w:rPr>
-        <w:t>webDriver</w:t>
-      </w:r>
-      <w:proofErr w:type="spellEnd"/>
-      <w:r>
-        <w:rPr>
-          <w:rFonts w:ascii="Consolas" w:hAnsi="Consolas" w:cs="Consolas"/>
-          <w:color w:val="000000"/>
-          <w:sz w:val="19"/>
-          <w:szCs w:val="19"/>
-        </w:rPr>
-        <w:t>)</w:t>
+      <w:r>
+        <w:rPr>
+          <w:rFonts w:ascii="Consolas" w:hAnsi="Consolas" w:cs="Consolas"/>
+          <w:color w:val="000000"/>
+          <w:sz w:val="19"/>
+          <w:szCs w:val="19"/>
+        </w:rPr>
+        <w:t xml:space="preserve"> webDriver)</w:t>
       </w:r>
     </w:p>
     <w:p>
@@ -3855,47 +3520,16 @@
           <w:sz w:val="19"/>
           <w:szCs w:val="19"/>
         </w:rPr>
-        <w:t xml:space="preserve">  _</w:t>
-      </w:r>
-      <w:proofErr w:type="spellStart"/>
-      <w:r>
-        <w:rPr>
-          <w:rFonts w:ascii="Consolas" w:hAnsi="Consolas" w:cs="Consolas"/>
-          <w:color w:val="000000"/>
-          <w:sz w:val="19"/>
-          <w:szCs w:val="19"/>
-        </w:rPr>
-        <w:t>webdriver</w:t>
-      </w:r>
-      <w:proofErr w:type="spellEnd"/>
-      <w:r>
-        <w:rPr>
-          <w:rFonts w:ascii="Consolas" w:hAnsi="Consolas" w:cs="Consolas"/>
-          <w:color w:val="000000"/>
-          <w:sz w:val="19"/>
-          <w:szCs w:val="19"/>
-        </w:rPr>
-        <w:t xml:space="preserve"> = </w:t>
-      </w:r>
-      <w:proofErr w:type="spellStart"/>
-      <w:r>
-        <w:rPr>
-          <w:rFonts w:ascii="Consolas" w:hAnsi="Consolas" w:cs="Consolas"/>
-          <w:color w:val="000000"/>
-          <w:sz w:val="19"/>
-          <w:szCs w:val="19"/>
-        </w:rPr>
-        <w:t>webDriver</w:t>
-      </w:r>
-      <w:proofErr w:type="spellEnd"/>
-      <w:r>
-        <w:rPr>
-          <w:rFonts w:ascii="Consolas" w:hAnsi="Consolas" w:cs="Consolas"/>
-          <w:color w:val="000000"/>
-          <w:sz w:val="19"/>
-          <w:szCs w:val="19"/>
-        </w:rPr>
-        <w:t>;</w:t>
+        <w:t xml:space="preserve">  _webdriver = </w:t>
+      </w:r>
+      <w:r>
+        <w:rPr>
+          <w:rFonts w:ascii="Consolas" w:hAnsi="Consolas" w:cs="Consolas"/>
+          <w:color w:val="000000"/>
+          <w:sz w:val="19"/>
+          <w:szCs w:val="19"/>
+        </w:rPr>
+        <w:t>webDriver;</w:t>
       </w:r>
     </w:p>
     <w:p>
@@ -3920,47 +3554,7 @@
           <w:sz w:val="19"/>
           <w:szCs w:val="19"/>
         </w:rPr>
-        <w:t xml:space="preserve">     _</w:t>
-      </w:r>
-      <w:proofErr w:type="spellStart"/>
-      <w:r>
-        <w:rPr>
-          <w:rFonts w:ascii="Consolas" w:hAnsi="Consolas" w:cs="Consolas"/>
-          <w:color w:val="000000"/>
-          <w:sz w:val="19"/>
-          <w:szCs w:val="19"/>
-        </w:rPr>
-        <w:t>webdriver.Manage</w:t>
-      </w:r>
-      <w:proofErr w:type="spellEnd"/>
-      <w:r>
-        <w:rPr>
-          <w:rFonts w:ascii="Consolas" w:hAnsi="Consolas" w:cs="Consolas"/>
-          <w:color w:val="000000"/>
-          <w:sz w:val="19"/>
-          <w:szCs w:val="19"/>
-        </w:rPr>
-        <w:t>().</w:t>
-      </w:r>
-      <w:proofErr w:type="spellStart"/>
-      <w:r>
-        <w:rPr>
-          <w:rFonts w:ascii="Consolas" w:hAnsi="Consolas" w:cs="Consolas"/>
-          <w:color w:val="000000"/>
-          <w:sz w:val="19"/>
-          <w:szCs w:val="19"/>
-        </w:rPr>
-        <w:t>Window.Maximize</w:t>
-      </w:r>
-      <w:proofErr w:type="spellEnd"/>
-      <w:r>
-        <w:rPr>
-          <w:rFonts w:ascii="Consolas" w:hAnsi="Consolas" w:cs="Consolas"/>
-          <w:color w:val="000000"/>
-          <w:sz w:val="19"/>
-          <w:szCs w:val="19"/>
-        </w:rPr>
-        <w:t>();</w:t>
+        <w:t xml:space="preserve">     _webdriver.Manage().Window.Maximize();</w:t>
       </w:r>
     </w:p>
     <w:p>
@@ -4037,7 +3631,6 @@
         </w:rPr>
         <w:t xml:space="preserve"> </w:t>
       </w:r>
-      <w:proofErr w:type="spellStart"/>
       <w:r>
         <w:rPr>
           <w:rFonts w:ascii="Consolas" w:hAnsi="Consolas" w:cs="Consolas"/>
@@ -4047,37 +3640,15 @@
         </w:rPr>
         <w:t>TPage</w:t>
       </w:r>
-      <w:proofErr w:type="spellEnd"/>
-      <w:r>
-        <w:rPr>
-          <w:rFonts w:ascii="Consolas" w:hAnsi="Consolas" w:cs="Consolas"/>
-          <w:color w:val="000000"/>
-          <w:sz w:val="19"/>
-          <w:szCs w:val="19"/>
-        </w:rPr>
-        <w:t xml:space="preserve"> </w:t>
-      </w:r>
-      <w:proofErr w:type="spellStart"/>
-      <w:r>
-        <w:rPr>
-          <w:rFonts w:ascii="Consolas" w:hAnsi="Consolas" w:cs="Consolas"/>
-          <w:color w:val="000000"/>
-          <w:sz w:val="19"/>
-          <w:szCs w:val="19"/>
-        </w:rPr>
-        <w:t>NavigateToInitial</w:t>
-      </w:r>
-      <w:proofErr w:type="spellEnd"/>
-      <w:r>
-        <w:rPr>
-          <w:rFonts w:ascii="Consolas" w:hAnsi="Consolas" w:cs="Consolas"/>
-          <w:color w:val="000000"/>
-          <w:sz w:val="19"/>
-          <w:szCs w:val="19"/>
-        </w:rPr>
-        <w:t>&lt;</w:t>
-      </w:r>
-      <w:proofErr w:type="spellStart"/>
+      <w:r>
+        <w:rPr>
+          <w:rFonts w:ascii="Consolas" w:hAnsi="Consolas" w:cs="Consolas"/>
+          <w:color w:val="000000"/>
+          <w:sz w:val="19"/>
+          <w:szCs w:val="19"/>
+        </w:rPr>
+        <w:t xml:space="preserve"> NavigateToInitial&lt;</w:t>
+      </w:r>
       <w:r>
         <w:rPr>
           <w:rFonts w:ascii="Consolas" w:hAnsi="Consolas" w:cs="Consolas"/>
@@ -4087,7 +3658,6 @@
         </w:rPr>
         <w:t>TPage</w:t>
       </w:r>
-      <w:proofErr w:type="spellEnd"/>
       <w:r>
         <w:rPr>
           <w:rFonts w:ascii="Consolas" w:hAnsi="Consolas" w:cs="Consolas"/>
@@ -4113,27 +3683,7 @@
           <w:sz w:val="19"/>
           <w:szCs w:val="19"/>
         </w:rPr>
-        <w:t xml:space="preserve"> </w:t>
-      </w:r>
-      <w:proofErr w:type="spellStart"/>
-      <w:r>
-        <w:rPr>
-          <w:rFonts w:ascii="Consolas" w:hAnsi="Consolas" w:cs="Consolas"/>
-          <w:color w:val="000000"/>
-          <w:sz w:val="19"/>
-          <w:szCs w:val="19"/>
-        </w:rPr>
-        <w:t>url</w:t>
-      </w:r>
-      <w:proofErr w:type="spellEnd"/>
-      <w:r>
-        <w:rPr>
-          <w:rFonts w:ascii="Consolas" w:hAnsi="Consolas" w:cs="Consolas"/>
-          <w:color w:val="000000"/>
-          <w:sz w:val="19"/>
-          <w:szCs w:val="19"/>
-        </w:rPr>
-        <w:t>)</w:t>
+        <w:t xml:space="preserve"> url)</w:t>
       </w:r>
     </w:p>
     <w:p>
@@ -4291,7 +3841,6 @@
         </w:rPr>
         <w:t xml:space="preserve"> </w:t>
       </w:r>
-      <w:proofErr w:type="spellStart"/>
       <w:r>
         <w:rPr>
           <w:rFonts w:ascii="Consolas" w:hAnsi="Consolas" w:cs="Consolas"/>
@@ -4319,7 +3868,6 @@
         </w:rPr>
         <w:t>NavigateToInitial</w:t>
       </w:r>
-      <w:proofErr w:type="spellEnd"/>
       <w:r>
         <w:rPr>
           <w:rFonts w:ascii="Consolas" w:hAnsi="Consolas" w:cs="Consolas"/>
@@ -4329,7 +3877,6 @@
         </w:rPr>
         <w:t>&lt;</w:t>
       </w:r>
-      <w:proofErr w:type="spellStart"/>
       <w:r>
         <w:rPr>
           <w:rFonts w:ascii="Consolas" w:hAnsi="Consolas" w:cs="Consolas"/>
@@ -4339,55 +3886,14 @@
         </w:rPr>
         <w:t>TPage</w:t>
       </w:r>
-      <w:proofErr w:type="spellEnd"/>
-      <w:r>
-        <w:rPr>
-          <w:rFonts w:ascii="Consolas" w:hAnsi="Consolas" w:cs="Consolas"/>
-          <w:color w:val="000000"/>
-          <w:sz w:val="19"/>
-          <w:szCs w:val="19"/>
-        </w:rPr>
-        <w:t>&gt;(_</w:t>
-      </w:r>
-      <w:proofErr w:type="spellStart"/>
-      <w:r>
-        <w:rPr>
-          <w:rFonts w:ascii="Consolas" w:hAnsi="Consolas" w:cs="Consolas"/>
-          <w:color w:val="000000"/>
-          <w:sz w:val="19"/>
-          <w:szCs w:val="19"/>
-        </w:rPr>
-        <w:t>webdriver</w:t>
-      </w:r>
-      <w:proofErr w:type="spellEnd"/>
-      <w:r>
-        <w:rPr>
-          <w:rFonts w:ascii="Consolas" w:hAnsi="Consolas" w:cs="Consolas"/>
-          <w:color w:val="000000"/>
-          <w:sz w:val="19"/>
-          <w:szCs w:val="19"/>
-        </w:rPr>
-        <w:t xml:space="preserve">, </w:t>
-      </w:r>
-      <w:proofErr w:type="spellStart"/>
-      <w:r>
-        <w:rPr>
-          <w:rFonts w:ascii="Consolas" w:hAnsi="Consolas" w:cs="Consolas"/>
-          <w:color w:val="000000"/>
-          <w:sz w:val="19"/>
-          <w:szCs w:val="19"/>
-        </w:rPr>
-        <w:t>url</w:t>
-      </w:r>
-      <w:proofErr w:type="spellEnd"/>
-      <w:r>
-        <w:rPr>
-          <w:rFonts w:ascii="Consolas" w:hAnsi="Consolas" w:cs="Consolas"/>
-          <w:color w:val="000000"/>
-          <w:sz w:val="19"/>
-          <w:szCs w:val="19"/>
-        </w:rPr>
-        <w:t>);</w:t>
+      <w:r>
+        <w:rPr>
+          <w:rFonts w:ascii="Consolas" w:hAnsi="Consolas" w:cs="Consolas"/>
+          <w:color w:val="000000"/>
+          <w:sz w:val="19"/>
+          <w:szCs w:val="19"/>
+        </w:rPr>
+        <w:t>&gt;(_webdriver, url);</w:t>
       </w:r>
     </w:p>
     <w:p>
@@ -4482,7 +3988,6 @@
         </w:rPr>
         <w:t xml:space="preserve"> </w:t>
       </w:r>
-      <w:proofErr w:type="spellStart"/>
       <w:r>
         <w:rPr>
           <w:rFonts w:ascii="Consolas" w:hAnsi="Consolas" w:cs="Consolas"/>
@@ -4492,7 +3997,6 @@
         </w:rPr>
         <w:t>BrowserHost</w:t>
       </w:r>
-      <w:proofErr w:type="spellEnd"/>
       <w:r>
         <w:rPr>
           <w:rFonts w:ascii="Consolas" w:hAnsi="Consolas" w:cs="Consolas"/>
@@ -4615,7 +4119,6 @@
         </w:rPr>
         <w:t xml:space="preserve"> </w:t>
       </w:r>
-      <w:proofErr w:type="spellStart"/>
       <w:r>
         <w:rPr>
           <w:rFonts w:ascii="Consolas" w:hAnsi="Consolas" w:cs="Consolas"/>
@@ -4625,7 +4128,6 @@
         </w:rPr>
         <w:t>ChromeOptions</w:t>
       </w:r>
-      <w:proofErr w:type="spellEnd"/>
       <w:r>
         <w:rPr>
           <w:rFonts w:ascii="Consolas" w:hAnsi="Consolas" w:cs="Consolas"/>
@@ -4669,25 +4171,14 @@
         </w:rPr>
         <w:t xml:space="preserve"> </w:t>
       </w:r>
-      <w:proofErr w:type="spellStart"/>
-      <w:r>
-        <w:rPr>
-          <w:rFonts w:ascii="Consolas" w:hAnsi="Consolas" w:cs="Consolas"/>
-          <w:color w:val="000000"/>
-          <w:sz w:val="19"/>
-          <w:szCs w:val="19"/>
-        </w:rPr>
-        <w:t>options.AddArgument</w:t>
-      </w:r>
-      <w:proofErr w:type="spellEnd"/>
-      <w:r>
-        <w:rPr>
-          <w:rFonts w:ascii="Consolas" w:hAnsi="Consolas" w:cs="Consolas"/>
-          <w:color w:val="000000"/>
-          <w:sz w:val="19"/>
-          <w:szCs w:val="19"/>
-        </w:rPr>
-        <w:t>(</w:t>
+      <w:r>
+        <w:rPr>
+          <w:rFonts w:ascii="Consolas" w:hAnsi="Consolas" w:cs="Consolas"/>
+          <w:color w:val="000000"/>
+          <w:sz w:val="19"/>
+          <w:szCs w:val="19"/>
+        </w:rPr>
+        <w:t>options.AddArgument(</w:t>
       </w:r>
       <w:r>
         <w:rPr>
@@ -4750,7 +4241,6 @@
         </w:rPr>
         <w:t xml:space="preserve"> directory = </w:t>
       </w:r>
-      <w:proofErr w:type="spellStart"/>
       <w:r>
         <w:rPr>
           <w:rFonts w:ascii="Consolas" w:hAnsi="Consolas" w:cs="Consolas"/>
@@ -4778,7 +4268,6 @@
         </w:rPr>
         <w:t>GetCurrentDirectory</w:t>
       </w:r>
-      <w:proofErr w:type="spellEnd"/>
       <w:r>
         <w:rPr>
           <w:rFonts w:ascii="Consolas" w:hAnsi="Consolas" w:cs="Consolas"/>
@@ -4865,7 +4354,6 @@
         </w:rPr>
         <w:t xml:space="preserve"> </w:t>
       </w:r>
-      <w:proofErr w:type="spellStart"/>
       <w:r>
         <w:rPr>
           <w:rFonts w:ascii="Consolas" w:hAnsi="Consolas" w:cs="Consolas"/>
@@ -4875,7 +4363,6 @@
         </w:rPr>
         <w:t>BrowserHost</w:t>
       </w:r>
-      <w:proofErr w:type="spellEnd"/>
       <w:r>
         <w:rPr>
           <w:rFonts w:ascii="Consolas" w:hAnsi="Consolas" w:cs="Consolas"/>
@@ -4903,7 +4390,6 @@
         </w:rPr>
         <w:t xml:space="preserve"> </w:t>
       </w:r>
-      <w:proofErr w:type="spellStart"/>
       <w:r>
         <w:rPr>
           <w:rFonts w:ascii="Consolas" w:hAnsi="Consolas" w:cs="Consolas"/>
@@ -4913,7 +4399,6 @@
         </w:rPr>
         <w:t>ChromeDriver</w:t>
       </w:r>
-      <w:proofErr w:type="spellEnd"/>
       <w:r>
         <w:rPr>
           <w:rFonts w:ascii="Consolas" w:hAnsi="Consolas" w:cs="Consolas"/>
@@ -5163,7 +4648,6 @@
         </w:rPr>
         <w:t xml:space="preserve"> </w:t>
       </w:r>
-      <w:proofErr w:type="spellStart"/>
       <w:r>
         <w:rPr>
           <w:rFonts w:ascii="Consolas" w:hAnsi="Consolas" w:cs="Consolas"/>
@@ -5173,7 +4657,6 @@
         </w:rPr>
         <w:t>TPage</w:t>
       </w:r>
-      <w:proofErr w:type="spellEnd"/>
       <w:r>
         <w:rPr>
           <w:rFonts w:ascii="Consolas" w:hAnsi="Consolas" w:cs="Consolas"/>
@@ -5183,7 +4666,6 @@
         </w:rPr>
         <w:t xml:space="preserve"> NavigateTo&lt;</w:t>
       </w:r>
-      <w:proofErr w:type="spellStart"/>
       <w:r>
         <w:rPr>
           <w:rFonts w:ascii="Consolas" w:hAnsi="Consolas" w:cs="Consolas"/>
@@ -5193,7 +4675,6 @@
         </w:rPr>
         <w:t>TPage</w:t>
       </w:r>
-      <w:proofErr w:type="spellEnd"/>
       <w:r>
         <w:rPr>
           <w:rFonts w:ascii="Consolas" w:hAnsi="Consolas" w:cs="Consolas"/>
@@ -5219,27 +4700,7 @@
           <w:sz w:val="19"/>
           <w:szCs w:val="19"/>
         </w:rPr>
-        <w:t xml:space="preserve"> </w:t>
-      </w:r>
-      <w:proofErr w:type="spellStart"/>
-      <w:r>
-        <w:rPr>
-          <w:rFonts w:ascii="Consolas" w:hAnsi="Consolas" w:cs="Consolas"/>
-          <w:color w:val="000000"/>
-          <w:sz w:val="19"/>
-          <w:szCs w:val="19"/>
-        </w:rPr>
-        <w:t>byLocator</w:t>
-      </w:r>
-      <w:proofErr w:type="spellEnd"/>
-      <w:r>
-        <w:rPr>
-          <w:rFonts w:ascii="Consolas" w:hAnsi="Consolas" w:cs="Consolas"/>
-          <w:color w:val="000000"/>
-          <w:sz w:val="19"/>
-          <w:szCs w:val="19"/>
-        </w:rPr>
-        <w:t xml:space="preserve">, </w:t>
+        <w:t xml:space="preserve"> byLocator, </w:t>
       </w:r>
       <w:r>
         <w:rPr>
@@ -5259,7 +4720,6 @@
         </w:rPr>
         <w:t>&lt;</w:t>
       </w:r>
-      <w:proofErr w:type="spellStart"/>
       <w:r>
         <w:rPr>
           <w:rFonts w:ascii="Consolas" w:hAnsi="Consolas" w:cs="Consolas"/>
@@ -5269,35 +4729,14 @@
         </w:rPr>
         <w:t>IWebElement</w:t>
       </w:r>
-      <w:proofErr w:type="spellEnd"/>
-      <w:r>
-        <w:rPr>
-          <w:rFonts w:ascii="Consolas" w:hAnsi="Consolas" w:cs="Consolas"/>
-          <w:color w:val="000000"/>
-          <w:sz w:val="19"/>
-          <w:szCs w:val="19"/>
-        </w:rPr>
-        <w:t xml:space="preserve">&gt; </w:t>
-      </w:r>
-      <w:proofErr w:type="spellStart"/>
-      <w:r>
-        <w:rPr>
-          <w:rFonts w:ascii="Consolas" w:hAnsi="Consolas" w:cs="Consolas"/>
-          <w:color w:val="000000"/>
-          <w:sz w:val="19"/>
-          <w:szCs w:val="19"/>
-        </w:rPr>
-        <w:t>performAction</w:t>
-      </w:r>
-      <w:proofErr w:type="spellEnd"/>
-      <w:r>
-        <w:rPr>
-          <w:rFonts w:ascii="Consolas" w:hAnsi="Consolas" w:cs="Consolas"/>
-          <w:color w:val="000000"/>
-          <w:sz w:val="19"/>
-          <w:szCs w:val="19"/>
-        </w:rPr>
-        <w:t xml:space="preserve"> = </w:t>
+      <w:r>
+        <w:rPr>
+          <w:rFonts w:ascii="Consolas" w:hAnsi="Consolas" w:cs="Consolas"/>
+          <w:color w:val="000000"/>
+          <w:sz w:val="19"/>
+          <w:szCs w:val="19"/>
+        </w:rPr>
+        <w:t xml:space="preserve">&gt; performAction = </w:t>
       </w:r>
       <w:r>
         <w:rPr>
@@ -5455,67 +4894,7 @@
           <w:sz w:val="19"/>
           <w:szCs w:val="19"/>
         </w:rPr>
-        <w:t xml:space="preserve"> </w:t>
-      </w:r>
-      <w:proofErr w:type="spellStart"/>
-      <w:r>
-        <w:rPr>
-          <w:rFonts w:ascii="Consolas" w:hAnsi="Consolas" w:cs="Consolas"/>
-          <w:color w:val="000000"/>
-          <w:sz w:val="19"/>
-          <w:szCs w:val="19"/>
-        </w:rPr>
-        <w:t>webElement</w:t>
-      </w:r>
-      <w:proofErr w:type="spellEnd"/>
-      <w:r>
-        <w:rPr>
-          <w:rFonts w:ascii="Consolas" w:hAnsi="Consolas" w:cs="Consolas"/>
-          <w:color w:val="000000"/>
-          <w:sz w:val="19"/>
-          <w:szCs w:val="19"/>
-        </w:rPr>
-        <w:t xml:space="preserve"> = </w:t>
-      </w:r>
-      <w:proofErr w:type="spellStart"/>
-      <w:r>
-        <w:rPr>
-          <w:rFonts w:ascii="Consolas" w:hAnsi="Consolas" w:cs="Consolas"/>
-          <w:color w:val="000000"/>
-          <w:sz w:val="19"/>
-          <w:szCs w:val="19"/>
-        </w:rPr>
-        <w:t>WebDriver.FindElement</w:t>
-      </w:r>
-      <w:proofErr w:type="spellEnd"/>
-      <w:r>
-        <w:rPr>
-          <w:rFonts w:ascii="Consolas" w:hAnsi="Consolas" w:cs="Consolas"/>
-          <w:color w:val="000000"/>
-          <w:sz w:val="19"/>
-          <w:szCs w:val="19"/>
-        </w:rPr>
-        <w:t>(</w:t>
-      </w:r>
-      <w:proofErr w:type="spellStart"/>
-      <w:r>
-        <w:rPr>
-          <w:rFonts w:ascii="Consolas" w:hAnsi="Consolas" w:cs="Consolas"/>
-          <w:color w:val="000000"/>
-          <w:sz w:val="19"/>
-          <w:szCs w:val="19"/>
-        </w:rPr>
-        <w:t>byLocator</w:t>
-      </w:r>
-      <w:proofErr w:type="spellEnd"/>
-      <w:r>
-        <w:rPr>
-          <w:rFonts w:ascii="Consolas" w:hAnsi="Consolas" w:cs="Consolas"/>
-          <w:color w:val="000000"/>
-          <w:sz w:val="19"/>
-          <w:szCs w:val="19"/>
-        </w:rPr>
-        <w:t>);</w:t>
+        <w:t xml:space="preserve"> webElement = WebDriver.FindElement(byLocator);</w:t>
       </w:r>
     </w:p>
     <w:p>
@@ -5558,47 +4937,43 @@
           <w:sz w:val="19"/>
           <w:szCs w:val="19"/>
         </w:rPr>
-        <w:t xml:space="preserve"> action = </w:t>
-      </w:r>
-      <w:proofErr w:type="spellStart"/>
-      <w:r>
-        <w:rPr>
-          <w:rFonts w:ascii="Consolas" w:hAnsi="Consolas" w:cs="Consolas"/>
-          <w:color w:val="000000"/>
-          <w:sz w:val="19"/>
-          <w:szCs w:val="19"/>
-        </w:rPr>
-        <w:t>performAction</w:t>
-      </w:r>
-      <w:proofErr w:type="spellEnd"/>
-      <w:r>
-        <w:rPr>
-          <w:rFonts w:ascii="Consolas" w:hAnsi="Consolas" w:cs="Consolas"/>
-          <w:color w:val="000000"/>
-          <w:sz w:val="19"/>
-          <w:szCs w:val="19"/>
-        </w:rPr>
-        <w:t xml:space="preserve"> ?? (e =&gt; </w:t>
-      </w:r>
-      <w:proofErr w:type="spellStart"/>
-      <w:r>
-        <w:rPr>
-          <w:rFonts w:ascii="Consolas" w:hAnsi="Consolas" w:cs="Consolas"/>
-          <w:color w:val="000000"/>
-          <w:sz w:val="19"/>
-          <w:szCs w:val="19"/>
-        </w:rPr>
-        <w:t>e.Click</w:t>
-      </w:r>
-      <w:proofErr w:type="spellEnd"/>
-      <w:r>
-        <w:rPr>
-          <w:rFonts w:ascii="Consolas" w:hAnsi="Consolas" w:cs="Consolas"/>
-          <w:color w:val="000000"/>
-          <w:sz w:val="19"/>
-          <w:szCs w:val="19"/>
-        </w:rPr>
-        <w:t>());</w:t>
+        <w:t xml:space="preserve"> action = performAction ?? (</w:t>
+      </w:r>
+      <w:r>
+        <w:rPr>
+          <w:rFonts w:ascii="Consolas" w:hAnsi="Consolas" w:cs="Consolas"/>
+          <w:color w:val="5B9BD5" w:themeColor="accent5"/>
+          <w:sz w:val="19"/>
+          <w:szCs w:val="19"/>
+        </w:rPr>
+        <w:t>e</w:t>
+      </w:r>
+      <w:r>
+        <w:rPr>
+          <w:rFonts w:ascii="Consolas" w:hAnsi="Consolas" w:cs="Consolas"/>
+          <w:color w:val="000000"/>
+          <w:sz w:val="19"/>
+          <w:szCs w:val="19"/>
+        </w:rPr>
+        <w:t xml:space="preserve"> =&gt; </w:t>
+      </w:r>
+      <w:r>
+        <w:rPr>
+          <w:rFonts w:ascii="Consolas" w:hAnsi="Consolas" w:cs="Consolas"/>
+          <w:color w:val="5B9BD5" w:themeColor="accent5"/>
+          <w:sz w:val="19"/>
+          <w:szCs w:val="19"/>
+        </w:rPr>
+        <w:t>e</w:t>
+      </w:r>
+      <w:r>
+        <w:rPr>
+          <w:rFonts w:ascii="Consolas" w:hAnsi="Consolas" w:cs="Consolas"/>
+          <w:color w:val="000000"/>
+          <w:sz w:val="19"/>
+          <w:szCs w:val="19"/>
+        </w:rPr>
+        <w:t>.Click());</w:t>
       </w:r>
     </w:p>
     <w:p>
@@ -5634,7 +5009,6 @@
         </w:rPr>
         <w:t>action(</w:t>
       </w:r>
-      <w:proofErr w:type="spellStart"/>
       <w:r>
         <w:rPr>
           <w:rFonts w:ascii="Consolas" w:hAnsi="Consolas" w:cs="Consolas"/>
@@ -5651,17 +5025,7 @@
           <w:sz w:val="19"/>
           <w:szCs w:val="19"/>
         </w:rPr>
-        <w:t>ebElement</w:t>
-      </w:r>
-      <w:proofErr w:type="spellEnd"/>
-      <w:r>
-        <w:rPr>
-          <w:rFonts w:ascii="Consolas" w:hAnsi="Consolas" w:cs="Consolas"/>
-          <w:color w:val="000000"/>
-          <w:sz w:val="19"/>
-          <w:szCs w:val="19"/>
-        </w:rPr>
-        <w:t>);</w:t>
+        <w:t>ebElement);</w:t>
       </w:r>
     </w:p>
     <w:p>
@@ -5965,7 +5329,6 @@
       <w:r>
         <w:t xml:space="preserve">make </w:t>
       </w:r>
-      <w:proofErr w:type="spellStart"/>
       <w:r>
         <w:rPr>
           <w:rFonts w:ascii="Consolas" w:hAnsi="Consolas" w:cs="Consolas"/>
@@ -5975,18 +5338,15 @@
         </w:rPr>
         <w:t>BrowserHost</w:t>
       </w:r>
-      <w:proofErr w:type="spellEnd"/>
       <w:r>
         <w:t xml:space="preserve"> implement </w:t>
       </w:r>
-      <w:proofErr w:type="spellStart"/>
       <w:r>
         <w:rPr>
           <w:color w:val="70AD47" w:themeColor="accent6"/>
         </w:rPr>
         <w:t>IDisposable</w:t>
       </w:r>
-      <w:proofErr w:type="spellEnd"/>
       <w:r>
         <w:t xml:space="preserve"> and implement the disposable </w:t>
       </w:r>
@@ -6025,27 +5385,7 @@
           <w:sz w:val="19"/>
           <w:szCs w:val="19"/>
         </w:rPr>
-        <w:t xml:space="preserve"> </w:t>
-      </w:r>
-      <w:proofErr w:type="spellStart"/>
-      <w:r>
-        <w:rPr>
-          <w:rFonts w:ascii="Consolas" w:hAnsi="Consolas" w:cs="Consolas"/>
-          <w:color w:val="000000"/>
-          <w:sz w:val="19"/>
-          <w:szCs w:val="19"/>
-        </w:rPr>
-        <w:t>IDisposable</w:t>
-      </w:r>
-      <w:proofErr w:type="spellEnd"/>
-      <w:r>
-        <w:rPr>
-          <w:rFonts w:ascii="Consolas" w:hAnsi="Consolas" w:cs="Consolas"/>
-          <w:color w:val="000000"/>
-          <w:sz w:val="19"/>
-          <w:szCs w:val="19"/>
-        </w:rPr>
-        <w:t xml:space="preserve"> Support</w:t>
+        <w:t xml:space="preserve"> IDisposable Support</w:t>
       </w:r>
     </w:p>
     <w:p>
@@ -6106,27 +5446,7 @@
           <w:sz w:val="19"/>
           <w:szCs w:val="19"/>
         </w:rPr>
-        <w:t xml:space="preserve"> </w:t>
-      </w:r>
-      <w:proofErr w:type="spellStart"/>
-      <w:r>
-        <w:rPr>
-          <w:rFonts w:ascii="Consolas" w:hAnsi="Consolas" w:cs="Consolas"/>
-          <w:color w:val="000000"/>
-          <w:sz w:val="19"/>
-          <w:szCs w:val="19"/>
-        </w:rPr>
-        <w:t>disposedValue</w:t>
-      </w:r>
-      <w:proofErr w:type="spellEnd"/>
-      <w:r>
-        <w:rPr>
-          <w:rFonts w:ascii="Consolas" w:hAnsi="Consolas" w:cs="Consolas"/>
-          <w:color w:val="000000"/>
-          <w:sz w:val="19"/>
-          <w:szCs w:val="19"/>
-        </w:rPr>
-        <w:t xml:space="preserve"> = </w:t>
+        <w:t xml:space="preserve"> disposedValue = </w:t>
       </w:r>
       <w:r>
         <w:rPr>
@@ -6334,47 +5654,7 @@
           <w:sz w:val="19"/>
           <w:szCs w:val="19"/>
         </w:rPr>
-        <w:t xml:space="preserve"> (!</w:t>
-      </w:r>
-      <w:proofErr w:type="spellStart"/>
-      <w:r>
-        <w:rPr>
-          <w:rFonts w:ascii="Consolas" w:hAnsi="Consolas" w:cs="Consolas"/>
-          <w:color w:val="000000"/>
-          <w:sz w:val="19"/>
-          <w:szCs w:val="19"/>
-        </w:rPr>
-        <w:t>disposedValue</w:t>
-      </w:r>
-      <w:proofErr w:type="spellEnd"/>
-      <w:r>
-        <w:rPr>
-          <w:rFonts w:ascii="Consolas" w:hAnsi="Consolas" w:cs="Consolas"/>
-          <w:color w:val="000000"/>
-          <w:sz w:val="19"/>
-          <w:szCs w:val="19"/>
-        </w:rPr>
-        <w:t xml:space="preserve"> &amp;&amp; disposing &amp;&amp; (_</w:t>
-      </w:r>
-      <w:proofErr w:type="spellStart"/>
-      <w:r>
-        <w:rPr>
-          <w:rFonts w:ascii="Consolas" w:hAnsi="Consolas" w:cs="Consolas"/>
-          <w:color w:val="000000"/>
-          <w:sz w:val="19"/>
-          <w:szCs w:val="19"/>
-        </w:rPr>
-        <w:t>webdriver</w:t>
-      </w:r>
-      <w:proofErr w:type="spellEnd"/>
-      <w:r>
-        <w:rPr>
-          <w:rFonts w:ascii="Consolas" w:hAnsi="Consolas" w:cs="Consolas"/>
-          <w:color w:val="000000"/>
-          <w:sz w:val="19"/>
-          <w:szCs w:val="19"/>
-        </w:rPr>
-        <w:t xml:space="preserve"> != </w:t>
+        <w:t xml:space="preserve"> (!disposedValue &amp;&amp; disposing &amp;&amp; (_webdriver != </w:t>
       </w:r>
       <w:r>
         <w:rPr>
@@ -6442,27 +5722,7 @@
           <w:sz w:val="19"/>
           <w:szCs w:val="19"/>
         </w:rPr>
-        <w:t xml:space="preserve">           _</w:t>
-      </w:r>
-      <w:proofErr w:type="spellStart"/>
-      <w:r>
-        <w:rPr>
-          <w:rFonts w:ascii="Consolas" w:hAnsi="Consolas" w:cs="Consolas"/>
-          <w:color w:val="000000"/>
-          <w:sz w:val="19"/>
-          <w:szCs w:val="19"/>
-        </w:rPr>
-        <w:t>webdriver.Quit</w:t>
-      </w:r>
-      <w:proofErr w:type="spellEnd"/>
-      <w:r>
-        <w:rPr>
-          <w:rFonts w:ascii="Consolas" w:hAnsi="Consolas" w:cs="Consolas"/>
-          <w:color w:val="000000"/>
-          <w:sz w:val="19"/>
-          <w:szCs w:val="19"/>
-        </w:rPr>
-        <w:t>();</w:t>
+        <w:t xml:space="preserve">           _webdriver.Quit();</w:t>
       </w:r>
     </w:p>
     <w:p>
@@ -6487,27 +5747,7 @@
           <w:sz w:val="19"/>
           <w:szCs w:val="19"/>
         </w:rPr>
-        <w:t xml:space="preserve">           _</w:t>
-      </w:r>
-      <w:proofErr w:type="spellStart"/>
-      <w:r>
-        <w:rPr>
-          <w:rFonts w:ascii="Consolas" w:hAnsi="Consolas" w:cs="Consolas"/>
-          <w:color w:val="000000"/>
-          <w:sz w:val="19"/>
-          <w:szCs w:val="19"/>
-        </w:rPr>
-        <w:t>webdriver.Dispose</w:t>
-      </w:r>
-      <w:proofErr w:type="spellEnd"/>
-      <w:r>
-        <w:rPr>
-          <w:rFonts w:ascii="Consolas" w:hAnsi="Consolas" w:cs="Consolas"/>
-          <w:color w:val="000000"/>
-          <w:sz w:val="19"/>
-          <w:szCs w:val="19"/>
-        </w:rPr>
-        <w:t>();</w:t>
+        <w:t xml:space="preserve">           _webdriver.Dispose();</w:t>
       </w:r>
     </w:p>
     <w:p>
@@ -6532,27 +5772,7 @@
           <w:sz w:val="19"/>
           <w:szCs w:val="19"/>
         </w:rPr>
-        <w:t xml:space="preserve">           _</w:t>
-      </w:r>
-      <w:proofErr w:type="spellStart"/>
-      <w:r>
-        <w:rPr>
-          <w:rFonts w:ascii="Consolas" w:hAnsi="Consolas" w:cs="Consolas"/>
-          <w:color w:val="000000"/>
-          <w:sz w:val="19"/>
-          <w:szCs w:val="19"/>
-        </w:rPr>
-        <w:t>webdriver</w:t>
-      </w:r>
-      <w:proofErr w:type="spellEnd"/>
-      <w:r>
-        <w:rPr>
-          <w:rFonts w:ascii="Consolas" w:hAnsi="Consolas" w:cs="Consolas"/>
-          <w:color w:val="000000"/>
-          <w:sz w:val="19"/>
-          <w:szCs w:val="19"/>
-        </w:rPr>
-        <w:t xml:space="preserve"> = </w:t>
+        <w:t xml:space="preserve">           _webdriver = </w:t>
       </w:r>
       <w:r>
         <w:rPr>
@@ -6620,27 +5840,7 @@
           <w:sz w:val="19"/>
           <w:szCs w:val="19"/>
         </w:rPr>
-        <w:t xml:space="preserve">       </w:t>
-      </w:r>
-      <w:proofErr w:type="spellStart"/>
-      <w:r>
-        <w:rPr>
-          <w:rFonts w:ascii="Consolas" w:hAnsi="Consolas" w:cs="Consolas"/>
-          <w:color w:val="000000"/>
-          <w:sz w:val="19"/>
-          <w:szCs w:val="19"/>
-        </w:rPr>
-        <w:t>disposedValue</w:t>
-      </w:r>
-      <w:proofErr w:type="spellEnd"/>
-      <w:r>
-        <w:rPr>
-          <w:rFonts w:ascii="Consolas" w:hAnsi="Consolas" w:cs="Consolas"/>
-          <w:color w:val="000000"/>
-          <w:sz w:val="19"/>
-          <w:szCs w:val="19"/>
-        </w:rPr>
-        <w:t xml:space="preserve"> = </w:t>
+        <w:t xml:space="preserve">       disposedValue = </w:t>
       </w:r>
       <w:r>
         <w:rPr>
@@ -6936,19 +6136,8 @@
           <w:sz w:val="19"/>
           <w:szCs w:val="19"/>
         </w:rPr>
-        <w:t>#</w:t>
-      </w:r>
-      <w:proofErr w:type="spellStart"/>
-      <w:r>
-        <w:rPr>
-          <w:rFonts w:ascii="Consolas" w:hAnsi="Consolas" w:cs="Consolas"/>
-          <w:color w:val="808080"/>
-          <w:sz w:val="19"/>
-          <w:szCs w:val="19"/>
-        </w:rPr>
-        <w:t>endregion</w:t>
-      </w:r>
-      <w:proofErr w:type="spellEnd"/>
+        <w:t>#endregion</w:t>
+      </w:r>
     </w:p>
     <w:p>
       <w:pPr>
@@ -6967,7 +6156,6 @@
       <w:r>
         <w:t xml:space="preserve">Finally, we will introduce a </w:t>
       </w:r>
-      <w:proofErr w:type="spellStart"/>
       <w:r>
         <w:rPr>
           <w:rFonts w:ascii="Consolas" w:hAnsi="Consolas" w:cs="Consolas"/>
@@ -6977,7 +6165,6 @@
         </w:rPr>
         <w:t>FunctionalUITestClass</w:t>
       </w:r>
-      <w:proofErr w:type="spellEnd"/>
       <w:r>
         <w:t xml:space="preserve"> </w:t>
       </w:r>
@@ -7002,7 +6189,6 @@
       <w:r>
         <w:t xml:space="preserve"> through </w:t>
       </w:r>
-      <w:proofErr w:type="spellStart"/>
       <w:r>
         <w:rPr>
           <w:rFonts w:ascii="Consolas" w:hAnsi="Consolas" w:cs="Consolas"/>
@@ -7012,7 +6198,6 @@
         </w:rPr>
         <w:t>BrowserHost</w:t>
       </w:r>
-      <w:proofErr w:type="spellEnd"/>
       <w:r>
         <w:rPr>
           <w:rFonts w:ascii="Consolas" w:hAnsi="Consolas" w:cs="Consolas"/>
@@ -7107,7 +6292,6 @@
         </w:rPr>
         <w:t xml:space="preserve"> </w:t>
       </w:r>
-      <w:proofErr w:type="spellStart"/>
       <w:r>
         <w:rPr>
           <w:rFonts w:ascii="Consolas" w:hAnsi="Consolas" w:cs="Consolas"/>
@@ -7119,7 +6303,6 @@
         </w:rPr>
         <w:t>BrowserHost</w:t>
       </w:r>
-      <w:proofErr w:type="spellEnd"/>
       <w:r>
         <w:rPr>
           <w:i/>
@@ -7152,7 +6335,6 @@
         </w:rPr>
         <w:t xml:space="preserve"> to create instance of </w:t>
       </w:r>
-      <w:proofErr w:type="spellStart"/>
       <w:r>
         <w:rPr>
           <w:rFonts w:ascii="Consolas" w:hAnsi="Consolas" w:cs="Consolas"/>
@@ -7164,7 +6346,6 @@
         </w:rPr>
         <w:t>BrowserHost</w:t>
       </w:r>
-      <w:proofErr w:type="spellEnd"/>
       <w:r>
         <w:rPr>
           <w:rFonts w:ascii="Consolas" w:hAnsi="Consolas" w:cs="Consolas"/>
@@ -7260,7 +6441,6 @@
         </w:rPr>
         <w:t xml:space="preserve"> </w:t>
       </w:r>
-      <w:proofErr w:type="spellStart"/>
       <w:r>
         <w:rPr>
           <w:rFonts w:ascii="Consolas" w:hAnsi="Consolas" w:cs="Consolas"/>
@@ -7270,7 +6450,6 @@
         </w:rPr>
         <w:t>FunctionalUITest</w:t>
       </w:r>
-      <w:proofErr w:type="spellEnd"/>
     </w:p>
     <w:p>
       <w:pPr>
@@ -7339,7 +6518,6 @@
         </w:rPr>
         <w:t xml:space="preserve"> </w:t>
       </w:r>
-      <w:proofErr w:type="spellStart"/>
       <w:r>
         <w:rPr>
           <w:rFonts w:ascii="Consolas" w:hAnsi="Consolas" w:cs="Consolas"/>
@@ -7349,7 +6527,6 @@
         </w:rPr>
         <w:t>readonly</w:t>
       </w:r>
-      <w:proofErr w:type="spellEnd"/>
       <w:r>
         <w:rPr>
           <w:rFonts w:ascii="Consolas" w:hAnsi="Consolas" w:cs="Consolas"/>
@@ -7359,7 +6536,6 @@
         </w:rPr>
         <w:t xml:space="preserve"> </w:t>
       </w:r>
-      <w:proofErr w:type="spellStart"/>
       <w:r>
         <w:rPr>
           <w:rFonts w:ascii="Consolas" w:hAnsi="Consolas" w:cs="Consolas"/>
@@ -7369,7 +6545,6 @@
         </w:rPr>
         <w:t>Func</w:t>
       </w:r>
-      <w:proofErr w:type="spellEnd"/>
       <w:r>
         <w:rPr>
           <w:rFonts w:ascii="Consolas" w:hAnsi="Consolas" w:cs="Consolas"/>
@@ -7379,7 +6554,6 @@
         </w:rPr>
         <w:t>&lt;</w:t>
       </w:r>
-      <w:proofErr w:type="spellStart"/>
       <w:r>
         <w:rPr>
           <w:rFonts w:ascii="Consolas" w:hAnsi="Consolas" w:cs="Consolas"/>
@@ -7389,35 +6563,14 @@
         </w:rPr>
         <w:t>BrowserHost</w:t>
       </w:r>
-      <w:proofErr w:type="spellEnd"/>
-      <w:r>
-        <w:rPr>
-          <w:rFonts w:ascii="Consolas" w:hAnsi="Consolas" w:cs="Consolas"/>
-          <w:color w:val="000000"/>
-          <w:sz w:val="19"/>
-          <w:szCs w:val="19"/>
-        </w:rPr>
-        <w:t>&gt; _</w:t>
-      </w:r>
-      <w:proofErr w:type="spellStart"/>
-      <w:r>
-        <w:rPr>
-          <w:rFonts w:ascii="Consolas" w:hAnsi="Consolas" w:cs="Consolas"/>
-          <w:color w:val="000000"/>
-          <w:sz w:val="19"/>
-          <w:szCs w:val="19"/>
-        </w:rPr>
-        <w:t>browserHostFactory</w:t>
-      </w:r>
-      <w:proofErr w:type="spellEnd"/>
-      <w:r>
-        <w:rPr>
-          <w:rFonts w:ascii="Consolas" w:hAnsi="Consolas" w:cs="Consolas"/>
-          <w:color w:val="000000"/>
-          <w:sz w:val="19"/>
-          <w:szCs w:val="19"/>
-        </w:rPr>
-        <w:t>;</w:t>
+      <w:r>
+        <w:rPr>
+          <w:rFonts w:ascii="Consolas" w:hAnsi="Consolas" w:cs="Consolas"/>
+          <w:color w:val="000000"/>
+          <w:sz w:val="19"/>
+          <w:szCs w:val="19"/>
+        </w:rPr>
+        <w:t>&gt; _browserHostFactory;</w:t>
       </w:r>
     </w:p>
     <w:p>
@@ -7462,7 +6615,6 @@
         </w:rPr>
         <w:t xml:space="preserve"> </w:t>
       </w:r>
-      <w:proofErr w:type="spellStart"/>
       <w:r>
         <w:rPr>
           <w:rFonts w:ascii="Consolas" w:hAnsi="Consolas" w:cs="Consolas"/>
@@ -7472,7 +6624,6 @@
         </w:rPr>
         <w:t>BrowserHost</w:t>
       </w:r>
-      <w:proofErr w:type="spellEnd"/>
       <w:r>
         <w:rPr>
           <w:rFonts w:ascii="Consolas" w:hAnsi="Consolas" w:cs="Consolas"/>
@@ -7595,7 +6746,6 @@
         </w:rPr>
         <w:t xml:space="preserve"> </w:t>
       </w:r>
-      <w:proofErr w:type="spellStart"/>
       <w:r>
         <w:rPr>
           <w:rFonts w:ascii="Consolas" w:hAnsi="Consolas" w:cs="Consolas"/>
@@ -7605,7 +6755,6 @@
         </w:rPr>
         <w:t>FunctionalUITest</w:t>
       </w:r>
-      <w:proofErr w:type="spellEnd"/>
       <w:r>
         <w:rPr>
           <w:rFonts w:ascii="Consolas" w:hAnsi="Consolas" w:cs="Consolas"/>
@@ -7615,7 +6764,6 @@
         </w:rPr>
         <w:t>(</w:t>
       </w:r>
-      <w:proofErr w:type="spellStart"/>
       <w:r>
         <w:rPr>
           <w:rFonts w:ascii="Consolas" w:hAnsi="Consolas" w:cs="Consolas"/>
@@ -7625,7 +6773,6 @@
         </w:rPr>
         <w:t>Func</w:t>
       </w:r>
-      <w:proofErr w:type="spellEnd"/>
       <w:r>
         <w:rPr>
           <w:rFonts w:ascii="Consolas" w:hAnsi="Consolas" w:cs="Consolas"/>
@@ -7635,7 +6782,6 @@
         </w:rPr>
         <w:t>&lt;</w:t>
       </w:r>
-      <w:proofErr w:type="spellStart"/>
       <w:r>
         <w:rPr>
           <w:rFonts w:ascii="Consolas" w:hAnsi="Consolas" w:cs="Consolas"/>
@@ -7645,35 +6791,14 @@
         </w:rPr>
         <w:t>BrowserHost</w:t>
       </w:r>
-      <w:proofErr w:type="spellEnd"/>
-      <w:r>
-        <w:rPr>
-          <w:rFonts w:ascii="Consolas" w:hAnsi="Consolas" w:cs="Consolas"/>
-          <w:color w:val="000000"/>
-          <w:sz w:val="19"/>
-          <w:szCs w:val="19"/>
-        </w:rPr>
-        <w:t xml:space="preserve">&gt; </w:t>
-      </w:r>
-      <w:proofErr w:type="spellStart"/>
-      <w:r>
-        <w:rPr>
-          <w:rFonts w:ascii="Consolas" w:hAnsi="Consolas" w:cs="Consolas"/>
-          <w:color w:val="000000"/>
-          <w:sz w:val="19"/>
-          <w:szCs w:val="19"/>
-        </w:rPr>
-        <w:t>browserHostFactory</w:t>
-      </w:r>
-      <w:proofErr w:type="spellEnd"/>
-      <w:r>
-        <w:rPr>
-          <w:rFonts w:ascii="Consolas" w:hAnsi="Consolas" w:cs="Consolas"/>
-          <w:color w:val="000000"/>
-          <w:sz w:val="19"/>
-          <w:szCs w:val="19"/>
-        </w:rPr>
-        <w:t>)</w:t>
+      <w:r>
+        <w:rPr>
+          <w:rFonts w:ascii="Consolas" w:hAnsi="Consolas" w:cs="Consolas"/>
+          <w:color w:val="000000"/>
+          <w:sz w:val="19"/>
+          <w:szCs w:val="19"/>
+        </w:rPr>
+        <w:t>&gt; browserHostFactory)</w:t>
       </w:r>
     </w:p>
     <w:p>
@@ -7723,47 +6848,7 @@
           <w:sz w:val="19"/>
           <w:szCs w:val="19"/>
         </w:rPr>
-        <w:t xml:space="preserve">      _</w:t>
-      </w:r>
-      <w:proofErr w:type="spellStart"/>
-      <w:r>
-        <w:rPr>
-          <w:rFonts w:ascii="Consolas" w:hAnsi="Consolas" w:cs="Consolas"/>
-          <w:color w:val="000000"/>
-          <w:sz w:val="19"/>
-          <w:szCs w:val="19"/>
-        </w:rPr>
-        <w:t>browserHostFactory</w:t>
-      </w:r>
-      <w:proofErr w:type="spellEnd"/>
-      <w:r>
-        <w:rPr>
-          <w:rFonts w:ascii="Consolas" w:hAnsi="Consolas" w:cs="Consolas"/>
-          <w:color w:val="000000"/>
-          <w:sz w:val="19"/>
-          <w:szCs w:val="19"/>
-        </w:rPr>
-        <w:t xml:space="preserve"> = </w:t>
-      </w:r>
-      <w:proofErr w:type="spellStart"/>
-      <w:r>
-        <w:rPr>
-          <w:rFonts w:ascii="Consolas" w:hAnsi="Consolas" w:cs="Consolas"/>
-          <w:color w:val="000000"/>
-          <w:sz w:val="19"/>
-          <w:szCs w:val="19"/>
-        </w:rPr>
-        <w:t>browserHostFactory</w:t>
-      </w:r>
-      <w:proofErr w:type="spellEnd"/>
-      <w:r>
-        <w:rPr>
-          <w:rFonts w:ascii="Consolas" w:hAnsi="Consolas" w:cs="Consolas"/>
-          <w:color w:val="000000"/>
-          <w:sz w:val="19"/>
-          <w:szCs w:val="19"/>
-        </w:rPr>
-        <w:t>;</w:t>
+        <w:t xml:space="preserve">      _browserHostFactory = browserHostFactory;</w:t>
       </w:r>
     </w:p>
     <w:p>
@@ -7840,7 +6925,6 @@
         </w:rPr>
         <w:t>[</w:t>
       </w:r>
-      <w:proofErr w:type="spellStart"/>
       <w:r>
         <w:rPr>
           <w:rFonts w:ascii="Consolas" w:hAnsi="Consolas" w:cs="Consolas"/>
@@ -7850,7 +6934,6 @@
         </w:rPr>
         <w:t>TestInitialize</w:t>
       </w:r>
-      <w:proofErr w:type="spellEnd"/>
       <w:r>
         <w:rPr>
           <w:rFonts w:ascii="Consolas" w:hAnsi="Consolas" w:cs="Consolas"/>
@@ -7937,27 +7020,7 @@
           <w:sz w:val="19"/>
           <w:szCs w:val="19"/>
         </w:rPr>
-        <w:t xml:space="preserve"> </w:t>
-      </w:r>
-      <w:proofErr w:type="spellStart"/>
-      <w:r>
-        <w:rPr>
-          <w:rFonts w:ascii="Consolas" w:hAnsi="Consolas" w:cs="Consolas"/>
-          <w:color w:val="000000"/>
-          <w:sz w:val="19"/>
-          <w:szCs w:val="19"/>
-        </w:rPr>
-        <w:t>RunBeforeEachTests</w:t>
-      </w:r>
-      <w:proofErr w:type="spellEnd"/>
-      <w:r>
-        <w:rPr>
-          <w:rFonts w:ascii="Consolas" w:hAnsi="Consolas" w:cs="Consolas"/>
-          <w:color w:val="000000"/>
-          <w:sz w:val="19"/>
-          <w:szCs w:val="19"/>
-        </w:rPr>
-        <w:t>()</w:t>
+        <w:t xml:space="preserve"> RunBeforeEachTests()</w:t>
       </w:r>
     </w:p>
     <w:p>
@@ -8007,27 +7070,7 @@
           <w:sz w:val="19"/>
           <w:szCs w:val="19"/>
         </w:rPr>
-        <w:t xml:space="preserve">      Browser = _</w:t>
-      </w:r>
-      <w:proofErr w:type="spellStart"/>
-      <w:r>
-        <w:rPr>
-          <w:rFonts w:ascii="Consolas" w:hAnsi="Consolas" w:cs="Consolas"/>
-          <w:color w:val="000000"/>
-          <w:sz w:val="19"/>
-          <w:szCs w:val="19"/>
-        </w:rPr>
-        <w:t>browserHostFactory</w:t>
-      </w:r>
-      <w:proofErr w:type="spellEnd"/>
-      <w:r>
-        <w:rPr>
-          <w:rFonts w:ascii="Consolas" w:hAnsi="Consolas" w:cs="Consolas"/>
-          <w:color w:val="000000"/>
-          <w:sz w:val="19"/>
-          <w:szCs w:val="19"/>
-        </w:rPr>
-        <w:t>();</w:t>
+        <w:t xml:space="preserve">      Browser = _browserHostFactory();</w:t>
       </w:r>
     </w:p>
     <w:p>
@@ -8095,7 +7138,6 @@
         </w:rPr>
         <w:t xml:space="preserve">    [</w:t>
       </w:r>
-      <w:proofErr w:type="spellStart"/>
       <w:r>
         <w:rPr>
           <w:rFonts w:ascii="Consolas" w:hAnsi="Consolas" w:cs="Consolas"/>
@@ -8105,7 +7147,6 @@
         </w:rPr>
         <w:t>TestCleanup</w:t>
       </w:r>
-      <w:proofErr w:type="spellEnd"/>
       <w:r>
         <w:rPr>
           <w:rFonts w:ascii="Consolas" w:hAnsi="Consolas" w:cs="Consolas"/>
@@ -8192,27 +7233,7 @@
           <w:sz w:val="19"/>
           <w:szCs w:val="19"/>
         </w:rPr>
-        <w:t xml:space="preserve"> </w:t>
-      </w:r>
-      <w:proofErr w:type="spellStart"/>
-      <w:r>
-        <w:rPr>
-          <w:rFonts w:ascii="Consolas" w:hAnsi="Consolas" w:cs="Consolas"/>
-          <w:color w:val="000000"/>
-          <w:sz w:val="19"/>
-          <w:szCs w:val="19"/>
-        </w:rPr>
-        <w:t>RunAfterEachTests</w:t>
-      </w:r>
-      <w:proofErr w:type="spellEnd"/>
-      <w:r>
-        <w:rPr>
-          <w:rFonts w:ascii="Consolas" w:hAnsi="Consolas" w:cs="Consolas"/>
-          <w:color w:val="000000"/>
-          <w:sz w:val="19"/>
-          <w:szCs w:val="19"/>
-        </w:rPr>
-        <w:t>()</w:t>
+        <w:t xml:space="preserve"> RunAfterEachTests()</w:t>
       </w:r>
     </w:p>
     <w:p>
@@ -8348,27 +7369,7 @@
           <w:sz w:val="19"/>
           <w:szCs w:val="19"/>
         </w:rPr>
-        <w:t xml:space="preserve">        </w:t>
-      </w:r>
-      <w:proofErr w:type="spellStart"/>
-      <w:r>
-        <w:rPr>
-          <w:rFonts w:ascii="Consolas" w:hAnsi="Consolas" w:cs="Consolas"/>
-          <w:color w:val="000000"/>
-          <w:sz w:val="19"/>
-          <w:szCs w:val="19"/>
-        </w:rPr>
-        <w:t>Browser.Dispose</w:t>
-      </w:r>
-      <w:proofErr w:type="spellEnd"/>
-      <w:r>
-        <w:rPr>
-          <w:rFonts w:ascii="Consolas" w:hAnsi="Consolas" w:cs="Consolas"/>
-          <w:color w:val="000000"/>
-          <w:sz w:val="19"/>
-          <w:szCs w:val="19"/>
-        </w:rPr>
-        <w:t>();</w:t>
+        <w:t xml:space="preserve">        Browser.Dispose();</w:t>
       </w:r>
     </w:p>
     <w:p>
@@ -8548,7 +7549,6 @@
         </w:rPr>
         <w:t>This behaviour can be modified by creating a different base class and using the [</w:t>
       </w:r>
-      <w:proofErr w:type="spellStart"/>
       <w:r>
         <w:rPr>
           <w:rFonts w:ascii="Consolas" w:hAnsi="Consolas" w:cs="Consolas"/>
@@ -8560,7 +7560,6 @@
         </w:rPr>
         <w:t>ClassInitialize</w:t>
       </w:r>
-      <w:proofErr w:type="spellEnd"/>
       <w:r>
         <w:rPr>
           <w:i/>
@@ -8569,7 +7568,6 @@
         </w:rPr>
         <w:t>] and [</w:t>
       </w:r>
-      <w:proofErr w:type="spellStart"/>
       <w:r>
         <w:rPr>
           <w:rFonts w:ascii="Consolas" w:hAnsi="Consolas" w:cs="Consolas"/>
@@ -8592,7 +7590,6 @@
         </w:rPr>
         <w:t>Cleanup</w:t>
       </w:r>
-      <w:proofErr w:type="spellEnd"/>
       <w:r>
         <w:rPr>
           <w:i/>
@@ -8617,45 +7614,25 @@
           <w:iCs/>
           <w:color w:val="44546A" w:themeColor="text2"/>
         </w:rPr>
-        <w:t xml:space="preserve">Lastly please notice we are using the Disposable pattern to gracefully dispose of the </w:t>
-      </w:r>
-      <w:proofErr w:type="spellStart"/>
+        <w:t xml:space="preserve">Lastly please notice we are using the Disposable pattern to gracefully dispose of the webdriver and inform garbage collection to free up the memory </w:t>
+      </w:r>
+      <w:r>
+        <w:rPr>
+          <w:rFonts w:ascii="Consolas" w:hAnsi="Consolas" w:cs="Consolas"/>
+          <w:i/>
+          <w:iCs/>
+          <w:color w:val="2B91AF"/>
+          <w:sz w:val="19"/>
+          <w:szCs w:val="19"/>
+        </w:rPr>
+        <w:t>BrowserHost</w:t>
+      </w:r>
       <w:r>
         <w:rPr>
           <w:i/>
           <w:iCs/>
           <w:color w:val="44546A" w:themeColor="text2"/>
         </w:rPr>
-        <w:t>webdriver</w:t>
-      </w:r>
-      <w:proofErr w:type="spellEnd"/>
-      <w:r>
-        <w:rPr>
-          <w:i/>
-          <w:iCs/>
-          <w:color w:val="44546A" w:themeColor="text2"/>
-        </w:rPr>
-        <w:t xml:space="preserve"> and inform garbage collection to free up the memory </w:t>
-      </w:r>
-      <w:proofErr w:type="spellStart"/>
-      <w:r>
-        <w:rPr>
-          <w:rFonts w:ascii="Consolas" w:hAnsi="Consolas" w:cs="Consolas"/>
-          <w:i/>
-          <w:iCs/>
-          <w:color w:val="2B91AF"/>
-          <w:sz w:val="19"/>
-          <w:szCs w:val="19"/>
-        </w:rPr>
-        <w:t>BrowserHost</w:t>
-      </w:r>
-      <w:proofErr w:type="spellEnd"/>
-      <w:r>
-        <w:rPr>
-          <w:i/>
-          <w:iCs/>
-          <w:color w:val="44546A" w:themeColor="text2"/>
-        </w:rPr>
         <w:t xml:space="preserve"> was occupying</w:t>
       </w:r>
     </w:p>
@@ -8664,15 +7641,7 @@
         <w:pStyle w:val="Heading4"/>
       </w:pPr>
       <w:r>
-        <w:t xml:space="preserve">Tasks 1.2: Breaking Down </w:t>
-      </w:r>
-      <w:proofErr w:type="spellStart"/>
-      <w:r>
-        <w:t>BrittleTest</w:t>
-      </w:r>
-      <w:proofErr w:type="spellEnd"/>
-      <w:r>
-        <w:t xml:space="preserve"> and Plumbing code to facilitate Page Objects </w:t>
+        <w:t xml:space="preserve">Tasks 1.2: Breaking Down BrittleTest and Plumbing code to facilitate Page Objects </w:t>
       </w:r>
     </w:p>
     <w:p>
@@ -8715,7 +7684,6 @@
       <w:r>
         <w:t xml:space="preserve"> down </w:t>
       </w:r>
-      <w:proofErr w:type="spellStart"/>
       <w:r>
         <w:rPr>
           <w:rFonts w:ascii="Consolas" w:hAnsi="Consolas" w:cs="Consolas"/>
@@ -8725,7 +7693,6 @@
         </w:rPr>
         <w:t>BrittleTest</w:t>
       </w:r>
-      <w:proofErr w:type="spellEnd"/>
       <w:r>
         <w:rPr>
           <w:rFonts w:ascii="Consolas" w:hAnsi="Consolas" w:cs="Consolas"/>
@@ -8862,18 +7829,21 @@
       <w:r>
         <w:t xml:space="preserve"> a new </w:t>
       </w:r>
-      <w:proofErr w:type="spellStart"/>
-      <w:r>
+      <w:r>
+        <w:rPr>
+          <w:rFonts w:ascii="Consolas" w:hAnsi="Consolas" w:cs="Consolas"/>
+          <w:color w:val="2B91AF"/>
+          <w:sz w:val="19"/>
+          <w:szCs w:val="19"/>
+        </w:rPr>
         <w:t>AddingToBasketAndCheckingOutTests</w:t>
       </w:r>
-      <w:proofErr w:type="spellEnd"/>
       <w:r>
         <w:t xml:space="preserve"> Test c</w:t>
       </w:r>
       <w:r>
         <w:t xml:space="preserve">lass inheriting from </w:t>
       </w:r>
-      <w:proofErr w:type="spellStart"/>
       <w:r>
         <w:rPr>
           <w:rFonts w:ascii="Consolas" w:hAnsi="Consolas" w:cs="Consolas"/>
@@ -8883,7 +7853,6 @@
         </w:rPr>
         <w:t>FunctionalUITest</w:t>
       </w:r>
-      <w:proofErr w:type="spellEnd"/>
       <w:r>
         <w:rPr>
           <w:rFonts w:ascii="Consolas" w:hAnsi="Consolas" w:cs="Consolas"/>
@@ -8934,7 +7903,6 @@
         </w:rPr>
         <w:t>[</w:t>
       </w:r>
-      <w:proofErr w:type="spellStart"/>
       <w:r>
         <w:rPr>
           <w:rFonts w:ascii="Consolas" w:hAnsi="Consolas" w:cs="Consolas"/>
@@ -8944,7 +7912,6 @@
         </w:rPr>
         <w:t>TestClass</w:t>
       </w:r>
-      <w:proofErr w:type="spellEnd"/>
       <w:r>
         <w:rPr>
           <w:rFonts w:ascii="Consolas" w:hAnsi="Consolas" w:cs="Consolas"/>
@@ -9006,7 +7973,6 @@
         </w:rPr>
         <w:t xml:space="preserve"> </w:t>
       </w:r>
-      <w:proofErr w:type="spellStart"/>
       <w:r>
         <w:rPr>
           <w:rFonts w:ascii="Consolas" w:hAnsi="Consolas" w:cs="Consolas"/>
@@ -9016,7 +7982,6 @@
         </w:rPr>
         <w:t>AddingToBasketAndCheckingOutTests</w:t>
       </w:r>
-      <w:proofErr w:type="spellEnd"/>
       <w:r>
         <w:rPr>
           <w:rFonts w:ascii="Consolas" w:hAnsi="Consolas" w:cs="Consolas"/>
@@ -9026,7 +7991,6 @@
         </w:rPr>
         <w:t xml:space="preserve"> : </w:t>
       </w:r>
-      <w:proofErr w:type="spellStart"/>
       <w:r>
         <w:rPr>
           <w:rFonts w:ascii="Consolas" w:hAnsi="Consolas" w:cs="Consolas"/>
@@ -9036,7 +8000,6 @@
         </w:rPr>
         <w:t>FunctionalUITest</w:t>
       </w:r>
-      <w:proofErr w:type="spellEnd"/>
     </w:p>
     <w:p>
       <w:pPr>
@@ -9105,7 +8068,6 @@
         </w:rPr>
         <w:t xml:space="preserve"> </w:t>
       </w:r>
-      <w:proofErr w:type="spellStart"/>
       <w:r>
         <w:rPr>
           <w:rFonts w:ascii="Consolas" w:hAnsi="Consolas" w:cs="Consolas"/>
@@ -9115,7 +8077,6 @@
         </w:rPr>
         <w:t>AddingToBasketAndCheckingOutTests</w:t>
       </w:r>
-      <w:proofErr w:type="spellEnd"/>
       <w:r>
         <w:rPr>
           <w:rFonts w:ascii="Consolas" w:hAnsi="Consolas" w:cs="Consolas"/>
@@ -9143,7 +8104,6 @@
         </w:rPr>
         <w:t>(</w:t>
       </w:r>
-      <w:proofErr w:type="spellStart"/>
       <w:r>
         <w:rPr>
           <w:rFonts w:ascii="Consolas" w:hAnsi="Consolas" w:cs="Consolas"/>
@@ -9171,7 +8131,6 @@
         </w:rPr>
         <w:t>Chrome</w:t>
       </w:r>
-      <w:proofErr w:type="spellEnd"/>
       <w:r>
         <w:rPr>
           <w:rFonts w:ascii="Consolas" w:hAnsi="Consolas" w:cs="Consolas"/>
@@ -9305,7 +8264,6 @@
         </w:rPr>
         <w:t xml:space="preserve">heading to checkout and can specify through </w:t>
       </w:r>
-      <w:proofErr w:type="spellStart"/>
       <w:r>
         <w:rPr>
           <w:rFonts w:ascii="Consolas" w:hAnsi="Consolas" w:cs="Consolas"/>
@@ -9317,7 +8275,6 @@
         </w:rPr>
         <w:t>FunctionalUITest</w:t>
       </w:r>
-      <w:proofErr w:type="spellEnd"/>
       <w:r>
         <w:rPr>
           <w:rFonts w:ascii="Consolas" w:hAnsi="Consolas" w:cs="Consolas"/>
@@ -9367,7 +8324,6 @@
       <w:r>
         <w:t xml:space="preserve">Add a new </w:t>
       </w:r>
-      <w:proofErr w:type="spellStart"/>
       <w:r>
         <w:rPr>
           <w:rFonts w:ascii="Consolas" w:hAnsi="Consolas" w:cs="Consolas"/>
@@ -9378,7 +8334,6 @@
         </w:rPr>
         <w:t>Can_add_selected_item_basket</w:t>
       </w:r>
-      <w:proofErr w:type="spellEnd"/>
       <w:r>
         <w:rPr>
           <w:shd w:val="clear" w:color="auto" w:fill="E7E6E6" w:themeFill="background2"/>
@@ -9434,7 +8389,6 @@
         </w:rPr>
         <w:t>[</w:t>
       </w:r>
-      <w:proofErr w:type="spellStart"/>
       <w:r>
         <w:rPr>
           <w:rFonts w:ascii="Consolas" w:hAnsi="Consolas" w:cs="Consolas"/>
@@ -9444,7 +8398,6 @@
         </w:rPr>
         <w:t>TestMethod</w:t>
       </w:r>
-      <w:proofErr w:type="spellEnd"/>
       <w:r>
         <w:rPr>
           <w:rFonts w:ascii="Consolas" w:hAnsi="Consolas" w:cs="Consolas"/>
@@ -9504,27 +8457,7 @@
           <w:sz w:val="19"/>
           <w:szCs w:val="19"/>
         </w:rPr>
-        <w:t xml:space="preserve"> </w:t>
-      </w:r>
-      <w:proofErr w:type="spellStart"/>
-      <w:r>
-        <w:rPr>
-          <w:rFonts w:ascii="Consolas" w:hAnsi="Consolas" w:cs="Consolas"/>
-          <w:color w:val="000000"/>
-          <w:sz w:val="19"/>
-          <w:szCs w:val="19"/>
-        </w:rPr>
-        <w:t>Can_add_selected_item_basket</w:t>
-      </w:r>
-      <w:proofErr w:type="spellEnd"/>
-      <w:r>
-        <w:rPr>
-          <w:rFonts w:ascii="Consolas" w:hAnsi="Consolas" w:cs="Consolas"/>
-          <w:color w:val="000000"/>
-          <w:sz w:val="19"/>
-          <w:szCs w:val="19"/>
-        </w:rPr>
-        <w:t>()</w:t>
+        <w:t xml:space="preserve"> Can_add_selected_item_basket()</w:t>
       </w:r>
     </w:p>
     <w:p>
@@ -9626,27 +8559,7 @@
           <w:sz w:val="19"/>
           <w:szCs w:val="19"/>
         </w:rPr>
-        <w:t xml:space="preserve"> </w:t>
-      </w:r>
-      <w:proofErr w:type="spellStart"/>
-      <w:r>
-        <w:rPr>
-          <w:rFonts w:ascii="Consolas" w:hAnsi="Consolas" w:cs="Consolas"/>
-          <w:color w:val="000000"/>
-          <w:sz w:val="19"/>
-          <w:szCs w:val="19"/>
-        </w:rPr>
-        <w:t>homePage</w:t>
-      </w:r>
-      <w:proofErr w:type="spellEnd"/>
-      <w:r>
-        <w:rPr>
-          <w:rFonts w:ascii="Consolas" w:hAnsi="Consolas" w:cs="Consolas"/>
-          <w:color w:val="000000"/>
-          <w:sz w:val="19"/>
-          <w:szCs w:val="19"/>
-        </w:rPr>
-        <w:t xml:space="preserve"> = </w:t>
+        <w:t xml:space="preserve"> homePage = </w:t>
       </w:r>
     </w:p>
     <w:p>
@@ -9673,7 +8586,6 @@
         </w:rPr>
         <w:t xml:space="preserve">   </w:t>
       </w:r>
-      <w:proofErr w:type="spellStart"/>
       <w:r>
         <w:rPr>
           <w:rFonts w:ascii="Consolas" w:hAnsi="Consolas" w:cs="Consolas"/>
@@ -9692,7 +8604,6 @@
         </w:rPr>
         <w:t>NavigateToInitial</w:t>
       </w:r>
-      <w:proofErr w:type="spellEnd"/>
       <w:r>
         <w:rPr>
           <w:rFonts w:ascii="Consolas" w:hAnsi="Consolas" w:cs="Consolas"/>
@@ -9702,7 +8613,6 @@
         </w:rPr>
         <w:t>&lt;</w:t>
       </w:r>
-      <w:proofErr w:type="spellStart"/>
       <w:r>
         <w:rPr>
           <w:rFonts w:ascii="Consolas" w:hAnsi="Consolas" w:cs="Consolas"/>
@@ -9712,7 +8622,6 @@
         </w:rPr>
         <w:t>HomePage</w:t>
       </w:r>
-      <w:proofErr w:type="spellEnd"/>
       <w:r>
         <w:rPr>
           <w:rFonts w:ascii="Consolas" w:hAnsi="Consolas" w:cs="Consolas"/>
@@ -10142,7 +9051,13 @@
         <w:t>the</w:t>
       </w:r>
       <w:r>
-        <w:t xml:space="preserve"> know item to </w:t>
+        <w:t xml:space="preserve"> know</w:t>
+      </w:r>
+      <w:r>
+        <w:t>n</w:t>
+      </w:r>
+      <w:r>
+        <w:t xml:space="preserve"> item to </w:t>
       </w:r>
       <w:r>
         <w:t xml:space="preserve">the basket by </w:t>
@@ -11105,7 +10020,6 @@
         </w:rPr>
         <w:t>NavigateTo&lt;</w:t>
       </w:r>
-      <w:proofErr w:type="spellStart"/>
       <w:r>
         <w:rPr>
           <w:rFonts w:ascii="Consolas" w:hAnsi="Consolas" w:cs="Consolas"/>
@@ -11118,7 +10032,6 @@
         </w:rPr>
         <w:t>TPage</w:t>
       </w:r>
-      <w:proofErr w:type="spellEnd"/>
       <w:r>
         <w:rPr>
           <w:i/>
@@ -11431,10 +10344,735 @@
         </w:numPr>
       </w:pPr>
       <w:r>
-        <w:t>Let’s build our solution to make sure we don’t have compilation error and run the test to verify it does what intended</w:t>
+        <w:t>Last (but not the least), to complete our test scenario, we need to make a few assertions whether we have selected the correct item, added to the basket and headed to the basket page.</w:t>
+      </w:r>
+      <w:r>
+        <w:t xml:space="preserve"> Our full test scenario looks as below</w:t>
+      </w:r>
+    </w:p>
+    <w:p>
+      <w:pPr>
+        <w:autoSpaceDE w:val="0"/>
+        <w:autoSpaceDN w:val="0"/>
+        <w:adjustRightInd w:val="0"/>
+        <w:spacing w:after="0" w:line="240" w:lineRule="auto"/>
+        <w:ind w:left="1080"/>
+        <w:rPr>
+          <w:rFonts w:ascii="Consolas" w:hAnsi="Consolas" w:cs="Consolas"/>
+          <w:color w:val="000000"/>
+          <w:sz w:val="19"/>
+          <w:szCs w:val="19"/>
+        </w:rPr>
+      </w:pPr>
+    </w:p>
+    <w:p>
+      <w:pPr>
+        <w:rPr>
+          <w:rFonts w:ascii="Consolas" w:hAnsi="Consolas" w:cs="Consolas"/>
+          <w:color w:val="000000"/>
+          <w:sz w:val="19"/>
+          <w:szCs w:val="19"/>
+        </w:rPr>
+      </w:pPr>
+      <w:r>
+        <w:rPr>
+          <w:rFonts w:ascii="Consolas" w:hAnsi="Consolas" w:cs="Consolas"/>
+          <w:color w:val="000000"/>
+          <w:sz w:val="19"/>
+          <w:szCs w:val="19"/>
+        </w:rPr>
+        <w:br w:type="page"/>
+      </w:r>
+    </w:p>
+    <w:p>
+      <w:pPr>
+        <w:shd w:val="clear" w:color="auto" w:fill="E7E6E6" w:themeFill="background2"/>
+        <w:autoSpaceDE w:val="0"/>
+        <w:autoSpaceDN w:val="0"/>
+        <w:adjustRightInd w:val="0"/>
+        <w:spacing w:after="0" w:line="240" w:lineRule="auto"/>
+        <w:ind w:left="1440"/>
+        <w:rPr>
+          <w:rFonts w:ascii="Consolas" w:hAnsi="Consolas" w:cs="Consolas"/>
+          <w:color w:val="000000"/>
+          <w:sz w:val="19"/>
+          <w:szCs w:val="19"/>
+        </w:rPr>
+      </w:pPr>
+      <w:r>
+        <w:rPr>
+          <w:rFonts w:ascii="Consolas" w:hAnsi="Consolas" w:cs="Consolas"/>
+          <w:color w:val="000000"/>
+          <w:sz w:val="19"/>
+          <w:szCs w:val="19"/>
+        </w:rPr>
+        <w:lastRenderedPageBreak/>
+        <w:t>[</w:t>
+      </w:r>
+      <w:r>
+        <w:rPr>
+          <w:rFonts w:ascii="Consolas" w:hAnsi="Consolas" w:cs="Consolas"/>
+          <w:color w:val="2B91AF"/>
+          <w:sz w:val="19"/>
+          <w:szCs w:val="19"/>
+        </w:rPr>
+        <w:t>TestMethod</w:t>
+      </w:r>
+      <w:r>
+        <w:rPr>
+          <w:rFonts w:ascii="Consolas" w:hAnsi="Consolas" w:cs="Consolas"/>
+          <w:color w:val="000000"/>
+          <w:sz w:val="19"/>
+          <w:szCs w:val="19"/>
+        </w:rPr>
+        <w:t>]</w:t>
+      </w:r>
+    </w:p>
+    <w:p>
+      <w:pPr>
+        <w:shd w:val="clear" w:color="auto" w:fill="E7E6E6" w:themeFill="background2"/>
+        <w:autoSpaceDE w:val="0"/>
+        <w:autoSpaceDN w:val="0"/>
+        <w:adjustRightInd w:val="0"/>
+        <w:spacing w:after="0" w:line="240" w:lineRule="auto"/>
+        <w:ind w:left="1440"/>
+        <w:rPr>
+          <w:rFonts w:ascii="Consolas" w:hAnsi="Consolas" w:cs="Consolas"/>
+          <w:color w:val="000000"/>
+          <w:sz w:val="19"/>
+          <w:szCs w:val="19"/>
+        </w:rPr>
+      </w:pPr>
+      <w:r>
+        <w:rPr>
+          <w:rFonts w:ascii="Consolas" w:hAnsi="Consolas" w:cs="Consolas"/>
+          <w:color w:val="0000FF"/>
+          <w:sz w:val="19"/>
+          <w:szCs w:val="19"/>
+        </w:rPr>
+        <w:t>public</w:t>
+      </w:r>
+      <w:r>
+        <w:rPr>
+          <w:rFonts w:ascii="Consolas" w:hAnsi="Consolas" w:cs="Consolas"/>
+          <w:color w:val="000000"/>
+          <w:sz w:val="19"/>
+          <w:szCs w:val="19"/>
+        </w:rPr>
+        <w:t xml:space="preserve"> </w:t>
+      </w:r>
+      <w:r>
+        <w:rPr>
+          <w:rFonts w:ascii="Consolas" w:hAnsi="Consolas" w:cs="Consolas"/>
+          <w:color w:val="0000FF"/>
+          <w:sz w:val="19"/>
+          <w:szCs w:val="19"/>
+        </w:rPr>
+        <w:t>void</w:t>
+      </w:r>
+      <w:r>
+        <w:rPr>
+          <w:rFonts w:ascii="Consolas" w:hAnsi="Consolas" w:cs="Consolas"/>
+          <w:color w:val="000000"/>
+          <w:sz w:val="19"/>
+          <w:szCs w:val="19"/>
+        </w:rPr>
+        <w:t xml:space="preserve"> Can_add_selected_item_basket()</w:t>
+      </w:r>
+    </w:p>
+    <w:p>
+      <w:pPr>
+        <w:shd w:val="clear" w:color="auto" w:fill="E7E6E6" w:themeFill="background2"/>
+        <w:autoSpaceDE w:val="0"/>
+        <w:autoSpaceDN w:val="0"/>
+        <w:adjustRightInd w:val="0"/>
+        <w:spacing w:after="0" w:line="240" w:lineRule="auto"/>
+        <w:ind w:left="1440"/>
+        <w:rPr>
+          <w:rFonts w:ascii="Consolas" w:hAnsi="Consolas" w:cs="Consolas"/>
+          <w:color w:val="000000"/>
+          <w:sz w:val="19"/>
+          <w:szCs w:val="19"/>
+        </w:rPr>
+      </w:pPr>
+      <w:r>
+        <w:rPr>
+          <w:rFonts w:ascii="Consolas" w:hAnsi="Consolas" w:cs="Consolas"/>
+          <w:color w:val="000000"/>
+          <w:sz w:val="19"/>
+          <w:szCs w:val="19"/>
+        </w:rPr>
+        <w:t>{</w:t>
+      </w:r>
+    </w:p>
+    <w:p>
+      <w:pPr>
+        <w:shd w:val="clear" w:color="auto" w:fill="E7E6E6" w:themeFill="background2"/>
+        <w:autoSpaceDE w:val="0"/>
+        <w:autoSpaceDN w:val="0"/>
+        <w:adjustRightInd w:val="0"/>
+        <w:spacing w:after="0" w:line="240" w:lineRule="auto"/>
+        <w:ind w:left="1440" w:firstLine="360"/>
+        <w:rPr>
+          <w:rFonts w:ascii="Consolas" w:hAnsi="Consolas" w:cs="Consolas"/>
+          <w:color w:val="000000"/>
+          <w:sz w:val="19"/>
+          <w:szCs w:val="19"/>
+        </w:rPr>
+      </w:pPr>
+      <w:r>
+        <w:rPr>
+          <w:rFonts w:ascii="Consolas" w:hAnsi="Consolas" w:cs="Consolas"/>
+          <w:color w:val="008000"/>
+          <w:sz w:val="19"/>
+          <w:szCs w:val="19"/>
+        </w:rPr>
+        <w:t>//Arrange</w:t>
+      </w:r>
+    </w:p>
+    <w:p>
+      <w:pPr>
+        <w:shd w:val="clear" w:color="auto" w:fill="E7E6E6" w:themeFill="background2"/>
+        <w:autoSpaceDE w:val="0"/>
+        <w:autoSpaceDN w:val="0"/>
+        <w:adjustRightInd w:val="0"/>
+        <w:spacing w:after="0" w:line="240" w:lineRule="auto"/>
+        <w:ind w:left="1440" w:firstLine="360"/>
+        <w:rPr>
+          <w:rFonts w:ascii="Consolas" w:hAnsi="Consolas" w:cs="Consolas"/>
+          <w:color w:val="000000"/>
+          <w:sz w:val="19"/>
+          <w:szCs w:val="19"/>
+        </w:rPr>
+      </w:pPr>
+      <w:r>
+        <w:rPr>
+          <w:rFonts w:ascii="Consolas" w:hAnsi="Consolas" w:cs="Consolas"/>
+          <w:color w:val="0000FF"/>
+          <w:sz w:val="19"/>
+          <w:szCs w:val="19"/>
+        </w:rPr>
+        <w:t>var</w:t>
+      </w:r>
+      <w:r>
+        <w:rPr>
+          <w:rFonts w:ascii="Consolas" w:hAnsi="Consolas" w:cs="Consolas"/>
+          <w:color w:val="000000"/>
+          <w:sz w:val="19"/>
+          <w:szCs w:val="19"/>
+        </w:rPr>
+        <w:t xml:space="preserve"> homePage =</w:t>
+      </w:r>
+    </w:p>
+    <w:p>
+      <w:pPr>
+        <w:shd w:val="clear" w:color="auto" w:fill="E7E6E6" w:themeFill="background2"/>
+        <w:autoSpaceDE w:val="0"/>
+        <w:autoSpaceDN w:val="0"/>
+        <w:adjustRightInd w:val="0"/>
+        <w:spacing w:after="0" w:line="240" w:lineRule="auto"/>
+        <w:ind w:left="1440"/>
+        <w:rPr>
+          <w:rFonts w:ascii="Consolas" w:hAnsi="Consolas" w:cs="Consolas"/>
+          <w:color w:val="000000"/>
+          <w:sz w:val="19"/>
+          <w:szCs w:val="19"/>
+        </w:rPr>
+      </w:pPr>
+      <w:r>
+        <w:rPr>
+          <w:rFonts w:ascii="Consolas" w:hAnsi="Consolas" w:cs="Consolas"/>
+          <w:color w:val="000000"/>
+          <w:sz w:val="19"/>
+          <w:szCs w:val="19"/>
+        </w:rPr>
+        <w:t xml:space="preserve">  </w:t>
+      </w:r>
+      <w:r>
+        <w:rPr>
+          <w:rFonts w:ascii="Consolas" w:hAnsi="Consolas" w:cs="Consolas"/>
+          <w:color w:val="000000"/>
+          <w:sz w:val="19"/>
+          <w:szCs w:val="19"/>
+        </w:rPr>
+        <w:tab/>
+      </w:r>
+      <w:r>
+        <w:rPr>
+          <w:rFonts w:ascii="Consolas" w:hAnsi="Consolas" w:cs="Consolas"/>
+          <w:color w:val="000000"/>
+          <w:sz w:val="19"/>
+          <w:szCs w:val="19"/>
+        </w:rPr>
+        <w:t>Browser.</w:t>
+      </w:r>
+      <w:r>
+        <w:rPr>
+          <w:rFonts w:ascii="Consolas" w:hAnsi="Consolas" w:cs="Consolas"/>
+          <w:color w:val="FFC000" w:themeColor="accent4"/>
+          <w:sz w:val="19"/>
+          <w:szCs w:val="19"/>
+        </w:rPr>
+        <w:t>NavigateToInitial</w:t>
+      </w:r>
+      <w:r>
+        <w:rPr>
+          <w:rFonts w:ascii="Consolas" w:hAnsi="Consolas" w:cs="Consolas"/>
+          <w:color w:val="000000"/>
+          <w:sz w:val="19"/>
+          <w:szCs w:val="19"/>
+        </w:rPr>
+        <w:t>&lt;</w:t>
+      </w:r>
+      <w:r>
+        <w:rPr>
+          <w:rFonts w:ascii="Consolas" w:hAnsi="Consolas" w:cs="Consolas"/>
+          <w:color w:val="2B91AF"/>
+          <w:sz w:val="19"/>
+          <w:szCs w:val="19"/>
+        </w:rPr>
+        <w:t>HomePage</w:t>
+      </w:r>
+      <w:r>
+        <w:rPr>
+          <w:rFonts w:ascii="Consolas" w:hAnsi="Consolas" w:cs="Consolas"/>
+          <w:color w:val="000000"/>
+          <w:sz w:val="19"/>
+          <w:szCs w:val="19"/>
+        </w:rPr>
+        <w:t>&gt;(</w:t>
+      </w:r>
+      <w:r>
+        <w:rPr>
+          <w:rFonts w:ascii="Consolas" w:hAnsi="Consolas" w:cs="Consolas"/>
+          <w:color w:val="A31515"/>
+          <w:sz w:val="19"/>
+          <w:szCs w:val="19"/>
+        </w:rPr>
+        <w:t>"</w:t>
+      </w:r>
+      <w:r>
+        <w:rPr>
+          <w:rFonts w:ascii="Consolas" w:hAnsi="Consolas" w:cs="Consolas"/>
+          <w:color w:val="0000FF"/>
+          <w:sz w:val="19"/>
+          <w:szCs w:val="19"/>
+          <w:u w:val="single"/>
+        </w:rPr>
+        <w:t>http://localhost:5106</w:t>
+      </w:r>
+      <w:r>
+        <w:rPr>
+          <w:rFonts w:ascii="Consolas" w:hAnsi="Consolas" w:cs="Consolas"/>
+          <w:color w:val="A31515"/>
+          <w:sz w:val="19"/>
+          <w:szCs w:val="19"/>
+        </w:rPr>
+        <w:t>"</w:t>
+      </w:r>
+      <w:r>
+        <w:rPr>
+          <w:rFonts w:ascii="Consolas" w:hAnsi="Consolas" w:cs="Consolas"/>
+          <w:color w:val="000000"/>
+          <w:sz w:val="19"/>
+          <w:szCs w:val="19"/>
+        </w:rPr>
+        <w:t>);</w:t>
+      </w:r>
+    </w:p>
+    <w:p>
+      <w:pPr>
+        <w:shd w:val="clear" w:color="auto" w:fill="E7E6E6" w:themeFill="background2"/>
+        <w:autoSpaceDE w:val="0"/>
+        <w:autoSpaceDN w:val="0"/>
+        <w:adjustRightInd w:val="0"/>
+        <w:spacing w:after="0" w:line="240" w:lineRule="auto"/>
+        <w:ind w:left="1440"/>
+        <w:rPr>
+          <w:rFonts w:ascii="Consolas" w:hAnsi="Consolas" w:cs="Consolas"/>
+          <w:color w:val="000000"/>
+          <w:sz w:val="19"/>
+          <w:szCs w:val="19"/>
+        </w:rPr>
+      </w:pPr>
+    </w:p>
+    <w:p>
+      <w:pPr>
+        <w:shd w:val="clear" w:color="auto" w:fill="E7E6E6" w:themeFill="background2"/>
+        <w:autoSpaceDE w:val="0"/>
+        <w:autoSpaceDN w:val="0"/>
+        <w:adjustRightInd w:val="0"/>
+        <w:spacing w:after="0" w:line="240" w:lineRule="auto"/>
+        <w:ind w:left="1440"/>
+        <w:rPr>
+          <w:rFonts w:ascii="Consolas" w:hAnsi="Consolas" w:cs="Consolas"/>
+          <w:color w:val="000000"/>
+          <w:sz w:val="19"/>
+          <w:szCs w:val="19"/>
+        </w:rPr>
+      </w:pPr>
+      <w:r>
+        <w:rPr>
+          <w:rFonts w:ascii="Consolas" w:hAnsi="Consolas" w:cs="Consolas"/>
+          <w:color w:val="000000"/>
+          <w:sz w:val="19"/>
+          <w:szCs w:val="19"/>
+        </w:rPr>
+        <w:t xml:space="preserve">   </w:t>
+      </w:r>
+      <w:r>
+        <w:rPr>
+          <w:rFonts w:ascii="Consolas" w:hAnsi="Consolas" w:cs="Consolas"/>
+          <w:color w:val="008000"/>
+          <w:sz w:val="19"/>
+          <w:szCs w:val="19"/>
+        </w:rPr>
+        <w:t>//Act</w:t>
+      </w:r>
+    </w:p>
+    <w:p>
+      <w:pPr>
+        <w:shd w:val="clear" w:color="auto" w:fill="E7E6E6" w:themeFill="background2"/>
+        <w:autoSpaceDE w:val="0"/>
+        <w:autoSpaceDN w:val="0"/>
+        <w:adjustRightInd w:val="0"/>
+        <w:spacing w:after="0" w:line="240" w:lineRule="auto"/>
+        <w:ind w:left="1440"/>
+        <w:rPr>
+          <w:rFonts w:ascii="Consolas" w:hAnsi="Consolas" w:cs="Consolas"/>
+          <w:color w:val="000000"/>
+          <w:sz w:val="19"/>
+          <w:szCs w:val="19"/>
+        </w:rPr>
+      </w:pPr>
+      <w:r>
+        <w:rPr>
+          <w:rFonts w:ascii="Consolas" w:hAnsi="Consolas" w:cs="Consolas"/>
+          <w:color w:val="000000"/>
+          <w:sz w:val="19"/>
+          <w:szCs w:val="19"/>
+        </w:rPr>
+        <w:t xml:space="preserve">   </w:t>
+      </w:r>
+      <w:r>
+        <w:rPr>
+          <w:rFonts w:ascii="Consolas" w:hAnsi="Consolas" w:cs="Consolas"/>
+          <w:color w:val="0000FF"/>
+          <w:sz w:val="19"/>
+          <w:szCs w:val="19"/>
+        </w:rPr>
+        <w:t>var</w:t>
+      </w:r>
+      <w:r>
+        <w:rPr>
+          <w:rFonts w:ascii="Consolas" w:hAnsi="Consolas" w:cs="Consolas"/>
+          <w:color w:val="000000"/>
+          <w:sz w:val="19"/>
+          <w:szCs w:val="19"/>
+        </w:rPr>
+        <w:t xml:space="preserve"> actualPage = homePage.AddToBasketByProductId(2);</w:t>
+      </w:r>
+    </w:p>
+    <w:p>
+      <w:pPr>
+        <w:shd w:val="clear" w:color="auto" w:fill="E7E6E6" w:themeFill="background2"/>
+        <w:autoSpaceDE w:val="0"/>
+        <w:autoSpaceDN w:val="0"/>
+        <w:adjustRightInd w:val="0"/>
+        <w:spacing w:after="0" w:line="240" w:lineRule="auto"/>
+        <w:ind w:left="1440"/>
+        <w:rPr>
+          <w:rFonts w:ascii="Consolas" w:hAnsi="Consolas" w:cs="Consolas"/>
+          <w:color w:val="000000"/>
+          <w:sz w:val="19"/>
+          <w:szCs w:val="19"/>
+        </w:rPr>
+      </w:pPr>
+    </w:p>
+    <w:p>
+      <w:pPr>
+        <w:shd w:val="clear" w:color="auto" w:fill="E7E6E6" w:themeFill="background2"/>
+        <w:autoSpaceDE w:val="0"/>
+        <w:autoSpaceDN w:val="0"/>
+        <w:adjustRightInd w:val="0"/>
+        <w:spacing w:after="0" w:line="240" w:lineRule="auto"/>
+        <w:ind w:left="1440"/>
+        <w:rPr>
+          <w:rFonts w:ascii="Consolas" w:hAnsi="Consolas" w:cs="Consolas"/>
+          <w:color w:val="000000"/>
+          <w:sz w:val="19"/>
+          <w:szCs w:val="19"/>
+        </w:rPr>
+      </w:pPr>
+      <w:r>
+        <w:rPr>
+          <w:rFonts w:ascii="Consolas" w:hAnsi="Consolas" w:cs="Consolas"/>
+          <w:color w:val="000000"/>
+          <w:sz w:val="19"/>
+          <w:szCs w:val="19"/>
+        </w:rPr>
+        <w:t xml:space="preserve">   </w:t>
+      </w:r>
+      <w:r>
+        <w:rPr>
+          <w:rFonts w:ascii="Consolas" w:hAnsi="Consolas" w:cs="Consolas"/>
+          <w:color w:val="008000"/>
+          <w:sz w:val="19"/>
+          <w:szCs w:val="19"/>
+        </w:rPr>
+        <w:t>//Assert</w:t>
+      </w:r>
+    </w:p>
+    <w:p>
+      <w:pPr>
+        <w:shd w:val="clear" w:color="auto" w:fill="E7E6E6" w:themeFill="background2"/>
+        <w:autoSpaceDE w:val="0"/>
+        <w:autoSpaceDN w:val="0"/>
+        <w:adjustRightInd w:val="0"/>
+        <w:spacing w:after="0" w:line="240" w:lineRule="auto"/>
+        <w:ind w:left="1440"/>
+        <w:rPr>
+          <w:rFonts w:ascii="Consolas" w:hAnsi="Consolas" w:cs="Consolas"/>
+          <w:color w:val="000000"/>
+          <w:sz w:val="19"/>
+          <w:szCs w:val="19"/>
+        </w:rPr>
+      </w:pPr>
+      <w:r>
+        <w:rPr>
+          <w:rFonts w:ascii="Consolas" w:hAnsi="Consolas" w:cs="Consolas"/>
+          <w:color w:val="000000"/>
+          <w:sz w:val="19"/>
+          <w:szCs w:val="19"/>
+        </w:rPr>
+        <w:t xml:space="preserve">   </w:t>
+      </w:r>
+      <w:r>
+        <w:rPr>
+          <w:rFonts w:ascii="Consolas" w:hAnsi="Consolas" w:cs="Consolas"/>
+          <w:color w:val="2B91AF"/>
+          <w:sz w:val="19"/>
+          <w:szCs w:val="19"/>
+        </w:rPr>
+        <w:t>Assert</w:t>
+      </w:r>
+      <w:r>
+        <w:rPr>
+          <w:rFonts w:ascii="Consolas" w:hAnsi="Consolas" w:cs="Consolas"/>
+          <w:color w:val="000000"/>
+          <w:sz w:val="19"/>
+          <w:szCs w:val="19"/>
+        </w:rPr>
+        <w:t xml:space="preserve">.IsInstanceOfType(actualPage, </w:t>
+      </w:r>
+      <w:r>
+        <w:rPr>
+          <w:rFonts w:ascii="Consolas" w:hAnsi="Consolas" w:cs="Consolas"/>
+          <w:color w:val="0000FF"/>
+          <w:sz w:val="19"/>
+          <w:szCs w:val="19"/>
+        </w:rPr>
+        <w:t>typeof</w:t>
+      </w:r>
+      <w:r>
+        <w:rPr>
+          <w:rFonts w:ascii="Consolas" w:hAnsi="Consolas" w:cs="Consolas"/>
+          <w:color w:val="000000"/>
+          <w:sz w:val="19"/>
+          <w:szCs w:val="19"/>
+        </w:rPr>
+        <w:t>(BasketPage));</w:t>
+      </w:r>
+    </w:p>
+    <w:p>
+      <w:pPr>
+        <w:shd w:val="clear" w:color="auto" w:fill="E7E6E6" w:themeFill="background2"/>
+        <w:autoSpaceDE w:val="0"/>
+        <w:autoSpaceDN w:val="0"/>
+        <w:adjustRightInd w:val="0"/>
+        <w:spacing w:after="0" w:line="240" w:lineRule="auto"/>
+        <w:ind w:left="1440"/>
+        <w:rPr>
+          <w:rFonts w:ascii="Consolas" w:hAnsi="Consolas" w:cs="Consolas"/>
+          <w:color w:val="000000"/>
+          <w:sz w:val="19"/>
+          <w:szCs w:val="19"/>
+        </w:rPr>
+      </w:pPr>
+      <w:r>
+        <w:rPr>
+          <w:rFonts w:ascii="Consolas" w:hAnsi="Consolas" w:cs="Consolas"/>
+          <w:color w:val="000000"/>
+          <w:sz w:val="19"/>
+          <w:szCs w:val="19"/>
+        </w:rPr>
+        <w:t xml:space="preserve">   </w:t>
+      </w:r>
+      <w:r>
+        <w:rPr>
+          <w:rFonts w:ascii="Consolas" w:hAnsi="Consolas" w:cs="Consolas"/>
+          <w:color w:val="2B91AF"/>
+          <w:sz w:val="19"/>
+          <w:szCs w:val="19"/>
+        </w:rPr>
+        <w:t>Assert</w:t>
+      </w:r>
+      <w:r>
+        <w:rPr>
+          <w:rFonts w:ascii="Consolas" w:hAnsi="Consolas" w:cs="Consolas"/>
+          <w:color w:val="000000"/>
+          <w:sz w:val="19"/>
+          <w:szCs w:val="19"/>
+        </w:rPr>
+        <w:t>.IsTrue(actualPage.Url.EndsWith(</w:t>
+      </w:r>
+      <w:r>
+        <w:rPr>
+          <w:rFonts w:ascii="Consolas" w:hAnsi="Consolas" w:cs="Consolas"/>
+          <w:color w:val="A31515"/>
+          <w:sz w:val="19"/>
+          <w:szCs w:val="19"/>
+        </w:rPr>
+        <w:t>"/Basket"</w:t>
+      </w:r>
+      <w:r>
+        <w:rPr>
+          <w:rFonts w:ascii="Consolas" w:hAnsi="Consolas" w:cs="Consolas"/>
+          <w:color w:val="000000"/>
+          <w:sz w:val="19"/>
+          <w:szCs w:val="19"/>
+        </w:rPr>
+        <w:t>));</w:t>
+      </w:r>
+    </w:p>
+    <w:p>
+      <w:pPr>
+        <w:shd w:val="clear" w:color="auto" w:fill="E7E6E6" w:themeFill="background2"/>
+        <w:autoSpaceDE w:val="0"/>
+        <w:autoSpaceDN w:val="0"/>
+        <w:adjustRightInd w:val="0"/>
+        <w:spacing w:after="0" w:line="240" w:lineRule="auto"/>
+        <w:ind w:left="1440"/>
+        <w:rPr>
+          <w:rFonts w:ascii="Consolas" w:hAnsi="Consolas" w:cs="Consolas"/>
+          <w:color w:val="000000"/>
+          <w:sz w:val="19"/>
+          <w:szCs w:val="19"/>
+        </w:rPr>
+      </w:pPr>
+      <w:r>
+        <w:rPr>
+          <w:rFonts w:ascii="Consolas" w:hAnsi="Consolas" w:cs="Consolas"/>
+          <w:color w:val="000000"/>
+          <w:sz w:val="19"/>
+          <w:szCs w:val="19"/>
+        </w:rPr>
+        <w:t xml:space="preserve">   </w:t>
+      </w:r>
+      <w:r>
+        <w:rPr>
+          <w:rFonts w:ascii="Consolas" w:hAnsi="Consolas" w:cs="Consolas"/>
+          <w:color w:val="2B91AF"/>
+          <w:sz w:val="19"/>
+          <w:szCs w:val="19"/>
+        </w:rPr>
+        <w:t>Assert</w:t>
+      </w:r>
+      <w:r>
+        <w:rPr>
+          <w:rFonts w:ascii="Consolas" w:hAnsi="Consolas" w:cs="Consolas"/>
+          <w:color w:val="000000"/>
+          <w:sz w:val="19"/>
+          <w:szCs w:val="19"/>
+        </w:rPr>
+        <w:t xml:space="preserve">.AreEqual(actualPage.Title, </w:t>
+      </w:r>
+      <w:r>
+        <w:rPr>
+          <w:rFonts w:ascii="Consolas" w:hAnsi="Consolas" w:cs="Consolas"/>
+          <w:color w:val="A31515"/>
+          <w:sz w:val="19"/>
+          <w:szCs w:val="19"/>
+        </w:rPr>
+        <w:t>"Basket - Microsoft.eShopOnWeb"</w:t>
+      </w:r>
+      <w:r>
+        <w:rPr>
+          <w:rFonts w:ascii="Consolas" w:hAnsi="Consolas" w:cs="Consolas"/>
+          <w:color w:val="000000"/>
+          <w:sz w:val="19"/>
+          <w:szCs w:val="19"/>
+        </w:rPr>
+        <w:t>);</w:t>
+      </w:r>
+    </w:p>
+    <w:p>
+      <w:pPr>
+        <w:shd w:val="clear" w:color="auto" w:fill="E7E6E6" w:themeFill="background2"/>
+        <w:ind w:left="1440"/>
+      </w:pPr>
+      <w:r>
+        <w:rPr>
+          <w:rFonts w:ascii="Consolas" w:hAnsi="Consolas" w:cs="Consolas"/>
+          <w:color w:val="000000"/>
+          <w:sz w:val="19"/>
+          <w:szCs w:val="19"/>
+        </w:rPr>
+        <w:t>}</w:t>
+      </w:r>
+    </w:p>
+    <w:p>
+      <w:pPr>
+        <w:pStyle w:val="ListParagraph"/>
+        <w:ind w:left="1440"/>
+      </w:pPr>
+    </w:p>
+    <w:p>
+      <w:pPr>
+        <w:pStyle w:val="ListParagraph"/>
+        <w:numPr>
+          <w:ilvl w:val="0"/>
+          <w:numId w:val="19"/>
+        </w:numPr>
+      </w:pPr>
+      <w:r>
+        <w:t xml:space="preserve">Let’s build our solution to make sure we don’t have compilation error and run the test to verify </w:t>
+      </w:r>
+      <w:r>
+        <w:t xml:space="preserve">our test method </w:t>
+      </w:r>
+      <w:r>
+        <w:t xml:space="preserve">passes, </w:t>
+      </w:r>
+      <w:r>
+        <w:t>select</w:t>
+      </w:r>
+      <w:r>
+        <w:t>ing</w:t>
+      </w:r>
+      <w:r>
+        <w:t xml:space="preserve"> the Mug&lt;T&gt; item, add</w:t>
+      </w:r>
+      <w:r>
+        <w:t>ing</w:t>
+      </w:r>
+      <w:r>
+        <w:t xml:space="preserve"> it to the basket and </w:t>
+      </w:r>
+      <w:r>
+        <w:t>ending up</w:t>
+      </w:r>
+      <w:r>
+        <w:t xml:space="preserve"> </w:t>
+      </w:r>
+      <w:r>
+        <w:t>at</w:t>
       </w:r>
       <w:bookmarkStart w:id="0" w:name="_GoBack"/>
       <w:bookmarkEnd w:id="0"/>
+      <w:r>
+        <w:t xml:space="preserve"> the basket page.</w:t>
+      </w:r>
     </w:p>
     <w:p>
       <w:pPr>
@@ -15070,6 +14708,50 @@
       <w:color w:val="2F5496" w:themeColor="accent1" w:themeShade="BF"/>
     </w:rPr>
   </w:style>
+  <w:style w:type="paragraph" w:styleId="Header">
+    <w:name w:val="header"/>
+    <w:basedOn w:val="Normal"/>
+    <w:link w:val="HeaderChar"/>
+    <w:uiPriority w:val="99"/>
+    <w:unhideWhenUsed/>
+    <w:rsid w:val="00FF2FD2"/>
+    <w:pPr>
+      <w:tabs>
+        <w:tab w:val="center" w:pos="4513"/>
+        <w:tab w:val="right" w:pos="9026"/>
+      </w:tabs>
+      <w:spacing w:after="0" w:line="240" w:lineRule="auto"/>
+    </w:pPr>
+  </w:style>
+  <w:style w:type="character" w:customStyle="1" w:styleId="HeaderChar">
+    <w:name w:val="Header Char"/>
+    <w:basedOn w:val="DefaultParagraphFont"/>
+    <w:link w:val="Header"/>
+    <w:uiPriority w:val="99"/>
+    <w:rsid w:val="00FF2FD2"/>
+  </w:style>
+  <w:style w:type="paragraph" w:styleId="Footer">
+    <w:name w:val="footer"/>
+    <w:basedOn w:val="Normal"/>
+    <w:link w:val="FooterChar"/>
+    <w:uiPriority w:val="99"/>
+    <w:unhideWhenUsed/>
+    <w:rsid w:val="00FF2FD2"/>
+    <w:pPr>
+      <w:tabs>
+        <w:tab w:val="center" w:pos="4513"/>
+        <w:tab w:val="right" w:pos="9026"/>
+      </w:tabs>
+      <w:spacing w:after="0" w:line="240" w:lineRule="auto"/>
+    </w:pPr>
+  </w:style>
+  <w:style w:type="character" w:customStyle="1" w:styleId="FooterChar">
+    <w:name w:val="Footer Char"/>
+    <w:basedOn w:val="DefaultParagraphFont"/>
+    <w:link w:val="Footer"/>
+    <w:uiPriority w:val="99"/>
+    <w:rsid w:val="00FF2FD2"/>
+  </w:style>
 </w:styles>
 </file>
 

</xml_diff>

<commit_message>
updated first part of Lab#2
</commit_message>
<xml_diff>
--- a/Lab#2 - Building a DSL/Lab#2 - Building a DSL.docx
+++ b/Lab#2 - Building a DSL/Lab#2 - Building a DSL.docx
@@ -731,7 +731,13 @@
         <w:t xml:space="preserve">in a rush due to tight deadline by a contractor who left the organisation. </w:t>
       </w:r>
       <w:r>
-        <w:t xml:space="preserve">You are now in charge on maintain these and extends these as a </w:t>
+        <w:t xml:space="preserve">You are now in charge on maintain these and extends these as </w:t>
+      </w:r>
+      <w:r>
+        <w:t>an</w:t>
+      </w:r>
+      <w:r>
+        <w:t xml:space="preserve"> </w:t>
       </w:r>
       <w:r>
         <w:t>Automation</w:t>
@@ -1680,59 +1686,11 @@
           <w:color w:val="000000"/>
           <w:sz w:val="19"/>
           <w:szCs w:val="19"/>
-          <w:shd w:val="clear" w:color="auto" w:fill="E7E6E6" w:themeFill="background2"/>
-        </w:rPr>
-        <w:t>LoggedIn</w:t>
-      </w:r>
-      <w:r>
-        <w:rPr>
-          <w:rFonts w:ascii="Consolas" w:hAnsi="Consolas" w:cs="Consolas"/>
-          <w:color w:val="000000"/>
-          <w:sz w:val="19"/>
-          <w:szCs w:val="19"/>
-          <w:shd w:val="clear" w:color="auto" w:fill="E7E6E6" w:themeFill="background2"/>
-        </w:rPr>
-        <w:t>_User_Can_buy_a_cup_of_T</w:t>
-      </w:r>
-      <w:r>
-        <w:rPr>
-          <w:rFonts w:ascii="Consolas" w:hAnsi="Consolas" w:cs="Consolas"/>
-          <w:color w:val="000000"/>
-          <w:sz w:val="19"/>
-          <w:szCs w:val="19"/>
-          <w:shd w:val="clear" w:color="auto" w:fill="E7E6E6" w:themeFill="background2"/>
-        </w:rPr>
-        <w:t>()</w:t>
-      </w:r>
-      <w:r>
-        <w:rPr>
-          <w:rFonts w:ascii="Consolas" w:hAnsi="Consolas" w:cs="Consolas"/>
-          <w:color w:val="000000"/>
-          <w:sz w:val="19"/>
-          <w:szCs w:val="19"/>
-        </w:rPr>
-        <w:t xml:space="preserve"> test method of </w:t>
-      </w:r>
-      <w:r>
-        <w:rPr>
-          <w:rFonts w:ascii="Consolas" w:hAnsi="Consolas" w:cs="Consolas"/>
-          <w:color w:val="2B91AF"/>
-          <w:sz w:val="19"/>
-          <w:szCs w:val="19"/>
-        </w:rPr>
-        <w:t>BrittleTests</w:t>
-      </w:r>
-      <w:r>
-        <w:t xml:space="preserve"> from the Test</w:t>
-      </w:r>
-      <w:r>
-        <w:t xml:space="preserve"> </w:t>
-      </w:r>
-      <w:r>
-        <w:t>Explorer</w:t>
-      </w:r>
-      <w:r>
-        <w:t>.</w:t>
+        </w:rPr>
+        <w:t xml:space="preserve">Registered_User_Can_buy_a_cup_of_T test method of </w:t>
+      </w:r>
+      <w:r>
+        <w:t>BrittleTests from the TestExplorer</w:t>
       </w:r>
     </w:p>
     <w:p>
@@ -2803,7 +2761,25 @@
           <w:sz w:val="19"/>
           <w:szCs w:val="19"/>
         </w:rPr>
-        <w:t>.IsNullOrWhiteSpace(</w:t>
+        <w:t>.</w:t>
+      </w:r>
+      <w:r>
+        <w:rPr>
+          <w:rFonts w:ascii="Consolas" w:hAnsi="Consolas" w:cs="Consolas"/>
+          <w:color w:val="FFC000" w:themeColor="accent4"/>
+          <w:sz w:val="19"/>
+          <w:szCs w:val="19"/>
+        </w:rPr>
+        <w:t>IsNullOrWhiteSpace</w:t>
+      </w:r>
+      <w:r>
+        <w:rPr>
+          <w:rFonts w:ascii="Consolas" w:hAnsi="Consolas" w:cs="Consolas"/>
+          <w:color w:val="000000"/>
+          <w:sz w:val="19"/>
+          <w:szCs w:val="19"/>
+        </w:rPr>
+        <w:t>(</w:t>
       </w:r>
       <w:r>
         <w:rPr>
@@ -3120,13 +3096,18 @@
     <w:p>
       <w:pPr>
         <w:ind w:left="720"/>
-      </w:pPr>
-      <w:r>
         <w:rPr>
           <w:i/>
           <w:iCs/>
           <w:color w:val="44546A" w:themeColor="text2"/>
         </w:rPr>
+      </w:pPr>
+      <w:r>
+        <w:rPr>
+          <w:i/>
+          <w:iCs/>
+          <w:color w:val="44546A" w:themeColor="text2"/>
+        </w:rPr>
         <w:t xml:space="preserve">Notice we have placed some constraints on the generic </w:t>
       </w:r>
       <w:r>
@@ -3170,8 +3151,15 @@
     </w:p>
     <w:p>
       <w:pPr>
-        <w:ind w:left="720"/>
-      </w:pPr>
+        <w:pStyle w:val="ListParagraph"/>
+        <w:numPr>
+          <w:ilvl w:val="0"/>
+          <w:numId w:val="14"/>
+        </w:numPr>
+      </w:pPr>
+      <w:r>
+        <w:br w:type="page"/>
+      </w:r>
       <w:r>
         <w:lastRenderedPageBreak/>
         <w:t xml:space="preserve">Let’s now introduce our first (empty) page object which will encapsulate our landing page. Under Step 1 folder, add a Pages subfolder and add in that folder our </w:t>
@@ -4949,7 +4937,43 @@
           <w:sz w:val="19"/>
           <w:szCs w:val="19"/>
         </w:rPr>
-        <w:t xml:space="preserve"> action = performAction ?? (e =&gt; e.Click());</w:t>
+        <w:t xml:space="preserve"> action = performAction ?? (</w:t>
+      </w:r>
+      <w:r>
+        <w:rPr>
+          <w:rFonts w:ascii="Consolas" w:hAnsi="Consolas" w:cs="Consolas"/>
+          <w:color w:val="5B9BD5" w:themeColor="accent5"/>
+          <w:sz w:val="19"/>
+          <w:szCs w:val="19"/>
+        </w:rPr>
+        <w:t>e</w:t>
+      </w:r>
+      <w:r>
+        <w:rPr>
+          <w:rFonts w:ascii="Consolas" w:hAnsi="Consolas" w:cs="Consolas"/>
+          <w:color w:val="000000"/>
+          <w:sz w:val="19"/>
+          <w:szCs w:val="19"/>
+        </w:rPr>
+        <w:t xml:space="preserve"> =&gt; </w:t>
+      </w:r>
+      <w:r>
+        <w:rPr>
+          <w:rFonts w:ascii="Consolas" w:hAnsi="Consolas" w:cs="Consolas"/>
+          <w:color w:val="5B9BD5" w:themeColor="accent5"/>
+          <w:sz w:val="19"/>
+          <w:szCs w:val="19"/>
+        </w:rPr>
+        <w:t>e</w:t>
+      </w:r>
+      <w:r>
+        <w:rPr>
+          <w:rFonts w:ascii="Consolas" w:hAnsi="Consolas" w:cs="Consolas"/>
+          <w:color w:val="000000"/>
+          <w:sz w:val="19"/>
+          <w:szCs w:val="19"/>
+        </w:rPr>
+        <w:t>.Click());</w:t>
       </w:r>
     </w:p>
     <w:p>
@@ -5134,40 +5158,13 @@
           <w:color w:val="44546A" w:themeColor="text2"/>
         </w:rPr>
       </w:pPr>
-    </w:p>
-    <w:p>
-      <w:pPr>
-        <w:pStyle w:val="ListParagraph"/>
-        <w:ind w:left="1080"/>
+      <w:r>
         <w:rPr>
           <w:i/>
           <w:iCs/>
           <w:color w:val="44546A" w:themeColor="text2"/>
         </w:rPr>
-      </w:pPr>
-      <w:r>
-        <w:rPr>
-          <w:i/>
-          <w:iCs/>
-          <w:color w:val="44546A" w:themeColor="text2"/>
-        </w:rPr>
-        <w:t>You can see that the</w:t>
-      </w:r>
-      <w:r>
-        <w:rPr>
-          <w:i/>
-          <w:iCs/>
-          <w:color w:val="44546A" w:themeColor="text2"/>
-        </w:rPr>
-        <w:t xml:space="preserve"> NavigateTo generic</w:t>
-      </w:r>
-      <w:r>
-        <w:rPr>
-          <w:i/>
-          <w:iCs/>
-          <w:color w:val="44546A" w:themeColor="text2"/>
-        </w:rPr>
-        <w:t xml:space="preserve"> method above has 3 goals:</w:t>
+        <w:t>You can see that the method above has 3 goals:</w:t>
       </w:r>
     </w:p>
     <w:p>
@@ -6234,6 +6231,12 @@
     </w:p>
     <w:p>
       <w:pPr>
+        <w:pStyle w:val="ListParagraph"/>
+        <w:ind w:left="1080"/>
+      </w:pPr>
+    </w:p>
+    <w:p>
+      <w:pPr>
         <w:ind w:left="1080"/>
         <w:rPr>
           <w:i/>
@@ -7510,7 +7513,6 @@
           <w:iCs/>
           <w:color w:val="44546A" w:themeColor="text2"/>
         </w:rPr>
-        <w:lastRenderedPageBreak/>
         <w:t xml:space="preserve">Also please note that this currently will be creating and disposing of the WebDriver for each test method. This is optimised for isolating test methods from each other as we start from a clean browser </w:t>
       </w:r>
       <w:r>
@@ -7633,16 +7635,6 @@
         </w:rPr>
         <w:t xml:space="preserve"> was occupying</w:t>
       </w:r>
-    </w:p>
-    <w:p>
-      <w:pPr>
-        <w:ind w:left="1080"/>
-        <w:rPr>
-          <w:i/>
-          <w:iCs/>
-          <w:color w:val="44546A" w:themeColor="text2"/>
-        </w:rPr>
-      </w:pPr>
     </w:p>
     <w:p>
       <w:pPr>
@@ -7838,6 +7830,12 @@
         <w:t xml:space="preserve"> a new </w:t>
       </w:r>
       <w:r>
+        <w:rPr>
+          <w:rFonts w:ascii="Consolas" w:hAnsi="Consolas" w:cs="Consolas"/>
+          <w:color w:val="2B91AF"/>
+          <w:sz w:val="19"/>
+          <w:szCs w:val="19"/>
+        </w:rPr>
         <w:t>AddingToBasketAndCheckingOutTests</w:t>
       </w:r>
       <w:r>
@@ -8785,6 +8783,14 @@
         </w:rPr>
         <w:t xml:space="preserve"> index (second result of the search).</w:t>
       </w:r>
+      <w:r>
+        <w:rPr>
+          <w:i/>
+          <w:iCs/>
+          <w:color w:val="44546A" w:themeColor="text2"/>
+        </w:rPr>
+        <w:t xml:space="preserve"> What if there was of finding the item directly with some kinds of unique id for it?</w:t>
+      </w:r>
     </w:p>
     <w:p>
       <w:pPr>
@@ -8801,7 +8807,55 @@
           <w:iCs/>
           <w:color w:val="44546A" w:themeColor="text2"/>
         </w:rPr>
-        <w:t>A few conversations with the developers can quickly highlight that each product has a unique (hidden) id which can be used to directly to</w:t>
+        <w:t>A</w:t>
+      </w:r>
+      <w:r>
+        <w:rPr>
+          <w:i/>
+          <w:iCs/>
+          <w:color w:val="44546A" w:themeColor="text2"/>
+        </w:rPr>
+        <w:t xml:space="preserve">fter a </w:t>
+      </w:r>
+      <w:r>
+        <w:rPr>
+          <w:i/>
+          <w:iCs/>
+          <w:color w:val="44546A" w:themeColor="text2"/>
+        </w:rPr>
+        <w:t>few conversations with the developers</w:t>
+      </w:r>
+      <w:r>
+        <w:rPr>
+          <w:i/>
+          <w:iCs/>
+          <w:color w:val="44546A" w:themeColor="text2"/>
+        </w:rPr>
+        <w:t xml:space="preserve">, we </w:t>
+      </w:r>
+      <w:r>
+        <w:rPr>
+          <w:i/>
+          <w:iCs/>
+          <w:color w:val="44546A" w:themeColor="text2"/>
+        </w:rPr>
+        <w:t xml:space="preserve">quickly </w:t>
+      </w:r>
+      <w:r>
+        <w:rPr>
+          <w:i/>
+          <w:iCs/>
+          <w:color w:val="44546A" w:themeColor="text2"/>
+        </w:rPr>
+        <w:t>found out</w:t>
+      </w:r>
+      <w:r>
+        <w:rPr>
+          <w:i/>
+          <w:iCs/>
+          <w:color w:val="44546A" w:themeColor="text2"/>
+        </w:rPr>
+        <w:t xml:space="preserve"> that each product has a unique (hidden) id which can be used to directly to</w:t>
       </w:r>
       <w:r>
         <w:rPr>
@@ -8931,13 +8985,7 @@
         </w:numPr>
       </w:pPr>
       <w:r>
-        <w:t>Another principle of Page Objects is that any action</w:t>
-      </w:r>
-      <w:r>
-        <w:t>s</w:t>
-      </w:r>
-      <w:r>
-        <w:t xml:space="preserve"> on the actual web page results of either staying on the same page or navigating to another page.</w:t>
+        <w:t>Another principle of Page Objects is that any action on the actual web page results of either staying on the same page or navigating to another page.</w:t>
       </w:r>
     </w:p>
     <w:p>
@@ -9003,7 +9051,13 @@
         <w:t>the</w:t>
       </w:r>
       <w:r>
-        <w:t xml:space="preserve"> know item to </w:t>
+        <w:t xml:space="preserve"> know</w:t>
+      </w:r>
+      <w:r>
+        <w:t>n</w:t>
+      </w:r>
+      <w:r>
+        <w:t xml:space="preserve"> item to </w:t>
       </w:r>
       <w:r>
         <w:t xml:space="preserve">the basket by </w:t>
@@ -9221,29 +9275,82 @@
     </w:p>
     <w:p>
       <w:pPr>
-        <w:pStyle w:val="ListParagraph"/>
-        <w:numPr>
-          <w:ilvl w:val="0"/>
-          <w:numId w:val="19"/>
-        </w:numPr>
-      </w:pPr>
+        <w:ind w:left="1440"/>
+      </w:pPr>
+      <w:r>
+        <w:t>W</w:t>
+      </w:r>
+      <w:r>
+        <w:t xml:space="preserve">e can </w:t>
+      </w:r>
+      <w:r>
+        <w:t xml:space="preserve">generate the method for us </w:t>
+      </w:r>
+      <w:r>
+        <w:t xml:space="preserve">by using </w:t>
+      </w:r>
+      <w:r>
+        <w:t>ReSharper</w:t>
+      </w:r>
+      <w:r>
+        <w:t xml:space="preserve"> or </w:t>
+      </w:r>
+      <w:r>
+        <w:t>V</w:t>
+      </w:r>
+      <w:r>
+        <w:t xml:space="preserve">isual </w:t>
+      </w:r>
+      <w:r>
+        <w:t>S</w:t>
+      </w:r>
+      <w:r>
+        <w:t>tudio</w:t>
+      </w:r>
+      <w:r>
+        <w:t xml:space="preserve">’s keyboard shortcut </w:t>
+      </w:r>
+      <w:r>
+        <w:t>Ctrl</w:t>
+      </w:r>
       <w:r>
         <w:t xml:space="preserve"> </w:t>
       </w:r>
       <w:r>
-        <w:t>W</w:t>
-      </w:r>
-      <w:r>
-        <w:t xml:space="preserve">e can </w:t>
-      </w:r>
-      <w:r>
-        <w:t xml:space="preserve">generate the method for us </w:t>
-      </w:r>
-      <w:r>
-        <w:t>by using Resharper or visual studio Ctrl+. contextual menu</w:t>
-      </w:r>
-      <w:r>
-        <w:t xml:space="preserve"> and modify as follow</w:t>
+        <w:t>+</w:t>
+      </w:r>
+      <w:r>
+        <w:t xml:space="preserve"> </w:t>
+      </w:r>
+      <w:r>
+        <w:t>. contextual menu</w:t>
+      </w:r>
+      <w:r>
+        <w:t xml:space="preserve"> and </w:t>
+      </w:r>
+      <w:r>
+        <w:t xml:space="preserve">implement the </w:t>
+      </w:r>
+      <w:r>
+        <w:rPr>
+          <w:rFonts w:ascii="Consolas" w:hAnsi="Consolas" w:cs="Consolas"/>
+          <w:color w:val="2B91AF"/>
+          <w:sz w:val="19"/>
+          <w:szCs w:val="19"/>
+        </w:rPr>
+        <w:t>HomePage</w:t>
+      </w:r>
+      <w:r>
+        <w:t>’s</w:t>
+      </w:r>
+      <w:r>
+        <w:t xml:space="preserve"> method </w:t>
+      </w:r>
+      <w:r>
+        <w:t>as follow</w:t>
+      </w:r>
+      <w:r>
+        <w:t>:</w:t>
       </w:r>
     </w:p>
     <w:p>
@@ -9653,7 +9760,25 @@
           <w:sz w:val="19"/>
           <w:szCs w:val="19"/>
         </w:rPr>
-        <w:t xml:space="preserve"> NavigateTo&lt;BasketPage&gt;(</w:t>
+        <w:t xml:space="preserve"> NavigateTo&lt;</w:t>
+      </w:r>
+      <w:r>
+        <w:rPr>
+          <w:rFonts w:ascii="Consolas" w:hAnsi="Consolas" w:cs="Consolas"/>
+          <w:color w:val="FF0000"/>
+          <w:sz w:val="19"/>
+          <w:szCs w:val="19"/>
+        </w:rPr>
+        <w:t>BasketPage</w:t>
+      </w:r>
+      <w:r>
+        <w:rPr>
+          <w:rFonts w:ascii="Consolas" w:hAnsi="Consolas" w:cs="Consolas"/>
+          <w:color w:val="000000"/>
+          <w:sz w:val="19"/>
+          <w:szCs w:val="19"/>
+        </w:rPr>
+        <w:t>&gt;(</w:t>
       </w:r>
       <w:r>
         <w:rPr>
@@ -9830,7 +9955,61 @@
           <w:iCs/>
           <w:color w:val="44546A" w:themeColor="text2"/>
         </w:rPr>
-        <w:t xml:space="preserve">The </w:t>
+        <w:t xml:space="preserve">Our method above make </w:t>
+      </w:r>
+      <w:r>
+        <w:rPr>
+          <w:i/>
+          <w:iCs/>
+          <w:color w:val="44546A" w:themeColor="text2"/>
+        </w:rPr>
+        <w:t xml:space="preserve">use </w:t>
+      </w:r>
+      <w:r>
+        <w:rPr>
+          <w:i/>
+          <w:iCs/>
+          <w:color w:val="44546A" w:themeColor="text2"/>
+        </w:rPr>
+        <w:t xml:space="preserve">of the </w:t>
+      </w:r>
+      <w:r>
+        <w:rPr>
+          <w:i/>
+          <w:iCs/>
+          <w:color w:val="44546A" w:themeColor="text2"/>
+        </w:rPr>
+        <w:t xml:space="preserve">base </w:t>
+      </w:r>
+      <w:r>
+        <w:rPr>
+          <w:rFonts w:ascii="Consolas" w:hAnsi="Consolas" w:cs="Consolas"/>
+          <w:i/>
+          <w:iCs/>
+          <w:color w:val="2B91AF"/>
+          <w:sz w:val="19"/>
+          <w:szCs w:val="19"/>
+        </w:rPr>
+        <w:t>Page</w:t>
+      </w:r>
+      <w:r>
+        <w:rPr>
+          <w:i/>
+          <w:iCs/>
+          <w:color w:val="44546A" w:themeColor="text2"/>
+        </w:rPr>
+        <w:t>’s</w:t>
+      </w:r>
+      <w:r>
+        <w:rPr>
+          <w:rFonts w:ascii="Consolas" w:hAnsi="Consolas" w:cs="Consolas"/>
+          <w:i/>
+          <w:iCs/>
+          <w:color w:val="2B91AF"/>
+          <w:sz w:val="19"/>
+          <w:szCs w:val="19"/>
+        </w:rPr>
+        <w:t xml:space="preserve"> </w:t>
       </w:r>
       <w:r>
         <w:rPr>
@@ -9839,16 +10018,19 @@
           <w:color w:val="000000" w:themeColor="text1"/>
           <w:shd w:val="clear" w:color="auto" w:fill="E7E6E6" w:themeFill="background2"/>
         </w:rPr>
-        <w:t>AddToBasketByProductId(</w:t>
-      </w:r>
-      <w:r>
-        <w:rPr>
-          <w:i/>
-          <w:iCs/>
-          <w:color w:val="002060"/>
+        <w:t>NavigateTo&lt;</w:t>
+      </w:r>
+      <w:r>
+        <w:rPr>
+          <w:rFonts w:ascii="Consolas" w:hAnsi="Consolas" w:cs="Consolas"/>
+          <w:i/>
+          <w:iCs/>
+          <w:color w:val="2B91AF"/>
+          <w:sz w:val="19"/>
+          <w:szCs w:val="19"/>
           <w:shd w:val="clear" w:color="auto" w:fill="E7E6E6" w:themeFill="background2"/>
         </w:rPr>
-        <w:t>int</w:t>
+        <w:t>TPage</w:t>
       </w:r>
       <w:r>
         <w:rPr>
@@ -9857,25 +10039,15 @@
           <w:color w:val="000000" w:themeColor="text1"/>
           <w:shd w:val="clear" w:color="auto" w:fill="E7E6E6" w:themeFill="background2"/>
         </w:rPr>
-        <w:t xml:space="preserve"> </w:t>
-      </w:r>
-      <w:r>
-        <w:rPr>
-          <w:i/>
-          <w:iCs/>
-          <w:color w:val="5B9BD5" w:themeColor="accent5"/>
-          <w:shd w:val="clear" w:color="auto" w:fill="E7E6E6" w:themeFill="background2"/>
-        </w:rPr>
-        <w:t>productid</w:t>
+        <w:t>&gt;</w:t>
       </w:r>
       <w:r>
         <w:rPr>
           <w:i/>
           <w:iCs/>
           <w:color w:val="000000" w:themeColor="text1"/>
-          <w:shd w:val="clear" w:color="auto" w:fill="E7E6E6" w:themeFill="background2"/>
-        </w:rPr>
-        <w:t>)</w:t>
+        </w:rPr>
+        <w:t xml:space="preserve">  </w:t>
       </w:r>
       <w:r>
         <w:rPr>
@@ -9883,7 +10055,7 @@
           <w:iCs/>
           <w:color w:val="44546A" w:themeColor="text2"/>
         </w:rPr>
-        <w:t xml:space="preserve"> above </w:t>
+        <w:t xml:space="preserve">method for </w:t>
       </w:r>
     </w:p>
     <w:p>
@@ -9891,7 +10063,7 @@
         <w:pStyle w:val="ListParagraph"/>
         <w:numPr>
           <w:ilvl w:val="0"/>
-          <w:numId w:val="25"/>
+          <w:numId w:val="28"/>
         </w:numPr>
         <w:rPr>
           <w:i/>
@@ -9905,15 +10077,7 @@
           <w:iCs/>
           <w:color w:val="44546A" w:themeColor="text2"/>
         </w:rPr>
-        <w:t>s</w:t>
-      </w:r>
-      <w:r>
-        <w:rPr>
-          <w:i/>
-          <w:iCs/>
-          <w:color w:val="44546A" w:themeColor="text2"/>
-        </w:rPr>
-        <w:t>pecify an Xpath selector to find hidden input element which have the specified product id as a value attribute.</w:t>
+        <w:t xml:space="preserve">finding the hidden input web element with XPath selector where its value matches the specified product id </w:t>
       </w:r>
     </w:p>
     <w:p>
@@ -9921,7 +10085,7 @@
         <w:pStyle w:val="ListParagraph"/>
         <w:numPr>
           <w:ilvl w:val="0"/>
-          <w:numId w:val="25"/>
+          <w:numId w:val="28"/>
         </w:numPr>
         <w:rPr>
           <w:i/>
@@ -9935,7 +10099,7 @@
           <w:iCs/>
           <w:color w:val="44546A" w:themeColor="text2"/>
         </w:rPr>
-        <w:t xml:space="preserve">Instruct </w:t>
+        <w:t>submit</w:t>
       </w:r>
       <w:r>
         <w:rPr>
@@ -9943,10 +10107,972 @@
           <w:iCs/>
           <w:color w:val="44546A" w:themeColor="text2"/>
         </w:rPr>
-        <w:t>to submit form the found web element belongs to</w:t>
+        <w:t>ting</w:t>
+      </w:r>
+      <w:r>
+        <w:rPr>
+          <w:i/>
+          <w:iCs/>
+          <w:color w:val="44546A" w:themeColor="text2"/>
+        </w:rPr>
+        <w:t xml:space="preserve"> the form that element belongs to. </w:t>
+      </w:r>
+    </w:p>
+    <w:p>
+      <w:pPr>
+        <w:ind w:left="1440"/>
+        <w:rPr>
+          <w:i/>
+          <w:iCs/>
+          <w:color w:val="44546A" w:themeColor="text2"/>
+        </w:rPr>
+      </w:pPr>
+      <w:r>
+        <w:rPr>
+          <w:i/>
+          <w:iCs/>
+          <w:color w:val="44546A" w:themeColor="text2"/>
+        </w:rPr>
+        <w:t xml:space="preserve">The </w:t>
+      </w:r>
+      <w:r>
+        <w:rPr>
+          <w:rFonts w:ascii="Consolas" w:hAnsi="Consolas" w:cs="Consolas"/>
+          <w:i/>
+          <w:iCs/>
+          <w:color w:val="2B91AF"/>
+          <w:sz w:val="19"/>
+          <w:szCs w:val="19"/>
+        </w:rPr>
+        <w:t>BasketPage</w:t>
+      </w:r>
+      <w:r>
+        <w:rPr>
+          <w:i/>
+          <w:iCs/>
+          <w:color w:val="44546A" w:themeColor="text2"/>
+        </w:rPr>
+        <w:t xml:space="preserve"> doesn’t exists yet but we are driving the implementation of our SDL based on test scripts demands</w:t>
+      </w:r>
+      <w:r>
+        <w:rPr>
+          <w:i/>
+          <w:iCs/>
+          <w:color w:val="44546A" w:themeColor="text2"/>
+        </w:rPr>
+        <w:t xml:space="preserve"> so that we don’t over-complicated with just what is needed. </w:t>
+      </w:r>
+    </w:p>
+    <w:p>
+      <w:pPr>
+        <w:pStyle w:val="ListParagraph"/>
+        <w:numPr>
+          <w:ilvl w:val="0"/>
+          <w:numId w:val="19"/>
+        </w:numPr>
+      </w:pPr>
+      <w:r>
+        <w:t xml:space="preserve">Next let’s generate our </w:t>
+      </w:r>
+      <w:r>
+        <w:rPr>
+          <w:rFonts w:ascii="Consolas" w:hAnsi="Consolas" w:cs="Consolas"/>
+          <w:i/>
+          <w:iCs/>
+          <w:color w:val="2B91AF"/>
+          <w:sz w:val="19"/>
+          <w:szCs w:val="19"/>
+        </w:rPr>
+        <w:t>BasketPage</w:t>
+      </w:r>
+      <w:r>
+        <w:rPr>
+          <w:rFonts w:ascii="Consolas" w:hAnsi="Consolas" w:cs="Consolas"/>
+          <w:i/>
+          <w:iCs/>
+          <w:color w:val="2B91AF"/>
+          <w:sz w:val="19"/>
+          <w:szCs w:val="19"/>
+        </w:rPr>
+        <w:t xml:space="preserve"> </w:t>
+      </w:r>
+      <w:r>
+        <w:t>using</w:t>
+      </w:r>
+      <w:r>
+        <w:t xml:space="preserve"> the same contextual menu (Ctrl + .) and ensure it inherits from our base </w:t>
+      </w:r>
+      <w:r>
+        <w:rPr>
+          <w:rFonts w:ascii="Consolas" w:hAnsi="Consolas" w:cs="Consolas"/>
+          <w:i/>
+          <w:iCs/>
+          <w:color w:val="2B91AF"/>
+          <w:sz w:val="19"/>
+          <w:szCs w:val="19"/>
+        </w:rPr>
+        <w:t>Page</w:t>
+      </w:r>
+    </w:p>
+    <w:p>
+      <w:pPr>
+        <w:shd w:val="clear" w:color="auto" w:fill="E7E6E6" w:themeFill="background2"/>
+        <w:autoSpaceDE w:val="0"/>
+        <w:autoSpaceDN w:val="0"/>
+        <w:adjustRightInd w:val="0"/>
+        <w:spacing w:after="0" w:line="240" w:lineRule="auto"/>
+        <w:ind w:left="1440"/>
+        <w:rPr>
+          <w:rFonts w:ascii="Consolas" w:hAnsi="Consolas" w:cs="Consolas"/>
+          <w:color w:val="000000"/>
+          <w:sz w:val="19"/>
+          <w:szCs w:val="19"/>
+        </w:rPr>
+      </w:pPr>
+      <w:r>
+        <w:rPr>
+          <w:rFonts w:ascii="Consolas" w:hAnsi="Consolas" w:cs="Consolas"/>
+          <w:color w:val="0000FF"/>
+          <w:sz w:val="19"/>
+          <w:szCs w:val="19"/>
+        </w:rPr>
+        <w:t>public</w:t>
+      </w:r>
+      <w:r>
+        <w:rPr>
+          <w:rFonts w:ascii="Consolas" w:hAnsi="Consolas" w:cs="Consolas"/>
+          <w:color w:val="000000"/>
+          <w:sz w:val="19"/>
+          <w:szCs w:val="19"/>
+        </w:rPr>
+        <w:t xml:space="preserve"> </w:t>
+      </w:r>
+      <w:r>
+        <w:rPr>
+          <w:rFonts w:ascii="Consolas" w:hAnsi="Consolas" w:cs="Consolas"/>
+          <w:color w:val="0000FF"/>
+          <w:sz w:val="19"/>
+          <w:szCs w:val="19"/>
+        </w:rPr>
+        <w:t>class</w:t>
+      </w:r>
+      <w:r>
+        <w:rPr>
+          <w:rFonts w:ascii="Consolas" w:hAnsi="Consolas" w:cs="Consolas"/>
+          <w:color w:val="000000"/>
+          <w:sz w:val="19"/>
+          <w:szCs w:val="19"/>
+        </w:rPr>
+        <w:t xml:space="preserve"> </w:t>
+      </w:r>
+      <w:r>
+        <w:rPr>
+          <w:rFonts w:ascii="Consolas" w:hAnsi="Consolas" w:cs="Consolas"/>
+          <w:color w:val="2B91AF"/>
+          <w:sz w:val="19"/>
+          <w:szCs w:val="19"/>
+        </w:rPr>
+        <w:t>BasketPage</w:t>
+      </w:r>
+      <w:r>
+        <w:rPr>
+          <w:rFonts w:ascii="Consolas" w:hAnsi="Consolas" w:cs="Consolas"/>
+          <w:color w:val="000000"/>
+          <w:sz w:val="19"/>
+          <w:szCs w:val="19"/>
+        </w:rPr>
+        <w:t xml:space="preserve"> : </w:t>
+      </w:r>
+      <w:r>
+        <w:rPr>
+          <w:rFonts w:ascii="Consolas" w:hAnsi="Consolas" w:cs="Consolas"/>
+          <w:color w:val="2B91AF"/>
+          <w:sz w:val="19"/>
+          <w:szCs w:val="19"/>
+        </w:rPr>
+        <w:t>Page</w:t>
+      </w:r>
+      <w:r>
+        <w:rPr>
+          <w:rFonts w:ascii="Consolas" w:hAnsi="Consolas" w:cs="Consolas"/>
+          <w:color w:val="000000"/>
+          <w:sz w:val="19"/>
+          <w:szCs w:val="19"/>
+        </w:rPr>
+        <w:t xml:space="preserve"> </w:t>
+      </w:r>
+      <w:r>
+        <w:rPr>
+          <w:rFonts w:ascii="Consolas" w:hAnsi="Consolas" w:cs="Consolas"/>
+          <w:color w:val="000000"/>
+          <w:sz w:val="19"/>
+          <w:szCs w:val="19"/>
+        </w:rPr>
+        <w:t>{</w:t>
+      </w:r>
+      <w:r>
+        <w:rPr>
+          <w:rFonts w:ascii="Consolas" w:hAnsi="Consolas" w:cs="Consolas"/>
+          <w:color w:val="000000"/>
+          <w:sz w:val="19"/>
+          <w:szCs w:val="19"/>
+        </w:rPr>
+        <w:t xml:space="preserve"> </w:t>
+      </w:r>
+      <w:r>
+        <w:rPr>
+          <w:rFonts w:ascii="Consolas" w:hAnsi="Consolas" w:cs="Consolas"/>
+          <w:color w:val="000000"/>
+          <w:sz w:val="19"/>
+          <w:szCs w:val="19"/>
+        </w:rPr>
+        <w:t>}</w:t>
+      </w:r>
+    </w:p>
+    <w:p>
+      <w:pPr>
+        <w:pStyle w:val="ListParagraph"/>
+        <w:ind w:left="1440"/>
+      </w:pPr>
+    </w:p>
+    <w:p>
+      <w:pPr>
+        <w:pStyle w:val="ListParagraph"/>
+        <w:numPr>
+          <w:ilvl w:val="0"/>
+          <w:numId w:val="19"/>
+        </w:numPr>
+      </w:pPr>
+      <w:r>
+        <w:t>Last (but not the least), to complete our test scenario, we need to make a few assertions whether we have selected the correct item, added to the basket and headed to the basket page.</w:t>
+      </w:r>
+      <w:r>
+        <w:t xml:space="preserve"> Our full test scenario looks as below</w:t>
+      </w:r>
+    </w:p>
+    <w:p>
+      <w:pPr>
+        <w:autoSpaceDE w:val="0"/>
+        <w:autoSpaceDN w:val="0"/>
+        <w:adjustRightInd w:val="0"/>
+        <w:spacing w:after="0" w:line="240" w:lineRule="auto"/>
+        <w:ind w:left="1080"/>
+        <w:rPr>
+          <w:rFonts w:ascii="Consolas" w:hAnsi="Consolas" w:cs="Consolas"/>
+          <w:color w:val="000000"/>
+          <w:sz w:val="19"/>
+          <w:szCs w:val="19"/>
+        </w:rPr>
+      </w:pPr>
+    </w:p>
+    <w:p>
+      <w:pPr>
+        <w:rPr>
+          <w:rFonts w:ascii="Consolas" w:hAnsi="Consolas" w:cs="Consolas"/>
+          <w:color w:val="000000"/>
+          <w:sz w:val="19"/>
+          <w:szCs w:val="19"/>
+        </w:rPr>
+      </w:pPr>
+      <w:r>
+        <w:rPr>
+          <w:rFonts w:ascii="Consolas" w:hAnsi="Consolas" w:cs="Consolas"/>
+          <w:color w:val="000000"/>
+          <w:sz w:val="19"/>
+          <w:szCs w:val="19"/>
+        </w:rPr>
+        <w:br w:type="page"/>
+      </w:r>
+    </w:p>
+    <w:p>
+      <w:pPr>
+        <w:shd w:val="clear" w:color="auto" w:fill="E7E6E6" w:themeFill="background2"/>
+        <w:autoSpaceDE w:val="0"/>
+        <w:autoSpaceDN w:val="0"/>
+        <w:adjustRightInd w:val="0"/>
+        <w:spacing w:after="0" w:line="240" w:lineRule="auto"/>
+        <w:ind w:left="1440"/>
+        <w:rPr>
+          <w:rFonts w:ascii="Consolas" w:hAnsi="Consolas" w:cs="Consolas"/>
+          <w:color w:val="000000"/>
+          <w:sz w:val="19"/>
+          <w:szCs w:val="19"/>
+        </w:rPr>
+      </w:pPr>
+      <w:r>
+        <w:rPr>
+          <w:rFonts w:ascii="Consolas" w:hAnsi="Consolas" w:cs="Consolas"/>
+          <w:color w:val="000000"/>
+          <w:sz w:val="19"/>
+          <w:szCs w:val="19"/>
+        </w:rPr>
+        <w:lastRenderedPageBreak/>
+        <w:t>[</w:t>
+      </w:r>
+      <w:r>
+        <w:rPr>
+          <w:rFonts w:ascii="Consolas" w:hAnsi="Consolas" w:cs="Consolas"/>
+          <w:color w:val="2B91AF"/>
+          <w:sz w:val="19"/>
+          <w:szCs w:val="19"/>
+        </w:rPr>
+        <w:t>TestMethod</w:t>
+      </w:r>
+      <w:r>
+        <w:rPr>
+          <w:rFonts w:ascii="Consolas" w:hAnsi="Consolas" w:cs="Consolas"/>
+          <w:color w:val="000000"/>
+          <w:sz w:val="19"/>
+          <w:szCs w:val="19"/>
+        </w:rPr>
+        <w:t>]</w:t>
+      </w:r>
+    </w:p>
+    <w:p>
+      <w:pPr>
+        <w:shd w:val="clear" w:color="auto" w:fill="E7E6E6" w:themeFill="background2"/>
+        <w:autoSpaceDE w:val="0"/>
+        <w:autoSpaceDN w:val="0"/>
+        <w:adjustRightInd w:val="0"/>
+        <w:spacing w:after="0" w:line="240" w:lineRule="auto"/>
+        <w:ind w:left="1440"/>
+        <w:rPr>
+          <w:rFonts w:ascii="Consolas" w:hAnsi="Consolas" w:cs="Consolas"/>
+          <w:color w:val="000000"/>
+          <w:sz w:val="19"/>
+          <w:szCs w:val="19"/>
+        </w:rPr>
+      </w:pPr>
+      <w:r>
+        <w:rPr>
+          <w:rFonts w:ascii="Consolas" w:hAnsi="Consolas" w:cs="Consolas"/>
+          <w:color w:val="0000FF"/>
+          <w:sz w:val="19"/>
+          <w:szCs w:val="19"/>
+        </w:rPr>
+        <w:t>public</w:t>
+      </w:r>
+      <w:r>
+        <w:rPr>
+          <w:rFonts w:ascii="Consolas" w:hAnsi="Consolas" w:cs="Consolas"/>
+          <w:color w:val="000000"/>
+          <w:sz w:val="19"/>
+          <w:szCs w:val="19"/>
+        </w:rPr>
+        <w:t xml:space="preserve"> </w:t>
+      </w:r>
+      <w:r>
+        <w:rPr>
+          <w:rFonts w:ascii="Consolas" w:hAnsi="Consolas" w:cs="Consolas"/>
+          <w:color w:val="0000FF"/>
+          <w:sz w:val="19"/>
+          <w:szCs w:val="19"/>
+        </w:rPr>
+        <w:t>void</w:t>
+      </w:r>
+      <w:r>
+        <w:rPr>
+          <w:rFonts w:ascii="Consolas" w:hAnsi="Consolas" w:cs="Consolas"/>
+          <w:color w:val="000000"/>
+          <w:sz w:val="19"/>
+          <w:szCs w:val="19"/>
+        </w:rPr>
+        <w:t xml:space="preserve"> Can_add_selected_item_basket()</w:t>
+      </w:r>
+    </w:p>
+    <w:p>
+      <w:pPr>
+        <w:shd w:val="clear" w:color="auto" w:fill="E7E6E6" w:themeFill="background2"/>
+        <w:autoSpaceDE w:val="0"/>
+        <w:autoSpaceDN w:val="0"/>
+        <w:adjustRightInd w:val="0"/>
+        <w:spacing w:after="0" w:line="240" w:lineRule="auto"/>
+        <w:ind w:left="1440"/>
+        <w:rPr>
+          <w:rFonts w:ascii="Consolas" w:hAnsi="Consolas" w:cs="Consolas"/>
+          <w:color w:val="000000"/>
+          <w:sz w:val="19"/>
+          <w:szCs w:val="19"/>
+        </w:rPr>
+      </w:pPr>
+      <w:r>
+        <w:rPr>
+          <w:rFonts w:ascii="Consolas" w:hAnsi="Consolas" w:cs="Consolas"/>
+          <w:color w:val="000000"/>
+          <w:sz w:val="19"/>
+          <w:szCs w:val="19"/>
+        </w:rPr>
+        <w:t>{</w:t>
+      </w:r>
+    </w:p>
+    <w:p>
+      <w:pPr>
+        <w:shd w:val="clear" w:color="auto" w:fill="E7E6E6" w:themeFill="background2"/>
+        <w:autoSpaceDE w:val="0"/>
+        <w:autoSpaceDN w:val="0"/>
+        <w:adjustRightInd w:val="0"/>
+        <w:spacing w:after="0" w:line="240" w:lineRule="auto"/>
+        <w:ind w:left="1440" w:firstLine="360"/>
+        <w:rPr>
+          <w:rFonts w:ascii="Consolas" w:hAnsi="Consolas" w:cs="Consolas"/>
+          <w:color w:val="000000"/>
+          <w:sz w:val="19"/>
+          <w:szCs w:val="19"/>
+        </w:rPr>
+      </w:pPr>
+      <w:r>
+        <w:rPr>
+          <w:rFonts w:ascii="Consolas" w:hAnsi="Consolas" w:cs="Consolas"/>
+          <w:color w:val="008000"/>
+          <w:sz w:val="19"/>
+          <w:szCs w:val="19"/>
+        </w:rPr>
+        <w:t>//Arrange</w:t>
+      </w:r>
+    </w:p>
+    <w:p>
+      <w:pPr>
+        <w:shd w:val="clear" w:color="auto" w:fill="E7E6E6" w:themeFill="background2"/>
+        <w:autoSpaceDE w:val="0"/>
+        <w:autoSpaceDN w:val="0"/>
+        <w:adjustRightInd w:val="0"/>
+        <w:spacing w:after="0" w:line="240" w:lineRule="auto"/>
+        <w:ind w:left="1440" w:firstLine="360"/>
+        <w:rPr>
+          <w:rFonts w:ascii="Consolas" w:hAnsi="Consolas" w:cs="Consolas"/>
+          <w:color w:val="000000"/>
+          <w:sz w:val="19"/>
+          <w:szCs w:val="19"/>
+        </w:rPr>
+      </w:pPr>
+      <w:r>
+        <w:rPr>
+          <w:rFonts w:ascii="Consolas" w:hAnsi="Consolas" w:cs="Consolas"/>
+          <w:color w:val="0000FF"/>
+          <w:sz w:val="19"/>
+          <w:szCs w:val="19"/>
+        </w:rPr>
+        <w:t>var</w:t>
+      </w:r>
+      <w:r>
+        <w:rPr>
+          <w:rFonts w:ascii="Consolas" w:hAnsi="Consolas" w:cs="Consolas"/>
+          <w:color w:val="000000"/>
+          <w:sz w:val="19"/>
+          <w:szCs w:val="19"/>
+        </w:rPr>
+        <w:t xml:space="preserve"> homePage =</w:t>
+      </w:r>
+    </w:p>
+    <w:p>
+      <w:pPr>
+        <w:shd w:val="clear" w:color="auto" w:fill="E7E6E6" w:themeFill="background2"/>
+        <w:autoSpaceDE w:val="0"/>
+        <w:autoSpaceDN w:val="0"/>
+        <w:adjustRightInd w:val="0"/>
+        <w:spacing w:after="0" w:line="240" w:lineRule="auto"/>
+        <w:ind w:left="1440"/>
+        <w:rPr>
+          <w:rFonts w:ascii="Consolas" w:hAnsi="Consolas" w:cs="Consolas"/>
+          <w:color w:val="000000"/>
+          <w:sz w:val="19"/>
+          <w:szCs w:val="19"/>
+        </w:rPr>
+      </w:pPr>
+      <w:r>
+        <w:rPr>
+          <w:rFonts w:ascii="Consolas" w:hAnsi="Consolas" w:cs="Consolas"/>
+          <w:color w:val="000000"/>
+          <w:sz w:val="19"/>
+          <w:szCs w:val="19"/>
+        </w:rPr>
+        <w:t xml:space="preserve">  </w:t>
+      </w:r>
+      <w:r>
+        <w:rPr>
+          <w:rFonts w:ascii="Consolas" w:hAnsi="Consolas" w:cs="Consolas"/>
+          <w:color w:val="000000"/>
+          <w:sz w:val="19"/>
+          <w:szCs w:val="19"/>
+        </w:rPr>
+        <w:tab/>
+      </w:r>
+      <w:r>
+        <w:rPr>
+          <w:rFonts w:ascii="Consolas" w:hAnsi="Consolas" w:cs="Consolas"/>
+          <w:color w:val="000000"/>
+          <w:sz w:val="19"/>
+          <w:szCs w:val="19"/>
+        </w:rPr>
+        <w:t>Browser.</w:t>
+      </w:r>
+      <w:r>
+        <w:rPr>
+          <w:rFonts w:ascii="Consolas" w:hAnsi="Consolas" w:cs="Consolas"/>
+          <w:color w:val="FFC000" w:themeColor="accent4"/>
+          <w:sz w:val="19"/>
+          <w:szCs w:val="19"/>
+        </w:rPr>
+        <w:t>NavigateToInitial</w:t>
+      </w:r>
+      <w:r>
+        <w:rPr>
+          <w:rFonts w:ascii="Consolas" w:hAnsi="Consolas" w:cs="Consolas"/>
+          <w:color w:val="000000"/>
+          <w:sz w:val="19"/>
+          <w:szCs w:val="19"/>
+        </w:rPr>
+        <w:t>&lt;</w:t>
+      </w:r>
+      <w:r>
+        <w:rPr>
+          <w:rFonts w:ascii="Consolas" w:hAnsi="Consolas" w:cs="Consolas"/>
+          <w:color w:val="2B91AF"/>
+          <w:sz w:val="19"/>
+          <w:szCs w:val="19"/>
+        </w:rPr>
+        <w:t>HomePage</w:t>
+      </w:r>
+      <w:r>
+        <w:rPr>
+          <w:rFonts w:ascii="Consolas" w:hAnsi="Consolas" w:cs="Consolas"/>
+          <w:color w:val="000000"/>
+          <w:sz w:val="19"/>
+          <w:szCs w:val="19"/>
+        </w:rPr>
+        <w:t>&gt;(</w:t>
+      </w:r>
+      <w:r>
+        <w:rPr>
+          <w:rFonts w:ascii="Consolas" w:hAnsi="Consolas" w:cs="Consolas"/>
+          <w:color w:val="A31515"/>
+          <w:sz w:val="19"/>
+          <w:szCs w:val="19"/>
+        </w:rPr>
+        <w:t>"</w:t>
+      </w:r>
+      <w:r>
+        <w:rPr>
+          <w:rFonts w:ascii="Consolas" w:hAnsi="Consolas" w:cs="Consolas"/>
+          <w:color w:val="0000FF"/>
+          <w:sz w:val="19"/>
+          <w:szCs w:val="19"/>
+          <w:u w:val="single"/>
+        </w:rPr>
+        <w:t>http://localhost:5106</w:t>
+      </w:r>
+      <w:r>
+        <w:rPr>
+          <w:rFonts w:ascii="Consolas" w:hAnsi="Consolas" w:cs="Consolas"/>
+          <w:color w:val="A31515"/>
+          <w:sz w:val="19"/>
+          <w:szCs w:val="19"/>
+        </w:rPr>
+        <w:t>"</w:t>
+      </w:r>
+      <w:r>
+        <w:rPr>
+          <w:rFonts w:ascii="Consolas" w:hAnsi="Consolas" w:cs="Consolas"/>
+          <w:color w:val="000000"/>
+          <w:sz w:val="19"/>
+          <w:szCs w:val="19"/>
+        </w:rPr>
+        <w:t>);</w:t>
+      </w:r>
+    </w:p>
+    <w:p>
+      <w:pPr>
+        <w:shd w:val="clear" w:color="auto" w:fill="E7E6E6" w:themeFill="background2"/>
+        <w:autoSpaceDE w:val="0"/>
+        <w:autoSpaceDN w:val="0"/>
+        <w:adjustRightInd w:val="0"/>
+        <w:spacing w:after="0" w:line="240" w:lineRule="auto"/>
+        <w:ind w:left="1440"/>
+        <w:rPr>
+          <w:rFonts w:ascii="Consolas" w:hAnsi="Consolas" w:cs="Consolas"/>
+          <w:color w:val="000000"/>
+          <w:sz w:val="19"/>
+          <w:szCs w:val="19"/>
+        </w:rPr>
+      </w:pPr>
+    </w:p>
+    <w:p>
+      <w:pPr>
+        <w:shd w:val="clear" w:color="auto" w:fill="E7E6E6" w:themeFill="background2"/>
+        <w:autoSpaceDE w:val="0"/>
+        <w:autoSpaceDN w:val="0"/>
+        <w:adjustRightInd w:val="0"/>
+        <w:spacing w:after="0" w:line="240" w:lineRule="auto"/>
+        <w:ind w:left="1440"/>
+        <w:rPr>
+          <w:rFonts w:ascii="Consolas" w:hAnsi="Consolas" w:cs="Consolas"/>
+          <w:color w:val="000000"/>
+          <w:sz w:val="19"/>
+          <w:szCs w:val="19"/>
+        </w:rPr>
+      </w:pPr>
+      <w:r>
+        <w:rPr>
+          <w:rFonts w:ascii="Consolas" w:hAnsi="Consolas" w:cs="Consolas"/>
+          <w:color w:val="000000"/>
+          <w:sz w:val="19"/>
+          <w:szCs w:val="19"/>
+        </w:rPr>
+        <w:t xml:space="preserve">   </w:t>
+      </w:r>
+      <w:r>
+        <w:rPr>
+          <w:rFonts w:ascii="Consolas" w:hAnsi="Consolas" w:cs="Consolas"/>
+          <w:color w:val="008000"/>
+          <w:sz w:val="19"/>
+          <w:szCs w:val="19"/>
+        </w:rPr>
+        <w:t>//Act</w:t>
+      </w:r>
+    </w:p>
+    <w:p>
+      <w:pPr>
+        <w:shd w:val="clear" w:color="auto" w:fill="E7E6E6" w:themeFill="background2"/>
+        <w:autoSpaceDE w:val="0"/>
+        <w:autoSpaceDN w:val="0"/>
+        <w:adjustRightInd w:val="0"/>
+        <w:spacing w:after="0" w:line="240" w:lineRule="auto"/>
+        <w:ind w:left="1440"/>
+        <w:rPr>
+          <w:rFonts w:ascii="Consolas" w:hAnsi="Consolas" w:cs="Consolas"/>
+          <w:color w:val="000000"/>
+          <w:sz w:val="19"/>
+          <w:szCs w:val="19"/>
+        </w:rPr>
+      </w:pPr>
+      <w:r>
+        <w:rPr>
+          <w:rFonts w:ascii="Consolas" w:hAnsi="Consolas" w:cs="Consolas"/>
+          <w:color w:val="000000"/>
+          <w:sz w:val="19"/>
+          <w:szCs w:val="19"/>
+        </w:rPr>
+        <w:t xml:space="preserve">   </w:t>
+      </w:r>
+      <w:r>
+        <w:rPr>
+          <w:rFonts w:ascii="Consolas" w:hAnsi="Consolas" w:cs="Consolas"/>
+          <w:color w:val="0000FF"/>
+          <w:sz w:val="19"/>
+          <w:szCs w:val="19"/>
+        </w:rPr>
+        <w:t>var</w:t>
+      </w:r>
+      <w:r>
+        <w:rPr>
+          <w:rFonts w:ascii="Consolas" w:hAnsi="Consolas" w:cs="Consolas"/>
+          <w:color w:val="000000"/>
+          <w:sz w:val="19"/>
+          <w:szCs w:val="19"/>
+        </w:rPr>
+        <w:t xml:space="preserve"> actualPage = homePage.AddToBasketByProductId(2);</w:t>
+      </w:r>
+    </w:p>
+    <w:p>
+      <w:pPr>
+        <w:shd w:val="clear" w:color="auto" w:fill="E7E6E6" w:themeFill="background2"/>
+        <w:autoSpaceDE w:val="0"/>
+        <w:autoSpaceDN w:val="0"/>
+        <w:adjustRightInd w:val="0"/>
+        <w:spacing w:after="0" w:line="240" w:lineRule="auto"/>
+        <w:ind w:left="1440"/>
+        <w:rPr>
+          <w:rFonts w:ascii="Consolas" w:hAnsi="Consolas" w:cs="Consolas"/>
+          <w:color w:val="000000"/>
+          <w:sz w:val="19"/>
+          <w:szCs w:val="19"/>
+        </w:rPr>
+      </w:pPr>
+    </w:p>
+    <w:p>
+      <w:pPr>
+        <w:shd w:val="clear" w:color="auto" w:fill="E7E6E6" w:themeFill="background2"/>
+        <w:autoSpaceDE w:val="0"/>
+        <w:autoSpaceDN w:val="0"/>
+        <w:adjustRightInd w:val="0"/>
+        <w:spacing w:after="0" w:line="240" w:lineRule="auto"/>
+        <w:ind w:left="1440"/>
+        <w:rPr>
+          <w:rFonts w:ascii="Consolas" w:hAnsi="Consolas" w:cs="Consolas"/>
+          <w:color w:val="000000"/>
+          <w:sz w:val="19"/>
+          <w:szCs w:val="19"/>
+        </w:rPr>
+      </w:pPr>
+      <w:r>
+        <w:rPr>
+          <w:rFonts w:ascii="Consolas" w:hAnsi="Consolas" w:cs="Consolas"/>
+          <w:color w:val="000000"/>
+          <w:sz w:val="19"/>
+          <w:szCs w:val="19"/>
+        </w:rPr>
+        <w:t xml:space="preserve">   </w:t>
+      </w:r>
+      <w:r>
+        <w:rPr>
+          <w:rFonts w:ascii="Consolas" w:hAnsi="Consolas" w:cs="Consolas"/>
+          <w:color w:val="008000"/>
+          <w:sz w:val="19"/>
+          <w:szCs w:val="19"/>
+        </w:rPr>
+        <w:t>//Assert</w:t>
+      </w:r>
+    </w:p>
+    <w:p>
+      <w:pPr>
+        <w:shd w:val="clear" w:color="auto" w:fill="E7E6E6" w:themeFill="background2"/>
+        <w:autoSpaceDE w:val="0"/>
+        <w:autoSpaceDN w:val="0"/>
+        <w:adjustRightInd w:val="0"/>
+        <w:spacing w:after="0" w:line="240" w:lineRule="auto"/>
+        <w:ind w:left="1440"/>
+        <w:rPr>
+          <w:rFonts w:ascii="Consolas" w:hAnsi="Consolas" w:cs="Consolas"/>
+          <w:color w:val="000000"/>
+          <w:sz w:val="19"/>
+          <w:szCs w:val="19"/>
+        </w:rPr>
+      </w:pPr>
+      <w:r>
+        <w:rPr>
+          <w:rFonts w:ascii="Consolas" w:hAnsi="Consolas" w:cs="Consolas"/>
+          <w:color w:val="000000"/>
+          <w:sz w:val="19"/>
+          <w:szCs w:val="19"/>
+        </w:rPr>
+        <w:t xml:space="preserve">   </w:t>
+      </w:r>
+      <w:r>
+        <w:rPr>
+          <w:rFonts w:ascii="Consolas" w:hAnsi="Consolas" w:cs="Consolas"/>
+          <w:color w:val="2B91AF"/>
+          <w:sz w:val="19"/>
+          <w:szCs w:val="19"/>
+        </w:rPr>
+        <w:t>Assert</w:t>
+      </w:r>
+      <w:r>
+        <w:rPr>
+          <w:rFonts w:ascii="Consolas" w:hAnsi="Consolas" w:cs="Consolas"/>
+          <w:color w:val="000000"/>
+          <w:sz w:val="19"/>
+          <w:szCs w:val="19"/>
+        </w:rPr>
+        <w:t xml:space="preserve">.IsInstanceOfType(actualPage, </w:t>
+      </w:r>
+      <w:r>
+        <w:rPr>
+          <w:rFonts w:ascii="Consolas" w:hAnsi="Consolas" w:cs="Consolas"/>
+          <w:color w:val="0000FF"/>
+          <w:sz w:val="19"/>
+          <w:szCs w:val="19"/>
+        </w:rPr>
+        <w:t>typeof</w:t>
+      </w:r>
+      <w:r>
+        <w:rPr>
+          <w:rFonts w:ascii="Consolas" w:hAnsi="Consolas" w:cs="Consolas"/>
+          <w:color w:val="000000"/>
+          <w:sz w:val="19"/>
+          <w:szCs w:val="19"/>
+        </w:rPr>
+        <w:t>(BasketPage));</w:t>
+      </w:r>
+    </w:p>
+    <w:p>
+      <w:pPr>
+        <w:shd w:val="clear" w:color="auto" w:fill="E7E6E6" w:themeFill="background2"/>
+        <w:autoSpaceDE w:val="0"/>
+        <w:autoSpaceDN w:val="0"/>
+        <w:adjustRightInd w:val="0"/>
+        <w:spacing w:after="0" w:line="240" w:lineRule="auto"/>
+        <w:ind w:left="1440"/>
+        <w:rPr>
+          <w:rFonts w:ascii="Consolas" w:hAnsi="Consolas" w:cs="Consolas"/>
+          <w:color w:val="000000"/>
+          <w:sz w:val="19"/>
+          <w:szCs w:val="19"/>
+        </w:rPr>
+      </w:pPr>
+      <w:r>
+        <w:rPr>
+          <w:rFonts w:ascii="Consolas" w:hAnsi="Consolas" w:cs="Consolas"/>
+          <w:color w:val="000000"/>
+          <w:sz w:val="19"/>
+          <w:szCs w:val="19"/>
+        </w:rPr>
+        <w:t xml:space="preserve">   </w:t>
+      </w:r>
+      <w:r>
+        <w:rPr>
+          <w:rFonts w:ascii="Consolas" w:hAnsi="Consolas" w:cs="Consolas"/>
+          <w:color w:val="2B91AF"/>
+          <w:sz w:val="19"/>
+          <w:szCs w:val="19"/>
+        </w:rPr>
+        <w:t>Assert</w:t>
+      </w:r>
+      <w:r>
+        <w:rPr>
+          <w:rFonts w:ascii="Consolas" w:hAnsi="Consolas" w:cs="Consolas"/>
+          <w:color w:val="000000"/>
+          <w:sz w:val="19"/>
+          <w:szCs w:val="19"/>
+        </w:rPr>
+        <w:t>.IsTrue(actualPage.Url.EndsWith(</w:t>
+      </w:r>
+      <w:r>
+        <w:rPr>
+          <w:rFonts w:ascii="Consolas" w:hAnsi="Consolas" w:cs="Consolas"/>
+          <w:color w:val="A31515"/>
+          <w:sz w:val="19"/>
+          <w:szCs w:val="19"/>
+        </w:rPr>
+        <w:t>"/Basket"</w:t>
+      </w:r>
+      <w:r>
+        <w:rPr>
+          <w:rFonts w:ascii="Consolas" w:hAnsi="Consolas" w:cs="Consolas"/>
+          <w:color w:val="000000"/>
+          <w:sz w:val="19"/>
+          <w:szCs w:val="19"/>
+        </w:rPr>
+        <w:t>));</w:t>
+      </w:r>
+    </w:p>
+    <w:p>
+      <w:pPr>
+        <w:shd w:val="clear" w:color="auto" w:fill="E7E6E6" w:themeFill="background2"/>
+        <w:autoSpaceDE w:val="0"/>
+        <w:autoSpaceDN w:val="0"/>
+        <w:adjustRightInd w:val="0"/>
+        <w:spacing w:after="0" w:line="240" w:lineRule="auto"/>
+        <w:ind w:left="1440"/>
+        <w:rPr>
+          <w:rFonts w:ascii="Consolas" w:hAnsi="Consolas" w:cs="Consolas"/>
+          <w:color w:val="000000"/>
+          <w:sz w:val="19"/>
+          <w:szCs w:val="19"/>
+        </w:rPr>
+      </w:pPr>
+      <w:r>
+        <w:rPr>
+          <w:rFonts w:ascii="Consolas" w:hAnsi="Consolas" w:cs="Consolas"/>
+          <w:color w:val="000000"/>
+          <w:sz w:val="19"/>
+          <w:szCs w:val="19"/>
+        </w:rPr>
+        <w:t xml:space="preserve">   </w:t>
+      </w:r>
+      <w:r>
+        <w:rPr>
+          <w:rFonts w:ascii="Consolas" w:hAnsi="Consolas" w:cs="Consolas"/>
+          <w:color w:val="2B91AF"/>
+          <w:sz w:val="19"/>
+          <w:szCs w:val="19"/>
+        </w:rPr>
+        <w:t>Assert</w:t>
+      </w:r>
+      <w:r>
+        <w:rPr>
+          <w:rFonts w:ascii="Consolas" w:hAnsi="Consolas" w:cs="Consolas"/>
+          <w:color w:val="000000"/>
+          <w:sz w:val="19"/>
+          <w:szCs w:val="19"/>
+        </w:rPr>
+        <w:t xml:space="preserve">.AreEqual(actualPage.Title, </w:t>
+      </w:r>
+      <w:r>
+        <w:rPr>
+          <w:rFonts w:ascii="Consolas" w:hAnsi="Consolas" w:cs="Consolas"/>
+          <w:color w:val="A31515"/>
+          <w:sz w:val="19"/>
+          <w:szCs w:val="19"/>
+        </w:rPr>
+        <w:t>"Basket - Microsoft.eShopOnWeb"</w:t>
+      </w:r>
+      <w:r>
+        <w:rPr>
+          <w:rFonts w:ascii="Consolas" w:hAnsi="Consolas" w:cs="Consolas"/>
+          <w:color w:val="000000"/>
+          <w:sz w:val="19"/>
+          <w:szCs w:val="19"/>
+        </w:rPr>
+        <w:t>);</w:t>
+      </w:r>
+    </w:p>
+    <w:p>
+      <w:pPr>
+        <w:shd w:val="clear" w:color="auto" w:fill="E7E6E6" w:themeFill="background2"/>
+        <w:ind w:left="1440"/>
+      </w:pPr>
+      <w:r>
+        <w:rPr>
+          <w:rFonts w:ascii="Consolas" w:hAnsi="Consolas" w:cs="Consolas"/>
+          <w:color w:val="000000"/>
+          <w:sz w:val="19"/>
+          <w:szCs w:val="19"/>
+        </w:rPr>
+        <w:t>}</w:t>
+      </w:r>
+    </w:p>
+    <w:p>
+      <w:pPr>
+        <w:pStyle w:val="ListParagraph"/>
+        <w:ind w:left="1440"/>
+      </w:pPr>
+    </w:p>
+    <w:p>
+      <w:pPr>
+        <w:pStyle w:val="ListParagraph"/>
+        <w:numPr>
+          <w:ilvl w:val="0"/>
+          <w:numId w:val="19"/>
+        </w:numPr>
+      </w:pPr>
+      <w:r>
+        <w:t xml:space="preserve">Let’s build our solution to make sure we don’t have compilation error and run the test to verify </w:t>
+      </w:r>
+      <w:r>
+        <w:t xml:space="preserve">our test method </w:t>
+      </w:r>
+      <w:r>
+        <w:t xml:space="preserve">passes, </w:t>
+      </w:r>
+      <w:r>
+        <w:t>select</w:t>
+      </w:r>
+      <w:r>
+        <w:t>ing</w:t>
+      </w:r>
+      <w:r>
+        <w:t xml:space="preserve"> the Mug&lt;T&gt; item, add</w:t>
+      </w:r>
+      <w:r>
+        <w:t>ing</w:t>
+      </w:r>
+      <w:r>
+        <w:t xml:space="preserve"> it to the basket and </w:t>
+      </w:r>
+      <w:r>
+        <w:t>ending up</w:t>
+      </w:r>
+      <w:r>
+        <w:t xml:space="preserve"> </w:t>
+      </w:r>
+      <w:r>
+        <w:t>at</w:t>
       </w:r>
       <w:bookmarkStart w:id="0" w:name="_GoBack"/>
       <w:bookmarkEnd w:id="0"/>
+      <w:r>
+        <w:t xml:space="preserve"> the basket page.</w:t>
+      </w:r>
     </w:p>
     <w:p>
       <w:pPr>
@@ -10032,7 +11158,7 @@
         <w:rFonts w:ascii="Symbol" w:hAnsi="Symbol" w:hint="default"/>
       </w:rPr>
     </w:lvl>
-    <w:lvl w:ilvl="1" w:tplc="08090003" w:tentative="1">
+    <w:lvl w:ilvl="1" w:tplc="08090003">
       <w:start w:val="1"/>
       <w:numFmt w:val="bullet"/>
       <w:lvlText w:val="o"/>
@@ -10044,7 +11170,7 @@
         <w:rFonts w:ascii="Courier New" w:hAnsi="Courier New" w:cs="Courier New" w:hint="default"/>
       </w:rPr>
     </w:lvl>
-    <w:lvl w:ilvl="2" w:tplc="08090005" w:tentative="1">
+    <w:lvl w:ilvl="2" w:tplc="08090005">
       <w:start w:val="1"/>
       <w:numFmt w:val="bullet"/>
       <w:lvlText w:val=""/>
@@ -10056,7 +11182,7 @@
         <w:rFonts w:ascii="Wingdings" w:hAnsi="Wingdings" w:hint="default"/>
       </w:rPr>
     </w:lvl>
-    <w:lvl w:ilvl="3" w:tplc="08090001" w:tentative="1">
+    <w:lvl w:ilvl="3" w:tplc="08090001">
       <w:start w:val="1"/>
       <w:numFmt w:val="bullet"/>
       <w:lvlText w:val=""/>
@@ -10068,7 +11194,7 @@
         <w:rFonts w:ascii="Symbol" w:hAnsi="Symbol" w:hint="default"/>
       </w:rPr>
     </w:lvl>
-    <w:lvl w:ilvl="4" w:tplc="08090003" w:tentative="1">
+    <w:lvl w:ilvl="4" w:tplc="08090003">
       <w:start w:val="1"/>
       <w:numFmt w:val="bullet"/>
       <w:lvlText w:val="o"/>
@@ -10080,7 +11206,7 @@
         <w:rFonts w:ascii="Courier New" w:hAnsi="Courier New" w:cs="Courier New" w:hint="default"/>
       </w:rPr>
     </w:lvl>
-    <w:lvl w:ilvl="5" w:tplc="08090005" w:tentative="1">
+    <w:lvl w:ilvl="5" w:tplc="08090005">
       <w:start w:val="1"/>
       <w:numFmt w:val="bullet"/>
       <w:lvlText w:val=""/>
@@ -10092,7 +11218,7 @@
         <w:rFonts w:ascii="Wingdings" w:hAnsi="Wingdings" w:hint="default"/>
       </w:rPr>
     </w:lvl>
-    <w:lvl w:ilvl="6" w:tplc="08090001" w:tentative="1">
+    <w:lvl w:ilvl="6" w:tplc="08090001">
       <w:start w:val="1"/>
       <w:numFmt w:val="bullet"/>
       <w:lvlText w:val=""/>
@@ -10104,7 +11230,7 @@
         <w:rFonts w:ascii="Symbol" w:hAnsi="Symbol" w:hint="default"/>
       </w:rPr>
     </w:lvl>
-    <w:lvl w:ilvl="7" w:tplc="08090003" w:tentative="1">
+    <w:lvl w:ilvl="7" w:tplc="08090003">
       <w:start w:val="1"/>
       <w:numFmt w:val="bullet"/>
       <w:lvlText w:val="o"/>
@@ -10116,7 +11242,7 @@
         <w:rFonts w:ascii="Courier New" w:hAnsi="Courier New" w:cs="Courier New" w:hint="default"/>
       </w:rPr>
     </w:lvl>
-    <w:lvl w:ilvl="8" w:tplc="08090005" w:tentative="1">
+    <w:lvl w:ilvl="8" w:tplc="08090005">
       <w:start w:val="1"/>
       <w:numFmt w:val="bullet"/>
       <w:lvlText w:val=""/>
@@ -10866,6 +11992,119 @@
     </w:lvl>
   </w:abstractNum>
   <w:abstractNum w:abstractNumId="8" w15:restartNumberingAfterBreak="0">
+    <w:nsid w:val="398D04B1"/>
+    <w:multiLevelType w:val="hybridMultilevel"/>
+    <w:tmpl w:val="31E469A4"/>
+    <w:lvl w:ilvl="0" w:tplc="08090001">
+      <w:start w:val="1"/>
+      <w:numFmt w:val="bullet"/>
+      <w:lvlText w:val=""/>
+      <w:lvlJc w:val="left"/>
+      <w:pPr>
+        <w:ind w:left="2160" w:hanging="360"/>
+      </w:pPr>
+      <w:rPr>
+        <w:rFonts w:ascii="Symbol" w:hAnsi="Symbol" w:hint="default"/>
+      </w:rPr>
+    </w:lvl>
+    <w:lvl w:ilvl="1" w:tplc="08090003" w:tentative="1">
+      <w:start w:val="1"/>
+      <w:numFmt w:val="bullet"/>
+      <w:lvlText w:val="o"/>
+      <w:lvlJc w:val="left"/>
+      <w:pPr>
+        <w:ind w:left="2880" w:hanging="360"/>
+      </w:pPr>
+      <w:rPr>
+        <w:rFonts w:ascii="Courier New" w:hAnsi="Courier New" w:cs="Courier New" w:hint="default"/>
+      </w:rPr>
+    </w:lvl>
+    <w:lvl w:ilvl="2" w:tplc="08090005" w:tentative="1">
+      <w:start w:val="1"/>
+      <w:numFmt w:val="bullet"/>
+      <w:lvlText w:val=""/>
+      <w:lvlJc w:val="left"/>
+      <w:pPr>
+        <w:ind w:left="3600" w:hanging="360"/>
+      </w:pPr>
+      <w:rPr>
+        <w:rFonts w:ascii="Wingdings" w:hAnsi="Wingdings" w:hint="default"/>
+      </w:rPr>
+    </w:lvl>
+    <w:lvl w:ilvl="3" w:tplc="08090001" w:tentative="1">
+      <w:start w:val="1"/>
+      <w:numFmt w:val="bullet"/>
+      <w:lvlText w:val=""/>
+      <w:lvlJc w:val="left"/>
+      <w:pPr>
+        <w:ind w:left="4320" w:hanging="360"/>
+      </w:pPr>
+      <w:rPr>
+        <w:rFonts w:ascii="Symbol" w:hAnsi="Symbol" w:hint="default"/>
+      </w:rPr>
+    </w:lvl>
+    <w:lvl w:ilvl="4" w:tplc="08090003" w:tentative="1">
+      <w:start w:val="1"/>
+      <w:numFmt w:val="bullet"/>
+      <w:lvlText w:val="o"/>
+      <w:lvlJc w:val="left"/>
+      <w:pPr>
+        <w:ind w:left="5040" w:hanging="360"/>
+      </w:pPr>
+      <w:rPr>
+        <w:rFonts w:ascii="Courier New" w:hAnsi="Courier New" w:cs="Courier New" w:hint="default"/>
+      </w:rPr>
+    </w:lvl>
+    <w:lvl w:ilvl="5" w:tplc="08090005" w:tentative="1">
+      <w:start w:val="1"/>
+      <w:numFmt w:val="bullet"/>
+      <w:lvlText w:val=""/>
+      <w:lvlJc w:val="left"/>
+      <w:pPr>
+        <w:ind w:left="5760" w:hanging="360"/>
+      </w:pPr>
+      <w:rPr>
+        <w:rFonts w:ascii="Wingdings" w:hAnsi="Wingdings" w:hint="default"/>
+      </w:rPr>
+    </w:lvl>
+    <w:lvl w:ilvl="6" w:tplc="08090001" w:tentative="1">
+      <w:start w:val="1"/>
+      <w:numFmt w:val="bullet"/>
+      <w:lvlText w:val=""/>
+      <w:lvlJc w:val="left"/>
+      <w:pPr>
+        <w:ind w:left="6480" w:hanging="360"/>
+      </w:pPr>
+      <w:rPr>
+        <w:rFonts w:ascii="Symbol" w:hAnsi="Symbol" w:hint="default"/>
+      </w:rPr>
+    </w:lvl>
+    <w:lvl w:ilvl="7" w:tplc="08090003" w:tentative="1">
+      <w:start w:val="1"/>
+      <w:numFmt w:val="bullet"/>
+      <w:lvlText w:val="o"/>
+      <w:lvlJc w:val="left"/>
+      <w:pPr>
+        <w:ind w:left="7200" w:hanging="360"/>
+      </w:pPr>
+      <w:rPr>
+        <w:rFonts w:ascii="Courier New" w:hAnsi="Courier New" w:cs="Courier New" w:hint="default"/>
+      </w:rPr>
+    </w:lvl>
+    <w:lvl w:ilvl="8" w:tplc="08090005" w:tentative="1">
+      <w:start w:val="1"/>
+      <w:numFmt w:val="bullet"/>
+      <w:lvlText w:val=""/>
+      <w:lvlJc w:val="left"/>
+      <w:pPr>
+        <w:ind w:left="7920" w:hanging="360"/>
+      </w:pPr>
+      <w:rPr>
+        <w:rFonts w:ascii="Wingdings" w:hAnsi="Wingdings" w:hint="default"/>
+      </w:rPr>
+    </w:lvl>
+  </w:abstractNum>
+  <w:abstractNum w:abstractNumId="9" w15:restartNumberingAfterBreak="0">
     <w:nsid w:val="39BD3858"/>
     <w:multiLevelType w:val="hybridMultilevel"/>
     <w:tmpl w:val="7DE88D1C"/>
@@ -10951,7 +12190,179 @@
       </w:pPr>
     </w:lvl>
   </w:abstractNum>
-  <w:abstractNum w:abstractNumId="9" w15:restartNumberingAfterBreak="0">
+  <w:abstractNum w:abstractNumId="10" w15:restartNumberingAfterBreak="0">
+    <w:nsid w:val="3A1504C3"/>
+    <w:multiLevelType w:val="hybridMultilevel"/>
+    <w:tmpl w:val="9EACD8DE"/>
+    <w:lvl w:ilvl="0" w:tplc="0809000F">
+      <w:start w:val="1"/>
+      <w:numFmt w:val="decimal"/>
+      <w:lvlText w:val="%1."/>
+      <w:lvlJc w:val="left"/>
+      <w:pPr>
+        <w:ind w:left="1800" w:hanging="360"/>
+      </w:pPr>
+    </w:lvl>
+    <w:lvl w:ilvl="1" w:tplc="08090019" w:tentative="1">
+      <w:start w:val="1"/>
+      <w:numFmt w:val="lowerLetter"/>
+      <w:lvlText w:val="%2."/>
+      <w:lvlJc w:val="left"/>
+      <w:pPr>
+        <w:ind w:left="2520" w:hanging="360"/>
+      </w:pPr>
+    </w:lvl>
+    <w:lvl w:ilvl="2" w:tplc="0809001B" w:tentative="1">
+      <w:start w:val="1"/>
+      <w:numFmt w:val="lowerRoman"/>
+      <w:lvlText w:val="%3."/>
+      <w:lvlJc w:val="right"/>
+      <w:pPr>
+        <w:ind w:left="3240" w:hanging="180"/>
+      </w:pPr>
+    </w:lvl>
+    <w:lvl w:ilvl="3" w:tplc="0809000F" w:tentative="1">
+      <w:start w:val="1"/>
+      <w:numFmt w:val="decimal"/>
+      <w:lvlText w:val="%4."/>
+      <w:lvlJc w:val="left"/>
+      <w:pPr>
+        <w:ind w:left="3960" w:hanging="360"/>
+      </w:pPr>
+    </w:lvl>
+    <w:lvl w:ilvl="4" w:tplc="08090019" w:tentative="1">
+      <w:start w:val="1"/>
+      <w:numFmt w:val="lowerLetter"/>
+      <w:lvlText w:val="%5."/>
+      <w:lvlJc w:val="left"/>
+      <w:pPr>
+        <w:ind w:left="4680" w:hanging="360"/>
+      </w:pPr>
+    </w:lvl>
+    <w:lvl w:ilvl="5" w:tplc="0809001B" w:tentative="1">
+      <w:start w:val="1"/>
+      <w:numFmt w:val="lowerRoman"/>
+      <w:lvlText w:val="%6."/>
+      <w:lvlJc w:val="right"/>
+      <w:pPr>
+        <w:ind w:left="5400" w:hanging="180"/>
+      </w:pPr>
+    </w:lvl>
+    <w:lvl w:ilvl="6" w:tplc="0809000F" w:tentative="1">
+      <w:start w:val="1"/>
+      <w:numFmt w:val="decimal"/>
+      <w:lvlText w:val="%7."/>
+      <w:lvlJc w:val="left"/>
+      <w:pPr>
+        <w:ind w:left="6120" w:hanging="360"/>
+      </w:pPr>
+    </w:lvl>
+    <w:lvl w:ilvl="7" w:tplc="08090019" w:tentative="1">
+      <w:start w:val="1"/>
+      <w:numFmt w:val="lowerLetter"/>
+      <w:lvlText w:val="%8."/>
+      <w:lvlJc w:val="left"/>
+      <w:pPr>
+        <w:ind w:left="6840" w:hanging="360"/>
+      </w:pPr>
+    </w:lvl>
+    <w:lvl w:ilvl="8" w:tplc="0809001B" w:tentative="1">
+      <w:start w:val="1"/>
+      <w:numFmt w:val="lowerRoman"/>
+      <w:lvlText w:val="%9."/>
+      <w:lvlJc w:val="right"/>
+      <w:pPr>
+        <w:ind w:left="7560" w:hanging="180"/>
+      </w:pPr>
+    </w:lvl>
+  </w:abstractNum>
+  <w:abstractNum w:abstractNumId="11" w15:restartNumberingAfterBreak="0">
+    <w:nsid w:val="41093A9F"/>
+    <w:multiLevelType w:val="hybridMultilevel"/>
+    <w:tmpl w:val="55529CD8"/>
+    <w:lvl w:ilvl="0" w:tplc="0809000F">
+      <w:start w:val="1"/>
+      <w:numFmt w:val="decimal"/>
+      <w:lvlText w:val="%1."/>
+      <w:lvlJc w:val="left"/>
+      <w:pPr>
+        <w:ind w:left="1080" w:hanging="360"/>
+      </w:pPr>
+    </w:lvl>
+    <w:lvl w:ilvl="1" w:tplc="08090019" w:tentative="1">
+      <w:start w:val="1"/>
+      <w:numFmt w:val="lowerLetter"/>
+      <w:lvlText w:val="%2."/>
+      <w:lvlJc w:val="left"/>
+      <w:pPr>
+        <w:ind w:left="1800" w:hanging="360"/>
+      </w:pPr>
+    </w:lvl>
+    <w:lvl w:ilvl="2" w:tplc="0809001B" w:tentative="1">
+      <w:start w:val="1"/>
+      <w:numFmt w:val="lowerRoman"/>
+      <w:lvlText w:val="%3."/>
+      <w:lvlJc w:val="right"/>
+      <w:pPr>
+        <w:ind w:left="2520" w:hanging="180"/>
+      </w:pPr>
+    </w:lvl>
+    <w:lvl w:ilvl="3" w:tplc="0809000F" w:tentative="1">
+      <w:start w:val="1"/>
+      <w:numFmt w:val="decimal"/>
+      <w:lvlText w:val="%4."/>
+      <w:lvlJc w:val="left"/>
+      <w:pPr>
+        <w:ind w:left="3240" w:hanging="360"/>
+      </w:pPr>
+    </w:lvl>
+    <w:lvl w:ilvl="4" w:tplc="08090019" w:tentative="1">
+      <w:start w:val="1"/>
+      <w:numFmt w:val="lowerLetter"/>
+      <w:lvlText w:val="%5."/>
+      <w:lvlJc w:val="left"/>
+      <w:pPr>
+        <w:ind w:left="3960" w:hanging="360"/>
+      </w:pPr>
+    </w:lvl>
+    <w:lvl w:ilvl="5" w:tplc="0809001B" w:tentative="1">
+      <w:start w:val="1"/>
+      <w:numFmt w:val="lowerRoman"/>
+      <w:lvlText w:val="%6."/>
+      <w:lvlJc w:val="right"/>
+      <w:pPr>
+        <w:ind w:left="4680" w:hanging="180"/>
+      </w:pPr>
+    </w:lvl>
+    <w:lvl w:ilvl="6" w:tplc="0809000F" w:tentative="1">
+      <w:start w:val="1"/>
+      <w:numFmt w:val="decimal"/>
+      <w:lvlText w:val="%7."/>
+      <w:lvlJc w:val="left"/>
+      <w:pPr>
+        <w:ind w:left="5400" w:hanging="360"/>
+      </w:pPr>
+    </w:lvl>
+    <w:lvl w:ilvl="7" w:tplc="08090019" w:tentative="1">
+      <w:start w:val="1"/>
+      <w:numFmt w:val="lowerLetter"/>
+      <w:lvlText w:val="%8."/>
+      <w:lvlJc w:val="left"/>
+      <w:pPr>
+        <w:ind w:left="6120" w:hanging="360"/>
+      </w:pPr>
+    </w:lvl>
+    <w:lvl w:ilvl="8" w:tplc="0809001B" w:tentative="1">
+      <w:start w:val="1"/>
+      <w:numFmt w:val="lowerRoman"/>
+      <w:lvlText w:val="%9."/>
+      <w:lvlJc w:val="right"/>
+      <w:pPr>
+        <w:ind w:left="6840" w:hanging="180"/>
+      </w:pPr>
+    </w:lvl>
+  </w:abstractNum>
+  <w:abstractNum w:abstractNumId="12" w15:restartNumberingAfterBreak="0">
     <w:nsid w:val="46335F08"/>
     <w:multiLevelType w:val="hybridMultilevel"/>
     <w:tmpl w:val="2834E082"/>
@@ -11037,7 +12448,7 @@
       </w:pPr>
     </w:lvl>
   </w:abstractNum>
-  <w:abstractNum w:abstractNumId="10" w15:restartNumberingAfterBreak="0">
+  <w:abstractNum w:abstractNumId="13" w15:restartNumberingAfterBreak="0">
     <w:nsid w:val="47BB0CCA"/>
     <w:multiLevelType w:val="hybridMultilevel"/>
     <w:tmpl w:val="AF6E8666"/>
@@ -11123,7 +12534,7 @@
       </w:pPr>
     </w:lvl>
   </w:abstractNum>
-  <w:abstractNum w:abstractNumId="11" w15:restartNumberingAfterBreak="0">
+  <w:abstractNum w:abstractNumId="14" w15:restartNumberingAfterBreak="0">
     <w:nsid w:val="4A682DDB"/>
     <w:multiLevelType w:val="hybridMultilevel"/>
     <w:tmpl w:val="520E6CC8"/>
@@ -11209,7 +12620,7 @@
       </w:pPr>
     </w:lvl>
   </w:abstractNum>
-  <w:abstractNum w:abstractNumId="12" w15:restartNumberingAfterBreak="0">
+  <w:abstractNum w:abstractNumId="15" w15:restartNumberingAfterBreak="0">
     <w:nsid w:val="4AF14231"/>
     <w:multiLevelType w:val="hybridMultilevel"/>
     <w:tmpl w:val="11E606D4"/>
@@ -11321,7 +12732,7 @@
       </w:rPr>
     </w:lvl>
   </w:abstractNum>
-  <w:abstractNum w:abstractNumId="13" w15:restartNumberingAfterBreak="0">
+  <w:abstractNum w:abstractNumId="16" w15:restartNumberingAfterBreak="0">
     <w:nsid w:val="4F6D576B"/>
     <w:multiLevelType w:val="hybridMultilevel"/>
     <w:tmpl w:val="0A2C814E"/>
@@ -11410,7 +12821,7 @@
       </w:pPr>
     </w:lvl>
   </w:abstractNum>
-  <w:abstractNum w:abstractNumId="14" w15:restartNumberingAfterBreak="0">
+  <w:abstractNum w:abstractNumId="17" w15:restartNumberingAfterBreak="0">
     <w:nsid w:val="545202E6"/>
     <w:multiLevelType w:val="hybridMultilevel"/>
     <w:tmpl w:val="CD3ACFA0"/>
@@ -11496,7 +12907,7 @@
       </w:pPr>
     </w:lvl>
   </w:abstractNum>
-  <w:abstractNum w:abstractNumId="15" w15:restartNumberingAfterBreak="0">
+  <w:abstractNum w:abstractNumId="18" w15:restartNumberingAfterBreak="0">
     <w:nsid w:val="554C0F7B"/>
     <w:multiLevelType w:val="hybridMultilevel"/>
     <w:tmpl w:val="CF2EAA2E"/>
@@ -11582,7 +12993,7 @@
       </w:pPr>
     </w:lvl>
   </w:abstractNum>
-  <w:abstractNum w:abstractNumId="16" w15:restartNumberingAfterBreak="0">
+  <w:abstractNum w:abstractNumId="19" w15:restartNumberingAfterBreak="0">
     <w:nsid w:val="5769307B"/>
     <w:multiLevelType w:val="multilevel"/>
     <w:tmpl w:val="586EFE2A"/>
@@ -11731,10 +13142,10 @@
       </w:rPr>
     </w:lvl>
   </w:abstractNum>
-  <w:abstractNum w:abstractNumId="17" w15:restartNumberingAfterBreak="0">
+  <w:abstractNum w:abstractNumId="20" w15:restartNumberingAfterBreak="0">
     <w:nsid w:val="59F13497"/>
     <w:multiLevelType w:val="hybridMultilevel"/>
-    <w:tmpl w:val="5D34FD88"/>
+    <w:tmpl w:val="9D24DA8A"/>
     <w:lvl w:ilvl="0" w:tplc="730E7B6E">
       <w:start w:val="1"/>
       <w:numFmt w:val="decimal"/>
@@ -11844,7 +13255,7 @@
       </w:rPr>
     </w:lvl>
   </w:abstractNum>
-  <w:abstractNum w:abstractNumId="18" w15:restartNumberingAfterBreak="0">
+  <w:abstractNum w:abstractNumId="21" w15:restartNumberingAfterBreak="0">
     <w:nsid w:val="5F586CDC"/>
     <w:multiLevelType w:val="hybridMultilevel"/>
     <w:tmpl w:val="93C2E516"/>
@@ -11935,7 +13346,7 @@
       </w:pPr>
     </w:lvl>
   </w:abstractNum>
-  <w:abstractNum w:abstractNumId="19" w15:restartNumberingAfterBreak="0">
+  <w:abstractNum w:abstractNumId="22" w15:restartNumberingAfterBreak="0">
     <w:nsid w:val="66545F0D"/>
     <w:multiLevelType w:val="hybridMultilevel"/>
     <w:tmpl w:val="71FA090A"/>
@@ -12021,7 +13432,7 @@
       </w:pPr>
     </w:lvl>
   </w:abstractNum>
-  <w:abstractNum w:abstractNumId="20" w15:restartNumberingAfterBreak="0">
+  <w:abstractNum w:abstractNumId="23" w15:restartNumberingAfterBreak="0">
     <w:nsid w:val="6BC402AF"/>
     <w:multiLevelType w:val="hybridMultilevel"/>
     <w:tmpl w:val="2910D2B6"/>
@@ -12107,7 +13518,7 @@
       </w:pPr>
     </w:lvl>
   </w:abstractNum>
-  <w:abstractNum w:abstractNumId="21" w15:restartNumberingAfterBreak="0">
+  <w:abstractNum w:abstractNumId="24" w15:restartNumberingAfterBreak="0">
     <w:nsid w:val="72A864F3"/>
     <w:multiLevelType w:val="hybridMultilevel"/>
     <w:tmpl w:val="026068BA"/>
@@ -12193,7 +13604,7 @@
       </w:pPr>
     </w:lvl>
   </w:abstractNum>
-  <w:abstractNum w:abstractNumId="22" w15:restartNumberingAfterBreak="0">
+  <w:abstractNum w:abstractNumId="25" w15:restartNumberingAfterBreak="0">
     <w:nsid w:val="745D5DD0"/>
     <w:multiLevelType w:val="hybridMultilevel"/>
     <w:tmpl w:val="497808DA"/>
@@ -12279,7 +13690,7 @@
       </w:pPr>
     </w:lvl>
   </w:abstractNum>
-  <w:abstractNum w:abstractNumId="23" w15:restartNumberingAfterBreak="0">
+  <w:abstractNum w:abstractNumId="26" w15:restartNumberingAfterBreak="0">
     <w:nsid w:val="790C0392"/>
     <w:multiLevelType w:val="hybridMultilevel"/>
     <w:tmpl w:val="3FDEA542"/>
@@ -12368,7 +13779,7 @@
       </w:pPr>
     </w:lvl>
   </w:abstractNum>
-  <w:abstractNum w:abstractNumId="24" w15:restartNumberingAfterBreak="0">
+  <w:abstractNum w:abstractNumId="27" w15:restartNumberingAfterBreak="0">
     <w:nsid w:val="792A1900"/>
     <w:multiLevelType w:val="hybridMultilevel"/>
     <w:tmpl w:val="497808DA"/>
@@ -12455,28 +13866,28 @@
     </w:lvl>
   </w:abstractNum>
   <w:num w:numId="1">
-    <w:abstractNumId w:val="16"/>
+    <w:abstractNumId w:val="19"/>
   </w:num>
   <w:num w:numId="2">
-    <w:abstractNumId w:val="14"/>
+    <w:abstractNumId w:val="17"/>
   </w:num>
   <w:num w:numId="3">
-    <w:abstractNumId w:val="19"/>
+    <w:abstractNumId w:val="22"/>
   </w:num>
   <w:num w:numId="4">
     <w:abstractNumId w:val="7"/>
   </w:num>
   <w:num w:numId="5">
+    <w:abstractNumId w:val="27"/>
+  </w:num>
+  <w:num w:numId="6">
     <w:abstractNumId w:val="24"/>
   </w:num>
-  <w:num w:numId="6">
-    <w:abstractNumId w:val="21"/>
-  </w:num>
   <w:num w:numId="7">
-    <w:abstractNumId w:val="15"/>
+    <w:abstractNumId w:val="18"/>
   </w:num>
   <w:num w:numId="8">
-    <w:abstractNumId w:val="22"/>
+    <w:abstractNumId w:val="25"/>
   </w:num>
   <w:num w:numId="9">
     <w:abstractNumId w:val="6"/>
@@ -12485,37 +13896,37 @@
     <w:abstractNumId w:val="2"/>
   </w:num>
   <w:num w:numId="11">
-    <w:abstractNumId w:val="12"/>
+    <w:abstractNumId w:val="15"/>
   </w:num>
   <w:num w:numId="12">
+    <w:abstractNumId w:val="16"/>
+  </w:num>
+  <w:num w:numId="13">
+    <w:abstractNumId w:val="21"/>
+  </w:num>
+  <w:num w:numId="14">
+    <w:abstractNumId w:val="14"/>
+  </w:num>
+  <w:num w:numId="15">
+    <w:abstractNumId w:val="9"/>
+  </w:num>
+  <w:num w:numId="16">
     <w:abstractNumId w:val="13"/>
   </w:num>
-  <w:num w:numId="13">
-    <w:abstractNumId w:val="18"/>
-  </w:num>
-  <w:num w:numId="14">
-    <w:abstractNumId w:val="11"/>
-  </w:num>
-  <w:num w:numId="15">
-    <w:abstractNumId w:val="8"/>
-  </w:num>
-  <w:num w:numId="16">
-    <w:abstractNumId w:val="10"/>
-  </w:num>
   <w:num w:numId="17">
-    <w:abstractNumId w:val="23"/>
+    <w:abstractNumId w:val="26"/>
   </w:num>
   <w:num w:numId="18">
     <w:abstractNumId w:val="5"/>
   </w:num>
   <w:num w:numId="19">
-    <w:abstractNumId w:val="17"/>
+    <w:abstractNumId w:val="20"/>
   </w:num>
   <w:num w:numId="20">
-    <w:abstractNumId w:val="20"/>
+    <w:abstractNumId w:val="23"/>
   </w:num>
   <w:num w:numId="21">
-    <w:abstractNumId w:val="9"/>
+    <w:abstractNumId w:val="12"/>
   </w:num>
   <w:num w:numId="22">
     <w:abstractNumId w:val="3"/>
@@ -12527,7 +13938,28 @@
     <w:abstractNumId w:val="1"/>
   </w:num>
   <w:num w:numId="25">
+    <w:abstractNumId w:val="11"/>
+  </w:num>
+  <w:num w:numId="26">
     <w:abstractNumId w:val="0"/>
+    <w:lvlOverride w:ilvl="0"/>
+    <w:lvlOverride w:ilvl="1"/>
+    <w:lvlOverride w:ilvl="2"/>
+    <w:lvlOverride w:ilvl="3"/>
+    <w:lvlOverride w:ilvl="4"/>
+    <w:lvlOverride w:ilvl="5"/>
+    <w:lvlOverride w:ilvl="6"/>
+    <w:lvlOverride w:ilvl="7"/>
+    <w:lvlOverride w:ilvl="8"/>
+  </w:num>
+  <w:num w:numId="27">
+    <w:abstractNumId w:val="0"/>
+  </w:num>
+  <w:num w:numId="28">
+    <w:abstractNumId w:val="8"/>
+  </w:num>
+  <w:num w:numId="29">
+    <w:abstractNumId w:val="10"/>
   </w:num>
 </w:numbering>
 </file>
@@ -13276,6 +14708,50 @@
       <w:color w:val="2F5496" w:themeColor="accent1" w:themeShade="BF"/>
     </w:rPr>
   </w:style>
+  <w:style w:type="paragraph" w:styleId="Header">
+    <w:name w:val="header"/>
+    <w:basedOn w:val="Normal"/>
+    <w:link w:val="HeaderChar"/>
+    <w:uiPriority w:val="99"/>
+    <w:unhideWhenUsed/>
+    <w:rsid w:val="00FF2FD2"/>
+    <w:pPr>
+      <w:tabs>
+        <w:tab w:val="center" w:pos="4513"/>
+        <w:tab w:val="right" w:pos="9026"/>
+      </w:tabs>
+      <w:spacing w:after="0" w:line="240" w:lineRule="auto"/>
+    </w:pPr>
+  </w:style>
+  <w:style w:type="character" w:customStyle="1" w:styleId="HeaderChar">
+    <w:name w:val="Header Char"/>
+    <w:basedOn w:val="DefaultParagraphFont"/>
+    <w:link w:val="Header"/>
+    <w:uiPriority w:val="99"/>
+    <w:rsid w:val="00FF2FD2"/>
+  </w:style>
+  <w:style w:type="paragraph" w:styleId="Footer">
+    <w:name w:val="footer"/>
+    <w:basedOn w:val="Normal"/>
+    <w:link w:val="FooterChar"/>
+    <w:uiPriority w:val="99"/>
+    <w:unhideWhenUsed/>
+    <w:rsid w:val="00FF2FD2"/>
+    <w:pPr>
+      <w:tabs>
+        <w:tab w:val="center" w:pos="4513"/>
+        <w:tab w:val="right" w:pos="9026"/>
+      </w:tabs>
+      <w:spacing w:after="0" w:line="240" w:lineRule="auto"/>
+    </w:pPr>
+  </w:style>
+  <w:style w:type="character" w:customStyle="1" w:styleId="FooterChar">
+    <w:name w:val="Footer Char"/>
+    <w:basedOn w:val="DefaultParagraphFont"/>
+    <w:link w:val="Footer"/>
+    <w:uiPriority w:val="99"/>
+    <w:rsid w:val="00FF2FD2"/>
+  </w:style>
 </w:styles>
 </file>
 

</xml_diff>